<commit_message>
stucture added for writing
</commit_message>
<xml_diff>
--- a/Writing/Thesis.docx
+++ b/Writing/Thesis.docx
@@ -291,7 +291,7 @@
                                           <w:sz w:val="72"/>
                                           <w:szCs w:val="72"/>
                                         </w:rPr>
-                                        <w:t>Th</w:t>
+                                        <w:t>Thesis</w:t>
                                       </w:r>
                                     </w:p>
                                   </w:sdtContent>
@@ -460,7 +460,7 @@
                                     <w:sz w:val="72"/>
                                     <w:szCs w:val="72"/>
                                   </w:rPr>
-                                  <w:t>Th</w:t>
+                                  <w:t>Thesis</w:t>
                                 </w:r>
                               </w:p>
                             </w:sdtContent>
@@ -474,9 +474,6 @@
               </mc:Fallback>
             </mc:AlternateContent>
           </w:r>
-          <w:r>
-            <w:t>Th</w:t>
-          </w:r>
         </w:p>
         <w:p>
           <w:r>
@@ -486,12 +483,321 @@
       </w:sdtContent>
     </w:sdt>
     <w:p>
+      <w:pPr>
+        <w:rPr>
+          <w:b/>
+          <w:bCs/>
+          <w:color w:val="4472C4" w:themeColor="accent1"/>
+          <w:sz w:val="52"/>
+          <w:szCs w:val="52"/>
+        </w:rPr>
+      </w:pPr>
       <w:r>
+        <w:rPr>
+          <w:b/>
+          <w:bCs/>
+          <w:color w:val="4472C4" w:themeColor="accent1"/>
+          <w:sz w:val="52"/>
+          <w:szCs w:val="52"/>
+        </w:rPr>
         <w:lastRenderedPageBreak/>
         <w:t xml:space="preserve">Thesis Structure: </w:t>
       </w:r>
     </w:p>
-    <w:p/>
+    <w:p>
+      <w:pPr>
+        <w:pStyle w:val="ListParagraph"/>
+        <w:numPr>
+          <w:ilvl w:val="0"/>
+          <w:numId w:val="1"/>
+        </w:numPr>
+        <w:rPr>
+          <w:sz w:val="32"/>
+          <w:szCs w:val="32"/>
+        </w:rPr>
+      </w:pPr>
+      <w:r>
+        <w:rPr>
+          <w:sz w:val="32"/>
+          <w:szCs w:val="32"/>
+        </w:rPr>
+        <w:t xml:space="preserve">Abstract </w:t>
+      </w:r>
+    </w:p>
+    <w:p>
+      <w:pPr>
+        <w:pStyle w:val="ListParagraph"/>
+        <w:numPr>
+          <w:ilvl w:val="0"/>
+          <w:numId w:val="1"/>
+        </w:numPr>
+        <w:rPr>
+          <w:sz w:val="32"/>
+          <w:szCs w:val="32"/>
+        </w:rPr>
+      </w:pPr>
+      <w:r>
+        <w:rPr>
+          <w:sz w:val="32"/>
+          <w:szCs w:val="32"/>
+        </w:rPr>
+        <w:t>Introduction</w:t>
+      </w:r>
+    </w:p>
+    <w:p>
+      <w:pPr>
+        <w:pStyle w:val="ListParagraph"/>
+        <w:numPr>
+          <w:ilvl w:val="0"/>
+          <w:numId w:val="1"/>
+        </w:numPr>
+        <w:rPr>
+          <w:sz w:val="32"/>
+          <w:szCs w:val="32"/>
+        </w:rPr>
+      </w:pPr>
+      <w:r>
+        <w:rPr>
+          <w:sz w:val="32"/>
+          <w:szCs w:val="32"/>
+        </w:rPr>
+        <w:t>Related Works</w:t>
+      </w:r>
+    </w:p>
+    <w:p>
+      <w:pPr>
+        <w:pStyle w:val="ListParagraph"/>
+        <w:numPr>
+          <w:ilvl w:val="0"/>
+          <w:numId w:val="1"/>
+        </w:numPr>
+        <w:rPr>
+          <w:sz w:val="32"/>
+          <w:szCs w:val="32"/>
+        </w:rPr>
+      </w:pPr>
+      <w:r>
+        <w:rPr>
+          <w:sz w:val="32"/>
+          <w:szCs w:val="32"/>
+        </w:rPr>
+        <w:t>Preliminary</w:t>
+      </w:r>
+    </w:p>
+    <w:p>
+      <w:pPr>
+        <w:pStyle w:val="ListParagraph"/>
+        <w:numPr>
+          <w:ilvl w:val="0"/>
+          <w:numId w:val="1"/>
+        </w:numPr>
+        <w:rPr>
+          <w:sz w:val="32"/>
+          <w:szCs w:val="32"/>
+        </w:rPr>
+      </w:pPr>
+      <w:r>
+        <w:rPr>
+          <w:sz w:val="32"/>
+          <w:szCs w:val="32"/>
+        </w:rPr>
+        <w:t>Method</w:t>
+      </w:r>
+    </w:p>
+    <w:p>
+      <w:pPr>
+        <w:pStyle w:val="ListParagraph"/>
+        <w:numPr>
+          <w:ilvl w:val="0"/>
+          <w:numId w:val="1"/>
+        </w:numPr>
+        <w:rPr>
+          <w:sz w:val="32"/>
+          <w:szCs w:val="32"/>
+        </w:rPr>
+      </w:pPr>
+      <w:r>
+        <w:rPr>
+          <w:sz w:val="32"/>
+          <w:szCs w:val="32"/>
+        </w:rPr>
+        <w:t>Experiments</w:t>
+      </w:r>
+    </w:p>
+    <w:p>
+      <w:pPr>
+        <w:pStyle w:val="ListParagraph"/>
+        <w:numPr>
+          <w:ilvl w:val="0"/>
+          <w:numId w:val="1"/>
+        </w:numPr>
+        <w:rPr>
+          <w:sz w:val="32"/>
+          <w:szCs w:val="32"/>
+        </w:rPr>
+      </w:pPr>
+      <w:r>
+        <w:rPr>
+          <w:sz w:val="32"/>
+          <w:szCs w:val="32"/>
+        </w:rPr>
+        <w:t>Results</w:t>
+      </w:r>
+    </w:p>
+    <w:p>
+      <w:pPr>
+        <w:pStyle w:val="ListParagraph"/>
+        <w:numPr>
+          <w:ilvl w:val="0"/>
+          <w:numId w:val="2"/>
+        </w:numPr>
+        <w:rPr>
+          <w:sz w:val="32"/>
+          <w:szCs w:val="32"/>
+        </w:rPr>
+      </w:pPr>
+      <w:r>
+        <w:rPr>
+          <w:sz w:val="32"/>
+          <w:szCs w:val="32"/>
+        </w:rPr>
+        <w:t>Datasets</w:t>
+      </w:r>
+    </w:p>
+    <w:p>
+      <w:pPr>
+        <w:pStyle w:val="ListParagraph"/>
+        <w:numPr>
+          <w:ilvl w:val="0"/>
+          <w:numId w:val="2"/>
+        </w:numPr>
+        <w:rPr>
+          <w:sz w:val="32"/>
+          <w:szCs w:val="32"/>
+        </w:rPr>
+      </w:pPr>
+      <w:r>
+        <w:rPr>
+          <w:sz w:val="32"/>
+          <w:szCs w:val="32"/>
+        </w:rPr>
+        <w:t>Comparisons</w:t>
+      </w:r>
+    </w:p>
+    <w:p>
+      <w:pPr>
+        <w:pStyle w:val="ListParagraph"/>
+        <w:numPr>
+          <w:ilvl w:val="0"/>
+          <w:numId w:val="1"/>
+        </w:numPr>
+        <w:rPr>
+          <w:sz w:val="32"/>
+          <w:szCs w:val="32"/>
+        </w:rPr>
+      </w:pPr>
+      <w:r>
+        <w:rPr>
+          <w:sz w:val="32"/>
+          <w:szCs w:val="32"/>
+        </w:rPr>
+        <w:t>Limitations and Future work</w:t>
+      </w:r>
+    </w:p>
+    <w:p>
+      <w:pPr>
+        <w:pStyle w:val="ListParagraph"/>
+        <w:numPr>
+          <w:ilvl w:val="0"/>
+          <w:numId w:val="1"/>
+        </w:numPr>
+        <w:rPr>
+          <w:sz w:val="32"/>
+          <w:szCs w:val="32"/>
+        </w:rPr>
+      </w:pPr>
+      <w:r>
+        <w:rPr>
+          <w:sz w:val="32"/>
+          <w:szCs w:val="32"/>
+        </w:rPr>
+        <w:t>Discussion and Conclusions</w:t>
+      </w:r>
+    </w:p>
+    <w:p>
+      <w:pPr>
+        <w:pStyle w:val="ListParagraph"/>
+        <w:numPr>
+          <w:ilvl w:val="0"/>
+          <w:numId w:val="1"/>
+        </w:numPr>
+        <w:rPr>
+          <w:sz w:val="32"/>
+          <w:szCs w:val="32"/>
+        </w:rPr>
+      </w:pPr>
+      <w:r>
+        <w:rPr>
+          <w:sz w:val="32"/>
+          <w:szCs w:val="32"/>
+        </w:rPr>
+        <w:t>Acknowledgments</w:t>
+      </w:r>
+    </w:p>
+    <w:p>
+      <w:pPr>
+        <w:pStyle w:val="ListParagraph"/>
+        <w:numPr>
+          <w:ilvl w:val="0"/>
+          <w:numId w:val="1"/>
+        </w:numPr>
+        <w:rPr>
+          <w:sz w:val="32"/>
+          <w:szCs w:val="32"/>
+        </w:rPr>
+      </w:pPr>
+      <w:r>
+        <w:rPr>
+          <w:sz w:val="32"/>
+          <w:szCs w:val="32"/>
+        </w:rPr>
+        <w:t>References</w:t>
+      </w:r>
+    </w:p>
+    <w:p>
+      <w:pPr>
+        <w:pStyle w:val="ListParagraph"/>
+        <w:rPr>
+          <w:sz w:val="32"/>
+          <w:szCs w:val="32"/>
+        </w:rPr>
+      </w:pPr>
+    </w:p>
+    <w:p>
+      <w:pPr>
+        <w:pStyle w:val="ListParagraph"/>
+        <w:rPr>
+          <w:sz w:val="32"/>
+          <w:szCs w:val="32"/>
+        </w:rPr>
+      </w:pPr>
+      <w:r>
+        <w:rPr>
+          <w:sz w:val="32"/>
+          <w:szCs w:val="32"/>
+        </w:rPr>
+        <w:t>Additional Baseline method details</w:t>
+      </w:r>
+    </w:p>
+    <w:p>
+      <w:pPr>
+        <w:ind w:left="360"/>
+        <w:rPr>
+          <w:sz w:val="32"/>
+          <w:szCs w:val="32"/>
+        </w:rPr>
+      </w:pPr>
+    </w:p>
     <w:sectPr>
       <w:pgSz w:w="12240" w:h="15840"/>
       <w:pgMar w:top="1440" w:right="1440" w:bottom="1440" w:left="1440" w:header="720" w:footer="720" w:gutter="0"/>
@@ -502,6 +808,189 @@
     </w:sectPr>
   </w:body>
 </w:document>
+</file>
+
+<file path=word/numbering.xml><?xml version="1.0" encoding="utf-8"?>
+<w:numbering xmlns:wpc="http://schemas.microsoft.com/office/word/2010/wordprocessingCanvas" xmlns:cx="http://schemas.microsoft.com/office/drawing/2014/chartex" xmlns:cx1="http://schemas.microsoft.com/office/drawing/2015/9/8/chartex" xmlns:cx2="http://schemas.microsoft.com/office/drawing/2015/10/21/chartex" xmlns:cx3="http://schemas.microsoft.com/office/drawing/2016/5/9/chartex" xmlns:cx4="http://schemas.microsoft.com/office/drawing/2016/5/10/chartex" xmlns:cx5="http://schemas.microsoft.com/office/drawing/2016/5/11/chartex" xmlns:cx6="http://schemas.microsoft.com/office/drawing/2016/5/12/chartex" xmlns:cx7="http://schemas.microsoft.com/office/drawing/2016/5/13/chartex" xmlns:cx8="http://schemas.microsoft.com/office/drawing/2016/5/14/chartex" xmlns:mc="http://schemas.openxmlformats.org/markup-compatibility/2006" xmlns:aink="http://schemas.microsoft.com/office/drawing/2016/ink" xmlns:am3d="http://schemas.microsoft.com/office/drawing/2017/model3d" xmlns:o="urn:schemas-microsoft-com:office:office" xmlns:oel="http://schemas.microsoft.com/office/2019/extlst" xmlns:r="http://schemas.openxmlformats.org/officeDocument/2006/relationships" xmlns:m="http://schemas.openxmlformats.org/officeDocument/2006/math" xmlns:v="urn:schemas-microsoft-com:vml" xmlns:wp14="http://schemas.microsoft.com/office/word/2010/wordprocessingDrawing" xmlns:wp="http://schemas.openxmlformats.org/drawingml/2006/wordprocessingDrawing" xmlns:w10="urn:schemas-microsoft-com:office:word" xmlns:w="http://schemas.openxmlformats.org/wordprocessingml/2006/main" xmlns:w14="http://schemas.microsoft.com/office/word/2010/wordml" xmlns:w15="http://schemas.microsoft.com/office/word/2012/wordml" xmlns:w16cex="http://schemas.microsoft.com/office/word/2018/wordml/cex" xmlns:w16cid="http://schemas.microsoft.com/office/word/2016/wordml/cid" xmlns:w16="http://schemas.microsoft.com/office/word/2018/wordml" xmlns:w16sdtdh="http://schemas.microsoft.com/office/word/2020/wordml/sdtdatahash" xmlns:w16se="http://schemas.microsoft.com/office/word/2015/wordml/symex" xmlns:wpg="http://schemas.microsoft.com/office/word/2010/wordprocessingGroup" xmlns:wpi="http://schemas.microsoft.com/office/word/2010/wordprocessingInk" xmlns:wne="http://schemas.microsoft.com/office/word/2006/wordml" xmlns:wps="http://schemas.microsoft.com/office/word/2010/wordprocessingShape" mc:Ignorable="w14 w15 w16se w16cid w16 w16cex w16sdtdh wp14">
+  <w:abstractNum w:abstractNumId="0" w15:restartNumberingAfterBreak="0">
+    <w:nsid w:val="02DF53CC"/>
+    <w:multiLevelType w:val="hybridMultilevel"/>
+    <w:tmpl w:val="EFE6CF3A"/>
+    <w:lvl w:ilvl="0" w:tplc="04090015">
+      <w:start w:val="1"/>
+      <w:numFmt w:val="upperLetter"/>
+      <w:lvlText w:val="%1."/>
+      <w:lvlJc w:val="left"/>
+      <w:pPr>
+        <w:ind w:left="1440" w:hanging="360"/>
+      </w:pPr>
+    </w:lvl>
+    <w:lvl w:ilvl="1" w:tplc="04090019" w:tentative="1">
+      <w:start w:val="1"/>
+      <w:numFmt w:val="lowerLetter"/>
+      <w:lvlText w:val="%2."/>
+      <w:lvlJc w:val="left"/>
+      <w:pPr>
+        <w:ind w:left="2160" w:hanging="360"/>
+      </w:pPr>
+    </w:lvl>
+    <w:lvl w:ilvl="2" w:tplc="0409001B" w:tentative="1">
+      <w:start w:val="1"/>
+      <w:numFmt w:val="lowerRoman"/>
+      <w:lvlText w:val="%3."/>
+      <w:lvlJc w:val="right"/>
+      <w:pPr>
+        <w:ind w:left="2880" w:hanging="180"/>
+      </w:pPr>
+    </w:lvl>
+    <w:lvl w:ilvl="3" w:tplc="0409000F" w:tentative="1">
+      <w:start w:val="1"/>
+      <w:numFmt w:val="decimal"/>
+      <w:lvlText w:val="%4."/>
+      <w:lvlJc w:val="left"/>
+      <w:pPr>
+        <w:ind w:left="3600" w:hanging="360"/>
+      </w:pPr>
+    </w:lvl>
+    <w:lvl w:ilvl="4" w:tplc="04090019" w:tentative="1">
+      <w:start w:val="1"/>
+      <w:numFmt w:val="lowerLetter"/>
+      <w:lvlText w:val="%5."/>
+      <w:lvlJc w:val="left"/>
+      <w:pPr>
+        <w:ind w:left="4320" w:hanging="360"/>
+      </w:pPr>
+    </w:lvl>
+    <w:lvl w:ilvl="5" w:tplc="0409001B" w:tentative="1">
+      <w:start w:val="1"/>
+      <w:numFmt w:val="lowerRoman"/>
+      <w:lvlText w:val="%6."/>
+      <w:lvlJc w:val="right"/>
+      <w:pPr>
+        <w:ind w:left="5040" w:hanging="180"/>
+      </w:pPr>
+    </w:lvl>
+    <w:lvl w:ilvl="6" w:tplc="0409000F" w:tentative="1">
+      <w:start w:val="1"/>
+      <w:numFmt w:val="decimal"/>
+      <w:lvlText w:val="%7."/>
+      <w:lvlJc w:val="left"/>
+      <w:pPr>
+        <w:ind w:left="5760" w:hanging="360"/>
+      </w:pPr>
+    </w:lvl>
+    <w:lvl w:ilvl="7" w:tplc="04090019" w:tentative="1">
+      <w:start w:val="1"/>
+      <w:numFmt w:val="lowerLetter"/>
+      <w:lvlText w:val="%8."/>
+      <w:lvlJc w:val="left"/>
+      <w:pPr>
+        <w:ind w:left="6480" w:hanging="360"/>
+      </w:pPr>
+    </w:lvl>
+    <w:lvl w:ilvl="8" w:tplc="0409001B" w:tentative="1">
+      <w:start w:val="1"/>
+      <w:numFmt w:val="lowerRoman"/>
+      <w:lvlText w:val="%9."/>
+      <w:lvlJc w:val="right"/>
+      <w:pPr>
+        <w:ind w:left="7200" w:hanging="180"/>
+      </w:pPr>
+    </w:lvl>
+  </w:abstractNum>
+  <w:abstractNum w:abstractNumId="1" w15:restartNumberingAfterBreak="0">
+    <w:nsid w:val="4A5558F7"/>
+    <w:multiLevelType w:val="hybridMultilevel"/>
+    <w:tmpl w:val="689EDB90"/>
+    <w:lvl w:ilvl="0" w:tplc="0409000F">
+      <w:start w:val="1"/>
+      <w:numFmt w:val="decimal"/>
+      <w:lvlText w:val="%1."/>
+      <w:lvlJc w:val="left"/>
+      <w:pPr>
+        <w:ind w:left="720" w:hanging="360"/>
+      </w:pPr>
+    </w:lvl>
+    <w:lvl w:ilvl="1" w:tplc="04090019" w:tentative="1">
+      <w:start w:val="1"/>
+      <w:numFmt w:val="lowerLetter"/>
+      <w:lvlText w:val="%2."/>
+      <w:lvlJc w:val="left"/>
+      <w:pPr>
+        <w:ind w:left="1440" w:hanging="360"/>
+      </w:pPr>
+    </w:lvl>
+    <w:lvl w:ilvl="2" w:tplc="0409001B" w:tentative="1">
+      <w:start w:val="1"/>
+      <w:numFmt w:val="lowerRoman"/>
+      <w:lvlText w:val="%3."/>
+      <w:lvlJc w:val="right"/>
+      <w:pPr>
+        <w:ind w:left="2160" w:hanging="180"/>
+      </w:pPr>
+    </w:lvl>
+    <w:lvl w:ilvl="3" w:tplc="0409000F" w:tentative="1">
+      <w:start w:val="1"/>
+      <w:numFmt w:val="decimal"/>
+      <w:lvlText w:val="%4."/>
+      <w:lvlJc w:val="left"/>
+      <w:pPr>
+        <w:ind w:left="2880" w:hanging="360"/>
+      </w:pPr>
+    </w:lvl>
+    <w:lvl w:ilvl="4" w:tplc="04090019" w:tentative="1">
+      <w:start w:val="1"/>
+      <w:numFmt w:val="lowerLetter"/>
+      <w:lvlText w:val="%5."/>
+      <w:lvlJc w:val="left"/>
+      <w:pPr>
+        <w:ind w:left="3600" w:hanging="360"/>
+      </w:pPr>
+    </w:lvl>
+    <w:lvl w:ilvl="5" w:tplc="0409001B" w:tentative="1">
+      <w:start w:val="1"/>
+      <w:numFmt w:val="lowerRoman"/>
+      <w:lvlText w:val="%6."/>
+      <w:lvlJc w:val="right"/>
+      <w:pPr>
+        <w:ind w:left="4320" w:hanging="180"/>
+      </w:pPr>
+    </w:lvl>
+    <w:lvl w:ilvl="6" w:tplc="0409000F" w:tentative="1">
+      <w:start w:val="1"/>
+      <w:numFmt w:val="decimal"/>
+      <w:lvlText w:val="%7."/>
+      <w:lvlJc w:val="left"/>
+      <w:pPr>
+        <w:ind w:left="5040" w:hanging="360"/>
+      </w:pPr>
+    </w:lvl>
+    <w:lvl w:ilvl="7" w:tplc="04090019" w:tentative="1">
+      <w:start w:val="1"/>
+      <w:numFmt w:val="lowerLetter"/>
+      <w:lvlText w:val="%8."/>
+      <w:lvlJc w:val="left"/>
+      <w:pPr>
+        <w:ind w:left="5760" w:hanging="360"/>
+      </w:pPr>
+    </w:lvl>
+    <w:lvl w:ilvl="8" w:tplc="0409001B" w:tentative="1">
+      <w:start w:val="1"/>
+      <w:numFmt w:val="lowerRoman"/>
+      <w:lvlText w:val="%9."/>
+      <w:lvlJc w:val="right"/>
+      <w:pPr>
+        <w:ind w:left="6480" w:hanging="180"/>
+      </w:pPr>
+    </w:lvl>
+  </w:abstractNum>
+  <w:num w:numId="1" w16cid:durableId="1278829095">
+    <w:abstractNumId w:val="1"/>
+  </w:num>
+  <w:num w:numId="2" w16cid:durableId="668484692">
+    <w:abstractNumId w:val="0"/>
+  </w:num>
+</w:numbering>
 </file>
 
 <file path=word/styles.xml><?xml version="1.0" encoding="utf-8"?>
@@ -969,6 +1458,17 @@
       <w14:ligatures w14:val="none"/>
     </w:rPr>
   </w:style>
+  <w:style w:type="paragraph" w:styleId="ListParagraph">
+    <w:name w:val="List Paragraph"/>
+    <w:basedOn w:val="Normal"/>
+    <w:uiPriority w:val="34"/>
+    <w:qFormat/>
+    <w:rsid w:val="00576B63"/>
+    <w:pPr>
+      <w:ind w:left="720"/>
+      <w:contextualSpacing/>
+    </w:pPr>
+  </w:style>
 </w:styles>
 </file>
 
@@ -1269,10 +1769,10 @@
 
 <file path=word/webextensions/taskpanes.xml><?xml version="1.0" encoding="utf-8"?>
 <wetp:taskpanes xmlns:wetp="http://schemas.microsoft.com/office/webextensions/taskpanes/2010/11">
-  <wetp:taskpane dockstate="right" visibility="0" width="438" row="0">
+  <wetp:taskpane dockstate="right" visibility="0" width="438" row="1">
     <wetp:webextensionref xmlns:r="http://schemas.openxmlformats.org/officeDocument/2006/relationships" r:id="rId1"/>
   </wetp:taskpane>
-  <wetp:taskpane dockstate="right" visibility="0" width="1" row="2">
+  <wetp:taskpane dockstate="right" visibility="0" width="438" row="3">
     <wetp:webextensionref xmlns:r="http://schemas.openxmlformats.org/officeDocument/2006/relationships" r:id="rId2"/>
   </wetp:taskpane>
 </wetp:taskpanes>

</xml_diff>

<commit_message>
dataset 1 with 10000 epoch added
</commit_message>
<xml_diff>
--- a/Writing/Thesis.docx
+++ b/Writing/Thesis.docx
@@ -1408,48 +1408,6 @@
           <w:b/>
           <w:color w:val="000000"/>
         </w:rPr>
-        <w:t xml:space="preserve">Neural 3D shape representations: </w:t>
-      </w:r>
-      <w:sdt>
-        <w:sdtPr>
-          <w:rPr>
-            <w:color w:val="000000"/>
-          </w:rPr>
-          <w:tag w:val="MENDELEY_CITATION_v3_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"/>
-          <w:id w:val="1106160467"/>
-          <w:placeholder>
-            <w:docPart w:val="DefaultPlaceholder_-1854013440"/>
-          </w:placeholder>
-        </w:sdtPr>
-        <w:sdtContent>
-          <w:r>
-            <w:rPr>
-              <w:color w:val="000000"/>
-            </w:rPr>
-            <w:t>(Mildenhall et al., 2020)</w:t>
-          </w:r>
-        </w:sdtContent>
-      </w:sdt>
-      <w:r>
-        <w:rPr>
-          <w:b/>
-          <w:color w:val="000000"/>
-        </w:rPr>
-        <w:t xml:space="preserve"> </w:t>
-      </w:r>
-    </w:p>
-    <w:p>
-      <w:pPr>
-        <w:rPr>
-          <w:b/>
-          <w:color w:val="000000"/>
-        </w:rPr>
-      </w:pPr>
-      <w:r>
-        <w:rPr>
-          <w:b/>
-          <w:color w:val="000000"/>
-        </w:rPr>
         <w:t xml:space="preserve">View synthesis and image-based rendering: </w:t>
       </w:r>
       <w:sdt>
@@ -1510,6 +1468,16 @@
           <w:szCs w:val="48"/>
         </w:rPr>
       </w:pPr>
+    </w:p>
+    <w:p>
+      <w:pPr>
+        <w:rPr>
+          <w:b/>
+          <w:bCs/>
+          <w:sz w:val="48"/>
+          <w:szCs w:val="48"/>
+        </w:rPr>
+      </w:pPr>
       <w:r>
         <w:rPr>
           <w:b/>
@@ -1540,7 +1508,7 @@
             <w:rFonts w:asciiTheme="minorHAnsi" w:hAnsiTheme="minorHAnsi" w:cstheme="minorHAnsi"/>
             <w:color w:val="000000"/>
           </w:rPr>
-          <w:tag w:val="MENDELEY_CITATION_v3_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"/>
+          <w:tag w:val="MENDELEY_CITATION_v3_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"/>
           <w:id w:val="-1310317640"/>
           <w:placeholder>
             <w:docPart w:val="DefaultPlaceholder_-1854013440"/>
@@ -1567,6 +1535,7 @@
       <w:r>
         <w:rPr>
           <w:rFonts w:asciiTheme="minorHAnsi" w:hAnsiTheme="minorHAnsi" w:cstheme="minorHAnsi"/>
+          <w:color w:val="000000"/>
         </w:rPr>
         <w:t xml:space="preserve"> </w:t>
       </w:r>
@@ -1579,7 +1548,7 @@
           <w:tag w:val="MENDELEY_CITATION_v3_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"/>
           <w:id w:val="-1918930460"/>
           <w:placeholder>
-            <w:docPart w:val="DefaultPlaceholder_-1854013440"/>
+            <w:docPart w:val="1FE66EDBF47743CA86C6711568F9EC83"/>
           </w:placeholder>
         </w:sdtPr>
         <w:sdtContent>
@@ -1835,13 +1804,7 @@
         <w:rPr>
           <w:rFonts w:asciiTheme="minorHAnsi" w:hAnsiTheme="minorHAnsi" w:cstheme="minorHAnsi"/>
         </w:rPr>
-        <w:t xml:space="preserve"> The image that is created by the transmitted electrons is used by the imaging mode.</w:t>
-      </w:r>
-      <w:r>
-        <w:rPr>
-          <w:rFonts w:asciiTheme="minorHAnsi" w:hAnsiTheme="minorHAnsi" w:cstheme="minorHAnsi"/>
-        </w:rPr>
-        <w:t xml:space="preserve"> </w:t>
+        <w:t xml:space="preserve"> The image that is created by the transmitted electrons is used by the imaging mode. </w:t>
       </w:r>
       <w:r>
         <w:rPr>
@@ -2132,8 +2095,6 @@
           <w:r>
             <w:rPr>
               <w:rFonts w:eastAsia="Times New Roman"/>
-              <w:sz w:val="24"/>
-              <w:szCs w:val="24"/>
             </w:rPr>
             <w:t>(Walther &amp; Müller, 2013)</w:t>
           </w:r>
@@ -2162,8 +2123,6 @@
           <w:r>
             <w:rPr>
               <w:rFonts w:eastAsia="Times New Roman"/>
-              <w:sz w:val="24"/>
-              <w:szCs w:val="24"/>
             </w:rPr>
             <w:t>(Tang &amp; Yang, 2017)</w:t>
           </w:r>
@@ -2251,9 +2210,6 @@
         </w:sdtPr>
         <w:sdtContent>
           <w:r>
-            <w:rPr>
-              <w:rFonts w:asciiTheme="minorHAnsi" w:hAnsiTheme="minorHAnsi" w:cstheme="minorHAnsi"/>
-            </w:rPr>
             <w:t>(Xia &amp; Xue, n.d.)</w:t>
           </w:r>
         </w:sdtContent>
@@ -2315,9 +2271,6 @@
         </w:sdtPr>
         <w:sdtContent>
           <w:r>
-            <w:rPr>
-              <w:rFonts w:asciiTheme="minorHAnsi" w:hAnsiTheme="minorHAnsi" w:cstheme="minorHAnsi"/>
-            </w:rPr>
             <w:t>(Seitz et al., 2006; Xia &amp; Xue, n.d.)</w:t>
           </w:r>
         </w:sdtContent>
@@ -2395,9 +2348,6 @@
         </w:sdtPr>
         <w:sdtContent>
           <w:r>
-            <w:rPr>
-              <w:rFonts w:asciiTheme="minorHAnsi" w:hAnsiTheme="minorHAnsi" w:cstheme="minorHAnsi"/>
-            </w:rPr>
             <w:t>(Chen &amp; Williams, 2023)</w:t>
           </w:r>
         </w:sdtContent>
@@ -2534,13 +2484,7 @@
         <w:rPr>
           <w:rFonts w:asciiTheme="minorHAnsi" w:hAnsiTheme="minorHAnsi" w:cstheme="minorHAnsi"/>
         </w:rPr>
-        <w:t>The capacity to implicitly infer a three-dimensional structure and appearance from just two-dimensional supervision is the primary benefit offered by neural view synthesis systems. Because of this, formal three-dimensional modeling or estimate is not required. These learning-based systems continue to increase the realism and flexibility of new view creation across a wide variety of applications, including augmented reality, virtual tourism, and 3D photography</w:t>
-      </w:r>
-      <w:r>
-        <w:rPr>
-          <w:rFonts w:asciiTheme="minorHAnsi" w:hAnsiTheme="minorHAnsi" w:cstheme="minorHAnsi"/>
-        </w:rPr>
-        <w:t xml:space="preserve"> </w:t>
+        <w:t xml:space="preserve">The capacity to implicitly infer a three-dimensional structure and appearance from just two-dimensional supervision is the primary benefit offered by neural view synthesis systems. Because of this, formal three-dimensional modeling or estimate is not required. These learning-based systems continue to increase the realism and flexibility of new view creation across a wide variety of applications, including augmented reality, virtual tourism, and 3D photography </w:t>
       </w:r>
       <w:sdt>
         <w:sdtPr>
@@ -2620,6 +2564,1344 @@
           <w:szCs w:val="48"/>
         </w:rPr>
       </w:pPr>
+    </w:p>
+    <w:p>
+      <w:pPr>
+        <w:rPr>
+          <w:b/>
+          <w:color w:val="000000"/>
+          <w:sz w:val="48"/>
+          <w:szCs w:val="48"/>
+        </w:rPr>
+      </w:pPr>
+      <w:r>
+        <w:rPr>
+          <w:b/>
+          <w:color w:val="000000"/>
+          <w:sz w:val="48"/>
+          <w:szCs w:val="48"/>
+        </w:rPr>
+        <w:t>Neural 3D shape representations:</w:t>
+      </w:r>
+    </w:p>
+    <w:p>
+      <w:pPr>
+        <w:spacing w:before="100" w:beforeAutospacing="1" w:after="100" w:afterAutospacing="1" w:line="240" w:lineRule="auto"/>
+        <w:rPr>
+          <w:rFonts w:eastAsia="Times New Roman" w:cstheme="minorHAnsi"/>
+          <w:kern w:val="0"/>
+          <w:sz w:val="24"/>
+          <w:szCs w:val="24"/>
+          <w14:ligatures w14:val="none"/>
+        </w:rPr>
+      </w:pPr>
+      <w:r>
+        <w:rPr>
+          <w:rFonts w:eastAsia="Times New Roman" w:cstheme="minorHAnsi"/>
+          <w:kern w:val="0"/>
+          <w:sz w:val="24"/>
+          <w:szCs w:val="24"/>
+          <w14:ligatures w14:val="none"/>
+        </w:rPr>
+        <w:t>Major innovations</w:t>
+      </w:r>
+      <w:r>
+        <w:rPr>
+          <w:rFonts w:eastAsia="Times New Roman" w:cstheme="minorHAnsi"/>
+          <w:kern w:val="0"/>
+          <w:sz w:val="24"/>
+          <w:szCs w:val="24"/>
+          <w14:ligatures w14:val="none"/>
+        </w:rPr>
+        <w:t xml:space="preserve"> in deep learning have made it possible for neural networks to automatically represent and display 3D forms. This was previously not possible. Effectively mapping 3D coordinates to shape attributes such as occupancy, signed distance, or radiance is something that neural implicit models do as opposed to explicit mesh or voxel representations</w:t>
+      </w:r>
+      <w:r>
+        <w:rPr>
+          <w:rFonts w:eastAsia="Times New Roman" w:cstheme="minorHAnsi"/>
+          <w:kern w:val="0"/>
+          <w:sz w:val="24"/>
+          <w:szCs w:val="24"/>
+          <w14:ligatures w14:val="none"/>
+        </w:rPr>
+        <w:t xml:space="preserve"> </w:t>
+      </w:r>
+      <w:sdt>
+        <w:sdtPr>
+          <w:rPr>
+            <w:rFonts w:eastAsia="Times New Roman" w:cstheme="minorHAnsi"/>
+            <w:color w:val="000000"/>
+            <w:kern w:val="0"/>
+            <w:sz w:val="24"/>
+            <w:szCs w:val="24"/>
+            <w14:ligatures w14:val="none"/>
+          </w:rPr>
+          <w:tag w:val="MENDELEY_CITATION_v3_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"/>
+          <w:id w:val="1890998304"/>
+          <w:placeholder>
+            <w:docPart w:val="DefaultPlaceholder_-1854013440"/>
+          </w:placeholder>
+        </w:sdtPr>
+        <w:sdtContent>
+          <w:r>
+            <w:rPr>
+              <w:rFonts w:eastAsia="Times New Roman" w:cstheme="minorHAnsi"/>
+              <w:color w:val="000000"/>
+              <w:kern w:val="0"/>
+              <w:sz w:val="24"/>
+              <w:szCs w:val="24"/>
+              <w14:ligatures w14:val="none"/>
+            </w:rPr>
+            <w:t>(Park et al., 2019)</w:t>
+          </w:r>
+        </w:sdtContent>
+      </w:sdt>
+      <w:r>
+        <w:rPr>
+          <w:rFonts w:eastAsia="Times New Roman" w:cstheme="minorHAnsi"/>
+          <w:kern w:val="0"/>
+          <w:sz w:val="24"/>
+          <w:szCs w:val="24"/>
+          <w14:ligatures w14:val="none"/>
+        </w:rPr>
+        <w:t>.</w:t>
+      </w:r>
+    </w:p>
+    <w:p>
+      <w:pPr>
+        <w:spacing w:before="100" w:beforeAutospacing="1" w:after="100" w:afterAutospacing="1" w:line="240" w:lineRule="auto"/>
+        <w:rPr>
+          <w:rFonts w:eastAsia="Times New Roman" w:cstheme="minorHAnsi"/>
+          <w:kern w:val="0"/>
+          <w:sz w:val="24"/>
+          <w:szCs w:val="24"/>
+          <w14:ligatures w14:val="none"/>
+        </w:rPr>
+      </w:pPr>
+      <w:r>
+        <w:rPr>
+          <w:rFonts w:eastAsia="Times New Roman" w:cstheme="minorHAnsi"/>
+          <w:kern w:val="0"/>
+          <w:sz w:val="24"/>
+          <w:szCs w:val="24"/>
+          <w14:ligatures w14:val="none"/>
+        </w:rPr>
+        <w:t>Early experiments were on discovering verified distance functions as a means of representing 3D surfaces for synthetic datasets.</w:t>
+      </w:r>
+      <w:sdt>
+        <w:sdtPr>
+          <w:rPr>
+            <w:rFonts w:eastAsia="Times New Roman" w:cstheme="minorHAnsi"/>
+            <w:color w:val="000000"/>
+            <w:kern w:val="0"/>
+            <w:sz w:val="24"/>
+            <w:szCs w:val="24"/>
+            <w14:ligatures w14:val="none"/>
+          </w:rPr>
+          <w:tag w:val="MENDELEY_CITATION_v3_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"/>
+          <w:id w:val="-191615682"/>
+          <w:placeholder>
+            <w:docPart w:val="DefaultPlaceholder_-1854013440"/>
+          </w:placeholder>
+        </w:sdtPr>
+        <w:sdtContent>
+          <w:r>
+            <w:rPr>
+              <w:rFonts w:eastAsia="Times New Roman" w:cstheme="minorHAnsi"/>
+              <w:color w:val="000000"/>
+              <w:kern w:val="0"/>
+              <w:sz w:val="24"/>
+              <w:szCs w:val="24"/>
+              <w14:ligatures w14:val="none"/>
+            </w:rPr>
+            <w:t>(Mescheder et al., 2018; Wu et al., 2015)</w:t>
+          </w:r>
+        </w:sdtContent>
+      </w:sdt>
+      <w:r>
+        <w:rPr>
+          <w:rFonts w:eastAsia="Times New Roman" w:cstheme="minorHAnsi"/>
+          <w:kern w:val="0"/>
+          <w:sz w:val="24"/>
+          <w:szCs w:val="24"/>
+          <w14:ligatures w14:val="none"/>
+        </w:rPr>
+        <w:t xml:space="preserve">. </w:t>
+      </w:r>
+      <w:r>
+        <w:rPr>
+          <w:rFonts w:eastAsia="Times New Roman" w:cstheme="minorHAnsi"/>
+          <w:kern w:val="0"/>
+          <w:sz w:val="24"/>
+          <w:szCs w:val="24"/>
+          <w14:ligatures w14:val="none"/>
+        </w:rPr>
+        <w:t>In later techniques, an attempt was made to reduce the need for ground truth 3D surveillance by defining distinguishable rendering targets that could be improved with just 2D images</w:t>
+      </w:r>
+      <w:sdt>
+        <w:sdtPr>
+          <w:rPr>
+            <w:rFonts w:eastAsia="Times New Roman" w:cstheme="minorHAnsi"/>
+            <w:color w:val="000000"/>
+            <w:kern w:val="0"/>
+            <w:sz w:val="24"/>
+            <w:szCs w:val="24"/>
+            <w14:ligatures w14:val="none"/>
+          </w:rPr>
+          <w:tag w:val="MENDELEY_CITATION_v3_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"/>
+          <w:id w:val="1573698657"/>
+          <w:placeholder>
+            <w:docPart w:val="DefaultPlaceholder_-1854013440"/>
+          </w:placeholder>
+        </w:sdtPr>
+        <w:sdtContent>
+          <w:r>
+            <w:rPr>
+              <w:rFonts w:eastAsia="Times New Roman"/>
+              <w:color w:val="000000"/>
+              <w:sz w:val="24"/>
+              <w:szCs w:val="24"/>
+            </w:rPr>
+            <w:t>(Sitzmann et al., 2020; Wu et al., 2015)</w:t>
+          </w:r>
+        </w:sdtContent>
+      </w:sdt>
+      <w:r>
+        <w:rPr>
+          <w:rFonts w:eastAsia="Times New Roman" w:cstheme="minorHAnsi"/>
+          <w:kern w:val="0"/>
+          <w:sz w:val="24"/>
+          <w:szCs w:val="24"/>
+          <w14:ligatures w14:val="none"/>
+        </w:rPr>
+        <w:t xml:space="preserve">. </w:t>
+      </w:r>
+      <w:r>
+        <w:rPr>
+          <w:rFonts w:eastAsia="Times New Roman" w:cstheme="minorHAnsi"/>
+          <w:kern w:val="0"/>
+          <w:sz w:val="24"/>
+          <w:szCs w:val="24"/>
+          <w14:ligatures w14:val="none"/>
+        </w:rPr>
+        <w:t>These techniques generate a feature vector at every three-dimensional place, which is then represented as an RGB color. They have, however, been restricted to simple, smooth forms up until this point.</w:t>
+      </w:r>
+    </w:p>
+    <w:p>
+      <w:pPr>
+        <w:spacing w:before="100" w:beforeAutospacing="1" w:after="100" w:afterAutospacing="1" w:line="240" w:lineRule="auto"/>
+        <w:rPr>
+          <w:rFonts w:eastAsia="Times New Roman" w:cstheme="minorHAnsi"/>
+          <w:kern w:val="0"/>
+          <w:sz w:val="24"/>
+          <w:szCs w:val="24"/>
+          <w14:ligatures w14:val="none"/>
+        </w:rPr>
+      </w:pPr>
+      <w:r>
+        <w:rPr>
+          <w:rFonts w:eastAsia="Times New Roman" w:cstheme="minorHAnsi"/>
+          <w:kern w:val="0"/>
+          <w:sz w:val="24"/>
+          <w:szCs w:val="24"/>
+          <w14:ligatures w14:val="none"/>
+        </w:rPr>
+        <w:t>Neural radiance fields (NeRF), which were developed very recently, have lately shown considerable gains in modeling complicated real-world scene shape and view-dependent presentation</w:t>
+      </w:r>
+      <w:sdt>
+        <w:sdtPr>
+          <w:rPr>
+            <w:rFonts w:eastAsia="Times New Roman" w:cstheme="minorHAnsi"/>
+            <w:color w:val="000000"/>
+            <w:kern w:val="0"/>
+            <w:sz w:val="24"/>
+            <w:szCs w:val="24"/>
+            <w14:ligatures w14:val="none"/>
+          </w:rPr>
+          <w:tag w:val="MENDELEY_CITATION_v3_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"/>
+          <w:id w:val="836732931"/>
+          <w:placeholder>
+            <w:docPart w:val="DefaultPlaceholder_-1854013440"/>
+          </w:placeholder>
+        </w:sdtPr>
+        <w:sdtContent>
+          <w:r>
+            <w:rPr>
+              <w:rFonts w:eastAsia="Times New Roman" w:cstheme="minorHAnsi"/>
+              <w:color w:val="000000"/>
+              <w:kern w:val="0"/>
+              <w:sz w:val="24"/>
+              <w:szCs w:val="24"/>
+              <w14:ligatures w14:val="none"/>
+            </w:rPr>
+            <w:t>(Mildenhall et al., 2020)</w:t>
+          </w:r>
+        </w:sdtContent>
+      </w:sdt>
+      <w:r>
+        <w:rPr>
+          <w:rFonts w:eastAsia="Times New Roman" w:cstheme="minorHAnsi"/>
+          <w:kern w:val="0"/>
+          <w:sz w:val="24"/>
+          <w:szCs w:val="24"/>
+          <w14:ligatures w14:val="none"/>
+        </w:rPr>
+        <w:t xml:space="preserve">. </w:t>
+      </w:r>
+      <w:r>
+        <w:rPr>
+          <w:rFonts w:eastAsia="Times New Roman" w:cstheme="minorHAnsi"/>
+          <w:kern w:val="0"/>
+          <w:sz w:val="24"/>
+          <w:szCs w:val="24"/>
+          <w14:ligatures w14:val="none"/>
+        </w:rPr>
+        <w:t>Using multilayer perceptron’s, NeRF describes the radiance of the scene as well as the volume density of the scene as continuous 5D functions (3D position + 2D view direction)</w:t>
+      </w:r>
+      <w:sdt>
+        <w:sdtPr>
+          <w:rPr>
+            <w:rFonts w:eastAsia="Times New Roman" w:cstheme="minorHAnsi"/>
+            <w:color w:val="000000"/>
+            <w:kern w:val="0"/>
+            <w:sz w:val="24"/>
+            <w:szCs w:val="24"/>
+            <w14:ligatures w14:val="none"/>
+          </w:rPr>
+          <w:tag w:val="MENDELEY_CITATION_v3_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"/>
+          <w:id w:val="-1579278612"/>
+          <w:placeholder>
+            <w:docPart w:val="DefaultPlaceholder_-1854013440"/>
+          </w:placeholder>
+        </w:sdtPr>
+        <w:sdtContent>
+          <w:r>
+            <w:rPr>
+              <w:rFonts w:eastAsia="Times New Roman" w:cstheme="minorHAnsi"/>
+              <w:color w:val="000000"/>
+              <w:kern w:val="0"/>
+              <w:sz w:val="24"/>
+              <w:szCs w:val="24"/>
+              <w14:ligatures w14:val="none"/>
+            </w:rPr>
+            <w:t>(Mildenhall et al., 2020)</w:t>
+          </w:r>
+        </w:sdtContent>
+      </w:sdt>
+      <w:r>
+        <w:rPr>
+          <w:rFonts w:eastAsia="Times New Roman" w:cstheme="minorHAnsi"/>
+          <w:kern w:val="0"/>
+          <w:sz w:val="24"/>
+          <w:szCs w:val="24"/>
+          <w14:ligatures w14:val="none"/>
+        </w:rPr>
+        <w:t>. The main benefits, when compared to earlier neuronal representations of 3D space, are as follows:</w:t>
+      </w:r>
+    </w:p>
+    <w:p>
+      <w:pPr>
+        <w:numPr>
+          <w:ilvl w:val="0"/>
+          <w:numId w:val="3"/>
+        </w:numPr>
+        <w:spacing w:before="100" w:beforeAutospacing="1" w:after="100" w:afterAutospacing="1" w:line="240" w:lineRule="auto"/>
+        <w:rPr>
+          <w:rFonts w:eastAsia="Times New Roman" w:cstheme="minorHAnsi"/>
+          <w:kern w:val="0"/>
+          <w:sz w:val="24"/>
+          <w:szCs w:val="24"/>
+          <w14:ligatures w14:val="none"/>
+        </w:rPr>
+      </w:pPr>
+      <w:r>
+        <w:rPr>
+          <w:rFonts w:eastAsia="Times New Roman" w:cstheme="minorHAnsi"/>
+          <w:kern w:val="0"/>
+          <w:sz w:val="24"/>
+          <w:szCs w:val="24"/>
+          <w14:ligatures w14:val="none"/>
+        </w:rPr>
+        <w:t>MLPs that are based on coordinates can more accurately capture local spatial connections.</w:t>
+      </w:r>
+    </w:p>
+    <w:p>
+      <w:pPr>
+        <w:numPr>
+          <w:ilvl w:val="0"/>
+          <w:numId w:val="3"/>
+        </w:numPr>
+        <w:spacing w:before="100" w:beforeAutospacing="1" w:after="100" w:afterAutospacing="1" w:line="240" w:lineRule="auto"/>
+        <w:rPr>
+          <w:rFonts w:eastAsia="Times New Roman" w:cstheme="minorHAnsi"/>
+          <w:kern w:val="0"/>
+          <w:sz w:val="24"/>
+          <w:szCs w:val="24"/>
+          <w14:ligatures w14:val="none"/>
+        </w:rPr>
+      </w:pPr>
+      <w:r>
+        <w:rPr>
+          <w:rFonts w:eastAsia="Times New Roman" w:cstheme="minorHAnsi"/>
+          <w:kern w:val="0"/>
+          <w:sz w:val="24"/>
+          <w:szCs w:val="24"/>
+          <w14:ligatures w14:val="none"/>
+        </w:rPr>
+        <w:t>The production of high-quality novel perspectives is made possible by continuous scene representation.</w:t>
+      </w:r>
+    </w:p>
+    <w:p>
+      <w:pPr>
+        <w:numPr>
+          <w:ilvl w:val="0"/>
+          <w:numId w:val="3"/>
+        </w:numPr>
+        <w:spacing w:before="100" w:beforeAutospacing="1" w:after="100" w:afterAutospacing="1" w:line="240" w:lineRule="auto"/>
+        <w:rPr>
+          <w:rFonts w:eastAsia="Times New Roman" w:cstheme="minorHAnsi"/>
+          <w:kern w:val="0"/>
+          <w:sz w:val="24"/>
+          <w:szCs w:val="24"/>
+          <w14:ligatures w14:val="none"/>
+        </w:rPr>
+      </w:pPr>
+      <w:r>
+        <w:rPr>
+          <w:rFonts w:eastAsia="Times New Roman" w:cstheme="minorHAnsi"/>
+          <w:kern w:val="0"/>
+          <w:sz w:val="24"/>
+          <w:szCs w:val="24"/>
+          <w14:ligatures w14:val="none"/>
+        </w:rPr>
+        <w:t>The view-dependent effects such as highlights are encoded by the 5D radiance field.</w:t>
+      </w:r>
+    </w:p>
+    <w:p>
+      <w:pPr>
+        <w:spacing w:before="100" w:beforeAutospacing="1" w:after="100" w:afterAutospacing="1" w:line="240" w:lineRule="auto"/>
+        <w:rPr>
+          <w:rFonts w:eastAsia="Times New Roman" w:cstheme="minorHAnsi"/>
+          <w:kern w:val="0"/>
+          <w:sz w:val="24"/>
+          <w:szCs w:val="24"/>
+          <w14:ligatures w14:val="none"/>
+        </w:rPr>
+      </w:pPr>
+      <w:r>
+        <w:rPr>
+          <w:rFonts w:eastAsia="Times New Roman" w:cstheme="minorHAnsi"/>
+          <w:kern w:val="0"/>
+          <w:sz w:val="24"/>
+          <w:szCs w:val="24"/>
+          <w14:ligatures w14:val="none"/>
+        </w:rPr>
+        <w:t>In this study, we propose utilizing the capabilities of NeRF to represent and denoise 3D volumes that have been reconstructed from TEM tilt series. This will be accomplished by leveraging the strengths of NeRF. Teaching the MLP to successfully encode 3D structural priors that are crucial for biomolecular imaging might be accomplished by teaching the MLP to map noisy TEM inputs to clearer targets. It's possible that the coordinate-based volumetric modeling will be able to pick up on important local context that other 3D denoising networks overlook. The interpretability of structural features from TEM tomograms might be greatly improved because of this.</w:t>
+      </w:r>
+    </w:p>
+    <w:p>
+      <w:pPr>
+        <w:rPr>
+          <w:b/>
+          <w:color w:val="000000"/>
+          <w:sz w:val="48"/>
+          <w:szCs w:val="48"/>
+        </w:rPr>
+      </w:pPr>
+    </w:p>
+    <w:p>
+      <w:pPr>
+        <w:rPr>
+          <w:b/>
+          <w:bCs/>
+          <w:sz w:val="48"/>
+          <w:szCs w:val="48"/>
+        </w:rPr>
+      </w:pPr>
+      <w:r>
+        <w:rPr>
+          <w:rFonts w:eastAsia="Times New Roman" w:cstheme="minorHAnsi"/>
+          <w:b/>
+          <w:bCs/>
+          <w:kern w:val="0"/>
+          <w:sz w:val="48"/>
+          <w:szCs w:val="48"/>
+          <w14:ligatures w14:val="none"/>
+        </w:rPr>
+        <w:lastRenderedPageBreak/>
+        <w:t>Camera parameters</w:t>
+      </w:r>
+    </w:p>
+    <w:p>
+      <w:pPr>
+        <w:spacing w:before="100" w:beforeAutospacing="1" w:after="100" w:afterAutospacing="1" w:line="240" w:lineRule="auto"/>
+        <w:rPr>
+          <w:rFonts w:eastAsia="Times New Roman" w:cstheme="minorHAnsi"/>
+          <w:kern w:val="0"/>
+          <w:sz w:val="24"/>
+          <w:szCs w:val="24"/>
+          <w14:ligatures w14:val="none"/>
+        </w:rPr>
+      </w:pPr>
+      <w:r>
+        <w:rPr>
+          <w:rFonts w:eastAsia="Times New Roman" w:cstheme="minorHAnsi"/>
+          <w:kern w:val="0"/>
+          <w:sz w:val="24"/>
+          <w:szCs w:val="24"/>
+          <w14:ligatures w14:val="none"/>
+        </w:rPr>
+        <w:t>The geometric and optical properties of a camera are referred to as its camera parameters. These parameters define how a camera constructs a picture from the 3D world</w:t>
+      </w:r>
+      <w:sdt>
+        <w:sdtPr>
+          <w:rPr>
+            <w:rFonts w:eastAsia="Times New Roman" w:cstheme="minorHAnsi"/>
+            <w:kern w:val="0"/>
+            <w:sz w:val="24"/>
+            <w:szCs w:val="24"/>
+            <w14:ligatures w14:val="none"/>
+          </w:rPr>
+          <w:tag w:val="MENDELEY_CITATION_v3_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"/>
+          <w:id w:val="1352691586"/>
+          <w:placeholder>
+            <w:docPart w:val="DefaultPlaceholder_-1854013440"/>
+          </w:placeholder>
+        </w:sdtPr>
+        <w:sdtContent>
+          <w:r>
+            <w:rPr>
+              <w:rFonts w:eastAsia="Times New Roman"/>
+            </w:rPr>
+            <w:t>(Hartley &amp; Zisserman, 2000)</w:t>
+          </w:r>
+        </w:sdtContent>
+      </w:sdt>
+      <w:r>
+        <w:rPr>
+          <w:rFonts w:eastAsia="Times New Roman" w:cstheme="minorHAnsi"/>
+          <w:kern w:val="0"/>
+          <w:sz w:val="24"/>
+          <w:szCs w:val="24"/>
+          <w14:ligatures w14:val="none"/>
+        </w:rPr>
+        <w:t>. Understanding the process of picture generation as well as the tasks involved in 3D computer vision relies heavily on an accurate representation of these factors.</w:t>
+      </w:r>
+    </w:p>
+    <w:p>
+      <w:pPr>
+        <w:spacing w:before="100" w:beforeAutospacing="1" w:after="100" w:afterAutospacing="1" w:line="240" w:lineRule="auto"/>
+        <w:rPr>
+          <w:rFonts w:eastAsia="Times New Roman" w:cstheme="minorHAnsi"/>
+          <w:kern w:val="0"/>
+          <w:sz w:val="24"/>
+          <w:szCs w:val="24"/>
+          <w14:ligatures w14:val="none"/>
+        </w:rPr>
+      </w:pPr>
+      <w:r>
+        <w:rPr>
+          <w:rFonts w:eastAsia="Times New Roman" w:cstheme="minorHAnsi"/>
+          <w:b/>
+          <w:bCs/>
+          <w:kern w:val="0"/>
+          <w:sz w:val="24"/>
+          <w:szCs w:val="24"/>
+          <w14:ligatures w14:val="none"/>
+        </w:rPr>
+        <w:t>Intrinsic</w:t>
+      </w:r>
+      <w:r>
+        <w:rPr>
+          <w:rFonts w:eastAsia="Times New Roman" w:cstheme="minorHAnsi"/>
+          <w:kern w:val="0"/>
+          <w:sz w:val="24"/>
+          <w:szCs w:val="24"/>
+          <w14:ligatures w14:val="none"/>
+        </w:rPr>
+        <w:t xml:space="preserve"> parameters are those that are unique to a camera and are not affected by the scene</w:t>
+      </w:r>
+      <w:r>
+        <w:rPr>
+          <w:rFonts w:eastAsia="Times New Roman" w:cstheme="minorHAnsi"/>
+          <w:kern w:val="0"/>
+          <w:sz w:val="24"/>
+          <w:szCs w:val="24"/>
+          <w14:ligatures w14:val="none"/>
+        </w:rPr>
+        <w:t>:</w:t>
+      </w:r>
+    </w:p>
+    <w:p>
+      <w:pPr>
+        <w:numPr>
+          <w:ilvl w:val="0"/>
+          <w:numId w:val="4"/>
+        </w:numPr>
+        <w:spacing w:before="100" w:beforeAutospacing="1" w:after="100" w:afterAutospacing="1" w:line="240" w:lineRule="auto"/>
+        <w:rPr>
+          <w:rFonts w:eastAsia="Times New Roman" w:cstheme="minorHAnsi"/>
+          <w:kern w:val="0"/>
+          <w:sz w:val="24"/>
+          <w:szCs w:val="24"/>
+          <w14:ligatures w14:val="none"/>
+        </w:rPr>
+      </w:pPr>
+      <w:r>
+        <w:rPr>
+          <w:rFonts w:eastAsia="Times New Roman" w:cstheme="minorHAnsi"/>
+          <w:b/>
+          <w:bCs/>
+          <w:kern w:val="0"/>
+          <w:sz w:val="24"/>
+          <w:szCs w:val="24"/>
+          <w14:ligatures w14:val="none"/>
+        </w:rPr>
+        <w:t>Focal length</w:t>
+      </w:r>
+      <w:r>
+        <w:rPr>
+          <w:rFonts w:eastAsia="Times New Roman" w:cstheme="minorHAnsi"/>
+          <w:kern w:val="0"/>
+          <w:sz w:val="24"/>
+          <w:szCs w:val="24"/>
+          <w14:ligatures w14:val="none"/>
+        </w:rPr>
+        <w:t xml:space="preserve"> </w:t>
+      </w:r>
+      <w:r>
+        <w:rPr>
+          <w:rFonts w:eastAsia="Times New Roman" w:cstheme="minorHAnsi"/>
+          <w:kern w:val="0"/>
+          <w:sz w:val="24"/>
+          <w:szCs w:val="24"/>
+          <w14:ligatures w14:val="none"/>
+        </w:rPr>
+        <w:t xml:space="preserve">- The distance from the optical center to the image plane when the image is sharp. A primary component that determines both the field of view and the magnification </w:t>
+      </w:r>
+      <w:sdt>
+        <w:sdtPr>
+          <w:rPr>
+            <w:rFonts w:eastAsia="Times New Roman" w:cstheme="minorHAnsi"/>
+            <w:kern w:val="0"/>
+            <w:sz w:val="24"/>
+            <w:szCs w:val="24"/>
+            <w14:ligatures w14:val="none"/>
+          </w:rPr>
+          <w:tag w:val="MENDELEY_CITATION_v3_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"/>
+          <w:id w:val="189664502"/>
+          <w:placeholder>
+            <w:docPart w:val="DefaultPlaceholder_-1854013440"/>
+          </w:placeholder>
+        </w:sdtPr>
+        <w:sdtContent>
+          <w:r>
+            <w:rPr>
+              <w:rFonts w:eastAsia="Times New Roman"/>
+            </w:rPr>
+            <w:t>(Heikkila &amp; Silven, 1997)</w:t>
+          </w:r>
+        </w:sdtContent>
+      </w:sdt>
+      <w:r>
+        <w:rPr>
+          <w:rFonts w:eastAsia="Times New Roman" w:cstheme="minorHAnsi"/>
+          <w:kern w:val="0"/>
+          <w:sz w:val="24"/>
+          <w:szCs w:val="24"/>
+          <w14:ligatures w14:val="none"/>
+        </w:rPr>
+        <w:t>. When dealing with non-square pixels, the x and y axes may have unique values.</w:t>
+      </w:r>
+    </w:p>
+    <w:p>
+      <w:pPr>
+        <w:numPr>
+          <w:ilvl w:val="0"/>
+          <w:numId w:val="4"/>
+        </w:numPr>
+        <w:spacing w:before="100" w:beforeAutospacing="1" w:after="100" w:afterAutospacing="1" w:line="240" w:lineRule="auto"/>
+        <w:rPr>
+          <w:rFonts w:eastAsia="Times New Roman" w:cstheme="minorHAnsi"/>
+          <w:kern w:val="0"/>
+          <w:sz w:val="24"/>
+          <w:szCs w:val="24"/>
+          <w14:ligatures w14:val="none"/>
+        </w:rPr>
+      </w:pPr>
+      <w:r>
+        <w:rPr>
+          <w:rFonts w:eastAsia="Times New Roman" w:cstheme="minorHAnsi"/>
+          <w:b/>
+          <w:bCs/>
+          <w:kern w:val="0"/>
+          <w:sz w:val="24"/>
+          <w:szCs w:val="24"/>
+          <w14:ligatures w14:val="none"/>
+        </w:rPr>
+        <w:t>Principal point</w:t>
+      </w:r>
+      <w:r>
+        <w:rPr>
+          <w:rFonts w:eastAsia="Times New Roman" w:cstheme="minorHAnsi"/>
+          <w:kern w:val="0"/>
+          <w:sz w:val="24"/>
+          <w:szCs w:val="24"/>
+          <w14:ligatures w14:val="none"/>
+        </w:rPr>
+        <w:t xml:space="preserve"> </w:t>
+      </w:r>
+      <w:r>
+        <w:rPr>
+          <w:rFonts w:eastAsia="Times New Roman" w:cstheme="minorHAnsi"/>
+          <w:kern w:val="0"/>
+          <w:sz w:val="24"/>
+          <w:szCs w:val="24"/>
+          <w14:ligatures w14:val="none"/>
+        </w:rPr>
+        <w:t xml:space="preserve">- The coordinates of the image's center on the plane of the sensor. enables the use of lenses that are not centered </w:t>
+      </w:r>
+      <w:sdt>
+        <w:sdtPr>
+          <w:rPr>
+            <w:rFonts w:eastAsia="Times New Roman" w:cstheme="minorHAnsi"/>
+            <w:kern w:val="0"/>
+            <w:sz w:val="24"/>
+            <w:szCs w:val="24"/>
+            <w14:ligatures w14:val="none"/>
+          </w:rPr>
+          <w:tag w:val="MENDELEY_CITATION_v3_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"/>
+          <w:id w:val="633303021"/>
+          <w:placeholder>
+            <w:docPart w:val="DefaultPlaceholder_-1854013440"/>
+          </w:placeholder>
+        </w:sdtPr>
+        <w:sdtContent>
+          <w:r>
+            <w:rPr>
+              <w:rFonts w:eastAsia="Times New Roman"/>
+            </w:rPr>
+            <w:t>(Heikkila &amp; Silven, 1997)</w:t>
+          </w:r>
+        </w:sdtContent>
+      </w:sdt>
+      <w:r>
+        <w:rPr>
+          <w:rFonts w:eastAsia="Times New Roman" w:cstheme="minorHAnsi"/>
+          <w:kern w:val="0"/>
+          <w:sz w:val="24"/>
+          <w:szCs w:val="24"/>
+          <w14:ligatures w14:val="none"/>
+        </w:rPr>
+        <w:t>. It is dependent on how the lens is aligned.</w:t>
+      </w:r>
+    </w:p>
+    <w:p>
+      <w:pPr>
+        <w:numPr>
+          <w:ilvl w:val="0"/>
+          <w:numId w:val="4"/>
+        </w:numPr>
+        <w:spacing w:before="100" w:beforeAutospacing="1" w:after="100" w:afterAutospacing="1" w:line="240" w:lineRule="auto"/>
+        <w:rPr>
+          <w:rFonts w:eastAsia="Times New Roman" w:cstheme="minorHAnsi"/>
+          <w:kern w:val="0"/>
+          <w:sz w:val="24"/>
+          <w:szCs w:val="24"/>
+          <w14:ligatures w14:val="none"/>
+        </w:rPr>
+      </w:pPr>
+      <w:r>
+        <w:rPr>
+          <w:rFonts w:eastAsia="Times New Roman" w:cstheme="minorHAnsi"/>
+          <w:b/>
+          <w:bCs/>
+          <w:kern w:val="0"/>
+          <w:sz w:val="24"/>
+          <w:szCs w:val="24"/>
+          <w14:ligatures w14:val="none"/>
+        </w:rPr>
+        <w:t>Skew coefficient</w:t>
+      </w:r>
+      <w:r>
+        <w:rPr>
+          <w:rFonts w:eastAsia="Times New Roman" w:cstheme="minorHAnsi"/>
+          <w:kern w:val="0"/>
+          <w:sz w:val="24"/>
+          <w:szCs w:val="24"/>
+          <w14:ligatures w14:val="none"/>
+        </w:rPr>
+        <w:t xml:space="preserve"> - </w:t>
+      </w:r>
+      <w:r>
+        <w:rPr>
+          <w:rFonts w:eastAsia="Times New Roman" w:cstheme="minorHAnsi"/>
+          <w:kern w:val="0"/>
+          <w:sz w:val="24"/>
+          <w:szCs w:val="24"/>
+          <w14:ligatures w14:val="none"/>
+        </w:rPr>
+        <w:t xml:space="preserve">A rotation of the axis between the pixel grid and the sensor that considers non-rectangular pixel shapes </w:t>
+      </w:r>
+      <w:sdt>
+        <w:sdtPr>
+          <w:rPr>
+            <w:rFonts w:eastAsia="Times New Roman" w:cstheme="minorHAnsi"/>
+            <w:kern w:val="0"/>
+            <w:sz w:val="24"/>
+            <w:szCs w:val="24"/>
+            <w14:ligatures w14:val="none"/>
+          </w:rPr>
+          <w:tag w:val="MENDELEY_CITATION_v3_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"/>
+          <w:id w:val="1261949852"/>
+          <w:placeholder>
+            <w:docPart w:val="DefaultPlaceholder_-1854013440"/>
+          </w:placeholder>
+        </w:sdtPr>
+        <w:sdtContent>
+          <w:r>
+            <w:rPr>
+              <w:rFonts w:eastAsia="Times New Roman"/>
+            </w:rPr>
+            <w:t>(Heikkila &amp; Silven, 1997)</w:t>
+          </w:r>
+        </w:sdtContent>
+      </w:sdt>
+      <w:r>
+        <w:rPr>
+          <w:rFonts w:eastAsia="Times New Roman" w:cstheme="minorHAnsi"/>
+          <w:kern w:val="0"/>
+          <w:sz w:val="24"/>
+          <w:szCs w:val="24"/>
+          <w14:ligatures w14:val="none"/>
+        </w:rPr>
+        <w:t>. Produces a shearing transformation when applied.</w:t>
+      </w:r>
+    </w:p>
+    <w:p>
+      <w:pPr>
+        <w:numPr>
+          <w:ilvl w:val="0"/>
+          <w:numId w:val="4"/>
+        </w:numPr>
+        <w:spacing w:before="100" w:beforeAutospacing="1" w:after="100" w:afterAutospacing="1" w:line="240" w:lineRule="auto"/>
+        <w:rPr>
+          <w:rFonts w:eastAsia="Times New Roman" w:cstheme="minorHAnsi"/>
+          <w:kern w:val="0"/>
+          <w:sz w:val="24"/>
+          <w:szCs w:val="24"/>
+          <w14:ligatures w14:val="none"/>
+        </w:rPr>
+      </w:pPr>
+      <w:r>
+        <w:rPr>
+          <w:rFonts w:eastAsia="Times New Roman" w:cstheme="minorHAnsi"/>
+          <w:b/>
+          <w:bCs/>
+          <w:kern w:val="0"/>
+          <w:sz w:val="24"/>
+          <w:szCs w:val="24"/>
+          <w14:ligatures w14:val="none"/>
+        </w:rPr>
+        <w:t>Distortion coefficients</w:t>
+      </w:r>
+      <w:r>
+        <w:rPr>
+          <w:rFonts w:eastAsia="Times New Roman" w:cstheme="minorHAnsi"/>
+          <w:kern w:val="0"/>
+          <w:sz w:val="24"/>
+          <w:szCs w:val="24"/>
+          <w14:ligatures w14:val="none"/>
+        </w:rPr>
+        <w:t xml:space="preserve"> -</w:t>
+      </w:r>
+      <w:r>
+        <w:rPr>
+          <w:rFonts w:eastAsia="Times New Roman" w:cstheme="minorHAnsi"/>
+          <w:kern w:val="0"/>
+          <w:sz w:val="24"/>
+          <w:szCs w:val="24"/>
+          <w14:ligatures w14:val="none"/>
+        </w:rPr>
+        <w:t xml:space="preserve"> This model simulates optical distortions such as radial, tangential, and narrow prism effects. Radial is the most noticeable and gives an impression like a barrel or pincushion</w:t>
+      </w:r>
+      <w:r>
+        <w:rPr>
+          <w:rFonts w:eastAsia="Times New Roman" w:cstheme="minorHAnsi"/>
+          <w:kern w:val="0"/>
+          <w:sz w:val="24"/>
+          <w:szCs w:val="24"/>
+          <w14:ligatures w14:val="none"/>
+        </w:rPr>
+        <w:t xml:space="preserve"> </w:t>
+      </w:r>
+      <w:sdt>
+        <w:sdtPr>
+          <w:rPr>
+            <w:rFonts w:eastAsia="Times New Roman" w:cstheme="minorHAnsi"/>
+            <w:kern w:val="0"/>
+            <w:sz w:val="24"/>
+            <w:szCs w:val="24"/>
+            <w14:ligatures w14:val="none"/>
+          </w:rPr>
+          <w:tag w:val="MENDELEY_CITATION_v3_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"/>
+          <w:id w:val="-569194311"/>
+          <w:placeholder>
+            <w:docPart w:val="DefaultPlaceholder_-1854013440"/>
+          </w:placeholder>
+        </w:sdtPr>
+        <w:sdtContent>
+          <w:r>
+            <w:rPr>
+              <w:rFonts w:eastAsia="Times New Roman"/>
+            </w:rPr>
+            <w:t>(Heikkila &amp; Silven, 1997)</w:t>
+          </w:r>
+        </w:sdtContent>
+      </w:sdt>
+      <w:r>
+        <w:rPr>
+          <w:rFonts w:eastAsia="Times New Roman" w:cstheme="minorHAnsi"/>
+          <w:kern w:val="0"/>
+          <w:sz w:val="24"/>
+          <w:szCs w:val="24"/>
+          <w14:ligatures w14:val="none"/>
+        </w:rPr>
+        <w:t xml:space="preserve">. </w:t>
+      </w:r>
+    </w:p>
+    <w:p>
+      <w:pPr>
+        <w:spacing w:before="100" w:beforeAutospacing="1" w:after="100" w:afterAutospacing="1" w:line="240" w:lineRule="auto"/>
+        <w:rPr>
+          <w:rFonts w:eastAsia="Times New Roman" w:cstheme="minorHAnsi"/>
+          <w:kern w:val="0"/>
+          <w:sz w:val="24"/>
+          <w:szCs w:val="24"/>
+          <w14:ligatures w14:val="none"/>
+        </w:rPr>
+      </w:pPr>
+      <w:r>
+        <w:rPr>
+          <w:rFonts w:eastAsia="Times New Roman" w:cstheme="minorHAnsi"/>
+          <w:kern w:val="0"/>
+          <w:sz w:val="24"/>
+          <w:szCs w:val="24"/>
+          <w14:ligatures w14:val="none"/>
+        </w:rPr>
+        <w:t xml:space="preserve">The </w:t>
+      </w:r>
+      <w:r>
+        <w:rPr>
+          <w:rFonts w:eastAsia="Times New Roman" w:cstheme="minorHAnsi"/>
+          <w:b/>
+          <w:bCs/>
+          <w:kern w:val="0"/>
+          <w:sz w:val="24"/>
+          <w:szCs w:val="24"/>
+          <w14:ligatures w14:val="none"/>
+        </w:rPr>
+        <w:t>extrinsic</w:t>
+      </w:r>
+      <w:r>
+        <w:rPr>
+          <w:rFonts w:eastAsia="Times New Roman" w:cstheme="minorHAnsi"/>
+          <w:kern w:val="0"/>
+          <w:sz w:val="24"/>
+          <w:szCs w:val="24"/>
+          <w14:ligatures w14:val="none"/>
+        </w:rPr>
+        <w:t xml:space="preserve"> parameters are determined by the position of the camera in relation to the world:</w:t>
+      </w:r>
+    </w:p>
+    <w:p>
+      <w:pPr>
+        <w:numPr>
+          <w:ilvl w:val="0"/>
+          <w:numId w:val="5"/>
+        </w:numPr>
+        <w:spacing w:before="100" w:beforeAutospacing="1" w:after="100" w:afterAutospacing="1" w:line="240" w:lineRule="auto"/>
+        <w:rPr>
+          <w:rFonts w:eastAsia="Times New Roman" w:cstheme="minorHAnsi"/>
+          <w:kern w:val="0"/>
+          <w:sz w:val="24"/>
+          <w:szCs w:val="24"/>
+          <w14:ligatures w14:val="none"/>
+        </w:rPr>
+      </w:pPr>
+      <w:r>
+        <w:rPr>
+          <w:rFonts w:eastAsia="Times New Roman" w:cstheme="minorHAnsi"/>
+          <w:b/>
+          <w:bCs/>
+          <w:kern w:val="0"/>
+          <w:sz w:val="24"/>
+          <w:szCs w:val="24"/>
+          <w14:ligatures w14:val="none"/>
+        </w:rPr>
+        <w:t>Rotation matrix</w:t>
+      </w:r>
+      <w:r>
+        <w:rPr>
+          <w:rFonts w:eastAsia="Times New Roman" w:cstheme="minorHAnsi"/>
+          <w:kern w:val="0"/>
+          <w:sz w:val="24"/>
+          <w:szCs w:val="24"/>
+          <w14:ligatures w14:val="none"/>
+        </w:rPr>
+        <w:t xml:space="preserve"> - </w:t>
+      </w:r>
+      <w:r>
+        <w:rPr>
+          <w:rFonts w:eastAsia="Times New Roman" w:cstheme="minorHAnsi"/>
+          <w:kern w:val="0"/>
+          <w:sz w:val="24"/>
+          <w:szCs w:val="24"/>
+          <w14:ligatures w14:val="none"/>
+        </w:rPr>
+        <w:t xml:space="preserve">Orientation of the camera's coordinate frame in 3 dimensions with respect to a fixed world frame </w:t>
+      </w:r>
+      <w:sdt>
+        <w:sdtPr>
+          <w:rPr>
+            <w:rFonts w:eastAsia="Times New Roman" w:cstheme="minorHAnsi"/>
+            <w:color w:val="000000"/>
+            <w:kern w:val="0"/>
+            <w:sz w:val="24"/>
+            <w:szCs w:val="24"/>
+            <w14:ligatures w14:val="none"/>
+          </w:rPr>
+          <w:tag w:val="MENDELEY_CITATION_v3_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"/>
+          <w:id w:val="189419560"/>
+          <w:placeholder>
+            <w:docPart w:val="DefaultPlaceholder_-1854013440"/>
+          </w:placeholder>
+        </w:sdtPr>
+        <w:sdtContent>
+          <w:r>
+            <w:rPr>
+              <w:rFonts w:eastAsia="Times New Roman" w:cstheme="minorHAnsi"/>
+              <w:color w:val="000000"/>
+              <w:kern w:val="0"/>
+              <w:sz w:val="24"/>
+              <w:szCs w:val="24"/>
+              <w14:ligatures w14:val="none"/>
+            </w:rPr>
+            <w:t>(Zhang, 2000)</w:t>
+          </w:r>
+        </w:sdtContent>
+      </w:sdt>
+      <w:r>
+        <w:rPr>
+          <w:rFonts w:eastAsia="Times New Roman" w:cstheme="minorHAnsi"/>
+          <w:kern w:val="0"/>
+          <w:sz w:val="24"/>
+          <w:szCs w:val="24"/>
+          <w14:ligatures w14:val="none"/>
+        </w:rPr>
+        <w:t>. A representation of a sequence of rotations based on the Euler angle.</w:t>
+      </w:r>
+    </w:p>
+    <w:p>
+      <w:pPr>
+        <w:numPr>
+          <w:ilvl w:val="0"/>
+          <w:numId w:val="5"/>
+        </w:numPr>
+        <w:spacing w:before="100" w:beforeAutospacing="1" w:after="100" w:afterAutospacing="1" w:line="240" w:lineRule="auto"/>
+        <w:rPr>
+          <w:rFonts w:eastAsia="Times New Roman" w:cstheme="minorHAnsi"/>
+          <w:kern w:val="0"/>
+          <w:sz w:val="24"/>
+          <w:szCs w:val="24"/>
+          <w14:ligatures w14:val="none"/>
+        </w:rPr>
+      </w:pPr>
+      <w:r>
+        <w:rPr>
+          <w:rFonts w:eastAsia="Times New Roman" w:cstheme="minorHAnsi"/>
+          <w:b/>
+          <w:bCs/>
+          <w:kern w:val="0"/>
+          <w:sz w:val="24"/>
+          <w:szCs w:val="24"/>
+          <w14:ligatures w14:val="none"/>
+        </w:rPr>
+        <w:t>Translation vector</w:t>
+      </w:r>
+      <w:r>
+        <w:rPr>
+          <w:rFonts w:eastAsia="Times New Roman" w:cstheme="minorHAnsi"/>
+          <w:kern w:val="0"/>
+          <w:sz w:val="24"/>
+          <w:szCs w:val="24"/>
+          <w14:ligatures w14:val="none"/>
+        </w:rPr>
+        <w:t xml:space="preserve"> - </w:t>
+      </w:r>
+      <w:r>
+        <w:rPr>
+          <w:rFonts w:eastAsia="Times New Roman" w:cstheme="minorHAnsi"/>
+          <w:kern w:val="0"/>
+          <w:sz w:val="24"/>
+          <w:szCs w:val="24"/>
+          <w14:ligatures w14:val="none"/>
+        </w:rPr>
+        <w:t xml:space="preserve">The 3D origin point of the camera center in the space for world </w:t>
+      </w:r>
+      <w:r>
+        <w:rPr>
+          <w:rFonts w:eastAsia="Times New Roman" w:cstheme="minorHAnsi"/>
+          <w:kern w:val="0"/>
+          <w:sz w:val="24"/>
+          <w:szCs w:val="24"/>
+          <w14:ligatures w14:val="none"/>
+        </w:rPr>
+        <w:t xml:space="preserve">coordinates </w:t>
+      </w:r>
+      <w:sdt>
+        <w:sdtPr>
+          <w:rPr>
+            <w:rFonts w:eastAsia="Times New Roman" w:cstheme="minorHAnsi"/>
+            <w:color w:val="000000"/>
+            <w:kern w:val="0"/>
+            <w:sz w:val="24"/>
+            <w:szCs w:val="24"/>
+            <w14:ligatures w14:val="none"/>
+          </w:rPr>
+          <w:tag w:val="MENDELEY_CITATION_v3_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"/>
+          <w:id w:val="261801296"/>
+          <w:placeholder>
+            <w:docPart w:val="DefaultPlaceholder_-1854013440"/>
+          </w:placeholder>
+        </w:sdtPr>
+        <w:sdtContent>
+          <w:r>
+            <w:rPr>
+              <w:rFonts w:eastAsia="Times New Roman" w:cstheme="minorHAnsi"/>
+              <w:color w:val="000000"/>
+              <w:kern w:val="0"/>
+              <w:sz w:val="24"/>
+              <w:szCs w:val="24"/>
+              <w14:ligatures w14:val="none"/>
+            </w:rPr>
+            <w:t>(Zhang, 2000)</w:t>
+          </w:r>
+        </w:sdtContent>
+      </w:sdt>
+      <w:r>
+        <w:rPr>
+          <w:rFonts w:eastAsia="Times New Roman" w:cstheme="minorHAnsi"/>
+          <w:kern w:val="0"/>
+          <w:sz w:val="24"/>
+          <w:szCs w:val="24"/>
+          <w14:ligatures w14:val="none"/>
+        </w:rPr>
+        <w:t>.</w:t>
+      </w:r>
+    </w:p>
+    <w:p>
+      <w:pPr>
+        <w:spacing w:before="100" w:beforeAutospacing="1" w:after="100" w:afterAutospacing="1" w:line="240" w:lineRule="auto"/>
+        <w:rPr>
+          <w:rFonts w:eastAsia="Times New Roman" w:cstheme="minorHAnsi"/>
+          <w:kern w:val="0"/>
+          <w:sz w:val="24"/>
+          <w:szCs w:val="24"/>
+          <w14:ligatures w14:val="none"/>
+        </w:rPr>
+      </w:pPr>
+      <w:r>
+        <w:rPr>
+          <w:rFonts w:eastAsia="Times New Roman" w:cstheme="minorHAnsi"/>
+          <w:kern w:val="0"/>
+          <w:sz w:val="24"/>
+          <w:szCs w:val="24"/>
+          <w14:ligatures w14:val="none"/>
+        </w:rPr>
+        <w:t xml:space="preserve">Intrinsic and extrinsic parameters collaborate to completely define the camera projection matrix </w:t>
+      </w:r>
+      <w:sdt>
+        <w:sdtPr>
+          <w:rPr>
+            <w:rFonts w:eastAsia="Times New Roman" w:cstheme="minorHAnsi"/>
+            <w:color w:val="000000"/>
+            <w:kern w:val="0"/>
+            <w:sz w:val="24"/>
+            <w:szCs w:val="24"/>
+            <w14:ligatures w14:val="none"/>
+          </w:rPr>
+          <w:tag w:val="MENDELEY_CITATION_v3_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"/>
+          <w:id w:val="-1282254938"/>
+          <w:placeholder>
+            <w:docPart w:val="DefaultPlaceholder_-1854013440"/>
+          </w:placeholder>
+        </w:sdtPr>
+        <w:sdtContent>
+          <w:r>
+            <w:rPr>
+              <w:rFonts w:eastAsia="Times New Roman" w:cstheme="minorHAnsi"/>
+              <w:color w:val="000000"/>
+              <w:kern w:val="0"/>
+              <w:sz w:val="24"/>
+              <w:szCs w:val="24"/>
+              <w14:ligatures w14:val="none"/>
+            </w:rPr>
+            <w:t>(Lepetit et al., 2009)</w:t>
+          </w:r>
+        </w:sdtContent>
+      </w:sdt>
+      <w:r>
+        <w:rPr>
+          <w:rFonts w:eastAsia="Times New Roman" w:cstheme="minorHAnsi"/>
+          <w:kern w:val="0"/>
+          <w:sz w:val="24"/>
+          <w:szCs w:val="24"/>
+          <w14:ligatures w14:val="none"/>
+        </w:rPr>
+        <w:t>, which is responsible for mapping 3D world points into 2D picture coordinates. To perform computer vision tasks such as 3D reconstruction, posture estimation, and new view synthesis, it is necessary to have an accurate assessment of these parameters.</w:t>
+      </w:r>
+    </w:p>
+    <w:p>
+      <w:pPr>
+        <w:spacing w:before="100" w:beforeAutospacing="1" w:after="100" w:afterAutospacing="1" w:line="240" w:lineRule="auto"/>
+        <w:rPr>
+          <w:rFonts w:ascii="Times New Roman" w:eastAsia="Times New Roman" w:hAnsi="Times New Roman" w:cs="Times New Roman"/>
+          <w:kern w:val="0"/>
+          <w:sz w:val="24"/>
+          <w:szCs w:val="24"/>
+          <w14:ligatures w14:val="none"/>
+        </w:rPr>
+      </w:pPr>
+      <w:r>
+        <w:rPr>
+          <w:rFonts w:eastAsia="Times New Roman" w:cstheme="minorHAnsi"/>
+          <w:kern w:val="0"/>
+          <w:sz w:val="24"/>
+          <w:szCs w:val="24"/>
+          <w14:ligatures w14:val="none"/>
+        </w:rPr>
+        <w:t xml:space="preserve">Applications such as augmented reality </w:t>
+      </w:r>
+      <w:sdt>
+        <w:sdtPr>
+          <w:rPr>
+            <w:rFonts w:eastAsia="Times New Roman" w:cstheme="minorHAnsi"/>
+            <w:color w:val="000000"/>
+            <w:kern w:val="0"/>
+            <w:sz w:val="24"/>
+            <w:szCs w:val="24"/>
+            <w14:ligatures w14:val="none"/>
+          </w:rPr>
+          <w:tag w:val="MENDELEY_CITATION_v3_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"/>
+          <w:id w:val="1671289771"/>
+          <w:placeholder>
+            <w:docPart w:val="DefaultPlaceholder_-1854013440"/>
+          </w:placeholder>
+        </w:sdtPr>
+        <w:sdtContent>
+          <w:r>
+            <w:rPr>
+              <w:rFonts w:eastAsia="Times New Roman" w:cstheme="minorHAnsi"/>
+              <w:color w:val="000000"/>
+              <w:kern w:val="0"/>
+              <w:sz w:val="24"/>
+              <w:szCs w:val="24"/>
+              <w14:ligatures w14:val="none"/>
+            </w:rPr>
+            <w:t>(Zhang et al., 1995)</w:t>
+          </w:r>
+        </w:sdtContent>
+      </w:sdt>
+      <w:r>
+        <w:rPr>
+          <w:rFonts w:eastAsia="Times New Roman" w:cstheme="minorHAnsi"/>
+          <w:kern w:val="0"/>
+          <w:sz w:val="24"/>
+          <w:szCs w:val="24"/>
+          <w14:ligatures w14:val="none"/>
+        </w:rPr>
+        <w:t xml:space="preserve">, autonomous navigation </w:t>
+      </w:r>
+      <w:sdt>
+        <w:sdtPr>
+          <w:rPr>
+            <w:rFonts w:eastAsia="Times New Roman" w:cstheme="minorHAnsi"/>
+            <w:color w:val="000000"/>
+            <w:kern w:val="0"/>
+            <w:sz w:val="24"/>
+            <w:szCs w:val="24"/>
+            <w14:ligatures w14:val="none"/>
+          </w:rPr>
+          <w:tag w:val="MENDELEY_CITATION_v3_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"/>
+          <w:id w:val="-1986917780"/>
+          <w:placeholder>
+            <w:docPart w:val="DefaultPlaceholder_-1854013440"/>
+          </w:placeholder>
+        </w:sdtPr>
+        <w:sdtContent>
+          <w:r>
+            <w:rPr>
+              <w:rFonts w:eastAsia="Times New Roman" w:cstheme="minorHAnsi"/>
+              <w:color w:val="000000"/>
+              <w:kern w:val="0"/>
+              <w:sz w:val="24"/>
+              <w:szCs w:val="24"/>
+              <w14:ligatures w14:val="none"/>
+            </w:rPr>
+            <w:t>(Zhang et al., 1995)</w:t>
+          </w:r>
+        </w:sdtContent>
+      </w:sdt>
+      <w:r>
+        <w:rPr>
+          <w:rFonts w:eastAsia="Times New Roman" w:cstheme="minorHAnsi"/>
+          <w:kern w:val="0"/>
+          <w:sz w:val="24"/>
+          <w:szCs w:val="24"/>
+          <w14:ligatures w14:val="none"/>
+        </w:rPr>
+        <w:t xml:space="preserve">, and computational photography </w:t>
+      </w:r>
+      <w:sdt>
+        <w:sdtPr>
+          <w:rPr>
+            <w:rFonts w:eastAsia="Times New Roman" w:cstheme="minorHAnsi"/>
+            <w:color w:val="000000"/>
+            <w:kern w:val="0"/>
+            <w:sz w:val="24"/>
+            <w:szCs w:val="24"/>
+            <w14:ligatures w14:val="none"/>
+          </w:rPr>
+          <w:tag w:val="MENDELEY_CITATION_v3_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"/>
+          <w:id w:val="1802955206"/>
+          <w:placeholder>
+            <w:docPart w:val="DefaultPlaceholder_-1854013440"/>
+          </w:placeholder>
+        </w:sdtPr>
+        <w:sdtContent>
+          <w:r>
+            <w:rPr>
+              <w:rFonts w:eastAsia="Times New Roman" w:cstheme="minorHAnsi"/>
+              <w:color w:val="000000"/>
+              <w:kern w:val="0"/>
+              <w:sz w:val="24"/>
+              <w:szCs w:val="24"/>
+              <w14:ligatures w14:val="none"/>
+            </w:rPr>
+            <w:t>(Zhang et al., 1995)</w:t>
+          </w:r>
+        </w:sdtContent>
+      </w:sdt>
+      <w:r>
+        <w:rPr>
+          <w:rFonts w:eastAsia="Times New Roman" w:cstheme="minorHAnsi"/>
+          <w:kern w:val="0"/>
+          <w:sz w:val="24"/>
+          <w:szCs w:val="24"/>
+          <w14:ligatures w14:val="none"/>
+        </w:rPr>
+        <w:t xml:space="preserve"> rely heavily on accurate camera calibration to perform optimally. Adapting camera models to new modalities such as light field imaging is still a research challenge that is being actively worked on.</w:t>
+      </w:r>
     </w:p>
     <w:p>
       <w:pPr>
@@ -4116,6 +5398,304 @@
     </w:lvl>
   </w:abstractNum>
   <w:abstractNum w:abstractNumId="1" w15:restartNumberingAfterBreak="0">
+    <w:nsid w:val="353E44F6"/>
+    <w:multiLevelType w:val="multilevel"/>
+    <w:tmpl w:val="BB16E4EE"/>
+    <w:lvl w:ilvl="0">
+      <w:start w:val="1"/>
+      <w:numFmt w:val="bullet"/>
+      <w:lvlText w:val=""/>
+      <w:lvlJc w:val="left"/>
+      <w:pPr>
+        <w:tabs>
+          <w:tab w:val="num" w:pos="720"/>
+        </w:tabs>
+        <w:ind w:left="720" w:hanging="360"/>
+      </w:pPr>
+      <w:rPr>
+        <w:rFonts w:ascii="Symbol" w:hAnsi="Symbol" w:hint="default"/>
+        <w:sz w:val="20"/>
+      </w:rPr>
+    </w:lvl>
+    <w:lvl w:ilvl="1" w:tentative="1">
+      <w:start w:val="1"/>
+      <w:numFmt w:val="bullet"/>
+      <w:lvlText w:val="o"/>
+      <w:lvlJc w:val="left"/>
+      <w:pPr>
+        <w:tabs>
+          <w:tab w:val="num" w:pos="1440"/>
+        </w:tabs>
+        <w:ind w:left="1440" w:hanging="360"/>
+      </w:pPr>
+      <w:rPr>
+        <w:rFonts w:ascii="Courier New" w:hAnsi="Courier New" w:hint="default"/>
+        <w:sz w:val="20"/>
+      </w:rPr>
+    </w:lvl>
+    <w:lvl w:ilvl="2" w:tentative="1">
+      <w:start w:val="1"/>
+      <w:numFmt w:val="bullet"/>
+      <w:lvlText w:val=""/>
+      <w:lvlJc w:val="left"/>
+      <w:pPr>
+        <w:tabs>
+          <w:tab w:val="num" w:pos="2160"/>
+        </w:tabs>
+        <w:ind w:left="2160" w:hanging="360"/>
+      </w:pPr>
+      <w:rPr>
+        <w:rFonts w:ascii="Wingdings" w:hAnsi="Wingdings" w:hint="default"/>
+        <w:sz w:val="20"/>
+      </w:rPr>
+    </w:lvl>
+    <w:lvl w:ilvl="3" w:tentative="1">
+      <w:start w:val="1"/>
+      <w:numFmt w:val="bullet"/>
+      <w:lvlText w:val=""/>
+      <w:lvlJc w:val="left"/>
+      <w:pPr>
+        <w:tabs>
+          <w:tab w:val="num" w:pos="2880"/>
+        </w:tabs>
+        <w:ind w:left="2880" w:hanging="360"/>
+      </w:pPr>
+      <w:rPr>
+        <w:rFonts w:ascii="Wingdings" w:hAnsi="Wingdings" w:hint="default"/>
+        <w:sz w:val="20"/>
+      </w:rPr>
+    </w:lvl>
+    <w:lvl w:ilvl="4" w:tentative="1">
+      <w:start w:val="1"/>
+      <w:numFmt w:val="bullet"/>
+      <w:lvlText w:val=""/>
+      <w:lvlJc w:val="left"/>
+      <w:pPr>
+        <w:tabs>
+          <w:tab w:val="num" w:pos="3600"/>
+        </w:tabs>
+        <w:ind w:left="3600" w:hanging="360"/>
+      </w:pPr>
+      <w:rPr>
+        <w:rFonts w:ascii="Wingdings" w:hAnsi="Wingdings" w:hint="default"/>
+        <w:sz w:val="20"/>
+      </w:rPr>
+    </w:lvl>
+    <w:lvl w:ilvl="5" w:tentative="1">
+      <w:start w:val="1"/>
+      <w:numFmt w:val="bullet"/>
+      <w:lvlText w:val=""/>
+      <w:lvlJc w:val="left"/>
+      <w:pPr>
+        <w:tabs>
+          <w:tab w:val="num" w:pos="4320"/>
+        </w:tabs>
+        <w:ind w:left="4320" w:hanging="360"/>
+      </w:pPr>
+      <w:rPr>
+        <w:rFonts w:ascii="Wingdings" w:hAnsi="Wingdings" w:hint="default"/>
+        <w:sz w:val="20"/>
+      </w:rPr>
+    </w:lvl>
+    <w:lvl w:ilvl="6" w:tentative="1">
+      <w:start w:val="1"/>
+      <w:numFmt w:val="bullet"/>
+      <w:lvlText w:val=""/>
+      <w:lvlJc w:val="left"/>
+      <w:pPr>
+        <w:tabs>
+          <w:tab w:val="num" w:pos="5040"/>
+        </w:tabs>
+        <w:ind w:left="5040" w:hanging="360"/>
+      </w:pPr>
+      <w:rPr>
+        <w:rFonts w:ascii="Wingdings" w:hAnsi="Wingdings" w:hint="default"/>
+        <w:sz w:val="20"/>
+      </w:rPr>
+    </w:lvl>
+    <w:lvl w:ilvl="7" w:tentative="1">
+      <w:start w:val="1"/>
+      <w:numFmt w:val="bullet"/>
+      <w:lvlText w:val=""/>
+      <w:lvlJc w:val="left"/>
+      <w:pPr>
+        <w:tabs>
+          <w:tab w:val="num" w:pos="5760"/>
+        </w:tabs>
+        <w:ind w:left="5760" w:hanging="360"/>
+      </w:pPr>
+      <w:rPr>
+        <w:rFonts w:ascii="Wingdings" w:hAnsi="Wingdings" w:hint="default"/>
+        <w:sz w:val="20"/>
+      </w:rPr>
+    </w:lvl>
+    <w:lvl w:ilvl="8" w:tentative="1">
+      <w:start w:val="1"/>
+      <w:numFmt w:val="bullet"/>
+      <w:lvlText w:val=""/>
+      <w:lvlJc w:val="left"/>
+      <w:pPr>
+        <w:tabs>
+          <w:tab w:val="num" w:pos="6480"/>
+        </w:tabs>
+        <w:ind w:left="6480" w:hanging="360"/>
+      </w:pPr>
+      <w:rPr>
+        <w:rFonts w:ascii="Wingdings" w:hAnsi="Wingdings" w:hint="default"/>
+        <w:sz w:val="20"/>
+      </w:rPr>
+    </w:lvl>
+  </w:abstractNum>
+  <w:abstractNum w:abstractNumId="2" w15:restartNumberingAfterBreak="0">
+    <w:nsid w:val="452E3DA8"/>
+    <w:multiLevelType w:val="multilevel"/>
+    <w:tmpl w:val="4052DD14"/>
+    <w:lvl w:ilvl="0">
+      <w:start w:val="1"/>
+      <w:numFmt w:val="bullet"/>
+      <w:lvlText w:val=""/>
+      <w:lvlJc w:val="left"/>
+      <w:pPr>
+        <w:tabs>
+          <w:tab w:val="num" w:pos="720"/>
+        </w:tabs>
+        <w:ind w:left="720" w:hanging="360"/>
+      </w:pPr>
+      <w:rPr>
+        <w:rFonts w:ascii="Symbol" w:hAnsi="Symbol" w:hint="default"/>
+        <w:sz w:val="20"/>
+      </w:rPr>
+    </w:lvl>
+    <w:lvl w:ilvl="1" w:tentative="1">
+      <w:start w:val="1"/>
+      <w:numFmt w:val="bullet"/>
+      <w:lvlText w:val="o"/>
+      <w:lvlJc w:val="left"/>
+      <w:pPr>
+        <w:tabs>
+          <w:tab w:val="num" w:pos="1440"/>
+        </w:tabs>
+        <w:ind w:left="1440" w:hanging="360"/>
+      </w:pPr>
+      <w:rPr>
+        <w:rFonts w:ascii="Courier New" w:hAnsi="Courier New" w:hint="default"/>
+        <w:sz w:val="20"/>
+      </w:rPr>
+    </w:lvl>
+    <w:lvl w:ilvl="2" w:tentative="1">
+      <w:start w:val="1"/>
+      <w:numFmt w:val="bullet"/>
+      <w:lvlText w:val=""/>
+      <w:lvlJc w:val="left"/>
+      <w:pPr>
+        <w:tabs>
+          <w:tab w:val="num" w:pos="2160"/>
+        </w:tabs>
+        <w:ind w:left="2160" w:hanging="360"/>
+      </w:pPr>
+      <w:rPr>
+        <w:rFonts w:ascii="Wingdings" w:hAnsi="Wingdings" w:hint="default"/>
+        <w:sz w:val="20"/>
+      </w:rPr>
+    </w:lvl>
+    <w:lvl w:ilvl="3" w:tentative="1">
+      <w:start w:val="1"/>
+      <w:numFmt w:val="bullet"/>
+      <w:lvlText w:val=""/>
+      <w:lvlJc w:val="left"/>
+      <w:pPr>
+        <w:tabs>
+          <w:tab w:val="num" w:pos="2880"/>
+        </w:tabs>
+        <w:ind w:left="2880" w:hanging="360"/>
+      </w:pPr>
+      <w:rPr>
+        <w:rFonts w:ascii="Wingdings" w:hAnsi="Wingdings" w:hint="default"/>
+        <w:sz w:val="20"/>
+      </w:rPr>
+    </w:lvl>
+    <w:lvl w:ilvl="4" w:tentative="1">
+      <w:start w:val="1"/>
+      <w:numFmt w:val="bullet"/>
+      <w:lvlText w:val=""/>
+      <w:lvlJc w:val="left"/>
+      <w:pPr>
+        <w:tabs>
+          <w:tab w:val="num" w:pos="3600"/>
+        </w:tabs>
+        <w:ind w:left="3600" w:hanging="360"/>
+      </w:pPr>
+      <w:rPr>
+        <w:rFonts w:ascii="Wingdings" w:hAnsi="Wingdings" w:hint="default"/>
+        <w:sz w:val="20"/>
+      </w:rPr>
+    </w:lvl>
+    <w:lvl w:ilvl="5" w:tentative="1">
+      <w:start w:val="1"/>
+      <w:numFmt w:val="bullet"/>
+      <w:lvlText w:val=""/>
+      <w:lvlJc w:val="left"/>
+      <w:pPr>
+        <w:tabs>
+          <w:tab w:val="num" w:pos="4320"/>
+        </w:tabs>
+        <w:ind w:left="4320" w:hanging="360"/>
+      </w:pPr>
+      <w:rPr>
+        <w:rFonts w:ascii="Wingdings" w:hAnsi="Wingdings" w:hint="default"/>
+        <w:sz w:val="20"/>
+      </w:rPr>
+    </w:lvl>
+    <w:lvl w:ilvl="6" w:tentative="1">
+      <w:start w:val="1"/>
+      <w:numFmt w:val="bullet"/>
+      <w:lvlText w:val=""/>
+      <w:lvlJc w:val="left"/>
+      <w:pPr>
+        <w:tabs>
+          <w:tab w:val="num" w:pos="5040"/>
+        </w:tabs>
+        <w:ind w:left="5040" w:hanging="360"/>
+      </w:pPr>
+      <w:rPr>
+        <w:rFonts w:ascii="Wingdings" w:hAnsi="Wingdings" w:hint="default"/>
+        <w:sz w:val="20"/>
+      </w:rPr>
+    </w:lvl>
+    <w:lvl w:ilvl="7" w:tentative="1">
+      <w:start w:val="1"/>
+      <w:numFmt w:val="bullet"/>
+      <w:lvlText w:val=""/>
+      <w:lvlJc w:val="left"/>
+      <w:pPr>
+        <w:tabs>
+          <w:tab w:val="num" w:pos="5760"/>
+        </w:tabs>
+        <w:ind w:left="5760" w:hanging="360"/>
+      </w:pPr>
+      <w:rPr>
+        <w:rFonts w:ascii="Wingdings" w:hAnsi="Wingdings" w:hint="default"/>
+        <w:sz w:val="20"/>
+      </w:rPr>
+    </w:lvl>
+    <w:lvl w:ilvl="8" w:tentative="1">
+      <w:start w:val="1"/>
+      <w:numFmt w:val="bullet"/>
+      <w:lvlText w:val=""/>
+      <w:lvlJc w:val="left"/>
+      <w:pPr>
+        <w:tabs>
+          <w:tab w:val="num" w:pos="6480"/>
+        </w:tabs>
+        <w:ind w:left="6480" w:hanging="360"/>
+      </w:pPr>
+      <w:rPr>
+        <w:rFonts w:ascii="Wingdings" w:hAnsi="Wingdings" w:hint="default"/>
+        <w:sz w:val="20"/>
+      </w:rPr>
+    </w:lvl>
+  </w:abstractNum>
+  <w:abstractNum w:abstractNumId="3" w15:restartNumberingAfterBreak="0">
     <w:nsid w:val="4A5558F7"/>
     <w:multiLevelType w:val="hybridMultilevel"/>
     <w:tmpl w:val="689EDB90"/>
@@ -4201,11 +5781,133 @@
       </w:pPr>
     </w:lvl>
   </w:abstractNum>
+  <w:abstractNum w:abstractNumId="4" w15:restartNumberingAfterBreak="0">
+    <w:nsid w:val="69B46532"/>
+    <w:multiLevelType w:val="multilevel"/>
+    <w:tmpl w:val="FE82724C"/>
+    <w:lvl w:ilvl="0">
+      <w:start w:val="1"/>
+      <w:numFmt w:val="decimal"/>
+      <w:lvlText w:val="%1."/>
+      <w:lvlJc w:val="left"/>
+      <w:pPr>
+        <w:tabs>
+          <w:tab w:val="num" w:pos="720"/>
+        </w:tabs>
+        <w:ind w:left="720" w:hanging="360"/>
+      </w:pPr>
+    </w:lvl>
+    <w:lvl w:ilvl="1" w:tentative="1">
+      <w:start w:val="1"/>
+      <w:numFmt w:val="decimal"/>
+      <w:lvlText w:val="%2."/>
+      <w:lvlJc w:val="left"/>
+      <w:pPr>
+        <w:tabs>
+          <w:tab w:val="num" w:pos="1440"/>
+        </w:tabs>
+        <w:ind w:left="1440" w:hanging="360"/>
+      </w:pPr>
+    </w:lvl>
+    <w:lvl w:ilvl="2" w:tentative="1">
+      <w:start w:val="1"/>
+      <w:numFmt w:val="decimal"/>
+      <w:lvlText w:val="%3."/>
+      <w:lvlJc w:val="left"/>
+      <w:pPr>
+        <w:tabs>
+          <w:tab w:val="num" w:pos="2160"/>
+        </w:tabs>
+        <w:ind w:left="2160" w:hanging="360"/>
+      </w:pPr>
+    </w:lvl>
+    <w:lvl w:ilvl="3" w:tentative="1">
+      <w:start w:val="1"/>
+      <w:numFmt w:val="decimal"/>
+      <w:lvlText w:val="%4."/>
+      <w:lvlJc w:val="left"/>
+      <w:pPr>
+        <w:tabs>
+          <w:tab w:val="num" w:pos="2880"/>
+        </w:tabs>
+        <w:ind w:left="2880" w:hanging="360"/>
+      </w:pPr>
+    </w:lvl>
+    <w:lvl w:ilvl="4" w:tentative="1">
+      <w:start w:val="1"/>
+      <w:numFmt w:val="decimal"/>
+      <w:lvlText w:val="%5."/>
+      <w:lvlJc w:val="left"/>
+      <w:pPr>
+        <w:tabs>
+          <w:tab w:val="num" w:pos="3600"/>
+        </w:tabs>
+        <w:ind w:left="3600" w:hanging="360"/>
+      </w:pPr>
+    </w:lvl>
+    <w:lvl w:ilvl="5" w:tentative="1">
+      <w:start w:val="1"/>
+      <w:numFmt w:val="decimal"/>
+      <w:lvlText w:val="%6."/>
+      <w:lvlJc w:val="left"/>
+      <w:pPr>
+        <w:tabs>
+          <w:tab w:val="num" w:pos="4320"/>
+        </w:tabs>
+        <w:ind w:left="4320" w:hanging="360"/>
+      </w:pPr>
+    </w:lvl>
+    <w:lvl w:ilvl="6" w:tentative="1">
+      <w:start w:val="1"/>
+      <w:numFmt w:val="decimal"/>
+      <w:lvlText w:val="%7."/>
+      <w:lvlJc w:val="left"/>
+      <w:pPr>
+        <w:tabs>
+          <w:tab w:val="num" w:pos="5040"/>
+        </w:tabs>
+        <w:ind w:left="5040" w:hanging="360"/>
+      </w:pPr>
+    </w:lvl>
+    <w:lvl w:ilvl="7" w:tentative="1">
+      <w:start w:val="1"/>
+      <w:numFmt w:val="decimal"/>
+      <w:lvlText w:val="%8."/>
+      <w:lvlJc w:val="left"/>
+      <w:pPr>
+        <w:tabs>
+          <w:tab w:val="num" w:pos="5760"/>
+        </w:tabs>
+        <w:ind w:left="5760" w:hanging="360"/>
+      </w:pPr>
+    </w:lvl>
+    <w:lvl w:ilvl="8" w:tentative="1">
+      <w:start w:val="1"/>
+      <w:numFmt w:val="decimal"/>
+      <w:lvlText w:val="%9."/>
+      <w:lvlJc w:val="left"/>
+      <w:pPr>
+        <w:tabs>
+          <w:tab w:val="num" w:pos="6480"/>
+        </w:tabs>
+        <w:ind w:left="6480" w:hanging="360"/>
+      </w:pPr>
+    </w:lvl>
+  </w:abstractNum>
   <w:num w:numId="1" w16cid:durableId="1278829095">
-    <w:abstractNumId w:val="1"/>
+    <w:abstractNumId w:val="3"/>
   </w:num>
   <w:num w:numId="2" w16cid:durableId="668484692">
     <w:abstractNumId w:val="0"/>
+  </w:num>
+  <w:num w:numId="3" w16cid:durableId="1289168561">
+    <w:abstractNumId w:val="4"/>
+  </w:num>
+  <w:num w:numId="4" w16cid:durableId="1435054012">
+    <w:abstractNumId w:val="1"/>
+  </w:num>
+  <w:num w:numId="5" w16cid:durableId="1812166490">
+    <w:abstractNumId w:val="2"/>
   </w:num>
 </w:numbering>
 </file>
@@ -4618,6 +6320,7 @@
   <w:style w:type="character" w:default="1" w:styleId="DefaultParagraphFont">
     <w:name w:val="Default Paragraph Font"/>
     <w:uiPriority w:val="1"/>
+    <w:semiHidden/>
     <w:unhideWhenUsed/>
   </w:style>
   <w:style w:type="table" w:default="1" w:styleId="TableNormal">
@@ -4751,18 +6454,47 @@
         </w:p>
       </w:docPartBody>
     </w:docPart>
+    <w:docPart>
+      <w:docPartPr>
+        <w:name w:val="1FE66EDBF47743CA86C6711568F9EC83"/>
+        <w:category>
+          <w:name w:val="General"/>
+          <w:gallery w:val="placeholder"/>
+        </w:category>
+        <w:types>
+          <w:type w:val="bbPlcHdr"/>
+        </w:types>
+        <w:behaviors>
+          <w:behavior w:val="content"/>
+        </w:behaviors>
+        <w:guid w:val="{0E2530E6-A802-4990-847E-EC44A07B1684}"/>
+      </w:docPartPr>
+      <w:docPartBody>
+        <w:p>
+          <w:pPr>
+            <w:pStyle w:val="1FE66EDBF47743CA86C6711568F9EC83"/>
+          </w:pPr>
+          <w:r>
+            <w:rPr>
+              <w:rStyle w:val="PlaceholderText"/>
+            </w:rPr>
+            <w:t>Click or tap here to enter text.</w:t>
+          </w:r>
+        </w:p>
+      </w:docPartBody>
+    </w:docPart>
   </w:docParts>
 </w:glossaryDocument>
 </file>
 
 <file path=word/glossary/fontTable.xml><?xml version="1.0" encoding="utf-8"?>
 <w:fonts xmlns:mc="http://schemas.openxmlformats.org/markup-compatibility/2006" xmlns:r="http://schemas.openxmlformats.org/officeDocument/2006/relationships" xmlns:w="http://schemas.openxmlformats.org/wordprocessingml/2006/main" xmlns:w14="http://schemas.microsoft.com/office/word/2010/wordml" xmlns:w15="http://schemas.microsoft.com/office/word/2012/wordml" xmlns:w16cex="http://schemas.microsoft.com/office/word/2018/wordml/cex" xmlns:w16cid="http://schemas.microsoft.com/office/word/2016/wordml/cid" xmlns:w16="http://schemas.microsoft.com/office/word/2018/wordml" xmlns:w16sdtdh="http://schemas.microsoft.com/office/word/2020/wordml/sdtdatahash" xmlns:w16se="http://schemas.microsoft.com/office/word/2015/wordml/symex" mc:Ignorable="w14 w15 w16se w16cid w16 w16cex w16sdtdh">
-  <w:font w:name="Calibri">
-    <w:panose1 w:val="020F0502020204030204"/>
-    <w:charset w:val="00"/>
-    <w:family w:val="swiss"/>
+  <w:font w:name="Symbol">
+    <w:panose1 w:val="05050102010706020507"/>
+    <w:charset w:val="02"/>
+    <w:family w:val="roman"/>
     <w:pitch w:val="variable"/>
-    <w:sig w:usb0="E4002EFF" w:usb1="C200247B" w:usb2="00000009" w:usb3="00000000" w:csb0="000001FF" w:csb1="00000000"/>
+    <w:sig w:usb0="00000000" w:usb1="10000000" w:usb2="00000000" w:usb3="00000000" w:csb0="80000000" w:csb1="00000000"/>
   </w:font>
   <w:font w:name="Times New Roman">
     <w:panose1 w:val="02020603050405020304"/>
@@ -4770,6 +6502,27 @@
     <w:family w:val="roman"/>
     <w:pitch w:val="variable"/>
     <w:sig w:usb0="E0002EFF" w:usb1="C000785B" w:usb2="00000009" w:usb3="00000000" w:csb0="000001FF" w:csb1="00000000"/>
+  </w:font>
+  <w:font w:name="Courier New">
+    <w:panose1 w:val="02070309020205020404"/>
+    <w:charset w:val="00"/>
+    <w:family w:val="modern"/>
+    <w:pitch w:val="fixed"/>
+    <w:sig w:usb0="E0002EFF" w:usb1="C0007843" w:usb2="00000009" w:usb3="00000000" w:csb0="000001FF" w:csb1="00000000"/>
+  </w:font>
+  <w:font w:name="Wingdings">
+    <w:panose1 w:val="05000000000000000000"/>
+    <w:charset w:val="02"/>
+    <w:family w:val="auto"/>
+    <w:pitch w:val="variable"/>
+    <w:sig w:usb0="00000000" w:usb1="10000000" w:usb2="00000000" w:usb3="00000000" w:csb0="80000000" w:csb1="00000000"/>
+  </w:font>
+  <w:font w:name="Calibri">
+    <w:panose1 w:val="020F0502020204030204"/>
+    <w:charset w:val="00"/>
+    <w:family w:val="swiss"/>
+    <w:pitch w:val="variable"/>
+    <w:sig w:usb0="E4002EFF" w:usb1="C200247B" w:usb2="00000009" w:usb3="00000000" w:csb0="000001FF" w:csb1="00000000"/>
   </w:font>
   <w:font w:name="Open Sans">
     <w:altName w:val="Segoe UI"/>
@@ -4804,10 +6557,12 @@
   </w:compat>
   <w:rsids>
     <w:rsidRoot w:val="00581F00"/>
+    <w:rsid w:val="000359F0"/>
     <w:rsid w:val="00581F00"/>
     <w:rsid w:val="00BF205A"/>
     <w:rsid w:val="00C6794E"/>
     <w:rsid w:val="00C929A8"/>
+    <w:rsid w:val="00D64ADA"/>
     <w:rsid w:val="00DF1AF3"/>
     <w:rsid w:val="00E67EA8"/>
   </w:rsids>
@@ -5265,18 +7020,18 @@
     <w:basedOn w:val="DefaultParagraphFont"/>
     <w:uiPriority w:val="99"/>
     <w:semiHidden/>
-    <w:rsid w:val="00DF1AF3"/>
+    <w:rsid w:val="000359F0"/>
     <w:rPr>
       <w:color w:val="808080"/>
     </w:rPr>
   </w:style>
-  <w:style w:type="paragraph" w:customStyle="1" w:styleId="3CF350CB74714626B8E45A7401B70004">
-    <w:name w:val="3CF350CB74714626B8E45A7401B70004"/>
-    <w:rsid w:val="00DF1AF3"/>
+  <w:style w:type="paragraph" w:customStyle="1" w:styleId="021BA68D033F45B8827123FDECF202FA">
+    <w:name w:val="021BA68D033F45B8827123FDECF202FA"/>
+    <w:rsid w:val="000359F0"/>
   </w:style>
-  <w:style w:type="paragraph" w:customStyle="1" w:styleId="DD408145EF9E438AB8DD11271AEA3CE0">
-    <w:name w:val="DD408145EF9E438AB8DD11271AEA3CE0"/>
-    <w:rsid w:val="00DF1AF3"/>
+  <w:style w:type="paragraph" w:customStyle="1" w:styleId="1FE66EDBF47743CA86C6711568F9EC83">
+    <w:name w:val="1FE66EDBF47743CA86C6711568F9EC83"/>
+    <w:rsid w:val="000359F0"/>
   </w:style>
 </w:styles>
 </file>
@@ -5585,10 +7340,10 @@
 
 <file path=word/webextensions/taskpanes.xml><?xml version="1.0" encoding="utf-8"?>
 <wetp:taskpanes xmlns:wetp="http://schemas.microsoft.com/office/webextensions/taskpanes/2010/11">
-  <wetp:taskpane dockstate="right" visibility="0" width="438" row="1">
+  <wetp:taskpane dockstate="right" visibility="0" width="438" row="2">
     <wetp:webextensionref xmlns:r="http://schemas.openxmlformats.org/officeDocument/2006/relationships" r:id="rId1"/>
   </wetp:taskpane>
-  <wetp:taskpane dockstate="right" visibility="0" width="438" row="2">
+  <wetp:taskpane dockstate="right" visibility="0" width="438" row="1">
     <wetp:webextensionref xmlns:r="http://schemas.openxmlformats.org/officeDocument/2006/relationships" r:id="rId2"/>
   </wetp:taskpane>
 </wetp:taskpanes>
@@ -5601,7 +7356,7 @@
     <we:reference id="wa104382081" version="1.55.1.0" store="en-001" storeType="OMEX"/>
   </we:alternateReferences>
   <we:properties>
-    <we:property name="MENDELEY_CITATIONS" value="[{&quot;citationID&quot;:&quot;MENDELEY_CITATION_93bc623b-9419-4697-9b33-083ca5f7800f&quot;,&quot;properties&quot;:{&quot;noteIndex&quot;:0},&quot;isEdited&quot;:false,&quot;manualOverride&quot;:{&quot;isManuallyOverridden&quot;:false,&quot;citeprocText&quot;:&quot;(Mildenhall et al., 2020)&quot;,&quot;manualOverrideText&quot;:&quot;&quot;},&quot;citationTag&quot;:&quot;MENDELEY_CITATION_v3_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&quot;,&quot;citationItems&quot;:[{&quot;id&quot;:&quot;6df5bf74-92af-3ee3-b52d-e7a27fa44db5&quot;,&quot;itemData&quot;:{&quot;type&quot;:&quot;article-journal&quot;,&quot;id&quot;:&quot;6df5bf74-92af-3ee3-b52d-e7a27fa44db5&quot;,&quot;title&quot;:&quot;NeRF: Representing Scenes as Neural Radiance Fields for View Synthesis&quot;,&quot;author&quot;:[{&quot;family&quot;:&quot;Mildenhall&quot;,&quot;given&quot;:&quot;Ben&quot;,&quot;parse-names&quot;:false,&quot;dropping-particle&quot;:&quot;&quot;,&quot;non-dropping-particle&quot;:&quot;&quot;},{&quot;family&quot;:&quot;Srinivasan&quot;,&quot;given&quot;:&quot;Pratul P.&quot;,&quot;parse-names&quot;:false,&quot;dropping-particle&quot;:&quot;&quot;,&quot;non-dropping-particle&quot;:&quot;&quot;},{&quot;family&quot;:&quot;Tancik&quot;,&quot;given&quot;:&quot;Matthew&quot;,&quot;parse-names&quot;:false,&quot;dropping-particle&quot;:&quot;&quot;,&quot;non-dropping-particle&quot;:&quot;&quot;},{&quot;family&quot;:&quot;Barron&quot;,&quot;given&quot;:&quot;Jonathan T.&quot;,&quot;parse-names&quot;:false,&quot;dropping-particle&quot;:&quot;&quot;,&quot;non-dropping-particle&quot;:&quot;&quot;},{&quot;family&quot;:&quot;Ramamoorthi&quot;,&quot;given&quot;:&quot;Ravi&quot;,&quot;parse-names&quot;:false,&quot;dropping-particle&quot;:&quot;&quot;,&quot;non-dropping-particle&quot;:&quot;&quot;},{&quot;family&quot;:&quot;Ng&quot;,&quot;given&quot;:&quot;Ren&quot;,&quot;parse-names&quot;:false,&quot;dropping-particle&quot;:&quot;&quot;,&quot;non-dropping-particle&quot;:&quot;&quot;}],&quot;container-title&quot;:&quot;Lecture Notes in Computer Science (including subseries Lecture Notes in Artificial Intelligence and Lecture Notes in Bioinformatics)&quot;,&quot;accessed&quot;:{&quot;date-parts&quot;:[[2023,8,8]]},&quot;DOI&quot;:&quot;10.1007/978-3-030-58452-8_24&quot;,&quot;ISBN&quot;:&quot;9783030584511&quot;,&quot;ISSN&quot;:&quot;16113349&quot;,&quot;URL&quot;:&quot;https://arxiv.org/abs/2003.08934v2&quot;,&quot;issued&quot;:{&quot;date-parts&quot;:[[2020,3,19]]},&quot;page&quot;:&quot;405-421&quot;,&quot;abstract&quot;:&quot;We present a method that achieves state-of-the-art results for synthesizing\nnovel views of complex scenes by optimizing an underlying continuous volumetric\nscene function using a sparse set of input views. Our algorithm represents a\nscene using a fully-connected (non-convolutional) deep network, whose input is\na single continuous 5D coordinate (spatial location $(x,y,z)$ and viewing\ndirection $(\\theta, \\phi)$) and whose output is the volume density and\nview-dependent emitted radiance at that spatial location. We synthesize views\nby querying 5D coordinates along camera rays and use classic volume rendering\ntechniques to project the output colors and densities into an image. Because\nvolume rendering is naturally differentiable, the only input required to\noptimize our representation is a set of images with known camera poses. We\ndescribe how to effectively optimize neural radiance fields to render\nphotorealistic novel views of scenes with complicated geometry and appearance,\nand demonstrate results that outperform prior work on neural rendering and view\nsynthesis. View synthesis results are best viewed as videos, so we urge readers\nto view our supplementary video for convincing comparisons.&quot;,&quot;publisher&quot;:&quot;Springer Science and Business Media Deutschland GmbH&quot;,&quot;volume&quot;:&quot;12346 LNCS&quot;,&quot;container-title-short&quot;:&quot;&quot;},&quot;isTemporary&quot;:false}]},{&quot;citationID&quot;:&quot;MENDELEY_CITATION_d26296df-3458-4920-b8ad-ae48f1b2f6a4&quot;,&quot;properties&quot;:{&quot;noteIndex&quot;:0},&quot;isEdited&quot;:false,&quot;manualOverride&quot;:{&quot;isManuallyOverridden&quot;:false,&quot;citeprocText&quot;:&quot;(&lt;i&gt;Neural Radiance Field (NeRF): A Gentle Introduction&lt;/i&gt;, n.d.)&quot;,&quot;manualOverrideText&quot;:&quot;&quot;},&quot;citationTag&quot;:&quot;MENDELEY_CITATION_v3_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&quot;,&quot;citationItems&quot;:[{&quot;id&quot;:&quot;2a07b77f-0239-3e20-8784-77e882ee08af&quot;,&quot;itemData&quot;:{&quot;type&quot;:&quot;webpage&quot;,&quot;id&quot;:&quot;2a07b77f-0239-3e20-8784-77e882ee08af&quot;,&quot;title&quot;:&quot;Neural Radiance Field (NeRF): A Gentle Introduction&quot;,&quot;accessed&quot;:{&quot;date-parts&quot;:[[2023,8,14]]},&quot;URL&quot;:&quot;https://datagen.tech/guides/synthetic-data/neural-radiance-field-nerf/#&quot;,&quot;container-title-short&quot;:&quot;&quot;},&quot;isTemporary&quot;:false}]},{&quot;citationID&quot;:&quot;MENDELEY_CITATION_f094cfdf-de7a-4d72-828f-903327f092aa&quot;,&quot;properties&quot;:{&quot;noteIndex&quot;:0},&quot;isEdited&quot;:false,&quot;manualOverride&quot;:{&quot;isManuallyOverridden&quot;:false,&quot;citeprocText&quot;:&quot;(Mildenhall et al., 2021; Pearl et al., 2022)&quot;,&quot;manualOverrideText&quot;:&quot;&quot;},&quot;citationTag&quot;:&quot;MENDELEY_CITATION_v3_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&quot;,&quot;citationItems&quot;:[{&quot;id&quot;:&quot;bb19f261-8e75-367c-94a0-3d7c1ec83829&quot;,&quot;itemData&quot;:{&quot;type&quot;:&quot;article-journal&quot;,&quot;id&quot;:&quot;bb19f261-8e75-367c-94a0-3d7c1ec83829&quot;,&quot;title&quot;:&quot;NeRF in the Dark: High Dynamic Range View Synthesis from Noisy Raw Images&quot;,&quot;author&quot;:[{&quot;family&quot;:&quot;Mildenhall&quot;,&quot;given&quot;:&quot;Ben&quot;,&quot;parse-names&quot;:false,&quot;dropping-particle&quot;:&quot;&quot;,&quot;non-dropping-particle&quot;:&quot;&quot;},{&quot;family&quot;:&quot;Hedman&quot;,&quot;given&quot;:&quot;Peter&quot;,&quot;parse-names&quot;:false,&quot;dropping-particle&quot;:&quot;&quot;,&quot;non-dropping-particle&quot;:&quot;&quot;},{&quot;family&quot;:&quot;Martin-Brualla&quot;,&quot;given&quot;:&quot;Ricardo&quot;,&quot;parse-names&quot;:false,&quot;dropping-particle&quot;:&quot;&quot;,&quot;non-dropping-particle&quot;:&quot;&quot;},{&quot;family&quot;:&quot;Srinivasan&quot;,&quot;given&quot;:&quot;Pratul&quot;,&quot;parse-names&quot;:false,&quot;dropping-particle&quot;:&quot;&quot;,&quot;non-dropping-particle&quot;:&quot;&quot;},{&quot;family&quot;:&quot;Barron&quot;,&quot;given&quot;:&quot;Jonathan T.&quot;,&quot;parse-names&quot;:false,&quot;dropping-particle&quot;:&quot;&quot;,&quot;non-dropping-particle&quot;:&quot;&quot;}],&quot;URL&quot;:&quot;http://arxiv.org/abs/2111.13679&quot;,&quot;issued&quot;:{&quot;date-parts&quot;:[[2021,11,26]]},&quot;abstract&quot;:&quot;Neural Radiance Fields (NeRF) is a technique for high quality novel view synthesis from a collection of posed input images. Like most view synthesis methods, NeRF uses tonemapped low dynamic range (LDR) as input; these images have been processed by a lossy camera pipeline that smooths detail, clips highlights, and distorts the simple noise distribution of raw sensor data. We modify NeRF to instead train directly on linear raw images, preserving the scene's full dynamic range. By rendering raw output images from the resulting NeRF, we can perform novel high dynamic range (HDR) view synthesis tasks. In addition to changing the camera viewpoint, we can manipulate focus, exposure, and tonemapping after the fact. Although a single raw image appears significantly more noisy than a postprocessed one, we show that NeRF is highly robust to the zero-mean distribution of raw noise. When optimized over many noisy raw inputs (25-200), NeRF produces a scene representation so accurate that its rendered novel views outperform dedicated single and multi-image deep raw denoisers run on the same wide baseline input images. As a result, our method, which we call RawNeRF, can reconstruct scenes from extremely noisy images captured in near-darkness.&quot;,&quot;container-title-short&quot;:&quot;&quot;},&quot;isTemporary&quot;:false},{&quot;id&quot;:&quot;1481470a-9677-3c02-82d4-951478650d1c&quot;,&quot;itemData&quot;:{&quot;type&quot;:&quot;article-journal&quot;,&quot;id&quot;:&quot;1481470a-9677-3c02-82d4-951478650d1c&quot;,&quot;title&quot;:&quot;NAN: Noise-Aware NeRFs for Burst-Denoising&quot;,&quot;author&quot;:[{&quot;family&quot;:&quot;Pearl&quot;,&quot;given&quot;:&quot;Naama&quot;,&quot;parse-names&quot;:false,&quot;dropping-particle&quot;:&quot;&quot;,&quot;non-dropping-particle&quot;:&quot;&quot;},{&quot;family&quot;:&quot;Treibitz&quot;,&quot;given&quot;:&quot;Tali&quot;,&quot;parse-names&quot;:false,&quot;dropping-particle&quot;:&quot;&quot;,&quot;non-dropping-particle&quot;:&quot;&quot;},{&quot;family&quot;:&quot;Korman&quot;,&quot;given&quot;:&quot;Simon&quot;,&quot;parse-names&quot;:false,&quot;dropping-particle&quot;:&quot;&quot;,&quot;non-dropping-particle&quot;:&quot;&quot;}],&quot;container-title&quot;:&quot;Proceedings of the IEEE Computer Society Conference on Computer Vision and Pattern Recognition&quot;,&quot;accessed&quot;:{&quot;date-parts&quot;:[[2023,8,8]]},&quot;DOI&quot;:&quot;10.1109/CVPR52688.2022.01234&quot;,&quot;ISBN&quot;:&quot;9781665469463&quot;,&quot;ISSN&quot;:&quot;10636919&quot;,&quot;URL&quot;:&quot;https://arxiv.org/abs/2204.04668v2&quot;,&quot;issued&quot;:{&quot;date-parts&quot;:[[2022,4,10]]},&quot;page&quot;:&quot;12662-12671&quot;,&quot;abstract&quot;:&quot;Burst denoising is now more relevant than ever, as computational photography\nhelps overcome sensitivity issues inherent in mobile phones and small cameras.\nA major challenge in burst-denoising is in coping with pixel misalignment,\nwhich was so far handled with rather simplistic assumptions of simple motion,\nor the ability to align in pre-processing. Such assumptions are not realistic\nin the presence of large motion and high levels of noise. We show that Neural\nRadiance Fields (NeRFs), originally suggested for physics-based novel-view\nrendering, can serve as a powerful framework for burst denoising. NeRFs have an\ninherent capability of handling noise as they integrate information from\nmultiple images, but they are limited in doing so, mainly since they build on\npixel-wise operations which are suitable to ideal imaging conditions. Our\napproach, termed NAN, leverages inter-view and spatial information in NeRFs to\nbetter deal with noise. It achieves state-of-the-art results in burst denoising\nand is especially successful in coping with large movement and occlusions,\nunder very high levels of noise. With the rapid advances in accelerating NeRFs,\nit could provide a powerful platform for denoising in challenging environments.&quot;,&quot;publisher&quot;:&quot;IEEE Computer Society&quot;,&quot;volume&quot;:&quot;2022-June&quot;,&quot;container-title-short&quot;:&quot;&quot;},&quot;isTemporary&quot;:false}]},{&quot;citationID&quot;:&quot;MENDELEY_CITATION_51389b8c-4312-4143-a9a3-7b6819f4860e&quot;,&quot;properties&quot;:{&quot;noteIndex&quot;:0},&quot;isEdited&quot;:false,&quot;manualOverride&quot;:{&quot;isManuallyOverridden&quot;:false,&quot;citeprocText&quot;:&quot;(Kniesel et al., n.d.)&quot;,&quot;manualOverrideText&quot;:&quot;&quot;},&quot;citationTag&quot;:&quot;MENDELEY_CITATION_v3_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&quot;,&quot;citationItems&quot;:[{&quot;id&quot;:&quot;d2828b42-24f2-321f-9f8c-4d1b33cb4a8f&quot;,&quot;itemData&quot;:{&quot;type&quot;:&quot;report&quot;,&quot;id&quot;:&quot;d2828b42-24f2-321f-9f8c-4d1b33cb4a8f&quot;,&quot;title&quot;:&quot;Clean Implicit 3D Structure from Noisy 2D STEM Images&quot;,&quot;author&quot;:[{&quot;family&quot;:&quot;Kniesel&quot;,&quot;given&quot;:&quot;Hannah&quot;,&quot;parse-names&quot;:false,&quot;dropping-particle&quot;:&quot;&quot;,&quot;non-dropping-particle&quot;:&quot;&quot;},{&quot;family&quot;:&quot;Ropinski&quot;,&quot;given&quot;:&quot;Timo&quot;,&quot;parse-names&quot;:false,&quot;dropping-particle&quot;:&quot;&quot;,&quot;non-dropping-particle&quot;:&quot;&quot;},{&quot;family&quot;:&quot;Bergner&quot;,&quot;given&quot;:&quot;Tim&quot;,&quot;parse-names&quot;:false,&quot;dropping-particle&quot;:&quot;&quot;,&quot;non-dropping-particle&quot;:&quot;&quot;},{&quot;family&quot;:&quot;Shaga Devan&quot;,&quot;given&quot;:&quot;Kavitha&quot;,&quot;parse-names&quot;:false,&quot;dropping-particle&quot;:&quot;&quot;,&quot;non-dropping-particle&quot;:&quot;&quot;},{&quot;family&quot;:&quot;Read&quot;,&quot;given&quot;:&quot;Clarissa&quot;,&quot;parse-names&quot;:false,&quot;dropping-particle&quot;:&quot;&quot;,&quot;non-dropping-particle&quot;:&quot;&quot;},{&quot;family&quot;:&quot;Walther&quot;,&quot;given&quot;:&quot;Paul&quot;,&quot;parse-names&quot;:false,&quot;dropping-particle&quot;:&quot;&quot;,&quot;non-dropping-particle&quot;:&quot;&quot;},{&quot;family&quot;:&quot;Ritschel&quot;,&quot;given&quot;:&quot;Tobias&quot;,&quot;parse-names&quot;:false,&quot;dropping-particle&quot;:&quot;&quot;,&quot;non-dropping-particle&quot;:&quot;&quot;},{&quot;family&quot;:&quot;Hermosilla&quot;,&quot;given&quot;:&quot;Pedro&quot;,&quot;parse-names&quot;:false,&quot;dropping-particle&quot;:&quot;&quot;,&quot;non-dropping-particle&quot;:&quot;&quot;}],&quot;URL&quot;:&quot;https://github.com/HannahKniesel/Implicit-Electron-Tomography.git&quot;,&quot;abstract&quot;:&quot;Scanning Transmission Electron Microscopes (STEMs) acquire 2D images of a 3D sample on the scale of individual cell components. Unfortunately, these 2D images can be too noisy to be fused into a useful 3D structure and facilitating good denoisers is challenging due to the lack of clean-noisy pairs. Additionally, representing detailed 3D structure can be difficult even for clean data when using regular 3D grids. Addressing these two limitations, we suggest a differentiable image formation model for STEM, allowing to learn a joint model of 2D sensor noise in STEM together with an implicit 3D model. We show, that the combination of these models are able to successfully disentangle 3D signal and noise without supervision and outperform at the same time several baselines on synthetic and real data.&quot;,&quot;container-title-short&quot;:&quot;&quot;},&quot;isTemporary&quot;:false}]},{&quot;citationID&quot;:&quot;MENDELEY_CITATION_d657a290-989f-4a93-86ae-6725ee08ffc7&quot;,&quot;properties&quot;:{&quot;noteIndex&quot;:0},&quot;isEdited&quot;:false,&quot;manualOverride&quot;:{&quot;isManuallyOverridden&quot;:false,&quot;citeprocText&quot;:&quot;(Kniesel et al., n.d.)&quot;,&quot;manualOverrideText&quot;:&quot;&quot;},&quot;citationTag&quot;:&quot;MENDELEY_CITATION_v3_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&quot;,&quot;citationItems&quot;:[{&quot;id&quot;:&quot;d2828b42-24f2-321f-9f8c-4d1b33cb4a8f&quot;,&quot;itemData&quot;:{&quot;type&quot;:&quot;report&quot;,&quot;id&quot;:&quot;d2828b42-24f2-321f-9f8c-4d1b33cb4a8f&quot;,&quot;title&quot;:&quot;Clean Implicit 3D Structure from Noisy 2D STEM Images&quot;,&quot;author&quot;:[{&quot;family&quot;:&quot;Kniesel&quot;,&quot;given&quot;:&quot;Hannah&quot;,&quot;parse-names&quot;:false,&quot;dropping-particle&quot;:&quot;&quot;,&quot;non-dropping-particle&quot;:&quot;&quot;},{&quot;family&quot;:&quot;Ropinski&quot;,&quot;given&quot;:&quot;Timo&quot;,&quot;parse-names&quot;:false,&quot;dropping-particle&quot;:&quot;&quot;,&quot;non-dropping-particle&quot;:&quot;&quot;},{&quot;family&quot;:&quot;Bergner&quot;,&quot;given&quot;:&quot;Tim&quot;,&quot;parse-names&quot;:false,&quot;dropping-particle&quot;:&quot;&quot;,&quot;non-dropping-particle&quot;:&quot;&quot;},{&quot;family&quot;:&quot;Shaga Devan&quot;,&quot;given&quot;:&quot;Kavitha&quot;,&quot;parse-names&quot;:false,&quot;dropping-particle&quot;:&quot;&quot;,&quot;non-dropping-particle&quot;:&quot;&quot;},{&quot;family&quot;:&quot;Read&quot;,&quot;given&quot;:&quot;Clarissa&quot;,&quot;parse-names&quot;:false,&quot;dropping-particle&quot;:&quot;&quot;,&quot;non-dropping-particle&quot;:&quot;&quot;},{&quot;family&quot;:&quot;Walther&quot;,&quot;given&quot;:&quot;Paul&quot;,&quot;parse-names&quot;:false,&quot;dropping-particle&quot;:&quot;&quot;,&quot;non-dropping-particle&quot;:&quot;&quot;},{&quot;family&quot;:&quot;Ritschel&quot;,&quot;given&quot;:&quot;Tobias&quot;,&quot;parse-names&quot;:false,&quot;dropping-particle&quot;:&quot;&quot;,&quot;non-dropping-particle&quot;:&quot;&quot;},{&quot;family&quot;:&quot;Hermosilla&quot;,&quot;given&quot;:&quot;Pedro&quot;,&quot;parse-names&quot;:false,&quot;dropping-particle&quot;:&quot;&quot;,&quot;non-dropping-particle&quot;:&quot;&quot;}],&quot;URL&quot;:&quot;https://github.com/HannahKniesel/Implicit-Electron-Tomography.git&quot;,&quot;abstract&quot;:&quot;Scanning Transmission Electron Microscopes (STEMs) acquire 2D images of a 3D sample on the scale of individual cell components. Unfortunately, these 2D images can be too noisy to be fused into a useful 3D structure and facilitating good denoisers is challenging due to the lack of clean-noisy pairs. Additionally, representing detailed 3D structure can be difficult even for clean data when using regular 3D grids. Addressing these two limitations, we suggest a differentiable image formation model for STEM, allowing to learn a joint model of 2D sensor noise in STEM together with an implicit 3D model. We show, that the combination of these models are able to successfully disentangle 3D signal and noise without supervision and outperform at the same time several baselines on synthetic and real data.&quot;,&quot;container-title-short&quot;:&quot;&quot;},&quot;isTemporary&quot;:false}]},{&quot;citationID&quot;:&quot;MENDELEY_CITATION_e20f959c-ea8c-40af-bfa7-ac1da6284d15&quot;,&quot;properties&quot;:{&quot;noteIndex&quot;:0},&quot;isEdited&quot;:false,&quot;manualOverride&quot;:{&quot;isManuallyOverridden&quot;:false,&quot;citeprocText&quot;:&quot;(Bian et al., 2022)&quot;,&quot;manualOverrideText&quot;:&quot;&quot;},&quot;citationTag&quot;:&quot;MENDELEY_CITATION_v3_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&quot;,&quot;citationItems&quot;:[{&quot;id&quot;:&quot;494adc10-c371-33c2-9e8b-58573a3cf630&quot;,&quot;itemData&quot;:{&quot;type&quot;:&quot;article-journal&quot;,&quot;id&quot;:&quot;494adc10-c371-33c2-9e8b-58573a3cf630&quot;,&quot;title&quot;:&quot;NoPe-NeRF: Optimising Neural Radiance Field with No Pose Prior&quot;,&quot;author&quot;:[{&quot;family&quot;:&quot;Bian&quot;,&quot;given&quot;:&quot;Wenjing&quot;,&quot;parse-names&quot;:false,&quot;dropping-particle&quot;:&quot;&quot;,&quot;non-dropping-particle&quot;:&quot;&quot;},{&quot;family&quot;:&quot;Wang&quot;,&quot;given&quot;:&quot;Zirui&quot;,&quot;parse-names&quot;:false,&quot;dropping-particle&quot;:&quot;&quot;,&quot;non-dropping-particle&quot;:&quot;&quot;},{&quot;family&quot;:&quot;Li&quot;,&quot;given&quot;:&quot;Kejie&quot;,&quot;parse-names&quot;:false,&quot;dropping-particle&quot;:&quot;&quot;,&quot;non-dropping-particle&quot;:&quot;&quot;},{&quot;family&quot;:&quot;Bian&quot;,&quot;given&quot;:&quot;Jia-Wang&quot;,&quot;parse-names&quot;:false,&quot;dropping-particle&quot;:&quot;&quot;,&quot;non-dropping-particle&quot;:&quot;&quot;},{&quot;family&quot;:&quot;Prisacariu&quot;,&quot;given&quot;:&quot;Victor Adrian&quot;,&quot;parse-names&quot;:false,&quot;dropping-particle&quot;:&quot;&quot;,&quot;non-dropping-particle&quot;:&quot;&quot;}],&quot;URL&quot;:&quot;http://arxiv.org/abs/2212.07388&quot;,&quot;issued&quot;:{&quot;date-parts&quot;:[[2022,12,14]]},&quot;abstract&quot;:&quot;Training a Neural Radiance Field (NeRF) without pre-computed camera poses is challenging. Recent advances in this direction demonstrate the possibility of jointly optimising a NeRF and camera poses in forward-facing scenes. However, these methods still face difficulties during dramatic camera movement. We tackle this challenging problem by incorporating undistorted monocular depth priors. These priors are generated by correcting scale and shift parameters during training, with which we are then able to constrain the relative poses between consecutive frames. This constraint is achieved using our proposed novel loss functions. Experiments on real-world indoor and outdoor scenes show that our method can handle challenging camera trajectories and outperforms existing methods in terms of novel view rendering quality and pose estimation accuracy. Our project page is https://nope-nerf.active.vision.&quot;,&quot;container-title-short&quot;:&quot;&quot;},&quot;isTemporary&quot;:false}]},{&quot;citationID&quot;:&quot;MENDELEY_CITATION_86f84ed3-5969-456c-86bf-ba52161b7f30&quot;,&quot;properties&quot;:{&quot;noteIndex&quot;:0},&quot;isEdited&quot;:false,&quot;manualOverride&quot;:{&quot;isManuallyOverridden&quot;:false,&quot;citeprocText&quot;:&quot;(Bian et al., 2022)&quot;,&quot;manualOverrideText&quot;:&quot;&quot;},&quot;citationTag&quot;:&quot;MENDELEY_CITATION_v3_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&quot;,&quot;citationItems&quot;:[{&quot;id&quot;:&quot;494adc10-c371-33c2-9e8b-58573a3cf630&quot;,&quot;itemData&quot;:{&quot;type&quot;:&quot;article-journal&quot;,&quot;id&quot;:&quot;494adc10-c371-33c2-9e8b-58573a3cf630&quot;,&quot;title&quot;:&quot;NoPe-NeRF: Optimising Neural Radiance Field with No Pose Prior&quot;,&quot;author&quot;:[{&quot;family&quot;:&quot;Bian&quot;,&quot;given&quot;:&quot;Wenjing&quot;,&quot;parse-names&quot;:false,&quot;dropping-particle&quot;:&quot;&quot;,&quot;non-dropping-particle&quot;:&quot;&quot;},{&quot;family&quot;:&quot;Wang&quot;,&quot;given&quot;:&quot;Zirui&quot;,&quot;parse-names&quot;:false,&quot;dropping-particle&quot;:&quot;&quot;,&quot;non-dropping-particle&quot;:&quot;&quot;},{&quot;family&quot;:&quot;Li&quot;,&quot;given&quot;:&quot;Kejie&quot;,&quot;parse-names&quot;:false,&quot;dropping-particle&quot;:&quot;&quot;,&quot;non-dropping-particle&quot;:&quot;&quot;},{&quot;family&quot;:&quot;Bian&quot;,&quot;given&quot;:&quot;Jia-Wang&quot;,&quot;parse-names&quot;:false,&quot;dropping-particle&quot;:&quot;&quot;,&quot;non-dropping-particle&quot;:&quot;&quot;},{&quot;family&quot;:&quot;Prisacariu&quot;,&quot;given&quot;:&quot;Victor Adrian&quot;,&quot;parse-names&quot;:false,&quot;dropping-particle&quot;:&quot;&quot;,&quot;non-dropping-particle&quot;:&quot;&quot;}],&quot;URL&quot;:&quot;http://arxiv.org/abs/2212.07388&quot;,&quot;issued&quot;:{&quot;date-parts&quot;:[[2022,12,14]]},&quot;abstract&quot;:&quot;Training a Neural Radiance Field (NeRF) without pre-computed camera poses is challenging. Recent advances in this direction demonstrate the possibility of jointly optimising a NeRF and camera poses in forward-facing scenes. However, these methods still face difficulties during dramatic camera movement. We tackle this challenging problem by incorporating undistorted monocular depth priors. These priors are generated by correcting scale and shift parameters during training, with which we are then able to constrain the relative poses between consecutive frames. This constraint is achieved using our proposed novel loss functions. Experiments on real-world indoor and outdoor scenes show that our method can handle challenging camera trajectories and outperforms existing methods in terms of novel view rendering quality and pose estimation accuracy. Our project page is https://nope-nerf.active.vision.&quot;,&quot;container-title-short&quot;:&quot;&quot;},&quot;isTemporary&quot;:false}]},{&quot;citationID&quot;:&quot;MENDELEY_CITATION_8b0bda63-1b8c-4dbc-85b0-f7b419361fbc&quot;,&quot;properties&quot;:{&quot;noteIndex&quot;:0},&quot;isEdited&quot;:false,&quot;manualOverride&quot;:{&quot;isManuallyOverridden&quot;:false,&quot;citeprocText&quot;:&quot;(Mildenhall et al., 2020)&quot;,&quot;manualOverrideText&quot;:&quot;&quot;},&quot;citationTag&quot;:&quot;MENDELEY_CITATION_v3_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&quot;,&quot;citationItems&quot;:[{&quot;id&quot;:&quot;6df5bf74-92af-3ee3-b52d-e7a27fa44db5&quot;,&quot;itemData&quot;:{&quot;type&quot;:&quot;article-journal&quot;,&quot;id&quot;:&quot;6df5bf74-92af-3ee3-b52d-e7a27fa44db5&quot;,&quot;title&quot;:&quot;NeRF: Representing Scenes as Neural Radiance Fields for View Synthesis&quot;,&quot;author&quot;:[{&quot;family&quot;:&quot;Mildenhall&quot;,&quot;given&quot;:&quot;Ben&quot;,&quot;parse-names&quot;:false,&quot;dropping-particle&quot;:&quot;&quot;,&quot;non-dropping-particle&quot;:&quot;&quot;},{&quot;family&quot;:&quot;Srinivasan&quot;,&quot;given&quot;:&quot;Pratul P.&quot;,&quot;parse-names&quot;:false,&quot;dropping-particle&quot;:&quot;&quot;,&quot;non-dropping-particle&quot;:&quot;&quot;},{&quot;family&quot;:&quot;Tancik&quot;,&quot;given&quot;:&quot;Matthew&quot;,&quot;parse-names&quot;:false,&quot;dropping-particle&quot;:&quot;&quot;,&quot;non-dropping-particle&quot;:&quot;&quot;},{&quot;family&quot;:&quot;Barron&quot;,&quot;given&quot;:&quot;Jonathan T.&quot;,&quot;parse-names&quot;:false,&quot;dropping-particle&quot;:&quot;&quot;,&quot;non-dropping-particle&quot;:&quot;&quot;},{&quot;family&quot;:&quot;Ramamoorthi&quot;,&quot;given&quot;:&quot;Ravi&quot;,&quot;parse-names&quot;:false,&quot;dropping-particle&quot;:&quot;&quot;,&quot;non-dropping-particle&quot;:&quot;&quot;},{&quot;family&quot;:&quot;Ng&quot;,&quot;given&quot;:&quot;Ren&quot;,&quot;parse-names&quot;:false,&quot;dropping-particle&quot;:&quot;&quot;,&quot;non-dropping-particle&quot;:&quot;&quot;}],&quot;container-title&quot;:&quot;Lecture Notes in Computer Science (including subseries Lecture Notes in Artificial Intelligence and Lecture Notes in Bioinformatics)&quot;,&quot;accessed&quot;:{&quot;date-parts&quot;:[[2023,8,8]]},&quot;DOI&quot;:&quot;10.1007/978-3-030-58452-8_24&quot;,&quot;ISBN&quot;:&quot;9783030584511&quot;,&quot;ISSN&quot;:&quot;16113349&quot;,&quot;URL&quot;:&quot;https://arxiv.org/abs/2003.08934v2&quot;,&quot;issued&quot;:{&quot;date-parts&quot;:[[2020,3,19]]},&quot;page&quot;:&quot;405-421&quot;,&quot;abstract&quot;:&quot;We present a method that achieves state-of-the-art results for synthesizing\nnovel views of complex scenes by optimizing an underlying continuous volumetric\nscene function using a sparse set of input views. Our algorithm represents a\nscene using a fully-connected (non-convolutional) deep network, whose input is\na single continuous 5D coordinate (spatial location $(x,y,z)$ and viewing\ndirection $(\\theta, \\phi)$) and whose output is the volume density and\nview-dependent emitted radiance at that spatial location. We synthesize views\nby querying 5D coordinates along camera rays and use classic volume rendering\ntechniques to project the output colors and densities into an image. Because\nvolume rendering is naturally differentiable, the only input required to\noptimize our representation is a set of images with known camera poses. We\ndescribe how to effectively optimize neural radiance fields to render\nphotorealistic novel views of scenes with complicated geometry and appearance,\nand demonstrate results that outperform prior work on neural rendering and view\nsynthesis. View synthesis results are best viewed as videos, so we urge readers\nto view our supplementary video for convincing comparisons.&quot;,&quot;publisher&quot;:&quot;Springer Science and Business Media Deutschland GmbH&quot;,&quot;volume&quot;:&quot;12346 LNCS&quot;,&quot;container-title-short&quot;:&quot;&quot;},&quot;isTemporary&quot;:false}]},{&quot;citationID&quot;:&quot;MENDELEY_CITATION_728d0bd8-1657-4bc1-94aa-61c50fd9ec54&quot;,&quot;properties&quot;:{&quot;noteIndex&quot;:0},&quot;isEdited&quot;:false,&quot;manualOverride&quot;:{&quot;isManuallyOverridden&quot;:false,&quot;citeprocText&quot;:&quot;(Mildenhall et al., 2020)&quot;,&quot;manualOverrideText&quot;:&quot;&quot;},&quot;citationTag&quot;:&quot;MENDELEY_CITATION_v3_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&quot;,&quot;citationItems&quot;:[{&quot;id&quot;:&quot;6df5bf74-92af-3ee3-b52d-e7a27fa44db5&quot;,&quot;itemData&quot;:{&quot;type&quot;:&quot;article-journal&quot;,&quot;id&quot;:&quot;6df5bf74-92af-3ee3-b52d-e7a27fa44db5&quot;,&quot;title&quot;:&quot;NeRF: Representing Scenes as Neural Radiance Fields for View Synthesis&quot;,&quot;author&quot;:[{&quot;family&quot;:&quot;Mildenhall&quot;,&quot;given&quot;:&quot;Ben&quot;,&quot;parse-names&quot;:false,&quot;dropping-particle&quot;:&quot;&quot;,&quot;non-dropping-particle&quot;:&quot;&quot;},{&quot;family&quot;:&quot;Srinivasan&quot;,&quot;given&quot;:&quot;Pratul P.&quot;,&quot;parse-names&quot;:false,&quot;dropping-particle&quot;:&quot;&quot;,&quot;non-dropping-particle&quot;:&quot;&quot;},{&quot;family&quot;:&quot;Tancik&quot;,&quot;given&quot;:&quot;Matthew&quot;,&quot;parse-names&quot;:false,&quot;dropping-particle&quot;:&quot;&quot;,&quot;non-dropping-particle&quot;:&quot;&quot;},{&quot;family&quot;:&quot;Barron&quot;,&quot;given&quot;:&quot;Jonathan T.&quot;,&quot;parse-names&quot;:false,&quot;dropping-particle&quot;:&quot;&quot;,&quot;non-dropping-particle&quot;:&quot;&quot;},{&quot;family&quot;:&quot;Ramamoorthi&quot;,&quot;given&quot;:&quot;Ravi&quot;,&quot;parse-names&quot;:false,&quot;dropping-particle&quot;:&quot;&quot;,&quot;non-dropping-particle&quot;:&quot;&quot;},{&quot;family&quot;:&quot;Ng&quot;,&quot;given&quot;:&quot;Ren&quot;,&quot;parse-names&quot;:false,&quot;dropping-particle&quot;:&quot;&quot;,&quot;non-dropping-particle&quot;:&quot;&quot;}],&quot;container-title&quot;:&quot;Lecture Notes in Computer Science (including subseries Lecture Notes in Artificial Intelligence and Lecture Notes in Bioinformatics)&quot;,&quot;accessed&quot;:{&quot;date-parts&quot;:[[2023,8,8]]},&quot;DOI&quot;:&quot;10.1007/978-3-030-58452-8_24&quot;,&quot;ISBN&quot;:&quot;9783030584511&quot;,&quot;ISSN&quot;:&quot;16113349&quot;,&quot;URL&quot;:&quot;https://arxiv.org/abs/2003.08934v2&quot;,&quot;issued&quot;:{&quot;date-parts&quot;:[[2020,3,19]]},&quot;page&quot;:&quot;405-421&quot;,&quot;abstract&quot;:&quot;We present a method that achieves state-of-the-art results for synthesizing\nnovel views of complex scenes by optimizing an underlying continuous volumetric\nscene function using a sparse set of input views. Our algorithm represents a\nscene using a fully-connected (non-convolutional) deep network, whose input is\na single continuous 5D coordinate (spatial location $(x,y,z)$ and viewing\ndirection $(\\theta, \\phi)$) and whose output is the volume density and\nview-dependent emitted radiance at that spatial location. We synthesize views\nby querying 5D coordinates along camera rays and use classic volume rendering\ntechniques to project the output colors and densities into an image. Because\nvolume rendering is naturally differentiable, the only input required to\noptimize our representation is a set of images with known camera poses. We\ndescribe how to effectively optimize neural radiance fields to render\nphotorealistic novel views of scenes with complicated geometry and appearance,\nand demonstrate results that outperform prior work on neural rendering and view\nsynthesis. View synthesis results are best viewed as videos, so we urge readers\nto view our supplementary video for convincing comparisons.&quot;,&quot;publisher&quot;:&quot;Springer Science and Business Media Deutschland GmbH&quot;,&quot;volume&quot;:&quot;12346 LNCS&quot;,&quot;container-title-short&quot;:&quot;&quot;},&quot;isTemporary&quot;:false}]},{&quot;citationID&quot;:&quot;MENDELEY_CITATION_e5223677-e04d-4dbe-adca-2e4899fc37fc&quot;,&quot;properties&quot;:{&quot;noteIndex&quot;:0},&quot;isEdited&quot;:false,&quot;manualOverride&quot;:{&quot;isManuallyOverridden&quot;:false,&quot;citeprocText&quot;:&quot;(Egerton et al., 2004; Tang &amp;#38; Yang, 2017)&quot;,&quot;manualOverrideText&quot;:&quot;&quot;},&quot;citationItems&quot;:[{&quot;id&quot;:&quot;b7b6124d-9e7e-3374-a2ac-b5eba5838b3c&quot;,&quot;itemData&quot;:{&quot;type&quot;:&quot;article-journal&quot;,&quot;id&quot;:&quot;b7b6124d-9e7e-3374-a2ac-b5eba5838b3c&quot;,&quot;title&quot;:&quot;Radiation damage in the TEM and SEM&quot;,&quot;author&quot;:[{&quot;family&quot;:&quot;Egerton&quot;,&quot;given&quot;:&quot;R. F.&quot;,&quot;parse-names&quot;:false,&quot;dropping-particle&quot;:&quot;&quot;,&quot;non-dropping-particle&quot;:&quot;&quot;},{&quot;family&quot;:&quot;Li&quot;,&quot;given&quot;:&quot;P.&quot;,&quot;parse-names&quot;:false,&quot;dropping-particle&quot;:&quot;&quot;,&quot;non-dropping-particle&quot;:&quot;&quot;},{&quot;family&quot;:&quot;Malac&quot;,&quot;given&quot;:&quot;M.&quot;,&quot;parse-names&quot;:false,&quot;dropping-particle&quot;:&quot;&quot;,&quot;non-dropping-particle&quot;:&quot;&quot;}],&quot;container-title&quot;:&quot;Micron&quot;,&quot;accessed&quot;:{&quot;date-parts&quot;:[[2023,9,11]]},&quot;DOI&quot;:&quot;10.1016/J.MICRON.2004.02.003&quot;,&quot;ISSN&quot;:&quot;0968-4328&quot;,&quot;PMID&quot;:&quot;15120123&quot;,&quot;issued&quot;:{&quot;date-parts&quot;:[[2004,8,1]]},&quot;page&quot;:&quot;399-409&quot;,&quot;abstract&quot;:&quot;We review the various ways in which an electron beam can adversely affect an organic or inorganic sample during examination in an electron microscope. The effects considered are: heating, electrostatic charging, ionization damage (radiolysis), displacement damage, sputtering and hydrocarbon contamination. In each case, strategies to minimise the damage are identified. In the light of recent experimental evidence, we re-examine two common assumptions: that the amount of radiation damage is proportional to the electron dose and is independent of beam diameter; and that the extent of the damage is proportional to the amount of energy deposited in the specimen. © 2004 Elsevier Ltd. All rights reserved.&quot;,&quot;publisher&quot;:&quot;Pergamon&quot;,&quot;issue&quot;:&quot;6&quot;,&quot;volume&quot;:&quot;35&quot;,&quot;container-title-short&quot;:&quot;&quot;},&quot;isTemporary&quot;:false},{&quot;id&quot;:&quot;ed59281b-7fae-3720-a03b-155178cb8498&quot;,&quot;itemData&quot;:{&quot;type&quot;:&quot;article-journal&quot;,&quot;id&quot;:&quot;ed59281b-7fae-3720-a03b-155178cb8498&quot;,&quot;title&quot;:&quot;Transmission Electron Microscopy (TEM)&quot;,&quot;author&quot;:[{&quot;family&quot;:&quot;Tang&quot;,&quot;given&quot;:&quot;C. Y.&quot;,&quot;parse-names&quot;:false,&quot;dropping-particle&quot;:&quot;&quot;,&quot;non-dropping-particle&quot;:&quot;&quot;},{&quot;family&quot;:&quot;Yang&quot;,&quot;given&quot;:&quot;Z.&quot;,&quot;parse-names&quot;:false,&quot;dropping-particle&quot;:&quot;&quot;,&quot;non-dropping-particle&quot;:&quot;&quot;}],&quot;container-title&quot;:&quot;Membrane Characterization&quot;,&quot;accessed&quot;:{&quot;date-parts&quot;:[[2023,8,15]]},&quot;DOI&quot;:&quot;10.1016/B978-0-444-63776-5.00008-5&quot;,&quot;ISBN&quot;:&quot;9780444637918&quot;,&quot;issued&quot;:{&quot;date-parts&quot;:[[2017,1,1]]},&quot;page&quot;:&quot;145-159&quot;,&quot;abstract&quot;:&quot;Transmission electron microscopy (TEM) has been widely applied to characterize morphology, crystalline structure, and elemental information of membrane materials. In this chapter, fundamental knowledge of TEM techniques and their applications in membrane characterization are presented. The two basic modes of TEM, i.e., the bright-field mode and dark-field mode, are introduced and illustrated with TEM micrographs. Crystalline structure and elemental information of specimens can also be obtained. After the introduction of some common membrane sample preparation techniques, the applications of TEM techniques for the detailed characterization of membranes and their building blocks are presented in detail. The application of TEM techniques to characterization the tomography of membrane rejection layer and the morphology of fouling cake layer are also illustrated.&quot;,&quot;publisher&quot;:&quot;Elsevier&quot;},&quot;isTemporary&quot;:false}],&quot;citationTag&quot;:&quot;MENDELEY_CITATION_v3_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&quot;},{&quot;citationID&quot;:&quot;MENDELEY_CITATION_48234c83-598c-485f-b456-1e90de4969ff&quot;,&quot;properties&quot;:{&quot;noteIndex&quot;:0},&quot;isEdited&quot;:false,&quot;manualOverride&quot;:{&quot;isManuallyOverridden&quot;:false,&quot;citeprocText&quot;:&quot;(Gault et al., 2008)&quot;,&quot;manualOverrideText&quot;:&quot;&quot;},&quot;citationTag&quot;:&quot;MENDELEY_CITATION_v3_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&quot;,&quot;citationItems&quot;:[{&quot;id&quot;:&quot;5c70cf38-aa54-3b4f-b69c-19dea5aee099&quot;,&quot;itemData&quot;:{&quot;type&quot;:&quot;article-journal&quot;,&quot;id&quot;:&quot;5c70cf38-aa54-3b4f-b69c-19dea5aee099&quot;,&quot;title&quot;:&quot;Estimation of the Reconstruction Parameters for Atom Probe Tomography&quot;,&quot;author&quot;:[{&quot;family&quot;:&quot;Gault&quot;,&quot;given&quot;:&quot;Baptiste&quot;,&quot;parse-names&quot;:false,&quot;dropping-particle&quot;:&quot;&quot;,&quot;non-dropping-particle&quot;:&quot;&quot;},{&quot;family&quot;:&quot;Geuser&quot;,&quot;given&quot;:&quot;Frederic&quot;,&quot;parse-names&quot;:false,&quot;dropping-particle&quot;:&quot;&quot;,&quot;non-dropping-particle&quot;:&quot;De&quot;},{&quot;family&quot;:&quot;Stephenson&quot;,&quot;given&quot;:&quot;Leigh T.&quot;,&quot;parse-names&quot;:false,&quot;dropping-particle&quot;:&quot;&quot;,&quot;non-dropping-particle&quot;:&quot;&quot;},{&quot;family&quot;:&quot;Moody&quot;,&quot;given&quot;:&quot;Michael P.&quot;,&quot;parse-names&quot;:false,&quot;dropping-particle&quot;:&quot;&quot;,&quot;non-dropping-particle&quot;:&quot;&quot;},{&quot;family&quot;:&quot;Muddle&quot;,&quot;given&quot;:&quot;Barrington C.&quot;,&quot;parse-names&quot;:false,&quot;dropping-particle&quot;:&quot;&quot;,&quot;non-dropping-particle&quot;:&quot;&quot;},{&quot;family&quot;:&quot;Ringer&quot;,&quot;given&quot;:&quot;Simon P.&quot;,&quot;parse-names&quot;:false,&quot;dropping-particle&quot;:&quot;&quot;,&quot;non-dropping-particle&quot;:&quot;&quot;}],&quot;container-title&quot;:&quot;Microscopy and Microanalysis&quot;,&quot;accessed&quot;:{&quot;date-parts&quot;:[[2023,9,11]]},&quot;DOI&quot;:&quot;10.1017/S1431927608080690&quot;,&quot;ISSN&quot;:&quot;1431-9276&quot;,&quot;URL&quot;:&quot;https://dx.doi.org/10.1017/S1431927608080690&quot;,&quot;issued&quot;:{&quot;date-parts&quot;:[[2008,8,1]]},&quot;page&quot;:&quot;296-305&quot;,&quot;abstract&quot;:&quot;The application of wide field-of-view detection systems to atom probe experiments emphasizes the importance of careful parameter selection in the tomographic reconstruction of the analyzed volume, as the sensitivity to errors rises steeply with increases in analysis dimensions. In this article, a self-consistent method is presented for the systematic determination of the main reconstruction parameters. In the proposed approach, the compression factor and the field factor are determined using geometrical projections from the desorption images. A three-dimensional Fourier transform is then applied to a series of reconstructions, and after comparing to the known material crystallography, the efficiency of the detector is estimated. The final results demonstrate a significant improvement in the accuracy of the reconstructed volumes. Copyright © Microscopy Society of America 2008.&quot;,&quot;publisher&quot;:&quot;Oxford Academic&quot;,&quot;issue&quot;:&quot;4&quot;,&quot;volume&quot;:&quot;14&quot;,&quot;container-title-short&quot;:&quot;&quot;},&quot;isTemporary&quot;:false}]},{&quot;citationID&quot;:&quot;MENDELEY_CITATION_f38c2ff5-34ff-4435-a53b-0d857fa38671&quot;,&quot;properties&quot;:{&quot;noteIndex&quot;:0},&quot;isEdited&quot;:false,&quot;manualOverride&quot;:{&quot;isManuallyOverridden&quot;:false,&quot;citeprocText&quot;:&quot;(Tang &amp;#38; Yang, 2017)&quot;,&quot;manualOverrideText&quot;:&quot;&quot;},&quot;citationTag&quot;:&quot;MENDELEY_CITATION_v3_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&quot;,&quot;citationItems&quot;:[{&quot;id&quot;:&quot;ed59281b-7fae-3720-a03b-155178cb8498&quot;,&quot;itemData&quot;:{&quot;type&quot;:&quot;article-journal&quot;,&quot;id&quot;:&quot;ed59281b-7fae-3720-a03b-155178cb8498&quot;,&quot;title&quot;:&quot;Transmission Electron Microscopy (TEM)&quot;,&quot;author&quot;:[{&quot;family&quot;:&quot;Tang&quot;,&quot;given&quot;:&quot;C. Y.&quot;,&quot;parse-names&quot;:false,&quot;dropping-particle&quot;:&quot;&quot;,&quot;non-dropping-particle&quot;:&quot;&quot;},{&quot;family&quot;:&quot;Yang&quot;,&quot;given&quot;:&quot;Z.&quot;,&quot;parse-names&quot;:false,&quot;dropping-particle&quot;:&quot;&quot;,&quot;non-dropping-particle&quot;:&quot;&quot;}],&quot;container-title&quot;:&quot;Membrane Characterization&quot;,&quot;accessed&quot;:{&quot;date-parts&quot;:[[2023,8,15]]},&quot;DOI&quot;:&quot;10.1016/B978-0-444-63776-5.00008-5&quot;,&quot;ISBN&quot;:&quot;9780444637918&quot;,&quot;issued&quot;:{&quot;date-parts&quot;:[[2017,1,1]]},&quot;page&quot;:&quot;145-159&quot;,&quot;abstract&quot;:&quot;Transmission electron microscopy (TEM) has been widely applied to characterize morphology, crystalline structure, and elemental information of membrane materials. In this chapter, fundamental knowledge of TEM techniques and their applications in membrane characterization are presented. The two basic modes of TEM, i.e., the bright-field mode and dark-field mode, are introduced and illustrated with TEM micrographs. Crystalline structure and elemental information of specimens can also be obtained. After the introduction of some common membrane sample preparation techniques, the applications of TEM techniques for the detailed characterization of membranes and their building blocks are presented in detail. The application of TEM techniques to characterization the tomography of membrane rejection layer and the morphology of fouling cake layer are also illustrated.&quot;,&quot;publisher&quot;:&quot;Elsevier&quot;,&quot;container-title-short&quot;:&quot;&quot;},&quot;isTemporary&quot;:false}]},{&quot;citationID&quot;:&quot;MENDELEY_CITATION_b3a30f5c-6111-44f0-8a5b-e7da59378a20&quot;,&quot;properties&quot;:{&quot;noteIndex&quot;:0},&quot;isEdited&quot;:false,&quot;manualOverride&quot;:{&quot;isManuallyOverridden&quot;:false,&quot;citeprocText&quot;:&quot;(Gault et al., 2008)&quot;,&quot;manualOverrideText&quot;:&quot;&quot;},&quot;citationTag&quot;:&quot;MENDELEY_CITATION_v3_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&quot;,&quot;citationItems&quot;:[{&quot;id&quot;:&quot;5c70cf38-aa54-3b4f-b69c-19dea5aee099&quot;,&quot;itemData&quot;:{&quot;type&quot;:&quot;article-journal&quot;,&quot;id&quot;:&quot;5c70cf38-aa54-3b4f-b69c-19dea5aee099&quot;,&quot;title&quot;:&quot;Estimation of the Reconstruction Parameters for Atom Probe Tomography&quot;,&quot;author&quot;:[{&quot;family&quot;:&quot;Gault&quot;,&quot;given&quot;:&quot;Baptiste&quot;,&quot;parse-names&quot;:false,&quot;dropping-particle&quot;:&quot;&quot;,&quot;non-dropping-particle&quot;:&quot;&quot;},{&quot;family&quot;:&quot;Geuser&quot;,&quot;given&quot;:&quot;Frederic&quot;,&quot;parse-names&quot;:false,&quot;dropping-particle&quot;:&quot;&quot;,&quot;non-dropping-particle&quot;:&quot;De&quot;},{&quot;family&quot;:&quot;Stephenson&quot;,&quot;given&quot;:&quot;Leigh T.&quot;,&quot;parse-names&quot;:false,&quot;dropping-particle&quot;:&quot;&quot;,&quot;non-dropping-particle&quot;:&quot;&quot;},{&quot;family&quot;:&quot;Moody&quot;,&quot;given&quot;:&quot;Michael P.&quot;,&quot;parse-names&quot;:false,&quot;dropping-particle&quot;:&quot;&quot;,&quot;non-dropping-particle&quot;:&quot;&quot;},{&quot;family&quot;:&quot;Muddle&quot;,&quot;given&quot;:&quot;Barrington C.&quot;,&quot;parse-names&quot;:false,&quot;dropping-particle&quot;:&quot;&quot;,&quot;non-dropping-particle&quot;:&quot;&quot;},{&quot;family&quot;:&quot;Ringer&quot;,&quot;given&quot;:&quot;Simon P.&quot;,&quot;parse-names&quot;:false,&quot;dropping-particle&quot;:&quot;&quot;,&quot;non-dropping-particle&quot;:&quot;&quot;}],&quot;container-title&quot;:&quot;Microscopy and Microanalysis&quot;,&quot;accessed&quot;:{&quot;date-parts&quot;:[[2023,9,11]]},&quot;DOI&quot;:&quot;10.1017/S1431927608080690&quot;,&quot;ISSN&quot;:&quot;1431-9276&quot;,&quot;URL&quot;:&quot;https://dx.doi.org/10.1017/S1431927608080690&quot;,&quot;issued&quot;:{&quot;date-parts&quot;:[[2008,8,1]]},&quot;page&quot;:&quot;296-305&quot;,&quot;abstract&quot;:&quot;The application of wide field-of-view detection systems to atom probe experiments emphasizes the importance of careful parameter selection in the tomographic reconstruction of the analyzed volume, as the sensitivity to errors rises steeply with increases in analysis dimensions. In this article, a self-consistent method is presented for the systematic determination of the main reconstruction parameters. In the proposed approach, the compression factor and the field factor are determined using geometrical projections from the desorption images. A three-dimensional Fourier transform is then applied to a series of reconstructions, and after comparing to the known material crystallography, the efficiency of the detector is estimated. The final results demonstrate a significant improvement in the accuracy of the reconstructed volumes. Copyright © Microscopy Society of America 2008.&quot;,&quot;publisher&quot;:&quot;Oxford Academic&quot;,&quot;issue&quot;:&quot;4&quot;,&quot;volume&quot;:&quot;14&quot;,&quot;container-title-short&quot;:&quot;&quot;},&quot;isTemporary&quot;:false}]},{&quot;citationID&quot;:&quot;MENDELEY_CITATION_57d66195-36e6-437e-8385-051329da4181&quot;,&quot;properties&quot;:{&quot;noteIndex&quot;:0},&quot;isEdited&quot;:false,&quot;manualOverride&quot;:{&quot;isManuallyOverridden&quot;:false,&quot;citeprocText&quot;:&quot;(Gault et al., 2008)&quot;,&quot;manualOverrideText&quot;:&quot;&quot;},&quot;citationTag&quot;:&quot;MENDELEY_CITATION_v3_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&quot;,&quot;citationItems&quot;:[{&quot;id&quot;:&quot;5c70cf38-aa54-3b4f-b69c-19dea5aee099&quot;,&quot;itemData&quot;:{&quot;type&quot;:&quot;article-journal&quot;,&quot;id&quot;:&quot;5c70cf38-aa54-3b4f-b69c-19dea5aee099&quot;,&quot;title&quot;:&quot;Estimation of the Reconstruction Parameters for Atom Probe Tomography&quot;,&quot;author&quot;:[{&quot;family&quot;:&quot;Gault&quot;,&quot;given&quot;:&quot;Baptiste&quot;,&quot;parse-names&quot;:false,&quot;dropping-particle&quot;:&quot;&quot;,&quot;non-dropping-particle&quot;:&quot;&quot;},{&quot;family&quot;:&quot;Geuser&quot;,&quot;given&quot;:&quot;Frederic&quot;,&quot;parse-names&quot;:false,&quot;dropping-particle&quot;:&quot;&quot;,&quot;non-dropping-particle&quot;:&quot;De&quot;},{&quot;family&quot;:&quot;Stephenson&quot;,&quot;given&quot;:&quot;Leigh T.&quot;,&quot;parse-names&quot;:false,&quot;dropping-particle&quot;:&quot;&quot;,&quot;non-dropping-particle&quot;:&quot;&quot;},{&quot;family&quot;:&quot;Moody&quot;,&quot;given&quot;:&quot;Michael P.&quot;,&quot;parse-names&quot;:false,&quot;dropping-particle&quot;:&quot;&quot;,&quot;non-dropping-particle&quot;:&quot;&quot;},{&quot;family&quot;:&quot;Muddle&quot;,&quot;given&quot;:&quot;Barrington C.&quot;,&quot;parse-names&quot;:false,&quot;dropping-particle&quot;:&quot;&quot;,&quot;non-dropping-particle&quot;:&quot;&quot;},{&quot;family&quot;:&quot;Ringer&quot;,&quot;given&quot;:&quot;Simon P.&quot;,&quot;parse-names&quot;:false,&quot;dropping-particle&quot;:&quot;&quot;,&quot;non-dropping-particle&quot;:&quot;&quot;}],&quot;container-title&quot;:&quot;Microscopy and Microanalysis&quot;,&quot;accessed&quot;:{&quot;date-parts&quot;:[[2023,9,11]]},&quot;DOI&quot;:&quot;10.1017/S1431927608080690&quot;,&quot;ISSN&quot;:&quot;1431-9276&quot;,&quot;URL&quot;:&quot;https://dx.doi.org/10.1017/S1431927608080690&quot;,&quot;issued&quot;:{&quot;date-parts&quot;:[[2008,8,1]]},&quot;page&quot;:&quot;296-305&quot;,&quot;abstract&quot;:&quot;The application of wide field-of-view detection systems to atom probe experiments emphasizes the importance of careful parameter selection in the tomographic reconstruction of the analyzed volume, as the sensitivity to errors rises steeply with increases in analysis dimensions. In this article, a self-consistent method is presented for the systematic determination of the main reconstruction parameters. In the proposed approach, the compression factor and the field factor are determined using geometrical projections from the desorption images. A three-dimensional Fourier transform is then applied to a series of reconstructions, and after comparing to the known material crystallography, the efficiency of the detector is estimated. The final results demonstrate a significant improvement in the accuracy of the reconstructed volumes. Copyright © Microscopy Society of America 2008.&quot;,&quot;publisher&quot;:&quot;Oxford Academic&quot;,&quot;issue&quot;:&quot;4&quot;,&quot;volume&quot;:&quot;14&quot;,&quot;container-title-short&quot;:&quot;&quot;},&quot;isTemporary&quot;:false}]},{&quot;citationID&quot;:&quot;MENDELEY_CITATION_4b314179-4beb-48d4-86a7-2d6d934aa816&quot;,&quot;properties&quot;:{&quot;noteIndex&quot;:0},&quot;isEdited&quot;:false,&quot;manualOverride&quot;:{&quot;isManuallyOverridden&quot;:false,&quot;citeprocText&quot;:&quot;(Egerton et al., 2004)&quot;,&quot;manualOverrideText&quot;:&quot;&quot;},&quot;citationTag&quot;:&quot;MENDELEY_CITATION_v3_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&quot;,&quot;citationItems&quot;:[{&quot;id&quot;:&quot;b7b6124d-9e7e-3374-a2ac-b5eba5838b3c&quot;,&quot;itemData&quot;:{&quot;type&quot;:&quot;article-journal&quot;,&quot;id&quot;:&quot;b7b6124d-9e7e-3374-a2ac-b5eba5838b3c&quot;,&quot;title&quot;:&quot;Radiation damage in the TEM and SEM&quot;,&quot;author&quot;:[{&quot;family&quot;:&quot;Egerton&quot;,&quot;given&quot;:&quot;R. F.&quot;,&quot;parse-names&quot;:false,&quot;dropping-particle&quot;:&quot;&quot;,&quot;non-dropping-particle&quot;:&quot;&quot;},{&quot;family&quot;:&quot;Li&quot;,&quot;given&quot;:&quot;P.&quot;,&quot;parse-names&quot;:false,&quot;dropping-particle&quot;:&quot;&quot;,&quot;non-dropping-particle&quot;:&quot;&quot;},{&quot;family&quot;:&quot;Malac&quot;,&quot;given&quot;:&quot;M.&quot;,&quot;parse-names&quot;:false,&quot;dropping-particle&quot;:&quot;&quot;,&quot;non-dropping-particle&quot;:&quot;&quot;}],&quot;container-title&quot;:&quot;Micron&quot;,&quot;accessed&quot;:{&quot;date-parts&quot;:[[2023,9,11]]},&quot;DOI&quot;:&quot;10.1016/J.MICRON.2004.02.003&quot;,&quot;ISSN&quot;:&quot;0968-4328&quot;,&quot;PMID&quot;:&quot;15120123&quot;,&quot;issued&quot;:{&quot;date-parts&quot;:[[2004,8,1]]},&quot;page&quot;:&quot;399-409&quot;,&quot;abstract&quot;:&quot;We review the various ways in which an electron beam can adversely affect an organic or inorganic sample during examination in an electron microscope. The effects considered are: heating, electrostatic charging, ionization damage (radiolysis), displacement damage, sputtering and hydrocarbon contamination. In each case, strategies to minimise the damage are identified. In the light of recent experimental evidence, we re-examine two common assumptions: that the amount of radiation damage is proportional to the electron dose and is independent of beam diameter; and that the extent of the damage is proportional to the amount of energy deposited in the specimen. © 2004 Elsevier Ltd. All rights reserved.&quot;,&quot;publisher&quot;:&quot;Pergamon&quot;,&quot;issue&quot;:&quot;6&quot;,&quot;volume&quot;:&quot;35&quot;,&quot;container-title-short&quot;:&quot;&quot;},&quot;isTemporary&quot;:false}]},{&quot;citationID&quot;:&quot;MENDELEY_CITATION_026c04fc-7181-479d-ac2e-789786e0e46d&quot;,&quot;properties&quot;:{&quot;noteIndex&quot;:0},&quot;isEdited&quot;:false,&quot;manualOverride&quot;:{&quot;isManuallyOverridden&quot;:false,&quot;citeprocText&quot;:&quot;(Egerton et al., 2004)&quot;,&quot;manualOverrideText&quot;:&quot;&quot;},&quot;citationTag&quot;:&quot;MENDELEY_CITATION_v3_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&quot;,&quot;citationItems&quot;:[{&quot;id&quot;:&quot;b7b6124d-9e7e-3374-a2ac-b5eba5838b3c&quot;,&quot;itemData&quot;:{&quot;type&quot;:&quot;article-journal&quot;,&quot;id&quot;:&quot;b7b6124d-9e7e-3374-a2ac-b5eba5838b3c&quot;,&quot;title&quot;:&quot;Radiation damage in the TEM and SEM&quot;,&quot;author&quot;:[{&quot;family&quot;:&quot;Egerton&quot;,&quot;given&quot;:&quot;R. F.&quot;,&quot;parse-names&quot;:false,&quot;dropping-particle&quot;:&quot;&quot;,&quot;non-dropping-particle&quot;:&quot;&quot;},{&quot;family&quot;:&quot;Li&quot;,&quot;given&quot;:&quot;P.&quot;,&quot;parse-names&quot;:false,&quot;dropping-particle&quot;:&quot;&quot;,&quot;non-dropping-particle&quot;:&quot;&quot;},{&quot;family&quot;:&quot;Malac&quot;,&quot;given&quot;:&quot;M.&quot;,&quot;parse-names&quot;:false,&quot;dropping-particle&quot;:&quot;&quot;,&quot;non-dropping-particle&quot;:&quot;&quot;}],&quot;container-title&quot;:&quot;Micron&quot;,&quot;accessed&quot;:{&quot;date-parts&quot;:[[2023,9,11]]},&quot;DOI&quot;:&quot;10.1016/J.MICRON.2004.02.003&quot;,&quot;ISSN&quot;:&quot;0968-4328&quot;,&quot;PMID&quot;:&quot;15120123&quot;,&quot;issued&quot;:{&quot;date-parts&quot;:[[2004,8,1]]},&quot;page&quot;:&quot;399-409&quot;,&quot;abstract&quot;:&quot;We review the various ways in which an electron beam can adversely affect an organic or inorganic sample during examination in an electron microscope. The effects considered are: heating, electrostatic charging, ionization damage (radiolysis), displacement damage, sputtering and hydrocarbon contamination. In each case, strategies to minimise the damage are identified. In the light of recent experimental evidence, we re-examine two common assumptions: that the amount of radiation damage is proportional to the electron dose and is independent of beam diameter; and that the extent of the damage is proportional to the amount of energy deposited in the specimen. © 2004 Elsevier Ltd. All rights reserved.&quot;,&quot;publisher&quot;:&quot;Pergamon&quot;,&quot;issue&quot;:&quot;6&quot;,&quot;volume&quot;:&quot;35&quot;,&quot;container-title-short&quot;:&quot;&quot;},&quot;isTemporary&quot;:false}]},{&quot;citationID&quot;:&quot;MENDELEY_CITATION_08bf0937-7b3f-432e-b6cf-959981a85954&quot;,&quot;properties&quot;:{&quot;noteIndex&quot;:0},&quot;isEdited&quot;:false,&quot;manualOverride&quot;:{&quot;isManuallyOverridden&quot;:false,&quot;citeprocText&quot;:&quot;(Adrian et al., 1984)&quot;,&quot;manualOverrideText&quot;:&quot;&quot;},&quot;citationTag&quot;:&quot;MENDELEY_CITATION_v3_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&quot;,&quot;citationItems&quot;:[{&quot;id&quot;:&quot;b956cf67-c30c-38c7-9a75-9629009e412e&quot;,&quot;itemData&quot;:{&quot;type&quot;:&quot;article-journal&quot;,&quot;id&quot;:&quot;b956cf67-c30c-38c7-9a75-9629009e412e&quot;,&quot;title&quot;:&quot;Cryo-electron microscopy of viruses&quot;,&quot;author&quot;:[{&quot;family&quot;:&quot;Adrian&quot;,&quot;given&quot;:&quot;Marc&quot;,&quot;parse-names&quot;:false,&quot;dropping-particle&quot;:&quot;&quot;,&quot;non-dropping-particle&quot;:&quot;&quot;},{&quot;family&quot;:&quot;Dubochet&quot;,&quot;given&quot;:&quot;Jacques&quot;,&quot;parse-names&quot;:false,&quot;dropping-particle&quot;:&quot;&quot;,&quot;non-dropping-particle&quot;:&quot;&quot;},{&quot;family&quot;:&quot;Lepault&quot;,&quot;given&quot;:&quot;Jean&quot;,&quot;parse-names&quot;:false,&quot;dropping-particle&quot;:&quot;&quot;,&quot;non-dropping-particle&quot;:&quot;&quot;},{&quot;family&quot;:&quot;McDowall&quot;,&quot;given&quot;:&quot;Alasdair W.&quot;,&quot;parse-names&quot;:false,&quot;dropping-particle&quot;:&quot;&quot;,&quot;non-dropping-particle&quot;:&quot;&quot;}],&quot;container-title&quot;:&quot;Nature 1984 308:5954&quot;,&quot;accessed&quot;:{&quot;date-parts&quot;:[[2023,9,11]]},&quot;DOI&quot;:&quot;10.1038/308032a0&quot;,&quot;ISSN&quot;:&quot;1476-4687&quot;,&quot;PMID&quot;:&quot;6322001&quot;,&quot;URL&quot;:&quot;https://www.nature.com/articles/308032a0&quot;,&quot;issued&quot;:{&quot;date-parts&quot;:[[1984]]},&quot;page&quot;:&quot;32-36&quot;,&quot;abstract&quot;:&quot;Thin vitrified layers of unfixed, unstained and unsupported virus suspensions can be prepared for observation by cryo-electron microscopy in easily controlled conditions. The viral particles appear free from the kind of damage caused by dehydration, freezing or adsorption to a support that is encountered in preparing biological samples for conventional electron microscopy. Cryo-electron microscopy of vitrified specimens offers possibilities for high resolution observations that compare favourably with any other electron microscopical method.&quot;,&quot;publisher&quot;:&quot;Nature Publishing Group&quot;,&quot;issue&quot;:&quot;5954&quot;,&quot;volume&quot;:&quot;308&quot;,&quot;container-title-short&quot;:&quot;&quot;},&quot;isTemporary&quot;:false}]},{&quot;citationID&quot;:&quot;MENDELEY_CITATION_7ef9379d-5afc-40fd-9bf7-f7a48db8d19d&quot;,&quot;properties&quot;:{&quot;noteIndex&quot;:0},&quot;isEdited&quot;:false,&quot;manualOverride&quot;:{&quot;isManuallyOverridden&quot;:false,&quot;citeprocText&quot;:&quot;(Adrian et al., 1984)&quot;,&quot;manualOverrideText&quot;:&quot;&quot;},&quot;citationTag&quot;:&quot;MENDELEY_CITATION_v3_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&quot;,&quot;citationItems&quot;:[{&quot;id&quot;:&quot;b956cf67-c30c-38c7-9a75-9629009e412e&quot;,&quot;itemData&quot;:{&quot;type&quot;:&quot;article-journal&quot;,&quot;id&quot;:&quot;b956cf67-c30c-38c7-9a75-9629009e412e&quot;,&quot;title&quot;:&quot;Cryo-electron microscopy of viruses&quot;,&quot;author&quot;:[{&quot;family&quot;:&quot;Adrian&quot;,&quot;given&quot;:&quot;Marc&quot;,&quot;parse-names&quot;:false,&quot;dropping-particle&quot;:&quot;&quot;,&quot;non-dropping-particle&quot;:&quot;&quot;},{&quot;family&quot;:&quot;Dubochet&quot;,&quot;given&quot;:&quot;Jacques&quot;,&quot;parse-names&quot;:false,&quot;dropping-particle&quot;:&quot;&quot;,&quot;non-dropping-particle&quot;:&quot;&quot;},{&quot;family&quot;:&quot;Lepault&quot;,&quot;given&quot;:&quot;Jean&quot;,&quot;parse-names&quot;:false,&quot;dropping-particle&quot;:&quot;&quot;,&quot;non-dropping-particle&quot;:&quot;&quot;},{&quot;family&quot;:&quot;McDowall&quot;,&quot;given&quot;:&quot;Alasdair W.&quot;,&quot;parse-names&quot;:false,&quot;dropping-particle&quot;:&quot;&quot;,&quot;non-dropping-particle&quot;:&quot;&quot;}],&quot;container-title&quot;:&quot;Nature 1984 308:5954&quot;,&quot;accessed&quot;:{&quot;date-parts&quot;:[[2023,9,11]]},&quot;DOI&quot;:&quot;10.1038/308032a0&quot;,&quot;ISSN&quot;:&quot;1476-4687&quot;,&quot;PMID&quot;:&quot;6322001&quot;,&quot;URL&quot;:&quot;https://www.nature.com/articles/308032a0&quot;,&quot;issued&quot;:{&quot;date-parts&quot;:[[1984]]},&quot;page&quot;:&quot;32-36&quot;,&quot;abstract&quot;:&quot;Thin vitrified layers of unfixed, unstained and unsupported virus suspensions can be prepared for observation by cryo-electron microscopy in easily controlled conditions. The viral particles appear free from the kind of damage caused by dehydration, freezing or adsorption to a support that is encountered in preparing biological samples for conventional electron microscopy. Cryo-electron microscopy of vitrified specimens offers possibilities for high resolution observations that compare favourably with any other electron microscopical method.&quot;,&quot;publisher&quot;:&quot;Nature Publishing Group&quot;,&quot;issue&quot;:&quot;5954&quot;,&quot;volume&quot;:&quot;308&quot;,&quot;container-title-short&quot;:&quot;&quot;},&quot;isTemporary&quot;:false}]},{&quot;citationID&quot;:&quot;MENDELEY_CITATION_61b7ab0b-4300-42e5-a294-a9ada3328c6f&quot;,&quot;properties&quot;:{&quot;noteIndex&quot;:0},&quot;isEdited&quot;:false,&quot;manualOverride&quot;:{&quot;isManuallyOverridden&quot;:false,&quot;citeprocText&quot;:&quot;(Adrian et al., 1984)&quot;,&quot;manualOverrideText&quot;:&quot;&quot;},&quot;citationTag&quot;:&quot;MENDELEY_CITATION_v3_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&quot;,&quot;citationItems&quot;:[{&quot;id&quot;:&quot;b956cf67-c30c-38c7-9a75-9629009e412e&quot;,&quot;itemData&quot;:{&quot;type&quot;:&quot;article-journal&quot;,&quot;id&quot;:&quot;b956cf67-c30c-38c7-9a75-9629009e412e&quot;,&quot;title&quot;:&quot;Cryo-electron microscopy of viruses&quot;,&quot;author&quot;:[{&quot;family&quot;:&quot;Adrian&quot;,&quot;given&quot;:&quot;Marc&quot;,&quot;parse-names&quot;:false,&quot;dropping-particle&quot;:&quot;&quot;,&quot;non-dropping-particle&quot;:&quot;&quot;},{&quot;family&quot;:&quot;Dubochet&quot;,&quot;given&quot;:&quot;Jacques&quot;,&quot;parse-names&quot;:false,&quot;dropping-particle&quot;:&quot;&quot;,&quot;non-dropping-particle&quot;:&quot;&quot;},{&quot;family&quot;:&quot;Lepault&quot;,&quot;given&quot;:&quot;Jean&quot;,&quot;parse-names&quot;:false,&quot;dropping-particle&quot;:&quot;&quot;,&quot;non-dropping-particle&quot;:&quot;&quot;},{&quot;family&quot;:&quot;McDowall&quot;,&quot;given&quot;:&quot;Alasdair W.&quot;,&quot;parse-names&quot;:false,&quot;dropping-particle&quot;:&quot;&quot;,&quot;non-dropping-particle&quot;:&quot;&quot;}],&quot;container-title&quot;:&quot;Nature 1984 308:5954&quot;,&quot;accessed&quot;:{&quot;date-parts&quot;:[[2023,9,11]]},&quot;DOI&quot;:&quot;10.1038/308032a0&quot;,&quot;ISSN&quot;:&quot;1476-4687&quot;,&quot;PMID&quot;:&quot;6322001&quot;,&quot;URL&quot;:&quot;https://www.nature.com/articles/308032a0&quot;,&quot;issued&quot;:{&quot;date-parts&quot;:[[1984]]},&quot;page&quot;:&quot;32-36&quot;,&quot;abstract&quot;:&quot;Thin vitrified layers of unfixed, unstained and unsupported virus suspensions can be prepared for observation by cryo-electron microscopy in easily controlled conditions. The viral particles appear free from the kind of damage caused by dehydration, freezing or adsorption to a support that is encountered in preparing biological samples for conventional electron microscopy. Cryo-electron microscopy of vitrified specimens offers possibilities for high resolution observations that compare favourably with any other electron microscopical method.&quot;,&quot;publisher&quot;:&quot;Nature Publishing Group&quot;,&quot;issue&quot;:&quot;5954&quot;,&quot;volume&quot;:&quot;308&quot;,&quot;container-title-short&quot;:&quot;&quot;},&quot;isTemporary&quot;:false}]},{&quot;citationID&quot;:&quot;MENDELEY_CITATION_42bc337f-c44d-4156-ba9a-ca67cb3b393a&quot;,&quot;properties&quot;:{&quot;noteIndex&quot;:0},&quot;isEdited&quot;:false,&quot;manualOverride&quot;:{&quot;isManuallyOverridden&quot;:false,&quot;citeprocText&quot;:&quot;(Adrian et al., 1984)&quot;,&quot;manualOverrideText&quot;:&quot;&quot;},&quot;citationTag&quot;:&quot;MENDELEY_CITATION_v3_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&quot;,&quot;citationItems&quot;:[{&quot;id&quot;:&quot;b956cf67-c30c-38c7-9a75-9629009e412e&quot;,&quot;itemData&quot;:{&quot;type&quot;:&quot;article-journal&quot;,&quot;id&quot;:&quot;b956cf67-c30c-38c7-9a75-9629009e412e&quot;,&quot;title&quot;:&quot;Cryo-electron microscopy of viruses&quot;,&quot;author&quot;:[{&quot;family&quot;:&quot;Adrian&quot;,&quot;given&quot;:&quot;Marc&quot;,&quot;parse-names&quot;:false,&quot;dropping-particle&quot;:&quot;&quot;,&quot;non-dropping-particle&quot;:&quot;&quot;},{&quot;family&quot;:&quot;Dubochet&quot;,&quot;given&quot;:&quot;Jacques&quot;,&quot;parse-names&quot;:false,&quot;dropping-particle&quot;:&quot;&quot;,&quot;non-dropping-particle&quot;:&quot;&quot;},{&quot;family&quot;:&quot;Lepault&quot;,&quot;given&quot;:&quot;Jean&quot;,&quot;parse-names&quot;:false,&quot;dropping-particle&quot;:&quot;&quot;,&quot;non-dropping-particle&quot;:&quot;&quot;},{&quot;family&quot;:&quot;McDowall&quot;,&quot;given&quot;:&quot;Alasdair W.&quot;,&quot;parse-names&quot;:false,&quot;dropping-particle&quot;:&quot;&quot;,&quot;non-dropping-particle&quot;:&quot;&quot;}],&quot;container-title&quot;:&quot;Nature 1984 308:5954&quot;,&quot;accessed&quot;:{&quot;date-parts&quot;:[[2023,9,11]]},&quot;DOI&quot;:&quot;10.1038/308032a0&quot;,&quot;ISSN&quot;:&quot;1476-4687&quot;,&quot;PMID&quot;:&quot;6322001&quot;,&quot;URL&quot;:&quot;https://www.nature.com/articles/308032a0&quot;,&quot;issued&quot;:{&quot;date-parts&quot;:[[1984]]},&quot;page&quot;:&quot;32-36&quot;,&quot;abstract&quot;:&quot;Thin vitrified layers of unfixed, unstained and unsupported virus suspensions can be prepared for observation by cryo-electron microscopy in easily controlled conditions. The viral particles appear free from the kind of damage caused by dehydration, freezing or adsorption to a support that is encountered in preparing biological samples for conventional electron microscopy. Cryo-electron microscopy of vitrified specimens offers possibilities for high resolution observations that compare favourably with any other electron microscopical method.&quot;,&quot;publisher&quot;:&quot;Nature Publishing Group&quot;,&quot;issue&quot;:&quot;5954&quot;,&quot;volume&quot;:&quot;308&quot;,&quot;container-title-short&quot;:&quot;&quot;},&quot;isTemporary&quot;:false}]},{&quot;citationID&quot;:&quot;MENDELEY_CITATION_ea66704f-34ef-45e4-bdfa-dd8022bfb7eb&quot;,&quot;properties&quot;:{&quot;noteIndex&quot;:0},&quot;isEdited&quot;:false,&quot;manualOverride&quot;:{&quot;isManuallyOverridden&quot;:false,&quot;citeprocText&quot;:&quot;(Adrian et al., 1984)&quot;,&quot;manualOverrideText&quot;:&quot;&quot;},&quot;citationTag&quot;:&quot;MENDELEY_CITATION_v3_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&quot;,&quot;citationItems&quot;:[{&quot;id&quot;:&quot;b956cf67-c30c-38c7-9a75-9629009e412e&quot;,&quot;itemData&quot;:{&quot;type&quot;:&quot;article-journal&quot;,&quot;id&quot;:&quot;b956cf67-c30c-38c7-9a75-9629009e412e&quot;,&quot;title&quot;:&quot;Cryo-electron microscopy of viruses&quot;,&quot;author&quot;:[{&quot;family&quot;:&quot;Adrian&quot;,&quot;given&quot;:&quot;Marc&quot;,&quot;parse-names&quot;:false,&quot;dropping-particle&quot;:&quot;&quot;,&quot;non-dropping-particle&quot;:&quot;&quot;},{&quot;family&quot;:&quot;Dubochet&quot;,&quot;given&quot;:&quot;Jacques&quot;,&quot;parse-names&quot;:false,&quot;dropping-particle&quot;:&quot;&quot;,&quot;non-dropping-particle&quot;:&quot;&quot;},{&quot;family&quot;:&quot;Lepault&quot;,&quot;given&quot;:&quot;Jean&quot;,&quot;parse-names&quot;:false,&quot;dropping-particle&quot;:&quot;&quot;,&quot;non-dropping-particle&quot;:&quot;&quot;},{&quot;family&quot;:&quot;McDowall&quot;,&quot;given&quot;:&quot;Alasdair W.&quot;,&quot;parse-names&quot;:false,&quot;dropping-particle&quot;:&quot;&quot;,&quot;non-dropping-particle&quot;:&quot;&quot;}],&quot;container-title&quot;:&quot;Nature 1984 308:5954&quot;,&quot;accessed&quot;:{&quot;date-parts&quot;:[[2023,9,11]]},&quot;DOI&quot;:&quot;10.1038/308032a0&quot;,&quot;ISSN&quot;:&quot;1476-4687&quot;,&quot;PMID&quot;:&quot;6322001&quot;,&quot;URL&quot;:&quot;https://www.nature.com/articles/308032a0&quot;,&quot;issued&quot;:{&quot;date-parts&quot;:[[1984]]},&quot;page&quot;:&quot;32-36&quot;,&quot;abstract&quot;:&quot;Thin vitrified layers of unfixed, unstained and unsupported virus suspensions can be prepared for observation by cryo-electron microscopy in easily controlled conditions. The viral particles appear free from the kind of damage caused by dehydration, freezing or adsorption to a support that is encountered in preparing biological samples for conventional electron microscopy. Cryo-electron microscopy of vitrified specimens offers possibilities for high resolution observations that compare favourably with any other electron microscopical method.&quot;,&quot;publisher&quot;:&quot;Nature Publishing Group&quot;,&quot;issue&quot;:&quot;5954&quot;,&quot;volume&quot;:&quot;308&quot;,&quot;container-title-short&quot;:&quot;&quot;},&quot;isTemporary&quot;:false}]},{&quot;citationID&quot;:&quot;MENDELEY_CITATION_544af6f3-7d8c-4482-ab12-c64650eec930&quot;,&quot;properties&quot;:{&quot;noteIndex&quot;:0},&quot;isEdited&quot;:false,&quot;manualOverride&quot;:{&quot;isManuallyOverridden&quot;:false,&quot;citeprocText&quot;:&quot;(Egerton et al., 2004)&quot;,&quot;manualOverrideText&quot;:&quot;&quot;},&quot;citationTag&quot;:&quot;MENDELEY_CITATION_v3_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&quot;,&quot;citationItems&quot;:[{&quot;id&quot;:&quot;b7b6124d-9e7e-3374-a2ac-b5eba5838b3c&quot;,&quot;itemData&quot;:{&quot;type&quot;:&quot;article-journal&quot;,&quot;id&quot;:&quot;b7b6124d-9e7e-3374-a2ac-b5eba5838b3c&quot;,&quot;title&quot;:&quot;Radiation damage in the TEM and SEM&quot;,&quot;author&quot;:[{&quot;family&quot;:&quot;Egerton&quot;,&quot;given&quot;:&quot;R. F.&quot;,&quot;parse-names&quot;:false,&quot;dropping-particle&quot;:&quot;&quot;,&quot;non-dropping-particle&quot;:&quot;&quot;},{&quot;family&quot;:&quot;Li&quot;,&quot;given&quot;:&quot;P.&quot;,&quot;parse-names&quot;:false,&quot;dropping-particle&quot;:&quot;&quot;,&quot;non-dropping-particle&quot;:&quot;&quot;},{&quot;family&quot;:&quot;Malac&quot;,&quot;given&quot;:&quot;M.&quot;,&quot;parse-names&quot;:false,&quot;dropping-particle&quot;:&quot;&quot;,&quot;non-dropping-particle&quot;:&quot;&quot;}],&quot;container-title&quot;:&quot;Micron&quot;,&quot;accessed&quot;:{&quot;date-parts&quot;:[[2023,9,11]]},&quot;DOI&quot;:&quot;10.1016/J.MICRON.2004.02.003&quot;,&quot;ISSN&quot;:&quot;0968-4328&quot;,&quot;PMID&quot;:&quot;15120123&quot;,&quot;issued&quot;:{&quot;date-parts&quot;:[[2004,8,1]]},&quot;page&quot;:&quot;399-409&quot;,&quot;abstract&quot;:&quot;We review the various ways in which an electron beam can adversely affect an organic or inorganic sample during examination in an electron microscope. The effects considered are: heating, electrostatic charging, ionization damage (radiolysis), displacement damage, sputtering and hydrocarbon contamination. In each case, strategies to minimise the damage are identified. In the light of recent experimental evidence, we re-examine two common assumptions: that the amount of radiation damage is proportional to the electron dose and is independent of beam diameter; and that the extent of the damage is proportional to the amount of energy deposited in the specimen. © 2004 Elsevier Ltd. All rights reserved.&quot;,&quot;publisher&quot;:&quot;Pergamon&quot;,&quot;issue&quot;:&quot;6&quot;,&quot;volume&quot;:&quot;35&quot;,&quot;container-title-short&quot;:&quot;&quot;},&quot;isTemporary&quot;:false}]},{&quot;citationID&quot;:&quot;MENDELEY_CITATION_d2ceef94-167a-402d-9d3a-053c10273b0d&quot;,&quot;properties&quot;:{&quot;noteIndex&quot;:0},&quot;isEdited&quot;:false,&quot;manualOverride&quot;:{&quot;isManuallyOverridden&quot;:false,&quot;citeprocText&quot;:&quot;(Egerton et al., 2004)&quot;,&quot;manualOverrideText&quot;:&quot;&quot;},&quot;citationTag&quot;:&quot;MENDELEY_CITATION_v3_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&quot;,&quot;citationItems&quot;:[{&quot;id&quot;:&quot;b7b6124d-9e7e-3374-a2ac-b5eba5838b3c&quot;,&quot;itemData&quot;:{&quot;type&quot;:&quot;article-journal&quot;,&quot;id&quot;:&quot;b7b6124d-9e7e-3374-a2ac-b5eba5838b3c&quot;,&quot;title&quot;:&quot;Radiation damage in the TEM and SEM&quot;,&quot;author&quot;:[{&quot;family&quot;:&quot;Egerton&quot;,&quot;given&quot;:&quot;R. F.&quot;,&quot;parse-names&quot;:false,&quot;dropping-particle&quot;:&quot;&quot;,&quot;non-dropping-particle&quot;:&quot;&quot;},{&quot;family&quot;:&quot;Li&quot;,&quot;given&quot;:&quot;P.&quot;,&quot;parse-names&quot;:false,&quot;dropping-particle&quot;:&quot;&quot;,&quot;non-dropping-particle&quot;:&quot;&quot;},{&quot;family&quot;:&quot;Malac&quot;,&quot;given&quot;:&quot;M.&quot;,&quot;parse-names&quot;:false,&quot;dropping-particle&quot;:&quot;&quot;,&quot;non-dropping-particle&quot;:&quot;&quot;}],&quot;container-title&quot;:&quot;Micron&quot;,&quot;accessed&quot;:{&quot;date-parts&quot;:[[2023,9,11]]},&quot;DOI&quot;:&quot;10.1016/J.MICRON.2004.02.003&quot;,&quot;ISSN&quot;:&quot;0968-4328&quot;,&quot;PMID&quot;:&quot;15120123&quot;,&quot;issued&quot;:{&quot;date-parts&quot;:[[2004,8,1]]},&quot;page&quot;:&quot;399-409&quot;,&quot;abstract&quot;:&quot;We review the various ways in which an electron beam can adversely affect an organic or inorganic sample during examination in an electron microscope. The effects considered are: heating, electrostatic charging, ionization damage (radiolysis), displacement damage, sputtering and hydrocarbon contamination. In each case, strategies to minimise the damage are identified. In the light of recent experimental evidence, we re-examine two common assumptions: that the amount of radiation damage is proportional to the electron dose and is independent of beam diameter; and that the extent of the damage is proportional to the amount of energy deposited in the specimen. © 2004 Elsevier Ltd. All rights reserved.&quot;,&quot;publisher&quot;:&quot;Pergamon&quot;,&quot;issue&quot;:&quot;6&quot;,&quot;volume&quot;:&quot;35&quot;,&quot;container-title-short&quot;:&quot;&quot;},&quot;isTemporary&quot;:false}]},{&quot;citationID&quot;:&quot;MENDELEY_CITATION_ad52549e-b26e-4e46-91e9-16fb8ddc52d8&quot;,&quot;properties&quot;:{&quot;noteIndex&quot;:0},&quot;isEdited&quot;:false,&quot;manualOverride&quot;:{&quot;isManuallyOverridden&quot;:false,&quot;citeprocText&quot;:&quot;(Egerton et al., 2004)&quot;,&quot;manualOverrideText&quot;:&quot;&quot;},&quot;citationTag&quot;:&quot;MENDELEY_CITATION_v3_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&quot;,&quot;citationItems&quot;:[{&quot;id&quot;:&quot;b7b6124d-9e7e-3374-a2ac-b5eba5838b3c&quot;,&quot;itemData&quot;:{&quot;type&quot;:&quot;article-journal&quot;,&quot;id&quot;:&quot;b7b6124d-9e7e-3374-a2ac-b5eba5838b3c&quot;,&quot;title&quot;:&quot;Radiation damage in the TEM and SEM&quot;,&quot;author&quot;:[{&quot;family&quot;:&quot;Egerton&quot;,&quot;given&quot;:&quot;R. F.&quot;,&quot;parse-names&quot;:false,&quot;dropping-particle&quot;:&quot;&quot;,&quot;non-dropping-particle&quot;:&quot;&quot;},{&quot;family&quot;:&quot;Li&quot;,&quot;given&quot;:&quot;P.&quot;,&quot;parse-names&quot;:false,&quot;dropping-particle&quot;:&quot;&quot;,&quot;non-dropping-particle&quot;:&quot;&quot;},{&quot;family&quot;:&quot;Malac&quot;,&quot;given&quot;:&quot;M.&quot;,&quot;parse-names&quot;:false,&quot;dropping-particle&quot;:&quot;&quot;,&quot;non-dropping-particle&quot;:&quot;&quot;}],&quot;container-title&quot;:&quot;Micron&quot;,&quot;accessed&quot;:{&quot;date-parts&quot;:[[2023,9,11]]},&quot;DOI&quot;:&quot;10.1016/J.MICRON.2004.02.003&quot;,&quot;ISSN&quot;:&quot;0968-4328&quot;,&quot;PMID&quot;:&quot;15120123&quot;,&quot;issued&quot;:{&quot;date-parts&quot;:[[2004,8,1]]},&quot;page&quot;:&quot;399-409&quot;,&quot;abstract&quot;:&quot;We review the various ways in which an electron beam can adversely affect an organic or inorganic sample during examination in an electron microscope. The effects considered are: heating, electrostatic charging, ionization damage (radiolysis), displacement damage, sputtering and hydrocarbon contamination. In each case, strategies to minimise the damage are identified. In the light of recent experimental evidence, we re-examine two common assumptions: that the amount of radiation damage is proportional to the electron dose and is independent of beam diameter; and that the extent of the damage is proportional to the amount of energy deposited in the specimen. © 2004 Elsevier Ltd. All rights reserved.&quot;,&quot;publisher&quot;:&quot;Pergamon&quot;,&quot;issue&quot;:&quot;6&quot;,&quot;volume&quot;:&quot;35&quot;,&quot;container-title-short&quot;:&quot;&quot;},&quot;isTemporary&quot;:false}]},{&quot;citationID&quot;:&quot;MENDELEY_CITATION_c4a5f644-182f-4605-89d9-cb2e3a19551b&quot;,&quot;properties&quot;:{&quot;noteIndex&quot;:0},&quot;isEdited&quot;:false,&quot;manualOverride&quot;:{&quot;isManuallyOverridden&quot;:false,&quot;citeprocText&quot;:&quot;(Walther &amp;#38; Müller, 2013)&quot;,&quot;manualOverrideText&quot;:&quot;&quot;},&quot;citationTag&quot;:&quot;MENDELEY_CITATION_v3_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&quot;,&quot;citationItems&quot;:[{&quot;id&quot;:&quot;50aafbbe-5eb3-3ccb-b6de-51ef4a914600&quot;,&quot;itemData&quot;:{&quot;type&quot;:&quot;article-journal&quot;,&quot;id&quot;:&quot;50aafbbe-5eb3-3ccb-b6de-51ef4a914600&quot;,&quot;title&quot;:&quot;Janus particles: Synthesis, self-assembly, physical properties, and applications&quot;,&quot;author&quot;:[{&quot;family&quot;:&quot;Walther&quot;,&quot;given&quot;:&quot;Andreas&quot;,&quot;parse-names&quot;:false,&quot;dropping-particle&quot;:&quot;&quot;,&quot;non-dropping-particle&quot;:&quot;&quot;},{&quot;family&quot;:&quot;Müller&quot;,&quot;given&quot;:&quot;Axel H.E.&quot;,&quot;parse-names&quot;:false,&quot;dropping-particle&quot;:&quot;&quot;,&quot;non-dropping-particle&quot;:&quot;&quot;}],&quot;container-title&quot;:&quot;Chemical Reviews&quot;,&quot;container-title-short&quot;:&quot;Chem Rev&quot;,&quot;accessed&quot;:{&quot;date-parts&quot;:[[2023,9,11]]},&quot;DOI&quot;:&quot;10.1021/CR300089T/ASSET/CR300089T.FP.PNG_V03&quot;,&quot;ISSN&quot;:&quot;00092665&quot;,&quot;URL&quot;:&quot;https://pubs.acs.org/doi/abs/10.1021/cr300089t&quot;,&quot;issued&quot;:{&quot;date-parts&quot;:[[2013,7,10]]},&quot;page&quot;:&quot;5194-5261&quot;,&quot;publisher&quot;:&quot;American Chemical Society&quot;,&quot;issue&quot;:&quot;7&quot;,&quot;volume&quot;:&quot;113&quot;},&quot;isTemporary&quot;:false}]},{&quot;citationID&quot;:&quot;MENDELEY_CITATION_0fcdc08e-f2ec-407c-923c-4de6886bfaa1&quot;,&quot;properties&quot;:{&quot;noteIndex&quot;:0},&quot;isEdited&quot;:false,&quot;manualOverride&quot;:{&quot;isManuallyOverridden&quot;:false,&quot;citeprocText&quot;:&quot;(Tang &amp;#38; Yang, 2017)&quot;,&quot;manualOverrideText&quot;:&quot;&quot;},&quot;citationTag&quot;:&quot;MENDELEY_CITATION_v3_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&quot;,&quot;citationItems&quot;:[{&quot;id&quot;:&quot;ed59281b-7fae-3720-a03b-155178cb8498&quot;,&quot;itemData&quot;:{&quot;type&quot;:&quot;article-journal&quot;,&quot;id&quot;:&quot;ed59281b-7fae-3720-a03b-155178cb8498&quot;,&quot;title&quot;:&quot;Transmission Electron Microscopy (TEM)&quot;,&quot;author&quot;:[{&quot;family&quot;:&quot;Tang&quot;,&quot;given&quot;:&quot;C. Y.&quot;,&quot;parse-names&quot;:false,&quot;dropping-particle&quot;:&quot;&quot;,&quot;non-dropping-particle&quot;:&quot;&quot;},{&quot;family&quot;:&quot;Yang&quot;,&quot;given&quot;:&quot;Z.&quot;,&quot;parse-names&quot;:false,&quot;dropping-particle&quot;:&quot;&quot;,&quot;non-dropping-particle&quot;:&quot;&quot;}],&quot;container-title&quot;:&quot;Membrane Characterization&quot;,&quot;accessed&quot;:{&quot;date-parts&quot;:[[2023,8,15]]},&quot;DOI&quot;:&quot;10.1016/B978-0-444-63776-5.00008-5&quot;,&quot;ISBN&quot;:&quot;9780444637918&quot;,&quot;issued&quot;:{&quot;date-parts&quot;:[[2017,1,1]]},&quot;page&quot;:&quot;145-159&quot;,&quot;abstract&quot;:&quot;Transmission electron microscopy (TEM) has been widely applied to characterize morphology, crystalline structure, and elemental information of membrane materials. In this chapter, fundamental knowledge of TEM techniques and their applications in membrane characterization are presented. The two basic modes of TEM, i.e., the bright-field mode and dark-field mode, are introduced and illustrated with TEM micrographs. Crystalline structure and elemental information of specimens can also be obtained. After the introduction of some common membrane sample preparation techniques, the applications of TEM techniques for the detailed characterization of membranes and their building blocks are presented in detail. The application of TEM techniques to characterization the tomography of membrane rejection layer and the morphology of fouling cake layer are also illustrated.&quot;,&quot;publisher&quot;:&quot;Elsevier&quot;,&quot;container-title-short&quot;:&quot;&quot;},&quot;isTemporary&quot;:false}]},{&quot;citationID&quot;:&quot;MENDELEY_CITATION_b5eabc5e-7868-4e13-87fd-ba48af8ac933&quot;,&quot;properties&quot;:{&quot;noteIndex&quot;:0},&quot;isEdited&quot;:false,&quot;manualOverride&quot;:{&quot;isManuallyOverridden&quot;:false,&quot;citeprocText&quot;:&quot;(Xia &amp;#38; Xue, n.d.)&quot;,&quot;manualOverrideText&quot;:&quot;&quot;},&quot;citationTag&quot;:&quot;MENDELEY_CITATION_v3_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&quot;,&quot;citationItems&quot;:[{&quot;id&quot;:&quot;6b17b1f1-de5b-364d-966d-e0b0bc3d4f0f&quot;,&quot;itemData&quot;:{&quot;type&quot;:&quot;article-journal&quot;,&quot;id&quot;:&quot;6b17b1f1-de5b-364d-966d-e0b0bc3d4f0f&quot;,&quot;title&quot;:&quot;A Survey on 3D-aware Image Synthesis&quot;,&quot;author&quot;:[{&quot;family&quot;:&quot;Xia&quot;,&quot;given&quot;:&quot;Weihao&quot;,&quot;parse-names&quot;:false,&quot;dropping-particle&quot;:&quot;&quot;,&quot;non-dropping-particle&quot;:&quot;&quot;},{&quot;family&quot;:&quot;Xue&quot;,&quot;given&quot;:&quot;Jing-Hao&quot;,&quot;parse-names&quot;:false,&quot;dropping-particle&quot;:&quot;&quot;,&quot;non-dropping-particle&quot;:&quot;&quot;}],&quot;accessed&quot;:{&quot;date-parts&quot;:[[2023,9,11]]},&quot;URL&quot;:&quot;https://weihaox.github.&quot;,&quot;abstract&quot;:&quot;Recent years have seen remarkable progress in deep learning powered visual content creation. This includes 3D-aware generative image synthesis, which produces high-fidelity images in a 3D-consistent manner while simultaneously capturing compact surfaces of objects from pure image collections without the need for any 3D supervision, thus bridging the gap between 2D imagery and 3D reality. The 3D-aware generative models have shown that the introduction of 3D information can lead to more controllable image generation. The task of 3D-aware image synthesis has taken the field of computer vision by storm, with hundreds of papers accepted to top-tier journals and conferences in recent year (mainly the past two years), but there lacks a comprehensive survey of this remarkable and swift progress. Our survey aims to introduce new researchers to this topic, provide a useful reference for related works, and stimulate future research directions through our discussion section. Apart from the presented papers, we aim to constantly update the latest relevant papers along with corresponding implementations at https://weihaox.github.io/awesome-3D-aware-synthesis.&quot;,&quot;container-title-short&quot;:&quot;&quot;},&quot;isTemporary&quot;:false}]},{&quot;citationID&quot;:&quot;MENDELEY_CITATION_3b5f4029-efde-4385-9fb6-7b0f27e54ca9&quot;,&quot;properties&quot;:{&quot;noteIndex&quot;:0},&quot;isEdited&quot;:false,&quot;manualOverride&quot;:{&quot;isManuallyOverridden&quot;:false,&quot;citeprocText&quot;:&quot;(Seitz et al., 2006; Xia &amp;#38; Xue, n.d.)&quot;,&quot;manualOverrideText&quot;:&quot;&quot;},&quot;citationTag&quot;:&quot;MENDELEY_CITATION_v3_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&quot;,&quot;citationItems&quot;:[{&quot;id&quot;:&quot;0808a83b-2f09-34f5-bdfb-c31142ab1f7e&quot;,&quot;itemData&quot;:{&quot;type&quot;:&quot;article-journal&quot;,&quot;id&quot;:&quot;0808a83b-2f09-34f5-bdfb-c31142ab1f7e&quot;,&quot;title&quot;:&quot;A comparison and evaluation of multi-view stereo reconstruction algorithms&quot;,&quot;author&quot;:[{&quot;family&quot;:&quot;Seitz&quot;,&quot;given&quot;:&quot;Steven M.&quot;,&quot;parse-names&quot;:false,&quot;dropping-particle&quot;:&quot;&quot;,&quot;non-dropping-particle&quot;:&quot;&quot;},{&quot;family&quot;:&quot;Curless&quot;,&quot;given&quot;:&quot;Brian&quot;,&quot;parse-names&quot;:false,&quot;dropping-particle&quot;:&quot;&quot;,&quot;non-dropping-particle&quot;:&quot;&quot;},{&quot;family&quot;:&quot;Diebel&quot;,&quot;given&quot;:&quot;James&quot;,&quot;parse-names&quot;:false,&quot;dropping-particle&quot;:&quot;&quot;,&quot;non-dropping-particle&quot;:&quot;&quot;},{&quot;family&quot;:&quot;Scharstein&quot;,&quot;given&quot;:&quot;Daniel&quot;,&quot;parse-names&quot;:false,&quot;dropping-particle&quot;:&quot;&quot;,&quot;non-dropping-particle&quot;:&quot;&quot;},{&quot;family&quot;:&quot;Szeliski&quot;,&quot;given&quot;:&quot;Richard&quot;,&quot;parse-names&quot;:false,&quot;dropping-particle&quot;:&quot;&quot;,&quot;non-dropping-particle&quot;:&quot;&quot;}],&quot;container-title&quot;:&quot;Proceedings of the IEEE Computer Society Conference on Computer Vision and Pattern Recognition&quot;,&quot;accessed&quot;:{&quot;date-parts&quot;:[[2023,9,11]]},&quot;DOI&quot;:&quot;10.1109/CVPR.2006.19&quot;,&quot;ISBN&quot;:&quot;0769525970&quot;,&quot;ISSN&quot;:&quot;10636919&quot;,&quot;issued&quot;:{&quot;date-parts&quot;:[[2006]]},&quot;page&quot;:&quot;519-526&quot;,&quot;abstract&quot;:&quot;This paper presents a quantitative comparison of several multi-view stereo reconstruction algorithms. Until now, the lack of suitable calibrated multi-view image datasets with known ground truth (3D shape models) has prevented such direct comparisons. In this paper, we first survey multi-view stereo algorithms and compare them qualitatively using a taxonomy that differentiates their key properties. We then describe our process for acquiring and calibrating multi-view image datasets with high-accuracy ground truth and introduce our evaluation methodology. Finally, we present the results of our quantitative comparison of state-of-the-art multi-view stereo reconstruction algorithms on six benchmark datasets. The datasets, evaluation details, and instructions for submitting new models are available online at http://vision.middlebury.edu/ mview. © 2006 IEEE.&quot;,&quot;volume&quot;:&quot;1&quot;,&quot;container-title-short&quot;:&quot;&quot;},&quot;isTemporary&quot;:false},{&quot;id&quot;:&quot;6b17b1f1-de5b-364d-966d-e0b0bc3d4f0f&quot;,&quot;itemData&quot;:{&quot;type&quot;:&quot;article-journal&quot;,&quot;id&quot;:&quot;6b17b1f1-de5b-364d-966d-e0b0bc3d4f0f&quot;,&quot;title&quot;:&quot;A Survey on 3D-aware Image Synthesis&quot;,&quot;author&quot;:[{&quot;family&quot;:&quot;Xia&quot;,&quot;given&quot;:&quot;Weihao&quot;,&quot;parse-names&quot;:false,&quot;dropping-particle&quot;:&quot;&quot;,&quot;non-dropping-particle&quot;:&quot;&quot;},{&quot;family&quot;:&quot;Xue&quot;,&quot;given&quot;:&quot;Jing-Hao&quot;,&quot;parse-names&quot;:false,&quot;dropping-particle&quot;:&quot;&quot;,&quot;non-dropping-particle&quot;:&quot;&quot;}],&quot;accessed&quot;:{&quot;date-parts&quot;:[[2023,9,11]]},&quot;URL&quot;:&quot;https://weihaox.github.&quot;,&quot;abstract&quot;:&quot;Recent years have seen remarkable progress in deep learning powered visual content creation. This includes 3D-aware generative image synthesis, which produces high-fidelity images in a 3D-consistent manner while simultaneously capturing compact surfaces of objects from pure image collections without the need for any 3D supervision, thus bridging the gap between 2D imagery and 3D reality. The 3D-aware generative models have shown that the introduction of 3D information can lead to more controllable image generation. The task of 3D-aware image synthesis has taken the field of computer vision by storm, with hundreds of papers accepted to top-tier journals and conferences in recent year (mainly the past two years), but there lacks a comprehensive survey of this remarkable and swift progress. Our survey aims to introduce new researchers to this topic, provide a useful reference for related works, and stimulate future research directions through our discussion section. Apart from the presented papers, we aim to constantly update the latest relevant papers along with corresponding implementations at https://weihaox.github.io/awesome-3D-aware-synthesis.&quot;,&quot;container-title-short&quot;:&quot;&quot;},&quot;isTemporary&quot;:false}]},{&quot;citationID&quot;:&quot;MENDELEY_CITATION_8b5db06d-46ae-40d0-a17f-ebdec17edfc3&quot;,&quot;properties&quot;:{&quot;noteIndex&quot;:0},&quot;isEdited&quot;:false,&quot;manualOverride&quot;:{&quot;isManuallyOverridden&quot;:false,&quot;citeprocText&quot;:&quot;(Chen &amp;#38; Williams, 2023)&quot;,&quot;manualOverrideText&quot;:&quot;&quot;},&quot;citationTag&quot;:&quot;MENDELEY_CITATION_v3_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&quot;,&quot;citationItems&quot;:[{&quot;id&quot;:&quot;7f27c67b-377b-367c-bbea-b8755123880b&quot;,&quot;itemData&quot;:{&quot;type&quot;:&quot;article-journal&quot;,&quot;id&quot;:&quot;7f27c67b-377b-367c-bbea-b8755123880b&quot;,&quot;title&quot;:&quot;View Interpolation for Image Synthesis&quot;,&quot;author&quot;:[{&quot;family&quot;:&quot;Chen&quot;,&quot;given&quot;:&quot;Shenchang Eric&quot;,&quot;parse-names&quot;:false,&quot;dropping-particle&quot;:&quot;&quot;,&quot;non-dropping-particle&quot;:&quot;&quot;},{&quot;family&quot;:&quot;Williams&quot;,&quot;given&quot;:&quot;Lance&quot;,&quot;parse-names&quot;:false,&quot;dropping-particle&quot;:&quot;&quot;,&quot;non-dropping-particle&quot;:&quot;&quot;}],&quot;container-title&quot;:&quot;Seminal Graphics Papers: Pushing the Boundaries, Volume 2&quot;,&quot;accessed&quot;:{&quot;date-parts&quot;:[[2023,9,11]]},&quot;DOI&quot;:&quot;10.1145/3596711.3596757&quot;,&quot;URL&quot;:&quot;https://dl.acm.org/doi/10.1145/3596711.3596757&quot;,&quot;issued&quot;:{&quot;date-parts&quot;:[[2023,8]]},&quot;publisher-place&quot;:&quot;New York, NY, USA&quot;,&quot;page&quot;:&quot;423-432&quot;,&quot;abstract&quot;:&quot;Image-space simplifications have been used to accelerate the calculation of computer graphic images since the dawn of visual simulation. Texture mapping has been used to provide a means by which images may themselves be used as display primitives. The work reported by this paper endeavors to carry this concept to its logical extreme by using interpolated images to portray three-dimensional scenes. The special-effects technique of morphing, which combines interpolation of texture maps and their shape, is applied to computing arbitrary intermediate frames from an array of prestored images. If the images are a structured set of views of a 3D object or scene, intermediate frames derived by morphing can be used to approximate intermediate 3D transformations of the object or scene. Using the view interpolation approach to synthesize 3D scenes has two main advantages. First, the 3D representation of the scene may be replaced with images. Second, the image synthesis time is independent of the scene complexity. The correspondence between images, required for the morphing method, can be predetermined automatically using the range data associated with the images. The method is further accelerated by a quadtree decomposition and a view-independent visible priority. Our experiments have shown that the morphing can be performed at interactive rates on today's high-end personal computers. Potential applications of the method include virtual holograms, a walkthrough in a virtual environment, image-based primitives and incremental rendering. The method also can be used to greatly accelerate the computation of motion blur and soft shadows cast by area light sources.&quot;,&quot;publisher&quot;:&quot;ACM&quot;,&quot;container-title-short&quot;:&quot;&quot;},&quot;isTemporary&quot;:false}]},{&quot;citationID&quot;:&quot;MENDELEY_CITATION_54150b3a-8321-456b-8b20-200fed4c663f&quot;,&quot;properties&quot;:{&quot;noteIndex&quot;:0},&quot;isEdited&quot;:false,&quot;manualOverride&quot;:{&quot;isManuallyOverridden&quot;:false,&quot;citeprocText&quot;:&quot;(Tewari et al., n.d.)&quot;,&quot;manualOverrideText&quot;:&quot;&quot;},&quot;citationTag&quot;:&quot;MENDELEY_CITATION_v3_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&quot;,&quot;citationItems&quot;:[{&quot;id&quot;:&quot;dfdb1628-18e6-3645-91be-a5cb0bece94a&quot;,&quot;itemData&quot;:{&quot;type&quot;:&quot;article-journal&quot;,&quot;id&quot;:&quot;dfdb1628-18e6-3645-91be-a5cb0bece94a&quot;,&quot;title&quot;:&quot;Advances in Neural Rendering&quot;,&quot;author&quot;:[{&quot;family&quot;:&quot;Tewari&quot;,&quot;given&quot;:&quot;A&quot;,&quot;parse-names&quot;:false,&quot;dropping-particle&quot;:&quot;&quot;,&quot;non-dropping-particle&quot;:&quot;&quot;},{&quot;family&quot;:&quot;Thies&quot;,&quot;given&quot;:&quot;J&quot;,&quot;parse-names&quot;:false,&quot;dropping-particle&quot;:&quot;&quot;,&quot;non-dropping-particle&quot;:&quot;&quot;},{&quot;family&quot;:&quot;Mildenhall&quot;,&quot;given&quot;:&quot;B&quot;,&quot;parse-names&quot;:false,&quot;dropping-particle&quot;:&quot;&quot;,&quot;non-dropping-particle&quot;:&quot;&quot;},{&quot;family&quot;:&quot;Srinivasan&quot;,&quot;given&quot;:&quot;P&quot;,&quot;parse-names&quot;:false,&quot;dropping-particle&quot;:&quot;&quot;,&quot;non-dropping-particle&quot;:&quot;&quot;},{&quot;family&quot;:&quot;Tretschk&quot;,&quot;given&quot;:&quot;E&quot;,&quot;parse-names&quot;:false,&quot;dropping-particle&quot;:&quot;&quot;,&quot;non-dropping-particle&quot;:&quot;&quot;},{&quot;family&quot;:&quot;Wang&quot;,&quot;given&quot;:&quot;Y&quot;,&quot;parse-names&quot;:false,&quot;dropping-particle&quot;:&quot;&quot;,&quot;non-dropping-particle&quot;:&quot;&quot;},{&quot;family&quot;:&quot;Lassner&quot;,&quot;given&quot;:&quot;C&quot;,&quot;parse-names&quot;:false,&quot;dropping-particle&quot;:&quot;&quot;,&quot;non-dropping-particle&quot;:&quot;&quot;},{&quot;family&quot;:&quot;Sitzmann&quot;,&quot;given&quot;:&quot;V&quot;,&quot;parse-names&quot;:false,&quot;dropping-particle&quot;:&quot;&quot;,&quot;non-dropping-particle&quot;:&quot;&quot;},{&quot;family&quot;:&quot;Martin-Brualla&quot;,&quot;given&quot;:&quot;R&quot;,&quot;parse-names&quot;:false,&quot;dropping-particle&quot;:&quot;&quot;,&quot;non-dropping-particle&quot;:&quot;&quot;},{&quot;family&quot;:&quot;Lombardi&quot;,&quot;given&quot;:&quot;S&quot;,&quot;parse-names&quot;:false,&quot;dropping-particle&quot;:&quot;&quot;,&quot;non-dropping-particle&quot;:&quot;&quot;},{&quot;family&quot;:&quot;Simon&quot;,&quot;given&quot;:&quot;T&quot;,&quot;parse-names&quot;:false,&quot;dropping-particle&quot;:&quot;&quot;,&quot;non-dropping-particle&quot;:&quot;&quot;},{&quot;family&quot;:&quot;Theobalt&quot;,&quot;given&quot;:&quot;C&quot;,&quot;parse-names&quot;:false,&quot;dropping-particle&quot;:&quot;&quot;,&quot;non-dropping-particle&quot;:&quot;&quot;},{&quot;family&quot;:&quot;Nießner&quot;,&quot;given&quot;:&quot;M&quot;,&quot;parse-names&quot;:false,&quot;dropping-particle&quot;:&quot;&quot;,&quot;non-dropping-particle&quot;:&quot;&quot;},{&quot;family&quot;:&quot;Barron&quot;,&quot;given&quot;:&quot;J T&quot;,&quot;parse-names&quot;:false,&quot;dropping-particle&quot;:&quot;&quot;,&quot;non-dropping-particle&quot;:&quot;&quot;},{&quot;family&quot;:&quot;Wetzstein&quot;,&quot;given&quot;:&quot;G&quot;,&quot;parse-names&quot;:false,&quot;dropping-particle&quot;:&quot;&quot;,&quot;non-dropping-particle&quot;:&quot;&quot;},{&quot;family&quot;:&quot;Zollhöfer&quot;,&quot;given&quot;:&quot;M&quot;,&quot;parse-names&quot;:false,&quot;dropping-particle&quot;:&quot;&quot;,&quot;non-dropping-particle&quot;:&quot;&quot;},{&quot;family&quot;:&quot;Golyanik&quot;,&quot;given&quot;:&quot;V&quot;,&quot;parse-names&quot;:false,&quot;dropping-particle&quot;:&quot;&quot;,&quot;non-dropping-particle&quot;:&quot;&quot;}],&quot;accessed&quot;:{&quot;date-parts&quot;:[[2023,9,11]]},&quot;ISBN&quot;:&quot;2111.05849v1&quot;,&quot;abstract&quot;:&quot;Figure 1: This state-of-the-art report discusses a large variety of neural rendering methods which enable applications such as novel-view synthesis of static and dynamic scenes, generative modeling of objects, and scene relighting. See Section 4 for more details on the various methods. Images adapted from [MST Abstract Synthesizing photo-realistic images and videos is at the heart of computer graphics and has been the focus of decades of research. Traditionally, synthetic images of a scene are generated using rendering algorithms such as rasterization or ray tracing, which take specifically defined representations of geometry and material properties as input. Collectively, these inputs define the actual scene and what is rendered, and are referred to as the scene representation (where a scene consists of one or more objects). Example scene representations are triangle meshes with accompanied textures (e.g., created by an artist), point clouds (e.g., from a depth sensor), volumetric grids (e.g., from a CT scan), or implicit surface functions (e.g., truncated signed distance fields). The reconstruction of such a scene representation from observations using differentiable rendering losses is known as inverse graphics or inverse rendering. Neural rendering is closely related, and combines ideas from classical computer graphics and machine learning to create algorithms for synthesizing images from real-world observations. Neural rendering is a leap forward towards the goal of synthesizing photo-realistic image and video content. In recent years, we have seen immense progress in this field through hundreds of publications that show different ways to inject learnable components into the rendering pipeline. This state-of-the-art report on advances in neural rendering focuses on methods that combine classical rendering principles with learned 3D scene representations, often now referred to as neural scene representations. A key advantage of these methods is that they are 3D-consistent by design, enabling applications such as novel viewpoint synthesis of a captured scene. In addition to methods that handle static scenes, we cover neural scene representations for modeling non-rigidly deforming objects and scene editing and composition. While most of these approaches are scene-specific, we also discuss techniques that generalize across object classes and can be used for generative tasks. In addition to reviewing these state-of-the-art methods, we provide an overview of fundamental concepts and definitions used in the current literature. We conclude with a discussion on open challenges and social implications.&quot;,&quot;container-title-short&quot;:&quot;&quot;},&quot;isTemporary&quot;:false}]},{&quot;citationID&quot;:&quot;MENDELEY_CITATION_c93e3112-06b5-4292-bde3-27202a58bb28&quot;,&quot;properties&quot;:{&quot;noteIndex&quot;:0},&quot;isEdited&quot;:false,&quot;manualOverride&quot;:{&quot;isManuallyOverridden&quot;:false,&quot;citeprocText&quot;:&quot;(Mildenhall et al., 2020)&quot;,&quot;manualOverrideText&quot;:&quot;&quot;},&quot;citationTag&quot;:&quot;MENDELEY_CITATION_v3_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&quot;,&quot;citationItems&quot;:[{&quot;id&quot;:&quot;6df5bf74-92af-3ee3-b52d-e7a27fa44db5&quot;,&quot;itemData&quot;:{&quot;type&quot;:&quot;article-journal&quot;,&quot;id&quot;:&quot;6df5bf74-92af-3ee3-b52d-e7a27fa44db5&quot;,&quot;title&quot;:&quot;NeRF: Representing Scenes as Neural Radiance Fields for View Synthesis&quot;,&quot;author&quot;:[{&quot;family&quot;:&quot;Mildenhall&quot;,&quot;given&quot;:&quot;Ben&quot;,&quot;parse-names&quot;:false,&quot;dropping-particle&quot;:&quot;&quot;,&quot;non-dropping-particle&quot;:&quot;&quot;},{&quot;family&quot;:&quot;Srinivasan&quot;,&quot;given&quot;:&quot;Pratul P.&quot;,&quot;parse-names&quot;:false,&quot;dropping-particle&quot;:&quot;&quot;,&quot;non-dropping-particle&quot;:&quot;&quot;},{&quot;family&quot;:&quot;Tancik&quot;,&quot;given&quot;:&quot;Matthew&quot;,&quot;parse-names&quot;:false,&quot;dropping-particle&quot;:&quot;&quot;,&quot;non-dropping-particle&quot;:&quot;&quot;},{&quot;family&quot;:&quot;Barron&quot;,&quot;given&quot;:&quot;Jonathan T.&quot;,&quot;parse-names&quot;:false,&quot;dropping-particle&quot;:&quot;&quot;,&quot;non-dropping-particle&quot;:&quot;&quot;},{&quot;family&quot;:&quot;Ramamoorthi&quot;,&quot;given&quot;:&quot;Ravi&quot;,&quot;parse-names&quot;:false,&quot;dropping-particle&quot;:&quot;&quot;,&quot;non-dropping-particle&quot;:&quot;&quot;},{&quot;family&quot;:&quot;Ng&quot;,&quot;given&quot;:&quot;Ren&quot;,&quot;parse-names&quot;:false,&quot;dropping-particle&quot;:&quot;&quot;,&quot;non-dropping-particle&quot;:&quot;&quot;}],&quot;container-title&quot;:&quot;Lecture Notes in Computer Science (including subseries Lecture Notes in Artificial Intelligence and Lecture Notes in Bioinformatics)&quot;,&quot;accessed&quot;:{&quot;date-parts&quot;:[[2023,8,8]]},&quot;DOI&quot;:&quot;10.1007/978-3-030-58452-8_24&quot;,&quot;ISBN&quot;:&quot;9783030584511&quot;,&quot;ISSN&quot;:&quot;16113349&quot;,&quot;URL&quot;:&quot;https://arxiv.org/abs/2003.08934v2&quot;,&quot;issued&quot;:{&quot;date-parts&quot;:[[2020,3,19]]},&quot;page&quot;:&quot;405-421&quot;,&quot;abstract&quot;:&quot;We present a method that achieves state-of-the-art results for synthesizing\nnovel views of complex scenes by optimizing an underlying continuous volumetric\nscene function using a sparse set of input views. Our algorithm represents a\nscene using a fully-connected (non-convolutional) deep network, whose input is\na single continuous 5D coordinate (spatial location $(x,y,z)$ and viewing\ndirection $(\\theta, \\phi)$) and whose output is the volume density and\nview-dependent emitted radiance at that spatial location. We synthesize views\nby querying 5D coordinates along camera rays and use classic volume rendering\ntechniques to project the output colors and densities into an image. Because\nvolume rendering is naturally differentiable, the only input required to\noptimize our representation is a set of images with known camera poses. We\ndescribe how to effectively optimize neural radiance fields to render\nphotorealistic novel views of scenes with complicated geometry and appearance,\nand demonstrate results that outperform prior work on neural rendering and view\nsynthesis. View synthesis results are best viewed as videos, so we urge readers\nto view our supplementary video for convincing comparisons.&quot;,&quot;publisher&quot;:&quot;Springer Science and Business Media Deutschland GmbH&quot;,&quot;volume&quot;:&quot;12346 LNCS&quot;,&quot;container-title-short&quot;:&quot;&quot;},&quot;isTemporary&quot;:false}]},{&quot;citationID&quot;:&quot;MENDELEY_CITATION_8598409e-8002-4532-8c64-00fb655c6326&quot;,&quot;properties&quot;:{&quot;noteIndex&quot;:0},&quot;isEdited&quot;:false,&quot;manualOverride&quot;:{&quot;isManuallyOverridden&quot;:false,&quot;citeprocText&quot;:&quot;(Fang et al., n.d.)&quot;,&quot;manualOverrideText&quot;:&quot;&quot;},&quot;citationTag&quot;:&quot;MENDELEY_CITATION_v3_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&quot;,&quot;citationItems&quot;:[{&quot;id&quot;:&quot;8f866d3f-35cf-3448-935b-6bf7f5f5a33c&quot;,&quot;itemData&quot;:{&quot;type&quot;:&quot;article-journal&quot;,&quot;id&quot;:&quot;8f866d3f-35cf-3448-935b-6bf7f5f5a33c&quot;,&quot;title&quot;:&quot;Fast Dynamic Radiance Fields with Time-Aware Neural Voxels TiNeuVox (ours) 1 min 4 mins 8 mins Sparse Time-View Input Images Time Synthesis View Synthesis Fast Training for Time-View Synthesis D-NeRF Training Time&quot;,&quot;author&quot;:[{&quot;family&quot;:&quot;Fang&quot;,&quot;given&quot;:&quot;Jiemin&quot;,&quot;parse-names&quot;:false,&quot;dropping-particle&quot;:&quot;&quot;,&quot;non-dropping-particle&quot;:&quot;&quot;},{&quot;family&quot;:&quot;Yi&quot;,&quot;given&quot;:&quot;Taoran&quot;,&quot;parse-names&quot;:false,&quot;dropping-particle&quot;:&quot;&quot;,&quot;non-dropping-particle&quot;:&quot;&quot;},{&quot;family&quot;:&quot;Wang&quot;,&quot;given&quot;:&quot;Xinggang&quot;,&quot;parse-names&quot;:false,&quot;dropping-particle&quot;:&quot;&quot;,&quot;non-dropping-particle&quot;:&quot;&quot;},{&quot;family&quot;:&quot;Xie&quot;,&quot;given&quot;:&quot;Lingxi&quot;,&quot;parse-names&quot;:false,&quot;dropping-particle&quot;:&quot;&quot;,&quot;non-dropping-particle&quot;:&quot;&quot;},{&quot;family&quot;:&quot;Zhang&quot;,&quot;given&quot;:&quot;Xiaopeng&quot;,&quot;parse-names&quot;:false,&quot;dropping-particle&quot;:&quot;&quot;,&quot;non-dropping-particle&quot;:&quot;&quot;},{&quot;family&quot;:&quot;Liu&quot;,&quot;given&quot;:&quot;Wenyu&quot;,&quot;parse-names&quot;:false,&quot;dropping-particle&quot;:&quot;&quot;,&quot;non-dropping-particle&quot;:&quot;&quot;},{&quot;family&quot;:&quot;Nießner&quot;,&quot;given&quot;:&quot;Matthias&quot;,&quot;parse-names&quot;:false,&quot;dropping-particle&quot;:&quot;&quot;,&quot;non-dropping-particle&quot;:&quot;&quot;},{&quot;family&quot;:&quot;Tian&quot;,&quot;given&quot;:&quot;Qi&quot;,&quot;parse-names&quot;:false,&quot;dropping-particle&quot;:&quot;&quot;,&quot;non-dropping-particle&quot;:&quot;&quot;},{&quot;family&quot;:&quot;Tian&quot;,&quot;given&quot;:&quot;Qi 2022&quot;,&quot;parse-names&quot;:false,&quot;dropping-particle&quot;:&quot;&quot;,&quot;non-dropping-particle&quot;:&quot;&quot;}],&quot;accessed&quot;:{&quot;date-parts&quot;:[[2023,9,11]]},&quot;DOI&quot;:&quot;10.1145/3550469.3555383&quot;,&quot;ISBN&quot;:&quot;9781450394703&quot;,&quot;URL&quot;:&quot;https://doi.org/10.1145/3550469.3555383&quot;,&quot;abstract&quot;:&quot;Figure 1: We propose a radiance field framework equipped with time-aware neural voxels, which can learn dynamic scenes with an extremely fast convergence speed. Comparisons with D-NeRF [Pumarola et al. 2021] are shown. Sparse time-view images are taken and novel time and view images can be synthesized with our method. ABSTRACT Neural radiance fields (NeRF) have shown great success in model-ing 3D scenes and synthesizing novel-view images. However, most previous NeRF methods take much time to optimize one single * Equal contributions. † Corresponding author. scene. Explicit data structures, e.g. voxel features, show great potential to accelerate the training process. However, voxel features face two big challenges to be applied to dynamic scenes, i.e. mod-eling temporal information and capturing different scales of point motions. We propose a radiance field framework by representing scenes with time-aware voxel features, named as TiNeuVox. A tiny coordinate deformation network is introduced to model coarse motion trajectories and temporal information is further enhanced in the radiance network. A multi-distance interpolation method is proposed and applied on voxel features to model both small and large motions. Our framework significantly accelerates the optimization of dynamic radiance fields while maintaining high rendering quality. Empirical evaluation is performed on both synthetic and real scenes. Our TiNeuVox completes training with only 8 minutes and SA '22 Conference Papers, December 6-9, 2022, Daegu, Republic of Korea Fang, Yi, et al. 8-MB storage cost while showing similar or even better rendering performance than previous dynamic NeRF methods. Code is available at https://github.com/hustvl/TiNeuVox. CCS CONCEPTS • Computing methodologies → 3D imaging; Computational photography; Image-based rendering.&quot;,&quot;container-title-short&quot;:&quot;&quot;},&quot;isTemporary&quot;:false}]}]"/>
+    <we:property name="MENDELEY_CITATIONS" value="[{&quot;citationID&quot;:&quot;MENDELEY_CITATION_93bc623b-9419-4697-9b33-083ca5f7800f&quot;,&quot;properties&quot;:{&quot;noteIndex&quot;:0},&quot;isEdited&quot;:false,&quot;manualOverride&quot;:{&quot;isManuallyOverridden&quot;:false,&quot;citeprocText&quot;:&quot;(Mildenhall et al., 2020)&quot;,&quot;manualOverrideText&quot;:&quot;&quot;},&quot;citationTag&quot;:&quot;MENDELEY_CITATION_v3_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&quot;,&quot;citationItems&quot;:[{&quot;id&quot;:&quot;6df5bf74-92af-3ee3-b52d-e7a27fa44db5&quot;,&quot;itemData&quot;:{&quot;type&quot;:&quot;article-journal&quot;,&quot;id&quot;:&quot;6df5bf74-92af-3ee3-b52d-e7a27fa44db5&quot;,&quot;title&quot;:&quot;NeRF: Representing Scenes as Neural Radiance Fields for View Synthesis&quot;,&quot;author&quot;:[{&quot;family&quot;:&quot;Mildenhall&quot;,&quot;given&quot;:&quot;Ben&quot;,&quot;parse-names&quot;:false,&quot;dropping-particle&quot;:&quot;&quot;,&quot;non-dropping-particle&quot;:&quot;&quot;},{&quot;family&quot;:&quot;Srinivasan&quot;,&quot;given&quot;:&quot;Pratul P.&quot;,&quot;parse-names&quot;:false,&quot;dropping-particle&quot;:&quot;&quot;,&quot;non-dropping-particle&quot;:&quot;&quot;},{&quot;family&quot;:&quot;Tancik&quot;,&quot;given&quot;:&quot;Matthew&quot;,&quot;parse-names&quot;:false,&quot;dropping-particle&quot;:&quot;&quot;,&quot;non-dropping-particle&quot;:&quot;&quot;},{&quot;family&quot;:&quot;Barron&quot;,&quot;given&quot;:&quot;Jonathan T.&quot;,&quot;parse-names&quot;:false,&quot;dropping-particle&quot;:&quot;&quot;,&quot;non-dropping-particle&quot;:&quot;&quot;},{&quot;family&quot;:&quot;Ramamoorthi&quot;,&quot;given&quot;:&quot;Ravi&quot;,&quot;parse-names&quot;:false,&quot;dropping-particle&quot;:&quot;&quot;,&quot;non-dropping-particle&quot;:&quot;&quot;},{&quot;family&quot;:&quot;Ng&quot;,&quot;given&quot;:&quot;Ren&quot;,&quot;parse-names&quot;:false,&quot;dropping-particle&quot;:&quot;&quot;,&quot;non-dropping-particle&quot;:&quot;&quot;}],&quot;container-title&quot;:&quot;Lecture Notes in Computer Science (including subseries Lecture Notes in Artificial Intelligence and Lecture Notes in Bioinformatics)&quot;,&quot;accessed&quot;:{&quot;date-parts&quot;:[[2023,8,8]]},&quot;DOI&quot;:&quot;10.1007/978-3-030-58452-8_24&quot;,&quot;ISBN&quot;:&quot;9783030584511&quot;,&quot;ISSN&quot;:&quot;16113349&quot;,&quot;URL&quot;:&quot;https://arxiv.org/abs/2003.08934v2&quot;,&quot;issued&quot;:{&quot;date-parts&quot;:[[2020,3,19]]},&quot;page&quot;:&quot;405-421&quot;,&quot;abstract&quot;:&quot;We present a method that achieves state-of-the-art results for synthesizing\nnovel views of complex scenes by optimizing an underlying continuous volumetric\nscene function using a sparse set of input views. Our algorithm represents a\nscene using a fully-connected (non-convolutional) deep network, whose input is\na single continuous 5D coordinate (spatial location $(x,y,z)$ and viewing\ndirection $(\\theta, \\phi)$) and whose output is the volume density and\nview-dependent emitted radiance at that spatial location. We synthesize views\nby querying 5D coordinates along camera rays and use classic volume rendering\ntechniques to project the output colors and densities into an image. Because\nvolume rendering is naturally differentiable, the only input required to\noptimize our representation is a set of images with known camera poses. We\ndescribe how to effectively optimize neural radiance fields to render\nphotorealistic novel views of scenes with complicated geometry and appearance,\nand demonstrate results that outperform prior work on neural rendering and view\nsynthesis. View synthesis results are best viewed as videos, so we urge readers\nto view our supplementary video for convincing comparisons.&quot;,&quot;publisher&quot;:&quot;Springer Science and Business Media Deutschland GmbH&quot;,&quot;volume&quot;:&quot;12346 LNCS&quot;,&quot;container-title-short&quot;:&quot;&quot;},&quot;isTemporary&quot;:false}]},{&quot;citationID&quot;:&quot;MENDELEY_CITATION_d26296df-3458-4920-b8ad-ae48f1b2f6a4&quot;,&quot;properties&quot;:{&quot;noteIndex&quot;:0},&quot;isEdited&quot;:false,&quot;manualOverride&quot;:{&quot;isManuallyOverridden&quot;:false,&quot;citeprocText&quot;:&quot;(&lt;i&gt;Neural Radiance Field (NeRF): A Gentle Introduction&lt;/i&gt;, n.d.)&quot;,&quot;manualOverrideText&quot;:&quot;&quot;},&quot;citationTag&quot;:&quot;MENDELEY_CITATION_v3_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&quot;,&quot;citationItems&quot;:[{&quot;id&quot;:&quot;2a07b77f-0239-3e20-8784-77e882ee08af&quot;,&quot;itemData&quot;:{&quot;type&quot;:&quot;webpage&quot;,&quot;id&quot;:&quot;2a07b77f-0239-3e20-8784-77e882ee08af&quot;,&quot;title&quot;:&quot;Neural Radiance Field (NeRF): A Gentle Introduction&quot;,&quot;accessed&quot;:{&quot;date-parts&quot;:[[2023,8,14]]},&quot;URL&quot;:&quot;https://datagen.tech/guides/synthetic-data/neural-radiance-field-nerf/#&quot;,&quot;container-title-short&quot;:&quot;&quot;},&quot;isTemporary&quot;:false}]},{&quot;citationID&quot;:&quot;MENDELEY_CITATION_f094cfdf-de7a-4d72-828f-903327f092aa&quot;,&quot;properties&quot;:{&quot;noteIndex&quot;:0},&quot;isEdited&quot;:false,&quot;manualOverride&quot;:{&quot;isManuallyOverridden&quot;:false,&quot;citeprocText&quot;:&quot;(Mildenhall et al., 2021; Pearl et al., 2022)&quot;,&quot;manualOverrideText&quot;:&quot;&quot;},&quot;citationTag&quot;:&quot;MENDELEY_CITATION_v3_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&quot;,&quot;citationItems&quot;:[{&quot;id&quot;:&quot;bb19f261-8e75-367c-94a0-3d7c1ec83829&quot;,&quot;itemData&quot;:{&quot;type&quot;:&quot;article-journal&quot;,&quot;id&quot;:&quot;bb19f261-8e75-367c-94a0-3d7c1ec83829&quot;,&quot;title&quot;:&quot;NeRF in the Dark: High Dynamic Range View Synthesis from Noisy Raw Images&quot;,&quot;author&quot;:[{&quot;family&quot;:&quot;Mildenhall&quot;,&quot;given&quot;:&quot;Ben&quot;,&quot;parse-names&quot;:false,&quot;dropping-particle&quot;:&quot;&quot;,&quot;non-dropping-particle&quot;:&quot;&quot;},{&quot;family&quot;:&quot;Hedman&quot;,&quot;given&quot;:&quot;Peter&quot;,&quot;parse-names&quot;:false,&quot;dropping-particle&quot;:&quot;&quot;,&quot;non-dropping-particle&quot;:&quot;&quot;},{&quot;family&quot;:&quot;Martin-Brualla&quot;,&quot;given&quot;:&quot;Ricardo&quot;,&quot;parse-names&quot;:false,&quot;dropping-particle&quot;:&quot;&quot;,&quot;non-dropping-particle&quot;:&quot;&quot;},{&quot;family&quot;:&quot;Srinivasan&quot;,&quot;given&quot;:&quot;Pratul&quot;,&quot;parse-names&quot;:false,&quot;dropping-particle&quot;:&quot;&quot;,&quot;non-dropping-particle&quot;:&quot;&quot;},{&quot;family&quot;:&quot;Barron&quot;,&quot;given&quot;:&quot;Jonathan T.&quot;,&quot;parse-names&quot;:false,&quot;dropping-particle&quot;:&quot;&quot;,&quot;non-dropping-particle&quot;:&quot;&quot;}],&quot;URL&quot;:&quot;http://arxiv.org/abs/2111.13679&quot;,&quot;issued&quot;:{&quot;date-parts&quot;:[[2021,11,26]]},&quot;abstract&quot;:&quot;Neural Radiance Fields (NeRF) is a technique for high quality novel view synthesis from a collection of posed input images. Like most view synthesis methods, NeRF uses tonemapped low dynamic range (LDR) as input; these images have been processed by a lossy camera pipeline that smooths detail, clips highlights, and distorts the simple noise distribution of raw sensor data. We modify NeRF to instead train directly on linear raw images, preserving the scene's full dynamic range. By rendering raw output images from the resulting NeRF, we can perform novel high dynamic range (HDR) view synthesis tasks. In addition to changing the camera viewpoint, we can manipulate focus, exposure, and tonemapping after the fact. Although a single raw image appears significantly more noisy than a postprocessed one, we show that NeRF is highly robust to the zero-mean distribution of raw noise. When optimized over many noisy raw inputs (25-200), NeRF produces a scene representation so accurate that its rendered novel views outperform dedicated single and multi-image deep raw denoisers run on the same wide baseline input images. As a result, our method, which we call RawNeRF, can reconstruct scenes from extremely noisy images captured in near-darkness.&quot;,&quot;container-title-short&quot;:&quot;&quot;},&quot;isTemporary&quot;:false},{&quot;id&quot;:&quot;1481470a-9677-3c02-82d4-951478650d1c&quot;,&quot;itemData&quot;:{&quot;type&quot;:&quot;article-journal&quot;,&quot;id&quot;:&quot;1481470a-9677-3c02-82d4-951478650d1c&quot;,&quot;title&quot;:&quot;NAN: Noise-Aware NeRFs for Burst-Denoising&quot;,&quot;author&quot;:[{&quot;family&quot;:&quot;Pearl&quot;,&quot;given&quot;:&quot;Naama&quot;,&quot;parse-names&quot;:false,&quot;dropping-particle&quot;:&quot;&quot;,&quot;non-dropping-particle&quot;:&quot;&quot;},{&quot;family&quot;:&quot;Treibitz&quot;,&quot;given&quot;:&quot;Tali&quot;,&quot;parse-names&quot;:false,&quot;dropping-particle&quot;:&quot;&quot;,&quot;non-dropping-particle&quot;:&quot;&quot;},{&quot;family&quot;:&quot;Korman&quot;,&quot;given&quot;:&quot;Simon&quot;,&quot;parse-names&quot;:false,&quot;dropping-particle&quot;:&quot;&quot;,&quot;non-dropping-particle&quot;:&quot;&quot;}],&quot;container-title&quot;:&quot;Proceedings of the IEEE Computer Society Conference on Computer Vision and Pattern Recognition&quot;,&quot;accessed&quot;:{&quot;date-parts&quot;:[[2023,8,8]]},&quot;DOI&quot;:&quot;10.1109/CVPR52688.2022.01234&quot;,&quot;ISBN&quot;:&quot;9781665469463&quot;,&quot;ISSN&quot;:&quot;10636919&quot;,&quot;URL&quot;:&quot;https://arxiv.org/abs/2204.04668v2&quot;,&quot;issued&quot;:{&quot;date-parts&quot;:[[2022,4,10]]},&quot;page&quot;:&quot;12662-12671&quot;,&quot;abstract&quot;:&quot;Burst denoising is now more relevant than ever, as computational photography\nhelps overcome sensitivity issues inherent in mobile phones and small cameras.\nA major challenge in burst-denoising is in coping with pixel misalignment,\nwhich was so far handled with rather simplistic assumptions of simple motion,\nor the ability to align in pre-processing. Such assumptions are not realistic\nin the presence of large motion and high levels of noise. We show that Neural\nRadiance Fields (NeRFs), originally suggested for physics-based novel-view\nrendering, can serve as a powerful framework for burst denoising. NeRFs have an\ninherent capability of handling noise as they integrate information from\nmultiple images, but they are limited in doing so, mainly since they build on\npixel-wise operations which are suitable to ideal imaging conditions. Our\napproach, termed NAN, leverages inter-view and spatial information in NeRFs to\nbetter deal with noise. It achieves state-of-the-art results in burst denoising\nand is especially successful in coping with large movement and occlusions,\nunder very high levels of noise. With the rapid advances in accelerating NeRFs,\nit could provide a powerful platform for denoising in challenging environments.&quot;,&quot;publisher&quot;:&quot;IEEE Computer Society&quot;,&quot;volume&quot;:&quot;2022-June&quot;,&quot;container-title-short&quot;:&quot;&quot;},&quot;isTemporary&quot;:false}]},{&quot;citationID&quot;:&quot;MENDELEY_CITATION_51389b8c-4312-4143-a9a3-7b6819f4860e&quot;,&quot;properties&quot;:{&quot;noteIndex&quot;:0},&quot;isEdited&quot;:false,&quot;manualOverride&quot;:{&quot;isManuallyOverridden&quot;:false,&quot;citeprocText&quot;:&quot;(Kniesel et al., n.d.)&quot;,&quot;manualOverrideText&quot;:&quot;&quot;},&quot;citationTag&quot;:&quot;MENDELEY_CITATION_v3_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&quot;,&quot;citationItems&quot;:[{&quot;id&quot;:&quot;d2828b42-24f2-321f-9f8c-4d1b33cb4a8f&quot;,&quot;itemData&quot;:{&quot;type&quot;:&quot;report&quot;,&quot;id&quot;:&quot;d2828b42-24f2-321f-9f8c-4d1b33cb4a8f&quot;,&quot;title&quot;:&quot;Clean Implicit 3D Structure from Noisy 2D STEM Images&quot;,&quot;author&quot;:[{&quot;family&quot;:&quot;Kniesel&quot;,&quot;given&quot;:&quot;Hannah&quot;,&quot;parse-names&quot;:false,&quot;dropping-particle&quot;:&quot;&quot;,&quot;non-dropping-particle&quot;:&quot;&quot;},{&quot;family&quot;:&quot;Ropinski&quot;,&quot;given&quot;:&quot;Timo&quot;,&quot;parse-names&quot;:false,&quot;dropping-particle&quot;:&quot;&quot;,&quot;non-dropping-particle&quot;:&quot;&quot;},{&quot;family&quot;:&quot;Bergner&quot;,&quot;given&quot;:&quot;Tim&quot;,&quot;parse-names&quot;:false,&quot;dropping-particle&quot;:&quot;&quot;,&quot;non-dropping-particle&quot;:&quot;&quot;},{&quot;family&quot;:&quot;Shaga Devan&quot;,&quot;given&quot;:&quot;Kavitha&quot;,&quot;parse-names&quot;:false,&quot;dropping-particle&quot;:&quot;&quot;,&quot;non-dropping-particle&quot;:&quot;&quot;},{&quot;family&quot;:&quot;Read&quot;,&quot;given&quot;:&quot;Clarissa&quot;,&quot;parse-names&quot;:false,&quot;dropping-particle&quot;:&quot;&quot;,&quot;non-dropping-particle&quot;:&quot;&quot;},{&quot;family&quot;:&quot;Walther&quot;,&quot;given&quot;:&quot;Paul&quot;,&quot;parse-names&quot;:false,&quot;dropping-particle&quot;:&quot;&quot;,&quot;non-dropping-particle&quot;:&quot;&quot;},{&quot;family&quot;:&quot;Ritschel&quot;,&quot;given&quot;:&quot;Tobias&quot;,&quot;parse-names&quot;:false,&quot;dropping-particle&quot;:&quot;&quot;,&quot;non-dropping-particle&quot;:&quot;&quot;},{&quot;family&quot;:&quot;Hermosilla&quot;,&quot;given&quot;:&quot;Pedro&quot;,&quot;parse-names&quot;:false,&quot;dropping-particle&quot;:&quot;&quot;,&quot;non-dropping-particle&quot;:&quot;&quot;}],&quot;URL&quot;:&quot;https://github.com/HannahKniesel/Implicit-Electron-Tomography.git&quot;,&quot;abstract&quot;:&quot;Scanning Transmission Electron Microscopes (STEMs) acquire 2D images of a 3D sample on the scale of individual cell components. Unfortunately, these 2D images can be too noisy to be fused into a useful 3D structure and facilitating good denoisers is challenging due to the lack of clean-noisy pairs. Additionally, representing detailed 3D structure can be difficult even for clean data when using regular 3D grids. Addressing these two limitations, we suggest a differentiable image formation model for STEM, allowing to learn a joint model of 2D sensor noise in STEM together with an implicit 3D model. We show, that the combination of these models are able to successfully disentangle 3D signal and noise without supervision and outperform at the same time several baselines on synthetic and real data.&quot;,&quot;container-title-short&quot;:&quot;&quot;},&quot;isTemporary&quot;:false}]},{&quot;citationID&quot;:&quot;MENDELEY_CITATION_d657a290-989f-4a93-86ae-6725ee08ffc7&quot;,&quot;properties&quot;:{&quot;noteIndex&quot;:0},&quot;isEdited&quot;:false,&quot;manualOverride&quot;:{&quot;isManuallyOverridden&quot;:false,&quot;citeprocText&quot;:&quot;(Kniesel et al., n.d.)&quot;,&quot;manualOverrideText&quot;:&quot;&quot;},&quot;citationTag&quot;:&quot;MENDELEY_CITATION_v3_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&quot;,&quot;citationItems&quot;:[{&quot;id&quot;:&quot;d2828b42-24f2-321f-9f8c-4d1b33cb4a8f&quot;,&quot;itemData&quot;:{&quot;type&quot;:&quot;report&quot;,&quot;id&quot;:&quot;d2828b42-24f2-321f-9f8c-4d1b33cb4a8f&quot;,&quot;title&quot;:&quot;Clean Implicit 3D Structure from Noisy 2D STEM Images&quot;,&quot;author&quot;:[{&quot;family&quot;:&quot;Kniesel&quot;,&quot;given&quot;:&quot;Hannah&quot;,&quot;parse-names&quot;:false,&quot;dropping-particle&quot;:&quot;&quot;,&quot;non-dropping-particle&quot;:&quot;&quot;},{&quot;family&quot;:&quot;Ropinski&quot;,&quot;given&quot;:&quot;Timo&quot;,&quot;parse-names&quot;:false,&quot;dropping-particle&quot;:&quot;&quot;,&quot;non-dropping-particle&quot;:&quot;&quot;},{&quot;family&quot;:&quot;Bergner&quot;,&quot;given&quot;:&quot;Tim&quot;,&quot;parse-names&quot;:false,&quot;dropping-particle&quot;:&quot;&quot;,&quot;non-dropping-particle&quot;:&quot;&quot;},{&quot;family&quot;:&quot;Shaga Devan&quot;,&quot;given&quot;:&quot;Kavitha&quot;,&quot;parse-names&quot;:false,&quot;dropping-particle&quot;:&quot;&quot;,&quot;non-dropping-particle&quot;:&quot;&quot;},{&quot;family&quot;:&quot;Read&quot;,&quot;given&quot;:&quot;Clarissa&quot;,&quot;parse-names&quot;:false,&quot;dropping-particle&quot;:&quot;&quot;,&quot;non-dropping-particle&quot;:&quot;&quot;},{&quot;family&quot;:&quot;Walther&quot;,&quot;given&quot;:&quot;Paul&quot;,&quot;parse-names&quot;:false,&quot;dropping-particle&quot;:&quot;&quot;,&quot;non-dropping-particle&quot;:&quot;&quot;},{&quot;family&quot;:&quot;Ritschel&quot;,&quot;given&quot;:&quot;Tobias&quot;,&quot;parse-names&quot;:false,&quot;dropping-particle&quot;:&quot;&quot;,&quot;non-dropping-particle&quot;:&quot;&quot;},{&quot;family&quot;:&quot;Hermosilla&quot;,&quot;given&quot;:&quot;Pedro&quot;,&quot;parse-names&quot;:false,&quot;dropping-particle&quot;:&quot;&quot;,&quot;non-dropping-particle&quot;:&quot;&quot;}],&quot;URL&quot;:&quot;https://github.com/HannahKniesel/Implicit-Electron-Tomography.git&quot;,&quot;abstract&quot;:&quot;Scanning Transmission Electron Microscopes (STEMs) acquire 2D images of a 3D sample on the scale of individual cell components. Unfortunately, these 2D images can be too noisy to be fused into a useful 3D structure and facilitating good denoisers is challenging due to the lack of clean-noisy pairs. Additionally, representing detailed 3D structure can be difficult even for clean data when using regular 3D grids. Addressing these two limitations, we suggest a differentiable image formation model for STEM, allowing to learn a joint model of 2D sensor noise in STEM together with an implicit 3D model. We show, that the combination of these models are able to successfully disentangle 3D signal and noise without supervision and outperform at the same time several baselines on synthetic and real data.&quot;,&quot;container-title-short&quot;:&quot;&quot;},&quot;isTemporary&quot;:false}]},{&quot;citationID&quot;:&quot;MENDELEY_CITATION_e20f959c-ea8c-40af-bfa7-ac1da6284d15&quot;,&quot;properties&quot;:{&quot;noteIndex&quot;:0},&quot;isEdited&quot;:false,&quot;manualOverride&quot;:{&quot;isManuallyOverridden&quot;:false,&quot;citeprocText&quot;:&quot;(Bian et al., 2022)&quot;,&quot;manualOverrideText&quot;:&quot;&quot;},&quot;citationTag&quot;:&quot;MENDELEY_CITATION_v3_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&quot;,&quot;citationItems&quot;:[{&quot;id&quot;:&quot;494adc10-c371-33c2-9e8b-58573a3cf630&quot;,&quot;itemData&quot;:{&quot;type&quot;:&quot;article-journal&quot;,&quot;id&quot;:&quot;494adc10-c371-33c2-9e8b-58573a3cf630&quot;,&quot;title&quot;:&quot;NoPe-NeRF: Optimising Neural Radiance Field with No Pose Prior&quot;,&quot;author&quot;:[{&quot;family&quot;:&quot;Bian&quot;,&quot;given&quot;:&quot;Wenjing&quot;,&quot;parse-names&quot;:false,&quot;dropping-particle&quot;:&quot;&quot;,&quot;non-dropping-particle&quot;:&quot;&quot;},{&quot;family&quot;:&quot;Wang&quot;,&quot;given&quot;:&quot;Zirui&quot;,&quot;parse-names&quot;:false,&quot;dropping-particle&quot;:&quot;&quot;,&quot;non-dropping-particle&quot;:&quot;&quot;},{&quot;family&quot;:&quot;Li&quot;,&quot;given&quot;:&quot;Kejie&quot;,&quot;parse-names&quot;:false,&quot;dropping-particle&quot;:&quot;&quot;,&quot;non-dropping-particle&quot;:&quot;&quot;},{&quot;family&quot;:&quot;Bian&quot;,&quot;given&quot;:&quot;Jia-Wang&quot;,&quot;parse-names&quot;:false,&quot;dropping-particle&quot;:&quot;&quot;,&quot;non-dropping-particle&quot;:&quot;&quot;},{&quot;family&quot;:&quot;Prisacariu&quot;,&quot;given&quot;:&quot;Victor Adrian&quot;,&quot;parse-names&quot;:false,&quot;dropping-particle&quot;:&quot;&quot;,&quot;non-dropping-particle&quot;:&quot;&quot;}],&quot;URL&quot;:&quot;http://arxiv.org/abs/2212.07388&quot;,&quot;issued&quot;:{&quot;date-parts&quot;:[[2022,12,14]]},&quot;abstract&quot;:&quot;Training a Neural Radiance Field (NeRF) without pre-computed camera poses is challenging. Recent advances in this direction demonstrate the possibility of jointly optimising a NeRF and camera poses in forward-facing scenes. However, these methods still face difficulties during dramatic camera movement. We tackle this challenging problem by incorporating undistorted monocular depth priors. These priors are generated by correcting scale and shift parameters during training, with which we are then able to constrain the relative poses between consecutive frames. This constraint is achieved using our proposed novel loss functions. Experiments on real-world indoor and outdoor scenes show that our method can handle challenging camera trajectories and outperforms existing methods in terms of novel view rendering quality and pose estimation accuracy. Our project page is https://nope-nerf.active.vision.&quot;,&quot;container-title-short&quot;:&quot;&quot;},&quot;isTemporary&quot;:false}]},{&quot;citationID&quot;:&quot;MENDELEY_CITATION_86f84ed3-5969-456c-86bf-ba52161b7f30&quot;,&quot;properties&quot;:{&quot;noteIndex&quot;:0},&quot;isEdited&quot;:false,&quot;manualOverride&quot;:{&quot;isManuallyOverridden&quot;:false,&quot;citeprocText&quot;:&quot;(Bian et al., 2022)&quot;,&quot;manualOverrideText&quot;:&quot;&quot;},&quot;citationTag&quot;:&quot;MENDELEY_CITATION_v3_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&quot;,&quot;citationItems&quot;:[{&quot;id&quot;:&quot;494adc10-c371-33c2-9e8b-58573a3cf630&quot;,&quot;itemData&quot;:{&quot;type&quot;:&quot;article-journal&quot;,&quot;id&quot;:&quot;494adc10-c371-33c2-9e8b-58573a3cf630&quot;,&quot;title&quot;:&quot;NoPe-NeRF: Optimising Neural Radiance Field with No Pose Prior&quot;,&quot;author&quot;:[{&quot;family&quot;:&quot;Bian&quot;,&quot;given&quot;:&quot;Wenjing&quot;,&quot;parse-names&quot;:false,&quot;dropping-particle&quot;:&quot;&quot;,&quot;non-dropping-particle&quot;:&quot;&quot;},{&quot;family&quot;:&quot;Wang&quot;,&quot;given&quot;:&quot;Zirui&quot;,&quot;parse-names&quot;:false,&quot;dropping-particle&quot;:&quot;&quot;,&quot;non-dropping-particle&quot;:&quot;&quot;},{&quot;family&quot;:&quot;Li&quot;,&quot;given&quot;:&quot;Kejie&quot;,&quot;parse-names&quot;:false,&quot;dropping-particle&quot;:&quot;&quot;,&quot;non-dropping-particle&quot;:&quot;&quot;},{&quot;family&quot;:&quot;Bian&quot;,&quot;given&quot;:&quot;Jia-Wang&quot;,&quot;parse-names&quot;:false,&quot;dropping-particle&quot;:&quot;&quot;,&quot;non-dropping-particle&quot;:&quot;&quot;},{&quot;family&quot;:&quot;Prisacariu&quot;,&quot;given&quot;:&quot;Victor Adrian&quot;,&quot;parse-names&quot;:false,&quot;dropping-particle&quot;:&quot;&quot;,&quot;non-dropping-particle&quot;:&quot;&quot;}],&quot;URL&quot;:&quot;http://arxiv.org/abs/2212.07388&quot;,&quot;issued&quot;:{&quot;date-parts&quot;:[[2022,12,14]]},&quot;abstract&quot;:&quot;Training a Neural Radiance Field (NeRF) without pre-computed camera poses is challenging. Recent advances in this direction demonstrate the possibility of jointly optimising a NeRF and camera poses in forward-facing scenes. However, these methods still face difficulties during dramatic camera movement. We tackle this challenging problem by incorporating undistorted monocular depth priors. These priors are generated by correcting scale and shift parameters during training, with which we are then able to constrain the relative poses between consecutive frames. This constraint is achieved using our proposed novel loss functions. Experiments on real-world indoor and outdoor scenes show that our method can handle challenging camera trajectories and outperforms existing methods in terms of novel view rendering quality and pose estimation accuracy. Our project page is https://nope-nerf.active.vision.&quot;,&quot;container-title-short&quot;:&quot;&quot;},&quot;isTemporary&quot;:false}]},{&quot;citationID&quot;:&quot;MENDELEY_CITATION_728d0bd8-1657-4bc1-94aa-61c50fd9ec54&quot;,&quot;properties&quot;:{&quot;noteIndex&quot;:0},&quot;isEdited&quot;:false,&quot;manualOverride&quot;:{&quot;isManuallyOverridden&quot;:false,&quot;citeprocText&quot;:&quot;(Mildenhall et al., 2020)&quot;,&quot;manualOverrideText&quot;:&quot;&quot;},&quot;citationTag&quot;:&quot;MENDELEY_CITATION_v3_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&quot;,&quot;citationItems&quot;:[{&quot;id&quot;:&quot;6df5bf74-92af-3ee3-b52d-e7a27fa44db5&quot;,&quot;itemData&quot;:{&quot;type&quot;:&quot;article-journal&quot;,&quot;id&quot;:&quot;6df5bf74-92af-3ee3-b52d-e7a27fa44db5&quot;,&quot;title&quot;:&quot;NeRF: Representing Scenes as Neural Radiance Fields for View Synthesis&quot;,&quot;author&quot;:[{&quot;family&quot;:&quot;Mildenhall&quot;,&quot;given&quot;:&quot;Ben&quot;,&quot;parse-names&quot;:false,&quot;dropping-particle&quot;:&quot;&quot;,&quot;non-dropping-particle&quot;:&quot;&quot;},{&quot;family&quot;:&quot;Srinivasan&quot;,&quot;given&quot;:&quot;Pratul P.&quot;,&quot;parse-names&quot;:false,&quot;dropping-particle&quot;:&quot;&quot;,&quot;non-dropping-particle&quot;:&quot;&quot;},{&quot;family&quot;:&quot;Tancik&quot;,&quot;given&quot;:&quot;Matthew&quot;,&quot;parse-names&quot;:false,&quot;dropping-particle&quot;:&quot;&quot;,&quot;non-dropping-particle&quot;:&quot;&quot;},{&quot;family&quot;:&quot;Barron&quot;,&quot;given&quot;:&quot;Jonathan T.&quot;,&quot;parse-names&quot;:false,&quot;dropping-particle&quot;:&quot;&quot;,&quot;non-dropping-particle&quot;:&quot;&quot;},{&quot;family&quot;:&quot;Ramamoorthi&quot;,&quot;given&quot;:&quot;Ravi&quot;,&quot;parse-names&quot;:false,&quot;dropping-particle&quot;:&quot;&quot;,&quot;non-dropping-particle&quot;:&quot;&quot;},{&quot;family&quot;:&quot;Ng&quot;,&quot;given&quot;:&quot;Ren&quot;,&quot;parse-names&quot;:false,&quot;dropping-particle&quot;:&quot;&quot;,&quot;non-dropping-particle&quot;:&quot;&quot;}],&quot;container-title&quot;:&quot;Lecture Notes in Computer Science (including subseries Lecture Notes in Artificial Intelligence and Lecture Notes in Bioinformatics)&quot;,&quot;accessed&quot;:{&quot;date-parts&quot;:[[2023,8,8]]},&quot;DOI&quot;:&quot;10.1007/978-3-030-58452-8_24&quot;,&quot;ISBN&quot;:&quot;9783030584511&quot;,&quot;ISSN&quot;:&quot;16113349&quot;,&quot;URL&quot;:&quot;https://arxiv.org/abs/2003.08934v2&quot;,&quot;issued&quot;:{&quot;date-parts&quot;:[[2020,3,19]]},&quot;page&quot;:&quot;405-421&quot;,&quot;abstract&quot;:&quot;We present a method that achieves state-of-the-art results for synthesizing\nnovel views of complex scenes by optimizing an underlying continuous volumetric\nscene function using a sparse set of input views. Our algorithm represents a\nscene using a fully-connected (non-convolutional) deep network, whose input is\na single continuous 5D coordinate (spatial location $(x,y,z)$ and viewing\ndirection $(\\theta, \\phi)$) and whose output is the volume density and\nview-dependent emitted radiance at that spatial location. We synthesize views\nby querying 5D coordinates along camera rays and use classic volume rendering\ntechniques to project the output colors and densities into an image. Because\nvolume rendering is naturally differentiable, the only input required to\noptimize our representation is a set of images with known camera poses. We\ndescribe how to effectively optimize neural radiance fields to render\nphotorealistic novel views of scenes with complicated geometry and appearance,\nand demonstrate results that outperform prior work on neural rendering and view\nsynthesis. View synthesis results are best viewed as videos, so we urge readers\nto view our supplementary video for convincing comparisons.&quot;,&quot;publisher&quot;:&quot;Springer Science and Business Media Deutschland GmbH&quot;,&quot;volume&quot;:&quot;12346 LNCS&quot;,&quot;container-title-short&quot;:&quot;&quot;},&quot;isTemporary&quot;:false}]},{&quot;citationID&quot;:&quot;MENDELEY_CITATION_e5223677-e04d-4dbe-adca-2e4899fc37fc&quot;,&quot;properties&quot;:{&quot;noteIndex&quot;:0},&quot;isEdited&quot;:false,&quot;manualOverride&quot;:{&quot;isManuallyOverridden&quot;:false,&quot;citeprocText&quot;:&quot;(Egerton et al., 2004; Tang &amp;#38; Yang, 2017)&quot;,&quot;manualOverrideText&quot;:&quot;&quot;},&quot;citationTag&quot;:&quot;MENDELEY_CITATION_v3_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&quot;,&quot;citationItems&quot;:[{&quot;id&quot;:&quot;b7b6124d-9e7e-3374-a2ac-b5eba5838b3c&quot;,&quot;itemData&quot;:{&quot;type&quot;:&quot;article-journal&quot;,&quot;id&quot;:&quot;b7b6124d-9e7e-3374-a2ac-b5eba5838b3c&quot;,&quot;title&quot;:&quot;Radiation damage in the TEM and SEM&quot;,&quot;author&quot;:[{&quot;family&quot;:&quot;Egerton&quot;,&quot;given&quot;:&quot;R. F.&quot;,&quot;parse-names&quot;:false,&quot;dropping-particle&quot;:&quot;&quot;,&quot;non-dropping-particle&quot;:&quot;&quot;},{&quot;family&quot;:&quot;Li&quot;,&quot;given&quot;:&quot;P.&quot;,&quot;parse-names&quot;:false,&quot;dropping-particle&quot;:&quot;&quot;,&quot;non-dropping-particle&quot;:&quot;&quot;},{&quot;family&quot;:&quot;Malac&quot;,&quot;given&quot;:&quot;M.&quot;,&quot;parse-names&quot;:false,&quot;dropping-particle&quot;:&quot;&quot;,&quot;non-dropping-particle&quot;:&quot;&quot;}],&quot;container-title&quot;:&quot;Micron&quot;,&quot;accessed&quot;:{&quot;date-parts&quot;:[[2023,9,11]]},&quot;DOI&quot;:&quot;10.1016/J.MICRON.2004.02.003&quot;,&quot;ISSN&quot;:&quot;0968-4328&quot;,&quot;PMID&quot;:&quot;15120123&quot;,&quot;issued&quot;:{&quot;date-parts&quot;:[[2004,8,1]]},&quot;page&quot;:&quot;399-409&quot;,&quot;abstract&quot;:&quot;We review the various ways in which an electron beam can adversely affect an organic or inorganic sample during examination in an electron microscope. The effects considered are: heating, electrostatic charging, ionization damage (radiolysis), displacement damage, sputtering and hydrocarbon contamination. In each case, strategies to minimise the damage are identified. In the light of recent experimental evidence, we re-examine two common assumptions: that the amount of radiation damage is proportional to the electron dose and is independent of beam diameter; and that the extent of the damage is proportional to the amount of energy deposited in the specimen. © 2004 Elsevier Ltd. All rights reserved.&quot;,&quot;publisher&quot;:&quot;Pergamon&quot;,&quot;issue&quot;:&quot;6&quot;,&quot;volume&quot;:&quot;35&quot;,&quot;container-title-short&quot;:&quot;&quot;},&quot;isTemporary&quot;:false},{&quot;id&quot;:&quot;ed59281b-7fae-3720-a03b-155178cb8498&quot;,&quot;itemData&quot;:{&quot;type&quot;:&quot;article-journal&quot;,&quot;id&quot;:&quot;ed59281b-7fae-3720-a03b-155178cb8498&quot;,&quot;title&quot;:&quot;Transmission Electron Microscopy (TEM)&quot;,&quot;author&quot;:[{&quot;family&quot;:&quot;Tang&quot;,&quot;given&quot;:&quot;C. Y.&quot;,&quot;parse-names&quot;:false,&quot;dropping-particle&quot;:&quot;&quot;,&quot;non-dropping-particle&quot;:&quot;&quot;},{&quot;family&quot;:&quot;Yang&quot;,&quot;given&quot;:&quot;Z.&quot;,&quot;parse-names&quot;:false,&quot;dropping-particle&quot;:&quot;&quot;,&quot;non-dropping-particle&quot;:&quot;&quot;}],&quot;container-title&quot;:&quot;Membrane Characterization&quot;,&quot;accessed&quot;:{&quot;date-parts&quot;:[[2023,8,15]]},&quot;DOI&quot;:&quot;10.1016/B978-0-444-63776-5.00008-5&quot;,&quot;ISBN&quot;:&quot;9780444637918&quot;,&quot;issued&quot;:{&quot;date-parts&quot;:[[2017,1,1]]},&quot;page&quot;:&quot;145-159&quot;,&quot;abstract&quot;:&quot;Transmission electron microscopy (TEM) has been widely applied to characterize morphology, crystalline structure, and elemental information of membrane materials. In this chapter, fundamental knowledge of TEM techniques and their applications in membrane characterization are presented. The two basic modes of TEM, i.e., the bright-field mode and dark-field mode, are introduced and illustrated with TEM micrographs. Crystalline structure and elemental information of specimens can also be obtained. After the introduction of some common membrane sample preparation techniques, the applications of TEM techniques for the detailed characterization of membranes and their building blocks are presented in detail. The application of TEM techniques to characterization the tomography of membrane rejection layer and the morphology of fouling cake layer are also illustrated.&quot;,&quot;publisher&quot;:&quot;Elsevier&quot;,&quot;container-title-short&quot;:&quot;&quot;},&quot;isTemporary&quot;:false}]},{&quot;citationID&quot;:&quot;MENDELEY_CITATION_48234c83-598c-485f-b456-1e90de4969ff&quot;,&quot;properties&quot;:{&quot;noteIndex&quot;:0},&quot;isEdited&quot;:false,&quot;manualOverride&quot;:{&quot;isManuallyOverridden&quot;:false,&quot;citeprocText&quot;:&quot;(Gault et al., 2008)&quot;,&quot;manualOverrideText&quot;:&quot;&quot;},&quot;citationTag&quot;:&quot;MENDELEY_CITATION_v3_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&quot;,&quot;citationItems&quot;:[{&quot;id&quot;:&quot;5c70cf38-aa54-3b4f-b69c-19dea5aee099&quot;,&quot;itemData&quot;:{&quot;type&quot;:&quot;article-journal&quot;,&quot;id&quot;:&quot;5c70cf38-aa54-3b4f-b69c-19dea5aee099&quot;,&quot;title&quot;:&quot;Estimation of the Reconstruction Parameters for Atom Probe Tomography&quot;,&quot;author&quot;:[{&quot;family&quot;:&quot;Gault&quot;,&quot;given&quot;:&quot;Baptiste&quot;,&quot;parse-names&quot;:false,&quot;dropping-particle&quot;:&quot;&quot;,&quot;non-dropping-particle&quot;:&quot;&quot;},{&quot;family&quot;:&quot;Geuser&quot;,&quot;given&quot;:&quot;Frederic&quot;,&quot;parse-names&quot;:false,&quot;dropping-particle&quot;:&quot;&quot;,&quot;non-dropping-particle&quot;:&quot;De&quot;},{&quot;family&quot;:&quot;Stephenson&quot;,&quot;given&quot;:&quot;Leigh T.&quot;,&quot;parse-names&quot;:false,&quot;dropping-particle&quot;:&quot;&quot;,&quot;non-dropping-particle&quot;:&quot;&quot;},{&quot;family&quot;:&quot;Moody&quot;,&quot;given&quot;:&quot;Michael P.&quot;,&quot;parse-names&quot;:false,&quot;dropping-particle&quot;:&quot;&quot;,&quot;non-dropping-particle&quot;:&quot;&quot;},{&quot;family&quot;:&quot;Muddle&quot;,&quot;given&quot;:&quot;Barrington C.&quot;,&quot;parse-names&quot;:false,&quot;dropping-particle&quot;:&quot;&quot;,&quot;non-dropping-particle&quot;:&quot;&quot;},{&quot;family&quot;:&quot;Ringer&quot;,&quot;given&quot;:&quot;Simon P.&quot;,&quot;parse-names&quot;:false,&quot;dropping-particle&quot;:&quot;&quot;,&quot;non-dropping-particle&quot;:&quot;&quot;}],&quot;container-title&quot;:&quot;Microscopy and Microanalysis&quot;,&quot;accessed&quot;:{&quot;date-parts&quot;:[[2023,9,11]]},&quot;DOI&quot;:&quot;10.1017/S1431927608080690&quot;,&quot;ISSN&quot;:&quot;1431-9276&quot;,&quot;URL&quot;:&quot;https://dx.doi.org/10.1017/S1431927608080690&quot;,&quot;issued&quot;:{&quot;date-parts&quot;:[[2008,8,1]]},&quot;page&quot;:&quot;296-305&quot;,&quot;abstract&quot;:&quot;The application of wide field-of-view detection systems to atom probe experiments emphasizes the importance of careful parameter selection in the tomographic reconstruction of the analyzed volume, as the sensitivity to errors rises steeply with increases in analysis dimensions. In this article, a self-consistent method is presented for the systematic determination of the main reconstruction parameters. In the proposed approach, the compression factor and the field factor are determined using geometrical projections from the desorption images. A three-dimensional Fourier transform is then applied to a series of reconstructions, and after comparing to the known material crystallography, the efficiency of the detector is estimated. The final results demonstrate a significant improvement in the accuracy of the reconstructed volumes. Copyright © Microscopy Society of America 2008.&quot;,&quot;publisher&quot;:&quot;Oxford Academic&quot;,&quot;issue&quot;:&quot;4&quot;,&quot;volume&quot;:&quot;14&quot;,&quot;container-title-short&quot;:&quot;&quot;},&quot;isTemporary&quot;:false}]},{&quot;citationID&quot;:&quot;MENDELEY_CITATION_f38c2ff5-34ff-4435-a53b-0d857fa38671&quot;,&quot;properties&quot;:{&quot;noteIndex&quot;:0},&quot;isEdited&quot;:false,&quot;manualOverride&quot;:{&quot;isManuallyOverridden&quot;:false,&quot;citeprocText&quot;:&quot;(Tang &amp;#38; Yang, 2017)&quot;,&quot;manualOverrideText&quot;:&quot;&quot;},&quot;citationTag&quot;:&quot;MENDELEY_CITATION_v3_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&quot;,&quot;citationItems&quot;:[{&quot;id&quot;:&quot;ed59281b-7fae-3720-a03b-155178cb8498&quot;,&quot;itemData&quot;:{&quot;type&quot;:&quot;article-journal&quot;,&quot;id&quot;:&quot;ed59281b-7fae-3720-a03b-155178cb8498&quot;,&quot;title&quot;:&quot;Transmission Electron Microscopy (TEM)&quot;,&quot;author&quot;:[{&quot;family&quot;:&quot;Tang&quot;,&quot;given&quot;:&quot;C. Y.&quot;,&quot;parse-names&quot;:false,&quot;dropping-particle&quot;:&quot;&quot;,&quot;non-dropping-particle&quot;:&quot;&quot;},{&quot;family&quot;:&quot;Yang&quot;,&quot;given&quot;:&quot;Z.&quot;,&quot;parse-names&quot;:false,&quot;dropping-particle&quot;:&quot;&quot;,&quot;non-dropping-particle&quot;:&quot;&quot;}],&quot;container-title&quot;:&quot;Membrane Characterization&quot;,&quot;accessed&quot;:{&quot;date-parts&quot;:[[2023,8,15]]},&quot;DOI&quot;:&quot;10.1016/B978-0-444-63776-5.00008-5&quot;,&quot;ISBN&quot;:&quot;9780444637918&quot;,&quot;issued&quot;:{&quot;date-parts&quot;:[[2017,1,1]]},&quot;page&quot;:&quot;145-159&quot;,&quot;abstract&quot;:&quot;Transmission electron microscopy (TEM) has been widely applied to characterize morphology, crystalline structure, and elemental information of membrane materials. In this chapter, fundamental knowledge of TEM techniques and their applications in membrane characterization are presented. The two basic modes of TEM, i.e., the bright-field mode and dark-field mode, are introduced and illustrated with TEM micrographs. Crystalline structure and elemental information of specimens can also be obtained. After the introduction of some common membrane sample preparation techniques, the applications of TEM techniques for the detailed characterization of membranes and their building blocks are presented in detail. The application of TEM techniques to characterization the tomography of membrane rejection layer and the morphology of fouling cake layer are also illustrated.&quot;,&quot;publisher&quot;:&quot;Elsevier&quot;,&quot;container-title-short&quot;:&quot;&quot;},&quot;isTemporary&quot;:false}]},{&quot;citationID&quot;:&quot;MENDELEY_CITATION_b3a30f5c-6111-44f0-8a5b-e7da59378a20&quot;,&quot;properties&quot;:{&quot;noteIndex&quot;:0},&quot;isEdited&quot;:false,&quot;manualOverride&quot;:{&quot;isManuallyOverridden&quot;:false,&quot;citeprocText&quot;:&quot;(Gault et al., 2008)&quot;,&quot;manualOverrideText&quot;:&quot;&quot;},&quot;citationTag&quot;:&quot;MENDELEY_CITATION_v3_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&quot;,&quot;citationItems&quot;:[{&quot;id&quot;:&quot;5c70cf38-aa54-3b4f-b69c-19dea5aee099&quot;,&quot;itemData&quot;:{&quot;type&quot;:&quot;article-journal&quot;,&quot;id&quot;:&quot;5c70cf38-aa54-3b4f-b69c-19dea5aee099&quot;,&quot;title&quot;:&quot;Estimation of the Reconstruction Parameters for Atom Probe Tomography&quot;,&quot;author&quot;:[{&quot;family&quot;:&quot;Gault&quot;,&quot;given&quot;:&quot;Baptiste&quot;,&quot;parse-names&quot;:false,&quot;dropping-particle&quot;:&quot;&quot;,&quot;non-dropping-particle&quot;:&quot;&quot;},{&quot;family&quot;:&quot;Geuser&quot;,&quot;given&quot;:&quot;Frederic&quot;,&quot;parse-names&quot;:false,&quot;dropping-particle&quot;:&quot;&quot;,&quot;non-dropping-particle&quot;:&quot;De&quot;},{&quot;family&quot;:&quot;Stephenson&quot;,&quot;given&quot;:&quot;Leigh T.&quot;,&quot;parse-names&quot;:false,&quot;dropping-particle&quot;:&quot;&quot;,&quot;non-dropping-particle&quot;:&quot;&quot;},{&quot;family&quot;:&quot;Moody&quot;,&quot;given&quot;:&quot;Michael P.&quot;,&quot;parse-names&quot;:false,&quot;dropping-particle&quot;:&quot;&quot;,&quot;non-dropping-particle&quot;:&quot;&quot;},{&quot;family&quot;:&quot;Muddle&quot;,&quot;given&quot;:&quot;Barrington C.&quot;,&quot;parse-names&quot;:false,&quot;dropping-particle&quot;:&quot;&quot;,&quot;non-dropping-particle&quot;:&quot;&quot;},{&quot;family&quot;:&quot;Ringer&quot;,&quot;given&quot;:&quot;Simon P.&quot;,&quot;parse-names&quot;:false,&quot;dropping-particle&quot;:&quot;&quot;,&quot;non-dropping-particle&quot;:&quot;&quot;}],&quot;container-title&quot;:&quot;Microscopy and Microanalysis&quot;,&quot;accessed&quot;:{&quot;date-parts&quot;:[[2023,9,11]]},&quot;DOI&quot;:&quot;10.1017/S1431927608080690&quot;,&quot;ISSN&quot;:&quot;1431-9276&quot;,&quot;URL&quot;:&quot;https://dx.doi.org/10.1017/S1431927608080690&quot;,&quot;issued&quot;:{&quot;date-parts&quot;:[[2008,8,1]]},&quot;page&quot;:&quot;296-305&quot;,&quot;abstract&quot;:&quot;The application of wide field-of-view detection systems to atom probe experiments emphasizes the importance of careful parameter selection in the tomographic reconstruction of the analyzed volume, as the sensitivity to errors rises steeply with increases in analysis dimensions. In this article, a self-consistent method is presented for the systematic determination of the main reconstruction parameters. In the proposed approach, the compression factor and the field factor are determined using geometrical projections from the desorption images. A three-dimensional Fourier transform is then applied to a series of reconstructions, and after comparing to the known material crystallography, the efficiency of the detector is estimated. The final results demonstrate a significant improvement in the accuracy of the reconstructed volumes. Copyright © Microscopy Society of America 2008.&quot;,&quot;publisher&quot;:&quot;Oxford Academic&quot;,&quot;issue&quot;:&quot;4&quot;,&quot;volume&quot;:&quot;14&quot;,&quot;container-title-short&quot;:&quot;&quot;},&quot;isTemporary&quot;:false}]},{&quot;citationID&quot;:&quot;MENDELEY_CITATION_57d66195-36e6-437e-8385-051329da4181&quot;,&quot;properties&quot;:{&quot;noteIndex&quot;:0},&quot;isEdited&quot;:false,&quot;manualOverride&quot;:{&quot;isManuallyOverridden&quot;:false,&quot;citeprocText&quot;:&quot;(Gault et al., 2008)&quot;,&quot;manualOverrideText&quot;:&quot;&quot;},&quot;citationTag&quot;:&quot;MENDELEY_CITATION_v3_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&quot;,&quot;citationItems&quot;:[{&quot;id&quot;:&quot;5c70cf38-aa54-3b4f-b69c-19dea5aee099&quot;,&quot;itemData&quot;:{&quot;type&quot;:&quot;article-journal&quot;,&quot;id&quot;:&quot;5c70cf38-aa54-3b4f-b69c-19dea5aee099&quot;,&quot;title&quot;:&quot;Estimation of the Reconstruction Parameters for Atom Probe Tomography&quot;,&quot;author&quot;:[{&quot;family&quot;:&quot;Gault&quot;,&quot;given&quot;:&quot;Baptiste&quot;,&quot;parse-names&quot;:false,&quot;dropping-particle&quot;:&quot;&quot;,&quot;non-dropping-particle&quot;:&quot;&quot;},{&quot;family&quot;:&quot;Geuser&quot;,&quot;given&quot;:&quot;Frederic&quot;,&quot;parse-names&quot;:false,&quot;dropping-particle&quot;:&quot;&quot;,&quot;non-dropping-particle&quot;:&quot;De&quot;},{&quot;family&quot;:&quot;Stephenson&quot;,&quot;given&quot;:&quot;Leigh T.&quot;,&quot;parse-names&quot;:false,&quot;dropping-particle&quot;:&quot;&quot;,&quot;non-dropping-particle&quot;:&quot;&quot;},{&quot;family&quot;:&quot;Moody&quot;,&quot;given&quot;:&quot;Michael P.&quot;,&quot;parse-names&quot;:false,&quot;dropping-particle&quot;:&quot;&quot;,&quot;non-dropping-particle&quot;:&quot;&quot;},{&quot;family&quot;:&quot;Muddle&quot;,&quot;given&quot;:&quot;Barrington C.&quot;,&quot;parse-names&quot;:false,&quot;dropping-particle&quot;:&quot;&quot;,&quot;non-dropping-particle&quot;:&quot;&quot;},{&quot;family&quot;:&quot;Ringer&quot;,&quot;given&quot;:&quot;Simon P.&quot;,&quot;parse-names&quot;:false,&quot;dropping-particle&quot;:&quot;&quot;,&quot;non-dropping-particle&quot;:&quot;&quot;}],&quot;container-title&quot;:&quot;Microscopy and Microanalysis&quot;,&quot;accessed&quot;:{&quot;date-parts&quot;:[[2023,9,11]]},&quot;DOI&quot;:&quot;10.1017/S1431927608080690&quot;,&quot;ISSN&quot;:&quot;1431-9276&quot;,&quot;URL&quot;:&quot;https://dx.doi.org/10.1017/S1431927608080690&quot;,&quot;issued&quot;:{&quot;date-parts&quot;:[[2008,8,1]]},&quot;page&quot;:&quot;296-305&quot;,&quot;abstract&quot;:&quot;The application of wide field-of-view detection systems to atom probe experiments emphasizes the importance of careful parameter selection in the tomographic reconstruction of the analyzed volume, as the sensitivity to errors rises steeply with increases in analysis dimensions. In this article, a self-consistent method is presented for the systematic determination of the main reconstruction parameters. In the proposed approach, the compression factor and the field factor are determined using geometrical projections from the desorption images. A three-dimensional Fourier transform is then applied to a series of reconstructions, and after comparing to the known material crystallography, the efficiency of the detector is estimated. The final results demonstrate a significant improvement in the accuracy of the reconstructed volumes. Copyright © Microscopy Society of America 2008.&quot;,&quot;publisher&quot;:&quot;Oxford Academic&quot;,&quot;issue&quot;:&quot;4&quot;,&quot;volume&quot;:&quot;14&quot;,&quot;container-title-short&quot;:&quot;&quot;},&quot;isTemporary&quot;:false}]},{&quot;citationID&quot;:&quot;MENDELEY_CITATION_4b314179-4beb-48d4-86a7-2d6d934aa816&quot;,&quot;properties&quot;:{&quot;noteIndex&quot;:0},&quot;isEdited&quot;:false,&quot;manualOverride&quot;:{&quot;isManuallyOverridden&quot;:false,&quot;citeprocText&quot;:&quot;(Egerton et al., 2004)&quot;,&quot;manualOverrideText&quot;:&quot;&quot;},&quot;citationTag&quot;:&quot;MENDELEY_CITATION_v3_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&quot;,&quot;citationItems&quot;:[{&quot;id&quot;:&quot;b7b6124d-9e7e-3374-a2ac-b5eba5838b3c&quot;,&quot;itemData&quot;:{&quot;type&quot;:&quot;article-journal&quot;,&quot;id&quot;:&quot;b7b6124d-9e7e-3374-a2ac-b5eba5838b3c&quot;,&quot;title&quot;:&quot;Radiation damage in the TEM and SEM&quot;,&quot;author&quot;:[{&quot;family&quot;:&quot;Egerton&quot;,&quot;given&quot;:&quot;R. F.&quot;,&quot;parse-names&quot;:false,&quot;dropping-particle&quot;:&quot;&quot;,&quot;non-dropping-particle&quot;:&quot;&quot;},{&quot;family&quot;:&quot;Li&quot;,&quot;given&quot;:&quot;P.&quot;,&quot;parse-names&quot;:false,&quot;dropping-particle&quot;:&quot;&quot;,&quot;non-dropping-particle&quot;:&quot;&quot;},{&quot;family&quot;:&quot;Malac&quot;,&quot;given&quot;:&quot;M.&quot;,&quot;parse-names&quot;:false,&quot;dropping-particle&quot;:&quot;&quot;,&quot;non-dropping-particle&quot;:&quot;&quot;}],&quot;container-title&quot;:&quot;Micron&quot;,&quot;accessed&quot;:{&quot;date-parts&quot;:[[2023,9,11]]},&quot;DOI&quot;:&quot;10.1016/J.MICRON.2004.02.003&quot;,&quot;ISSN&quot;:&quot;0968-4328&quot;,&quot;PMID&quot;:&quot;15120123&quot;,&quot;issued&quot;:{&quot;date-parts&quot;:[[2004,8,1]]},&quot;page&quot;:&quot;399-409&quot;,&quot;abstract&quot;:&quot;We review the various ways in which an electron beam can adversely affect an organic or inorganic sample during examination in an electron microscope. The effects considered are: heating, electrostatic charging, ionization damage (radiolysis), displacement damage, sputtering and hydrocarbon contamination. In each case, strategies to minimise the damage are identified. In the light of recent experimental evidence, we re-examine two common assumptions: that the amount of radiation damage is proportional to the electron dose and is independent of beam diameter; and that the extent of the damage is proportional to the amount of energy deposited in the specimen. © 2004 Elsevier Ltd. All rights reserved.&quot;,&quot;publisher&quot;:&quot;Pergamon&quot;,&quot;issue&quot;:&quot;6&quot;,&quot;volume&quot;:&quot;35&quot;,&quot;container-title-short&quot;:&quot;&quot;},&quot;isTemporary&quot;:false}]},{&quot;citationID&quot;:&quot;MENDELEY_CITATION_026c04fc-7181-479d-ac2e-789786e0e46d&quot;,&quot;properties&quot;:{&quot;noteIndex&quot;:0},&quot;isEdited&quot;:false,&quot;manualOverride&quot;:{&quot;isManuallyOverridden&quot;:false,&quot;citeprocText&quot;:&quot;(Egerton et al., 2004)&quot;,&quot;manualOverrideText&quot;:&quot;&quot;},&quot;citationTag&quot;:&quot;MENDELEY_CITATION_v3_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&quot;,&quot;citationItems&quot;:[{&quot;id&quot;:&quot;b7b6124d-9e7e-3374-a2ac-b5eba5838b3c&quot;,&quot;itemData&quot;:{&quot;type&quot;:&quot;article-journal&quot;,&quot;id&quot;:&quot;b7b6124d-9e7e-3374-a2ac-b5eba5838b3c&quot;,&quot;title&quot;:&quot;Radiation damage in the TEM and SEM&quot;,&quot;author&quot;:[{&quot;family&quot;:&quot;Egerton&quot;,&quot;given&quot;:&quot;R. F.&quot;,&quot;parse-names&quot;:false,&quot;dropping-particle&quot;:&quot;&quot;,&quot;non-dropping-particle&quot;:&quot;&quot;},{&quot;family&quot;:&quot;Li&quot;,&quot;given&quot;:&quot;P.&quot;,&quot;parse-names&quot;:false,&quot;dropping-particle&quot;:&quot;&quot;,&quot;non-dropping-particle&quot;:&quot;&quot;},{&quot;family&quot;:&quot;Malac&quot;,&quot;given&quot;:&quot;M.&quot;,&quot;parse-names&quot;:false,&quot;dropping-particle&quot;:&quot;&quot;,&quot;non-dropping-particle&quot;:&quot;&quot;}],&quot;container-title&quot;:&quot;Micron&quot;,&quot;accessed&quot;:{&quot;date-parts&quot;:[[2023,9,11]]},&quot;DOI&quot;:&quot;10.1016/J.MICRON.2004.02.003&quot;,&quot;ISSN&quot;:&quot;0968-4328&quot;,&quot;PMID&quot;:&quot;15120123&quot;,&quot;issued&quot;:{&quot;date-parts&quot;:[[2004,8,1]]},&quot;page&quot;:&quot;399-409&quot;,&quot;abstract&quot;:&quot;We review the various ways in which an electron beam can adversely affect an organic or inorganic sample during examination in an electron microscope. The effects considered are: heating, electrostatic charging, ionization damage (radiolysis), displacement damage, sputtering and hydrocarbon contamination. In each case, strategies to minimise the damage are identified. In the light of recent experimental evidence, we re-examine two common assumptions: that the amount of radiation damage is proportional to the electron dose and is independent of beam diameter; and that the extent of the damage is proportional to the amount of energy deposited in the specimen. © 2004 Elsevier Ltd. All rights reserved.&quot;,&quot;publisher&quot;:&quot;Pergamon&quot;,&quot;issue&quot;:&quot;6&quot;,&quot;volume&quot;:&quot;35&quot;,&quot;container-title-short&quot;:&quot;&quot;},&quot;isTemporary&quot;:false}]},{&quot;citationID&quot;:&quot;MENDELEY_CITATION_08bf0937-7b3f-432e-b6cf-959981a85954&quot;,&quot;properties&quot;:{&quot;noteIndex&quot;:0},&quot;isEdited&quot;:false,&quot;manualOverride&quot;:{&quot;isManuallyOverridden&quot;:false,&quot;citeprocText&quot;:&quot;(Adrian et al., 1984)&quot;,&quot;manualOverrideText&quot;:&quot;&quot;},&quot;citationTag&quot;:&quot;MENDELEY_CITATION_v3_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&quot;,&quot;citationItems&quot;:[{&quot;id&quot;:&quot;b956cf67-c30c-38c7-9a75-9629009e412e&quot;,&quot;itemData&quot;:{&quot;type&quot;:&quot;article-journal&quot;,&quot;id&quot;:&quot;b956cf67-c30c-38c7-9a75-9629009e412e&quot;,&quot;title&quot;:&quot;Cryo-electron microscopy of viruses&quot;,&quot;author&quot;:[{&quot;family&quot;:&quot;Adrian&quot;,&quot;given&quot;:&quot;Marc&quot;,&quot;parse-names&quot;:false,&quot;dropping-particle&quot;:&quot;&quot;,&quot;non-dropping-particle&quot;:&quot;&quot;},{&quot;family&quot;:&quot;Dubochet&quot;,&quot;given&quot;:&quot;Jacques&quot;,&quot;parse-names&quot;:false,&quot;dropping-particle&quot;:&quot;&quot;,&quot;non-dropping-particle&quot;:&quot;&quot;},{&quot;family&quot;:&quot;Lepault&quot;,&quot;given&quot;:&quot;Jean&quot;,&quot;parse-names&quot;:false,&quot;dropping-particle&quot;:&quot;&quot;,&quot;non-dropping-particle&quot;:&quot;&quot;},{&quot;family&quot;:&quot;McDowall&quot;,&quot;given&quot;:&quot;Alasdair W.&quot;,&quot;parse-names&quot;:false,&quot;dropping-particle&quot;:&quot;&quot;,&quot;non-dropping-particle&quot;:&quot;&quot;}],&quot;container-title&quot;:&quot;Nature 1984 308:5954&quot;,&quot;accessed&quot;:{&quot;date-parts&quot;:[[2023,9,11]]},&quot;DOI&quot;:&quot;10.1038/308032a0&quot;,&quot;ISSN&quot;:&quot;1476-4687&quot;,&quot;PMID&quot;:&quot;6322001&quot;,&quot;URL&quot;:&quot;https://www.nature.com/articles/308032a0&quot;,&quot;issued&quot;:{&quot;date-parts&quot;:[[1984]]},&quot;page&quot;:&quot;32-36&quot;,&quot;abstract&quot;:&quot;Thin vitrified layers of unfixed, unstained and unsupported virus suspensions can be prepared for observation by cryo-electron microscopy in easily controlled conditions. The viral particles appear free from the kind of damage caused by dehydration, freezing or adsorption to a support that is encountered in preparing biological samples for conventional electron microscopy. Cryo-electron microscopy of vitrified specimens offers possibilities for high resolution observations that compare favourably with any other electron microscopical method.&quot;,&quot;publisher&quot;:&quot;Nature Publishing Group&quot;,&quot;issue&quot;:&quot;5954&quot;,&quot;volume&quot;:&quot;308&quot;,&quot;container-title-short&quot;:&quot;&quot;},&quot;isTemporary&quot;:false}]},{&quot;citationID&quot;:&quot;MENDELEY_CITATION_7ef9379d-5afc-40fd-9bf7-f7a48db8d19d&quot;,&quot;properties&quot;:{&quot;noteIndex&quot;:0},&quot;isEdited&quot;:false,&quot;manualOverride&quot;:{&quot;isManuallyOverridden&quot;:false,&quot;citeprocText&quot;:&quot;(Adrian et al., 1984)&quot;,&quot;manualOverrideText&quot;:&quot;&quot;},&quot;citationTag&quot;:&quot;MENDELEY_CITATION_v3_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&quot;,&quot;citationItems&quot;:[{&quot;id&quot;:&quot;b956cf67-c30c-38c7-9a75-9629009e412e&quot;,&quot;itemData&quot;:{&quot;type&quot;:&quot;article-journal&quot;,&quot;id&quot;:&quot;b956cf67-c30c-38c7-9a75-9629009e412e&quot;,&quot;title&quot;:&quot;Cryo-electron microscopy of viruses&quot;,&quot;author&quot;:[{&quot;family&quot;:&quot;Adrian&quot;,&quot;given&quot;:&quot;Marc&quot;,&quot;parse-names&quot;:false,&quot;dropping-particle&quot;:&quot;&quot;,&quot;non-dropping-particle&quot;:&quot;&quot;},{&quot;family&quot;:&quot;Dubochet&quot;,&quot;given&quot;:&quot;Jacques&quot;,&quot;parse-names&quot;:false,&quot;dropping-particle&quot;:&quot;&quot;,&quot;non-dropping-particle&quot;:&quot;&quot;},{&quot;family&quot;:&quot;Lepault&quot;,&quot;given&quot;:&quot;Jean&quot;,&quot;parse-names&quot;:false,&quot;dropping-particle&quot;:&quot;&quot;,&quot;non-dropping-particle&quot;:&quot;&quot;},{&quot;family&quot;:&quot;McDowall&quot;,&quot;given&quot;:&quot;Alasdair W.&quot;,&quot;parse-names&quot;:false,&quot;dropping-particle&quot;:&quot;&quot;,&quot;non-dropping-particle&quot;:&quot;&quot;}],&quot;container-title&quot;:&quot;Nature 1984 308:5954&quot;,&quot;accessed&quot;:{&quot;date-parts&quot;:[[2023,9,11]]},&quot;DOI&quot;:&quot;10.1038/308032a0&quot;,&quot;ISSN&quot;:&quot;1476-4687&quot;,&quot;PMID&quot;:&quot;6322001&quot;,&quot;URL&quot;:&quot;https://www.nature.com/articles/308032a0&quot;,&quot;issued&quot;:{&quot;date-parts&quot;:[[1984]]},&quot;page&quot;:&quot;32-36&quot;,&quot;abstract&quot;:&quot;Thin vitrified layers of unfixed, unstained and unsupported virus suspensions can be prepared for observation by cryo-electron microscopy in easily controlled conditions. The viral particles appear free from the kind of damage caused by dehydration, freezing or adsorption to a support that is encountered in preparing biological samples for conventional electron microscopy. Cryo-electron microscopy of vitrified specimens offers possibilities for high resolution observations that compare favourably with any other electron microscopical method.&quot;,&quot;publisher&quot;:&quot;Nature Publishing Group&quot;,&quot;issue&quot;:&quot;5954&quot;,&quot;volume&quot;:&quot;308&quot;,&quot;container-title-short&quot;:&quot;&quot;},&quot;isTemporary&quot;:false}]},{&quot;citationID&quot;:&quot;MENDELEY_CITATION_61b7ab0b-4300-42e5-a294-a9ada3328c6f&quot;,&quot;properties&quot;:{&quot;noteIndex&quot;:0},&quot;isEdited&quot;:false,&quot;manualOverride&quot;:{&quot;isManuallyOverridden&quot;:false,&quot;citeprocText&quot;:&quot;(Adrian et al., 1984)&quot;,&quot;manualOverrideText&quot;:&quot;&quot;},&quot;citationTag&quot;:&quot;MENDELEY_CITATION_v3_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&quot;,&quot;citationItems&quot;:[{&quot;id&quot;:&quot;b956cf67-c30c-38c7-9a75-9629009e412e&quot;,&quot;itemData&quot;:{&quot;type&quot;:&quot;article-journal&quot;,&quot;id&quot;:&quot;b956cf67-c30c-38c7-9a75-9629009e412e&quot;,&quot;title&quot;:&quot;Cryo-electron microscopy of viruses&quot;,&quot;author&quot;:[{&quot;family&quot;:&quot;Adrian&quot;,&quot;given&quot;:&quot;Marc&quot;,&quot;parse-names&quot;:false,&quot;dropping-particle&quot;:&quot;&quot;,&quot;non-dropping-particle&quot;:&quot;&quot;},{&quot;family&quot;:&quot;Dubochet&quot;,&quot;given&quot;:&quot;Jacques&quot;,&quot;parse-names&quot;:false,&quot;dropping-particle&quot;:&quot;&quot;,&quot;non-dropping-particle&quot;:&quot;&quot;},{&quot;family&quot;:&quot;Lepault&quot;,&quot;given&quot;:&quot;Jean&quot;,&quot;parse-names&quot;:false,&quot;dropping-particle&quot;:&quot;&quot;,&quot;non-dropping-particle&quot;:&quot;&quot;},{&quot;family&quot;:&quot;McDowall&quot;,&quot;given&quot;:&quot;Alasdair W.&quot;,&quot;parse-names&quot;:false,&quot;dropping-particle&quot;:&quot;&quot;,&quot;non-dropping-particle&quot;:&quot;&quot;}],&quot;container-title&quot;:&quot;Nature 1984 308:5954&quot;,&quot;accessed&quot;:{&quot;date-parts&quot;:[[2023,9,11]]},&quot;DOI&quot;:&quot;10.1038/308032a0&quot;,&quot;ISSN&quot;:&quot;1476-4687&quot;,&quot;PMID&quot;:&quot;6322001&quot;,&quot;URL&quot;:&quot;https://www.nature.com/articles/308032a0&quot;,&quot;issued&quot;:{&quot;date-parts&quot;:[[1984]]},&quot;page&quot;:&quot;32-36&quot;,&quot;abstract&quot;:&quot;Thin vitrified layers of unfixed, unstained and unsupported virus suspensions can be prepared for observation by cryo-electron microscopy in easily controlled conditions. The viral particles appear free from the kind of damage caused by dehydration, freezing or adsorption to a support that is encountered in preparing biological samples for conventional electron microscopy. Cryo-electron microscopy of vitrified specimens offers possibilities for high resolution observations that compare favourably with any other electron microscopical method.&quot;,&quot;publisher&quot;:&quot;Nature Publishing Group&quot;,&quot;issue&quot;:&quot;5954&quot;,&quot;volume&quot;:&quot;308&quot;,&quot;container-title-short&quot;:&quot;&quot;},&quot;isTemporary&quot;:false}]},{&quot;citationID&quot;:&quot;MENDELEY_CITATION_42bc337f-c44d-4156-ba9a-ca67cb3b393a&quot;,&quot;properties&quot;:{&quot;noteIndex&quot;:0},&quot;isEdited&quot;:false,&quot;manualOverride&quot;:{&quot;isManuallyOverridden&quot;:false,&quot;citeprocText&quot;:&quot;(Adrian et al., 1984)&quot;,&quot;manualOverrideText&quot;:&quot;&quot;},&quot;citationTag&quot;:&quot;MENDELEY_CITATION_v3_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&quot;,&quot;citationItems&quot;:[{&quot;id&quot;:&quot;b956cf67-c30c-38c7-9a75-9629009e412e&quot;,&quot;itemData&quot;:{&quot;type&quot;:&quot;article-journal&quot;,&quot;id&quot;:&quot;b956cf67-c30c-38c7-9a75-9629009e412e&quot;,&quot;title&quot;:&quot;Cryo-electron microscopy of viruses&quot;,&quot;author&quot;:[{&quot;family&quot;:&quot;Adrian&quot;,&quot;given&quot;:&quot;Marc&quot;,&quot;parse-names&quot;:false,&quot;dropping-particle&quot;:&quot;&quot;,&quot;non-dropping-particle&quot;:&quot;&quot;},{&quot;family&quot;:&quot;Dubochet&quot;,&quot;given&quot;:&quot;Jacques&quot;,&quot;parse-names&quot;:false,&quot;dropping-particle&quot;:&quot;&quot;,&quot;non-dropping-particle&quot;:&quot;&quot;},{&quot;family&quot;:&quot;Lepault&quot;,&quot;given&quot;:&quot;Jean&quot;,&quot;parse-names&quot;:false,&quot;dropping-particle&quot;:&quot;&quot;,&quot;non-dropping-particle&quot;:&quot;&quot;},{&quot;family&quot;:&quot;McDowall&quot;,&quot;given&quot;:&quot;Alasdair W.&quot;,&quot;parse-names&quot;:false,&quot;dropping-particle&quot;:&quot;&quot;,&quot;non-dropping-particle&quot;:&quot;&quot;}],&quot;container-title&quot;:&quot;Nature 1984 308:5954&quot;,&quot;accessed&quot;:{&quot;date-parts&quot;:[[2023,9,11]]},&quot;DOI&quot;:&quot;10.1038/308032a0&quot;,&quot;ISSN&quot;:&quot;1476-4687&quot;,&quot;PMID&quot;:&quot;6322001&quot;,&quot;URL&quot;:&quot;https://www.nature.com/articles/308032a0&quot;,&quot;issued&quot;:{&quot;date-parts&quot;:[[1984]]},&quot;page&quot;:&quot;32-36&quot;,&quot;abstract&quot;:&quot;Thin vitrified layers of unfixed, unstained and unsupported virus suspensions can be prepared for observation by cryo-electron microscopy in easily controlled conditions. The viral particles appear free from the kind of damage caused by dehydration, freezing or adsorption to a support that is encountered in preparing biological samples for conventional electron microscopy. Cryo-electron microscopy of vitrified specimens offers possibilities for high resolution observations that compare favourably with any other electron microscopical method.&quot;,&quot;publisher&quot;:&quot;Nature Publishing Group&quot;,&quot;issue&quot;:&quot;5954&quot;,&quot;volume&quot;:&quot;308&quot;,&quot;container-title-short&quot;:&quot;&quot;},&quot;isTemporary&quot;:false}]},{&quot;citationID&quot;:&quot;MENDELEY_CITATION_ea66704f-34ef-45e4-bdfa-dd8022bfb7eb&quot;,&quot;properties&quot;:{&quot;noteIndex&quot;:0},&quot;isEdited&quot;:false,&quot;manualOverride&quot;:{&quot;isManuallyOverridden&quot;:false,&quot;citeprocText&quot;:&quot;(Adrian et al., 1984)&quot;,&quot;manualOverrideText&quot;:&quot;&quot;},&quot;citationTag&quot;:&quot;MENDELEY_CITATION_v3_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&quot;,&quot;citationItems&quot;:[{&quot;id&quot;:&quot;b956cf67-c30c-38c7-9a75-9629009e412e&quot;,&quot;itemData&quot;:{&quot;type&quot;:&quot;article-journal&quot;,&quot;id&quot;:&quot;b956cf67-c30c-38c7-9a75-9629009e412e&quot;,&quot;title&quot;:&quot;Cryo-electron microscopy of viruses&quot;,&quot;author&quot;:[{&quot;family&quot;:&quot;Adrian&quot;,&quot;given&quot;:&quot;Marc&quot;,&quot;parse-names&quot;:false,&quot;dropping-particle&quot;:&quot;&quot;,&quot;non-dropping-particle&quot;:&quot;&quot;},{&quot;family&quot;:&quot;Dubochet&quot;,&quot;given&quot;:&quot;Jacques&quot;,&quot;parse-names&quot;:false,&quot;dropping-particle&quot;:&quot;&quot;,&quot;non-dropping-particle&quot;:&quot;&quot;},{&quot;family&quot;:&quot;Lepault&quot;,&quot;given&quot;:&quot;Jean&quot;,&quot;parse-names&quot;:false,&quot;dropping-particle&quot;:&quot;&quot;,&quot;non-dropping-particle&quot;:&quot;&quot;},{&quot;family&quot;:&quot;McDowall&quot;,&quot;given&quot;:&quot;Alasdair W.&quot;,&quot;parse-names&quot;:false,&quot;dropping-particle&quot;:&quot;&quot;,&quot;non-dropping-particle&quot;:&quot;&quot;}],&quot;container-title&quot;:&quot;Nature 1984 308:5954&quot;,&quot;accessed&quot;:{&quot;date-parts&quot;:[[2023,9,11]]},&quot;DOI&quot;:&quot;10.1038/308032a0&quot;,&quot;ISSN&quot;:&quot;1476-4687&quot;,&quot;PMID&quot;:&quot;6322001&quot;,&quot;URL&quot;:&quot;https://www.nature.com/articles/308032a0&quot;,&quot;issued&quot;:{&quot;date-parts&quot;:[[1984]]},&quot;page&quot;:&quot;32-36&quot;,&quot;abstract&quot;:&quot;Thin vitrified layers of unfixed, unstained and unsupported virus suspensions can be prepared for observation by cryo-electron microscopy in easily controlled conditions. The viral particles appear free from the kind of damage caused by dehydration, freezing or adsorption to a support that is encountered in preparing biological samples for conventional electron microscopy. Cryo-electron microscopy of vitrified specimens offers possibilities for high resolution observations that compare favourably with any other electron microscopical method.&quot;,&quot;publisher&quot;:&quot;Nature Publishing Group&quot;,&quot;issue&quot;:&quot;5954&quot;,&quot;volume&quot;:&quot;308&quot;,&quot;container-title-short&quot;:&quot;&quot;},&quot;isTemporary&quot;:false}]},{&quot;citationID&quot;:&quot;MENDELEY_CITATION_544af6f3-7d8c-4482-ab12-c64650eec930&quot;,&quot;properties&quot;:{&quot;noteIndex&quot;:0},&quot;isEdited&quot;:false,&quot;manualOverride&quot;:{&quot;isManuallyOverridden&quot;:false,&quot;citeprocText&quot;:&quot;(Egerton et al., 2004)&quot;,&quot;manualOverrideText&quot;:&quot;&quot;},&quot;citationTag&quot;:&quot;MENDELEY_CITATION_v3_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&quot;,&quot;citationItems&quot;:[{&quot;id&quot;:&quot;b7b6124d-9e7e-3374-a2ac-b5eba5838b3c&quot;,&quot;itemData&quot;:{&quot;type&quot;:&quot;article-journal&quot;,&quot;id&quot;:&quot;b7b6124d-9e7e-3374-a2ac-b5eba5838b3c&quot;,&quot;title&quot;:&quot;Radiation damage in the TEM and SEM&quot;,&quot;author&quot;:[{&quot;family&quot;:&quot;Egerton&quot;,&quot;given&quot;:&quot;R. F.&quot;,&quot;parse-names&quot;:false,&quot;dropping-particle&quot;:&quot;&quot;,&quot;non-dropping-particle&quot;:&quot;&quot;},{&quot;family&quot;:&quot;Li&quot;,&quot;given&quot;:&quot;P.&quot;,&quot;parse-names&quot;:false,&quot;dropping-particle&quot;:&quot;&quot;,&quot;non-dropping-particle&quot;:&quot;&quot;},{&quot;family&quot;:&quot;Malac&quot;,&quot;given&quot;:&quot;M.&quot;,&quot;parse-names&quot;:false,&quot;dropping-particle&quot;:&quot;&quot;,&quot;non-dropping-particle&quot;:&quot;&quot;}],&quot;container-title&quot;:&quot;Micron&quot;,&quot;accessed&quot;:{&quot;date-parts&quot;:[[2023,9,11]]},&quot;DOI&quot;:&quot;10.1016/J.MICRON.2004.02.003&quot;,&quot;ISSN&quot;:&quot;0968-4328&quot;,&quot;PMID&quot;:&quot;15120123&quot;,&quot;issued&quot;:{&quot;date-parts&quot;:[[2004,8,1]]},&quot;page&quot;:&quot;399-409&quot;,&quot;abstract&quot;:&quot;We review the various ways in which an electron beam can adversely affect an organic or inorganic sample during examination in an electron microscope. The effects considered are: heating, electrostatic charging, ionization damage (radiolysis), displacement damage, sputtering and hydrocarbon contamination. In each case, strategies to minimise the damage are identified. In the light of recent experimental evidence, we re-examine two common assumptions: that the amount of radiation damage is proportional to the electron dose and is independent of beam diameter; and that the extent of the damage is proportional to the amount of energy deposited in the specimen. © 2004 Elsevier Ltd. All rights reserved.&quot;,&quot;publisher&quot;:&quot;Pergamon&quot;,&quot;issue&quot;:&quot;6&quot;,&quot;volume&quot;:&quot;35&quot;,&quot;container-title-short&quot;:&quot;&quot;},&quot;isTemporary&quot;:false}]},{&quot;citationID&quot;:&quot;MENDELEY_CITATION_d2ceef94-167a-402d-9d3a-053c10273b0d&quot;,&quot;properties&quot;:{&quot;noteIndex&quot;:0},&quot;isEdited&quot;:false,&quot;manualOverride&quot;:{&quot;isManuallyOverridden&quot;:false,&quot;citeprocText&quot;:&quot;(Egerton et al., 2004)&quot;,&quot;manualOverrideText&quot;:&quot;&quot;},&quot;citationTag&quot;:&quot;MENDELEY_CITATION_v3_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&quot;,&quot;citationItems&quot;:[{&quot;id&quot;:&quot;b7b6124d-9e7e-3374-a2ac-b5eba5838b3c&quot;,&quot;itemData&quot;:{&quot;type&quot;:&quot;article-journal&quot;,&quot;id&quot;:&quot;b7b6124d-9e7e-3374-a2ac-b5eba5838b3c&quot;,&quot;title&quot;:&quot;Radiation damage in the TEM and SEM&quot;,&quot;author&quot;:[{&quot;family&quot;:&quot;Egerton&quot;,&quot;given&quot;:&quot;R. F.&quot;,&quot;parse-names&quot;:false,&quot;dropping-particle&quot;:&quot;&quot;,&quot;non-dropping-particle&quot;:&quot;&quot;},{&quot;family&quot;:&quot;Li&quot;,&quot;given&quot;:&quot;P.&quot;,&quot;parse-names&quot;:false,&quot;dropping-particle&quot;:&quot;&quot;,&quot;non-dropping-particle&quot;:&quot;&quot;},{&quot;family&quot;:&quot;Malac&quot;,&quot;given&quot;:&quot;M.&quot;,&quot;parse-names&quot;:false,&quot;dropping-particle&quot;:&quot;&quot;,&quot;non-dropping-particle&quot;:&quot;&quot;}],&quot;container-title&quot;:&quot;Micron&quot;,&quot;accessed&quot;:{&quot;date-parts&quot;:[[2023,9,11]]},&quot;DOI&quot;:&quot;10.1016/J.MICRON.2004.02.003&quot;,&quot;ISSN&quot;:&quot;0968-4328&quot;,&quot;PMID&quot;:&quot;15120123&quot;,&quot;issued&quot;:{&quot;date-parts&quot;:[[2004,8,1]]},&quot;page&quot;:&quot;399-409&quot;,&quot;abstract&quot;:&quot;We review the various ways in which an electron beam can adversely affect an organic or inorganic sample during examination in an electron microscope. The effects considered are: heating, electrostatic charging, ionization damage (radiolysis), displacement damage, sputtering and hydrocarbon contamination. In each case, strategies to minimise the damage are identified. In the light of recent experimental evidence, we re-examine two common assumptions: that the amount of radiation damage is proportional to the electron dose and is independent of beam diameter; and that the extent of the damage is proportional to the amount of energy deposited in the specimen. © 2004 Elsevier Ltd. All rights reserved.&quot;,&quot;publisher&quot;:&quot;Pergamon&quot;,&quot;issue&quot;:&quot;6&quot;,&quot;volume&quot;:&quot;35&quot;,&quot;container-title-short&quot;:&quot;&quot;},&quot;isTemporary&quot;:false}]},{&quot;citationID&quot;:&quot;MENDELEY_CITATION_ad52549e-b26e-4e46-91e9-16fb8ddc52d8&quot;,&quot;properties&quot;:{&quot;noteIndex&quot;:0},&quot;isEdited&quot;:false,&quot;manualOverride&quot;:{&quot;isManuallyOverridden&quot;:false,&quot;citeprocText&quot;:&quot;(Egerton et al., 2004)&quot;,&quot;manualOverrideText&quot;:&quot;&quot;},&quot;citationTag&quot;:&quot;MENDELEY_CITATION_v3_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&quot;,&quot;citationItems&quot;:[{&quot;id&quot;:&quot;b7b6124d-9e7e-3374-a2ac-b5eba5838b3c&quot;,&quot;itemData&quot;:{&quot;type&quot;:&quot;article-journal&quot;,&quot;id&quot;:&quot;b7b6124d-9e7e-3374-a2ac-b5eba5838b3c&quot;,&quot;title&quot;:&quot;Radiation damage in the TEM and SEM&quot;,&quot;author&quot;:[{&quot;family&quot;:&quot;Egerton&quot;,&quot;given&quot;:&quot;R. F.&quot;,&quot;parse-names&quot;:false,&quot;dropping-particle&quot;:&quot;&quot;,&quot;non-dropping-particle&quot;:&quot;&quot;},{&quot;family&quot;:&quot;Li&quot;,&quot;given&quot;:&quot;P.&quot;,&quot;parse-names&quot;:false,&quot;dropping-particle&quot;:&quot;&quot;,&quot;non-dropping-particle&quot;:&quot;&quot;},{&quot;family&quot;:&quot;Malac&quot;,&quot;given&quot;:&quot;M.&quot;,&quot;parse-names&quot;:false,&quot;dropping-particle&quot;:&quot;&quot;,&quot;non-dropping-particle&quot;:&quot;&quot;}],&quot;container-title&quot;:&quot;Micron&quot;,&quot;accessed&quot;:{&quot;date-parts&quot;:[[2023,9,11]]},&quot;DOI&quot;:&quot;10.1016/J.MICRON.2004.02.003&quot;,&quot;ISSN&quot;:&quot;0968-4328&quot;,&quot;PMID&quot;:&quot;15120123&quot;,&quot;issued&quot;:{&quot;date-parts&quot;:[[2004,8,1]]},&quot;page&quot;:&quot;399-409&quot;,&quot;abstract&quot;:&quot;We review the various ways in which an electron beam can adversely affect an organic or inorganic sample during examination in an electron microscope. The effects considered are: heating, electrostatic charging, ionization damage (radiolysis), displacement damage, sputtering and hydrocarbon contamination. In each case, strategies to minimise the damage are identified. In the light of recent experimental evidence, we re-examine two common assumptions: that the amount of radiation damage is proportional to the electron dose and is independent of beam diameter; and that the extent of the damage is proportional to the amount of energy deposited in the specimen. © 2004 Elsevier Ltd. All rights reserved.&quot;,&quot;publisher&quot;:&quot;Pergamon&quot;,&quot;issue&quot;:&quot;6&quot;,&quot;volume&quot;:&quot;35&quot;,&quot;container-title-short&quot;:&quot;&quot;},&quot;isTemporary&quot;:false}]},{&quot;citationID&quot;:&quot;MENDELEY_CITATION_c4a5f644-182f-4605-89d9-cb2e3a19551b&quot;,&quot;properties&quot;:{&quot;noteIndex&quot;:0},&quot;isEdited&quot;:false,&quot;manualOverride&quot;:{&quot;isManuallyOverridden&quot;:false,&quot;citeprocText&quot;:&quot;(Walther &amp;#38; Müller, 2013)&quot;,&quot;manualOverrideText&quot;:&quot;&quot;},&quot;citationTag&quot;:&quot;MENDELEY_CITATION_v3_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&quot;,&quot;citationItems&quot;:[{&quot;id&quot;:&quot;50aafbbe-5eb3-3ccb-b6de-51ef4a914600&quot;,&quot;itemData&quot;:{&quot;type&quot;:&quot;article-journal&quot;,&quot;id&quot;:&quot;50aafbbe-5eb3-3ccb-b6de-51ef4a914600&quot;,&quot;title&quot;:&quot;Janus particles: Synthesis, self-assembly, physical properties, and applications&quot;,&quot;author&quot;:[{&quot;family&quot;:&quot;Walther&quot;,&quot;given&quot;:&quot;Andreas&quot;,&quot;parse-names&quot;:false,&quot;dropping-particle&quot;:&quot;&quot;,&quot;non-dropping-particle&quot;:&quot;&quot;},{&quot;family&quot;:&quot;Müller&quot;,&quot;given&quot;:&quot;Axel H.E.&quot;,&quot;parse-names&quot;:false,&quot;dropping-particle&quot;:&quot;&quot;,&quot;non-dropping-particle&quot;:&quot;&quot;}],&quot;container-title&quot;:&quot;Chemical Reviews&quot;,&quot;container-title-short&quot;:&quot;Chem Rev&quot;,&quot;accessed&quot;:{&quot;date-parts&quot;:[[2023,9,11]]},&quot;DOI&quot;:&quot;10.1021/CR300089T/ASSET/CR300089T.FP.PNG_V03&quot;,&quot;ISSN&quot;:&quot;00092665&quot;,&quot;URL&quot;:&quot;https://pubs.acs.org/doi/abs/10.1021/cr300089t&quot;,&quot;issued&quot;:{&quot;date-parts&quot;:[[2013,7,10]]},&quot;page&quot;:&quot;5194-5261&quot;,&quot;publisher&quot;:&quot;American Chemical Society&quot;,&quot;issue&quot;:&quot;7&quot;,&quot;volume&quot;:&quot;113&quot;},&quot;isTemporary&quot;:false}]},{&quot;citationID&quot;:&quot;MENDELEY_CITATION_0fcdc08e-f2ec-407c-923c-4de6886bfaa1&quot;,&quot;properties&quot;:{&quot;noteIndex&quot;:0},&quot;isEdited&quot;:false,&quot;manualOverride&quot;:{&quot;isManuallyOverridden&quot;:false,&quot;citeprocText&quot;:&quot;(Tang &amp;#38; Yang, 2017)&quot;,&quot;manualOverrideText&quot;:&quot;&quot;},&quot;citationTag&quot;:&quot;MENDELEY_CITATION_v3_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&quot;,&quot;citationItems&quot;:[{&quot;id&quot;:&quot;ed59281b-7fae-3720-a03b-155178cb8498&quot;,&quot;itemData&quot;:{&quot;type&quot;:&quot;article-journal&quot;,&quot;id&quot;:&quot;ed59281b-7fae-3720-a03b-155178cb8498&quot;,&quot;title&quot;:&quot;Transmission Electron Microscopy (TEM)&quot;,&quot;author&quot;:[{&quot;family&quot;:&quot;Tang&quot;,&quot;given&quot;:&quot;C. Y.&quot;,&quot;parse-names&quot;:false,&quot;dropping-particle&quot;:&quot;&quot;,&quot;non-dropping-particle&quot;:&quot;&quot;},{&quot;family&quot;:&quot;Yang&quot;,&quot;given&quot;:&quot;Z.&quot;,&quot;parse-names&quot;:false,&quot;dropping-particle&quot;:&quot;&quot;,&quot;non-dropping-particle&quot;:&quot;&quot;}],&quot;container-title&quot;:&quot;Membrane Characterization&quot;,&quot;accessed&quot;:{&quot;date-parts&quot;:[[2023,8,15]]},&quot;DOI&quot;:&quot;10.1016/B978-0-444-63776-5.00008-5&quot;,&quot;ISBN&quot;:&quot;9780444637918&quot;,&quot;issued&quot;:{&quot;date-parts&quot;:[[2017,1,1]]},&quot;page&quot;:&quot;145-159&quot;,&quot;abstract&quot;:&quot;Transmission electron microscopy (TEM) has been widely applied to characterize morphology, crystalline structure, and elemental information of membrane materials. In this chapter, fundamental knowledge of TEM techniques and their applications in membrane characterization are presented. The two basic modes of TEM, i.e., the bright-field mode and dark-field mode, are introduced and illustrated with TEM micrographs. Crystalline structure and elemental information of specimens can also be obtained. After the introduction of some common membrane sample preparation techniques, the applications of TEM techniques for the detailed characterization of membranes and their building blocks are presented in detail. The application of TEM techniques to characterization the tomography of membrane rejection layer and the morphology of fouling cake layer are also illustrated.&quot;,&quot;publisher&quot;:&quot;Elsevier&quot;,&quot;container-title-short&quot;:&quot;&quot;},&quot;isTemporary&quot;:false}]},{&quot;citationID&quot;:&quot;MENDELEY_CITATION_b5eabc5e-7868-4e13-87fd-ba48af8ac933&quot;,&quot;properties&quot;:{&quot;noteIndex&quot;:0},&quot;isEdited&quot;:false,&quot;manualOverride&quot;:{&quot;isManuallyOverridden&quot;:false,&quot;citeprocText&quot;:&quot;(Xia &amp;#38; Xue, n.d.)&quot;,&quot;manualOverrideText&quot;:&quot;&quot;},&quot;citationTag&quot;:&quot;MENDELEY_CITATION_v3_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&quot;,&quot;citationItems&quot;:[{&quot;id&quot;:&quot;6b17b1f1-de5b-364d-966d-e0b0bc3d4f0f&quot;,&quot;itemData&quot;:{&quot;type&quot;:&quot;article-journal&quot;,&quot;id&quot;:&quot;6b17b1f1-de5b-364d-966d-e0b0bc3d4f0f&quot;,&quot;title&quot;:&quot;A Survey on 3D-aware Image Synthesis&quot;,&quot;author&quot;:[{&quot;family&quot;:&quot;Xia&quot;,&quot;given&quot;:&quot;Weihao&quot;,&quot;parse-names&quot;:false,&quot;dropping-particle&quot;:&quot;&quot;,&quot;non-dropping-particle&quot;:&quot;&quot;},{&quot;family&quot;:&quot;Xue&quot;,&quot;given&quot;:&quot;Jing-Hao&quot;,&quot;parse-names&quot;:false,&quot;dropping-particle&quot;:&quot;&quot;,&quot;non-dropping-particle&quot;:&quot;&quot;}],&quot;accessed&quot;:{&quot;date-parts&quot;:[[2023,9,11]]},&quot;URL&quot;:&quot;https://weihaox.github.&quot;,&quot;abstract&quot;:&quot;Recent years have seen remarkable progress in deep learning powered visual content creation. This includes 3D-aware generative image synthesis, which produces high-fidelity images in a 3D-consistent manner while simultaneously capturing compact surfaces of objects from pure image collections without the need for any 3D supervision, thus bridging the gap between 2D imagery and 3D reality. The 3D-aware generative models have shown that the introduction of 3D information can lead to more controllable image generation. The task of 3D-aware image synthesis has taken the field of computer vision by storm, with hundreds of papers accepted to top-tier journals and conferences in recent year (mainly the past two years), but there lacks a comprehensive survey of this remarkable and swift progress. Our survey aims to introduce new researchers to this topic, provide a useful reference for related works, and stimulate future research directions through our discussion section. Apart from the presented papers, we aim to constantly update the latest relevant papers along with corresponding implementations at https://weihaox.github.io/awesome-3D-aware-synthesis.&quot;,&quot;container-title-short&quot;:&quot;&quot;},&quot;isTemporary&quot;:false}]},{&quot;citationID&quot;:&quot;MENDELEY_CITATION_3b5f4029-efde-4385-9fb6-7b0f27e54ca9&quot;,&quot;properties&quot;:{&quot;noteIndex&quot;:0},&quot;isEdited&quot;:false,&quot;manualOverride&quot;:{&quot;isManuallyOverridden&quot;:false,&quot;citeprocText&quot;:&quot;(Seitz et al., 2006; Xia &amp;#38; Xue, n.d.)&quot;,&quot;manualOverrideText&quot;:&quot;&quot;},&quot;citationTag&quot;:&quot;MENDELEY_CITATION_v3_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&quot;,&quot;citationItems&quot;:[{&quot;id&quot;:&quot;0808a83b-2f09-34f5-bdfb-c31142ab1f7e&quot;,&quot;itemData&quot;:{&quot;type&quot;:&quot;article-journal&quot;,&quot;id&quot;:&quot;0808a83b-2f09-34f5-bdfb-c31142ab1f7e&quot;,&quot;title&quot;:&quot;A comparison and evaluation of multi-view stereo reconstruction algorithms&quot;,&quot;author&quot;:[{&quot;family&quot;:&quot;Seitz&quot;,&quot;given&quot;:&quot;Steven M.&quot;,&quot;parse-names&quot;:false,&quot;dropping-particle&quot;:&quot;&quot;,&quot;non-dropping-particle&quot;:&quot;&quot;},{&quot;family&quot;:&quot;Curless&quot;,&quot;given&quot;:&quot;Brian&quot;,&quot;parse-names&quot;:false,&quot;dropping-particle&quot;:&quot;&quot;,&quot;non-dropping-particle&quot;:&quot;&quot;},{&quot;family&quot;:&quot;Diebel&quot;,&quot;given&quot;:&quot;James&quot;,&quot;parse-names&quot;:false,&quot;dropping-particle&quot;:&quot;&quot;,&quot;non-dropping-particle&quot;:&quot;&quot;},{&quot;family&quot;:&quot;Scharstein&quot;,&quot;given&quot;:&quot;Daniel&quot;,&quot;parse-names&quot;:false,&quot;dropping-particle&quot;:&quot;&quot;,&quot;non-dropping-particle&quot;:&quot;&quot;},{&quot;family&quot;:&quot;Szeliski&quot;,&quot;given&quot;:&quot;Richard&quot;,&quot;parse-names&quot;:false,&quot;dropping-particle&quot;:&quot;&quot;,&quot;non-dropping-particle&quot;:&quot;&quot;}],&quot;container-title&quot;:&quot;Proceedings of the IEEE Computer Society Conference on Computer Vision and Pattern Recognition&quot;,&quot;accessed&quot;:{&quot;date-parts&quot;:[[2023,9,11]]},&quot;DOI&quot;:&quot;10.1109/CVPR.2006.19&quot;,&quot;ISBN&quot;:&quot;0769525970&quot;,&quot;ISSN&quot;:&quot;10636919&quot;,&quot;issued&quot;:{&quot;date-parts&quot;:[[2006]]},&quot;page&quot;:&quot;519-526&quot;,&quot;abstract&quot;:&quot;This paper presents a quantitative comparison of several multi-view stereo reconstruction algorithms. Until now, the lack of suitable calibrated multi-view image datasets with known ground truth (3D shape models) has prevented such direct comparisons. In this paper, we first survey multi-view stereo algorithms and compare them qualitatively using a taxonomy that differentiates their key properties. We then describe our process for acquiring and calibrating multi-view image datasets with high-accuracy ground truth and introduce our evaluation methodology. Finally, we present the results of our quantitative comparison of state-of-the-art multi-view stereo reconstruction algorithms on six benchmark datasets. The datasets, evaluation details, and instructions for submitting new models are available online at http://vision.middlebury.edu/ mview. © 2006 IEEE.&quot;,&quot;volume&quot;:&quot;1&quot;,&quot;container-title-short&quot;:&quot;&quot;},&quot;isTemporary&quot;:false},{&quot;id&quot;:&quot;6b17b1f1-de5b-364d-966d-e0b0bc3d4f0f&quot;,&quot;itemData&quot;:{&quot;type&quot;:&quot;article-journal&quot;,&quot;id&quot;:&quot;6b17b1f1-de5b-364d-966d-e0b0bc3d4f0f&quot;,&quot;title&quot;:&quot;A Survey on 3D-aware Image Synthesis&quot;,&quot;author&quot;:[{&quot;family&quot;:&quot;Xia&quot;,&quot;given&quot;:&quot;Weihao&quot;,&quot;parse-names&quot;:false,&quot;dropping-particle&quot;:&quot;&quot;,&quot;non-dropping-particle&quot;:&quot;&quot;},{&quot;family&quot;:&quot;Xue&quot;,&quot;given&quot;:&quot;Jing-Hao&quot;,&quot;parse-names&quot;:false,&quot;dropping-particle&quot;:&quot;&quot;,&quot;non-dropping-particle&quot;:&quot;&quot;}],&quot;accessed&quot;:{&quot;date-parts&quot;:[[2023,9,11]]},&quot;URL&quot;:&quot;https://weihaox.github.&quot;,&quot;abstract&quot;:&quot;Recent years have seen remarkable progress in deep learning powered visual content creation. This includes 3D-aware generative image synthesis, which produces high-fidelity images in a 3D-consistent manner while simultaneously capturing compact surfaces of objects from pure image collections without the need for any 3D supervision, thus bridging the gap between 2D imagery and 3D reality. The 3D-aware generative models have shown that the introduction of 3D information can lead to more controllable image generation. The task of 3D-aware image synthesis has taken the field of computer vision by storm, with hundreds of papers accepted to top-tier journals and conferences in recent year (mainly the past two years), but there lacks a comprehensive survey of this remarkable and swift progress. Our survey aims to introduce new researchers to this topic, provide a useful reference for related works, and stimulate future research directions through our discussion section. Apart from the presented papers, we aim to constantly update the latest relevant papers along with corresponding implementations at https://weihaox.github.io/awesome-3D-aware-synthesis.&quot;,&quot;container-title-short&quot;:&quot;&quot;},&quot;isTemporary&quot;:false}]},{&quot;citationID&quot;:&quot;MENDELEY_CITATION_8b5db06d-46ae-40d0-a17f-ebdec17edfc3&quot;,&quot;properties&quot;:{&quot;noteIndex&quot;:0},&quot;isEdited&quot;:false,&quot;manualOverride&quot;:{&quot;isManuallyOverridden&quot;:false,&quot;citeprocText&quot;:&quot;(Chen &amp;#38; Williams, 2023)&quot;,&quot;manualOverrideText&quot;:&quot;&quot;},&quot;citationTag&quot;:&quot;MENDELEY_CITATION_v3_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&quot;,&quot;citationItems&quot;:[{&quot;id&quot;:&quot;7f27c67b-377b-367c-bbea-b8755123880b&quot;,&quot;itemData&quot;:{&quot;type&quot;:&quot;article-journal&quot;,&quot;id&quot;:&quot;7f27c67b-377b-367c-bbea-b8755123880b&quot;,&quot;title&quot;:&quot;View Interpolation for Image Synthesis&quot;,&quot;author&quot;:[{&quot;family&quot;:&quot;Chen&quot;,&quot;given&quot;:&quot;Shenchang Eric&quot;,&quot;parse-names&quot;:false,&quot;dropping-particle&quot;:&quot;&quot;,&quot;non-dropping-particle&quot;:&quot;&quot;},{&quot;family&quot;:&quot;Williams&quot;,&quot;given&quot;:&quot;Lance&quot;,&quot;parse-names&quot;:false,&quot;dropping-particle&quot;:&quot;&quot;,&quot;non-dropping-particle&quot;:&quot;&quot;}],&quot;container-title&quot;:&quot;Seminal Graphics Papers: Pushing the Boundaries, Volume 2&quot;,&quot;accessed&quot;:{&quot;date-parts&quot;:[[2023,9,11]]},&quot;DOI&quot;:&quot;10.1145/3596711.3596757&quot;,&quot;URL&quot;:&quot;https://dl.acm.org/doi/10.1145/3596711.3596757&quot;,&quot;issued&quot;:{&quot;date-parts&quot;:[[2023,8]]},&quot;publisher-place&quot;:&quot;New York, NY, USA&quot;,&quot;page&quot;:&quot;423-432&quot;,&quot;abstract&quot;:&quot;Image-space simplifications have been used to accelerate the calculation of computer graphic images since the dawn of visual simulation. Texture mapping has been used to provide a means by which images may themselves be used as display primitives. The work reported by this paper endeavors to carry this concept to its logical extreme by using interpolated images to portray three-dimensional scenes. The special-effects technique of morphing, which combines interpolation of texture maps and their shape, is applied to computing arbitrary intermediate frames from an array of prestored images. If the images are a structured set of views of a 3D object or scene, intermediate frames derived by morphing can be used to approximate intermediate 3D transformations of the object or scene. Using the view interpolation approach to synthesize 3D scenes has two main advantages. First, the 3D representation of the scene may be replaced with images. Second, the image synthesis time is independent of the scene complexity. The correspondence between images, required for the morphing method, can be predetermined automatically using the range data associated with the images. The method is further accelerated by a quadtree decomposition and a view-independent visible priority. Our experiments have shown that the morphing can be performed at interactive rates on today's high-end personal computers. Potential applications of the method include virtual holograms, a walkthrough in a virtual environment, image-based primitives and incremental rendering. The method also can be used to greatly accelerate the computation of motion blur and soft shadows cast by area light sources.&quot;,&quot;publisher&quot;:&quot;ACM&quot;,&quot;container-title-short&quot;:&quot;&quot;},&quot;isTemporary&quot;:false}]},{&quot;citationID&quot;:&quot;MENDELEY_CITATION_54150b3a-8321-456b-8b20-200fed4c663f&quot;,&quot;properties&quot;:{&quot;noteIndex&quot;:0},&quot;isEdited&quot;:false,&quot;manualOverride&quot;:{&quot;isManuallyOverridden&quot;:false,&quot;citeprocText&quot;:&quot;(Tewari et al., n.d.)&quot;,&quot;manualOverrideText&quot;:&quot;&quot;},&quot;citationTag&quot;:&quot;MENDELEY_CITATION_v3_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&quot;,&quot;citationItems&quot;:[{&quot;id&quot;:&quot;dfdb1628-18e6-3645-91be-a5cb0bece94a&quot;,&quot;itemData&quot;:{&quot;type&quot;:&quot;article-journal&quot;,&quot;id&quot;:&quot;dfdb1628-18e6-3645-91be-a5cb0bece94a&quot;,&quot;title&quot;:&quot;Advances in Neural Rendering&quot;,&quot;author&quot;:[{&quot;family&quot;:&quot;Tewari&quot;,&quot;given&quot;:&quot;A&quot;,&quot;parse-names&quot;:false,&quot;dropping-particle&quot;:&quot;&quot;,&quot;non-dropping-particle&quot;:&quot;&quot;},{&quot;family&quot;:&quot;Thies&quot;,&quot;given&quot;:&quot;J&quot;,&quot;parse-names&quot;:false,&quot;dropping-particle&quot;:&quot;&quot;,&quot;non-dropping-particle&quot;:&quot;&quot;},{&quot;family&quot;:&quot;Mildenhall&quot;,&quot;given&quot;:&quot;B&quot;,&quot;parse-names&quot;:false,&quot;dropping-particle&quot;:&quot;&quot;,&quot;non-dropping-particle&quot;:&quot;&quot;},{&quot;family&quot;:&quot;Srinivasan&quot;,&quot;given&quot;:&quot;P&quot;,&quot;parse-names&quot;:false,&quot;dropping-particle&quot;:&quot;&quot;,&quot;non-dropping-particle&quot;:&quot;&quot;},{&quot;family&quot;:&quot;Tretschk&quot;,&quot;given&quot;:&quot;E&quot;,&quot;parse-names&quot;:false,&quot;dropping-particle&quot;:&quot;&quot;,&quot;non-dropping-particle&quot;:&quot;&quot;},{&quot;family&quot;:&quot;Wang&quot;,&quot;given&quot;:&quot;Y&quot;,&quot;parse-names&quot;:false,&quot;dropping-particle&quot;:&quot;&quot;,&quot;non-dropping-particle&quot;:&quot;&quot;},{&quot;family&quot;:&quot;Lassner&quot;,&quot;given&quot;:&quot;C&quot;,&quot;parse-names&quot;:false,&quot;dropping-particle&quot;:&quot;&quot;,&quot;non-dropping-particle&quot;:&quot;&quot;},{&quot;family&quot;:&quot;Sitzmann&quot;,&quot;given&quot;:&quot;V&quot;,&quot;parse-names&quot;:false,&quot;dropping-particle&quot;:&quot;&quot;,&quot;non-dropping-particle&quot;:&quot;&quot;},{&quot;family&quot;:&quot;Martin-Brualla&quot;,&quot;given&quot;:&quot;R&quot;,&quot;parse-names&quot;:false,&quot;dropping-particle&quot;:&quot;&quot;,&quot;non-dropping-particle&quot;:&quot;&quot;},{&quot;family&quot;:&quot;Lombardi&quot;,&quot;given&quot;:&quot;S&quot;,&quot;parse-names&quot;:false,&quot;dropping-particle&quot;:&quot;&quot;,&quot;non-dropping-particle&quot;:&quot;&quot;},{&quot;family&quot;:&quot;Simon&quot;,&quot;given&quot;:&quot;T&quot;,&quot;parse-names&quot;:false,&quot;dropping-particle&quot;:&quot;&quot;,&quot;non-dropping-particle&quot;:&quot;&quot;},{&quot;family&quot;:&quot;Theobalt&quot;,&quot;given&quot;:&quot;C&quot;,&quot;parse-names&quot;:false,&quot;dropping-particle&quot;:&quot;&quot;,&quot;non-dropping-particle&quot;:&quot;&quot;},{&quot;family&quot;:&quot;Nießner&quot;,&quot;given&quot;:&quot;M&quot;,&quot;parse-names&quot;:false,&quot;dropping-particle&quot;:&quot;&quot;,&quot;non-dropping-particle&quot;:&quot;&quot;},{&quot;family&quot;:&quot;Barron&quot;,&quot;given&quot;:&quot;J T&quot;,&quot;parse-names&quot;:false,&quot;dropping-particle&quot;:&quot;&quot;,&quot;non-dropping-particle&quot;:&quot;&quot;},{&quot;family&quot;:&quot;Wetzstein&quot;,&quot;given&quot;:&quot;G&quot;,&quot;parse-names&quot;:false,&quot;dropping-particle&quot;:&quot;&quot;,&quot;non-dropping-particle&quot;:&quot;&quot;},{&quot;family&quot;:&quot;Zollhöfer&quot;,&quot;given&quot;:&quot;M&quot;,&quot;parse-names&quot;:false,&quot;dropping-particle&quot;:&quot;&quot;,&quot;non-dropping-particle&quot;:&quot;&quot;},{&quot;family&quot;:&quot;Golyanik&quot;,&quot;given&quot;:&quot;V&quot;,&quot;parse-names&quot;:false,&quot;dropping-particle&quot;:&quot;&quot;,&quot;non-dropping-particle&quot;:&quot;&quot;}],&quot;accessed&quot;:{&quot;date-parts&quot;:[[2023,9,11]]},&quot;ISBN&quot;:&quot;2111.05849v1&quot;,&quot;abstract&quot;:&quot;Figure 1: This state-of-the-art report discusses a large variety of neural rendering methods which enable applications such as novel-view synthesis of static and dynamic scenes, generative modeling of objects, and scene relighting. See Section 4 for more details on the various methods. Images adapted from [MST Abstract Synthesizing photo-realistic images and videos is at the heart of computer graphics and has been the focus of decades of research. Traditionally, synthetic images of a scene are generated using rendering algorithms such as rasterization or ray tracing, which take specifically defined representations of geometry and material properties as input. Collectively, these inputs define the actual scene and what is rendered, and are referred to as the scene representation (where a scene consists of one or more objects). Example scene representations are triangle meshes with accompanied textures (e.g., created by an artist), point clouds (e.g., from a depth sensor), volumetric grids (e.g., from a CT scan), or implicit surface functions (e.g., truncated signed distance fields). The reconstruction of such a scene representation from observations using differentiable rendering losses is known as inverse graphics or inverse rendering. Neural rendering is closely related, and combines ideas from classical computer graphics and machine learning to create algorithms for synthesizing images from real-world observations. Neural rendering is a leap forward towards the goal of synthesizing photo-realistic image and video content. In recent years, we have seen immense progress in this field through hundreds of publications that show different ways to inject learnable components into the rendering pipeline. This state-of-the-art report on advances in neural rendering focuses on methods that combine classical rendering principles with learned 3D scene representations, often now referred to as neural scene representations. A key advantage of these methods is that they are 3D-consistent by design, enabling applications such as novel viewpoint synthesis of a captured scene. In addition to methods that handle static scenes, we cover neural scene representations for modeling non-rigidly deforming objects and scene editing and composition. While most of these approaches are scene-specific, we also discuss techniques that generalize across object classes and can be used for generative tasks. In addition to reviewing these state-of-the-art methods, we provide an overview of fundamental concepts and definitions used in the current literature. We conclude with a discussion on open challenges and social implications.&quot;,&quot;container-title-short&quot;:&quot;&quot;},&quot;isTemporary&quot;:false}]},{&quot;citationID&quot;:&quot;MENDELEY_CITATION_c93e3112-06b5-4292-bde3-27202a58bb28&quot;,&quot;properties&quot;:{&quot;noteIndex&quot;:0},&quot;isEdited&quot;:false,&quot;manualOverride&quot;:{&quot;isManuallyOverridden&quot;:false,&quot;citeprocText&quot;:&quot;(Mildenhall et al., 2020)&quot;,&quot;manualOverrideText&quot;:&quot;&quot;},&quot;citationTag&quot;:&quot;MENDELEY_CITATION_v3_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&quot;,&quot;citationItems&quot;:[{&quot;id&quot;:&quot;6df5bf74-92af-3ee3-b52d-e7a27fa44db5&quot;,&quot;itemData&quot;:{&quot;type&quot;:&quot;article-journal&quot;,&quot;id&quot;:&quot;6df5bf74-92af-3ee3-b52d-e7a27fa44db5&quot;,&quot;title&quot;:&quot;NeRF: Representing Scenes as Neural Radiance Fields for View Synthesis&quot;,&quot;author&quot;:[{&quot;family&quot;:&quot;Mildenhall&quot;,&quot;given&quot;:&quot;Ben&quot;,&quot;parse-names&quot;:false,&quot;dropping-particle&quot;:&quot;&quot;,&quot;non-dropping-particle&quot;:&quot;&quot;},{&quot;family&quot;:&quot;Srinivasan&quot;,&quot;given&quot;:&quot;Pratul P.&quot;,&quot;parse-names&quot;:false,&quot;dropping-particle&quot;:&quot;&quot;,&quot;non-dropping-particle&quot;:&quot;&quot;},{&quot;family&quot;:&quot;Tancik&quot;,&quot;given&quot;:&quot;Matthew&quot;,&quot;parse-names&quot;:false,&quot;dropping-particle&quot;:&quot;&quot;,&quot;non-dropping-particle&quot;:&quot;&quot;},{&quot;family&quot;:&quot;Barron&quot;,&quot;given&quot;:&quot;Jonathan T.&quot;,&quot;parse-names&quot;:false,&quot;dropping-particle&quot;:&quot;&quot;,&quot;non-dropping-particle&quot;:&quot;&quot;},{&quot;family&quot;:&quot;Ramamoorthi&quot;,&quot;given&quot;:&quot;Ravi&quot;,&quot;parse-names&quot;:false,&quot;dropping-particle&quot;:&quot;&quot;,&quot;non-dropping-particle&quot;:&quot;&quot;},{&quot;family&quot;:&quot;Ng&quot;,&quot;given&quot;:&quot;Ren&quot;,&quot;parse-names&quot;:false,&quot;dropping-particle&quot;:&quot;&quot;,&quot;non-dropping-particle&quot;:&quot;&quot;}],&quot;container-title&quot;:&quot;Lecture Notes in Computer Science (including subseries Lecture Notes in Artificial Intelligence and Lecture Notes in Bioinformatics)&quot;,&quot;accessed&quot;:{&quot;date-parts&quot;:[[2023,8,8]]},&quot;DOI&quot;:&quot;10.1007/978-3-030-58452-8_24&quot;,&quot;ISBN&quot;:&quot;9783030584511&quot;,&quot;ISSN&quot;:&quot;16113349&quot;,&quot;URL&quot;:&quot;https://arxiv.org/abs/2003.08934v2&quot;,&quot;issued&quot;:{&quot;date-parts&quot;:[[2020,3,19]]},&quot;page&quot;:&quot;405-421&quot;,&quot;abstract&quot;:&quot;We present a method that achieves state-of-the-art results for synthesizing\nnovel views of complex scenes by optimizing an underlying continuous volumetric\nscene function using a sparse set of input views. Our algorithm represents a\nscene using a fully-connected (non-convolutional) deep network, whose input is\na single continuous 5D coordinate (spatial location $(x,y,z)$ and viewing\ndirection $(\\theta, \\phi)$) and whose output is the volume density and\nview-dependent emitted radiance at that spatial location. We synthesize views\nby querying 5D coordinates along camera rays and use classic volume rendering\ntechniques to project the output colors and densities into an image. Because\nvolume rendering is naturally differentiable, the only input required to\noptimize our representation is a set of images with known camera poses. We\ndescribe how to effectively optimize neural radiance fields to render\nphotorealistic novel views of scenes with complicated geometry and appearance,\nand demonstrate results that outperform prior work on neural rendering and view\nsynthesis. View synthesis results are best viewed as videos, so we urge readers\nto view our supplementary video for convincing comparisons.&quot;,&quot;publisher&quot;:&quot;Springer Science and Business Media Deutschland GmbH&quot;,&quot;volume&quot;:&quot;12346 LNCS&quot;,&quot;container-title-short&quot;:&quot;&quot;},&quot;isTemporary&quot;:false}]},{&quot;citationID&quot;:&quot;MENDELEY_CITATION_8598409e-8002-4532-8c64-00fb655c6326&quot;,&quot;properties&quot;:{&quot;noteIndex&quot;:0},&quot;isEdited&quot;:false,&quot;manualOverride&quot;:{&quot;isManuallyOverridden&quot;:false,&quot;citeprocText&quot;:&quot;(Fang et al., n.d.)&quot;,&quot;manualOverrideText&quot;:&quot;&quot;},&quot;citationTag&quot;:&quot;MENDELEY_CITATION_v3_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&quot;,&quot;citationItems&quot;:[{&quot;id&quot;:&quot;8f866d3f-35cf-3448-935b-6bf7f5f5a33c&quot;,&quot;itemData&quot;:{&quot;type&quot;:&quot;article-journal&quot;,&quot;id&quot;:&quot;8f866d3f-35cf-3448-935b-6bf7f5f5a33c&quot;,&quot;title&quot;:&quot;Fast Dynamic Radiance Fields with Time-Aware Neural Voxels TiNeuVox (ours) 1 min 4 mins 8 mins Sparse Time-View Input Images Time Synthesis View Synthesis Fast Training for Time-View Synthesis D-NeRF Training Time&quot;,&quot;author&quot;:[{&quot;family&quot;:&quot;Fang&quot;,&quot;given&quot;:&quot;Jiemin&quot;,&quot;parse-names&quot;:false,&quot;dropping-particle&quot;:&quot;&quot;,&quot;non-dropping-particle&quot;:&quot;&quot;},{&quot;family&quot;:&quot;Yi&quot;,&quot;given&quot;:&quot;Taoran&quot;,&quot;parse-names&quot;:false,&quot;dropping-particle&quot;:&quot;&quot;,&quot;non-dropping-particle&quot;:&quot;&quot;},{&quot;family&quot;:&quot;Wang&quot;,&quot;given&quot;:&quot;Xinggang&quot;,&quot;parse-names&quot;:false,&quot;dropping-particle&quot;:&quot;&quot;,&quot;non-dropping-particle&quot;:&quot;&quot;},{&quot;family&quot;:&quot;Xie&quot;,&quot;given&quot;:&quot;Lingxi&quot;,&quot;parse-names&quot;:false,&quot;dropping-particle&quot;:&quot;&quot;,&quot;non-dropping-particle&quot;:&quot;&quot;},{&quot;family&quot;:&quot;Zhang&quot;,&quot;given&quot;:&quot;Xiaopeng&quot;,&quot;parse-names&quot;:false,&quot;dropping-particle&quot;:&quot;&quot;,&quot;non-dropping-particle&quot;:&quot;&quot;},{&quot;family&quot;:&quot;Liu&quot;,&quot;given&quot;:&quot;Wenyu&quot;,&quot;parse-names&quot;:false,&quot;dropping-particle&quot;:&quot;&quot;,&quot;non-dropping-particle&quot;:&quot;&quot;},{&quot;family&quot;:&quot;Nießner&quot;,&quot;given&quot;:&quot;Matthias&quot;,&quot;parse-names&quot;:false,&quot;dropping-particle&quot;:&quot;&quot;,&quot;non-dropping-particle&quot;:&quot;&quot;},{&quot;family&quot;:&quot;Tian&quot;,&quot;given&quot;:&quot;Qi&quot;,&quot;parse-names&quot;:false,&quot;dropping-particle&quot;:&quot;&quot;,&quot;non-dropping-particle&quot;:&quot;&quot;},{&quot;family&quot;:&quot;Tian&quot;,&quot;given&quot;:&quot;Qi 2022&quot;,&quot;parse-names&quot;:false,&quot;dropping-particle&quot;:&quot;&quot;,&quot;non-dropping-particle&quot;:&quot;&quot;}],&quot;accessed&quot;:{&quot;date-parts&quot;:[[2023,9,11]]},&quot;DOI&quot;:&quot;10.1145/3550469.3555383&quot;,&quot;ISBN&quot;:&quot;9781450394703&quot;,&quot;URL&quot;:&quot;https://doi.org/10.1145/3550469.3555383&quot;,&quot;abstract&quot;:&quot;Figure 1: We propose a radiance field framework equipped with time-aware neural voxels, which can learn dynamic scenes with an extremely fast convergence speed. Comparisons with D-NeRF [Pumarola et al. 2021] are shown. Sparse time-view images are taken and novel time and view images can be synthesized with our method. ABSTRACT Neural radiance fields (NeRF) have shown great success in model-ing 3D scenes and synthesizing novel-view images. However, most previous NeRF methods take much time to optimize one single * Equal contributions. † Corresponding author. scene. Explicit data structures, e.g. voxel features, show great potential to accelerate the training process. However, voxel features face two big challenges to be applied to dynamic scenes, i.e. mod-eling temporal information and capturing different scales of point motions. We propose a radiance field framework by representing scenes with time-aware voxel features, named as TiNeuVox. A tiny coordinate deformation network is introduced to model coarse motion trajectories and temporal information is further enhanced in the radiance network. A multi-distance interpolation method is proposed and applied on voxel features to model both small and large motions. Our framework significantly accelerates the optimization of dynamic radiance fields while maintaining high rendering quality. Empirical evaluation is performed on both synthetic and real scenes. Our TiNeuVox completes training with only 8 minutes and SA '22 Conference Papers, December 6-9, 2022, Daegu, Republic of Korea Fang, Yi, et al. 8-MB storage cost while showing similar or even better rendering performance than previous dynamic NeRF methods. Code is available at https://github.com/hustvl/TiNeuVox. CCS CONCEPTS • Computing methodologies → 3D imaging; Computational photography; Image-based rendering.&quot;,&quot;container-title-short&quot;:&quot;&quot;},&quot;isTemporary&quot;:false}]},{&quot;citationID&quot;:&quot;MENDELEY_CITATION_ac787ad9-ed09-4b86-972f-2a7a45b81854&quot;,&quot;properties&quot;:{&quot;noteIndex&quot;:0},&quot;isEdited&quot;:false,&quot;manualOverride&quot;:{&quot;isManuallyOverridden&quot;:false,&quot;citeprocText&quot;:&quot;(Park et al., 2019)&quot;,&quot;manualOverrideText&quot;:&quot;&quot;},&quot;citationTag&quot;:&quot;MENDELEY_CITATION_v3_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&quot;,&quot;citationItems&quot;:[{&quot;id&quot;:&quot;9a3aecb6-56ed-3e03-99e1-ea4e8fd339cd&quot;,&quot;itemData&quot;:{&quot;type&quot;:&quot;article-journal&quot;,&quot;id&quot;:&quot;9a3aecb6-56ed-3e03-99e1-ea4e8fd339cd&quot;,&quot;title&quot;:&quot;DeepSDF: Learning Continuous Signed Distance Functions for Shape Representation&quot;,&quot;author&quot;:[{&quot;family&quot;:&quot;Park&quot;,&quot;given&quot;:&quot;Jeong Joon&quot;,&quot;parse-names&quot;:false,&quot;dropping-particle&quot;:&quot;&quot;,&quot;non-dropping-particle&quot;:&quot;&quot;},{&quot;family&quot;:&quot;Florence&quot;,&quot;given&quot;:&quot;Peter&quot;,&quot;parse-names&quot;:false,&quot;dropping-particle&quot;:&quot;&quot;,&quot;non-dropping-particle&quot;:&quot;&quot;},{&quot;family&quot;:&quot;Straub&quot;,&quot;given&quot;:&quot;Julian&quot;,&quot;parse-names&quot;:false,&quot;dropping-particle&quot;:&quot;&quot;,&quot;non-dropping-particle&quot;:&quot;&quot;},{&quot;family&quot;:&quot;Newcombe&quot;,&quot;given&quot;:&quot;Richard&quot;,&quot;parse-names&quot;:false,&quot;dropping-particle&quot;:&quot;&quot;,&quot;non-dropping-particle&quot;:&quot;&quot;},{&quot;family&quot;:&quot;Lovegrove&quot;,&quot;given&quot;:&quot;Steven&quot;,&quot;parse-names&quot;:false,&quot;dropping-particle&quot;:&quot;&quot;,&quot;non-dropping-particle&quot;:&quot;&quot;}],&quot;container-title&quot;:&quot;Proceedings of the IEEE Computer Society Conference on Computer Vision and Pattern Recognition&quot;,&quot;accessed&quot;:{&quot;date-parts&quot;:[[2023,9,12]]},&quot;DOI&quot;:&quot;10.1109/CVPR.2019.00025&quot;,&quot;ISBN&quot;:&quot;9781728132938&quot;,&quot;ISSN&quot;:&quot;10636919&quot;,&quot;URL&quot;:&quot;https://arxiv.org/abs/1901.05103v1&quot;,&quot;issued&quot;:{&quot;date-parts&quot;:[[2019,1,16]]},&quot;page&quot;:&quot;165-174&quot;,&quot;abstract&quot;:&quot;Computer graphics, 3D computer vision and robotics communities have produced\nmultiple approaches to representing 3D geometry for rendering and\nreconstruction. These provide trade-offs across fidelity, efficiency and\ncompression capabilities. In this work, we introduce DeepSDF, a learned\ncontinuous Signed Distance Function (SDF) representation of a class of shapes\nthat enables high quality shape representation, interpolation and completion\nfrom partial and noisy 3D input data. DeepSDF, like its classical counterpart,\nrepresents a shape's surface by a continuous volumetric field: the magnitude of\na point in the field represents the distance to the surface boundary and the\nsign indicates whether the region is inside (-) or outside (+) of the shape,\nhence our representation implicitly encodes a shape's boundary as the\nzero-level-set of the learned function while explicitly representing the\nclassification of space as being part of the shapes interior or not. While\nclassical SDF's both in analytical or discretized voxel form typically\nrepresent the surface of a single shape, DeepSDF can represent an entire class\nof shapes. Furthermore, we show state-of-the-art performance for learned 3D\nshape representation and completion while reducing the model size by an order\nof magnitude compared with previous work.&quot;,&quot;publisher&quot;:&quot;IEEE Computer Society&quot;,&quot;volume&quot;:&quot;2019-June&quot;,&quot;container-title-short&quot;:&quot;&quot;},&quot;isTemporary&quot;:false}]},{&quot;citationID&quot;:&quot;MENDELEY_CITATION_c263df5e-dcba-4b9a-939c-6ea9b4341bd4&quot;,&quot;properties&quot;:{&quot;noteIndex&quot;:0},&quot;isEdited&quot;:false,&quot;manualOverride&quot;:{&quot;isManuallyOverridden&quot;:false,&quot;citeprocText&quot;:&quot;(Mescheder et al., 2018; Wu et al., 2015)&quot;,&quot;manualOverrideText&quot;:&quot;&quot;},&quot;citationTag&quot;:&quot;MENDELEY_CITATION_v3_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&quot;,&quot;citationItems&quot;:[{&quot;id&quot;:&quot;7847ec28-9d0c-352e-9dfb-89eca6f201df&quot;,&quot;itemData&quot;:{&quot;type&quot;:&quot;article-journal&quot;,&quot;id&quot;:&quot;7847ec28-9d0c-352e-9dfb-89eca6f201df&quot;,&quot;title&quot;:&quot;Occupancy Networks: Learning 3D Reconstruction in Function Space&quot;,&quot;author&quot;:[{&quot;family&quot;:&quot;Mescheder&quot;,&quot;given&quot;:&quot;Lars&quot;,&quot;parse-names&quot;:false,&quot;dropping-particle&quot;:&quot;&quot;,&quot;non-dropping-particle&quot;:&quot;&quot;},{&quot;family&quot;:&quot;Oechsle&quot;,&quot;given&quot;:&quot;Michael&quot;,&quot;parse-names&quot;:false,&quot;dropping-particle&quot;:&quot;&quot;,&quot;non-dropping-particle&quot;:&quot;&quot;},{&quot;family&quot;:&quot;Niemeyer&quot;,&quot;given&quot;:&quot;Michael&quot;,&quot;parse-names&quot;:false,&quot;dropping-particle&quot;:&quot;&quot;,&quot;non-dropping-particle&quot;:&quot;&quot;},{&quot;family&quot;:&quot;Nowozin&quot;,&quot;given&quot;:&quot;Sebastian&quot;,&quot;parse-names&quot;:false,&quot;dropping-particle&quot;:&quot;&quot;,&quot;non-dropping-particle&quot;:&quot;&quot;},{&quot;family&quot;:&quot;Geiger&quot;,&quot;given&quot;:&quot;Andreas&quot;,&quot;parse-names&quot;:false,&quot;dropping-particle&quot;:&quot;&quot;,&quot;non-dropping-particle&quot;:&quot;&quot;}],&quot;container-title&quot;:&quot;Proceedings of the IEEE Computer Society Conference on Computer Vision and Pattern Recognition&quot;,&quot;accessed&quot;:{&quot;date-parts&quot;:[[2023,9,12]]},&quot;DOI&quot;:&quot;10.1109/CVPR.2019.00459&quot;,&quot;ISBN&quot;:&quot;9781728132938&quot;,&quot;ISSN&quot;:&quot;10636919&quot;,&quot;URL&quot;:&quot;https://arxiv.org/abs/1812.03828v2&quot;,&quot;issued&quot;:{&quot;date-parts&quot;:[[2018,12,10]]},&quot;page&quot;:&quot;4455-4465&quot;,&quot;abstract&quot;:&quot;With the advent of deep neural networks, learning-based approaches for 3D\nreconstruction have gained popularity. However, unlike for images, in 3D there\nis no canonical representation which is both computationally and memory\nefficient yet allows for representing high-resolution geometry of arbitrary\ntopology. Many of the state-of-the-art learning-based 3D reconstruction\napproaches can hence only represent very coarse 3D geometry or are limited to a\nrestricted domain. In this paper, we propose Occupancy Networks, a new\nrepresentation for learning-based 3D reconstruction methods. Occupancy networks\nimplicitly represent the 3D surface as the continuous decision boundary of a\ndeep neural network classifier. In contrast to existing approaches, our\nrepresentation encodes a description of the 3D output at infinite resolution\nwithout excessive memory footprint. We validate that our representation can\nefficiently encode 3D structure and can be inferred from various kinds of\ninput. Our experiments demonstrate competitive results, both qualitatively and\nquantitatively, for the challenging tasks of 3D reconstruction from single\nimages, noisy point clouds and coarse discrete voxel grids. We believe that\noccupancy networks will become a useful tool in a wide variety of\nlearning-based 3D tasks.&quot;,&quot;publisher&quot;:&quot;IEEE Computer Society&quot;,&quot;volume&quot;:&quot;2019-June&quot;,&quot;container-title-short&quot;:&quot;&quot;},&quot;isTemporary&quot;:false},{&quot;id&quot;:&quot;9e7b67d0-6b23-36d8-8184-4bd806baa744&quot;,&quot;itemData&quot;:{&quot;type&quot;:&quot;article-journal&quot;,&quot;id&quot;:&quot;9e7b67d0-6b23-36d8-8184-4bd806baa744&quot;,&quot;title&quot;:&quot;3D ShapeNets: A deep representation for volumetric shapes&quot;,&quot;author&quot;:[{&quot;family&quot;:&quot;Wu&quot;,&quot;given&quot;:&quot;Zhirong&quot;,&quot;parse-names&quot;:false,&quot;dropping-particle&quot;:&quot;&quot;,&quot;non-dropping-particle&quot;:&quot;&quot;},{&quot;family&quot;:&quot;Song&quot;,&quot;given&quot;:&quot;Shuran&quot;,&quot;parse-names&quot;:false,&quot;dropping-particle&quot;:&quot;&quot;,&quot;non-dropping-particle&quot;:&quot;&quot;},{&quot;family&quot;:&quot;Khosla&quot;,&quot;given&quot;:&quot;Aditya&quot;,&quot;parse-names&quot;:false,&quot;dropping-particle&quot;:&quot;&quot;,&quot;non-dropping-particle&quot;:&quot;&quot;},{&quot;family&quot;:&quot;Yu&quot;,&quot;given&quot;:&quot;Fisher&quot;,&quot;parse-names&quot;:false,&quot;dropping-particle&quot;:&quot;&quot;,&quot;non-dropping-particle&quot;:&quot;&quot;},{&quot;family&quot;:&quot;Zhang&quot;,&quot;given&quot;:&quot;Linguang&quot;,&quot;parse-names&quot;:false,&quot;dropping-particle&quot;:&quot;&quot;,&quot;non-dropping-particle&quot;:&quot;&quot;},{&quot;family&quot;:&quot;Tang&quot;,&quot;given&quot;:&quot;Xiaoou&quot;,&quot;parse-names&quot;:false,&quot;dropping-particle&quot;:&quot;&quot;,&quot;non-dropping-particle&quot;:&quot;&quot;},{&quot;family&quot;:&quot;Xiao&quot;,&quot;given&quot;:&quot;Jianxiong&quot;,&quot;parse-names&quot;:false,&quot;dropping-particle&quot;:&quot;&quot;,&quot;non-dropping-particle&quot;:&quot;&quot;}],&quot;container-title&quot;:&quot;Proceedings of the IEEE Computer Society Conference on Computer Vision and Pattern Recognition&quot;,&quot;accessed&quot;:{&quot;date-parts&quot;:[[2023,9,12]]},&quot;DOI&quot;:&quot;10.1109/CVPR.2015.7298801&quot;,&quot;ISBN&quot;:&quot;9781467369640&quot;,&quot;ISSN&quot;:&quot;10636919&quot;,&quot;issued&quot;:{&quot;date-parts&quot;:[[2015,10,14]]},&quot;page&quot;:&quot;1912-1920&quot;,&quot;abstract&quot;:&quot;3D shape is a crucial but heavily underutilized cue in today's computer vision systems, mostly due to the lack of a good generic shape representation. With the recent availability of inexpensive 2.5D depth sensors (e.g. Microsoft Kinect), it is becoming increasingly important to have a powerful 3D shape representation in the loop. Apart from category recognition, recovering full 3D shapes from view-based 2.5D depth maps is also a critical part of visual understanding. To this end, we propose to represent a geometric 3D shape as a probability distribution of binary variables on a 3D voxel grid, using a Convolutional Deep Belief Network. Our model, 3D ShapeNets, learns the distribution of complex 3D shapes across different object categories and arbitrary poses from raw CAD data, and discovers hierarchical compositional part representation automatically. It naturally supports joint object recognition and shape completion from 2.5D depth maps, and it enables active object recognition through view planning. To train our 3D deep learning model, we construct ModelNet - a large-scale 3D CAD model dataset. Extensive experiments show that our 3D deep representation enables significant performance improvement over the-state-of-the-arts in a variety of tasks.&quot;,&quot;publisher&quot;:&quot;IEEE Computer Society&quot;,&quot;volume&quot;:&quot;07-12-June-2015&quot;,&quot;container-title-short&quot;:&quot;&quot;},&quot;isTemporary&quot;:false}]},{&quot;citationID&quot;:&quot;MENDELEY_CITATION_b693edcb-2751-496c-889e-10d87f5b3cff&quot;,&quot;properties&quot;:{&quot;noteIndex&quot;:0},&quot;isEdited&quot;:false,&quot;manualOverride&quot;:{&quot;isManuallyOverridden&quot;:true,&quot;citeprocText&quot;:&quot;(&lt;i&gt;GIRAFFE: Representing Scenes as Compositional Generative Neural Feature Fields&lt;/i&gt;, n.d.; Sitzmann et al., 2020; Wu et al., 2015)&quot;,&quot;manualOverrideText&quot;:&quot;(Sitzmann et al., 2020; Wu et al., 2015)&quot;},&quot;citationTag&quot;:&quot;MENDELEY_CITATION_v3_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&quot;,&quot;citationItems&quot;:[{&quot;id&quot;:&quot;9e7b67d0-6b23-36d8-8184-4bd806baa744&quot;,&quot;itemData&quot;:{&quot;type&quot;:&quot;article-journal&quot;,&quot;id&quot;:&quot;9e7b67d0-6b23-36d8-8184-4bd806baa744&quot;,&quot;title&quot;:&quot;3D ShapeNets: A deep representation for volumetric shapes&quot;,&quot;author&quot;:[{&quot;family&quot;:&quot;Wu&quot;,&quot;given&quot;:&quot;Zhirong&quot;,&quot;parse-names&quot;:false,&quot;dropping-particle&quot;:&quot;&quot;,&quot;non-dropping-particle&quot;:&quot;&quot;},{&quot;family&quot;:&quot;Song&quot;,&quot;given&quot;:&quot;Shuran&quot;,&quot;parse-names&quot;:false,&quot;dropping-particle&quot;:&quot;&quot;,&quot;non-dropping-particle&quot;:&quot;&quot;},{&quot;family&quot;:&quot;Khosla&quot;,&quot;given&quot;:&quot;Aditya&quot;,&quot;parse-names&quot;:false,&quot;dropping-particle&quot;:&quot;&quot;,&quot;non-dropping-particle&quot;:&quot;&quot;},{&quot;family&quot;:&quot;Yu&quot;,&quot;given&quot;:&quot;Fisher&quot;,&quot;parse-names&quot;:false,&quot;dropping-particle&quot;:&quot;&quot;,&quot;non-dropping-particle&quot;:&quot;&quot;},{&quot;family&quot;:&quot;Zhang&quot;,&quot;given&quot;:&quot;Linguang&quot;,&quot;parse-names&quot;:false,&quot;dropping-particle&quot;:&quot;&quot;,&quot;non-dropping-particle&quot;:&quot;&quot;},{&quot;family&quot;:&quot;Tang&quot;,&quot;given&quot;:&quot;Xiaoou&quot;,&quot;parse-names&quot;:false,&quot;dropping-particle&quot;:&quot;&quot;,&quot;non-dropping-particle&quot;:&quot;&quot;},{&quot;family&quot;:&quot;Xiao&quot;,&quot;given&quot;:&quot;Jianxiong&quot;,&quot;parse-names&quot;:false,&quot;dropping-particle&quot;:&quot;&quot;,&quot;non-dropping-particle&quot;:&quot;&quot;}],&quot;container-title&quot;:&quot;Proceedings of the IEEE Computer Society Conference on Computer Vision and Pattern Recognition&quot;,&quot;accessed&quot;:{&quot;date-parts&quot;:[[2023,9,12]]},&quot;DOI&quot;:&quot;10.1109/CVPR.2015.7298801&quot;,&quot;ISBN&quot;:&quot;9781467369640&quot;,&quot;ISSN&quot;:&quot;10636919&quot;,&quot;issued&quot;:{&quot;date-parts&quot;:[[2015,10,14]]},&quot;page&quot;:&quot;1912-1920&quot;,&quot;abstract&quot;:&quot;3D shape is a crucial but heavily underutilized cue in today's computer vision systems, mostly due to the lack of a good generic shape representation. With the recent availability of inexpensive 2.5D depth sensors (e.g. Microsoft Kinect), it is becoming increasingly important to have a powerful 3D shape representation in the loop. Apart from category recognition, recovering full 3D shapes from view-based 2.5D depth maps is also a critical part of visual understanding. To this end, we propose to represent a geometric 3D shape as a probability distribution of binary variables on a 3D voxel grid, using a Convolutional Deep Belief Network. Our model, 3D ShapeNets, learns the distribution of complex 3D shapes across different object categories and arbitrary poses from raw CAD data, and discovers hierarchical compositional part representation automatically. It naturally supports joint object recognition and shape completion from 2.5D depth maps, and it enables active object recognition through view planning. To train our 3D deep learning model, we construct ModelNet - a large-scale 3D CAD model dataset. Extensive experiments show that our 3D deep representation enables significant performance improvement over the-state-of-the-arts in a variety of tasks.&quot;,&quot;publisher&quot;:&quot;IEEE Computer Society&quot;,&quot;volume&quot;:&quot;07-12-June-2015&quot;,&quot;container-title-short&quot;:&quot;&quot;},&quot;isTemporary&quot;:false},{&quot;id&quot;:&quot;8a3a14ba-508b-39fc-a9e3-a5c20dde9070&quot;,&quot;itemData&quot;:{&quot;type&quot;:&quot;webpage&quot;,&quot;id&quot;:&quot;8a3a14ba-508b-39fc-a9e3-a5c20dde9070&quot;,&quot;title&quot;:&quot;GIRAFFE: Representing Scenes as Compositional Generative Neural Feature Fields&quot;,&quot;accessed&quot;:{&quot;date-parts&quot;:[[2023,9,12]]},&quot;URL&quot;:&quot;https://m-niemeyer.github.io/project-pages/giraffe/&quot;,&quot;container-title-short&quot;:&quot;&quot;},&quot;isTemporary&quot;:false},{&quot;id&quot;:&quot;af153391-72a4-3c33-8455-8d6923c1abfa&quot;,&quot;itemData&quot;:{&quot;type&quot;:&quot;article-journal&quot;,&quot;id&quot;:&quot;af153391-72a4-3c33-8455-8d6923c1abfa&quot;,&quot;title&quot;:&quot;Implicit Neural Representations with Periodic Activation Functions&quot;,&quot;author&quot;:[{&quot;family&quot;:&quot;Sitzmann&quot;,&quot;given&quot;:&quot;Vincent&quot;,&quot;parse-names&quot;:false,&quot;dropping-particle&quot;:&quot;&quot;,&quot;non-dropping-particle&quot;:&quot;&quot;},{&quot;family&quot;:&quot;Martel&quot;,&quot;given&quot;:&quot;Julien N P&quot;,&quot;parse-names&quot;:false,&quot;dropping-particle&quot;:&quot;&quot;,&quot;non-dropping-particle&quot;:&quot;&quot;},{&quot;family&quot;:&quot;Bergman&quot;,&quot;given&quot;:&quot;Alexander W&quot;,&quot;parse-names&quot;:false,&quot;dropping-particle&quot;:&quot;&quot;,&quot;non-dropping-particle&quot;:&quot;&quot;},{&quot;family&quot;:&quot;Lindell&quot;,&quot;given&quot;:&quot;David B&quot;,&quot;parse-names&quot;:false,&quot;dropping-particle&quot;:&quot;&quot;,&quot;non-dropping-particle&quot;:&quot;&quot;},{&quot;family&quot;:&quot;Wetzstein&quot;,&quot;given&quot;:&quot;Gordon&quot;,&quot;parse-names&quot;:false,&quot;dropping-particle&quot;:&quot;&quot;,&quot;non-dropping-particle&quot;:&quot;&quot;}],&quot;container-title&quot;:&quot;Advances in Neural Information Processing Systems&quot;,&quot;container-title-short&quot;:&quot;Adv Neural Inf Process Syst&quot;,&quot;accessed&quot;:{&quot;date-parts&quot;:[[2023,9,12]]},&quot;issued&quot;:{&quot;date-parts&quot;:[[2020]]},&quot;page&quot;:&quot;7462-7473&quot;,&quot;abstract&quot;:&quot;Implicitly defined, continuous, differentiable signal representations parameterized by neural networks have emerged as a powerful paradigm, offering many possible benefits over conventional representations. However, current network architectures for such implicit neural representations are incapable of modeling signals with fine detail. They also fail to accurately model spatial and temporal derivatives, which is necessary to represent signals defined implicitly by differential equations. We propose to leverage periodic activation functions for implicit neural representations and demonstrate that these networks, dubbed sinusoidal representation networks or SIRENs, are ideally suited for representing complex natural signals and their derivatives. We analyze SIREN activation statistics to propose a principled initialization scheme and demonstrate the representation of images, wavefields, video, sound, three-dimensional shapes, and their derivatives. Further, we show how SIRENs can be leveraged to solve challenging boundary value problems, such as particular Eikonal equations (yielding signed distance functions), the Poisson equation, and the Helmholtz and wave equations. Lastly, we combine SIRENs with hypernetworks to learn priors over the space of SIREN functions. Please see the project website for a video overview of the proposed method and all applications.&quot;,&quot;volume&quot;:&quot;33&quot;},&quot;isTemporary&quot;:false}]},{&quot;citationID&quot;:&quot;MENDELEY_CITATION_06c53cd8-27a0-458c-9acc-8a00606b272b&quot;,&quot;properties&quot;:{&quot;noteIndex&quot;:0},&quot;isEdited&quot;:false,&quot;manualOverride&quot;:{&quot;isManuallyOverridden&quot;:false,&quot;citeprocText&quot;:&quot;(Mildenhall et al., 2020)&quot;,&quot;manualOverrideText&quot;:&quot;&quot;},&quot;citationTag&quot;:&quot;MENDELEY_CITATION_v3_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&quot;,&quot;citationItems&quot;:[{&quot;id&quot;:&quot;6df5bf74-92af-3ee3-b52d-e7a27fa44db5&quot;,&quot;itemData&quot;:{&quot;type&quot;:&quot;article-journal&quot;,&quot;id&quot;:&quot;6df5bf74-92af-3ee3-b52d-e7a27fa44db5&quot;,&quot;title&quot;:&quot;NeRF: Representing Scenes as Neural Radiance Fields for View Synthesis&quot;,&quot;author&quot;:[{&quot;family&quot;:&quot;Mildenhall&quot;,&quot;given&quot;:&quot;Ben&quot;,&quot;parse-names&quot;:false,&quot;dropping-particle&quot;:&quot;&quot;,&quot;non-dropping-particle&quot;:&quot;&quot;},{&quot;family&quot;:&quot;Srinivasan&quot;,&quot;given&quot;:&quot;Pratul P.&quot;,&quot;parse-names&quot;:false,&quot;dropping-particle&quot;:&quot;&quot;,&quot;non-dropping-particle&quot;:&quot;&quot;},{&quot;family&quot;:&quot;Tancik&quot;,&quot;given&quot;:&quot;Matthew&quot;,&quot;parse-names&quot;:false,&quot;dropping-particle&quot;:&quot;&quot;,&quot;non-dropping-particle&quot;:&quot;&quot;},{&quot;family&quot;:&quot;Barron&quot;,&quot;given&quot;:&quot;Jonathan T.&quot;,&quot;parse-names&quot;:false,&quot;dropping-particle&quot;:&quot;&quot;,&quot;non-dropping-particle&quot;:&quot;&quot;},{&quot;family&quot;:&quot;Ramamoorthi&quot;,&quot;given&quot;:&quot;Ravi&quot;,&quot;parse-names&quot;:false,&quot;dropping-particle&quot;:&quot;&quot;,&quot;non-dropping-particle&quot;:&quot;&quot;},{&quot;family&quot;:&quot;Ng&quot;,&quot;given&quot;:&quot;Ren&quot;,&quot;parse-names&quot;:false,&quot;dropping-particle&quot;:&quot;&quot;,&quot;non-dropping-particle&quot;:&quot;&quot;}],&quot;container-title&quot;:&quot;Lecture Notes in Computer Science (including subseries Lecture Notes in Artificial Intelligence and Lecture Notes in Bioinformatics)&quot;,&quot;accessed&quot;:{&quot;date-parts&quot;:[[2023,8,8]]},&quot;DOI&quot;:&quot;10.1007/978-3-030-58452-8_24&quot;,&quot;ISBN&quot;:&quot;9783030584511&quot;,&quot;ISSN&quot;:&quot;16113349&quot;,&quot;URL&quot;:&quot;https://arxiv.org/abs/2003.08934v2&quot;,&quot;issued&quot;:{&quot;date-parts&quot;:[[2020,3,19]]},&quot;page&quot;:&quot;405-421&quot;,&quot;abstract&quot;:&quot;We present a method that achieves state-of-the-art results for synthesizing\nnovel views of complex scenes by optimizing an underlying continuous volumetric\nscene function using a sparse set of input views. Our algorithm represents a\nscene using a fully-connected (non-convolutional) deep network, whose input is\na single continuous 5D coordinate (spatial location $(x,y,z)$ and viewing\ndirection $(\\theta, \\phi)$) and whose output is the volume density and\nview-dependent emitted radiance at that spatial location. We synthesize views\nby querying 5D coordinates along camera rays and use classic volume rendering\ntechniques to project the output colors and densities into an image. Because\nvolume rendering is naturally differentiable, the only input required to\noptimize our representation is a set of images with known camera poses. We\ndescribe how to effectively optimize neural radiance fields to render\nphotorealistic novel views of scenes with complicated geometry and appearance,\nand demonstrate results that outperform prior work on neural rendering and view\nsynthesis. View synthesis results are best viewed as videos, so we urge readers\nto view our supplementary video for convincing comparisons.&quot;,&quot;publisher&quot;:&quot;Springer Science and Business Media Deutschland GmbH&quot;,&quot;volume&quot;:&quot;12346 LNCS&quot;,&quot;container-title-short&quot;:&quot;&quot;},&quot;isTemporary&quot;:false}]},{&quot;citationID&quot;:&quot;MENDELEY_CITATION_19efcee8-fb70-4c9e-b134-076bc89b720d&quot;,&quot;properties&quot;:{&quot;noteIndex&quot;:0},&quot;isEdited&quot;:false,&quot;manualOverride&quot;:{&quot;isManuallyOverridden&quot;:false,&quot;citeprocText&quot;:&quot;(Mildenhall et al., 2020)&quot;,&quot;manualOverrideText&quot;:&quot;&quot;},&quot;citationTag&quot;:&quot;MENDELEY_CITATION_v3_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&quot;,&quot;citationItems&quot;:[{&quot;id&quot;:&quot;6df5bf74-92af-3ee3-b52d-e7a27fa44db5&quot;,&quot;itemData&quot;:{&quot;type&quot;:&quot;article-journal&quot;,&quot;id&quot;:&quot;6df5bf74-92af-3ee3-b52d-e7a27fa44db5&quot;,&quot;title&quot;:&quot;NeRF: Representing Scenes as Neural Radiance Fields for View Synthesis&quot;,&quot;author&quot;:[{&quot;family&quot;:&quot;Mildenhall&quot;,&quot;given&quot;:&quot;Ben&quot;,&quot;parse-names&quot;:false,&quot;dropping-particle&quot;:&quot;&quot;,&quot;non-dropping-particle&quot;:&quot;&quot;},{&quot;family&quot;:&quot;Srinivasan&quot;,&quot;given&quot;:&quot;Pratul P.&quot;,&quot;parse-names&quot;:false,&quot;dropping-particle&quot;:&quot;&quot;,&quot;non-dropping-particle&quot;:&quot;&quot;},{&quot;family&quot;:&quot;Tancik&quot;,&quot;given&quot;:&quot;Matthew&quot;,&quot;parse-names&quot;:false,&quot;dropping-particle&quot;:&quot;&quot;,&quot;non-dropping-particle&quot;:&quot;&quot;},{&quot;family&quot;:&quot;Barron&quot;,&quot;given&quot;:&quot;Jonathan T.&quot;,&quot;parse-names&quot;:false,&quot;dropping-particle&quot;:&quot;&quot;,&quot;non-dropping-particle&quot;:&quot;&quot;},{&quot;family&quot;:&quot;Ramamoorthi&quot;,&quot;given&quot;:&quot;Ravi&quot;,&quot;parse-names&quot;:false,&quot;dropping-particle&quot;:&quot;&quot;,&quot;non-dropping-particle&quot;:&quot;&quot;},{&quot;family&quot;:&quot;Ng&quot;,&quot;given&quot;:&quot;Ren&quot;,&quot;parse-names&quot;:false,&quot;dropping-particle&quot;:&quot;&quot;,&quot;non-dropping-particle&quot;:&quot;&quot;}],&quot;container-title&quot;:&quot;Lecture Notes in Computer Science (including subseries Lecture Notes in Artificial Intelligence and Lecture Notes in Bioinformatics)&quot;,&quot;accessed&quot;:{&quot;date-parts&quot;:[[2023,8,8]]},&quot;DOI&quot;:&quot;10.1007/978-3-030-58452-8_24&quot;,&quot;ISBN&quot;:&quot;9783030584511&quot;,&quot;ISSN&quot;:&quot;16113349&quot;,&quot;URL&quot;:&quot;https://arxiv.org/abs/2003.08934v2&quot;,&quot;issued&quot;:{&quot;date-parts&quot;:[[2020,3,19]]},&quot;page&quot;:&quot;405-421&quot;,&quot;abstract&quot;:&quot;We present a method that achieves state-of-the-art results for synthesizing\nnovel views of complex scenes by optimizing an underlying continuous volumetric\nscene function using a sparse set of input views. Our algorithm represents a\nscene using a fully-connected (non-convolutional) deep network, whose input is\na single continuous 5D coordinate (spatial location $(x,y,z)$ and viewing\ndirection $(\\theta, \\phi)$) and whose output is the volume density and\nview-dependent emitted radiance at that spatial location. We synthesize views\nby querying 5D coordinates along camera rays and use classic volume rendering\ntechniques to project the output colors and densities into an image. Because\nvolume rendering is naturally differentiable, the only input required to\noptimize our representation is a set of images with known camera poses. We\ndescribe how to effectively optimize neural radiance fields to render\nphotorealistic novel views of scenes with complicated geometry and appearance,\nand demonstrate results that outperform prior work on neural rendering and view\nsynthesis. View synthesis results are best viewed as videos, so we urge readers\nto view our supplementary video for convincing comparisons.&quot;,&quot;publisher&quot;:&quot;Springer Science and Business Media Deutschland GmbH&quot;,&quot;volume&quot;:&quot;12346 LNCS&quot;,&quot;container-title-short&quot;:&quot;&quot;},&quot;isTemporary&quot;:false}]},{&quot;citationID&quot;:&quot;MENDELEY_CITATION_71e912f2-b711-45d4-ba0f-234193dd69f2&quot;,&quot;properties&quot;:{&quot;noteIndex&quot;:0},&quot;isEdited&quot;:false,&quot;manualOverride&quot;:{&quot;isManuallyOverridden&quot;:false,&quot;citeprocText&quot;:&quot;(Hartley &amp;#38; Zisserman, 2000)&quot;,&quot;manualOverrideText&quot;:&quot;&quot;},&quot;citationTag&quot;:&quot;MENDELEY_CITATION_v3_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&quot;,&quot;citationItems&quot;:[{&quot;id&quot;:&quot;9cf3e64b-6733-379b-84b0-f3079d33485c&quot;,&quot;itemData&quot;:{&quot;type&quot;:&quot;article-journal&quot;,&quot;id&quot;:&quot;9cf3e64b-6733-379b-84b0-f3079d33485c&quot;,&quot;title&quot;:&quot;Multiple View Geometry in Computer Vision, Second Edition&quot;,&quot;author&quot;:[{&quot;family&quot;:&quot;Hartley&quot;,&quot;given&quot;:&quot;Richard&quot;,&quot;parse-names&quot;:false,&quot;dropping-particle&quot;:&quot;&quot;,&quot;non-dropping-particle&quot;:&quot;&quot;},{&quot;family&quot;:&quot;Zisserman&quot;,&quot;given&quot;:&quot;Andrew&quot;,&quot;parse-names&quot;:false,&quot;dropping-particle&quot;:&quot;&quot;,&quot;non-dropping-particle&quot;:&quot;&quot;}],&quot;accessed&quot;:{&quot;date-parts&quot;:[[2023,9,12]]},&quot;ISBN&quot;:&quot;9780521540513&quot;,&quot;URL&quot;:&quot;www.cambridge.org/9780521540513&quot;,&quot;issued&quot;:{&quot;date-parts&quot;:[[2000]]},&quot;container-title-short&quot;:&quot;&quot;},&quot;isTemporary&quot;:false}]},{&quot;citationID&quot;:&quot;MENDELEY_CITATION_83e4913c-3e8a-48b7-b258-9efe8c0a7e70&quot;,&quot;properties&quot;:{&quot;noteIndex&quot;:0},&quot;isEdited&quot;:false,&quot;manualOverride&quot;:{&quot;isManuallyOverridden&quot;:false,&quot;citeprocText&quot;:&quot;(Heikkila &amp;#38; Silven, 1997)&quot;,&quot;manualOverrideText&quot;:&quot;&quot;},&quot;citationTag&quot;:&quot;MENDELEY_CITATION_v3_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&quot;,&quot;citationItems&quot;:[{&quot;id&quot;:&quot;358fd2eb-4101-3165-ab38-6b03b512fcf3&quot;,&quot;itemData&quot;:{&quot;type&quot;:&quot;article-journal&quot;,&quot;id&quot;:&quot;358fd2eb-4101-3165-ab38-6b03b512fcf3&quot;,&quot;title&quot;:&quot;Four-step camera calibration procedure with implicit image correction&quot;,&quot;author&quot;:[{&quot;family&quot;:&quot;Heikkila&quot;,&quot;given&quot;:&quot;Janne&quot;,&quot;parse-names&quot;:false,&quot;dropping-particle&quot;:&quot;&quot;,&quot;non-dropping-particle&quot;:&quot;&quot;},{&quot;family&quot;:&quot;Silven&quot;,&quot;given&quot;:&quot;Olli&quot;,&quot;parse-names&quot;:false,&quot;dropping-particle&quot;:&quot;&quot;,&quot;non-dropping-particle&quot;:&quot;&quot;}],&quot;container-title&quot;:&quot;Proceedings of the IEEE Computer Society Conference on Computer Vision and Pattern Recognition&quot;,&quot;accessed&quot;:{&quot;date-parts&quot;:[[2023,9,12]]},&quot;DOI&quot;:&quot;10.1109/CVPR.1997.609468&quot;,&quot;ISSN&quot;:&quot;10636919&quot;,&quot;issued&quot;:{&quot;date-parts&quot;:[[1997]]},&quot;page&quot;:&quot;1106-1112&quot;,&quot;abstract&quot;:&quot;In geometrical camera calibration the objective is to determine a set of camera parameters that describe the mapping between 3-D reference coordinates and 2-D image coordinates. Various methods for camera calibration can be found from the literature. However, surprisingly little attention has been paid to the whole calibration procedure, i.e., control point extraction from images, model fitting, image correction, and errors originating in these stages. The main interest has been in model fitting, although the other stages are also important. In this paper we present a four-step calibration procedure that is an extension to the two-step method. There is an additional step to compensate for distortion caused by circular features, and a step for correcting the distorted image coordinates. The image correction is performed with an empirical inverse model that accurately compensates for radial and tangential distortions. Finally, a linear method for solving the parameters of the inverse model is presented.&quot;,&quot;publisher&quot;:&quot;IEEE&quot;,&quot;container-title-short&quot;:&quot;&quot;},&quot;isTemporary&quot;:false}]},{&quot;citationID&quot;:&quot;MENDELEY_CITATION_5bae80fd-3619-49b7-abaf-f286785502d1&quot;,&quot;properties&quot;:{&quot;noteIndex&quot;:0},&quot;isEdited&quot;:false,&quot;manualOverride&quot;:{&quot;isManuallyOverridden&quot;:false,&quot;citeprocText&quot;:&quot;(Heikkila &amp;#38; Silven, 1997)&quot;,&quot;manualOverrideText&quot;:&quot;&quot;},&quot;citationTag&quot;:&quot;MENDELEY_CITATION_v3_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&quot;,&quot;citationItems&quot;:[{&quot;id&quot;:&quot;358fd2eb-4101-3165-ab38-6b03b512fcf3&quot;,&quot;itemData&quot;:{&quot;type&quot;:&quot;article-journal&quot;,&quot;id&quot;:&quot;358fd2eb-4101-3165-ab38-6b03b512fcf3&quot;,&quot;title&quot;:&quot;Four-step camera calibration procedure with implicit image correction&quot;,&quot;author&quot;:[{&quot;family&quot;:&quot;Heikkila&quot;,&quot;given&quot;:&quot;Janne&quot;,&quot;parse-names&quot;:false,&quot;dropping-particle&quot;:&quot;&quot;,&quot;non-dropping-particle&quot;:&quot;&quot;},{&quot;family&quot;:&quot;Silven&quot;,&quot;given&quot;:&quot;Olli&quot;,&quot;parse-names&quot;:false,&quot;dropping-particle&quot;:&quot;&quot;,&quot;non-dropping-particle&quot;:&quot;&quot;}],&quot;container-title&quot;:&quot;Proceedings of the IEEE Computer Society Conference on Computer Vision and Pattern Recognition&quot;,&quot;accessed&quot;:{&quot;date-parts&quot;:[[2023,9,12]]},&quot;DOI&quot;:&quot;10.1109/CVPR.1997.609468&quot;,&quot;ISSN&quot;:&quot;10636919&quot;,&quot;issued&quot;:{&quot;date-parts&quot;:[[1997]]},&quot;page&quot;:&quot;1106-1112&quot;,&quot;abstract&quot;:&quot;In geometrical camera calibration the objective is to determine a set of camera parameters that describe the mapping between 3-D reference coordinates and 2-D image coordinates. Various methods for camera calibration can be found from the literature. However, surprisingly little attention has been paid to the whole calibration procedure, i.e., control point extraction from images, model fitting, image correction, and errors originating in these stages. The main interest has been in model fitting, although the other stages are also important. In this paper we present a four-step calibration procedure that is an extension to the two-step method. There is an additional step to compensate for distortion caused by circular features, and a step for correcting the distorted image coordinates. The image correction is performed with an empirical inverse model that accurately compensates for radial and tangential distortions. Finally, a linear method for solving the parameters of the inverse model is presented.&quot;,&quot;publisher&quot;:&quot;IEEE&quot;,&quot;container-title-short&quot;:&quot;&quot;},&quot;isTemporary&quot;:false}]},{&quot;citationID&quot;:&quot;MENDELEY_CITATION_a2d4ca66-d1ee-4903-9842-3a3d2cd853c5&quot;,&quot;properties&quot;:{&quot;noteIndex&quot;:0},&quot;isEdited&quot;:false,&quot;manualOverride&quot;:{&quot;isManuallyOverridden&quot;:false,&quot;citeprocText&quot;:&quot;(Heikkila &amp;#38; Silven, 1997)&quot;,&quot;manualOverrideText&quot;:&quot;&quot;},&quot;citationTag&quot;:&quot;MENDELEY_CITATION_v3_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&quot;,&quot;citationItems&quot;:[{&quot;id&quot;:&quot;358fd2eb-4101-3165-ab38-6b03b512fcf3&quot;,&quot;itemData&quot;:{&quot;type&quot;:&quot;article-journal&quot;,&quot;id&quot;:&quot;358fd2eb-4101-3165-ab38-6b03b512fcf3&quot;,&quot;title&quot;:&quot;Four-step camera calibration procedure with implicit image correction&quot;,&quot;author&quot;:[{&quot;family&quot;:&quot;Heikkila&quot;,&quot;given&quot;:&quot;Janne&quot;,&quot;parse-names&quot;:false,&quot;dropping-particle&quot;:&quot;&quot;,&quot;non-dropping-particle&quot;:&quot;&quot;},{&quot;family&quot;:&quot;Silven&quot;,&quot;given&quot;:&quot;Olli&quot;,&quot;parse-names&quot;:false,&quot;dropping-particle&quot;:&quot;&quot;,&quot;non-dropping-particle&quot;:&quot;&quot;}],&quot;container-title&quot;:&quot;Proceedings of the IEEE Computer Society Conference on Computer Vision and Pattern Recognition&quot;,&quot;accessed&quot;:{&quot;date-parts&quot;:[[2023,9,12]]},&quot;DOI&quot;:&quot;10.1109/CVPR.1997.609468&quot;,&quot;ISSN&quot;:&quot;10636919&quot;,&quot;issued&quot;:{&quot;date-parts&quot;:[[1997]]},&quot;page&quot;:&quot;1106-1112&quot;,&quot;abstract&quot;:&quot;In geometrical camera calibration the objective is to determine a set of camera parameters that describe the mapping between 3-D reference coordinates and 2-D image coordinates. Various methods for camera calibration can be found from the literature. However, surprisingly little attention has been paid to the whole calibration procedure, i.e., control point extraction from images, model fitting, image correction, and errors originating in these stages. The main interest has been in model fitting, although the other stages are also important. In this paper we present a four-step calibration procedure that is an extension to the two-step method. There is an additional step to compensate for distortion caused by circular features, and a step for correcting the distorted image coordinates. The image correction is performed with an empirical inverse model that accurately compensates for radial and tangential distortions. Finally, a linear method for solving the parameters of the inverse model is presented.&quot;,&quot;publisher&quot;:&quot;IEEE&quot;,&quot;container-title-short&quot;:&quot;&quot;},&quot;isTemporary&quot;:false}]},{&quot;citationID&quot;:&quot;MENDELEY_CITATION_d8359540-784d-4205-a59e-a5c8c8fbb050&quot;,&quot;properties&quot;:{&quot;noteIndex&quot;:0},&quot;isEdited&quot;:false,&quot;manualOverride&quot;:{&quot;isManuallyOverridden&quot;:false,&quot;citeprocText&quot;:&quot;(Heikkila &amp;#38; Silven, 1997)&quot;,&quot;manualOverrideText&quot;:&quot;&quot;},&quot;citationTag&quot;:&quot;MENDELEY_CITATION_v3_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&quot;,&quot;citationItems&quot;:[{&quot;id&quot;:&quot;358fd2eb-4101-3165-ab38-6b03b512fcf3&quot;,&quot;itemData&quot;:{&quot;type&quot;:&quot;article-journal&quot;,&quot;id&quot;:&quot;358fd2eb-4101-3165-ab38-6b03b512fcf3&quot;,&quot;title&quot;:&quot;Four-step camera calibration procedure with implicit image correction&quot;,&quot;author&quot;:[{&quot;family&quot;:&quot;Heikkila&quot;,&quot;given&quot;:&quot;Janne&quot;,&quot;parse-names&quot;:false,&quot;dropping-particle&quot;:&quot;&quot;,&quot;non-dropping-particle&quot;:&quot;&quot;},{&quot;family&quot;:&quot;Silven&quot;,&quot;given&quot;:&quot;Olli&quot;,&quot;parse-names&quot;:false,&quot;dropping-particle&quot;:&quot;&quot;,&quot;non-dropping-particle&quot;:&quot;&quot;}],&quot;container-title&quot;:&quot;Proceedings of the IEEE Computer Society Conference on Computer Vision and Pattern Recognition&quot;,&quot;accessed&quot;:{&quot;date-parts&quot;:[[2023,9,12]]},&quot;DOI&quot;:&quot;10.1109/CVPR.1997.609468&quot;,&quot;ISSN&quot;:&quot;10636919&quot;,&quot;issued&quot;:{&quot;date-parts&quot;:[[1997]]},&quot;page&quot;:&quot;1106-1112&quot;,&quot;abstract&quot;:&quot;In geometrical camera calibration the objective is to determine a set of camera parameters that describe the mapping between 3-D reference coordinates and 2-D image coordinates. Various methods for camera calibration can be found from the literature. However, surprisingly little attention has been paid to the whole calibration procedure, i.e., control point extraction from images, model fitting, image correction, and errors originating in these stages. The main interest has been in model fitting, although the other stages are also important. In this paper we present a four-step calibration procedure that is an extension to the two-step method. There is an additional step to compensate for distortion caused by circular features, and a step for correcting the distorted image coordinates. The image correction is performed with an empirical inverse model that accurately compensates for radial and tangential distortions. Finally, a linear method for solving the parameters of the inverse model is presented.&quot;,&quot;publisher&quot;:&quot;IEEE&quot;,&quot;container-title-short&quot;:&quot;&quot;},&quot;isTemporary&quot;:false}]},{&quot;citationID&quot;:&quot;MENDELEY_CITATION_1f439f8a-c2bb-42e9-9921-8efc57f3ff33&quot;,&quot;properties&quot;:{&quot;noteIndex&quot;:0},&quot;isEdited&quot;:false,&quot;manualOverride&quot;:{&quot;isManuallyOverridden&quot;:false,&quot;citeprocText&quot;:&quot;(Zhang, 2000)&quot;,&quot;manualOverrideText&quot;:&quot;&quot;},&quot;citationTag&quot;:&quot;MENDELEY_CITATION_v3_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&quot;,&quot;citationItems&quot;:[{&quot;id&quot;:&quot;eb39bc3e-e35a-3282-bef9-1dc395d7f78a&quot;,&quot;itemData&quot;:{&quot;type&quot;:&quot;article-journal&quot;,&quot;id&quot;:&quot;eb39bc3e-e35a-3282-bef9-1dc395d7f78a&quot;,&quot;title&quot;:&quot;A flexible new technique for camera calibration&quot;,&quot;author&quot;:[{&quot;family&quot;:&quot;Zhang&quot;,&quot;given&quot;:&quot;Zhengyou&quot;,&quot;parse-names&quot;:false,&quot;dropping-particle&quot;:&quot;&quot;,&quot;non-dropping-particle&quot;:&quot;&quot;}],&quot;container-title&quot;:&quot;IEEE Transactions on Pattern Analysis and Machine Intelligence&quot;,&quot;container-title-short&quot;:&quot;IEEE Trans Pattern Anal Mach Intell&quot;,&quot;accessed&quot;:{&quot;date-parts&quot;:[[2023,9,12]]},&quot;DOI&quot;:&quot;10.1109/34.888718&quot;,&quot;ISSN&quot;:&quot;01628828&quot;,&quot;issued&quot;:{&quot;date-parts&quot;:[[2000,11]]},&quot;page&quot;:&quot;1330-1334&quot;,&quot;abstract&quot;:&quot;We propose a flexible new technique to easily calibrate a camera. It only requires the camera to observe a planar pattern shown at a few (at least two) different orientations. Either the camera or the planar pattern can be freely moved. The motion need not be known. Radial lens distortion is modeled. The proposed procedure consists of a closed-form solution, followed by a nonlinear refinement based on the maximum likelihood criterion. Both computer simulation and real data have been used to test the proposed technique and very good results have been obtained. Compared with classical techniques which use expensive equipment such as two or three orthogonal planes, the proposed technique is easy to use and flexible. It advances 3D computer vision one more step from laboratory environments to real world use. The corresponding software is available from the author's Web page. © 2000 IEEE.&quot;,&quot;issue&quot;:&quot;11&quot;,&quot;volume&quot;:&quot;22&quot;},&quot;isTemporary&quot;:false}]},{&quot;citationID&quot;:&quot;MENDELEY_CITATION_14ebd26c-9c6a-4a9b-9f6e-a7b81cfcc764&quot;,&quot;properties&quot;:{&quot;noteIndex&quot;:0},&quot;isEdited&quot;:false,&quot;manualOverride&quot;:{&quot;isManuallyOverridden&quot;:false,&quot;citeprocText&quot;:&quot;(Zhang, 2000)&quot;,&quot;manualOverrideText&quot;:&quot;&quot;},&quot;citationTag&quot;:&quot;MENDELEY_CITATION_v3_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&quot;,&quot;citationItems&quot;:[{&quot;id&quot;:&quot;eb39bc3e-e35a-3282-bef9-1dc395d7f78a&quot;,&quot;itemData&quot;:{&quot;type&quot;:&quot;article-journal&quot;,&quot;id&quot;:&quot;eb39bc3e-e35a-3282-bef9-1dc395d7f78a&quot;,&quot;title&quot;:&quot;A flexible new technique for camera calibration&quot;,&quot;author&quot;:[{&quot;family&quot;:&quot;Zhang&quot;,&quot;given&quot;:&quot;Zhengyou&quot;,&quot;parse-names&quot;:false,&quot;dropping-particle&quot;:&quot;&quot;,&quot;non-dropping-particle&quot;:&quot;&quot;}],&quot;container-title&quot;:&quot;IEEE Transactions on Pattern Analysis and Machine Intelligence&quot;,&quot;container-title-short&quot;:&quot;IEEE Trans Pattern Anal Mach Intell&quot;,&quot;accessed&quot;:{&quot;date-parts&quot;:[[2023,9,12]]},&quot;DOI&quot;:&quot;10.1109/34.888718&quot;,&quot;ISSN&quot;:&quot;01628828&quot;,&quot;issued&quot;:{&quot;date-parts&quot;:[[2000,11]]},&quot;page&quot;:&quot;1330-1334&quot;,&quot;abstract&quot;:&quot;We propose a flexible new technique to easily calibrate a camera. It only requires the camera to observe a planar pattern shown at a few (at least two) different orientations. Either the camera or the planar pattern can be freely moved. The motion need not be known. Radial lens distortion is modeled. The proposed procedure consists of a closed-form solution, followed by a nonlinear refinement based on the maximum likelihood criterion. Both computer simulation and real data have been used to test the proposed technique and very good results have been obtained. Compared with classical techniques which use expensive equipment such as two or three orthogonal planes, the proposed technique is easy to use and flexible. It advances 3D computer vision one more step from laboratory environments to real world use. The corresponding software is available from the author's Web page. © 2000 IEEE.&quot;,&quot;issue&quot;:&quot;11&quot;,&quot;volume&quot;:&quot;22&quot;},&quot;isTemporary&quot;:false}]},{&quot;citationID&quot;:&quot;MENDELEY_CITATION_d084fc11-0c17-4981-a899-cfdc8335a973&quot;,&quot;properties&quot;:{&quot;noteIndex&quot;:0},&quot;isEdited&quot;:false,&quot;manualOverride&quot;:{&quot;isManuallyOverridden&quot;:false,&quot;citeprocText&quot;:&quot;(Lepetit et al., 2009)&quot;,&quot;manualOverrideText&quot;:&quot;&quot;},&quot;citationTag&quot;:&quot;MENDELEY_CITATION_v3_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&quot;,&quot;citationItems&quot;:[{&quot;id&quot;:&quot;cddd966e-4993-31a5-868d-f650de9f357c&quot;,&quot;itemData&quot;:{&quot;type&quot;:&quot;article-journal&quot;,&quot;id&quot;:&quot;cddd966e-4993-31a5-868d-f650de9f357c&quot;,&quot;title&quot;:&quot;EPnP: An accurate O(n) solution to the PnP problem&quot;,&quot;author&quot;:[{&quot;family&quot;:&quot;Lepetit&quot;,&quot;given&quot;:&quot;Vincent&quot;,&quot;parse-names&quot;:false,&quot;dropping-particle&quot;:&quot;&quot;,&quot;non-dropping-particle&quot;:&quot;&quot;},{&quot;family&quot;:&quot;Moreno-Noguer&quot;,&quot;given&quot;:&quot;Francesc&quot;,&quot;parse-names&quot;:false,&quot;dropping-particle&quot;:&quot;&quot;,&quot;non-dropping-particle&quot;:&quot;&quot;},{&quot;family&quot;:&quot;Fua&quot;,&quot;given&quot;:&quot;Pascal&quot;,&quot;parse-names&quot;:false,&quot;dropping-particle&quot;:&quot;&quot;,&quot;non-dropping-particle&quot;:&quot;&quot;}],&quot;container-title&quot;:&quot;International Journal of Computer Vision&quot;,&quot;container-title-short&quot;:&quot;Int J Comput Vis&quot;,&quot;accessed&quot;:{&quot;date-parts&quot;:[[2023,9,12]]},&quot;DOI&quot;:&quot;10.1007/S11263-008-0152-6/METRICS&quot;,&quot;ISSN&quot;:&quot;09205691&quot;,&quot;URL&quot;:&quot;https://link.springer.com/article/10.1007/s11263-008-0152-6&quot;,&quot;issued&quot;:{&quot;date-parts&quot;:[[2009,2,19]]},&quot;page&quot;:&quot;155-166&quot;,&quot;abstract&quot;:&quot;We propose a non-iterative solution to the PnP problem-the estimation of the pose of a calibrated camera from n 3D-to-2D point correspondences-whose computational complexity grows linearly with n. This is in contrast to state-of-the-art methods that are O(n 5) or even O(n 8), without being more accurate. Our method is applicable for all n ≥ 4 and handles properly both planar and non-planar configurations. Our central idea is to express the n 3D points as a weighted sum of four virtual control points. The problem then reduces to estimating the coordinates of these control points in the camera referential, which can be done in O(n) time by expressing these coordinates as weighted sum of the eigenvectors of a 12 × 12 matrix and solving a small constant number of quadratic equations to pick the right weights. Furthermore, if maximal precision is required, the output of the closed-form solution can be used to initialize a Gauss-Newton scheme, which improves accuracy with negligible amount of additional time. The advantages of our method are demonstrated by thorough testing on both synthetic and real-data.&quot;,&quot;publisher&quot;:&quot;Springer&quot;,&quot;issue&quot;:&quot;2&quot;,&quot;volume&quot;:&quot;81&quot;},&quot;isTemporary&quot;:false}]},{&quot;citationID&quot;:&quot;MENDELEY_CITATION_285f38a7-0617-4efc-9b5c-5da53d4a102c&quot;,&quot;properties&quot;:{&quot;noteIndex&quot;:0},&quot;isEdited&quot;:false,&quot;manualOverride&quot;:{&quot;isManuallyOverridden&quot;:false,&quot;citeprocText&quot;:&quot;(Zhang et al., 1995)&quot;,&quot;manualOverrideText&quot;:&quot;&quot;},&quot;citationTag&quot;:&quot;MENDELEY_CITATION_v3_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&quot;,&quot;citationItems&quot;:[{&quot;id&quot;:&quot;76efa13b-33a1-3492-81ff-370d41559b7d&quot;,&quot;itemData&quot;:{&quot;type&quot;:&quot;article-journal&quot;,&quot;id&quot;:&quot;76efa13b-33a1-3492-81ff-370d41559b7d&quot;,&quot;title&quot;:&quot;A robust technique for matching two uncalibrated images through the recovery of the unknown epipolar geometry&quot;,&quot;author&quot;:[{&quot;family&quot;:&quot;Zhang&quot;,&quot;given&quot;:&quot;Zhengyou&quot;,&quot;parse-names&quot;:false,&quot;dropping-particle&quot;:&quot;&quot;,&quot;non-dropping-particle&quot;:&quot;&quot;},{&quot;family&quot;:&quot;Deriche&quot;,&quot;given&quot;:&quot;Rachid&quot;,&quot;parse-names&quot;:false,&quot;dropping-particle&quot;:&quot;&quot;,&quot;non-dropping-particle&quot;:&quot;&quot;},{&quot;family&quot;:&quot;Faugeras&quot;,&quot;given&quot;:&quot;Olivier&quot;,&quot;parse-names&quot;:false,&quot;dropping-particle&quot;:&quot;&quot;,&quot;non-dropping-particle&quot;:&quot;&quot;},{&quot;family&quot;:&quot;Luong&quot;,&quot;given&quot;:&quot;Quang Tuan&quot;,&quot;parse-names&quot;:false,&quot;dropping-particle&quot;:&quot;&quot;,&quot;non-dropping-particle&quot;:&quot;&quot;}],&quot;container-title&quot;:&quot;Artificial Intelligence&quot;,&quot;container-title-short&quot;:&quot;Artif Intell&quot;,&quot;accessed&quot;:{&quot;date-parts&quot;:[[2023,9,12]]},&quot;DOI&quot;:&quot;10.1016/0004-3702(95)00022-4&quot;,&quot;ISSN&quot;:&quot;0004-3702&quot;,&quot;issued&quot;:{&quot;date-parts&quot;:[[1995,10,1]]},&quot;page&quot;:&quot;87-119&quot;,&quot;abstract&quot;:&quot;This paper proposes a robust approach to image matching by exploiting the only available geometric constraint, namely, the epipolar constraint. The images are uncalibrated, namely the motion between them and the camera parameters are not known. Thus, the images can be taken by different cameras or a single camera at different time instants. If we make an exhaustive search for the epipolar geometry, the complexity is prohibitively high. The idea underlying our approach is to use classical techniques (correlation and relaxation methods in our particular implementation) to find an initial set of matches, and then use a robust technique-the Least Median of Squares (LMedS)-to discard false matches in this set. The epipolar geometry can then be accurately estimated using a meaningful image criterion. More matches are eventually found, as in stereo matching, by using the recovered epipolar geometry. A large number of experiments have been carried out, and very good results have been obtained. Regarding the relaxation technique, we define a new measure of matching support, which allows a higher tolerance to deformation with respect to rigid transformations in the image plane and a smaller contribution for distant matches than for nearby ones. A new strategy for updating matches is developed, which only selects those matches having both high matching support and low matching ambiguity. The update strategy is different from the classical \&quot;winner-take-all\&quot;, which is easily stuck at a local minimum, and also from \&quot;loser-take-nothing\&quot;, which is usually very slow. The proposed algorithm has been widely tested and works remarkably well in a scene with many repetitive patterns. © 1995.&quot;,&quot;publisher&quot;:&quot;Elsevier&quot;,&quot;issue&quot;:&quot;1-2&quot;,&quot;volume&quot;:&quot;78&quot;},&quot;isTemporary&quot;:false}]},{&quot;citationID&quot;:&quot;MENDELEY_CITATION_f05229c2-8e94-41e2-82fc-ec39d26faaf2&quot;,&quot;properties&quot;:{&quot;noteIndex&quot;:0},&quot;isEdited&quot;:false,&quot;manualOverride&quot;:{&quot;isManuallyOverridden&quot;:false,&quot;citeprocText&quot;:&quot;(Zhang et al., 1995)&quot;,&quot;manualOverrideText&quot;:&quot;&quot;},&quot;citationTag&quot;:&quot;MENDELEY_CITATION_v3_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&quot;,&quot;citationItems&quot;:[{&quot;id&quot;:&quot;76efa13b-33a1-3492-81ff-370d41559b7d&quot;,&quot;itemData&quot;:{&quot;type&quot;:&quot;article-journal&quot;,&quot;id&quot;:&quot;76efa13b-33a1-3492-81ff-370d41559b7d&quot;,&quot;title&quot;:&quot;A robust technique for matching two uncalibrated images through the recovery of the unknown epipolar geometry&quot;,&quot;author&quot;:[{&quot;family&quot;:&quot;Zhang&quot;,&quot;given&quot;:&quot;Zhengyou&quot;,&quot;parse-names&quot;:false,&quot;dropping-particle&quot;:&quot;&quot;,&quot;non-dropping-particle&quot;:&quot;&quot;},{&quot;family&quot;:&quot;Deriche&quot;,&quot;given&quot;:&quot;Rachid&quot;,&quot;parse-names&quot;:false,&quot;dropping-particle&quot;:&quot;&quot;,&quot;non-dropping-particle&quot;:&quot;&quot;},{&quot;family&quot;:&quot;Faugeras&quot;,&quot;given&quot;:&quot;Olivier&quot;,&quot;parse-names&quot;:false,&quot;dropping-particle&quot;:&quot;&quot;,&quot;non-dropping-particle&quot;:&quot;&quot;},{&quot;family&quot;:&quot;Luong&quot;,&quot;given&quot;:&quot;Quang Tuan&quot;,&quot;parse-names&quot;:false,&quot;dropping-particle&quot;:&quot;&quot;,&quot;non-dropping-particle&quot;:&quot;&quot;}],&quot;container-title&quot;:&quot;Artificial Intelligence&quot;,&quot;container-title-short&quot;:&quot;Artif Intell&quot;,&quot;accessed&quot;:{&quot;date-parts&quot;:[[2023,9,12]]},&quot;DOI&quot;:&quot;10.1016/0004-3702(95)00022-4&quot;,&quot;ISSN&quot;:&quot;0004-3702&quot;,&quot;issued&quot;:{&quot;date-parts&quot;:[[1995,10,1]]},&quot;page&quot;:&quot;87-119&quot;,&quot;abstract&quot;:&quot;This paper proposes a robust approach to image matching by exploiting the only available geometric constraint, namely, the epipolar constraint. The images are uncalibrated, namely the motion between them and the camera parameters are not known. Thus, the images can be taken by different cameras or a single camera at different time instants. If we make an exhaustive search for the epipolar geometry, the complexity is prohibitively high. The idea underlying our approach is to use classical techniques (correlation and relaxation methods in our particular implementation) to find an initial set of matches, and then use a robust technique-the Least Median of Squares (LMedS)-to discard false matches in this set. The epipolar geometry can then be accurately estimated using a meaningful image criterion. More matches are eventually found, as in stereo matching, by using the recovered epipolar geometry. A large number of experiments have been carried out, and very good results have been obtained. Regarding the relaxation technique, we define a new measure of matching support, which allows a higher tolerance to deformation with respect to rigid transformations in the image plane and a smaller contribution for distant matches than for nearby ones. A new strategy for updating matches is developed, which only selects those matches having both high matching support and low matching ambiguity. The update strategy is different from the classical \&quot;winner-take-all\&quot;, which is easily stuck at a local minimum, and also from \&quot;loser-take-nothing\&quot;, which is usually very slow. The proposed algorithm has been widely tested and works remarkably well in a scene with many repetitive patterns. © 1995.&quot;,&quot;publisher&quot;:&quot;Elsevier&quot;,&quot;issue&quot;:&quot;1-2&quot;,&quot;volume&quot;:&quot;78&quot;},&quot;isTemporary&quot;:false}]},{&quot;citationID&quot;:&quot;MENDELEY_CITATION_51fb9b63-9b57-48b3-a511-e11901933a61&quot;,&quot;properties&quot;:{&quot;noteIndex&quot;:0},&quot;isEdited&quot;:false,&quot;manualOverride&quot;:{&quot;isManuallyOverridden&quot;:false,&quot;citeprocText&quot;:&quot;(Zhang et al., 1995)&quot;,&quot;manualOverrideText&quot;:&quot;&quot;},&quot;citationTag&quot;:&quot;MENDELEY_CITATION_v3_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&quot;,&quot;citationItems&quot;:[{&quot;id&quot;:&quot;76efa13b-33a1-3492-81ff-370d41559b7d&quot;,&quot;itemData&quot;:{&quot;type&quot;:&quot;article-journal&quot;,&quot;id&quot;:&quot;76efa13b-33a1-3492-81ff-370d41559b7d&quot;,&quot;title&quot;:&quot;A robust technique for matching two uncalibrated images through the recovery of the unknown epipolar geometry&quot;,&quot;author&quot;:[{&quot;family&quot;:&quot;Zhang&quot;,&quot;given&quot;:&quot;Zhengyou&quot;,&quot;parse-names&quot;:false,&quot;dropping-particle&quot;:&quot;&quot;,&quot;non-dropping-particle&quot;:&quot;&quot;},{&quot;family&quot;:&quot;Deriche&quot;,&quot;given&quot;:&quot;Rachid&quot;,&quot;parse-names&quot;:false,&quot;dropping-particle&quot;:&quot;&quot;,&quot;non-dropping-particle&quot;:&quot;&quot;},{&quot;family&quot;:&quot;Faugeras&quot;,&quot;given&quot;:&quot;Olivier&quot;,&quot;parse-names&quot;:false,&quot;dropping-particle&quot;:&quot;&quot;,&quot;non-dropping-particle&quot;:&quot;&quot;},{&quot;family&quot;:&quot;Luong&quot;,&quot;given&quot;:&quot;Quang Tuan&quot;,&quot;parse-names&quot;:false,&quot;dropping-particle&quot;:&quot;&quot;,&quot;non-dropping-particle&quot;:&quot;&quot;}],&quot;container-title&quot;:&quot;Artificial Intelligence&quot;,&quot;container-title-short&quot;:&quot;Artif Intell&quot;,&quot;accessed&quot;:{&quot;date-parts&quot;:[[2023,9,12]]},&quot;DOI&quot;:&quot;10.1016/0004-3702(95)00022-4&quot;,&quot;ISSN&quot;:&quot;0004-3702&quot;,&quot;issued&quot;:{&quot;date-parts&quot;:[[1995,10,1]]},&quot;page&quot;:&quot;87-119&quot;,&quot;abstract&quot;:&quot;This paper proposes a robust approach to image matching by exploiting the only available geometric constraint, namely, the epipolar constraint. The images are uncalibrated, namely the motion between them and the camera parameters are not known. Thus, the images can be taken by different cameras or a single camera at different time instants. If we make an exhaustive search for the epipolar geometry, the complexity is prohibitively high. The idea underlying our approach is to use classical techniques (correlation and relaxation methods in our particular implementation) to find an initial set of matches, and then use a robust technique-the Least Median of Squares (LMedS)-to discard false matches in this set. The epipolar geometry can then be accurately estimated using a meaningful image criterion. More matches are eventually found, as in stereo matching, by using the recovered epipolar geometry. A large number of experiments have been carried out, and very good results have been obtained. Regarding the relaxation technique, we define a new measure of matching support, which allows a higher tolerance to deformation with respect to rigid transformations in the image plane and a smaller contribution for distant matches than for nearby ones. A new strategy for updating matches is developed, which only selects those matches having both high matching support and low matching ambiguity. The update strategy is different from the classical \&quot;winner-take-all\&quot;, which is easily stuck at a local minimum, and also from \&quot;loser-take-nothing\&quot;, which is usually very slow. The proposed algorithm has been widely tested and works remarkably well in a scene with many repetitive patterns. © 1995.&quot;,&quot;publisher&quot;:&quot;Elsevier&quot;,&quot;issue&quot;:&quot;1-2&quot;,&quot;volume&quot;:&quot;78&quot;},&quot;isTemporary&quot;:false}]}]"/>
     <we:property name="MENDELEY_CITATIONS_STYLE" value="{&quot;id&quot;:&quot;https://www.zotero.org/styles/apa&quot;,&quot;title&quot;:&quot;American Psychological Association 7th edition&quot;,&quot;format&quot;:&quot;author-date&quot;,&quot;defaultLocale&quot;:null,&quot;isLocaleCodeValid&quot;:true}"/>
   </we:properties>
   <we:bindings/>
@@ -5622,21 +7377,10 @@
 </file>
 
 <file path=customXml/item1.xml><?xml version="1.0" encoding="utf-8"?>
-<p:properties xmlns:p="http://schemas.microsoft.com/office/2006/metadata/properties" xmlns:xsi="http://www.w3.org/2001/XMLSchema-instance" xmlns:pc="http://schemas.microsoft.com/office/infopath/2007/PartnerControls">
-  <documentManagement/>
-</p:properties>
+<b:Sources xmlns:b="http://schemas.openxmlformats.org/officeDocument/2006/bibliography" xmlns="http://schemas.openxmlformats.org/officeDocument/2006/bibliography" SelectedStyle="\APASixthEditionOfficeOnline.xsl" StyleName="APA" Version="6"/>
 </file>
 
 <file path=customXml/item2.xml><?xml version="1.0" encoding="utf-8"?>
-<?mso-contentType ?>
-<FormTemplates xmlns="http://schemas.microsoft.com/sharepoint/v3/contenttype/forms">
-  <Display>DocumentLibraryForm</Display>
-  <Edit>DocumentLibraryForm</Edit>
-  <New>DocumentLibraryForm</New>
-</FormTemplates>
-</file>
-
-<file path=customXml/item3.xml><?xml version="1.0" encoding="utf-8"?>
 <ct:contentTypeSchema xmlns:ct="http://schemas.microsoft.com/office/2006/metadata/contentType" xmlns:ma="http://schemas.microsoft.com/office/2006/metadata/properties/metaAttributes" ct:_="" ma:_="" ma:contentTypeName="Dokument" ma:contentTypeID="0x010100C98EFE1329283A4EAF64DA67A44D2ACC" ma:contentTypeVersion="13" ma:contentTypeDescription="Ein neues Dokument erstellen." ma:contentTypeScope="" ma:versionID="b4d4383f7deb9e7d2bc60771b642792a">
   <xsd:schema xmlns:xsd="http://www.w3.org/2001/XMLSchema" xmlns:xs="http://www.w3.org/2001/XMLSchema" xmlns:p="http://schemas.microsoft.com/office/2006/metadata/properties" xmlns:ns3="d392f102-75ce-4f63-a5e8-040f5dadbd93" xmlns:ns4="b35646b5-1114-4bd8-b677-ea8c6b1eb33b" targetNamespace="http://schemas.microsoft.com/office/2006/metadata/properties" ma:root="true" ma:fieldsID="347f48d5cc1be1b5d091401d8ad69949" ns3:_="" ns4:_="">
     <xsd:import namespace="d392f102-75ce-4f63-a5e8-040f5dadbd93"/>
@@ -5859,28 +7603,30 @@
 </ct:contentTypeSchema>
 </file>
 
+<file path=customXml/item3.xml><?xml version="1.0" encoding="utf-8"?>
+<?mso-contentType ?>
+<FormTemplates xmlns="http://schemas.microsoft.com/sharepoint/v3/contenttype/forms">
+  <Display>DocumentLibraryForm</Display>
+  <Edit>DocumentLibraryForm</Edit>
+  <New>DocumentLibraryForm</New>
+</FormTemplates>
+</file>
+
 <file path=customXml/item4.xml><?xml version="1.0" encoding="utf-8"?>
-<b:Sources xmlns:b="http://schemas.openxmlformats.org/officeDocument/2006/bibliography" xmlns="http://schemas.openxmlformats.org/officeDocument/2006/bibliography" SelectedStyle="\APASixthEditionOfficeOnline.xsl" StyleName="APA" Version="6"/>
+<p:properties xmlns:p="http://schemas.microsoft.com/office/2006/metadata/properties" xmlns:xsi="http://www.w3.org/2001/XMLSchema-instance" xmlns:pc="http://schemas.microsoft.com/office/infopath/2007/PartnerControls">
+  <documentManagement/>
+</p:properties>
 </file>
 
 <file path=customXml/itemProps1.xml><?xml version="1.0" encoding="utf-8"?>
-<ds:datastoreItem xmlns:ds="http://schemas.openxmlformats.org/officeDocument/2006/customXml" ds:itemID="{1F322086-E445-4FDC-855D-3906D390DBDC}">
+<ds:datastoreItem xmlns:ds="http://schemas.openxmlformats.org/officeDocument/2006/customXml" ds:itemID="{56DAC460-20ED-400B-9E05-756E79DF9428}">
   <ds:schemaRefs>
-    <ds:schemaRef ds:uri="http://schemas.microsoft.com/office/2006/metadata/properties"/>
-    <ds:schemaRef ds:uri="http://schemas.microsoft.com/office/infopath/2007/PartnerControls"/>
+    <ds:schemaRef ds:uri="http://schemas.openxmlformats.org/officeDocument/2006/bibliography"/>
   </ds:schemaRefs>
 </ds:datastoreItem>
 </file>
 
 <file path=customXml/itemProps2.xml><?xml version="1.0" encoding="utf-8"?>
-<ds:datastoreItem xmlns:ds="http://schemas.openxmlformats.org/officeDocument/2006/customXml" ds:itemID="{4F3272AC-B7F4-449E-8945-B138A342100B}">
-  <ds:schemaRefs>
-    <ds:schemaRef ds:uri="http://schemas.microsoft.com/sharepoint/v3/contenttype/forms"/>
-  </ds:schemaRefs>
-</ds:datastoreItem>
-</file>
-
-<file path=customXml/itemProps3.xml><?xml version="1.0" encoding="utf-8"?>
 <ds:datastoreItem xmlns:ds="http://schemas.openxmlformats.org/officeDocument/2006/customXml" ds:itemID="{263CC9C4-253C-497F-90D9-D3AF06C651FF}">
   <ds:schemaRefs>
     <ds:schemaRef ds:uri="http://schemas.microsoft.com/office/2006/metadata/contentType"/>
@@ -5899,10 +7645,19 @@
 </ds:datastoreItem>
 </file>
 
+<file path=customXml/itemProps3.xml><?xml version="1.0" encoding="utf-8"?>
+<ds:datastoreItem xmlns:ds="http://schemas.openxmlformats.org/officeDocument/2006/customXml" ds:itemID="{4F3272AC-B7F4-449E-8945-B138A342100B}">
+  <ds:schemaRefs>
+    <ds:schemaRef ds:uri="http://schemas.microsoft.com/sharepoint/v3/contenttype/forms"/>
+  </ds:schemaRefs>
+</ds:datastoreItem>
+</file>
+
 <file path=customXml/itemProps4.xml><?xml version="1.0" encoding="utf-8"?>
-<ds:datastoreItem xmlns:ds="http://schemas.openxmlformats.org/officeDocument/2006/customXml" ds:itemID="{56DAC460-20ED-400B-9E05-756E79DF9428}">
+<ds:datastoreItem xmlns:ds="http://schemas.openxmlformats.org/officeDocument/2006/customXml" ds:itemID="{1F322086-E445-4FDC-855D-3906D390DBDC}">
   <ds:schemaRefs>
-    <ds:schemaRef ds:uri="http://schemas.openxmlformats.org/officeDocument/2006/bibliography"/>
+    <ds:schemaRef ds:uri="http://schemas.microsoft.com/office/2006/metadata/properties"/>
+    <ds:schemaRef ds:uri="http://schemas.microsoft.com/office/infopath/2007/PartnerControls"/>
   </ds:schemaRefs>
 </ds:datastoreItem>
 </file>
</xml_diff>

<commit_message>
introduction section draft added
</commit_message>
<xml_diff>
--- a/Writing/Thesis.docx
+++ b/Writing/Thesis.docx
@@ -911,25 +911,25 @@
         <w:pStyle w:val="NormalWeb"/>
         <w:rPr>
           <w:rFonts w:asciiTheme="minorHAnsi" w:hAnsiTheme="minorHAnsi" w:cstheme="minorHAnsi"/>
-          <w:sz w:val="28"/>
-          <w:szCs w:val="28"/>
-        </w:rPr>
-      </w:pPr>
-      <w:r>
-        <w:rPr>
-          <w:rFonts w:asciiTheme="minorHAnsi" w:hAnsiTheme="minorHAnsi" w:cstheme="minorHAnsi"/>
-          <w:sz w:val="28"/>
-          <w:szCs w:val="28"/>
-        </w:rPr>
-        <w:t>Electron tomography (ET) is now routinely used to determine the 3D ultrastructure of cells and organelles at nanoscale resolutions</w:t>
+          <w:sz w:val="26"/>
+          <w:szCs w:val="26"/>
+        </w:rPr>
+      </w:pPr>
+      <w:r>
+        <w:rPr>
+          <w:rFonts w:asciiTheme="minorHAnsi" w:hAnsiTheme="minorHAnsi" w:cstheme="minorHAnsi"/>
+          <w:sz w:val="26"/>
+          <w:szCs w:val="26"/>
+        </w:rPr>
+        <w:t>Electron tomography, often known as ET, is now the method of choice for determining the three-dimensional ultrastructure of organelles and cells at nanoscale resolutions</w:t>
       </w:r>
       <w:sdt>
         <w:sdtPr>
           <w:rPr>
             <w:rFonts w:asciiTheme="minorHAnsi" w:hAnsiTheme="minorHAnsi" w:cstheme="minorHAnsi"/>
             <w:color w:val="000000"/>
-            <w:sz w:val="28"/>
-            <w:szCs w:val="28"/>
+            <w:sz w:val="26"/>
+            <w:szCs w:val="26"/>
           </w:rPr>
           <w:tag w:val="MENDELEY_CITATION_v3_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"/>
           <w:id w:val="876976498"/>
@@ -942,8 +942,8 @@
             <w:rPr>
               <w:rFonts w:asciiTheme="minorHAnsi" w:hAnsiTheme="minorHAnsi" w:cstheme="minorHAnsi"/>
               <w:color w:val="000000"/>
-              <w:sz w:val="28"/>
-              <w:szCs w:val="28"/>
+              <w:sz w:val="26"/>
+              <w:szCs w:val="26"/>
             </w:rPr>
             <w:t>(Neumüller, 2018)</w:t>
           </w:r>
@@ -952,18 +952,42 @@
       <w:r>
         <w:rPr>
           <w:rFonts w:asciiTheme="minorHAnsi" w:hAnsiTheme="minorHAnsi" w:cstheme="minorHAnsi"/>
-          <w:sz w:val="28"/>
-          <w:szCs w:val="28"/>
-        </w:rPr>
-        <w:t>. By acquiring a tilt series of 2D transmission electron microscopy (TEM) projections over a wide angular range (+/- 60° to 80° typically) and computationally recombining the images, the 3D volume of the specimen can be reconstructed</w:t>
+          <w:sz w:val="26"/>
+          <w:szCs w:val="26"/>
+        </w:rPr>
+        <w:t xml:space="preserve">. </w:t>
+      </w:r>
+      <w:r>
+        <w:rPr>
+          <w:rFonts w:asciiTheme="minorHAnsi" w:hAnsiTheme="minorHAnsi" w:cstheme="minorHAnsi"/>
+          <w:sz w:val="26"/>
+          <w:szCs w:val="26"/>
+        </w:rPr>
+        <w:t xml:space="preserve">The 3D volume of the specimen can be reproduced by first collecting a tilted set of 2D transmission electron microscopy (TEM) images over a </w:t>
+      </w:r>
+      <w:r>
+        <w:rPr>
+          <w:rFonts w:asciiTheme="minorHAnsi" w:hAnsiTheme="minorHAnsi" w:cstheme="minorHAnsi"/>
+          <w:sz w:val="26"/>
+          <w:szCs w:val="26"/>
+        </w:rPr>
+        <w:t>wide-angle</w:t>
+      </w:r>
+      <w:r>
+        <w:rPr>
+          <w:rFonts w:asciiTheme="minorHAnsi" w:hAnsiTheme="minorHAnsi" w:cstheme="minorHAnsi"/>
+          <w:sz w:val="26"/>
+          <w:szCs w:val="26"/>
+        </w:rPr>
+        <w:t xml:space="preserve"> range (usually +/- 60° to 80°), and then computationally recombining the images</w:t>
       </w:r>
       <w:sdt>
         <w:sdtPr>
           <w:rPr>
             <w:rFonts w:asciiTheme="minorHAnsi" w:hAnsiTheme="minorHAnsi" w:cstheme="minorHAnsi"/>
             <w:color w:val="000000"/>
-            <w:sz w:val="28"/>
-            <w:szCs w:val="28"/>
+            <w:sz w:val="26"/>
+            <w:szCs w:val="26"/>
           </w:rPr>
           <w:tag w:val="MENDELEY_CITATION_v3_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"/>
           <w:id w:val="-2098009479"/>
@@ -976,8 +1000,8 @@
             <w:rPr>
               <w:rFonts w:asciiTheme="minorHAnsi" w:hAnsiTheme="minorHAnsi" w:cstheme="minorHAnsi"/>
               <w:color w:val="000000"/>
-              <w:sz w:val="28"/>
-              <w:szCs w:val="28"/>
+              <w:sz w:val="26"/>
+              <w:szCs w:val="26"/>
             </w:rPr>
             <w:t>(</w:t>
           </w:r>
@@ -986,8 +1010,8 @@
             <w:rPr>
               <w:rFonts w:asciiTheme="minorHAnsi" w:hAnsiTheme="minorHAnsi" w:cstheme="minorHAnsi"/>
               <w:color w:val="000000"/>
-              <w:sz w:val="28"/>
-              <w:szCs w:val="28"/>
+              <w:sz w:val="26"/>
+              <w:szCs w:val="26"/>
             </w:rPr>
             <w:t>Chreifi</w:t>
           </w:r>
@@ -996,8 +1020,8 @@
             <w:rPr>
               <w:rFonts w:asciiTheme="minorHAnsi" w:hAnsiTheme="minorHAnsi" w:cstheme="minorHAnsi"/>
               <w:color w:val="000000"/>
-              <w:sz w:val="28"/>
-              <w:szCs w:val="28"/>
+              <w:sz w:val="26"/>
+              <w:szCs w:val="26"/>
             </w:rPr>
             <w:t xml:space="preserve"> et al., 2019)</w:t>
           </w:r>
@@ -1006,18 +1030,42 @@
       <w:r>
         <w:rPr>
           <w:rFonts w:asciiTheme="minorHAnsi" w:hAnsiTheme="minorHAnsi" w:cstheme="minorHAnsi"/>
-          <w:sz w:val="28"/>
-          <w:szCs w:val="28"/>
-        </w:rPr>
-        <w:t xml:space="preserve">. However, the low electron doses applicable to biological samples (typically &lt;100 e−/Å2) lead to extremely low signal-to-noise ratios (SNR) in the resulting tomograms </w:t>
+          <w:sz w:val="26"/>
+          <w:szCs w:val="26"/>
+        </w:rPr>
+        <w:t>.</w:t>
+      </w:r>
+      <w:r>
+        <w:rPr>
+          <w:rFonts w:asciiTheme="minorHAnsi" w:hAnsiTheme="minorHAnsi" w:cstheme="minorHAnsi"/>
+          <w:sz w:val="26"/>
+          <w:szCs w:val="26"/>
+        </w:rPr>
+        <w:t xml:space="preserve"> </w:t>
+      </w:r>
+      <w:r>
+        <w:rPr>
+          <w:rFonts w:asciiTheme="minorHAnsi" w:hAnsiTheme="minorHAnsi" w:cstheme="minorHAnsi"/>
+          <w:sz w:val="26"/>
+          <w:szCs w:val="26"/>
+        </w:rPr>
+        <w:t>However, the low electron doses that are applicable to biological samples (which are typically less than 100 e−/Å2) result in extremely poor signal-to-noise ratios (SNR) in the tomograms that are produced as a result</w:t>
+      </w:r>
+      <w:r>
+        <w:rPr>
+          <w:rFonts w:asciiTheme="minorHAnsi" w:hAnsiTheme="minorHAnsi" w:cstheme="minorHAnsi"/>
+          <w:sz w:val="26"/>
+          <w:szCs w:val="26"/>
+        </w:rPr>
+        <w:t xml:space="preserve"> </w:t>
       </w:r>
       <w:sdt>
         <w:sdtPr>
           <w:rPr>
             <w:rFonts w:asciiTheme="minorHAnsi" w:hAnsiTheme="minorHAnsi" w:cstheme="minorHAnsi"/>
             <w:color w:val="000000"/>
-            <w:sz w:val="28"/>
-            <w:szCs w:val="28"/>
+            <w:sz w:val="26"/>
+            <w:szCs w:val="26"/>
           </w:rPr>
           <w:tag w:val="MENDELEY_CITATION_v3_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"/>
           <w:id w:val="393928825"/>
@@ -1030,8 +1078,8 @@
             <w:rPr>
               <w:rFonts w:asciiTheme="minorHAnsi" w:hAnsiTheme="minorHAnsi" w:cstheme="minorHAnsi"/>
               <w:color w:val="000000"/>
-              <w:sz w:val="28"/>
-              <w:szCs w:val="28"/>
+              <w:sz w:val="26"/>
+              <w:szCs w:val="26"/>
             </w:rPr>
             <w:t>(</w:t>
           </w:r>
@@ -1040,8 +1088,8 @@
             <w:rPr>
               <w:rFonts w:asciiTheme="minorHAnsi" w:hAnsiTheme="minorHAnsi" w:cstheme="minorHAnsi"/>
               <w:color w:val="000000"/>
-              <w:sz w:val="28"/>
-              <w:szCs w:val="28"/>
+              <w:sz w:val="26"/>
+              <w:szCs w:val="26"/>
             </w:rPr>
             <w:t>Frangakis</w:t>
           </w:r>
@@ -1050,8 +1098,8 @@
             <w:rPr>
               <w:rFonts w:asciiTheme="minorHAnsi" w:hAnsiTheme="minorHAnsi" w:cstheme="minorHAnsi"/>
               <w:color w:val="000000"/>
-              <w:sz w:val="28"/>
-              <w:szCs w:val="28"/>
+              <w:sz w:val="26"/>
+              <w:szCs w:val="26"/>
             </w:rPr>
             <w:t>, 2021)</w:t>
           </w:r>
@@ -1060,499 +1108,595 @@
       <w:r>
         <w:rPr>
           <w:rFonts w:asciiTheme="minorHAnsi" w:hAnsiTheme="minorHAnsi" w:cstheme="minorHAnsi"/>
-          <w:sz w:val="28"/>
-          <w:szCs w:val="28"/>
-        </w:rPr>
-        <w:t xml:space="preserve">. The noise primarily arises from the stochastic nature of electron scattering events and limitations of electron detection [4]. Moreover, imperfections in tilt axis alignment, beam-induced specimen deformation and distortions inherent to electron lenses further corrupt the TEM data [5]. This obscures and corrupts fine structural details that are vital for understanding complex cellular processes and molecular interactions. Hence, noise reduction is </w:t>
+          <w:sz w:val="26"/>
+          <w:szCs w:val="26"/>
+        </w:rPr>
+        <w:t xml:space="preserve">. </w:t>
+      </w:r>
+      <w:r>
+        <w:rPr>
+          <w:rFonts w:asciiTheme="minorHAnsi" w:hAnsiTheme="minorHAnsi" w:cstheme="minorHAnsi"/>
+          <w:sz w:val="26"/>
+          <w:szCs w:val="26"/>
+        </w:rPr>
+        <w:t>The leading causes of the noise are the stochastic character of the events involving electron scattering and the constraints imposed by electron detection</w:t>
+      </w:r>
+      <w:r>
+        <w:rPr>
+          <w:rFonts w:asciiTheme="minorHAnsi" w:hAnsiTheme="minorHAnsi" w:cstheme="minorHAnsi"/>
+          <w:sz w:val="26"/>
+          <w:szCs w:val="26"/>
+        </w:rPr>
+        <w:t xml:space="preserve"> </w:t>
+      </w:r>
+      <w:sdt>
+        <w:sdtPr>
+          <w:rPr>
+            <w:rFonts w:asciiTheme="minorHAnsi" w:hAnsiTheme="minorHAnsi" w:cstheme="minorHAnsi"/>
+            <w:color w:val="000000"/>
+            <w:sz w:val="26"/>
+            <w:szCs w:val="26"/>
+          </w:rPr>
+          <w:tag w:val="MENDELEY_CITATION_v3_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"/>
+          <w:id w:val="-1608661043"/>
+          <w:placeholder>
+            <w:docPart w:val="DefaultPlaceholder_-1854013440"/>
+          </w:placeholder>
+        </w:sdtPr>
+        <w:sdtContent>
+          <w:r>
+            <w:rPr>
+              <w:rFonts w:asciiTheme="minorHAnsi" w:hAnsiTheme="minorHAnsi" w:cstheme="minorHAnsi"/>
+              <w:color w:val="000000"/>
+              <w:sz w:val="26"/>
+              <w:szCs w:val="26"/>
+            </w:rPr>
+            <w:t>(Joy, 2008)</w:t>
+          </w:r>
+        </w:sdtContent>
+      </w:sdt>
+      <w:r>
+        <w:rPr>
+          <w:rFonts w:asciiTheme="minorHAnsi" w:hAnsiTheme="minorHAnsi" w:cstheme="minorHAnsi"/>
+          <w:sz w:val="26"/>
+          <w:szCs w:val="26"/>
+        </w:rPr>
+        <w:t xml:space="preserve">. </w:t>
+      </w:r>
+      <w:r>
+        <w:rPr>
+          <w:rFonts w:asciiTheme="minorHAnsi" w:hAnsiTheme="minorHAnsi" w:cstheme="minorHAnsi"/>
+          <w:sz w:val="26"/>
+          <w:szCs w:val="26"/>
+        </w:rPr>
+        <w:t>In addition, flaws in the alignment of the tilt axis, beam-induced specimen deformation, and distortions that are inherent to electron lenses all contribute to the contamination of the TEM data</w:t>
+      </w:r>
+      <w:sdt>
+        <w:sdtPr>
+          <w:rPr>
+            <w:rFonts w:asciiTheme="minorHAnsi" w:hAnsiTheme="minorHAnsi" w:cstheme="minorHAnsi"/>
+            <w:sz w:val="26"/>
+            <w:szCs w:val="26"/>
+          </w:rPr>
+          <w:tag w:val="MENDELEY_CITATION_v3_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"/>
+          <w:id w:val="1422829789"/>
+          <w:placeholder>
+            <w:docPart w:val="DefaultPlaceholder_-1854013440"/>
+          </w:placeholder>
+        </w:sdtPr>
+        <w:sdtContent>
+          <w:r>
+            <w:rPr>
+              <w:rFonts w:asciiTheme="minorHAnsi" w:hAnsiTheme="minorHAnsi" w:cstheme="minorHAnsi"/>
+              <w:sz w:val="26"/>
+              <w:szCs w:val="26"/>
+            </w:rPr>
+            <w:t>(Ellis &amp; Cohen-Gould, 1927)</w:t>
+          </w:r>
+        </w:sdtContent>
+      </w:sdt>
+      <w:r>
+        <w:rPr>
+          <w:rFonts w:asciiTheme="minorHAnsi" w:hAnsiTheme="minorHAnsi" w:cstheme="minorHAnsi"/>
+          <w:sz w:val="26"/>
+          <w:szCs w:val="26"/>
+        </w:rPr>
+        <w:t xml:space="preserve">. </w:t>
+      </w:r>
+      <w:r>
+        <w:rPr>
+          <w:rFonts w:asciiTheme="minorHAnsi" w:hAnsiTheme="minorHAnsi" w:cstheme="minorHAnsi"/>
+          <w:sz w:val="26"/>
+          <w:szCs w:val="26"/>
+        </w:rPr>
+        <w:t>This leads to very tiny structural features, which are essential for interpreting the sophisticated cellular processes and chemical interactions, to get confused and distorted. Therefore, reducing the amount of noise in tomograms is a critical step in the preprocessing phase that comes before extracting information that has biological significance.</w:t>
+      </w:r>
+    </w:p>
+    <w:p>
+      <w:pPr>
+        <w:pStyle w:val="NormalWeb"/>
+        <w:rPr>
+          <w:rFonts w:asciiTheme="minorHAnsi" w:hAnsiTheme="minorHAnsi" w:cstheme="minorHAnsi"/>
+          <w:sz w:val="26"/>
+          <w:szCs w:val="26"/>
+        </w:rPr>
+      </w:pPr>
+      <w:r>
+        <w:rPr>
+          <w:rFonts w:asciiTheme="minorHAnsi" w:hAnsiTheme="minorHAnsi" w:cstheme="minorHAnsi"/>
+          <w:sz w:val="26"/>
+          <w:szCs w:val="26"/>
+        </w:rPr>
+        <w:t>In order to improve 3D ET reconstructions, a number of different denoising algorithms have been implemented.</w:t>
+      </w:r>
+      <w:r>
+        <w:rPr>
+          <w:rFonts w:asciiTheme="minorHAnsi" w:hAnsiTheme="minorHAnsi" w:cstheme="minorHAnsi"/>
+          <w:sz w:val="26"/>
+          <w:szCs w:val="26"/>
+        </w:rPr>
+        <w:t xml:space="preserve"> </w:t>
+      </w:r>
+      <w:r>
+        <w:rPr>
+          <w:rFonts w:asciiTheme="minorHAnsi" w:hAnsiTheme="minorHAnsi" w:cstheme="minorHAnsi"/>
+          <w:sz w:val="26"/>
+          <w:szCs w:val="26"/>
+        </w:rPr>
+        <w:t>To a certain extent, straightforward linear filters like median filtering, Gaussian smoothing, and anisotropic diffusion filtration can reduce noise, but at the cost of a significant loss of high-resolution information</w:t>
+      </w:r>
+      <w:sdt>
+        <w:sdtPr>
+          <w:rPr>
+            <w:rFonts w:asciiTheme="minorHAnsi" w:hAnsiTheme="minorHAnsi" w:cstheme="minorHAnsi"/>
+            <w:sz w:val="26"/>
+            <w:szCs w:val="26"/>
+          </w:rPr>
+          <w:tag w:val="MENDELEY_CITATION_v3_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"/>
+          <w:id w:val="-1523322894"/>
+          <w:placeholder>
+            <w:docPart w:val="DefaultPlaceholder_-1854013440"/>
+          </w:placeholder>
+        </w:sdtPr>
+        <w:sdtContent>
+          <w:r>
+            <w:rPr>
+              <w:rFonts w:asciiTheme="minorHAnsi" w:hAnsiTheme="minorHAnsi" w:cstheme="minorHAnsi"/>
+              <w:sz w:val="26"/>
+              <w:szCs w:val="26"/>
+            </w:rPr>
+            <w:t xml:space="preserve">(Fernandez, 2009; </w:t>
+          </w:r>
+          <w:proofErr w:type="spellStart"/>
+          <w:r>
+            <w:rPr>
+              <w:rFonts w:asciiTheme="minorHAnsi" w:hAnsiTheme="minorHAnsi" w:cstheme="minorHAnsi"/>
+              <w:sz w:val="26"/>
+              <w:szCs w:val="26"/>
+            </w:rPr>
+            <w:t>Frangakis</w:t>
+          </w:r>
+          <w:proofErr w:type="spellEnd"/>
+          <w:r>
+            <w:rPr>
+              <w:rFonts w:asciiTheme="minorHAnsi" w:hAnsiTheme="minorHAnsi" w:cstheme="minorHAnsi"/>
+              <w:sz w:val="26"/>
+              <w:szCs w:val="26"/>
+            </w:rPr>
+            <w:t xml:space="preserve"> &amp; </w:t>
+          </w:r>
+          <w:proofErr w:type="spellStart"/>
+          <w:r>
+            <w:rPr>
+              <w:rFonts w:asciiTheme="minorHAnsi" w:hAnsiTheme="minorHAnsi" w:cstheme="minorHAnsi"/>
+              <w:sz w:val="26"/>
+              <w:szCs w:val="26"/>
+            </w:rPr>
+            <w:t>Hegerl</w:t>
+          </w:r>
+          <w:proofErr w:type="spellEnd"/>
+          <w:r>
+            <w:rPr>
+              <w:rFonts w:asciiTheme="minorHAnsi" w:hAnsiTheme="minorHAnsi" w:cstheme="minorHAnsi"/>
+              <w:sz w:val="26"/>
+              <w:szCs w:val="26"/>
+            </w:rPr>
+            <w:t>, 2001)</w:t>
+          </w:r>
+        </w:sdtContent>
+      </w:sdt>
+      <w:r>
+        <w:rPr>
+          <w:rFonts w:asciiTheme="minorHAnsi" w:hAnsiTheme="minorHAnsi" w:cstheme="minorHAnsi"/>
+          <w:sz w:val="26"/>
+          <w:szCs w:val="26"/>
+        </w:rPr>
+        <w:t xml:space="preserve">. </w:t>
+      </w:r>
+      <w:r>
+        <w:rPr>
+          <w:rFonts w:asciiTheme="minorHAnsi" w:hAnsiTheme="minorHAnsi" w:cstheme="minorHAnsi"/>
+          <w:sz w:val="26"/>
+          <w:szCs w:val="26"/>
+        </w:rPr>
+        <w:t xml:space="preserve">More enhanced regularization approaches such as total variation (TV) minimization </w:t>
+      </w:r>
+      <w:sdt>
+        <w:sdtPr>
+          <w:rPr>
+            <w:rFonts w:asciiTheme="minorHAnsi" w:hAnsiTheme="minorHAnsi" w:cstheme="minorHAnsi"/>
+            <w:color w:val="000000"/>
+            <w:sz w:val="26"/>
+            <w:szCs w:val="26"/>
+          </w:rPr>
+          <w:tag w:val="MENDELEY_CITATION_v3_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"/>
+          <w:id w:val="-879930593"/>
+          <w:placeholder>
+            <w:docPart w:val="DefaultPlaceholder_-1854013440"/>
+          </w:placeholder>
+        </w:sdtPr>
+        <w:sdtContent>
+          <w:r>
+            <w:rPr>
+              <w:rFonts w:asciiTheme="minorHAnsi" w:hAnsiTheme="minorHAnsi" w:cstheme="minorHAnsi"/>
+              <w:color w:val="000000"/>
+              <w:sz w:val="26"/>
+              <w:szCs w:val="26"/>
+            </w:rPr>
+            <w:t>(Goris et al., 2012)</w:t>
+          </w:r>
+        </w:sdtContent>
+      </w:sdt>
+      <w:r>
+        <w:rPr>
+          <w:rFonts w:asciiTheme="minorHAnsi" w:hAnsiTheme="minorHAnsi" w:cstheme="minorHAnsi"/>
+          <w:sz w:val="26"/>
+          <w:szCs w:val="26"/>
+        </w:rPr>
+        <w:t>and sparse coding exploit image priors to preserve edges and the rigidity of an image. However, these methods frequently require extensive parameter tuning to strike a balance between the removal of noise and the absorption of detailed information.</w:t>
+      </w:r>
+      <w:r>
+        <w:rPr>
+          <w:rFonts w:asciiTheme="minorHAnsi" w:hAnsiTheme="minorHAnsi" w:cstheme="minorHAnsi"/>
+          <w:sz w:val="26"/>
+          <w:szCs w:val="26"/>
+        </w:rPr>
+        <w:t xml:space="preserve"> </w:t>
+      </w:r>
+      <w:r>
+        <w:rPr>
+          <w:rFonts w:asciiTheme="minorHAnsi" w:hAnsiTheme="minorHAnsi" w:cstheme="minorHAnsi"/>
+          <w:sz w:val="26"/>
+          <w:szCs w:val="26"/>
+        </w:rPr>
+        <w:t>Deep learning models such as DnCNN (K. Zhang et al., 2016) have shown promise for 2D image denoising tasks. However, directly implementing such networks to tomograms slice-by-slice is unable to effectively exploit 3D contextual information and the spatial relationships between coordinates.</w:t>
+      </w:r>
+      <w:r>
+        <w:rPr>
+          <w:rFonts w:asciiTheme="minorHAnsi" w:hAnsiTheme="minorHAnsi" w:cstheme="minorHAnsi"/>
+          <w:sz w:val="26"/>
+          <w:szCs w:val="26"/>
+        </w:rPr>
+        <w:t xml:space="preserve"> </w:t>
+      </w:r>
+      <w:r>
+        <w:rPr>
+          <w:rFonts w:asciiTheme="minorHAnsi" w:hAnsiTheme="minorHAnsi" w:cstheme="minorHAnsi"/>
+          <w:sz w:val="26"/>
+          <w:szCs w:val="26"/>
+        </w:rPr>
+        <w:t>Although several algorithms are capable of doing block-wise 3D denoising, they are restricted by computational restrictions</w:t>
+      </w:r>
+      <w:r>
+        <w:rPr>
+          <w:rFonts w:asciiTheme="minorHAnsi" w:hAnsiTheme="minorHAnsi" w:cstheme="minorHAnsi"/>
+          <w:sz w:val="26"/>
+          <w:szCs w:val="26"/>
+        </w:rPr>
+        <w:t xml:space="preserve"> </w:t>
+      </w:r>
+      <w:sdt>
+        <w:sdtPr>
+          <w:rPr>
+            <w:rFonts w:asciiTheme="minorHAnsi" w:hAnsiTheme="minorHAnsi" w:cstheme="minorHAnsi"/>
+            <w:sz w:val="26"/>
+            <w:szCs w:val="26"/>
+          </w:rPr>
+          <w:tag w:val="MENDELEY_CITATION_v3_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"/>
+          <w:id w:val="1420752494"/>
+          <w:placeholder>
+            <w:docPart w:val="DefaultPlaceholder_-1854013440"/>
+          </w:placeholder>
+        </w:sdtPr>
+        <w:sdtContent>
+          <w:r>
+            <w:rPr>
+              <w:rFonts w:asciiTheme="minorHAnsi" w:hAnsiTheme="minorHAnsi" w:cstheme="minorHAnsi"/>
+              <w:sz w:val="26"/>
+              <w:szCs w:val="26"/>
+            </w:rPr>
+            <w:t>(González-Ruiz &amp; Fernández, 2023)</w:t>
+          </w:r>
+        </w:sdtContent>
+      </w:sdt>
+      <w:r>
+        <w:rPr>
+          <w:rFonts w:asciiTheme="minorHAnsi" w:hAnsiTheme="minorHAnsi" w:cstheme="minorHAnsi"/>
+          <w:sz w:val="26"/>
+          <w:szCs w:val="26"/>
+        </w:rPr>
+        <w:t xml:space="preserve">. </w:t>
+      </w:r>
+      <w:r>
+        <w:rPr>
+          <w:rFonts w:asciiTheme="minorHAnsi" w:hAnsiTheme="minorHAnsi" w:cstheme="minorHAnsi"/>
+          <w:sz w:val="26"/>
+          <w:szCs w:val="26"/>
+        </w:rPr>
+        <w:t>Other methods involve training on simulated data, which might not translate well to tomograms taken from actual data</w:t>
+      </w:r>
+      <w:sdt>
+        <w:sdtPr>
+          <w:rPr>
+            <w:rFonts w:asciiTheme="minorHAnsi" w:hAnsiTheme="minorHAnsi" w:cstheme="minorHAnsi"/>
+            <w:color w:val="000000"/>
+            <w:sz w:val="26"/>
+            <w:szCs w:val="26"/>
+          </w:rPr>
+          <w:tag w:val="MENDELEY_CITATION_v3_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"/>
+          <w:id w:val="659968306"/>
+          <w:placeholder>
+            <w:docPart w:val="DefaultPlaceholder_-1854013440"/>
+          </w:placeholder>
+        </w:sdtPr>
+        <w:sdtContent>
+          <w:r>
+            <w:rPr>
+              <w:rFonts w:asciiTheme="minorHAnsi" w:hAnsiTheme="minorHAnsi" w:cstheme="minorHAnsi"/>
+              <w:color w:val="000000"/>
+              <w:sz w:val="26"/>
+              <w:szCs w:val="26"/>
+            </w:rPr>
+            <w:t>(Martinez-Sanchez et al., 2023)</w:t>
+          </w:r>
+        </w:sdtContent>
+      </w:sdt>
+      <w:r>
+        <w:rPr>
+          <w:rFonts w:asciiTheme="minorHAnsi" w:hAnsiTheme="minorHAnsi" w:cstheme="minorHAnsi"/>
+          <w:sz w:val="26"/>
+          <w:szCs w:val="26"/>
+        </w:rPr>
+        <w:t xml:space="preserve">. </w:t>
+      </w:r>
+      <w:r>
+        <w:rPr>
+          <w:rFonts w:asciiTheme="minorHAnsi" w:hAnsiTheme="minorHAnsi" w:cstheme="minorHAnsi"/>
+          <w:sz w:val="26"/>
+          <w:szCs w:val="26"/>
+        </w:rPr>
+        <w:t>In addition, the majority of currently available deep learning algorithms lack interpretability into the newly acquired features and have difficulty denoising non-uniform noise distributions, which are frequently seen in practice.</w:t>
+      </w:r>
+    </w:p>
+    <w:p>
+      <w:pPr>
+        <w:pStyle w:val="NormalWeb"/>
+        <w:rPr>
+          <w:rFonts w:asciiTheme="minorHAnsi" w:hAnsiTheme="minorHAnsi" w:cstheme="minorHAnsi"/>
+          <w:sz w:val="26"/>
+          <w:szCs w:val="26"/>
+        </w:rPr>
+      </w:pPr>
+      <w:r>
+        <w:rPr>
+          <w:rFonts w:asciiTheme="minorHAnsi" w:hAnsiTheme="minorHAnsi" w:cstheme="minorHAnsi"/>
+          <w:sz w:val="26"/>
+          <w:szCs w:val="26"/>
+        </w:rPr>
+        <w:lastRenderedPageBreak/>
+        <w:t xml:space="preserve">Recently, neural radiance fields (NeRF) </w:t>
+      </w:r>
+      <w:sdt>
+        <w:sdtPr>
+          <w:rPr>
+            <w:rFonts w:asciiTheme="minorHAnsi" w:hAnsiTheme="minorHAnsi" w:cstheme="minorHAnsi"/>
+            <w:color w:val="000000"/>
+            <w:sz w:val="26"/>
+            <w:szCs w:val="26"/>
+          </w:rPr>
+          <w:tag w:val="MENDELEY_CITATION_v3_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"/>
+          <w:id w:val="1454749526"/>
+          <w:placeholder>
+            <w:docPart w:val="DefaultPlaceholder_-1854013440"/>
+          </w:placeholder>
+        </w:sdtPr>
+        <w:sdtContent>
+          <w:r>
+            <w:rPr>
+              <w:rFonts w:asciiTheme="minorHAnsi" w:hAnsiTheme="minorHAnsi" w:cstheme="minorHAnsi"/>
+              <w:color w:val="000000"/>
+              <w:sz w:val="26"/>
+              <w:szCs w:val="26"/>
+            </w:rPr>
+            <w:t>(Mildenhall et al., 2020)</w:t>
+          </w:r>
+        </w:sdtContent>
+      </w:sdt>
+      <w:r>
+        <w:rPr>
+          <w:rFonts w:asciiTheme="minorHAnsi" w:hAnsiTheme="minorHAnsi" w:cstheme="minorHAnsi"/>
+          <w:sz w:val="26"/>
+          <w:szCs w:val="26"/>
+        </w:rPr>
+        <w:t xml:space="preserve">have demonstrated unprecedented ability to synthesize photorealistic novel views of complex 3D scenes using a continuous volumetric </w:t>
+      </w:r>
+      <w:r>
+        <w:rPr>
+          <w:rFonts w:asciiTheme="minorHAnsi" w:hAnsiTheme="minorHAnsi" w:cstheme="minorHAnsi"/>
+          <w:sz w:val="26"/>
+          <w:szCs w:val="26"/>
+        </w:rPr>
+        <w:t>Representations use a typical multilayer perceptron to learn a 5D radiance field in which each 3D coordinates (</w:t>
       </w:r>
       <w:proofErr w:type="gramStart"/>
       <w:r>
         <w:rPr>
           <w:rFonts w:asciiTheme="minorHAnsi" w:hAnsiTheme="minorHAnsi" w:cstheme="minorHAnsi"/>
-          <w:sz w:val="28"/>
-          <w:szCs w:val="28"/>
-        </w:rPr>
-        <w:t>an absolutely essential</w:t>
+          <w:sz w:val="26"/>
+          <w:szCs w:val="26"/>
+        </w:rPr>
+        <w:t>X,Y</w:t>
       </w:r>
       <w:proofErr w:type="gramEnd"/>
       <w:r>
         <w:rPr>
           <w:rFonts w:asciiTheme="minorHAnsi" w:hAnsiTheme="minorHAnsi" w:cstheme="minorHAnsi"/>
-          <w:sz w:val="28"/>
-          <w:szCs w:val="28"/>
-        </w:rPr>
-        <w:t xml:space="preserve"> preprocessing step prior to extracting biologically meaningful information from tomograms.</w:t>
-      </w:r>
-    </w:p>
-    <w:p>
-      <w:pPr>
-        <w:pStyle w:val="NormalWeb"/>
-        <w:rPr>
-          <w:rFonts w:asciiTheme="minorHAnsi" w:hAnsiTheme="minorHAnsi" w:cstheme="minorHAnsi"/>
-          <w:sz w:val="28"/>
-          <w:szCs w:val="28"/>
-        </w:rPr>
-      </w:pPr>
-      <w:r>
-        <w:rPr>
-          <w:rFonts w:asciiTheme="minorHAnsi" w:hAnsiTheme="minorHAnsi" w:cstheme="minorHAnsi"/>
-          <w:sz w:val="28"/>
-          <w:szCs w:val="28"/>
-        </w:rPr>
-        <w:t xml:space="preserve">A variety of denoising strategies have been applied to enhance 3D ET reconstructions. Simple linear filters such as median filtering, Gaussian smoothing and anisotropic diffusion filtration can suppress noise to some extent but incur severe loss of high-resolution details [6,7]. More advanced regularization methods like total variation (TV) minimization [8] and sparse coding [9] exploit image priors to preserve edges and structural integrity, but often require extensive parameter tuning to balance noise removal against retention of details. While deep learning models like </w:t>
-      </w:r>
-      <w:proofErr w:type="spellStart"/>
-      <w:r>
-        <w:rPr>
-          <w:rFonts w:asciiTheme="minorHAnsi" w:hAnsiTheme="minorHAnsi" w:cstheme="minorHAnsi"/>
-          <w:sz w:val="28"/>
-          <w:szCs w:val="28"/>
-        </w:rPr>
-        <w:t>DnCNN</w:t>
-      </w:r>
-      <w:proofErr w:type="spellEnd"/>
-      <w:r>
-        <w:rPr>
-          <w:rFonts w:asciiTheme="minorHAnsi" w:hAnsiTheme="minorHAnsi" w:cstheme="minorHAnsi"/>
-          <w:sz w:val="28"/>
-          <w:szCs w:val="28"/>
-        </w:rPr>
-        <w:t xml:space="preserve"> [10] have shown promise for 2D image denoising tasks, directly applying such networks to tomograms slice-by-slice fails to fully utilize 3D contextual information and spatial relationships between voxels. Some methods perform block-wise 3D denoising but are limited by computational constraints [11]. Other techniques pretrain on simulated data which may not generalize well to real tomograms [12]. Most existing deep learning approaches also lack interpretability into the learned features and struggle to denoise non-uniform noise distributions as encountered in practice.</w:t>
-      </w:r>
-    </w:p>
-    <w:p>
-      <w:pPr>
-        <w:pStyle w:val="NormalWeb"/>
-        <w:rPr>
-          <w:rFonts w:asciiTheme="minorHAnsi" w:hAnsiTheme="minorHAnsi" w:cstheme="minorHAnsi"/>
-          <w:sz w:val="28"/>
-          <w:szCs w:val="28"/>
-        </w:rPr>
-      </w:pPr>
-      <w:r>
-        <w:rPr>
-          <w:rFonts w:asciiTheme="minorHAnsi" w:hAnsiTheme="minorHAnsi" w:cstheme="minorHAnsi"/>
-          <w:sz w:val="28"/>
-          <w:szCs w:val="28"/>
-        </w:rPr>
-        <w:t>Recently, neural radiance fields (</w:t>
-      </w:r>
-      <w:proofErr w:type="spellStart"/>
-      <w:r>
-        <w:rPr>
-          <w:rFonts w:asciiTheme="minorHAnsi" w:hAnsiTheme="minorHAnsi" w:cstheme="minorHAnsi"/>
-          <w:sz w:val="28"/>
-          <w:szCs w:val="28"/>
-        </w:rPr>
-        <w:t>NeRF</w:t>
-      </w:r>
-      <w:proofErr w:type="spellEnd"/>
-      <w:r>
-        <w:rPr>
-          <w:rFonts w:asciiTheme="minorHAnsi" w:hAnsiTheme="minorHAnsi" w:cstheme="minorHAnsi"/>
-          <w:sz w:val="28"/>
-          <w:szCs w:val="28"/>
-        </w:rPr>
-        <w:t xml:space="preserve">) [13] have demonstrated unprecedented ability to synthesize photorealistic novel views of complex 3D scenes using a continuous volumetric representation. </w:t>
-      </w:r>
-      <w:proofErr w:type="spellStart"/>
-      <w:r>
-        <w:rPr>
-          <w:rFonts w:asciiTheme="minorHAnsi" w:hAnsiTheme="minorHAnsi" w:cstheme="minorHAnsi"/>
-          <w:sz w:val="28"/>
-          <w:szCs w:val="28"/>
-        </w:rPr>
-        <w:t>NeRFs</w:t>
-      </w:r>
-      <w:proofErr w:type="spellEnd"/>
-      <w:r>
-        <w:rPr>
-          <w:rFonts w:asciiTheme="minorHAnsi" w:hAnsiTheme="minorHAnsi" w:cstheme="minorHAnsi"/>
-          <w:sz w:val="28"/>
-          <w:szCs w:val="28"/>
-        </w:rPr>
-        <w:t xml:space="preserve"> learn a 5D radiance field where </w:t>
-      </w:r>
-      <w:r>
-        <w:rPr>
-          <w:rFonts w:asciiTheme="minorHAnsi" w:hAnsiTheme="minorHAnsi" w:cstheme="minorHAnsi"/>
-          <w:sz w:val="28"/>
-          <w:szCs w:val="28"/>
+          <w:sz w:val="26"/>
+          <w:szCs w:val="26"/>
+        </w:rPr>
+        <w:t xml:space="preserve">,Z) is correlated to an emission color (R,G,B) and volume density (MLP). The use of NeRF to noisy TEM tilt series data is a considerable difficulty, despite the fact that it has demonstrated impressive results for the new view synthesis of uncontaminated images. The COLMAP structure-from-motion algorithm is utilized by the standard NeRF pipeline </w:t>
+      </w:r>
+      <w:proofErr w:type="gramStart"/>
+      <w:r>
+        <w:rPr>
+          <w:rFonts w:asciiTheme="minorHAnsi" w:hAnsiTheme="minorHAnsi" w:cstheme="minorHAnsi"/>
+          <w:sz w:val="26"/>
+          <w:szCs w:val="26"/>
+        </w:rPr>
+        <w:t>in order to</w:t>
+      </w:r>
+      <w:proofErr w:type="gramEnd"/>
+      <w:r>
+        <w:rPr>
+          <w:rFonts w:asciiTheme="minorHAnsi" w:hAnsiTheme="minorHAnsi" w:cstheme="minorHAnsi"/>
+          <w:sz w:val="26"/>
+          <w:szCs w:val="26"/>
+        </w:rPr>
+        <w:t xml:space="preserve"> perform camera pose estimation for each input image. The high noise levels of TEM projections, on the other hand, can make it difficult for COLMAP to properly establish the viewing angles. Because of this, it is challenging to train NeRF directly on raw TEM pictures that contain noise. Within the scope of this research, I suggest alterations to the NeRF framework that, if implemented, will make it possible to obtain a more accurate camera pose estimation from noisy TEM tilt series, where COLMAP fails to provide any camera poses. Additionally, we study various training methods to properly condition the model on the noise characteristics of actual TEM data. We hope to overcome the constraints of regular NeRF when it is used directly out of the box to electron tomography volumes by customizing it to accommodate noisy inputs in this manner. Our noise aware NeRF model has the potential to </w:t>
+      </w:r>
+      <w:proofErr w:type="gramStart"/>
+      <w:r>
+        <w:rPr>
+          <w:rFonts w:asciiTheme="minorHAnsi" w:hAnsiTheme="minorHAnsi" w:cstheme="minorHAnsi"/>
+          <w:sz w:val="26"/>
+          <w:szCs w:val="26"/>
+        </w:rPr>
+        <w:t>open up</w:t>
+      </w:r>
+      <w:proofErr w:type="gramEnd"/>
+      <w:r>
+        <w:rPr>
+          <w:rFonts w:asciiTheme="minorHAnsi" w:hAnsiTheme="minorHAnsi" w:cstheme="minorHAnsi"/>
+          <w:sz w:val="26"/>
+          <w:szCs w:val="26"/>
+        </w:rPr>
+        <w:t xml:space="preserve"> new avenues for the high-fidelity 3D denoising and analysis of ET reconstructions.</w:t>
+      </w:r>
+    </w:p>
+    <w:p>
+      <w:pPr>
+        <w:ind w:left="360"/>
+        <w:rPr>
+          <w:b/>
+          <w:bCs/>
+          <w:sz w:val="48"/>
+          <w:szCs w:val="48"/>
+        </w:rPr>
+      </w:pPr>
+    </w:p>
+    <w:p>
+      <w:pPr>
+        <w:ind w:left="360"/>
+        <w:rPr>
+          <w:b/>
+          <w:bCs/>
+          <w:sz w:val="48"/>
+          <w:szCs w:val="48"/>
+        </w:rPr>
+      </w:pPr>
+    </w:p>
+    <w:p>
+      <w:pPr>
+        <w:ind w:left="360"/>
+        <w:rPr>
+          <w:b/>
+          <w:bCs/>
+          <w:sz w:val="48"/>
+          <w:szCs w:val="48"/>
+        </w:rPr>
+      </w:pPr>
+    </w:p>
+    <w:p>
+      <w:pPr>
+        <w:ind w:left="360"/>
+        <w:rPr>
+          <w:b/>
+          <w:bCs/>
+          <w:sz w:val="48"/>
+          <w:szCs w:val="48"/>
+        </w:rPr>
+      </w:pPr>
+    </w:p>
+    <w:p>
+      <w:pPr>
+        <w:ind w:left="360"/>
+        <w:rPr>
+          <w:b/>
+          <w:bCs/>
+          <w:sz w:val="48"/>
+          <w:szCs w:val="48"/>
+        </w:rPr>
+      </w:pPr>
+    </w:p>
+    <w:p>
+      <w:pPr>
+        <w:ind w:left="360"/>
+        <w:rPr>
+          <w:b/>
+          <w:bCs/>
+          <w:sz w:val="48"/>
+          <w:szCs w:val="48"/>
+        </w:rPr>
+      </w:pPr>
+    </w:p>
+    <w:p>
+      <w:pPr>
+        <w:ind w:left="360"/>
+        <w:rPr>
+          <w:b/>
+          <w:bCs/>
+          <w:sz w:val="48"/>
+          <w:szCs w:val="48"/>
+        </w:rPr>
+      </w:pPr>
+    </w:p>
+    <w:p>
+      <w:pPr>
+        <w:rPr>
+          <w:b/>
+          <w:bCs/>
+          <w:sz w:val="48"/>
+          <w:szCs w:val="48"/>
+        </w:rPr>
+      </w:pPr>
+    </w:p>
+    <w:p>
+      <w:pPr>
+        <w:rPr>
+          <w:b/>
+          <w:bCs/>
+          <w:sz w:val="48"/>
+          <w:szCs w:val="48"/>
+        </w:rPr>
+      </w:pPr>
+      <w:r>
+        <w:rPr>
+          <w:b/>
+          <w:bCs/>
+          <w:sz w:val="48"/>
+          <w:szCs w:val="48"/>
         </w:rPr>
         <w:lastRenderedPageBreak/>
-        <w:t>each 3D coordinate (</w:t>
-      </w:r>
-      <w:proofErr w:type="spellStart"/>
-      <w:proofErr w:type="gramStart"/>
-      <w:r>
-        <w:rPr>
-          <w:rFonts w:asciiTheme="minorHAnsi" w:hAnsiTheme="minorHAnsi" w:cstheme="minorHAnsi"/>
-          <w:sz w:val="28"/>
-          <w:szCs w:val="28"/>
-        </w:rPr>
-        <w:t>x,y</w:t>
-      </w:r>
-      <w:proofErr w:type="gramEnd"/>
-      <w:r>
-        <w:rPr>
-          <w:rFonts w:asciiTheme="minorHAnsi" w:hAnsiTheme="minorHAnsi" w:cstheme="minorHAnsi"/>
-          <w:sz w:val="28"/>
-          <w:szCs w:val="28"/>
-        </w:rPr>
-        <w:t>,z</w:t>
-      </w:r>
-      <w:proofErr w:type="spellEnd"/>
-      <w:r>
-        <w:rPr>
-          <w:rFonts w:asciiTheme="minorHAnsi" w:hAnsiTheme="minorHAnsi" w:cstheme="minorHAnsi"/>
-          <w:sz w:val="28"/>
-          <w:szCs w:val="28"/>
-        </w:rPr>
-        <w:t>) is mapped to an emitted color (</w:t>
-      </w:r>
-      <w:proofErr w:type="spellStart"/>
-      <w:r>
-        <w:rPr>
-          <w:rFonts w:asciiTheme="minorHAnsi" w:hAnsiTheme="minorHAnsi" w:cstheme="minorHAnsi"/>
-          <w:sz w:val="28"/>
-          <w:szCs w:val="28"/>
-        </w:rPr>
-        <w:t>r,g,b</w:t>
-      </w:r>
-      <w:proofErr w:type="spellEnd"/>
-      <w:r>
-        <w:rPr>
-          <w:rFonts w:asciiTheme="minorHAnsi" w:hAnsiTheme="minorHAnsi" w:cstheme="minorHAnsi"/>
-          <w:sz w:val="28"/>
-          <w:szCs w:val="28"/>
-        </w:rPr>
-        <w:t xml:space="preserve">) and volume density using a standard multilayer perceptron (MLP). While </w:t>
-      </w:r>
-      <w:proofErr w:type="spellStart"/>
-      <w:r>
-        <w:rPr>
-          <w:rFonts w:asciiTheme="minorHAnsi" w:hAnsiTheme="minorHAnsi" w:cstheme="minorHAnsi"/>
-          <w:sz w:val="28"/>
-          <w:szCs w:val="28"/>
-        </w:rPr>
-        <w:t>NeRF</w:t>
-      </w:r>
-      <w:proofErr w:type="spellEnd"/>
-      <w:r>
-        <w:rPr>
-          <w:rFonts w:asciiTheme="minorHAnsi" w:hAnsiTheme="minorHAnsi" w:cstheme="minorHAnsi"/>
-          <w:sz w:val="28"/>
-          <w:szCs w:val="28"/>
-        </w:rPr>
-        <w:t xml:space="preserve"> has shown compelling results for novel view synthesis of clean images, a significant challenge arises in applying it to noisy TEM tilt series data. The standard </w:t>
-      </w:r>
-      <w:proofErr w:type="spellStart"/>
-      <w:r>
-        <w:rPr>
-          <w:rFonts w:asciiTheme="minorHAnsi" w:hAnsiTheme="minorHAnsi" w:cstheme="minorHAnsi"/>
-          <w:sz w:val="28"/>
-          <w:szCs w:val="28"/>
-        </w:rPr>
-        <w:t>NeRF</w:t>
-      </w:r>
-      <w:proofErr w:type="spellEnd"/>
-      <w:r>
-        <w:rPr>
-          <w:rFonts w:asciiTheme="minorHAnsi" w:hAnsiTheme="minorHAnsi" w:cstheme="minorHAnsi"/>
-          <w:sz w:val="28"/>
-          <w:szCs w:val="28"/>
-        </w:rPr>
-        <w:t xml:space="preserve"> pipeline depends on COLMAP structure-from-motion to estimate camera poses for each input image. However, the high noise levels in TEM projections can degrade COLMAP's ability to reliably determine the viewing angles. This poses difficulties in training </w:t>
-      </w:r>
-      <w:proofErr w:type="spellStart"/>
-      <w:r>
-        <w:rPr>
-          <w:rFonts w:asciiTheme="minorHAnsi" w:hAnsiTheme="minorHAnsi" w:cstheme="minorHAnsi"/>
-          <w:sz w:val="28"/>
-          <w:szCs w:val="28"/>
-        </w:rPr>
-        <w:t>NeRF</w:t>
-      </w:r>
-      <w:proofErr w:type="spellEnd"/>
-      <w:r>
-        <w:rPr>
-          <w:rFonts w:asciiTheme="minorHAnsi" w:hAnsiTheme="minorHAnsi" w:cstheme="minorHAnsi"/>
-          <w:sz w:val="28"/>
-          <w:szCs w:val="28"/>
-        </w:rPr>
-        <w:t xml:space="preserve"> directly on raw noisy TEM images. In this work, we propose modifications to the </w:t>
-      </w:r>
-      <w:proofErr w:type="spellStart"/>
-      <w:r>
-        <w:rPr>
-          <w:rFonts w:asciiTheme="minorHAnsi" w:hAnsiTheme="minorHAnsi" w:cstheme="minorHAnsi"/>
-          <w:sz w:val="28"/>
-          <w:szCs w:val="28"/>
-        </w:rPr>
-        <w:t>NeRF</w:t>
-      </w:r>
-      <w:proofErr w:type="spellEnd"/>
-      <w:r>
-        <w:rPr>
-          <w:rFonts w:asciiTheme="minorHAnsi" w:hAnsiTheme="minorHAnsi" w:cstheme="minorHAnsi"/>
-          <w:sz w:val="28"/>
-          <w:szCs w:val="28"/>
-        </w:rPr>
-        <w:t xml:space="preserve"> framework to enable more robust camera pose estimation from noisy TEM tilt series. We also investigate training strategies to better condition the model on the noise characteristics of real ET data. By adapting </w:t>
-      </w:r>
-      <w:proofErr w:type="spellStart"/>
-      <w:r>
-        <w:rPr>
-          <w:rFonts w:asciiTheme="minorHAnsi" w:hAnsiTheme="minorHAnsi" w:cstheme="minorHAnsi"/>
-          <w:sz w:val="28"/>
-          <w:szCs w:val="28"/>
-        </w:rPr>
-        <w:t>NeRF</w:t>
-      </w:r>
-      <w:proofErr w:type="spellEnd"/>
-      <w:r>
-        <w:rPr>
-          <w:rFonts w:asciiTheme="minorHAnsi" w:hAnsiTheme="minorHAnsi" w:cstheme="minorHAnsi"/>
-          <w:sz w:val="28"/>
-          <w:szCs w:val="28"/>
-        </w:rPr>
-        <w:t xml:space="preserve"> to handle noisy inputs in this manner, we aim to overcome the limitations of standard </w:t>
-      </w:r>
-      <w:proofErr w:type="spellStart"/>
-      <w:r>
-        <w:rPr>
-          <w:rFonts w:asciiTheme="minorHAnsi" w:hAnsiTheme="minorHAnsi" w:cstheme="minorHAnsi"/>
-          <w:sz w:val="28"/>
-          <w:szCs w:val="28"/>
-        </w:rPr>
-        <w:t>NeRF</w:t>
-      </w:r>
-      <w:proofErr w:type="spellEnd"/>
-      <w:r>
-        <w:rPr>
-          <w:rFonts w:asciiTheme="minorHAnsi" w:hAnsiTheme="minorHAnsi" w:cstheme="minorHAnsi"/>
-          <w:sz w:val="28"/>
-          <w:szCs w:val="28"/>
-        </w:rPr>
-        <w:t xml:space="preserve"> applied directly out-of-the-box to electron tomography volumes. Our </w:t>
-      </w:r>
-      <w:proofErr w:type="gramStart"/>
-      <w:r>
-        <w:rPr>
-          <w:rFonts w:asciiTheme="minorHAnsi" w:hAnsiTheme="minorHAnsi" w:cstheme="minorHAnsi"/>
-          <w:sz w:val="28"/>
-          <w:szCs w:val="28"/>
-        </w:rPr>
-        <w:t>noise-aware</w:t>
-      </w:r>
-      <w:proofErr w:type="gramEnd"/>
-      <w:r>
-        <w:rPr>
-          <w:rFonts w:asciiTheme="minorHAnsi" w:hAnsiTheme="minorHAnsi" w:cstheme="minorHAnsi"/>
-          <w:sz w:val="28"/>
-          <w:szCs w:val="28"/>
-        </w:rPr>
-        <w:t xml:space="preserve"> </w:t>
-      </w:r>
-      <w:proofErr w:type="spellStart"/>
-      <w:r>
-        <w:rPr>
-          <w:rFonts w:asciiTheme="minorHAnsi" w:hAnsiTheme="minorHAnsi" w:cstheme="minorHAnsi"/>
-          <w:sz w:val="28"/>
-          <w:szCs w:val="28"/>
-        </w:rPr>
-        <w:t>NeRF</w:t>
-      </w:r>
-      <w:proofErr w:type="spellEnd"/>
-      <w:r>
-        <w:rPr>
-          <w:rFonts w:asciiTheme="minorHAnsi" w:hAnsiTheme="minorHAnsi" w:cstheme="minorHAnsi"/>
-          <w:sz w:val="28"/>
-          <w:szCs w:val="28"/>
-        </w:rPr>
-        <w:t xml:space="preserve"> model could open new possibilities for high-fidelity 3D denoising and analysis of ET reconstructions.</w:t>
-      </w:r>
-    </w:p>
-    <w:p>
-      <w:pPr>
-        <w:ind w:left="360"/>
-        <w:rPr>
-          <w:b/>
-          <w:bCs/>
-          <w:sz w:val="48"/>
-          <w:szCs w:val="48"/>
-        </w:rPr>
-      </w:pPr>
-    </w:p>
-    <w:p>
-      <w:pPr>
-        <w:ind w:left="360"/>
-        <w:rPr>
-          <w:b/>
-          <w:bCs/>
-          <w:sz w:val="48"/>
-          <w:szCs w:val="48"/>
-        </w:rPr>
-      </w:pPr>
-    </w:p>
-    <w:p>
-      <w:pPr>
-        <w:ind w:left="360"/>
-        <w:rPr>
-          <w:b/>
-          <w:bCs/>
-          <w:sz w:val="48"/>
-          <w:szCs w:val="48"/>
-        </w:rPr>
-      </w:pPr>
-    </w:p>
-    <w:p>
-      <w:pPr>
-        <w:ind w:left="360"/>
-        <w:rPr>
-          <w:b/>
-          <w:bCs/>
-          <w:sz w:val="48"/>
-          <w:szCs w:val="48"/>
-        </w:rPr>
-      </w:pPr>
-    </w:p>
-    <w:p>
-      <w:pPr>
-        <w:ind w:left="360"/>
-        <w:rPr>
-          <w:b/>
-          <w:bCs/>
-          <w:sz w:val="48"/>
-          <w:szCs w:val="48"/>
-        </w:rPr>
-      </w:pPr>
-    </w:p>
-    <w:p>
-      <w:pPr>
-        <w:ind w:left="360"/>
-        <w:rPr>
-          <w:b/>
-          <w:bCs/>
-          <w:sz w:val="48"/>
-          <w:szCs w:val="48"/>
-        </w:rPr>
-      </w:pPr>
-    </w:p>
-    <w:p>
-      <w:pPr>
-        <w:ind w:left="360"/>
-        <w:rPr>
-          <w:b/>
-          <w:bCs/>
-          <w:sz w:val="48"/>
-          <w:szCs w:val="48"/>
-        </w:rPr>
-      </w:pPr>
-    </w:p>
-    <w:p>
-      <w:pPr>
-        <w:ind w:left="360"/>
-        <w:rPr>
-          <w:b/>
-          <w:bCs/>
-          <w:sz w:val="48"/>
-          <w:szCs w:val="48"/>
-        </w:rPr>
-      </w:pPr>
-    </w:p>
-    <w:p>
-      <w:pPr>
-        <w:ind w:left="360"/>
-        <w:rPr>
-          <w:b/>
-          <w:bCs/>
-          <w:sz w:val="48"/>
-          <w:szCs w:val="48"/>
-        </w:rPr>
-      </w:pPr>
-    </w:p>
-    <w:p>
-      <w:pPr>
-        <w:ind w:left="360"/>
-        <w:rPr>
-          <w:b/>
-          <w:bCs/>
-          <w:sz w:val="48"/>
-          <w:szCs w:val="48"/>
-        </w:rPr>
-      </w:pPr>
-    </w:p>
-    <w:p>
-      <w:pPr>
-        <w:ind w:left="360"/>
-        <w:rPr>
-          <w:b/>
-          <w:bCs/>
-          <w:sz w:val="48"/>
-          <w:szCs w:val="48"/>
-        </w:rPr>
-      </w:pPr>
-    </w:p>
-    <w:p>
-      <w:pPr>
-        <w:ind w:left="360"/>
-        <w:rPr>
-          <w:b/>
-          <w:bCs/>
-          <w:sz w:val="48"/>
-          <w:szCs w:val="48"/>
-        </w:rPr>
-      </w:pPr>
-    </w:p>
-    <w:p>
-      <w:pPr>
-        <w:ind w:left="360"/>
-        <w:rPr>
-          <w:b/>
-          <w:bCs/>
-          <w:sz w:val="48"/>
-          <w:szCs w:val="48"/>
-        </w:rPr>
-      </w:pPr>
-    </w:p>
-    <w:p>
-      <w:pPr>
-        <w:ind w:left="360"/>
-        <w:rPr>
-          <w:b/>
-          <w:bCs/>
-          <w:sz w:val="48"/>
-          <w:szCs w:val="48"/>
-        </w:rPr>
-      </w:pPr>
-    </w:p>
-    <w:p>
-      <w:pPr>
-        <w:rPr>
-          <w:b/>
-          <w:bCs/>
-          <w:sz w:val="48"/>
-          <w:szCs w:val="48"/>
-        </w:rPr>
-      </w:pPr>
-    </w:p>
-    <w:p>
-      <w:pPr>
-        <w:rPr>
-          <w:b/>
-          <w:bCs/>
-          <w:sz w:val="48"/>
-          <w:szCs w:val="48"/>
-        </w:rPr>
-      </w:pPr>
-      <w:r>
-        <w:rPr>
-          <w:b/>
-          <w:bCs/>
-          <w:sz w:val="48"/>
-          <w:szCs w:val="48"/>
-        </w:rPr>
         <w:t>Background</w:t>
       </w:r>
       <w:r>
@@ -1574,23 +1718,7 @@
         <w:t>Neural radiance field:</w:t>
       </w:r>
       <w:r>
-        <w:t xml:space="preserve"> A fully connected neural network called a neural radiance field (</w:t>
-      </w:r>
-      <w:proofErr w:type="spellStart"/>
-      <w:r>
-        <w:t>NeRF</w:t>
-      </w:r>
-      <w:proofErr w:type="spellEnd"/>
-      <w:r>
-        <w:t xml:space="preserve">) may provide inventive renderings of intricate 3D scenes from a sparse collection of 2D photos. It has been trained to replicate input views of a scene using a rendering loss. It functions by interpolating between input photos of a scene to create a single rendered scene. </w:t>
-      </w:r>
-      <w:proofErr w:type="spellStart"/>
-      <w:r>
-        <w:t>NeRF</w:t>
-      </w:r>
-      <w:proofErr w:type="spellEnd"/>
-      <w:r>
-        <w:t xml:space="preserve"> is a very efficient method for creating images from synthetic data </w:t>
+        <w:t xml:space="preserve"> A fully connected neural network called a neural radiance field (NeRF) may provide inventive renderings of intricate 3D scenes from a sparse collection of 2D photos. It has been trained to replicate input views of a scene using a rendering loss. It functions by interpolating between input photos of a scene to create a single rendered scene. NeRF is a very efficient method for creating images from synthetic data </w:t>
       </w:r>
       <w:sdt>
         <w:sdtPr>
@@ -1618,15 +1746,7 @@
     </w:p>
     <w:p>
       <w:r>
-        <w:t xml:space="preserve">To render new views, a </w:t>
-      </w:r>
-      <w:proofErr w:type="spellStart"/>
-      <w:r>
-        <w:t>NeRF</w:t>
-      </w:r>
-      <w:proofErr w:type="spellEnd"/>
-      <w:r>
-        <w:t xml:space="preserve"> </w:t>
+        <w:t xml:space="preserve">To render new views, a NeRF </w:t>
       </w:r>
       <w:sdt>
         <w:sdtPr>
@@ -1649,25 +1769,7 @@
               <w:i/>
               <w:iCs/>
             </w:rPr>
-            <w:t>Neural Radiance Field (</w:t>
-          </w:r>
-          <w:proofErr w:type="spellStart"/>
-          <w:r>
-            <w:rPr>
-              <w:rFonts w:eastAsia="Times New Roman"/>
-              <w:i/>
-              <w:iCs/>
-            </w:rPr>
-            <w:t>NeRF</w:t>
-          </w:r>
-          <w:proofErr w:type="spellEnd"/>
-          <w:r>
-            <w:rPr>
-              <w:rFonts w:eastAsia="Times New Roman"/>
-              <w:i/>
-              <w:iCs/>
-            </w:rPr>
-            <w:t>): A Gentle Introduction</w:t>
+            <w:t>Neural Radiance Field (NeRF): A Gentle Introduction</w:t>
           </w:r>
           <w:r>
             <w:rPr>
@@ -1678,15 +1780,7 @@
         </w:sdtContent>
       </w:sdt>
       <w:r>
-        <w:t xml:space="preserve">network is trained to directly map from viewing direction and spatial location (5D input) to opacity and color (4D output). </w:t>
-      </w:r>
-      <w:proofErr w:type="spellStart"/>
-      <w:r>
-        <w:t>NeRF</w:t>
-      </w:r>
-      <w:proofErr w:type="spellEnd"/>
-      <w:r>
-        <w:t xml:space="preserve"> is a computationally demanding technique, and it might take hours or even days to process complex scenes. New algorithms, nevertheless, are readily available and significantly boost performance.</w:t>
+        <w:t>network is trained to directly map from viewing direction and spatial location (5D input) to opacity and color (4D output). NeRF is a computationally demanding technique, and it might take hours or even days to process complex scenes. New algorithms, nevertheless, are readily available and significantly boost performance.</w:t>
       </w:r>
     </w:p>
     <w:p>
@@ -1834,7 +1928,6 @@
           <w:color w:val="000000"/>
         </w:rPr>
       </w:pPr>
-      <w:proofErr w:type="spellStart"/>
       <w:r>
         <w:rPr>
           <w:b/>
@@ -1842,7 +1935,6 @@
         </w:rPr>
         <w:t>NeRF</w:t>
       </w:r>
-      <w:proofErr w:type="spellEnd"/>
       <w:r>
         <w:rPr>
           <w:b/>
@@ -1890,24 +1982,7 @@
           <w:b/>
           <w:color w:val="000000"/>
         </w:rPr>
-        <w:lastRenderedPageBreak/>
-        <w:t xml:space="preserve">Joint Optimization of Poses and </w:t>
-      </w:r>
-      <w:proofErr w:type="spellStart"/>
-      <w:r>
-        <w:rPr>
-          <w:b/>
-          <w:color w:val="000000"/>
-        </w:rPr>
-        <w:t>NeRF</w:t>
-      </w:r>
-      <w:proofErr w:type="spellEnd"/>
-      <w:r>
-        <w:rPr>
-          <w:b/>
-          <w:color w:val="000000"/>
-        </w:rPr>
-        <w:t xml:space="preserve">: </w:t>
+        <w:t xml:space="preserve">Joint Optimization of Poses and NeRF: </w:t>
       </w:r>
       <w:sdt>
         <w:sdtPr>
@@ -2033,6 +2108,7 @@
         <w:rPr>
           <w:rFonts w:asciiTheme="minorHAnsi" w:hAnsiTheme="minorHAnsi" w:cstheme="minorHAnsi"/>
         </w:rPr>
+        <w:lastRenderedPageBreak/>
         <w:t>A beam of electrons is used in transmission electron microscopy (TEM), which generates images of specimens with a resolution that is far higher than that of optical microscopes</w:t>
       </w:r>
       <w:sdt>
@@ -2437,7 +2513,6 @@
         <w:rPr>
           <w:rFonts w:asciiTheme="minorHAnsi" w:hAnsiTheme="minorHAnsi" w:cstheme="minorHAnsi"/>
         </w:rPr>
-        <w:lastRenderedPageBreak/>
         <w:t xml:space="preserve">Staining with substantial amounts of heavy metal salts is required for biological and polymer materials </w:t>
       </w:r>
       <w:r>
@@ -2702,6 +2777,7 @@
         <w:rPr>
           <w:rFonts w:asciiTheme="minorHAnsi" w:hAnsiTheme="minorHAnsi" w:cstheme="minorHAnsi"/>
         </w:rPr>
+        <w:lastRenderedPageBreak/>
         <w:t xml:space="preserve">The term </w:t>
       </w:r>
       <w:r>
@@ -2983,21 +3059,7 @@
         <w:rPr>
           <w:rFonts w:asciiTheme="minorHAnsi" w:hAnsiTheme="minorHAnsi" w:cstheme="minorHAnsi"/>
         </w:rPr>
-        <w:t>Neural radiance fields (</w:t>
-      </w:r>
-      <w:proofErr w:type="spellStart"/>
-      <w:r>
-        <w:rPr>
-          <w:rFonts w:asciiTheme="minorHAnsi" w:hAnsiTheme="minorHAnsi" w:cstheme="minorHAnsi"/>
-        </w:rPr>
-        <w:t>NeRF</w:t>
-      </w:r>
-      <w:proofErr w:type="spellEnd"/>
-      <w:r>
-        <w:rPr>
-          <w:rFonts w:asciiTheme="minorHAnsi" w:hAnsiTheme="minorHAnsi" w:cstheme="minorHAnsi"/>
-        </w:rPr>
-        <w:t>) are a method for efficiently encoding a scene as a continuous five-dimensional function that maps three-dimensional coordinates to volume density and view-dependent brightness</w:t>
+        <w:t>Neural radiance fields (NeRF) are a method for efficiently encoding a scene as a continuous five-dimensional function that maps three-dimensional coordinates to volume density and view-dependent brightness</w:t>
       </w:r>
       <w:sdt>
         <w:sdtPr>
@@ -3033,7 +3095,6 @@
         </w:rPr>
         <w:t xml:space="preserve">The continuous volumetric scene representation that </w:t>
       </w:r>
-      <w:proofErr w:type="spellStart"/>
       <w:proofErr w:type="gramStart"/>
       <w:r>
         <w:rPr>
@@ -3041,7 +3102,6 @@
         </w:rPr>
         <w:t>NeRF</w:t>
       </w:r>
-      <w:proofErr w:type="spellEnd"/>
       <w:proofErr w:type="gramEnd"/>
       <w:r>
         <w:rPr>
@@ -3075,14 +3135,7 @@
         <w:rPr>
           <w:rFonts w:asciiTheme="minorHAnsi" w:hAnsiTheme="minorHAnsi" w:cstheme="minorHAnsi"/>
         </w:rPr>
-        <w:t xml:space="preserve"> three-dimensional modeling or estimate is not required. These learning-based systems continue to increase the realism and flexibility of new view creation across a </w:t>
-      </w:r>
-      <w:r>
-        <w:rPr>
-          <w:rFonts w:asciiTheme="minorHAnsi" w:hAnsiTheme="minorHAnsi" w:cstheme="minorHAnsi"/>
-        </w:rPr>
-        <w:lastRenderedPageBreak/>
-        <w:t xml:space="preserve">wide variety of applications, including augmented reality, virtual tourism, and 3D photography </w:t>
+        <w:t xml:space="preserve"> three-dimensional modeling or estimate is not required. These learning-based systems continue to increase the realism and flexibility of new view creation across a wide variety of applications, including augmented reality, virtual tourism, and 3D photography </w:t>
       </w:r>
       <w:sdt>
         <w:sdtPr>
@@ -3179,6 +3232,7 @@
           <w:sz w:val="48"/>
           <w:szCs w:val="48"/>
         </w:rPr>
+        <w:lastRenderedPageBreak/>
         <w:t>Neural 3D shape representations:</w:t>
       </w:r>
     </w:p>
@@ -3407,29 +3461,7 @@
           <w:szCs w:val="24"/>
           <w14:ligatures w14:val="none"/>
         </w:rPr>
-        <w:t>Neural radiance fields (</w:t>
-      </w:r>
-      <w:proofErr w:type="spellStart"/>
-      <w:r>
-        <w:rPr>
-          <w:rFonts w:eastAsia="Times New Roman" w:cstheme="minorHAnsi"/>
-          <w:kern w:val="0"/>
-          <w:sz w:val="24"/>
-          <w:szCs w:val="24"/>
-          <w14:ligatures w14:val="none"/>
-        </w:rPr>
-        <w:t>NeRF</w:t>
-      </w:r>
-      <w:proofErr w:type="spellEnd"/>
-      <w:r>
-        <w:rPr>
-          <w:rFonts w:eastAsia="Times New Roman" w:cstheme="minorHAnsi"/>
-          <w:kern w:val="0"/>
-          <w:sz w:val="24"/>
-          <w:szCs w:val="24"/>
-          <w14:ligatures w14:val="none"/>
-        </w:rPr>
-        <w:t>), which were developed very recently, have lately shown considerable gains in modeling complicated real-world scene shape and view-dependent presentation</w:t>
+        <w:t>Neural radiance fields (NeRF), which were developed very recently, have lately shown considerable gains in modeling complicated real-world scene shape and view-dependent presentation</w:t>
       </w:r>
       <w:sdt>
         <w:sdtPr>
@@ -3479,29 +3511,7 @@
           <w:szCs w:val="24"/>
           <w14:ligatures w14:val="none"/>
         </w:rPr>
-        <w:t xml:space="preserve">Using multilayer perceptron’s, </w:t>
-      </w:r>
-      <w:proofErr w:type="spellStart"/>
-      <w:r>
-        <w:rPr>
-          <w:rFonts w:eastAsia="Times New Roman" w:cstheme="minorHAnsi"/>
-          <w:kern w:val="0"/>
-          <w:sz w:val="24"/>
-          <w:szCs w:val="24"/>
-          <w14:ligatures w14:val="none"/>
-        </w:rPr>
-        <w:t>NeRF</w:t>
-      </w:r>
-      <w:proofErr w:type="spellEnd"/>
-      <w:r>
-        <w:rPr>
-          <w:rFonts w:eastAsia="Times New Roman" w:cstheme="minorHAnsi"/>
-          <w:kern w:val="0"/>
-          <w:sz w:val="24"/>
-          <w:szCs w:val="24"/>
-          <w14:ligatures w14:val="none"/>
-        </w:rPr>
-        <w:t xml:space="preserve"> describes the radiance of the scene as well as the volume density of the scene as continuous 5D functions (3D position + 2D view direction)</w:t>
+        <w:t>Using multilayer perceptron’s, NeRF describes the radiance of the scene as well as the volume density of the scene as continuous 5D functions (3D position + 2D view direction)</w:t>
       </w:r>
       <w:sdt>
         <w:sdtPr>
@@ -3593,7 +3603,6 @@
           <w:szCs w:val="24"/>
           <w14:ligatures w14:val="none"/>
         </w:rPr>
-        <w:lastRenderedPageBreak/>
         <w:t>The production of high-quality novel perspectives is made possible by continuous scene representation.</w:t>
       </w:r>
     </w:p>
@@ -3642,10 +3651,44 @@
           <w:szCs w:val="24"/>
           <w14:ligatures w14:val="none"/>
         </w:rPr>
-        <w:t xml:space="preserve">In this study, we propose utilizing the capabilities of </w:t>
-      </w:r>
-      <w:proofErr w:type="spellStart"/>
-      <w:r>
+        <w:t>In this study, we propose utilizing the capabilities of NeRF to represent and denoise 3D volumes that have been reconstructed from TEM tilt series. This will be accomplished by leveraging the strengths of NeRF. Teaching the MLP to successfully encode 3D structural priors that are crucial for biomolecular imaging might be accomplished by teaching the MLP to map noisy TEM inputs to clearer targets. It's possible that the coordinate-based volumetric modeling will be able to pick up on important local context that other 3D denoising networks overlook. The interpretability of structural features from TEM tomograms might be greatly improved because of this.</w:t>
+      </w:r>
+    </w:p>
+    <w:p>
+      <w:pPr>
+        <w:rPr>
+          <w:b/>
+          <w:color w:val="000000"/>
+          <w:sz w:val="48"/>
+          <w:szCs w:val="48"/>
+        </w:rPr>
+      </w:pPr>
+    </w:p>
+    <w:p>
+      <w:pPr>
+        <w:rPr>
+          <w:b/>
+          <w:bCs/>
+          <w:sz w:val="48"/>
+          <w:szCs w:val="48"/>
+        </w:rPr>
+      </w:pPr>
+      <w:r>
+        <w:rPr>
+          <w:rFonts w:eastAsia="Times New Roman" w:cstheme="minorHAnsi"/>
+          <w:b/>
+          <w:bCs/>
+          <w:kern w:val="0"/>
+          <w:sz w:val="48"/>
+          <w:szCs w:val="48"/>
+          <w14:ligatures w14:val="none"/>
+        </w:rPr>
+        <w:t>Camera parameters</w:t>
+      </w:r>
+    </w:p>
+    <w:p>
+      <w:pPr>
+        <w:spacing w:before="100" w:beforeAutospacing="1" w:after="100" w:afterAutospacing="1" w:line="240" w:lineRule="auto"/>
         <w:rPr>
           <w:rFonts w:eastAsia="Times New Roman" w:cstheme="minorHAnsi"/>
           <w:kern w:val="0"/>
@@ -3653,9 +3696,7 @@
           <w:szCs w:val="24"/>
           <w14:ligatures w14:val="none"/>
         </w:rPr>
-        <w:t>NeRF</w:t>
-      </w:r>
-      <w:proofErr w:type="spellEnd"/>
+      </w:pPr>
       <w:r>
         <w:rPr>
           <w:rFonts w:eastAsia="Times New Roman" w:cstheme="minorHAnsi"/>
@@ -3664,82 +3705,7 @@
           <w:szCs w:val="24"/>
           <w14:ligatures w14:val="none"/>
         </w:rPr>
-        <w:t xml:space="preserve"> to represent and denoise 3D volumes that have been reconstructed from TEM tilt series. This will be accomplished by leveraging the strengths of </w:t>
-      </w:r>
-      <w:proofErr w:type="spellStart"/>
-      <w:r>
-        <w:rPr>
-          <w:rFonts w:eastAsia="Times New Roman" w:cstheme="minorHAnsi"/>
-          <w:kern w:val="0"/>
-          <w:sz w:val="24"/>
-          <w:szCs w:val="24"/>
-          <w14:ligatures w14:val="none"/>
-        </w:rPr>
-        <w:t>NeRF</w:t>
-      </w:r>
-      <w:proofErr w:type="spellEnd"/>
-      <w:r>
-        <w:rPr>
-          <w:rFonts w:eastAsia="Times New Roman" w:cstheme="minorHAnsi"/>
-          <w:kern w:val="0"/>
-          <w:sz w:val="24"/>
-          <w:szCs w:val="24"/>
-          <w14:ligatures w14:val="none"/>
-        </w:rPr>
-        <w:t>. Teaching the MLP to successfully encode 3D structural priors that are crucial for biomolecular imaging might be accomplished by teaching the MLP to map noisy TEM inputs to clearer targets. It's possible that the coordinate-based volumetric modeling will be able to pick up on important local context that other 3D denoising networks overlook. The interpretability of structural features from TEM tomograms might be greatly improved because of this.</w:t>
-      </w:r>
-    </w:p>
-    <w:p>
-      <w:pPr>
-        <w:rPr>
-          <w:b/>
-          <w:color w:val="000000"/>
-          <w:sz w:val="48"/>
-          <w:szCs w:val="48"/>
-        </w:rPr>
-      </w:pPr>
-    </w:p>
-    <w:p>
-      <w:pPr>
-        <w:rPr>
-          <w:b/>
-          <w:bCs/>
-          <w:sz w:val="48"/>
-          <w:szCs w:val="48"/>
-        </w:rPr>
-      </w:pPr>
-      <w:r>
-        <w:rPr>
-          <w:rFonts w:eastAsia="Times New Roman" w:cstheme="minorHAnsi"/>
-          <w:b/>
-          <w:bCs/>
-          <w:kern w:val="0"/>
-          <w:sz w:val="48"/>
-          <w:szCs w:val="48"/>
-          <w14:ligatures w14:val="none"/>
-        </w:rPr>
-        <w:t>Camera parameters</w:t>
-      </w:r>
-    </w:p>
-    <w:p>
-      <w:pPr>
-        <w:spacing w:before="100" w:beforeAutospacing="1" w:after="100" w:afterAutospacing="1" w:line="240" w:lineRule="auto"/>
-        <w:rPr>
-          <w:rFonts w:eastAsia="Times New Roman" w:cstheme="minorHAnsi"/>
-          <w:kern w:val="0"/>
-          <w:sz w:val="24"/>
-          <w:szCs w:val="24"/>
-          <w14:ligatures w14:val="none"/>
-        </w:rPr>
-      </w:pPr>
-      <w:r>
-        <w:rPr>
-          <w:rFonts w:eastAsia="Times New Roman" w:cstheme="minorHAnsi"/>
-          <w:kern w:val="0"/>
-          <w:sz w:val="24"/>
-          <w:szCs w:val="24"/>
-          <w14:ligatures w14:val="none"/>
-        </w:rPr>
+        <w:lastRenderedPageBreak/>
         <w:t>The geometric and optical properties of a camera are referred to as its camera parameters. These parameters define how a camera constructs a picture from the 3D world</w:t>
       </w:r>
       <w:sdt>
@@ -4250,7 +4216,6 @@
           <w:szCs w:val="24"/>
           <w14:ligatures w14:val="none"/>
         </w:rPr>
-        <w:lastRenderedPageBreak/>
         <w:t>Rotation matrix</w:t>
       </w:r>
       <w:r>
@@ -4648,6 +4613,7 @@
         <w:rPr>
           <w:rFonts w:asciiTheme="minorHAnsi" w:hAnsiTheme="minorHAnsi" w:cstheme="minorHAnsi"/>
         </w:rPr>
+        <w:lastRenderedPageBreak/>
         <w:t>COLMAP is an open-source pipeline that uses structure-from-motion (</w:t>
       </w:r>
       <w:proofErr w:type="spellStart"/>
@@ -5241,6 +5207,7 @@
         <w:rPr>
           <w:rFonts w:asciiTheme="minorHAnsi" w:hAnsiTheme="minorHAnsi" w:cstheme="minorHAnsi"/>
         </w:rPr>
+        <w:lastRenderedPageBreak/>
         <w:t xml:space="preserve">When creating a final 3D surface mesh, volumetric fusion methods such as screening Poisson reconstruction are utilized to merge the depth data to produce the mesh </w:t>
       </w:r>
       <w:sdt>
@@ -7918,7 +7885,6 @@
   <w:style w:type="character" w:default="1" w:styleId="DefaultParagraphFont">
     <w:name w:val="Default Paragraph Font"/>
     <w:uiPriority w:val="1"/>
-    <w:semiHidden/>
     <w:unhideWhenUsed/>
   </w:style>
   <w:style w:type="table" w:default="1" w:styleId="TableNormal">
@@ -8159,6 +8125,7 @@
     <w:rsid w:val="00400AF6"/>
     <w:rsid w:val="00581F00"/>
     <w:rsid w:val="005B66A1"/>
+    <w:rsid w:val="008A612C"/>
     <w:rsid w:val="00BF205A"/>
     <w:rsid w:val="00C6794E"/>
     <w:rsid w:val="00C929A8"/>
@@ -8939,7 +8906,7 @@
   <wetp:taskpane dockstate="right" visibility="0" width="438" row="1">
     <wetp:webextensionref xmlns:r="http://schemas.openxmlformats.org/officeDocument/2006/relationships" r:id="rId1"/>
   </wetp:taskpane>
-  <wetp:taskpane dockstate="right" visibility="0" width="734" row="1">
+  <wetp:taskpane dockstate="right" visibility="0" width="724" row="2">
     <wetp:webextensionref xmlns:r="http://schemas.openxmlformats.org/officeDocument/2006/relationships" r:id="rId2"/>
   </wetp:taskpane>
 </wetp:taskpanes>
@@ -8952,7 +8919,7 @@
     <we:reference id="wa104382081" version="1.55.1.0" store="en-001" storeType="OMEX"/>
   </we:alternateReferences>
   <we:properties>
-    <we:property name="MENDELEY_CITATIONS" value="[{&quot;citationID&quot;:&quot;MENDELEY_CITATION_4a37dcd8-aa6f-4734-97ed-13e19fb0a96a&quot;,&quot;properties&quot;:{&quot;noteIndex&quot;:0},&quot;isEdited&quot;:false,&quot;manualOverride&quot;:{&quot;isManuallyOverridden&quot;:false,&quot;citeprocText&quot;:&quot;(Neumüller, 2018)&quot;,&quot;manualOverrideText&quot;:&quot;&quot;},&quot;citationTag&quot;:&quot;MENDELEY_CITATION_v3_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&quot;,&quot;citationItems&quot;:[{&quot;id&quot;:&quot;a48bb029-7ccf-3785-af35-782fc95d669d&quot;,&quot;itemData&quot;:{&quot;type&quot;:&quot;article-journal&quot;,&quot;id&quot;:&quot;a48bb029-7ccf-3785-af35-782fc95d669d&quot;,&quot;title&quot;:&quot;Electron tomography—a tool for ultrastructural 3D visualization in cell biology and histology&quot;,&quot;author&quot;:[{&quot;family&quot;:&quot;Neumüller&quot;,&quot;given&quot;:&quot;Josef&quot;,&quot;parse-names&quot;:false,&quot;dropping-particle&quot;:&quot;&quot;,&quot;non-dropping-particle&quot;:&quot;&quot;}],&quot;container-title&quot;:&quot;Wiener Medizinische Wochenschrift (1946)&quot;,&quot;container-title-short&quot;:&quot;Wien Med Wochenschr&quot;,&quot;accessed&quot;:{&quot;date-parts&quot;:[[2023,9,17]]},&quot;DOI&quot;:&quot;10.1007/S10354-018-0646-Y&quot;,&quot;ISSN&quot;:&quot;1563258X&quot;,&quot;PMID&quot;:&quot;30084092&quot;,&quot;URL&quot;:&quot;/pmc/articles/PMC6132546/&quot;,&quot;issued&quot;:{&quot;date-parts&quot;:[[2018,9,1]]},&quot;page&quot;:&quot;322&quot;,&quot;abstract&quot;:&quot;Electron tomography (ET) was developed to overcome some of the problems associated reconstructing three-dimensional (3D) images from 2D election microscopy data from ultrathin slices. Virtual sections of semithin sample are obtained by incremental rotation of the target and this information is used to assemble a 3D image. Herein, we provide an instruction to ET including the physical principle, possibilities, and limitations. We review the development of innovative methods and highlight important investigations performed in our department and with our collaborators. ET has opened up the third dimension at the ultrastructural level and represents a milestone in structural molecular biology.&quot;,&quot;publisher&quot;:&quot;Springer&quot;,&quot;issue&quot;:&quot;11&quot;,&quot;volume&quot;:&quot;168&quot;},&quot;isTemporary&quot;:false}]},{&quot;citationID&quot;:&quot;MENDELEY_CITATION_30a4cb97-c10e-4483-b328-824d8b5fa766&quot;,&quot;properties&quot;:{&quot;noteIndex&quot;:0},&quot;isEdited&quot;:false,&quot;manualOverride&quot;:{&quot;isManuallyOverridden&quot;:false,&quot;citeprocText&quot;:&quot;(Chreifi et al., 2019)&quot;,&quot;manualOverrideText&quot;:&quot;&quot;},&quot;citationTag&quot;:&quot;MENDELEY_CITATION_v3_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&quot;,&quot;citationItems&quot;:[{&quot;id&quot;:&quot;fe45eefa-0a00-35c7-b207-a84c9cf027ca&quot;,&quot;itemData&quot;:{&quot;type&quot;:&quot;article-journal&quot;,&quot;id&quot;:&quot;fe45eefa-0a00-35c7-b207-a84c9cf027ca&quot;,&quot;title&quot;:&quot;Rapid tilt-series acquisition for electron cryotomography&quot;,&quot;author&quot;:[{&quot;family&quot;:&quot;Chreifi&quot;,&quot;given&quot;:&quot;Georges&quot;,&quot;parse-names&quot;:false,&quot;dropping-particle&quot;:&quot;&quot;,&quot;non-dropping-particle&quot;:&quot;&quot;},{&quot;family&quot;:&quot;Chen&quot;,&quot;given&quot;:&quot;Songye&quot;,&quot;parse-names&quot;:false,&quot;dropping-particle&quot;:&quot;&quot;,&quot;non-dropping-particle&quot;:&quot;&quot;},{&quot;family&quot;:&quot;Metskas&quot;,&quot;given&quot;:&quot;Lauren Ann&quot;,&quot;parse-names&quot;:false,&quot;dropping-particle&quot;:&quot;&quot;,&quot;non-dropping-particle&quot;:&quot;&quot;},{&quot;family&quot;:&quot;Kaplan&quot;,&quot;given&quot;:&quot;Mohammed&quot;,&quot;parse-names&quot;:false,&quot;dropping-particle&quot;:&quot;&quot;,&quot;non-dropping-particle&quot;:&quot;&quot;},{&quot;family&quot;:&quot;Jensen&quot;,&quot;given&quot;:&quot;Grant J.&quot;,&quot;parse-names&quot;:false,&quot;dropping-particle&quot;:&quot;&quot;,&quot;non-dropping-particle&quot;:&quot;&quot;}],&quot;container-title&quot;:&quot;Journal of Structural Biology&quot;,&quot;container-title-short&quot;:&quot;J Struct Biol&quot;,&quot;accessed&quot;:{&quot;date-parts&quot;:[[2023,9,17]]},&quot;DOI&quot;:&quot;10.1016/J.JSB.2018.12.008&quot;,&quot;ISSN&quot;:&quot;1047-8477&quot;,&quot;PMID&quot;:&quot;30639925&quot;,&quot;issued&quot;:{&quot;date-parts&quot;:[[2019,2,1]]},&quot;page&quot;:&quot;163-169&quot;,&quot;abstract&quot;:&quot;Using a new Titan Krios stage equipped with a single-axis holder, we developed two methods to accelerate the collection of tilt-series. We demonstrate a continuous-tilting method that can record a tilt-series in seconds, but with loss of details finer than ∼4 nm. We also demonstrate a fast-incremental method that can record a tilt-series several-fold faster than current methods and with similar resolution. We characterize the utility of both methods in real biological electron cryotomography workflows. We identify opportunities for further improvements in hardware and software and speculate on the impact such advances could have on structural biology.&quot;,&quot;publisher&quot;:&quot;Academic Press&quot;,&quot;issue&quot;:&quot;2&quot;,&quot;volume&quot;:&quot;205&quot;},&quot;isTemporary&quot;:false}]},{&quot;citationID&quot;:&quot;MENDELEY_CITATION_e522643e-4d71-45ed-b67e-e0f082702069&quot;,&quot;properties&quot;:{&quot;noteIndex&quot;:0},&quot;isEdited&quot;:false,&quot;manualOverride&quot;:{&quot;isManuallyOverridden&quot;:false,&quot;citeprocText&quot;:&quot;(Frangakis, 2021)&quot;,&quot;manualOverrideText&quot;:&quot;&quot;},&quot;citationTag&quot;:&quot;MENDELEY_CITATION_v3_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&quot;,&quot;citationItems&quot;:[{&quot;id&quot;:&quot;9ddb4baf-88cd-3731-83b9-61bdd56b7d07&quot;,&quot;itemData&quot;:{&quot;type&quot;:&quot;article-journal&quot;,&quot;id&quot;:&quot;9ddb4baf-88cd-3731-83b9-61bdd56b7d07&quot;,&quot;title&quot;:&quot;It’s noisy out there! A review of denoising techniques in cryo-electron tomography&quot;,&quot;author&quot;:[{&quot;family&quot;:&quot;Frangakis&quot;,&quot;given&quot;:&quot;Achilleas S.&quot;,&quot;parse-names&quot;:false,&quot;dropping-particle&quot;:&quot;&quot;,&quot;non-dropping-particle&quot;:&quot;&quot;}],&quot;container-title&quot;:&quot;Journal of Structural Biology&quot;,&quot;container-title-short&quot;:&quot;J Struct Biol&quot;,&quot;accessed&quot;:{&quot;date-parts&quot;:[[2023,9,17]]},&quot;DOI&quot;:&quot;10.1016/J.JSB.2021.107804&quot;,&quot;ISSN&quot;:&quot;1047-8477&quot;,&quot;PMID&quot;:&quot;34732363&quot;,&quot;issued&quot;:{&quot;date-parts&quot;:[[2021,12,1]]},&quot;page&quot;:&quot;107804&quot;,&quot;abstract&quot;:&quot;Cryo-electron tomography is the only technique that can provide sub-nanometer resolved images of cell regions or even whole cells, without the need of labeling or staining methods. Technological advances over the past decade in electron microscope stability, cameras, stage precision and software have resulted in faster acquisition speeds and considerably improved resolution. In pursuit of even better image resolution, researchers seek to reduce noise – a crucial factor affecting the reliability of the tomogram interpretation and ultimately limiting the achieved resolution. Sub-tomogram averaging is the method of choice for reducing noise in repetitive objects. However, when averaging is not applicable, a trade-off between reducing noise and conserving genuine image details must be achieved. Thus, denoising is an important process that improves the interpretability of the tomogram not only directly but also by facilitating other downstream tasks, such as segmentation and 3D visualization. Here, I review contemporary denoising techniques for cryo-electron tomography by taking into account noise-specific properties of both reconstruction and detector noise. The outcomes of different techniques are compared, in order to help researchers select the most appropriate for each dataset and to achieve better and more reliable interpretation of the tomograms.&quot;,&quot;publisher&quot;:&quot;Academic Press&quot;,&quot;issue&quot;:&quot;4&quot;,&quot;volume&quot;:&quot;213&quot;},&quot;isTemporary&quot;:false}]},{&quot;citationID&quot;:&quot;MENDELEY_CITATION_93bc623b-9419-4697-9b33-083ca5f7800f&quot;,&quot;properties&quot;:{&quot;noteIndex&quot;:0},&quot;isEdited&quot;:false,&quot;manualOverride&quot;:{&quot;isManuallyOverridden&quot;:false,&quot;citeprocText&quot;:&quot;(Mildenhall et al., 2020)&quot;,&quot;manualOverrideText&quot;:&quot;&quot;},&quot;citationTag&quot;:&quot;MENDELEY_CITATION_v3_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&quot;,&quot;citationItems&quot;:[{&quot;id&quot;:&quot;6df5bf74-92af-3ee3-b52d-e7a27fa44db5&quot;,&quot;itemData&quot;:{&quot;type&quot;:&quot;article-journal&quot;,&quot;id&quot;:&quot;6df5bf74-92af-3ee3-b52d-e7a27fa44db5&quot;,&quot;title&quot;:&quot;NeRF: Representing Scenes as Neural Radiance Fields for View Synthesis&quot;,&quot;author&quot;:[{&quot;family&quot;:&quot;Mildenhall&quot;,&quot;given&quot;:&quot;Ben&quot;,&quot;parse-names&quot;:false,&quot;dropping-particle&quot;:&quot;&quot;,&quot;non-dropping-particle&quot;:&quot;&quot;},{&quot;family&quot;:&quot;Srinivasan&quot;,&quot;given&quot;:&quot;Pratul P.&quot;,&quot;parse-names&quot;:false,&quot;dropping-particle&quot;:&quot;&quot;,&quot;non-dropping-particle&quot;:&quot;&quot;},{&quot;family&quot;:&quot;Tancik&quot;,&quot;given&quot;:&quot;Matthew&quot;,&quot;parse-names&quot;:false,&quot;dropping-particle&quot;:&quot;&quot;,&quot;non-dropping-particle&quot;:&quot;&quot;},{&quot;family&quot;:&quot;Barron&quot;,&quot;given&quot;:&quot;Jonathan T.&quot;,&quot;parse-names&quot;:false,&quot;dropping-particle&quot;:&quot;&quot;,&quot;non-dropping-particle&quot;:&quot;&quot;},{&quot;family&quot;:&quot;Ramamoorthi&quot;,&quot;given&quot;:&quot;Ravi&quot;,&quot;parse-names&quot;:false,&quot;dropping-particle&quot;:&quot;&quot;,&quot;non-dropping-particle&quot;:&quot;&quot;},{&quot;family&quot;:&quot;Ng&quot;,&quot;given&quot;:&quot;Ren&quot;,&quot;parse-names&quot;:false,&quot;dropping-particle&quot;:&quot;&quot;,&quot;non-dropping-particle&quot;:&quot;&quot;}],&quot;container-title&quot;:&quot;Lecture Notes in Computer Science (including subseries Lecture Notes in Artificial Intelligence and Lecture Notes in Bioinformatics)&quot;,&quot;accessed&quot;:{&quot;date-parts&quot;:[[2023,8,8]]},&quot;DOI&quot;:&quot;10.1007/978-3-030-58452-8_24&quot;,&quot;ISBN&quot;:&quot;9783030584511&quot;,&quot;ISSN&quot;:&quot;16113349&quot;,&quot;URL&quot;:&quot;https://arxiv.org/abs/2003.08934v2&quot;,&quot;issued&quot;:{&quot;date-parts&quot;:[[2020,3,19]]},&quot;page&quot;:&quot;405-421&quot;,&quot;abstract&quot;:&quot;We present a method that achieves state-of-the-art results for synthesizing\nnovel views of complex scenes by optimizing an underlying continuous volumetric\nscene function using a sparse set of input views. Our algorithm represents a\nscene using a fully-connected (non-convolutional) deep network, whose input is\na single continuous 5D coordinate (spatial location $(x,y,z)$ and viewing\ndirection $(\\theta, \\phi)$) and whose output is the volume density and\nview-dependent emitted radiance at that spatial location. We synthesize views\nby querying 5D coordinates along camera rays and use classic volume rendering\ntechniques to project the output colors and densities into an image. Because\nvolume rendering is naturally differentiable, the only input required to\noptimize our representation is a set of images with known camera poses. We\ndescribe how to effectively optimize neural radiance fields to render\nphotorealistic novel views of scenes with complicated geometry and appearance,\nand demonstrate results that outperform prior work on neural rendering and view\nsynthesis. View synthesis results are best viewed as videos, so we urge readers\nto view our supplementary video for convincing comparisons.&quot;,&quot;publisher&quot;:&quot;Springer Science and Business Media Deutschland GmbH&quot;,&quot;volume&quot;:&quot;12346 LNCS&quot;,&quot;container-title-short&quot;:&quot;&quot;},&quot;isTemporary&quot;:false}]},{&quot;citationID&quot;:&quot;MENDELEY_CITATION_d26296df-3458-4920-b8ad-ae48f1b2f6a4&quot;,&quot;properties&quot;:{&quot;noteIndex&quot;:0},&quot;isEdited&quot;:false,&quot;manualOverride&quot;:{&quot;isManuallyOverridden&quot;:false,&quot;citeprocText&quot;:&quot;(&lt;i&gt;Neural Radiance Field (NeRF): A Gentle Introduction&lt;/i&gt;, n.d.)&quot;,&quot;manualOverrideText&quot;:&quot;&quot;},&quot;citationTag&quot;:&quot;MENDELEY_CITATION_v3_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&quot;,&quot;citationItems&quot;:[{&quot;id&quot;:&quot;2a07b77f-0239-3e20-8784-77e882ee08af&quot;,&quot;itemData&quot;:{&quot;type&quot;:&quot;webpage&quot;,&quot;id&quot;:&quot;2a07b77f-0239-3e20-8784-77e882ee08af&quot;,&quot;title&quot;:&quot;Neural Radiance Field (NeRF): A Gentle Introduction&quot;,&quot;accessed&quot;:{&quot;date-parts&quot;:[[2023,8,14]]},&quot;URL&quot;:&quot;https://datagen.tech/guides/synthetic-data/neural-radiance-field-nerf/#&quot;,&quot;container-title-short&quot;:&quot;&quot;},&quot;isTemporary&quot;:false}]},{&quot;citationID&quot;:&quot;MENDELEY_CITATION_f094cfdf-de7a-4d72-828f-903327f092aa&quot;,&quot;properties&quot;:{&quot;noteIndex&quot;:0},&quot;isEdited&quot;:false,&quot;manualOverride&quot;:{&quot;isManuallyOverridden&quot;:false,&quot;citeprocText&quot;:&quot;(Mildenhall et al., 2021; Pearl et al., 2022)&quot;,&quot;manualOverrideText&quot;:&quot;&quot;},&quot;citationTag&quot;:&quot;MENDELEY_CITATION_v3_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&quot;,&quot;citationItems&quot;:[{&quot;id&quot;:&quot;bb19f261-8e75-367c-94a0-3d7c1ec83829&quot;,&quot;itemData&quot;:{&quot;type&quot;:&quot;article-journal&quot;,&quot;id&quot;:&quot;bb19f261-8e75-367c-94a0-3d7c1ec83829&quot;,&quot;title&quot;:&quot;NeRF in the Dark: High Dynamic Range View Synthesis from Noisy Raw Images&quot;,&quot;author&quot;:[{&quot;family&quot;:&quot;Mildenhall&quot;,&quot;given&quot;:&quot;Ben&quot;,&quot;parse-names&quot;:false,&quot;dropping-particle&quot;:&quot;&quot;,&quot;non-dropping-particle&quot;:&quot;&quot;},{&quot;family&quot;:&quot;Hedman&quot;,&quot;given&quot;:&quot;Peter&quot;,&quot;parse-names&quot;:false,&quot;dropping-particle&quot;:&quot;&quot;,&quot;non-dropping-particle&quot;:&quot;&quot;},{&quot;family&quot;:&quot;Martin-Brualla&quot;,&quot;given&quot;:&quot;Ricardo&quot;,&quot;parse-names&quot;:false,&quot;dropping-particle&quot;:&quot;&quot;,&quot;non-dropping-particle&quot;:&quot;&quot;},{&quot;family&quot;:&quot;Srinivasan&quot;,&quot;given&quot;:&quot;Pratul&quot;,&quot;parse-names&quot;:false,&quot;dropping-particle&quot;:&quot;&quot;,&quot;non-dropping-particle&quot;:&quot;&quot;},{&quot;family&quot;:&quot;Barron&quot;,&quot;given&quot;:&quot;Jonathan T.&quot;,&quot;parse-names&quot;:false,&quot;dropping-particle&quot;:&quot;&quot;,&quot;non-dropping-particle&quot;:&quot;&quot;}],&quot;URL&quot;:&quot;http://arxiv.org/abs/2111.13679&quot;,&quot;issued&quot;:{&quot;date-parts&quot;:[[2021,11,26]]},&quot;abstract&quot;:&quot;Neural Radiance Fields (NeRF) is a technique for high quality novel view synthesis from a collection of posed input images. Like most view synthesis methods, NeRF uses tonemapped low dynamic range (LDR) as input; these images have been processed by a lossy camera pipeline that smooths detail, clips highlights, and distorts the simple noise distribution of raw sensor data. We modify NeRF to instead train directly on linear raw images, preserving the scene's full dynamic range. By rendering raw output images from the resulting NeRF, we can perform novel high dynamic range (HDR) view synthesis tasks. In addition to changing the camera viewpoint, we can manipulate focus, exposure, and tonemapping after the fact. Although a single raw image appears significantly more noisy than a postprocessed one, we show that NeRF is highly robust to the zero-mean distribution of raw noise. When optimized over many noisy raw inputs (25-200), NeRF produces a scene representation so accurate that its rendered novel views outperform dedicated single and multi-image deep raw denoisers run on the same wide baseline input images. As a result, our method, which we call RawNeRF, can reconstruct scenes from extremely noisy images captured in near-darkness.&quot;,&quot;container-title-short&quot;:&quot;&quot;},&quot;isTemporary&quot;:false},{&quot;id&quot;:&quot;1481470a-9677-3c02-82d4-951478650d1c&quot;,&quot;itemData&quot;:{&quot;type&quot;:&quot;article-journal&quot;,&quot;id&quot;:&quot;1481470a-9677-3c02-82d4-951478650d1c&quot;,&quot;title&quot;:&quot;NAN: Noise-Aware NeRFs for Burst-Denoising&quot;,&quot;author&quot;:[{&quot;family&quot;:&quot;Pearl&quot;,&quot;given&quot;:&quot;Naama&quot;,&quot;parse-names&quot;:false,&quot;dropping-particle&quot;:&quot;&quot;,&quot;non-dropping-particle&quot;:&quot;&quot;},{&quot;family&quot;:&quot;Treibitz&quot;,&quot;given&quot;:&quot;Tali&quot;,&quot;parse-names&quot;:false,&quot;dropping-particle&quot;:&quot;&quot;,&quot;non-dropping-particle&quot;:&quot;&quot;},{&quot;family&quot;:&quot;Korman&quot;,&quot;given&quot;:&quot;Simon&quot;,&quot;parse-names&quot;:false,&quot;dropping-particle&quot;:&quot;&quot;,&quot;non-dropping-particle&quot;:&quot;&quot;}],&quot;container-title&quot;:&quot;Proceedings of the IEEE Computer Society Conference on Computer Vision and Pattern Recognition&quot;,&quot;accessed&quot;:{&quot;date-parts&quot;:[[2023,8,8]]},&quot;DOI&quot;:&quot;10.1109/CVPR52688.2022.01234&quot;,&quot;ISBN&quot;:&quot;9781665469463&quot;,&quot;ISSN&quot;:&quot;10636919&quot;,&quot;URL&quot;:&quot;https://arxiv.org/abs/2204.04668v2&quot;,&quot;issued&quot;:{&quot;date-parts&quot;:[[2022,4,10]]},&quot;page&quot;:&quot;12662-12671&quot;,&quot;abstract&quot;:&quot;Burst denoising is now more relevant than ever, as computational photography\nhelps overcome sensitivity issues inherent in mobile phones and small cameras.\nA major challenge in burst-denoising is in coping with pixel misalignment,\nwhich was so far handled with rather simplistic assumptions of simple motion,\nor the ability to align in pre-processing. Such assumptions are not realistic\nin the presence of large motion and high levels of noise. We show that Neural\nRadiance Fields (NeRFs), originally suggested for physics-based novel-view\nrendering, can serve as a powerful framework for burst denoising. NeRFs have an\ninherent capability of handling noise as they integrate information from\nmultiple images, but they are limited in doing so, mainly since they build on\npixel-wise operations which are suitable to ideal imaging conditions. Our\napproach, termed NAN, leverages inter-view and spatial information in NeRFs to\nbetter deal with noise. It achieves state-of-the-art results in burst denoising\nand is especially successful in coping with large movement and occlusions,\nunder very high levels of noise. With the rapid advances in accelerating NeRFs,\nit could provide a powerful platform for denoising in challenging environments.&quot;,&quot;publisher&quot;:&quot;IEEE Computer Society&quot;,&quot;volume&quot;:&quot;2022-June&quot;,&quot;container-title-short&quot;:&quot;&quot;},&quot;isTemporary&quot;:false}]},{&quot;citationID&quot;:&quot;MENDELEY_CITATION_51389b8c-4312-4143-a9a3-7b6819f4860e&quot;,&quot;properties&quot;:{&quot;noteIndex&quot;:0},&quot;isEdited&quot;:false,&quot;manualOverride&quot;:{&quot;isManuallyOverridden&quot;:false,&quot;citeprocText&quot;:&quot;(Kniesel et al., n.d.)&quot;,&quot;manualOverrideText&quot;:&quot;&quot;},&quot;citationTag&quot;:&quot;MENDELEY_CITATION_v3_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&quot;,&quot;citationItems&quot;:[{&quot;id&quot;:&quot;d2828b42-24f2-321f-9f8c-4d1b33cb4a8f&quot;,&quot;itemData&quot;:{&quot;type&quot;:&quot;report&quot;,&quot;id&quot;:&quot;d2828b42-24f2-321f-9f8c-4d1b33cb4a8f&quot;,&quot;title&quot;:&quot;Clean Implicit 3D Structure from Noisy 2D STEM Images&quot;,&quot;author&quot;:[{&quot;family&quot;:&quot;Kniesel&quot;,&quot;given&quot;:&quot;Hannah&quot;,&quot;parse-names&quot;:false,&quot;dropping-particle&quot;:&quot;&quot;,&quot;non-dropping-particle&quot;:&quot;&quot;},{&quot;family&quot;:&quot;Ropinski&quot;,&quot;given&quot;:&quot;Timo&quot;,&quot;parse-names&quot;:false,&quot;dropping-particle&quot;:&quot;&quot;,&quot;non-dropping-particle&quot;:&quot;&quot;},{&quot;family&quot;:&quot;Bergner&quot;,&quot;given&quot;:&quot;Tim&quot;,&quot;parse-names&quot;:false,&quot;dropping-particle&quot;:&quot;&quot;,&quot;non-dropping-particle&quot;:&quot;&quot;},{&quot;family&quot;:&quot;Shaga Devan&quot;,&quot;given&quot;:&quot;Kavitha&quot;,&quot;parse-names&quot;:false,&quot;dropping-particle&quot;:&quot;&quot;,&quot;non-dropping-particle&quot;:&quot;&quot;},{&quot;family&quot;:&quot;Read&quot;,&quot;given&quot;:&quot;Clarissa&quot;,&quot;parse-names&quot;:false,&quot;dropping-particle&quot;:&quot;&quot;,&quot;non-dropping-particle&quot;:&quot;&quot;},{&quot;family&quot;:&quot;Walther&quot;,&quot;given&quot;:&quot;Paul&quot;,&quot;parse-names&quot;:false,&quot;dropping-particle&quot;:&quot;&quot;,&quot;non-dropping-particle&quot;:&quot;&quot;},{&quot;family&quot;:&quot;Ritschel&quot;,&quot;given&quot;:&quot;Tobias&quot;,&quot;parse-names&quot;:false,&quot;dropping-particle&quot;:&quot;&quot;,&quot;non-dropping-particle&quot;:&quot;&quot;},{&quot;family&quot;:&quot;Hermosilla&quot;,&quot;given&quot;:&quot;Pedro&quot;,&quot;parse-names&quot;:false,&quot;dropping-particle&quot;:&quot;&quot;,&quot;non-dropping-particle&quot;:&quot;&quot;}],&quot;URL&quot;:&quot;https://github.com/HannahKniesel/Implicit-Electron-Tomography.git&quot;,&quot;abstract&quot;:&quot;Scanning Transmission Electron Microscopes (STEMs) acquire 2D images of a 3D sample on the scale of individual cell components. Unfortunately, these 2D images can be too noisy to be fused into a useful 3D structure and facilitating good denoisers is challenging due to the lack of clean-noisy pairs. Additionally, representing detailed 3D structure can be difficult even for clean data when using regular 3D grids. Addressing these two limitations, we suggest a differentiable image formation model for STEM, allowing to learn a joint model of 2D sensor noise in STEM together with an implicit 3D model. We show, that the combination of these models are able to successfully disentangle 3D signal and noise without supervision and outperform at the same time several baselines on synthetic and real data.&quot;,&quot;container-title-short&quot;:&quot;&quot;},&quot;isTemporary&quot;:false}]},{&quot;citationID&quot;:&quot;MENDELEY_CITATION_d657a290-989f-4a93-86ae-6725ee08ffc7&quot;,&quot;properties&quot;:{&quot;noteIndex&quot;:0},&quot;isEdited&quot;:false,&quot;manualOverride&quot;:{&quot;isManuallyOverridden&quot;:false,&quot;citeprocText&quot;:&quot;(Kniesel et al., n.d.)&quot;,&quot;manualOverrideText&quot;:&quot;&quot;},&quot;citationTag&quot;:&quot;MENDELEY_CITATION_v3_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&quot;,&quot;citationItems&quot;:[{&quot;id&quot;:&quot;d2828b42-24f2-321f-9f8c-4d1b33cb4a8f&quot;,&quot;itemData&quot;:{&quot;type&quot;:&quot;report&quot;,&quot;id&quot;:&quot;d2828b42-24f2-321f-9f8c-4d1b33cb4a8f&quot;,&quot;title&quot;:&quot;Clean Implicit 3D Structure from Noisy 2D STEM Images&quot;,&quot;author&quot;:[{&quot;family&quot;:&quot;Kniesel&quot;,&quot;given&quot;:&quot;Hannah&quot;,&quot;parse-names&quot;:false,&quot;dropping-particle&quot;:&quot;&quot;,&quot;non-dropping-particle&quot;:&quot;&quot;},{&quot;family&quot;:&quot;Ropinski&quot;,&quot;given&quot;:&quot;Timo&quot;,&quot;parse-names&quot;:false,&quot;dropping-particle&quot;:&quot;&quot;,&quot;non-dropping-particle&quot;:&quot;&quot;},{&quot;family&quot;:&quot;Bergner&quot;,&quot;given&quot;:&quot;Tim&quot;,&quot;parse-names&quot;:false,&quot;dropping-particle&quot;:&quot;&quot;,&quot;non-dropping-particle&quot;:&quot;&quot;},{&quot;family&quot;:&quot;Shaga Devan&quot;,&quot;given&quot;:&quot;Kavitha&quot;,&quot;parse-names&quot;:false,&quot;dropping-particle&quot;:&quot;&quot;,&quot;non-dropping-particle&quot;:&quot;&quot;},{&quot;family&quot;:&quot;Read&quot;,&quot;given&quot;:&quot;Clarissa&quot;,&quot;parse-names&quot;:false,&quot;dropping-particle&quot;:&quot;&quot;,&quot;non-dropping-particle&quot;:&quot;&quot;},{&quot;family&quot;:&quot;Walther&quot;,&quot;given&quot;:&quot;Paul&quot;,&quot;parse-names&quot;:false,&quot;dropping-particle&quot;:&quot;&quot;,&quot;non-dropping-particle&quot;:&quot;&quot;},{&quot;family&quot;:&quot;Ritschel&quot;,&quot;given&quot;:&quot;Tobias&quot;,&quot;parse-names&quot;:false,&quot;dropping-particle&quot;:&quot;&quot;,&quot;non-dropping-particle&quot;:&quot;&quot;},{&quot;family&quot;:&quot;Hermosilla&quot;,&quot;given&quot;:&quot;Pedro&quot;,&quot;parse-names&quot;:false,&quot;dropping-particle&quot;:&quot;&quot;,&quot;non-dropping-particle&quot;:&quot;&quot;}],&quot;URL&quot;:&quot;https://github.com/HannahKniesel/Implicit-Electron-Tomography.git&quot;,&quot;abstract&quot;:&quot;Scanning Transmission Electron Microscopes (STEMs) acquire 2D images of a 3D sample on the scale of individual cell components. Unfortunately, these 2D images can be too noisy to be fused into a useful 3D structure and facilitating good denoisers is challenging due to the lack of clean-noisy pairs. Additionally, representing detailed 3D structure can be difficult even for clean data when using regular 3D grids. Addressing these two limitations, we suggest a differentiable image formation model for STEM, allowing to learn a joint model of 2D sensor noise in STEM together with an implicit 3D model. We show, that the combination of these models are able to successfully disentangle 3D signal and noise without supervision and outperform at the same time several baselines on synthetic and real data.&quot;,&quot;container-title-short&quot;:&quot;&quot;},&quot;isTemporary&quot;:false}]},{&quot;citationID&quot;:&quot;MENDELEY_CITATION_e20f959c-ea8c-40af-bfa7-ac1da6284d15&quot;,&quot;properties&quot;:{&quot;noteIndex&quot;:0},&quot;isEdited&quot;:false,&quot;manualOverride&quot;:{&quot;isManuallyOverridden&quot;:false,&quot;citeprocText&quot;:&quot;(Bian et al., 2022)&quot;,&quot;manualOverrideText&quot;:&quot;&quot;},&quot;citationTag&quot;:&quot;MENDELEY_CITATION_v3_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&quot;,&quot;citationItems&quot;:[{&quot;id&quot;:&quot;494adc10-c371-33c2-9e8b-58573a3cf630&quot;,&quot;itemData&quot;:{&quot;type&quot;:&quot;article-journal&quot;,&quot;id&quot;:&quot;494adc10-c371-33c2-9e8b-58573a3cf630&quot;,&quot;title&quot;:&quot;NoPe-NeRF: Optimising Neural Radiance Field with No Pose Prior&quot;,&quot;author&quot;:[{&quot;family&quot;:&quot;Bian&quot;,&quot;given&quot;:&quot;Wenjing&quot;,&quot;parse-names&quot;:false,&quot;dropping-particle&quot;:&quot;&quot;,&quot;non-dropping-particle&quot;:&quot;&quot;},{&quot;family&quot;:&quot;Wang&quot;,&quot;given&quot;:&quot;Zirui&quot;,&quot;parse-names&quot;:false,&quot;dropping-particle&quot;:&quot;&quot;,&quot;non-dropping-particle&quot;:&quot;&quot;},{&quot;family&quot;:&quot;Li&quot;,&quot;given&quot;:&quot;Kejie&quot;,&quot;parse-names&quot;:false,&quot;dropping-particle&quot;:&quot;&quot;,&quot;non-dropping-particle&quot;:&quot;&quot;},{&quot;family&quot;:&quot;Bian&quot;,&quot;given&quot;:&quot;Jia-Wang&quot;,&quot;parse-names&quot;:false,&quot;dropping-particle&quot;:&quot;&quot;,&quot;non-dropping-particle&quot;:&quot;&quot;},{&quot;family&quot;:&quot;Prisacariu&quot;,&quot;given&quot;:&quot;Victor Adrian&quot;,&quot;parse-names&quot;:false,&quot;dropping-particle&quot;:&quot;&quot;,&quot;non-dropping-particle&quot;:&quot;&quot;}],&quot;URL&quot;:&quot;http://arxiv.org/abs/2212.07388&quot;,&quot;issued&quot;:{&quot;date-parts&quot;:[[2022,12,14]]},&quot;abstract&quot;:&quot;Training a Neural Radiance Field (NeRF) without pre-computed camera poses is challenging. Recent advances in this direction demonstrate the possibility of jointly optimising a NeRF and camera poses in forward-facing scenes. However, these methods still face difficulties during dramatic camera movement. We tackle this challenging problem by incorporating undistorted monocular depth priors. These priors are generated by correcting scale and shift parameters during training, with which we are then able to constrain the relative poses between consecutive frames. This constraint is achieved using our proposed novel loss functions. Experiments on real-world indoor and outdoor scenes show that our method can handle challenging camera trajectories and outperforms existing methods in terms of novel view rendering quality and pose estimation accuracy. Our project page is https://nope-nerf.active.vision.&quot;,&quot;container-title-short&quot;:&quot;&quot;},&quot;isTemporary&quot;:false}]},{&quot;citationID&quot;:&quot;MENDELEY_CITATION_86f84ed3-5969-456c-86bf-ba52161b7f30&quot;,&quot;properties&quot;:{&quot;noteIndex&quot;:0},&quot;isEdited&quot;:false,&quot;manualOverride&quot;:{&quot;isManuallyOverridden&quot;:false,&quot;citeprocText&quot;:&quot;(Bian et al., 2022)&quot;,&quot;manualOverrideText&quot;:&quot;&quot;},&quot;citationTag&quot;:&quot;MENDELEY_CITATION_v3_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&quot;,&quot;citationItems&quot;:[{&quot;id&quot;:&quot;494adc10-c371-33c2-9e8b-58573a3cf630&quot;,&quot;itemData&quot;:{&quot;type&quot;:&quot;article-journal&quot;,&quot;id&quot;:&quot;494adc10-c371-33c2-9e8b-58573a3cf630&quot;,&quot;title&quot;:&quot;NoPe-NeRF: Optimising Neural Radiance Field with No Pose Prior&quot;,&quot;author&quot;:[{&quot;family&quot;:&quot;Bian&quot;,&quot;given&quot;:&quot;Wenjing&quot;,&quot;parse-names&quot;:false,&quot;dropping-particle&quot;:&quot;&quot;,&quot;non-dropping-particle&quot;:&quot;&quot;},{&quot;family&quot;:&quot;Wang&quot;,&quot;given&quot;:&quot;Zirui&quot;,&quot;parse-names&quot;:false,&quot;dropping-particle&quot;:&quot;&quot;,&quot;non-dropping-particle&quot;:&quot;&quot;},{&quot;family&quot;:&quot;Li&quot;,&quot;given&quot;:&quot;Kejie&quot;,&quot;parse-names&quot;:false,&quot;dropping-particle&quot;:&quot;&quot;,&quot;non-dropping-particle&quot;:&quot;&quot;},{&quot;family&quot;:&quot;Bian&quot;,&quot;given&quot;:&quot;Jia-Wang&quot;,&quot;parse-names&quot;:false,&quot;dropping-particle&quot;:&quot;&quot;,&quot;non-dropping-particle&quot;:&quot;&quot;},{&quot;family&quot;:&quot;Prisacariu&quot;,&quot;given&quot;:&quot;Victor Adrian&quot;,&quot;parse-names&quot;:false,&quot;dropping-particle&quot;:&quot;&quot;,&quot;non-dropping-particle&quot;:&quot;&quot;}],&quot;URL&quot;:&quot;http://arxiv.org/abs/2212.07388&quot;,&quot;issued&quot;:{&quot;date-parts&quot;:[[2022,12,14]]},&quot;abstract&quot;:&quot;Training a Neural Radiance Field (NeRF) without pre-computed camera poses is challenging. Recent advances in this direction demonstrate the possibility of jointly optimising a NeRF and camera poses in forward-facing scenes. However, these methods still face difficulties during dramatic camera movement. We tackle this challenging problem by incorporating undistorted monocular depth priors. These priors are generated by correcting scale and shift parameters during training, with which we are then able to constrain the relative poses between consecutive frames. This constraint is achieved using our proposed novel loss functions. Experiments on real-world indoor and outdoor scenes show that our method can handle challenging camera trajectories and outperforms existing methods in terms of novel view rendering quality and pose estimation accuracy. Our project page is https://nope-nerf.active.vision.&quot;,&quot;container-title-short&quot;:&quot;&quot;},&quot;isTemporary&quot;:false}]},{&quot;citationID&quot;:&quot;MENDELEY_CITATION_728d0bd8-1657-4bc1-94aa-61c50fd9ec54&quot;,&quot;properties&quot;:{&quot;noteIndex&quot;:0},&quot;isEdited&quot;:false,&quot;manualOverride&quot;:{&quot;isManuallyOverridden&quot;:false,&quot;citeprocText&quot;:&quot;(Mildenhall et al., 2020)&quot;,&quot;manualOverrideText&quot;:&quot;&quot;},&quot;citationTag&quot;:&quot;MENDELEY_CITATION_v3_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&quot;,&quot;citationItems&quot;:[{&quot;id&quot;:&quot;6df5bf74-92af-3ee3-b52d-e7a27fa44db5&quot;,&quot;itemData&quot;:{&quot;type&quot;:&quot;article-journal&quot;,&quot;id&quot;:&quot;6df5bf74-92af-3ee3-b52d-e7a27fa44db5&quot;,&quot;title&quot;:&quot;NeRF: Representing Scenes as Neural Radiance Fields for View Synthesis&quot;,&quot;author&quot;:[{&quot;family&quot;:&quot;Mildenhall&quot;,&quot;given&quot;:&quot;Ben&quot;,&quot;parse-names&quot;:false,&quot;dropping-particle&quot;:&quot;&quot;,&quot;non-dropping-particle&quot;:&quot;&quot;},{&quot;family&quot;:&quot;Srinivasan&quot;,&quot;given&quot;:&quot;Pratul P.&quot;,&quot;parse-names&quot;:false,&quot;dropping-particle&quot;:&quot;&quot;,&quot;non-dropping-particle&quot;:&quot;&quot;},{&quot;family&quot;:&quot;Tancik&quot;,&quot;given&quot;:&quot;Matthew&quot;,&quot;parse-names&quot;:false,&quot;dropping-particle&quot;:&quot;&quot;,&quot;non-dropping-particle&quot;:&quot;&quot;},{&quot;family&quot;:&quot;Barron&quot;,&quot;given&quot;:&quot;Jonathan T.&quot;,&quot;parse-names&quot;:false,&quot;dropping-particle&quot;:&quot;&quot;,&quot;non-dropping-particle&quot;:&quot;&quot;},{&quot;family&quot;:&quot;Ramamoorthi&quot;,&quot;given&quot;:&quot;Ravi&quot;,&quot;parse-names&quot;:false,&quot;dropping-particle&quot;:&quot;&quot;,&quot;non-dropping-particle&quot;:&quot;&quot;},{&quot;family&quot;:&quot;Ng&quot;,&quot;given&quot;:&quot;Ren&quot;,&quot;parse-names&quot;:false,&quot;dropping-particle&quot;:&quot;&quot;,&quot;non-dropping-particle&quot;:&quot;&quot;}],&quot;container-title&quot;:&quot;Lecture Notes in Computer Science (including subseries Lecture Notes in Artificial Intelligence and Lecture Notes in Bioinformatics)&quot;,&quot;accessed&quot;:{&quot;date-parts&quot;:[[2023,8,8]]},&quot;DOI&quot;:&quot;10.1007/978-3-030-58452-8_24&quot;,&quot;ISBN&quot;:&quot;9783030584511&quot;,&quot;ISSN&quot;:&quot;16113349&quot;,&quot;URL&quot;:&quot;https://arxiv.org/abs/2003.08934v2&quot;,&quot;issued&quot;:{&quot;date-parts&quot;:[[2020,3,19]]},&quot;page&quot;:&quot;405-421&quot;,&quot;abstract&quot;:&quot;We present a method that achieves state-of-the-art results for synthesizing\nnovel views of complex scenes by optimizing an underlying continuous volumetric\nscene function using a sparse set of input views. Our algorithm represents a\nscene using a fully-connected (non-convolutional) deep network, whose input is\na single continuous 5D coordinate (spatial location $(x,y,z)$ and viewing\ndirection $(\\theta, \\phi)$) and whose output is the volume density and\nview-dependent emitted radiance at that spatial location. We synthesize views\nby querying 5D coordinates along camera rays and use classic volume rendering\ntechniques to project the output colors and densities into an image. Because\nvolume rendering is naturally differentiable, the only input required to\noptimize our representation is a set of images with known camera poses. We\ndescribe how to effectively optimize neural radiance fields to render\nphotorealistic novel views of scenes with complicated geometry and appearance,\nand demonstrate results that outperform prior work on neural rendering and view\nsynthesis. View synthesis results are best viewed as videos, so we urge readers\nto view our supplementary video for convincing comparisons.&quot;,&quot;publisher&quot;:&quot;Springer Science and Business Media Deutschland GmbH&quot;,&quot;volume&quot;:&quot;12346 LNCS&quot;,&quot;container-title-short&quot;:&quot;&quot;},&quot;isTemporary&quot;:false}]},{&quot;citationID&quot;:&quot;MENDELEY_CITATION_e5223677-e04d-4dbe-adca-2e4899fc37fc&quot;,&quot;properties&quot;:{&quot;noteIndex&quot;:0},&quot;isEdited&quot;:false,&quot;manualOverride&quot;:{&quot;isManuallyOverridden&quot;:false,&quot;citeprocText&quot;:&quot;(Egerton et al., 2004; Tang &amp;#38; Yang, 2017)&quot;,&quot;manualOverrideText&quot;:&quot;&quot;},&quot;citationTag&quot;:&quot;MENDELEY_CITATION_v3_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&quot;,&quot;citationItems&quot;:[{&quot;id&quot;:&quot;b7b6124d-9e7e-3374-a2ac-b5eba5838b3c&quot;,&quot;itemData&quot;:{&quot;type&quot;:&quot;article-journal&quot;,&quot;id&quot;:&quot;b7b6124d-9e7e-3374-a2ac-b5eba5838b3c&quot;,&quot;title&quot;:&quot;Radiation damage in the TEM and SEM&quot;,&quot;author&quot;:[{&quot;family&quot;:&quot;Egerton&quot;,&quot;given&quot;:&quot;R. F.&quot;,&quot;parse-names&quot;:false,&quot;dropping-particle&quot;:&quot;&quot;,&quot;non-dropping-particle&quot;:&quot;&quot;},{&quot;family&quot;:&quot;Li&quot;,&quot;given&quot;:&quot;P.&quot;,&quot;parse-names&quot;:false,&quot;dropping-particle&quot;:&quot;&quot;,&quot;non-dropping-particle&quot;:&quot;&quot;},{&quot;family&quot;:&quot;Malac&quot;,&quot;given&quot;:&quot;M.&quot;,&quot;parse-names&quot;:false,&quot;dropping-particle&quot;:&quot;&quot;,&quot;non-dropping-particle&quot;:&quot;&quot;}],&quot;container-title&quot;:&quot;Micron&quot;,&quot;accessed&quot;:{&quot;date-parts&quot;:[[2023,9,11]]},&quot;DOI&quot;:&quot;10.1016/J.MICRON.2004.02.003&quot;,&quot;ISSN&quot;:&quot;0968-4328&quot;,&quot;PMID&quot;:&quot;15120123&quot;,&quot;issued&quot;:{&quot;date-parts&quot;:[[2004,8,1]]},&quot;page&quot;:&quot;399-409&quot;,&quot;abstract&quot;:&quot;We review the various ways in which an electron beam can adversely affect an organic or inorganic sample during examination in an electron microscope. The effects considered are: heating, electrostatic charging, ionization damage (radiolysis), displacement damage, sputtering and hydrocarbon contamination. In each case, strategies to minimise the damage are identified. In the light of recent experimental evidence, we re-examine two common assumptions: that the amount of radiation damage is proportional to the electron dose and is independent of beam diameter; and that the extent of the damage is proportional to the amount of energy deposited in the specimen. © 2004 Elsevier Ltd. All rights reserved.&quot;,&quot;publisher&quot;:&quot;Pergamon&quot;,&quot;issue&quot;:&quot;6&quot;,&quot;volume&quot;:&quot;35&quot;,&quot;container-title-short&quot;:&quot;&quot;},&quot;isTemporary&quot;:false},{&quot;id&quot;:&quot;ed59281b-7fae-3720-a03b-155178cb8498&quot;,&quot;itemData&quot;:{&quot;type&quot;:&quot;article-journal&quot;,&quot;id&quot;:&quot;ed59281b-7fae-3720-a03b-155178cb8498&quot;,&quot;title&quot;:&quot;Transmission Electron Microscopy (TEM)&quot;,&quot;author&quot;:[{&quot;family&quot;:&quot;Tang&quot;,&quot;given&quot;:&quot;C. Y.&quot;,&quot;parse-names&quot;:false,&quot;dropping-particle&quot;:&quot;&quot;,&quot;non-dropping-particle&quot;:&quot;&quot;},{&quot;family&quot;:&quot;Yang&quot;,&quot;given&quot;:&quot;Z.&quot;,&quot;parse-names&quot;:false,&quot;dropping-particle&quot;:&quot;&quot;,&quot;non-dropping-particle&quot;:&quot;&quot;}],&quot;container-title&quot;:&quot;Membrane Characterization&quot;,&quot;accessed&quot;:{&quot;date-parts&quot;:[[2023,8,15]]},&quot;DOI&quot;:&quot;10.1016/B978-0-444-63776-5.00008-5&quot;,&quot;ISBN&quot;:&quot;9780444637918&quot;,&quot;issued&quot;:{&quot;date-parts&quot;:[[2017,1,1]]},&quot;page&quot;:&quot;145-159&quot;,&quot;abstract&quot;:&quot;Transmission electron microscopy (TEM) has been widely applied to characterize morphology, crystalline structure, and elemental information of membrane materials. In this chapter, fundamental knowledge of TEM techniques and their applications in membrane characterization are presented. The two basic modes of TEM, i.e., the bright-field mode and dark-field mode, are introduced and illustrated with TEM micrographs. Crystalline structure and elemental information of specimens can also be obtained. After the introduction of some common membrane sample preparation techniques, the applications of TEM techniques for the detailed characterization of membranes and their building blocks are presented in detail. The application of TEM techniques to characterization the tomography of membrane rejection layer and the morphology of fouling cake layer are also illustrated.&quot;,&quot;publisher&quot;:&quot;Elsevier&quot;,&quot;container-title-short&quot;:&quot;&quot;},&quot;isTemporary&quot;:false}]},{&quot;citationID&quot;:&quot;MENDELEY_CITATION_48234c83-598c-485f-b456-1e90de4969ff&quot;,&quot;properties&quot;:{&quot;noteIndex&quot;:0},&quot;isEdited&quot;:false,&quot;manualOverride&quot;:{&quot;isManuallyOverridden&quot;:false,&quot;citeprocText&quot;:&quot;(Gault et al., 2008)&quot;,&quot;manualOverrideText&quot;:&quot;&quot;},&quot;citationTag&quot;:&quot;MENDELEY_CITATION_v3_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&quot;,&quot;citationItems&quot;:[{&quot;id&quot;:&quot;5c70cf38-aa54-3b4f-b69c-19dea5aee099&quot;,&quot;itemData&quot;:{&quot;type&quot;:&quot;article-journal&quot;,&quot;id&quot;:&quot;5c70cf38-aa54-3b4f-b69c-19dea5aee099&quot;,&quot;title&quot;:&quot;Estimation of the Reconstruction Parameters for Atom Probe Tomography&quot;,&quot;author&quot;:[{&quot;family&quot;:&quot;Gault&quot;,&quot;given&quot;:&quot;Baptiste&quot;,&quot;parse-names&quot;:false,&quot;dropping-particle&quot;:&quot;&quot;,&quot;non-dropping-particle&quot;:&quot;&quot;},{&quot;family&quot;:&quot;Geuser&quot;,&quot;given&quot;:&quot;Frederic&quot;,&quot;parse-names&quot;:false,&quot;dropping-particle&quot;:&quot;&quot;,&quot;non-dropping-particle&quot;:&quot;De&quot;},{&quot;family&quot;:&quot;Stephenson&quot;,&quot;given&quot;:&quot;Leigh T.&quot;,&quot;parse-names&quot;:false,&quot;dropping-particle&quot;:&quot;&quot;,&quot;non-dropping-particle&quot;:&quot;&quot;},{&quot;family&quot;:&quot;Moody&quot;,&quot;given&quot;:&quot;Michael P.&quot;,&quot;parse-names&quot;:false,&quot;dropping-particle&quot;:&quot;&quot;,&quot;non-dropping-particle&quot;:&quot;&quot;},{&quot;family&quot;:&quot;Muddle&quot;,&quot;given&quot;:&quot;Barrington C.&quot;,&quot;parse-names&quot;:false,&quot;dropping-particle&quot;:&quot;&quot;,&quot;non-dropping-particle&quot;:&quot;&quot;},{&quot;family&quot;:&quot;Ringer&quot;,&quot;given&quot;:&quot;Simon P.&quot;,&quot;parse-names&quot;:false,&quot;dropping-particle&quot;:&quot;&quot;,&quot;non-dropping-particle&quot;:&quot;&quot;}],&quot;container-title&quot;:&quot;Microscopy and Microanalysis&quot;,&quot;accessed&quot;:{&quot;date-parts&quot;:[[2023,9,11]]},&quot;DOI&quot;:&quot;10.1017/S1431927608080690&quot;,&quot;ISSN&quot;:&quot;1431-9276&quot;,&quot;URL&quot;:&quot;https://dx.doi.org/10.1017/S1431927608080690&quot;,&quot;issued&quot;:{&quot;date-parts&quot;:[[2008,8,1]]},&quot;page&quot;:&quot;296-305&quot;,&quot;abstract&quot;:&quot;The application of wide field-of-view detection systems to atom probe experiments emphasizes the importance of careful parameter selection in the tomographic reconstruction of the analyzed volume, as the sensitivity to errors rises steeply with increases in analysis dimensions. In this article, a self-consistent method is presented for the systematic determination of the main reconstruction parameters. In the proposed approach, the compression factor and the field factor are determined using geometrical projections from the desorption images. A three-dimensional Fourier transform is then applied to a series of reconstructions, and after comparing to the known material crystallography, the efficiency of the detector is estimated. The final results demonstrate a significant improvement in the accuracy of the reconstructed volumes. Copyright © Microscopy Society of America 2008.&quot;,&quot;publisher&quot;:&quot;Oxford Academic&quot;,&quot;issue&quot;:&quot;4&quot;,&quot;volume&quot;:&quot;14&quot;,&quot;container-title-short&quot;:&quot;&quot;},&quot;isTemporary&quot;:false}]},{&quot;citationID&quot;:&quot;MENDELEY_CITATION_f38c2ff5-34ff-4435-a53b-0d857fa38671&quot;,&quot;properties&quot;:{&quot;noteIndex&quot;:0},&quot;isEdited&quot;:false,&quot;manualOverride&quot;:{&quot;isManuallyOverridden&quot;:false,&quot;citeprocText&quot;:&quot;(Tang &amp;#38; Yang, 2017)&quot;,&quot;manualOverrideText&quot;:&quot;&quot;},&quot;citationTag&quot;:&quot;MENDELEY_CITATION_v3_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&quot;,&quot;citationItems&quot;:[{&quot;id&quot;:&quot;ed59281b-7fae-3720-a03b-155178cb8498&quot;,&quot;itemData&quot;:{&quot;type&quot;:&quot;article-journal&quot;,&quot;id&quot;:&quot;ed59281b-7fae-3720-a03b-155178cb8498&quot;,&quot;title&quot;:&quot;Transmission Electron Microscopy (TEM)&quot;,&quot;author&quot;:[{&quot;family&quot;:&quot;Tang&quot;,&quot;given&quot;:&quot;C. Y.&quot;,&quot;parse-names&quot;:false,&quot;dropping-particle&quot;:&quot;&quot;,&quot;non-dropping-particle&quot;:&quot;&quot;},{&quot;family&quot;:&quot;Yang&quot;,&quot;given&quot;:&quot;Z.&quot;,&quot;parse-names&quot;:false,&quot;dropping-particle&quot;:&quot;&quot;,&quot;non-dropping-particle&quot;:&quot;&quot;}],&quot;container-title&quot;:&quot;Membrane Characterization&quot;,&quot;accessed&quot;:{&quot;date-parts&quot;:[[2023,8,15]]},&quot;DOI&quot;:&quot;10.1016/B978-0-444-63776-5.00008-5&quot;,&quot;ISBN&quot;:&quot;9780444637918&quot;,&quot;issued&quot;:{&quot;date-parts&quot;:[[2017,1,1]]},&quot;page&quot;:&quot;145-159&quot;,&quot;abstract&quot;:&quot;Transmission electron microscopy (TEM) has been widely applied to characterize morphology, crystalline structure, and elemental information of membrane materials. In this chapter, fundamental knowledge of TEM techniques and their applications in membrane characterization are presented. The two basic modes of TEM, i.e., the bright-field mode and dark-field mode, are introduced and illustrated with TEM micrographs. Crystalline structure and elemental information of specimens can also be obtained. After the introduction of some common membrane sample preparation techniques, the applications of TEM techniques for the detailed characterization of membranes and their building blocks are presented in detail. The application of TEM techniques to characterization the tomography of membrane rejection layer and the morphology of fouling cake layer are also illustrated.&quot;,&quot;publisher&quot;:&quot;Elsevier&quot;,&quot;container-title-short&quot;:&quot;&quot;},&quot;isTemporary&quot;:false}]},{&quot;citationID&quot;:&quot;MENDELEY_CITATION_b3a30f5c-6111-44f0-8a5b-e7da59378a20&quot;,&quot;properties&quot;:{&quot;noteIndex&quot;:0},&quot;isEdited&quot;:false,&quot;manualOverride&quot;:{&quot;isManuallyOverridden&quot;:false,&quot;citeprocText&quot;:&quot;(Gault et al., 2008)&quot;,&quot;manualOverrideText&quot;:&quot;&quot;},&quot;citationTag&quot;:&quot;MENDELEY_CITATION_v3_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&quot;,&quot;citationItems&quot;:[{&quot;id&quot;:&quot;5c70cf38-aa54-3b4f-b69c-19dea5aee099&quot;,&quot;itemData&quot;:{&quot;type&quot;:&quot;article-journal&quot;,&quot;id&quot;:&quot;5c70cf38-aa54-3b4f-b69c-19dea5aee099&quot;,&quot;title&quot;:&quot;Estimation of the Reconstruction Parameters for Atom Probe Tomography&quot;,&quot;author&quot;:[{&quot;family&quot;:&quot;Gault&quot;,&quot;given&quot;:&quot;Baptiste&quot;,&quot;parse-names&quot;:false,&quot;dropping-particle&quot;:&quot;&quot;,&quot;non-dropping-particle&quot;:&quot;&quot;},{&quot;family&quot;:&quot;Geuser&quot;,&quot;given&quot;:&quot;Frederic&quot;,&quot;parse-names&quot;:false,&quot;dropping-particle&quot;:&quot;&quot;,&quot;non-dropping-particle&quot;:&quot;De&quot;},{&quot;family&quot;:&quot;Stephenson&quot;,&quot;given&quot;:&quot;Leigh T.&quot;,&quot;parse-names&quot;:false,&quot;dropping-particle&quot;:&quot;&quot;,&quot;non-dropping-particle&quot;:&quot;&quot;},{&quot;family&quot;:&quot;Moody&quot;,&quot;given&quot;:&quot;Michael P.&quot;,&quot;parse-names&quot;:false,&quot;dropping-particle&quot;:&quot;&quot;,&quot;non-dropping-particle&quot;:&quot;&quot;},{&quot;family&quot;:&quot;Muddle&quot;,&quot;given&quot;:&quot;Barrington C.&quot;,&quot;parse-names&quot;:false,&quot;dropping-particle&quot;:&quot;&quot;,&quot;non-dropping-particle&quot;:&quot;&quot;},{&quot;family&quot;:&quot;Ringer&quot;,&quot;given&quot;:&quot;Simon P.&quot;,&quot;parse-names&quot;:false,&quot;dropping-particle&quot;:&quot;&quot;,&quot;non-dropping-particle&quot;:&quot;&quot;}],&quot;container-title&quot;:&quot;Microscopy and Microanalysis&quot;,&quot;accessed&quot;:{&quot;date-parts&quot;:[[2023,9,11]]},&quot;DOI&quot;:&quot;10.1017/S1431927608080690&quot;,&quot;ISSN&quot;:&quot;1431-9276&quot;,&quot;URL&quot;:&quot;https://dx.doi.org/10.1017/S1431927608080690&quot;,&quot;issued&quot;:{&quot;date-parts&quot;:[[2008,8,1]]},&quot;page&quot;:&quot;296-305&quot;,&quot;abstract&quot;:&quot;The application of wide field-of-view detection systems to atom probe experiments emphasizes the importance of careful parameter selection in the tomographic reconstruction of the analyzed volume, as the sensitivity to errors rises steeply with increases in analysis dimensions. In this article, a self-consistent method is presented for the systematic determination of the main reconstruction parameters. In the proposed approach, the compression factor and the field factor are determined using geometrical projections from the desorption images. A three-dimensional Fourier transform is then applied to a series of reconstructions, and after comparing to the known material crystallography, the efficiency of the detector is estimated. The final results demonstrate a significant improvement in the accuracy of the reconstructed volumes. Copyright © Microscopy Society of America 2008.&quot;,&quot;publisher&quot;:&quot;Oxford Academic&quot;,&quot;issue&quot;:&quot;4&quot;,&quot;volume&quot;:&quot;14&quot;,&quot;container-title-short&quot;:&quot;&quot;},&quot;isTemporary&quot;:false}]},{&quot;citationID&quot;:&quot;MENDELEY_CITATION_57d66195-36e6-437e-8385-051329da4181&quot;,&quot;properties&quot;:{&quot;noteIndex&quot;:0},&quot;isEdited&quot;:false,&quot;manualOverride&quot;:{&quot;isManuallyOverridden&quot;:false,&quot;citeprocText&quot;:&quot;(Gault et al., 2008)&quot;,&quot;manualOverrideText&quot;:&quot;&quot;},&quot;citationTag&quot;:&quot;MENDELEY_CITATION_v3_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&quot;,&quot;citationItems&quot;:[{&quot;id&quot;:&quot;5c70cf38-aa54-3b4f-b69c-19dea5aee099&quot;,&quot;itemData&quot;:{&quot;type&quot;:&quot;article-journal&quot;,&quot;id&quot;:&quot;5c70cf38-aa54-3b4f-b69c-19dea5aee099&quot;,&quot;title&quot;:&quot;Estimation of the Reconstruction Parameters for Atom Probe Tomography&quot;,&quot;author&quot;:[{&quot;family&quot;:&quot;Gault&quot;,&quot;given&quot;:&quot;Baptiste&quot;,&quot;parse-names&quot;:false,&quot;dropping-particle&quot;:&quot;&quot;,&quot;non-dropping-particle&quot;:&quot;&quot;},{&quot;family&quot;:&quot;Geuser&quot;,&quot;given&quot;:&quot;Frederic&quot;,&quot;parse-names&quot;:false,&quot;dropping-particle&quot;:&quot;&quot;,&quot;non-dropping-particle&quot;:&quot;De&quot;},{&quot;family&quot;:&quot;Stephenson&quot;,&quot;given&quot;:&quot;Leigh T.&quot;,&quot;parse-names&quot;:false,&quot;dropping-particle&quot;:&quot;&quot;,&quot;non-dropping-particle&quot;:&quot;&quot;},{&quot;family&quot;:&quot;Moody&quot;,&quot;given&quot;:&quot;Michael P.&quot;,&quot;parse-names&quot;:false,&quot;dropping-particle&quot;:&quot;&quot;,&quot;non-dropping-particle&quot;:&quot;&quot;},{&quot;family&quot;:&quot;Muddle&quot;,&quot;given&quot;:&quot;Barrington C.&quot;,&quot;parse-names&quot;:false,&quot;dropping-particle&quot;:&quot;&quot;,&quot;non-dropping-particle&quot;:&quot;&quot;},{&quot;family&quot;:&quot;Ringer&quot;,&quot;given&quot;:&quot;Simon P.&quot;,&quot;parse-names&quot;:false,&quot;dropping-particle&quot;:&quot;&quot;,&quot;non-dropping-particle&quot;:&quot;&quot;}],&quot;container-title&quot;:&quot;Microscopy and Microanalysis&quot;,&quot;accessed&quot;:{&quot;date-parts&quot;:[[2023,9,11]]},&quot;DOI&quot;:&quot;10.1017/S1431927608080690&quot;,&quot;ISSN&quot;:&quot;1431-9276&quot;,&quot;URL&quot;:&quot;https://dx.doi.org/10.1017/S1431927608080690&quot;,&quot;issued&quot;:{&quot;date-parts&quot;:[[2008,8,1]]},&quot;page&quot;:&quot;296-305&quot;,&quot;abstract&quot;:&quot;The application of wide field-of-view detection systems to atom probe experiments emphasizes the importance of careful parameter selection in the tomographic reconstruction of the analyzed volume, as the sensitivity to errors rises steeply with increases in analysis dimensions. In this article, a self-consistent method is presented for the systematic determination of the main reconstruction parameters. In the proposed approach, the compression factor and the field factor are determined using geometrical projections from the desorption images. A three-dimensional Fourier transform is then applied to a series of reconstructions, and after comparing to the known material crystallography, the efficiency of the detector is estimated. The final results demonstrate a significant improvement in the accuracy of the reconstructed volumes. Copyright © Microscopy Society of America 2008.&quot;,&quot;publisher&quot;:&quot;Oxford Academic&quot;,&quot;issue&quot;:&quot;4&quot;,&quot;volume&quot;:&quot;14&quot;,&quot;container-title-short&quot;:&quot;&quot;},&quot;isTemporary&quot;:false}]},{&quot;citationID&quot;:&quot;MENDELEY_CITATION_4b314179-4beb-48d4-86a7-2d6d934aa816&quot;,&quot;properties&quot;:{&quot;noteIndex&quot;:0},&quot;isEdited&quot;:false,&quot;manualOverride&quot;:{&quot;isManuallyOverridden&quot;:false,&quot;citeprocText&quot;:&quot;(Egerton et al., 2004)&quot;,&quot;manualOverrideText&quot;:&quot;&quot;},&quot;citationTag&quot;:&quot;MENDELEY_CITATION_v3_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&quot;,&quot;citationItems&quot;:[{&quot;id&quot;:&quot;b7b6124d-9e7e-3374-a2ac-b5eba5838b3c&quot;,&quot;itemData&quot;:{&quot;type&quot;:&quot;article-journal&quot;,&quot;id&quot;:&quot;b7b6124d-9e7e-3374-a2ac-b5eba5838b3c&quot;,&quot;title&quot;:&quot;Radiation damage in the TEM and SEM&quot;,&quot;author&quot;:[{&quot;family&quot;:&quot;Egerton&quot;,&quot;given&quot;:&quot;R. F.&quot;,&quot;parse-names&quot;:false,&quot;dropping-particle&quot;:&quot;&quot;,&quot;non-dropping-particle&quot;:&quot;&quot;},{&quot;family&quot;:&quot;Li&quot;,&quot;given&quot;:&quot;P.&quot;,&quot;parse-names&quot;:false,&quot;dropping-particle&quot;:&quot;&quot;,&quot;non-dropping-particle&quot;:&quot;&quot;},{&quot;family&quot;:&quot;Malac&quot;,&quot;given&quot;:&quot;M.&quot;,&quot;parse-names&quot;:false,&quot;dropping-particle&quot;:&quot;&quot;,&quot;non-dropping-particle&quot;:&quot;&quot;}],&quot;container-title&quot;:&quot;Micron&quot;,&quot;accessed&quot;:{&quot;date-parts&quot;:[[2023,9,11]]},&quot;DOI&quot;:&quot;10.1016/J.MICRON.2004.02.003&quot;,&quot;ISSN&quot;:&quot;0968-4328&quot;,&quot;PMID&quot;:&quot;15120123&quot;,&quot;issued&quot;:{&quot;date-parts&quot;:[[2004,8,1]]},&quot;page&quot;:&quot;399-409&quot;,&quot;abstract&quot;:&quot;We review the various ways in which an electron beam can adversely affect an organic or inorganic sample during examination in an electron microscope. The effects considered are: heating, electrostatic charging, ionization damage (radiolysis), displacement damage, sputtering and hydrocarbon contamination. In each case, strategies to minimise the damage are identified. In the light of recent experimental evidence, we re-examine two common assumptions: that the amount of radiation damage is proportional to the electron dose and is independent of beam diameter; and that the extent of the damage is proportional to the amount of energy deposited in the specimen. © 2004 Elsevier Ltd. All rights reserved.&quot;,&quot;publisher&quot;:&quot;Pergamon&quot;,&quot;issue&quot;:&quot;6&quot;,&quot;volume&quot;:&quot;35&quot;,&quot;container-title-short&quot;:&quot;&quot;},&quot;isTemporary&quot;:false}]},{&quot;citationID&quot;:&quot;MENDELEY_CITATION_026c04fc-7181-479d-ac2e-789786e0e46d&quot;,&quot;properties&quot;:{&quot;noteIndex&quot;:0},&quot;isEdited&quot;:false,&quot;manualOverride&quot;:{&quot;isManuallyOverridden&quot;:false,&quot;citeprocText&quot;:&quot;(Egerton et al., 2004)&quot;,&quot;manualOverrideText&quot;:&quot;&quot;},&quot;citationTag&quot;:&quot;MENDELEY_CITATION_v3_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&quot;,&quot;citationItems&quot;:[{&quot;id&quot;:&quot;b7b6124d-9e7e-3374-a2ac-b5eba5838b3c&quot;,&quot;itemData&quot;:{&quot;type&quot;:&quot;article-journal&quot;,&quot;id&quot;:&quot;b7b6124d-9e7e-3374-a2ac-b5eba5838b3c&quot;,&quot;title&quot;:&quot;Radiation damage in the TEM and SEM&quot;,&quot;author&quot;:[{&quot;family&quot;:&quot;Egerton&quot;,&quot;given&quot;:&quot;R. F.&quot;,&quot;parse-names&quot;:false,&quot;dropping-particle&quot;:&quot;&quot;,&quot;non-dropping-particle&quot;:&quot;&quot;},{&quot;family&quot;:&quot;Li&quot;,&quot;given&quot;:&quot;P.&quot;,&quot;parse-names&quot;:false,&quot;dropping-particle&quot;:&quot;&quot;,&quot;non-dropping-particle&quot;:&quot;&quot;},{&quot;family&quot;:&quot;Malac&quot;,&quot;given&quot;:&quot;M.&quot;,&quot;parse-names&quot;:false,&quot;dropping-particle&quot;:&quot;&quot;,&quot;non-dropping-particle&quot;:&quot;&quot;}],&quot;container-title&quot;:&quot;Micron&quot;,&quot;accessed&quot;:{&quot;date-parts&quot;:[[2023,9,11]]},&quot;DOI&quot;:&quot;10.1016/J.MICRON.2004.02.003&quot;,&quot;ISSN&quot;:&quot;0968-4328&quot;,&quot;PMID&quot;:&quot;15120123&quot;,&quot;issued&quot;:{&quot;date-parts&quot;:[[2004,8,1]]},&quot;page&quot;:&quot;399-409&quot;,&quot;abstract&quot;:&quot;We review the various ways in which an electron beam can adversely affect an organic or inorganic sample during examination in an electron microscope. The effects considered are: heating, electrostatic charging, ionization damage (radiolysis), displacement damage, sputtering and hydrocarbon contamination. In each case, strategies to minimise the damage are identified. In the light of recent experimental evidence, we re-examine two common assumptions: that the amount of radiation damage is proportional to the electron dose and is independent of beam diameter; and that the extent of the damage is proportional to the amount of energy deposited in the specimen. © 2004 Elsevier Ltd. All rights reserved.&quot;,&quot;publisher&quot;:&quot;Pergamon&quot;,&quot;issue&quot;:&quot;6&quot;,&quot;volume&quot;:&quot;35&quot;,&quot;container-title-short&quot;:&quot;&quot;},&quot;isTemporary&quot;:false}]},{&quot;citationID&quot;:&quot;MENDELEY_CITATION_08bf0937-7b3f-432e-b6cf-959981a85954&quot;,&quot;properties&quot;:{&quot;noteIndex&quot;:0},&quot;isEdited&quot;:false,&quot;manualOverride&quot;:{&quot;isManuallyOverridden&quot;:false,&quot;citeprocText&quot;:&quot;(Adrian et al., 1984)&quot;,&quot;manualOverrideText&quot;:&quot;&quot;},&quot;citationTag&quot;:&quot;MENDELEY_CITATION_v3_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&quot;,&quot;citationItems&quot;:[{&quot;id&quot;:&quot;b956cf67-c30c-38c7-9a75-9629009e412e&quot;,&quot;itemData&quot;:{&quot;type&quot;:&quot;article-journal&quot;,&quot;id&quot;:&quot;b956cf67-c30c-38c7-9a75-9629009e412e&quot;,&quot;title&quot;:&quot;Cryo-electron microscopy of viruses&quot;,&quot;author&quot;:[{&quot;family&quot;:&quot;Adrian&quot;,&quot;given&quot;:&quot;Marc&quot;,&quot;parse-names&quot;:false,&quot;dropping-particle&quot;:&quot;&quot;,&quot;non-dropping-particle&quot;:&quot;&quot;},{&quot;family&quot;:&quot;Dubochet&quot;,&quot;given&quot;:&quot;Jacques&quot;,&quot;parse-names&quot;:false,&quot;dropping-particle&quot;:&quot;&quot;,&quot;non-dropping-particle&quot;:&quot;&quot;},{&quot;family&quot;:&quot;Lepault&quot;,&quot;given&quot;:&quot;Jean&quot;,&quot;parse-names&quot;:false,&quot;dropping-particle&quot;:&quot;&quot;,&quot;non-dropping-particle&quot;:&quot;&quot;},{&quot;family&quot;:&quot;McDowall&quot;,&quot;given&quot;:&quot;Alasdair W.&quot;,&quot;parse-names&quot;:false,&quot;dropping-particle&quot;:&quot;&quot;,&quot;non-dropping-particle&quot;:&quot;&quot;}],&quot;container-title&quot;:&quot;Nature 1984 308:5954&quot;,&quot;accessed&quot;:{&quot;date-parts&quot;:[[2023,9,11]]},&quot;DOI&quot;:&quot;10.1038/308032a0&quot;,&quot;ISSN&quot;:&quot;1476-4687&quot;,&quot;PMID&quot;:&quot;6322001&quot;,&quot;URL&quot;:&quot;https://www.nature.com/articles/308032a0&quot;,&quot;issued&quot;:{&quot;date-parts&quot;:[[1984]]},&quot;page&quot;:&quot;32-36&quot;,&quot;abstract&quot;:&quot;Thin vitrified layers of unfixed, unstained and unsupported virus suspensions can be prepared for observation by cryo-electron microscopy in easily controlled conditions. The viral particles appear free from the kind of damage caused by dehydration, freezing or adsorption to a support that is encountered in preparing biological samples for conventional electron microscopy. Cryo-electron microscopy of vitrified specimens offers possibilities for high resolution observations that compare favourably with any other electron microscopical method.&quot;,&quot;publisher&quot;:&quot;Nature Publishing Group&quot;,&quot;issue&quot;:&quot;5954&quot;,&quot;volume&quot;:&quot;308&quot;,&quot;container-title-short&quot;:&quot;&quot;},&quot;isTemporary&quot;:false}]},{&quot;citationID&quot;:&quot;MENDELEY_CITATION_7ef9379d-5afc-40fd-9bf7-f7a48db8d19d&quot;,&quot;properties&quot;:{&quot;noteIndex&quot;:0},&quot;isEdited&quot;:false,&quot;manualOverride&quot;:{&quot;isManuallyOverridden&quot;:false,&quot;citeprocText&quot;:&quot;(Adrian et al., 1984)&quot;,&quot;manualOverrideText&quot;:&quot;&quot;},&quot;citationTag&quot;:&quot;MENDELEY_CITATION_v3_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&quot;,&quot;citationItems&quot;:[{&quot;id&quot;:&quot;b956cf67-c30c-38c7-9a75-9629009e412e&quot;,&quot;itemData&quot;:{&quot;type&quot;:&quot;article-journal&quot;,&quot;id&quot;:&quot;b956cf67-c30c-38c7-9a75-9629009e412e&quot;,&quot;title&quot;:&quot;Cryo-electron microscopy of viruses&quot;,&quot;author&quot;:[{&quot;family&quot;:&quot;Adrian&quot;,&quot;given&quot;:&quot;Marc&quot;,&quot;parse-names&quot;:false,&quot;dropping-particle&quot;:&quot;&quot;,&quot;non-dropping-particle&quot;:&quot;&quot;},{&quot;family&quot;:&quot;Dubochet&quot;,&quot;given&quot;:&quot;Jacques&quot;,&quot;parse-names&quot;:false,&quot;dropping-particle&quot;:&quot;&quot;,&quot;non-dropping-particle&quot;:&quot;&quot;},{&quot;family&quot;:&quot;Lepault&quot;,&quot;given&quot;:&quot;Jean&quot;,&quot;parse-names&quot;:false,&quot;dropping-particle&quot;:&quot;&quot;,&quot;non-dropping-particle&quot;:&quot;&quot;},{&quot;family&quot;:&quot;McDowall&quot;,&quot;given&quot;:&quot;Alasdair W.&quot;,&quot;parse-names&quot;:false,&quot;dropping-particle&quot;:&quot;&quot;,&quot;non-dropping-particle&quot;:&quot;&quot;}],&quot;container-title&quot;:&quot;Nature 1984 308:5954&quot;,&quot;accessed&quot;:{&quot;date-parts&quot;:[[2023,9,11]]},&quot;DOI&quot;:&quot;10.1038/308032a0&quot;,&quot;ISSN&quot;:&quot;1476-4687&quot;,&quot;PMID&quot;:&quot;6322001&quot;,&quot;URL&quot;:&quot;https://www.nature.com/articles/308032a0&quot;,&quot;issued&quot;:{&quot;date-parts&quot;:[[1984]]},&quot;page&quot;:&quot;32-36&quot;,&quot;abstract&quot;:&quot;Thin vitrified layers of unfixed, unstained and unsupported virus suspensions can be prepared for observation by cryo-electron microscopy in easily controlled conditions. The viral particles appear free from the kind of damage caused by dehydration, freezing or adsorption to a support that is encountered in preparing biological samples for conventional electron microscopy. Cryo-electron microscopy of vitrified specimens offers possibilities for high resolution observations that compare favourably with any other electron microscopical method.&quot;,&quot;publisher&quot;:&quot;Nature Publishing Group&quot;,&quot;issue&quot;:&quot;5954&quot;,&quot;volume&quot;:&quot;308&quot;,&quot;container-title-short&quot;:&quot;&quot;},&quot;isTemporary&quot;:false}]},{&quot;citationID&quot;:&quot;MENDELEY_CITATION_61b7ab0b-4300-42e5-a294-a9ada3328c6f&quot;,&quot;properties&quot;:{&quot;noteIndex&quot;:0},&quot;isEdited&quot;:false,&quot;manualOverride&quot;:{&quot;isManuallyOverridden&quot;:false,&quot;citeprocText&quot;:&quot;(Adrian et al., 1984)&quot;,&quot;manualOverrideText&quot;:&quot;&quot;},&quot;citationTag&quot;:&quot;MENDELEY_CITATION_v3_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&quot;,&quot;citationItems&quot;:[{&quot;id&quot;:&quot;b956cf67-c30c-38c7-9a75-9629009e412e&quot;,&quot;itemData&quot;:{&quot;type&quot;:&quot;article-journal&quot;,&quot;id&quot;:&quot;b956cf67-c30c-38c7-9a75-9629009e412e&quot;,&quot;title&quot;:&quot;Cryo-electron microscopy of viruses&quot;,&quot;author&quot;:[{&quot;family&quot;:&quot;Adrian&quot;,&quot;given&quot;:&quot;Marc&quot;,&quot;parse-names&quot;:false,&quot;dropping-particle&quot;:&quot;&quot;,&quot;non-dropping-particle&quot;:&quot;&quot;},{&quot;family&quot;:&quot;Dubochet&quot;,&quot;given&quot;:&quot;Jacques&quot;,&quot;parse-names&quot;:false,&quot;dropping-particle&quot;:&quot;&quot;,&quot;non-dropping-particle&quot;:&quot;&quot;},{&quot;family&quot;:&quot;Lepault&quot;,&quot;given&quot;:&quot;Jean&quot;,&quot;parse-names&quot;:false,&quot;dropping-particle&quot;:&quot;&quot;,&quot;non-dropping-particle&quot;:&quot;&quot;},{&quot;family&quot;:&quot;McDowall&quot;,&quot;given&quot;:&quot;Alasdair W.&quot;,&quot;parse-names&quot;:false,&quot;dropping-particle&quot;:&quot;&quot;,&quot;non-dropping-particle&quot;:&quot;&quot;}],&quot;container-title&quot;:&quot;Nature 1984 308:5954&quot;,&quot;accessed&quot;:{&quot;date-parts&quot;:[[2023,9,11]]},&quot;DOI&quot;:&quot;10.1038/308032a0&quot;,&quot;ISSN&quot;:&quot;1476-4687&quot;,&quot;PMID&quot;:&quot;6322001&quot;,&quot;URL&quot;:&quot;https://www.nature.com/articles/308032a0&quot;,&quot;issued&quot;:{&quot;date-parts&quot;:[[1984]]},&quot;page&quot;:&quot;32-36&quot;,&quot;abstract&quot;:&quot;Thin vitrified layers of unfixed, unstained and unsupported virus suspensions can be prepared for observation by cryo-electron microscopy in easily controlled conditions. The viral particles appear free from the kind of damage caused by dehydration, freezing or adsorption to a support that is encountered in preparing biological samples for conventional electron microscopy. Cryo-electron microscopy of vitrified specimens offers possibilities for high resolution observations that compare favourably with any other electron microscopical method.&quot;,&quot;publisher&quot;:&quot;Nature Publishing Group&quot;,&quot;issue&quot;:&quot;5954&quot;,&quot;volume&quot;:&quot;308&quot;,&quot;container-title-short&quot;:&quot;&quot;},&quot;isTemporary&quot;:false}]},{&quot;citationID&quot;:&quot;MENDELEY_CITATION_42bc337f-c44d-4156-ba9a-ca67cb3b393a&quot;,&quot;properties&quot;:{&quot;noteIndex&quot;:0},&quot;isEdited&quot;:false,&quot;manualOverride&quot;:{&quot;isManuallyOverridden&quot;:false,&quot;citeprocText&quot;:&quot;(Adrian et al., 1984)&quot;,&quot;manualOverrideText&quot;:&quot;&quot;},&quot;citationTag&quot;:&quot;MENDELEY_CITATION_v3_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&quot;,&quot;citationItems&quot;:[{&quot;id&quot;:&quot;b956cf67-c30c-38c7-9a75-9629009e412e&quot;,&quot;itemData&quot;:{&quot;type&quot;:&quot;article-journal&quot;,&quot;id&quot;:&quot;b956cf67-c30c-38c7-9a75-9629009e412e&quot;,&quot;title&quot;:&quot;Cryo-electron microscopy of viruses&quot;,&quot;author&quot;:[{&quot;family&quot;:&quot;Adrian&quot;,&quot;given&quot;:&quot;Marc&quot;,&quot;parse-names&quot;:false,&quot;dropping-particle&quot;:&quot;&quot;,&quot;non-dropping-particle&quot;:&quot;&quot;},{&quot;family&quot;:&quot;Dubochet&quot;,&quot;given&quot;:&quot;Jacques&quot;,&quot;parse-names&quot;:false,&quot;dropping-particle&quot;:&quot;&quot;,&quot;non-dropping-particle&quot;:&quot;&quot;},{&quot;family&quot;:&quot;Lepault&quot;,&quot;given&quot;:&quot;Jean&quot;,&quot;parse-names&quot;:false,&quot;dropping-particle&quot;:&quot;&quot;,&quot;non-dropping-particle&quot;:&quot;&quot;},{&quot;family&quot;:&quot;McDowall&quot;,&quot;given&quot;:&quot;Alasdair W.&quot;,&quot;parse-names&quot;:false,&quot;dropping-particle&quot;:&quot;&quot;,&quot;non-dropping-particle&quot;:&quot;&quot;}],&quot;container-title&quot;:&quot;Nature 1984 308:5954&quot;,&quot;accessed&quot;:{&quot;date-parts&quot;:[[2023,9,11]]},&quot;DOI&quot;:&quot;10.1038/308032a0&quot;,&quot;ISSN&quot;:&quot;1476-4687&quot;,&quot;PMID&quot;:&quot;6322001&quot;,&quot;URL&quot;:&quot;https://www.nature.com/articles/308032a0&quot;,&quot;issued&quot;:{&quot;date-parts&quot;:[[1984]]},&quot;page&quot;:&quot;32-36&quot;,&quot;abstract&quot;:&quot;Thin vitrified layers of unfixed, unstained and unsupported virus suspensions can be prepared for observation by cryo-electron microscopy in easily controlled conditions. The viral particles appear free from the kind of damage caused by dehydration, freezing or adsorption to a support that is encountered in preparing biological samples for conventional electron microscopy. Cryo-electron microscopy of vitrified specimens offers possibilities for high resolution observations that compare favourably with any other electron microscopical method.&quot;,&quot;publisher&quot;:&quot;Nature Publishing Group&quot;,&quot;issue&quot;:&quot;5954&quot;,&quot;volume&quot;:&quot;308&quot;,&quot;container-title-short&quot;:&quot;&quot;},&quot;isTemporary&quot;:false}]},{&quot;citationID&quot;:&quot;MENDELEY_CITATION_ea66704f-34ef-45e4-bdfa-dd8022bfb7eb&quot;,&quot;properties&quot;:{&quot;noteIndex&quot;:0},&quot;isEdited&quot;:false,&quot;manualOverride&quot;:{&quot;isManuallyOverridden&quot;:false,&quot;citeprocText&quot;:&quot;(Adrian et al., 1984)&quot;,&quot;manualOverrideText&quot;:&quot;&quot;},&quot;citationTag&quot;:&quot;MENDELEY_CITATION_v3_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&quot;,&quot;citationItems&quot;:[{&quot;id&quot;:&quot;b956cf67-c30c-38c7-9a75-9629009e412e&quot;,&quot;itemData&quot;:{&quot;type&quot;:&quot;article-journal&quot;,&quot;id&quot;:&quot;b956cf67-c30c-38c7-9a75-9629009e412e&quot;,&quot;title&quot;:&quot;Cryo-electron microscopy of viruses&quot;,&quot;author&quot;:[{&quot;family&quot;:&quot;Adrian&quot;,&quot;given&quot;:&quot;Marc&quot;,&quot;parse-names&quot;:false,&quot;dropping-particle&quot;:&quot;&quot;,&quot;non-dropping-particle&quot;:&quot;&quot;},{&quot;family&quot;:&quot;Dubochet&quot;,&quot;given&quot;:&quot;Jacques&quot;,&quot;parse-names&quot;:false,&quot;dropping-particle&quot;:&quot;&quot;,&quot;non-dropping-particle&quot;:&quot;&quot;},{&quot;family&quot;:&quot;Lepault&quot;,&quot;given&quot;:&quot;Jean&quot;,&quot;parse-names&quot;:false,&quot;dropping-particle&quot;:&quot;&quot;,&quot;non-dropping-particle&quot;:&quot;&quot;},{&quot;family&quot;:&quot;McDowall&quot;,&quot;given&quot;:&quot;Alasdair W.&quot;,&quot;parse-names&quot;:false,&quot;dropping-particle&quot;:&quot;&quot;,&quot;non-dropping-particle&quot;:&quot;&quot;}],&quot;container-title&quot;:&quot;Nature 1984 308:5954&quot;,&quot;accessed&quot;:{&quot;date-parts&quot;:[[2023,9,11]]},&quot;DOI&quot;:&quot;10.1038/308032a0&quot;,&quot;ISSN&quot;:&quot;1476-4687&quot;,&quot;PMID&quot;:&quot;6322001&quot;,&quot;URL&quot;:&quot;https://www.nature.com/articles/308032a0&quot;,&quot;issued&quot;:{&quot;date-parts&quot;:[[1984]]},&quot;page&quot;:&quot;32-36&quot;,&quot;abstract&quot;:&quot;Thin vitrified layers of unfixed, unstained and unsupported virus suspensions can be prepared for observation by cryo-electron microscopy in easily controlled conditions. The viral particles appear free from the kind of damage caused by dehydration, freezing or adsorption to a support that is encountered in preparing biological samples for conventional electron microscopy. Cryo-electron microscopy of vitrified specimens offers possibilities for high resolution observations that compare favourably with any other electron microscopical method.&quot;,&quot;publisher&quot;:&quot;Nature Publishing Group&quot;,&quot;issue&quot;:&quot;5954&quot;,&quot;volume&quot;:&quot;308&quot;,&quot;container-title-short&quot;:&quot;&quot;},&quot;isTemporary&quot;:false}]},{&quot;citationID&quot;:&quot;MENDELEY_CITATION_544af6f3-7d8c-4482-ab12-c64650eec930&quot;,&quot;properties&quot;:{&quot;noteIndex&quot;:0},&quot;isEdited&quot;:false,&quot;manualOverride&quot;:{&quot;isManuallyOverridden&quot;:false,&quot;citeprocText&quot;:&quot;(Egerton et al., 2004)&quot;,&quot;manualOverrideText&quot;:&quot;&quot;},&quot;citationTag&quot;:&quot;MENDELEY_CITATION_v3_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&quot;,&quot;citationItems&quot;:[{&quot;id&quot;:&quot;b7b6124d-9e7e-3374-a2ac-b5eba5838b3c&quot;,&quot;itemData&quot;:{&quot;type&quot;:&quot;article-journal&quot;,&quot;id&quot;:&quot;b7b6124d-9e7e-3374-a2ac-b5eba5838b3c&quot;,&quot;title&quot;:&quot;Radiation damage in the TEM and SEM&quot;,&quot;author&quot;:[{&quot;family&quot;:&quot;Egerton&quot;,&quot;given&quot;:&quot;R. F.&quot;,&quot;parse-names&quot;:false,&quot;dropping-particle&quot;:&quot;&quot;,&quot;non-dropping-particle&quot;:&quot;&quot;},{&quot;family&quot;:&quot;Li&quot;,&quot;given&quot;:&quot;P.&quot;,&quot;parse-names&quot;:false,&quot;dropping-particle&quot;:&quot;&quot;,&quot;non-dropping-particle&quot;:&quot;&quot;},{&quot;family&quot;:&quot;Malac&quot;,&quot;given&quot;:&quot;M.&quot;,&quot;parse-names&quot;:false,&quot;dropping-particle&quot;:&quot;&quot;,&quot;non-dropping-particle&quot;:&quot;&quot;}],&quot;container-title&quot;:&quot;Micron&quot;,&quot;accessed&quot;:{&quot;date-parts&quot;:[[2023,9,11]]},&quot;DOI&quot;:&quot;10.1016/J.MICRON.2004.02.003&quot;,&quot;ISSN&quot;:&quot;0968-4328&quot;,&quot;PMID&quot;:&quot;15120123&quot;,&quot;issued&quot;:{&quot;date-parts&quot;:[[2004,8,1]]},&quot;page&quot;:&quot;399-409&quot;,&quot;abstract&quot;:&quot;We review the various ways in which an electron beam can adversely affect an organic or inorganic sample during examination in an electron microscope. The effects considered are: heating, electrostatic charging, ionization damage (radiolysis), displacement damage, sputtering and hydrocarbon contamination. In each case, strategies to minimise the damage are identified. In the light of recent experimental evidence, we re-examine two common assumptions: that the amount of radiation damage is proportional to the electron dose and is independent of beam diameter; and that the extent of the damage is proportional to the amount of energy deposited in the specimen. © 2004 Elsevier Ltd. All rights reserved.&quot;,&quot;publisher&quot;:&quot;Pergamon&quot;,&quot;issue&quot;:&quot;6&quot;,&quot;volume&quot;:&quot;35&quot;,&quot;container-title-short&quot;:&quot;&quot;},&quot;isTemporary&quot;:false}]},{&quot;citationID&quot;:&quot;MENDELEY_CITATION_d2ceef94-167a-402d-9d3a-053c10273b0d&quot;,&quot;properties&quot;:{&quot;noteIndex&quot;:0},&quot;isEdited&quot;:false,&quot;manualOverride&quot;:{&quot;isManuallyOverridden&quot;:false,&quot;citeprocText&quot;:&quot;(Egerton et al., 2004)&quot;,&quot;manualOverrideText&quot;:&quot;&quot;},&quot;citationTag&quot;:&quot;MENDELEY_CITATION_v3_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&quot;,&quot;citationItems&quot;:[{&quot;id&quot;:&quot;b7b6124d-9e7e-3374-a2ac-b5eba5838b3c&quot;,&quot;itemData&quot;:{&quot;type&quot;:&quot;article-journal&quot;,&quot;id&quot;:&quot;b7b6124d-9e7e-3374-a2ac-b5eba5838b3c&quot;,&quot;title&quot;:&quot;Radiation damage in the TEM and SEM&quot;,&quot;author&quot;:[{&quot;family&quot;:&quot;Egerton&quot;,&quot;given&quot;:&quot;R. F.&quot;,&quot;parse-names&quot;:false,&quot;dropping-particle&quot;:&quot;&quot;,&quot;non-dropping-particle&quot;:&quot;&quot;},{&quot;family&quot;:&quot;Li&quot;,&quot;given&quot;:&quot;P.&quot;,&quot;parse-names&quot;:false,&quot;dropping-particle&quot;:&quot;&quot;,&quot;non-dropping-particle&quot;:&quot;&quot;},{&quot;family&quot;:&quot;Malac&quot;,&quot;given&quot;:&quot;M.&quot;,&quot;parse-names&quot;:false,&quot;dropping-particle&quot;:&quot;&quot;,&quot;non-dropping-particle&quot;:&quot;&quot;}],&quot;container-title&quot;:&quot;Micron&quot;,&quot;accessed&quot;:{&quot;date-parts&quot;:[[2023,9,11]]},&quot;DOI&quot;:&quot;10.1016/J.MICRON.2004.02.003&quot;,&quot;ISSN&quot;:&quot;0968-4328&quot;,&quot;PMID&quot;:&quot;15120123&quot;,&quot;issued&quot;:{&quot;date-parts&quot;:[[2004,8,1]]},&quot;page&quot;:&quot;399-409&quot;,&quot;abstract&quot;:&quot;We review the various ways in which an electron beam can adversely affect an organic or inorganic sample during examination in an electron microscope. The effects considered are: heating, electrostatic charging, ionization damage (radiolysis), displacement damage, sputtering and hydrocarbon contamination. In each case, strategies to minimise the damage are identified. In the light of recent experimental evidence, we re-examine two common assumptions: that the amount of radiation damage is proportional to the electron dose and is independent of beam diameter; and that the extent of the damage is proportional to the amount of energy deposited in the specimen. © 2004 Elsevier Ltd. All rights reserved.&quot;,&quot;publisher&quot;:&quot;Pergamon&quot;,&quot;issue&quot;:&quot;6&quot;,&quot;volume&quot;:&quot;35&quot;,&quot;container-title-short&quot;:&quot;&quot;},&quot;isTemporary&quot;:false}]},{&quot;citationID&quot;:&quot;MENDELEY_CITATION_ad52549e-b26e-4e46-91e9-16fb8ddc52d8&quot;,&quot;properties&quot;:{&quot;noteIndex&quot;:0},&quot;isEdited&quot;:false,&quot;manualOverride&quot;:{&quot;isManuallyOverridden&quot;:false,&quot;citeprocText&quot;:&quot;(Egerton et al., 2004)&quot;,&quot;manualOverrideText&quot;:&quot;&quot;},&quot;citationTag&quot;:&quot;MENDELEY_CITATION_v3_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&quot;,&quot;citationItems&quot;:[{&quot;id&quot;:&quot;b7b6124d-9e7e-3374-a2ac-b5eba5838b3c&quot;,&quot;itemData&quot;:{&quot;type&quot;:&quot;article-journal&quot;,&quot;id&quot;:&quot;b7b6124d-9e7e-3374-a2ac-b5eba5838b3c&quot;,&quot;title&quot;:&quot;Radiation damage in the TEM and SEM&quot;,&quot;author&quot;:[{&quot;family&quot;:&quot;Egerton&quot;,&quot;given&quot;:&quot;R. F.&quot;,&quot;parse-names&quot;:false,&quot;dropping-particle&quot;:&quot;&quot;,&quot;non-dropping-particle&quot;:&quot;&quot;},{&quot;family&quot;:&quot;Li&quot;,&quot;given&quot;:&quot;P.&quot;,&quot;parse-names&quot;:false,&quot;dropping-particle&quot;:&quot;&quot;,&quot;non-dropping-particle&quot;:&quot;&quot;},{&quot;family&quot;:&quot;Malac&quot;,&quot;given&quot;:&quot;M.&quot;,&quot;parse-names&quot;:false,&quot;dropping-particle&quot;:&quot;&quot;,&quot;non-dropping-particle&quot;:&quot;&quot;}],&quot;container-title&quot;:&quot;Micron&quot;,&quot;accessed&quot;:{&quot;date-parts&quot;:[[2023,9,11]]},&quot;DOI&quot;:&quot;10.1016/J.MICRON.2004.02.003&quot;,&quot;ISSN&quot;:&quot;0968-4328&quot;,&quot;PMID&quot;:&quot;15120123&quot;,&quot;issued&quot;:{&quot;date-parts&quot;:[[2004,8,1]]},&quot;page&quot;:&quot;399-409&quot;,&quot;abstract&quot;:&quot;We review the various ways in which an electron beam can adversely affect an organic or inorganic sample during examination in an electron microscope. The effects considered are: heating, electrostatic charging, ionization damage (radiolysis), displacement damage, sputtering and hydrocarbon contamination. In each case, strategies to minimise the damage are identified. In the light of recent experimental evidence, we re-examine two common assumptions: that the amount of radiation damage is proportional to the electron dose and is independent of beam diameter; and that the extent of the damage is proportional to the amount of energy deposited in the specimen. © 2004 Elsevier Ltd. All rights reserved.&quot;,&quot;publisher&quot;:&quot;Pergamon&quot;,&quot;issue&quot;:&quot;6&quot;,&quot;volume&quot;:&quot;35&quot;,&quot;container-title-short&quot;:&quot;&quot;},&quot;isTemporary&quot;:false}]},{&quot;citationID&quot;:&quot;MENDELEY_CITATION_c4a5f644-182f-4605-89d9-cb2e3a19551b&quot;,&quot;properties&quot;:{&quot;noteIndex&quot;:0},&quot;isEdited&quot;:false,&quot;manualOverride&quot;:{&quot;isManuallyOverridden&quot;:false,&quot;citeprocText&quot;:&quot;(Walther &amp;#38; Müller, 2013)&quot;,&quot;manualOverrideText&quot;:&quot;&quot;},&quot;citationTag&quot;:&quot;MENDELEY_CITATION_v3_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&quot;,&quot;citationItems&quot;:[{&quot;id&quot;:&quot;50aafbbe-5eb3-3ccb-b6de-51ef4a914600&quot;,&quot;itemData&quot;:{&quot;type&quot;:&quot;article-journal&quot;,&quot;id&quot;:&quot;50aafbbe-5eb3-3ccb-b6de-51ef4a914600&quot;,&quot;title&quot;:&quot;Janus particles: Synthesis, self-assembly, physical properties, and applications&quot;,&quot;author&quot;:[{&quot;family&quot;:&quot;Walther&quot;,&quot;given&quot;:&quot;Andreas&quot;,&quot;parse-names&quot;:false,&quot;dropping-particle&quot;:&quot;&quot;,&quot;non-dropping-particle&quot;:&quot;&quot;},{&quot;family&quot;:&quot;Müller&quot;,&quot;given&quot;:&quot;Axel H.E.&quot;,&quot;parse-names&quot;:false,&quot;dropping-particle&quot;:&quot;&quot;,&quot;non-dropping-particle&quot;:&quot;&quot;}],&quot;container-title&quot;:&quot;Chemical Reviews&quot;,&quot;container-title-short&quot;:&quot;Chem Rev&quot;,&quot;accessed&quot;:{&quot;date-parts&quot;:[[2023,9,11]]},&quot;DOI&quot;:&quot;10.1021/CR300089T/ASSET/CR300089T.FP.PNG_V03&quot;,&quot;ISSN&quot;:&quot;00092665&quot;,&quot;URL&quot;:&quot;https://pubs.acs.org/doi/abs/10.1021/cr300089t&quot;,&quot;issued&quot;:{&quot;date-parts&quot;:[[2013,7,10]]},&quot;page&quot;:&quot;5194-5261&quot;,&quot;publisher&quot;:&quot;American Chemical Society&quot;,&quot;issue&quot;:&quot;7&quot;,&quot;volume&quot;:&quot;113&quot;},&quot;isTemporary&quot;:false}]},{&quot;citationID&quot;:&quot;MENDELEY_CITATION_0fcdc08e-f2ec-407c-923c-4de6886bfaa1&quot;,&quot;properties&quot;:{&quot;noteIndex&quot;:0},&quot;isEdited&quot;:false,&quot;manualOverride&quot;:{&quot;isManuallyOverridden&quot;:false,&quot;citeprocText&quot;:&quot;(Tang &amp;#38; Yang, 2017)&quot;,&quot;manualOverrideText&quot;:&quot;&quot;},&quot;citationTag&quot;:&quot;MENDELEY_CITATION_v3_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&quot;,&quot;citationItems&quot;:[{&quot;id&quot;:&quot;ed59281b-7fae-3720-a03b-155178cb8498&quot;,&quot;itemData&quot;:{&quot;type&quot;:&quot;article-journal&quot;,&quot;id&quot;:&quot;ed59281b-7fae-3720-a03b-155178cb8498&quot;,&quot;title&quot;:&quot;Transmission Electron Microscopy (TEM)&quot;,&quot;author&quot;:[{&quot;family&quot;:&quot;Tang&quot;,&quot;given&quot;:&quot;C. Y.&quot;,&quot;parse-names&quot;:false,&quot;dropping-particle&quot;:&quot;&quot;,&quot;non-dropping-particle&quot;:&quot;&quot;},{&quot;family&quot;:&quot;Yang&quot;,&quot;given&quot;:&quot;Z.&quot;,&quot;parse-names&quot;:false,&quot;dropping-particle&quot;:&quot;&quot;,&quot;non-dropping-particle&quot;:&quot;&quot;}],&quot;container-title&quot;:&quot;Membrane Characterization&quot;,&quot;accessed&quot;:{&quot;date-parts&quot;:[[2023,8,15]]},&quot;DOI&quot;:&quot;10.1016/B978-0-444-63776-5.00008-5&quot;,&quot;ISBN&quot;:&quot;9780444637918&quot;,&quot;issued&quot;:{&quot;date-parts&quot;:[[2017,1,1]]},&quot;page&quot;:&quot;145-159&quot;,&quot;abstract&quot;:&quot;Transmission electron microscopy (TEM) has been widely applied to characterize morphology, crystalline structure, and elemental information of membrane materials. In this chapter, fundamental knowledge of TEM techniques and their applications in membrane characterization are presented. The two basic modes of TEM, i.e., the bright-field mode and dark-field mode, are introduced and illustrated with TEM micrographs. Crystalline structure and elemental information of specimens can also be obtained. After the introduction of some common membrane sample preparation techniques, the applications of TEM techniques for the detailed characterization of membranes and their building blocks are presented in detail. The application of TEM techniques to characterization the tomography of membrane rejection layer and the morphology of fouling cake layer are also illustrated.&quot;,&quot;publisher&quot;:&quot;Elsevier&quot;,&quot;container-title-short&quot;:&quot;&quot;},&quot;isTemporary&quot;:false}]},{&quot;citationID&quot;:&quot;MENDELEY_CITATION_b5eabc5e-7868-4e13-87fd-ba48af8ac933&quot;,&quot;properties&quot;:{&quot;noteIndex&quot;:0},&quot;isEdited&quot;:false,&quot;manualOverride&quot;:{&quot;isManuallyOverridden&quot;:false,&quot;citeprocText&quot;:&quot;(Xia &amp;#38; Xue, n.d.)&quot;,&quot;manualOverrideText&quot;:&quot;&quot;},&quot;citationTag&quot;:&quot;MENDELEY_CITATION_v3_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&quot;,&quot;citationItems&quot;:[{&quot;id&quot;:&quot;6b17b1f1-de5b-364d-966d-e0b0bc3d4f0f&quot;,&quot;itemData&quot;:{&quot;type&quot;:&quot;article-journal&quot;,&quot;id&quot;:&quot;6b17b1f1-de5b-364d-966d-e0b0bc3d4f0f&quot;,&quot;title&quot;:&quot;A Survey on 3D-aware Image Synthesis&quot;,&quot;author&quot;:[{&quot;family&quot;:&quot;Xia&quot;,&quot;given&quot;:&quot;Weihao&quot;,&quot;parse-names&quot;:false,&quot;dropping-particle&quot;:&quot;&quot;,&quot;non-dropping-particle&quot;:&quot;&quot;},{&quot;family&quot;:&quot;Xue&quot;,&quot;given&quot;:&quot;Jing-Hao&quot;,&quot;parse-names&quot;:false,&quot;dropping-particle&quot;:&quot;&quot;,&quot;non-dropping-particle&quot;:&quot;&quot;}],&quot;accessed&quot;:{&quot;date-parts&quot;:[[2023,9,11]]},&quot;URL&quot;:&quot;https://weihaox.github.&quot;,&quot;abstract&quot;:&quot;Recent years have seen remarkable progress in deep learning powered visual content creation. This includes 3D-aware generative image synthesis, which produces high-fidelity images in a 3D-consistent manner while simultaneously capturing compact surfaces of objects from pure image collections without the need for any 3D supervision, thus bridging the gap between 2D imagery and 3D reality. The 3D-aware generative models have shown that the introduction of 3D information can lead to more controllable image generation. The task of 3D-aware image synthesis has taken the field of computer vision by storm, with hundreds of papers accepted to top-tier journals and conferences in recent year (mainly the past two years), but there lacks a comprehensive survey of this remarkable and swift progress. Our survey aims to introduce new researchers to this topic, provide a useful reference for related works, and stimulate future research directions through our discussion section. Apart from the presented papers, we aim to constantly update the latest relevant papers along with corresponding implementations at https://weihaox.github.io/awesome-3D-aware-synthesis.&quot;,&quot;container-title-short&quot;:&quot;&quot;},&quot;isTemporary&quot;:false}]},{&quot;citationID&quot;:&quot;MENDELEY_CITATION_3b5f4029-efde-4385-9fb6-7b0f27e54ca9&quot;,&quot;properties&quot;:{&quot;noteIndex&quot;:0},&quot;isEdited&quot;:false,&quot;manualOverride&quot;:{&quot;isManuallyOverridden&quot;:false,&quot;citeprocText&quot;:&quot;(Seitz et al., 2006; Xia &amp;#38; Xue, n.d.)&quot;,&quot;manualOverrideText&quot;:&quot;&quot;},&quot;citationTag&quot;:&quot;MENDELEY_CITATION_v3_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&quot;,&quot;citationItems&quot;:[{&quot;id&quot;:&quot;0808a83b-2f09-34f5-bdfb-c31142ab1f7e&quot;,&quot;itemData&quot;:{&quot;type&quot;:&quot;article-journal&quot;,&quot;id&quot;:&quot;0808a83b-2f09-34f5-bdfb-c31142ab1f7e&quot;,&quot;title&quot;:&quot;A comparison and evaluation of multi-view stereo reconstruction algorithms&quot;,&quot;author&quot;:[{&quot;family&quot;:&quot;Seitz&quot;,&quot;given&quot;:&quot;Steven M.&quot;,&quot;parse-names&quot;:false,&quot;dropping-particle&quot;:&quot;&quot;,&quot;non-dropping-particle&quot;:&quot;&quot;},{&quot;family&quot;:&quot;Curless&quot;,&quot;given&quot;:&quot;Brian&quot;,&quot;parse-names&quot;:false,&quot;dropping-particle&quot;:&quot;&quot;,&quot;non-dropping-particle&quot;:&quot;&quot;},{&quot;family&quot;:&quot;Diebel&quot;,&quot;given&quot;:&quot;James&quot;,&quot;parse-names&quot;:false,&quot;dropping-particle&quot;:&quot;&quot;,&quot;non-dropping-particle&quot;:&quot;&quot;},{&quot;family&quot;:&quot;Scharstein&quot;,&quot;given&quot;:&quot;Daniel&quot;,&quot;parse-names&quot;:false,&quot;dropping-particle&quot;:&quot;&quot;,&quot;non-dropping-particle&quot;:&quot;&quot;},{&quot;family&quot;:&quot;Szeliski&quot;,&quot;given&quot;:&quot;Richard&quot;,&quot;parse-names&quot;:false,&quot;dropping-particle&quot;:&quot;&quot;,&quot;non-dropping-particle&quot;:&quot;&quot;}],&quot;container-title&quot;:&quot;Proceedings of the IEEE Computer Society Conference on Computer Vision and Pattern Recognition&quot;,&quot;accessed&quot;:{&quot;date-parts&quot;:[[2023,9,11]]},&quot;DOI&quot;:&quot;10.1109/CVPR.2006.19&quot;,&quot;ISBN&quot;:&quot;0769525970&quot;,&quot;ISSN&quot;:&quot;10636919&quot;,&quot;issued&quot;:{&quot;date-parts&quot;:[[2006]]},&quot;page&quot;:&quot;519-526&quot;,&quot;abstract&quot;:&quot;This paper presents a quantitative comparison of several multi-view stereo reconstruction algorithms. Until now, the lack of suitable calibrated multi-view image datasets with known ground truth (3D shape models) has prevented such direct comparisons. In this paper, we first survey multi-view stereo algorithms and compare them qualitatively using a taxonomy that differentiates their key properties. We then describe our process for acquiring and calibrating multi-view image datasets with high-accuracy ground truth and introduce our evaluation methodology. Finally, we present the results of our quantitative comparison of state-of-the-art multi-view stereo reconstruction algorithms on six benchmark datasets. The datasets, evaluation details, and instructions for submitting new models are available online at http://vision.middlebury.edu/ mview. © 2006 IEEE.&quot;,&quot;volume&quot;:&quot;1&quot;,&quot;container-title-short&quot;:&quot;&quot;},&quot;isTemporary&quot;:false},{&quot;id&quot;:&quot;6b17b1f1-de5b-364d-966d-e0b0bc3d4f0f&quot;,&quot;itemData&quot;:{&quot;type&quot;:&quot;article-journal&quot;,&quot;id&quot;:&quot;6b17b1f1-de5b-364d-966d-e0b0bc3d4f0f&quot;,&quot;title&quot;:&quot;A Survey on 3D-aware Image Synthesis&quot;,&quot;author&quot;:[{&quot;family&quot;:&quot;Xia&quot;,&quot;given&quot;:&quot;Weihao&quot;,&quot;parse-names&quot;:false,&quot;dropping-particle&quot;:&quot;&quot;,&quot;non-dropping-particle&quot;:&quot;&quot;},{&quot;family&quot;:&quot;Xue&quot;,&quot;given&quot;:&quot;Jing-Hao&quot;,&quot;parse-names&quot;:false,&quot;dropping-particle&quot;:&quot;&quot;,&quot;non-dropping-particle&quot;:&quot;&quot;}],&quot;accessed&quot;:{&quot;date-parts&quot;:[[2023,9,11]]},&quot;URL&quot;:&quot;https://weihaox.github.&quot;,&quot;abstract&quot;:&quot;Recent years have seen remarkable progress in deep learning powered visual content creation. This includes 3D-aware generative image synthesis, which produces high-fidelity images in a 3D-consistent manner while simultaneously capturing compact surfaces of objects from pure image collections without the need for any 3D supervision, thus bridging the gap between 2D imagery and 3D reality. The 3D-aware generative models have shown that the introduction of 3D information can lead to more controllable image generation. The task of 3D-aware image synthesis has taken the field of computer vision by storm, with hundreds of papers accepted to top-tier journals and conferences in recent year (mainly the past two years), but there lacks a comprehensive survey of this remarkable and swift progress. Our survey aims to introduce new researchers to this topic, provide a useful reference for related works, and stimulate future research directions through our discussion section. Apart from the presented papers, we aim to constantly update the latest relevant papers along with corresponding implementations at https://weihaox.github.io/awesome-3D-aware-synthesis.&quot;,&quot;container-title-short&quot;:&quot;&quot;},&quot;isTemporary&quot;:false}]},{&quot;citationID&quot;:&quot;MENDELEY_CITATION_8b5db06d-46ae-40d0-a17f-ebdec17edfc3&quot;,&quot;properties&quot;:{&quot;noteIndex&quot;:0},&quot;isEdited&quot;:false,&quot;manualOverride&quot;:{&quot;isManuallyOverridden&quot;:false,&quot;citeprocText&quot;:&quot;(Chen &amp;#38; Williams, 2023)&quot;,&quot;manualOverrideText&quot;:&quot;&quot;},&quot;citationTag&quot;:&quot;MENDELEY_CITATION_v3_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&quot;,&quot;citationItems&quot;:[{&quot;id&quot;:&quot;7f27c67b-377b-367c-bbea-b8755123880b&quot;,&quot;itemData&quot;:{&quot;type&quot;:&quot;article-journal&quot;,&quot;id&quot;:&quot;7f27c67b-377b-367c-bbea-b8755123880b&quot;,&quot;title&quot;:&quot;View Interpolation for Image Synthesis&quot;,&quot;author&quot;:[{&quot;family&quot;:&quot;Chen&quot;,&quot;given&quot;:&quot;Shenchang Eric&quot;,&quot;parse-names&quot;:false,&quot;dropping-particle&quot;:&quot;&quot;,&quot;non-dropping-particle&quot;:&quot;&quot;},{&quot;family&quot;:&quot;Williams&quot;,&quot;given&quot;:&quot;Lance&quot;,&quot;parse-names&quot;:false,&quot;dropping-particle&quot;:&quot;&quot;,&quot;non-dropping-particle&quot;:&quot;&quot;}],&quot;container-title&quot;:&quot;Seminal Graphics Papers: Pushing the Boundaries, Volume 2&quot;,&quot;accessed&quot;:{&quot;date-parts&quot;:[[2023,9,11]]},&quot;DOI&quot;:&quot;10.1145/3596711.3596757&quot;,&quot;URL&quot;:&quot;https://dl.acm.org/doi/10.1145/3596711.3596757&quot;,&quot;issued&quot;:{&quot;date-parts&quot;:[[2023,8]]},&quot;publisher-place&quot;:&quot;New York, NY, USA&quot;,&quot;page&quot;:&quot;423-432&quot;,&quot;abstract&quot;:&quot;Image-space simplifications have been used to accelerate the calculation of computer graphic images since the dawn of visual simulation. Texture mapping has been used to provide a means by which images may themselves be used as display primitives. The work reported by this paper endeavors to carry this concept to its logical extreme by using interpolated images to portray three-dimensional scenes. The special-effects technique of morphing, which combines interpolation of texture maps and their shape, is applied to computing arbitrary intermediate frames from an array of prestored images. If the images are a structured set of views of a 3D object or scene, intermediate frames derived by morphing can be used to approximate intermediate 3D transformations of the object or scene. Using the view interpolation approach to synthesize 3D scenes has two main advantages. First, the 3D representation of the scene may be replaced with images. Second, the image synthesis time is independent of the scene complexity. The correspondence between images, required for the morphing method, can be predetermined automatically using the range data associated with the images. The method is further accelerated by a quadtree decomposition and a view-independent visible priority. Our experiments have shown that the morphing can be performed at interactive rates on today's high-end personal computers. Potential applications of the method include virtual holograms, a walkthrough in a virtual environment, image-based primitives and incremental rendering. The method also can be used to greatly accelerate the computation of motion blur and soft shadows cast by area light sources.&quot;,&quot;publisher&quot;:&quot;ACM&quot;,&quot;container-title-short&quot;:&quot;&quot;},&quot;isTemporary&quot;:false}]},{&quot;citationID&quot;:&quot;MENDELEY_CITATION_54150b3a-8321-456b-8b20-200fed4c663f&quot;,&quot;properties&quot;:{&quot;noteIndex&quot;:0},&quot;isEdited&quot;:false,&quot;manualOverride&quot;:{&quot;isManuallyOverridden&quot;:false,&quot;citeprocText&quot;:&quot;(Tewari et al., n.d.)&quot;,&quot;manualOverrideText&quot;:&quot;&quot;},&quot;citationTag&quot;:&quot;MENDELEY_CITATION_v3_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&quot;,&quot;citationItems&quot;:[{&quot;id&quot;:&quot;dfdb1628-18e6-3645-91be-a5cb0bece94a&quot;,&quot;itemData&quot;:{&quot;type&quot;:&quot;article-journal&quot;,&quot;id&quot;:&quot;dfdb1628-18e6-3645-91be-a5cb0bece94a&quot;,&quot;title&quot;:&quot;Advances in Neural Rendering&quot;,&quot;author&quot;:[{&quot;family&quot;:&quot;Tewari&quot;,&quot;given&quot;:&quot;A&quot;,&quot;parse-names&quot;:false,&quot;dropping-particle&quot;:&quot;&quot;,&quot;non-dropping-particle&quot;:&quot;&quot;},{&quot;family&quot;:&quot;Thies&quot;,&quot;given&quot;:&quot;J&quot;,&quot;parse-names&quot;:false,&quot;dropping-particle&quot;:&quot;&quot;,&quot;non-dropping-particle&quot;:&quot;&quot;},{&quot;family&quot;:&quot;Mildenhall&quot;,&quot;given&quot;:&quot;B&quot;,&quot;parse-names&quot;:false,&quot;dropping-particle&quot;:&quot;&quot;,&quot;non-dropping-particle&quot;:&quot;&quot;},{&quot;family&quot;:&quot;Srinivasan&quot;,&quot;given&quot;:&quot;P&quot;,&quot;parse-names&quot;:false,&quot;dropping-particle&quot;:&quot;&quot;,&quot;non-dropping-particle&quot;:&quot;&quot;},{&quot;family&quot;:&quot;Tretschk&quot;,&quot;given&quot;:&quot;E&quot;,&quot;parse-names&quot;:false,&quot;dropping-particle&quot;:&quot;&quot;,&quot;non-dropping-particle&quot;:&quot;&quot;},{&quot;family&quot;:&quot;Wang&quot;,&quot;given&quot;:&quot;Y&quot;,&quot;parse-names&quot;:false,&quot;dropping-particle&quot;:&quot;&quot;,&quot;non-dropping-particle&quot;:&quot;&quot;},{&quot;family&quot;:&quot;Lassner&quot;,&quot;given&quot;:&quot;C&quot;,&quot;parse-names&quot;:false,&quot;dropping-particle&quot;:&quot;&quot;,&quot;non-dropping-particle&quot;:&quot;&quot;},{&quot;family&quot;:&quot;Sitzmann&quot;,&quot;given&quot;:&quot;V&quot;,&quot;parse-names&quot;:false,&quot;dropping-particle&quot;:&quot;&quot;,&quot;non-dropping-particle&quot;:&quot;&quot;},{&quot;family&quot;:&quot;Martin-Brualla&quot;,&quot;given&quot;:&quot;R&quot;,&quot;parse-names&quot;:false,&quot;dropping-particle&quot;:&quot;&quot;,&quot;non-dropping-particle&quot;:&quot;&quot;},{&quot;family&quot;:&quot;Lombardi&quot;,&quot;given&quot;:&quot;S&quot;,&quot;parse-names&quot;:false,&quot;dropping-particle&quot;:&quot;&quot;,&quot;non-dropping-particle&quot;:&quot;&quot;},{&quot;family&quot;:&quot;Simon&quot;,&quot;given&quot;:&quot;T&quot;,&quot;parse-names&quot;:false,&quot;dropping-particle&quot;:&quot;&quot;,&quot;non-dropping-particle&quot;:&quot;&quot;},{&quot;family&quot;:&quot;Theobalt&quot;,&quot;given&quot;:&quot;C&quot;,&quot;parse-names&quot;:false,&quot;dropping-particle&quot;:&quot;&quot;,&quot;non-dropping-particle&quot;:&quot;&quot;},{&quot;family&quot;:&quot;Nießner&quot;,&quot;given&quot;:&quot;M&quot;,&quot;parse-names&quot;:false,&quot;dropping-particle&quot;:&quot;&quot;,&quot;non-dropping-particle&quot;:&quot;&quot;},{&quot;family&quot;:&quot;Barron&quot;,&quot;given&quot;:&quot;J T&quot;,&quot;parse-names&quot;:false,&quot;dropping-particle&quot;:&quot;&quot;,&quot;non-dropping-particle&quot;:&quot;&quot;},{&quot;family&quot;:&quot;Wetzstein&quot;,&quot;given&quot;:&quot;G&quot;,&quot;parse-names&quot;:false,&quot;dropping-particle&quot;:&quot;&quot;,&quot;non-dropping-particle&quot;:&quot;&quot;},{&quot;family&quot;:&quot;Zollhöfer&quot;,&quot;given&quot;:&quot;M&quot;,&quot;parse-names&quot;:false,&quot;dropping-particle&quot;:&quot;&quot;,&quot;non-dropping-particle&quot;:&quot;&quot;},{&quot;family&quot;:&quot;Golyanik&quot;,&quot;given&quot;:&quot;V&quot;,&quot;parse-names&quot;:false,&quot;dropping-particle&quot;:&quot;&quot;,&quot;non-dropping-particle&quot;:&quot;&quot;}],&quot;accessed&quot;:{&quot;date-parts&quot;:[[2023,9,11]]},&quot;ISBN&quot;:&quot;2111.05849v1&quot;,&quot;abstract&quot;:&quot;Figure 1: This state-of-the-art report discusses a large variety of neural rendering methods which enable applications such as novel-view synthesis of static and dynamic scenes, generative modeling of objects, and scene relighting. See Section 4 for more details on the various methods. Images adapted from [MST Abstract Synthesizing photo-realistic images and videos is at the heart of computer graphics and has been the focus of decades of research. Traditionally, synthetic images of a scene are generated using rendering algorithms such as rasterization or ray tracing, which take specifically defined representations of geometry and material properties as input. Collectively, these inputs define the actual scene and what is rendered, and are referred to as the scene representation (where a scene consists of one or more objects). Example scene representations are triangle meshes with accompanied textures (e.g., created by an artist), point clouds (e.g., from a depth sensor), volumetric grids (e.g., from a CT scan), or implicit surface functions (e.g., truncated signed distance fields). The reconstruction of such a scene representation from observations using differentiable rendering losses is known as inverse graphics or inverse rendering. Neural rendering is closely related, and combines ideas from classical computer graphics and machine learning to create algorithms for synthesizing images from real-world observations. Neural rendering is a leap forward towards the goal of synthesizing photo-realistic image and video content. In recent years, we have seen immense progress in this field through hundreds of publications that show different ways to inject learnable components into the rendering pipeline. This state-of-the-art report on advances in neural rendering focuses on methods that combine classical rendering principles with learned 3D scene representations, often now referred to as neural scene representations. A key advantage of these methods is that they are 3D-consistent by design, enabling applications such as novel viewpoint synthesis of a captured scene. In addition to methods that handle static scenes, we cover neural scene representations for modeling non-rigidly deforming objects and scene editing and composition. While most of these approaches are scene-specific, we also discuss techniques that generalize across object classes and can be used for generative tasks. In addition to reviewing these state-of-the-art methods, we provide an overview of fundamental concepts and definitions used in the current literature. We conclude with a discussion on open challenges and social implications.&quot;,&quot;container-title-short&quot;:&quot;&quot;},&quot;isTemporary&quot;:false}]},{&quot;citationID&quot;:&quot;MENDELEY_CITATION_c93e3112-06b5-4292-bde3-27202a58bb28&quot;,&quot;properties&quot;:{&quot;noteIndex&quot;:0},&quot;isEdited&quot;:false,&quot;manualOverride&quot;:{&quot;isManuallyOverridden&quot;:false,&quot;citeprocText&quot;:&quot;(Mildenhall et al., 2020)&quot;,&quot;manualOverrideText&quot;:&quot;&quot;},&quot;citationTag&quot;:&quot;MENDELEY_CITATION_v3_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&quot;,&quot;citationItems&quot;:[{&quot;id&quot;:&quot;6df5bf74-92af-3ee3-b52d-e7a27fa44db5&quot;,&quot;itemData&quot;:{&quot;type&quot;:&quot;article-journal&quot;,&quot;id&quot;:&quot;6df5bf74-92af-3ee3-b52d-e7a27fa44db5&quot;,&quot;title&quot;:&quot;NeRF: Representing Scenes as Neural Radiance Fields for View Synthesis&quot;,&quot;author&quot;:[{&quot;family&quot;:&quot;Mildenhall&quot;,&quot;given&quot;:&quot;Ben&quot;,&quot;parse-names&quot;:false,&quot;dropping-particle&quot;:&quot;&quot;,&quot;non-dropping-particle&quot;:&quot;&quot;},{&quot;family&quot;:&quot;Srinivasan&quot;,&quot;given&quot;:&quot;Pratul P.&quot;,&quot;parse-names&quot;:false,&quot;dropping-particle&quot;:&quot;&quot;,&quot;non-dropping-particle&quot;:&quot;&quot;},{&quot;family&quot;:&quot;Tancik&quot;,&quot;given&quot;:&quot;Matthew&quot;,&quot;parse-names&quot;:false,&quot;dropping-particle&quot;:&quot;&quot;,&quot;non-dropping-particle&quot;:&quot;&quot;},{&quot;family&quot;:&quot;Barron&quot;,&quot;given&quot;:&quot;Jonathan T.&quot;,&quot;parse-names&quot;:false,&quot;dropping-particle&quot;:&quot;&quot;,&quot;non-dropping-particle&quot;:&quot;&quot;},{&quot;family&quot;:&quot;Ramamoorthi&quot;,&quot;given&quot;:&quot;Ravi&quot;,&quot;parse-names&quot;:false,&quot;dropping-particle&quot;:&quot;&quot;,&quot;non-dropping-particle&quot;:&quot;&quot;},{&quot;family&quot;:&quot;Ng&quot;,&quot;given&quot;:&quot;Ren&quot;,&quot;parse-names&quot;:false,&quot;dropping-particle&quot;:&quot;&quot;,&quot;non-dropping-particle&quot;:&quot;&quot;}],&quot;container-title&quot;:&quot;Lecture Notes in Computer Science (including subseries Lecture Notes in Artificial Intelligence and Lecture Notes in Bioinformatics)&quot;,&quot;accessed&quot;:{&quot;date-parts&quot;:[[2023,8,8]]},&quot;DOI&quot;:&quot;10.1007/978-3-030-58452-8_24&quot;,&quot;ISBN&quot;:&quot;9783030584511&quot;,&quot;ISSN&quot;:&quot;16113349&quot;,&quot;URL&quot;:&quot;https://arxiv.org/abs/2003.08934v2&quot;,&quot;issued&quot;:{&quot;date-parts&quot;:[[2020,3,19]]},&quot;page&quot;:&quot;405-421&quot;,&quot;abstract&quot;:&quot;We present a method that achieves state-of-the-art results for synthesizing\nnovel views of complex scenes by optimizing an underlying continuous volumetric\nscene function using a sparse set of input views. Our algorithm represents a\nscene using a fully-connected (non-convolutional) deep network, whose input is\na single continuous 5D coordinate (spatial location $(x,y,z)$ and viewing\ndirection $(\\theta, \\phi)$) and whose output is the volume density and\nview-dependent emitted radiance at that spatial location. We synthesize views\nby querying 5D coordinates along camera rays and use classic volume rendering\ntechniques to project the output colors and densities into an image. Because\nvolume rendering is naturally differentiable, the only input required to\noptimize our representation is a set of images with known camera poses. We\ndescribe how to effectively optimize neural radiance fields to render\nphotorealistic novel views of scenes with complicated geometry and appearance,\nand demonstrate results that outperform prior work on neural rendering and view\nsynthesis. View synthesis results are best viewed as videos, so we urge readers\nto view our supplementary video for convincing comparisons.&quot;,&quot;publisher&quot;:&quot;Springer Science and Business Media Deutschland GmbH&quot;,&quot;volume&quot;:&quot;12346 LNCS&quot;,&quot;container-title-short&quot;:&quot;&quot;},&quot;isTemporary&quot;:false}]},{&quot;citationID&quot;:&quot;MENDELEY_CITATION_8598409e-8002-4532-8c64-00fb655c6326&quot;,&quot;properties&quot;:{&quot;noteIndex&quot;:0},&quot;isEdited&quot;:false,&quot;manualOverride&quot;:{&quot;isManuallyOverridden&quot;:false,&quot;citeprocText&quot;:&quot;(Fang et al., n.d.)&quot;,&quot;manualOverrideText&quot;:&quot;&quot;},&quot;citationTag&quot;:&quot;MENDELEY_CITATION_v3_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&quot;,&quot;citationItems&quot;:[{&quot;id&quot;:&quot;8f866d3f-35cf-3448-935b-6bf7f5f5a33c&quot;,&quot;itemData&quot;:{&quot;type&quot;:&quot;article-journal&quot;,&quot;id&quot;:&quot;8f866d3f-35cf-3448-935b-6bf7f5f5a33c&quot;,&quot;title&quot;:&quot;Fast Dynamic Radiance Fields with Time-Aware Neural Voxels TiNeuVox (ours) 1 min 4 mins 8 mins Sparse Time-View Input Images Time Synthesis View Synthesis Fast Training for Time-View Synthesis D-NeRF Training Time&quot;,&quot;author&quot;:[{&quot;family&quot;:&quot;Fang&quot;,&quot;given&quot;:&quot;Jiemin&quot;,&quot;parse-names&quot;:false,&quot;dropping-particle&quot;:&quot;&quot;,&quot;non-dropping-particle&quot;:&quot;&quot;},{&quot;family&quot;:&quot;Yi&quot;,&quot;given&quot;:&quot;Taoran&quot;,&quot;parse-names&quot;:false,&quot;dropping-particle&quot;:&quot;&quot;,&quot;non-dropping-particle&quot;:&quot;&quot;},{&quot;family&quot;:&quot;Wang&quot;,&quot;given&quot;:&quot;Xinggang&quot;,&quot;parse-names&quot;:false,&quot;dropping-particle&quot;:&quot;&quot;,&quot;non-dropping-particle&quot;:&quot;&quot;},{&quot;family&quot;:&quot;Xie&quot;,&quot;given&quot;:&quot;Lingxi&quot;,&quot;parse-names&quot;:false,&quot;dropping-particle&quot;:&quot;&quot;,&quot;non-dropping-particle&quot;:&quot;&quot;},{&quot;family&quot;:&quot;Zhang&quot;,&quot;given&quot;:&quot;Xiaopeng&quot;,&quot;parse-names&quot;:false,&quot;dropping-particle&quot;:&quot;&quot;,&quot;non-dropping-particle&quot;:&quot;&quot;},{&quot;family&quot;:&quot;Liu&quot;,&quot;given&quot;:&quot;Wenyu&quot;,&quot;parse-names&quot;:false,&quot;dropping-particle&quot;:&quot;&quot;,&quot;non-dropping-particle&quot;:&quot;&quot;},{&quot;family&quot;:&quot;Nießner&quot;,&quot;given&quot;:&quot;Matthias&quot;,&quot;parse-names&quot;:false,&quot;dropping-particle&quot;:&quot;&quot;,&quot;non-dropping-particle&quot;:&quot;&quot;},{&quot;family&quot;:&quot;Tian&quot;,&quot;given&quot;:&quot;Qi&quot;,&quot;parse-names&quot;:false,&quot;dropping-particle&quot;:&quot;&quot;,&quot;non-dropping-particle&quot;:&quot;&quot;},{&quot;family&quot;:&quot;Tian&quot;,&quot;given&quot;:&quot;Qi 2022&quot;,&quot;parse-names&quot;:false,&quot;dropping-particle&quot;:&quot;&quot;,&quot;non-dropping-particle&quot;:&quot;&quot;}],&quot;accessed&quot;:{&quot;date-parts&quot;:[[2023,9,11]]},&quot;DOI&quot;:&quot;10.1145/3550469.3555383&quot;,&quot;ISBN&quot;:&quot;9781450394703&quot;,&quot;URL&quot;:&quot;https://doi.org/10.1145/3550469.3555383&quot;,&quot;abstract&quot;:&quot;Figure 1: We propose a radiance field framework equipped with time-aware neural voxels, which can learn dynamic scenes with an extremely fast convergence speed. Comparisons with D-NeRF [Pumarola et al. 2021] are shown. Sparse time-view images are taken and novel time and view images can be synthesized with our method. ABSTRACT Neural radiance fields (NeRF) have shown great success in model-ing 3D scenes and synthesizing novel-view images. However, most previous NeRF methods take much time to optimize one single * Equal contributions. † Corresponding author. scene. Explicit data structures, e.g. voxel features, show great potential to accelerate the training process. However, voxel features face two big challenges to be applied to dynamic scenes, i.e. mod-eling temporal information and capturing different scales of point motions. We propose a radiance field framework by representing scenes with time-aware voxel features, named as TiNeuVox. A tiny coordinate deformation network is introduced to model coarse motion trajectories and temporal information is further enhanced in the radiance network. A multi-distance interpolation method is proposed and applied on voxel features to model both small and large motions. Our framework significantly accelerates the optimization of dynamic radiance fields while maintaining high rendering quality. Empirical evaluation is performed on both synthetic and real scenes. Our TiNeuVox completes training with only 8 minutes and SA '22 Conference Papers, December 6-9, 2022, Daegu, Republic of Korea Fang, Yi, et al. 8-MB storage cost while showing similar or even better rendering performance than previous dynamic NeRF methods. Code is available at https://github.com/hustvl/TiNeuVox. CCS CONCEPTS • Computing methodologies → 3D imaging; Computational photography; Image-based rendering.&quot;,&quot;container-title-short&quot;:&quot;&quot;},&quot;isTemporary&quot;:false}]},{&quot;citationID&quot;:&quot;MENDELEY_CITATION_ac787ad9-ed09-4b86-972f-2a7a45b81854&quot;,&quot;properties&quot;:{&quot;noteIndex&quot;:0},&quot;isEdited&quot;:false,&quot;manualOverride&quot;:{&quot;isManuallyOverridden&quot;:false,&quot;citeprocText&quot;:&quot;(Park et al., 2019)&quot;,&quot;manualOverrideText&quot;:&quot;&quot;},&quot;citationTag&quot;:&quot;MENDELEY_CITATION_v3_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&quot;,&quot;citationItems&quot;:[{&quot;id&quot;:&quot;9a3aecb6-56ed-3e03-99e1-ea4e8fd339cd&quot;,&quot;itemData&quot;:{&quot;type&quot;:&quot;article-journal&quot;,&quot;id&quot;:&quot;9a3aecb6-56ed-3e03-99e1-ea4e8fd339cd&quot;,&quot;title&quot;:&quot;DeepSDF: Learning Continuous Signed Distance Functions for Shape Representation&quot;,&quot;author&quot;:[{&quot;family&quot;:&quot;Park&quot;,&quot;given&quot;:&quot;Jeong Joon&quot;,&quot;parse-names&quot;:false,&quot;dropping-particle&quot;:&quot;&quot;,&quot;non-dropping-particle&quot;:&quot;&quot;},{&quot;family&quot;:&quot;Florence&quot;,&quot;given&quot;:&quot;Peter&quot;,&quot;parse-names&quot;:false,&quot;dropping-particle&quot;:&quot;&quot;,&quot;non-dropping-particle&quot;:&quot;&quot;},{&quot;family&quot;:&quot;Straub&quot;,&quot;given&quot;:&quot;Julian&quot;,&quot;parse-names&quot;:false,&quot;dropping-particle&quot;:&quot;&quot;,&quot;non-dropping-particle&quot;:&quot;&quot;},{&quot;family&quot;:&quot;Newcombe&quot;,&quot;given&quot;:&quot;Richard&quot;,&quot;parse-names&quot;:false,&quot;dropping-particle&quot;:&quot;&quot;,&quot;non-dropping-particle&quot;:&quot;&quot;},{&quot;family&quot;:&quot;Lovegrove&quot;,&quot;given&quot;:&quot;Steven&quot;,&quot;parse-names&quot;:false,&quot;dropping-particle&quot;:&quot;&quot;,&quot;non-dropping-particle&quot;:&quot;&quot;}],&quot;container-title&quot;:&quot;Proceedings of the IEEE Computer Society Conference on Computer Vision and Pattern Recognition&quot;,&quot;accessed&quot;:{&quot;date-parts&quot;:[[2023,9,12]]},&quot;DOI&quot;:&quot;10.1109/CVPR.2019.00025&quot;,&quot;ISBN&quot;:&quot;9781728132938&quot;,&quot;ISSN&quot;:&quot;10636919&quot;,&quot;URL&quot;:&quot;https://arxiv.org/abs/1901.05103v1&quot;,&quot;issued&quot;:{&quot;date-parts&quot;:[[2019,1,16]]},&quot;page&quot;:&quot;165-174&quot;,&quot;abstract&quot;:&quot;Computer graphics, 3D computer vision and robotics communities have produced\nmultiple approaches to representing 3D geometry for rendering and\nreconstruction. These provide trade-offs across fidelity, efficiency and\ncompression capabilities. In this work, we introduce DeepSDF, a learned\ncontinuous Signed Distance Function (SDF) representation of a class of shapes\nthat enables high quality shape representation, interpolation and completion\nfrom partial and noisy 3D input data. DeepSDF, like its classical counterpart,\nrepresents a shape's surface by a continuous volumetric field: the magnitude of\na point in the field represents the distance to the surface boundary and the\nsign indicates whether the region is inside (-) or outside (+) of the shape,\nhence our representation implicitly encodes a shape's boundary as the\nzero-level-set of the learned function while explicitly representing the\nclassification of space as being part of the shapes interior or not. While\nclassical SDF's both in analytical or discretized voxel form typically\nrepresent the surface of a single shape, DeepSDF can represent an entire class\nof shapes. Furthermore, we show state-of-the-art performance for learned 3D\nshape representation and completion while reducing the model size by an order\nof magnitude compared with previous work.&quot;,&quot;publisher&quot;:&quot;IEEE Computer Society&quot;,&quot;volume&quot;:&quot;2019-June&quot;,&quot;container-title-short&quot;:&quot;&quot;},&quot;isTemporary&quot;:false}]},{&quot;citationID&quot;:&quot;MENDELEY_CITATION_c263df5e-dcba-4b9a-939c-6ea9b4341bd4&quot;,&quot;properties&quot;:{&quot;noteIndex&quot;:0},&quot;isEdited&quot;:false,&quot;manualOverride&quot;:{&quot;isManuallyOverridden&quot;:false,&quot;citeprocText&quot;:&quot;(Mescheder et al., 2018; Wu et al., 2015)&quot;,&quot;manualOverrideText&quot;:&quot;&quot;},&quot;citationTag&quot;:&quot;MENDELEY_CITATION_v3_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&quot;,&quot;citationItems&quot;:[{&quot;id&quot;:&quot;7847ec28-9d0c-352e-9dfb-89eca6f201df&quot;,&quot;itemData&quot;:{&quot;type&quot;:&quot;article-journal&quot;,&quot;id&quot;:&quot;7847ec28-9d0c-352e-9dfb-89eca6f201df&quot;,&quot;title&quot;:&quot;Occupancy Networks: Learning 3D Reconstruction in Function Space&quot;,&quot;author&quot;:[{&quot;family&quot;:&quot;Mescheder&quot;,&quot;given&quot;:&quot;Lars&quot;,&quot;parse-names&quot;:false,&quot;dropping-particle&quot;:&quot;&quot;,&quot;non-dropping-particle&quot;:&quot;&quot;},{&quot;family&quot;:&quot;Oechsle&quot;,&quot;given&quot;:&quot;Michael&quot;,&quot;parse-names&quot;:false,&quot;dropping-particle&quot;:&quot;&quot;,&quot;non-dropping-particle&quot;:&quot;&quot;},{&quot;family&quot;:&quot;Niemeyer&quot;,&quot;given&quot;:&quot;Michael&quot;,&quot;parse-names&quot;:false,&quot;dropping-particle&quot;:&quot;&quot;,&quot;non-dropping-particle&quot;:&quot;&quot;},{&quot;family&quot;:&quot;Nowozin&quot;,&quot;given&quot;:&quot;Sebastian&quot;,&quot;parse-names&quot;:false,&quot;dropping-particle&quot;:&quot;&quot;,&quot;non-dropping-particle&quot;:&quot;&quot;},{&quot;family&quot;:&quot;Geiger&quot;,&quot;given&quot;:&quot;Andreas&quot;,&quot;parse-names&quot;:false,&quot;dropping-particle&quot;:&quot;&quot;,&quot;non-dropping-particle&quot;:&quot;&quot;}],&quot;container-title&quot;:&quot;Proceedings of the IEEE Computer Society Conference on Computer Vision and Pattern Recognition&quot;,&quot;accessed&quot;:{&quot;date-parts&quot;:[[2023,9,12]]},&quot;DOI&quot;:&quot;10.1109/CVPR.2019.00459&quot;,&quot;ISBN&quot;:&quot;9781728132938&quot;,&quot;ISSN&quot;:&quot;10636919&quot;,&quot;URL&quot;:&quot;https://arxiv.org/abs/1812.03828v2&quot;,&quot;issued&quot;:{&quot;date-parts&quot;:[[2018,12,10]]},&quot;page&quot;:&quot;4455-4465&quot;,&quot;abstract&quot;:&quot;With the advent of deep neural networks, learning-based approaches for 3D\nreconstruction have gained popularity. However, unlike for images, in 3D there\nis no canonical representation which is both computationally and memory\nefficient yet allows for representing high-resolution geometry of arbitrary\ntopology. Many of the state-of-the-art learning-based 3D reconstruction\napproaches can hence only represent very coarse 3D geometry or are limited to a\nrestricted domain. In this paper, we propose Occupancy Networks, a new\nrepresentation for learning-based 3D reconstruction methods. Occupancy networks\nimplicitly represent the 3D surface as the continuous decision boundary of a\ndeep neural network classifier. In contrast to existing approaches, our\nrepresentation encodes a description of the 3D output at infinite resolution\nwithout excessive memory footprint. We validate that our representation can\nefficiently encode 3D structure and can be inferred from various kinds of\ninput. Our experiments demonstrate competitive results, both qualitatively and\nquantitatively, for the challenging tasks of 3D reconstruction from single\nimages, noisy point clouds and coarse discrete voxel grids. We believe that\noccupancy networks will become a useful tool in a wide variety of\nlearning-based 3D tasks.&quot;,&quot;publisher&quot;:&quot;IEEE Computer Society&quot;,&quot;volume&quot;:&quot;2019-June&quot;,&quot;container-title-short&quot;:&quot;&quot;},&quot;isTemporary&quot;:false},{&quot;id&quot;:&quot;9e7b67d0-6b23-36d8-8184-4bd806baa744&quot;,&quot;itemData&quot;:{&quot;type&quot;:&quot;article-journal&quot;,&quot;id&quot;:&quot;9e7b67d0-6b23-36d8-8184-4bd806baa744&quot;,&quot;title&quot;:&quot;3D ShapeNets: A deep representation for volumetric shapes&quot;,&quot;author&quot;:[{&quot;family&quot;:&quot;Wu&quot;,&quot;given&quot;:&quot;Zhirong&quot;,&quot;parse-names&quot;:false,&quot;dropping-particle&quot;:&quot;&quot;,&quot;non-dropping-particle&quot;:&quot;&quot;},{&quot;family&quot;:&quot;Song&quot;,&quot;given&quot;:&quot;Shuran&quot;,&quot;parse-names&quot;:false,&quot;dropping-particle&quot;:&quot;&quot;,&quot;non-dropping-particle&quot;:&quot;&quot;},{&quot;family&quot;:&quot;Khosla&quot;,&quot;given&quot;:&quot;Aditya&quot;,&quot;parse-names&quot;:false,&quot;dropping-particle&quot;:&quot;&quot;,&quot;non-dropping-particle&quot;:&quot;&quot;},{&quot;family&quot;:&quot;Yu&quot;,&quot;given&quot;:&quot;Fisher&quot;,&quot;parse-names&quot;:false,&quot;dropping-particle&quot;:&quot;&quot;,&quot;non-dropping-particle&quot;:&quot;&quot;},{&quot;family&quot;:&quot;Zhang&quot;,&quot;given&quot;:&quot;Linguang&quot;,&quot;parse-names&quot;:false,&quot;dropping-particle&quot;:&quot;&quot;,&quot;non-dropping-particle&quot;:&quot;&quot;},{&quot;family&quot;:&quot;Tang&quot;,&quot;given&quot;:&quot;Xiaoou&quot;,&quot;parse-names&quot;:false,&quot;dropping-particle&quot;:&quot;&quot;,&quot;non-dropping-particle&quot;:&quot;&quot;},{&quot;family&quot;:&quot;Xiao&quot;,&quot;given&quot;:&quot;Jianxiong&quot;,&quot;parse-names&quot;:false,&quot;dropping-particle&quot;:&quot;&quot;,&quot;non-dropping-particle&quot;:&quot;&quot;}],&quot;container-title&quot;:&quot;Proceedings of the IEEE Computer Society Conference on Computer Vision and Pattern Recognition&quot;,&quot;accessed&quot;:{&quot;date-parts&quot;:[[2023,9,12]]},&quot;DOI&quot;:&quot;10.1109/CVPR.2015.7298801&quot;,&quot;ISBN&quot;:&quot;9781467369640&quot;,&quot;ISSN&quot;:&quot;10636919&quot;,&quot;issued&quot;:{&quot;date-parts&quot;:[[2015,10,14]]},&quot;page&quot;:&quot;1912-1920&quot;,&quot;abstract&quot;:&quot;3D shape is a crucial but heavily underutilized cue in today's computer vision systems, mostly due to the lack of a good generic shape representation. With the recent availability of inexpensive 2.5D depth sensors (e.g. Microsoft Kinect), it is becoming increasingly important to have a powerful 3D shape representation in the loop. Apart from category recognition, recovering full 3D shapes from view-based 2.5D depth maps is also a critical part of visual understanding. To this end, we propose to represent a geometric 3D shape as a probability distribution of binary variables on a 3D voxel grid, using a Convolutional Deep Belief Network. Our model, 3D ShapeNets, learns the distribution of complex 3D shapes across different object categories and arbitrary poses from raw CAD data, and discovers hierarchical compositional part representation automatically. It naturally supports joint object recognition and shape completion from 2.5D depth maps, and it enables active object recognition through view planning. To train our 3D deep learning model, we construct ModelNet - a large-scale 3D CAD model dataset. Extensive experiments show that our 3D deep representation enables significant performance improvement over the-state-of-the-arts in a variety of tasks.&quot;,&quot;publisher&quot;:&quot;IEEE Computer Society&quot;,&quot;volume&quot;:&quot;07-12-June-2015&quot;,&quot;container-title-short&quot;:&quot;&quot;},&quot;isTemporary&quot;:false}]},{&quot;citationID&quot;:&quot;MENDELEY_CITATION_b693edcb-2751-496c-889e-10d87f5b3cff&quot;,&quot;properties&quot;:{&quot;noteIndex&quot;:0},&quot;isEdited&quot;:false,&quot;manualOverride&quot;:{&quot;isManuallyOverridden&quot;:true,&quot;citeprocText&quot;:&quot;(&lt;i&gt;GIRAFFE: Representing Scenes as Compositional Generative Neural Feature Fields&lt;/i&gt;, n.d.; Sitzmann et al., 2020; Wu et al., 2015)&quot;,&quot;manualOverrideText&quot;:&quot;(Sitzmann et al., 2020; Wu et al., 2015)&quot;},&quot;citationTag&quot;:&quot;MENDELEY_CITATION_v3_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&quot;,&quot;citationItems&quot;:[{&quot;id&quot;:&quot;9e7b67d0-6b23-36d8-8184-4bd806baa744&quot;,&quot;itemData&quot;:{&quot;type&quot;:&quot;article-journal&quot;,&quot;id&quot;:&quot;9e7b67d0-6b23-36d8-8184-4bd806baa744&quot;,&quot;title&quot;:&quot;3D ShapeNets: A deep representation for volumetric shapes&quot;,&quot;author&quot;:[{&quot;family&quot;:&quot;Wu&quot;,&quot;given&quot;:&quot;Zhirong&quot;,&quot;parse-names&quot;:false,&quot;dropping-particle&quot;:&quot;&quot;,&quot;non-dropping-particle&quot;:&quot;&quot;},{&quot;family&quot;:&quot;Song&quot;,&quot;given&quot;:&quot;Shuran&quot;,&quot;parse-names&quot;:false,&quot;dropping-particle&quot;:&quot;&quot;,&quot;non-dropping-particle&quot;:&quot;&quot;},{&quot;family&quot;:&quot;Khosla&quot;,&quot;given&quot;:&quot;Aditya&quot;,&quot;parse-names&quot;:false,&quot;dropping-particle&quot;:&quot;&quot;,&quot;non-dropping-particle&quot;:&quot;&quot;},{&quot;family&quot;:&quot;Yu&quot;,&quot;given&quot;:&quot;Fisher&quot;,&quot;parse-names&quot;:false,&quot;dropping-particle&quot;:&quot;&quot;,&quot;non-dropping-particle&quot;:&quot;&quot;},{&quot;family&quot;:&quot;Zhang&quot;,&quot;given&quot;:&quot;Linguang&quot;,&quot;parse-names&quot;:false,&quot;dropping-particle&quot;:&quot;&quot;,&quot;non-dropping-particle&quot;:&quot;&quot;},{&quot;family&quot;:&quot;Tang&quot;,&quot;given&quot;:&quot;Xiaoou&quot;,&quot;parse-names&quot;:false,&quot;dropping-particle&quot;:&quot;&quot;,&quot;non-dropping-particle&quot;:&quot;&quot;},{&quot;family&quot;:&quot;Xiao&quot;,&quot;given&quot;:&quot;Jianxiong&quot;,&quot;parse-names&quot;:false,&quot;dropping-particle&quot;:&quot;&quot;,&quot;non-dropping-particle&quot;:&quot;&quot;}],&quot;container-title&quot;:&quot;Proceedings of the IEEE Computer Society Conference on Computer Vision and Pattern Recognition&quot;,&quot;accessed&quot;:{&quot;date-parts&quot;:[[2023,9,12]]},&quot;DOI&quot;:&quot;10.1109/CVPR.2015.7298801&quot;,&quot;ISBN&quot;:&quot;9781467369640&quot;,&quot;ISSN&quot;:&quot;10636919&quot;,&quot;issued&quot;:{&quot;date-parts&quot;:[[2015,10,14]]},&quot;page&quot;:&quot;1912-1920&quot;,&quot;abstract&quot;:&quot;3D shape is a crucial but heavily underutilized cue in today's computer vision systems, mostly due to the lack of a good generic shape representation. With the recent availability of inexpensive 2.5D depth sensors (e.g. Microsoft Kinect), it is becoming increasingly important to have a powerful 3D shape representation in the loop. Apart from category recognition, recovering full 3D shapes from view-based 2.5D depth maps is also a critical part of visual understanding. To this end, we propose to represent a geometric 3D shape as a probability distribution of binary variables on a 3D voxel grid, using a Convolutional Deep Belief Network. Our model, 3D ShapeNets, learns the distribution of complex 3D shapes across different object categories and arbitrary poses from raw CAD data, and discovers hierarchical compositional part representation automatically. It naturally supports joint object recognition and shape completion from 2.5D depth maps, and it enables active object recognition through view planning. To train our 3D deep learning model, we construct ModelNet - a large-scale 3D CAD model dataset. Extensive experiments show that our 3D deep representation enables significant performance improvement over the-state-of-the-arts in a variety of tasks.&quot;,&quot;publisher&quot;:&quot;IEEE Computer Society&quot;,&quot;volume&quot;:&quot;07-12-June-2015&quot;,&quot;container-title-short&quot;:&quot;&quot;},&quot;isTemporary&quot;:false},{&quot;id&quot;:&quot;8a3a14ba-508b-39fc-a9e3-a5c20dde9070&quot;,&quot;itemData&quot;:{&quot;type&quot;:&quot;webpage&quot;,&quot;id&quot;:&quot;8a3a14ba-508b-39fc-a9e3-a5c20dde9070&quot;,&quot;title&quot;:&quot;GIRAFFE: Representing Scenes as Compositional Generative Neural Feature Fields&quot;,&quot;accessed&quot;:{&quot;date-parts&quot;:[[2023,9,12]]},&quot;URL&quot;:&quot;https://m-niemeyer.github.io/project-pages/giraffe/&quot;,&quot;container-title-short&quot;:&quot;&quot;},&quot;isTemporary&quot;:false},{&quot;id&quot;:&quot;af153391-72a4-3c33-8455-8d6923c1abfa&quot;,&quot;itemData&quot;:{&quot;type&quot;:&quot;article-journal&quot;,&quot;id&quot;:&quot;af153391-72a4-3c33-8455-8d6923c1abfa&quot;,&quot;title&quot;:&quot;Implicit Neural Representations with Periodic Activation Functions&quot;,&quot;author&quot;:[{&quot;family&quot;:&quot;Sitzmann&quot;,&quot;given&quot;:&quot;Vincent&quot;,&quot;parse-names&quot;:false,&quot;dropping-particle&quot;:&quot;&quot;,&quot;non-dropping-particle&quot;:&quot;&quot;},{&quot;family&quot;:&quot;Martel&quot;,&quot;given&quot;:&quot;Julien N P&quot;,&quot;parse-names&quot;:false,&quot;dropping-particle&quot;:&quot;&quot;,&quot;non-dropping-particle&quot;:&quot;&quot;},{&quot;family&quot;:&quot;Bergman&quot;,&quot;given&quot;:&quot;Alexander W&quot;,&quot;parse-names&quot;:false,&quot;dropping-particle&quot;:&quot;&quot;,&quot;non-dropping-particle&quot;:&quot;&quot;},{&quot;family&quot;:&quot;Lindell&quot;,&quot;given&quot;:&quot;David B&quot;,&quot;parse-names&quot;:false,&quot;dropping-particle&quot;:&quot;&quot;,&quot;non-dropping-particle&quot;:&quot;&quot;},{&quot;family&quot;:&quot;Wetzstein&quot;,&quot;given&quot;:&quot;Gordon&quot;,&quot;parse-names&quot;:false,&quot;dropping-particle&quot;:&quot;&quot;,&quot;non-dropping-particle&quot;:&quot;&quot;}],&quot;container-title&quot;:&quot;Advances in Neural Information Processing Systems&quot;,&quot;container-title-short&quot;:&quot;Adv Neural Inf Process Syst&quot;,&quot;accessed&quot;:{&quot;date-parts&quot;:[[2023,9,12]]},&quot;issued&quot;:{&quot;date-parts&quot;:[[2020]]},&quot;page&quot;:&quot;7462-7473&quot;,&quot;abstract&quot;:&quot;Implicitly defined, continuous, differentiable signal representations parameterized by neural networks have emerged as a powerful paradigm, offering many possible benefits over conventional representations. However, current network architectures for such implicit neural representations are incapable of modeling signals with fine detail. They also fail to accurately model spatial and temporal derivatives, which is necessary to represent signals defined implicitly by differential equations. We propose to leverage periodic activation functions for implicit neural representations and demonstrate that these networks, dubbed sinusoidal representation networks or SIRENs, are ideally suited for representing complex natural signals and their derivatives. We analyze SIREN activation statistics to propose a principled initialization scheme and demonstrate the representation of images, wavefields, video, sound, three-dimensional shapes, and their derivatives. Further, we show how SIRENs can be leveraged to solve challenging boundary value problems, such as particular Eikonal equations (yielding signed distance functions), the Poisson equation, and the Helmholtz and wave equations. Lastly, we combine SIRENs with hypernetworks to learn priors over the space of SIREN functions. Please see the project website for a video overview of the proposed method and all applications.&quot;,&quot;volume&quot;:&quot;33&quot;},&quot;isTemporary&quot;:false}]},{&quot;citationID&quot;:&quot;MENDELEY_CITATION_06c53cd8-27a0-458c-9acc-8a00606b272b&quot;,&quot;properties&quot;:{&quot;noteIndex&quot;:0},&quot;isEdited&quot;:false,&quot;manualOverride&quot;:{&quot;isManuallyOverridden&quot;:false,&quot;citeprocText&quot;:&quot;(Mildenhall et al., 2020)&quot;,&quot;manualOverrideText&quot;:&quot;&quot;},&quot;citationTag&quot;:&quot;MENDELEY_CITATION_v3_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&quot;,&quot;citationItems&quot;:[{&quot;id&quot;:&quot;6df5bf74-92af-3ee3-b52d-e7a27fa44db5&quot;,&quot;itemData&quot;:{&quot;type&quot;:&quot;article-journal&quot;,&quot;id&quot;:&quot;6df5bf74-92af-3ee3-b52d-e7a27fa44db5&quot;,&quot;title&quot;:&quot;NeRF: Representing Scenes as Neural Radiance Fields for View Synthesis&quot;,&quot;author&quot;:[{&quot;family&quot;:&quot;Mildenhall&quot;,&quot;given&quot;:&quot;Ben&quot;,&quot;parse-names&quot;:false,&quot;dropping-particle&quot;:&quot;&quot;,&quot;non-dropping-particle&quot;:&quot;&quot;},{&quot;family&quot;:&quot;Srinivasan&quot;,&quot;given&quot;:&quot;Pratul P.&quot;,&quot;parse-names&quot;:false,&quot;dropping-particle&quot;:&quot;&quot;,&quot;non-dropping-particle&quot;:&quot;&quot;},{&quot;family&quot;:&quot;Tancik&quot;,&quot;given&quot;:&quot;Matthew&quot;,&quot;parse-names&quot;:false,&quot;dropping-particle&quot;:&quot;&quot;,&quot;non-dropping-particle&quot;:&quot;&quot;},{&quot;family&quot;:&quot;Barron&quot;,&quot;given&quot;:&quot;Jonathan T.&quot;,&quot;parse-names&quot;:false,&quot;dropping-particle&quot;:&quot;&quot;,&quot;non-dropping-particle&quot;:&quot;&quot;},{&quot;family&quot;:&quot;Ramamoorthi&quot;,&quot;given&quot;:&quot;Ravi&quot;,&quot;parse-names&quot;:false,&quot;dropping-particle&quot;:&quot;&quot;,&quot;non-dropping-particle&quot;:&quot;&quot;},{&quot;family&quot;:&quot;Ng&quot;,&quot;given&quot;:&quot;Ren&quot;,&quot;parse-names&quot;:false,&quot;dropping-particle&quot;:&quot;&quot;,&quot;non-dropping-particle&quot;:&quot;&quot;}],&quot;container-title&quot;:&quot;Lecture Notes in Computer Science (including subseries Lecture Notes in Artificial Intelligence and Lecture Notes in Bioinformatics)&quot;,&quot;accessed&quot;:{&quot;date-parts&quot;:[[2023,8,8]]},&quot;DOI&quot;:&quot;10.1007/978-3-030-58452-8_24&quot;,&quot;ISBN&quot;:&quot;9783030584511&quot;,&quot;ISSN&quot;:&quot;16113349&quot;,&quot;URL&quot;:&quot;https://arxiv.org/abs/2003.08934v2&quot;,&quot;issued&quot;:{&quot;date-parts&quot;:[[2020,3,19]]},&quot;page&quot;:&quot;405-421&quot;,&quot;abstract&quot;:&quot;We present a method that achieves state-of-the-art results for synthesizing\nnovel views of complex scenes by optimizing an underlying continuous volumetric\nscene function using a sparse set of input views. Our algorithm represents a\nscene using a fully-connected (non-convolutional) deep network, whose input is\na single continuous 5D coordinate (spatial location $(x,y,z)$ and viewing\ndirection $(\\theta, \\phi)$) and whose output is the volume density and\nview-dependent emitted radiance at that spatial location. We synthesize views\nby querying 5D coordinates along camera rays and use classic volume rendering\ntechniques to project the output colors and densities into an image. Because\nvolume rendering is naturally differentiable, the only input required to\noptimize our representation is a set of images with known camera poses. We\ndescribe how to effectively optimize neural radiance fields to render\nphotorealistic novel views of scenes with complicated geometry and appearance,\nand demonstrate results that outperform prior work on neural rendering and view\nsynthesis. View synthesis results are best viewed as videos, so we urge readers\nto view our supplementary video for convincing comparisons.&quot;,&quot;publisher&quot;:&quot;Springer Science and Business Media Deutschland GmbH&quot;,&quot;volume&quot;:&quot;12346 LNCS&quot;,&quot;container-title-short&quot;:&quot;&quot;},&quot;isTemporary&quot;:false}]},{&quot;citationID&quot;:&quot;MENDELEY_CITATION_19efcee8-fb70-4c9e-b134-076bc89b720d&quot;,&quot;properties&quot;:{&quot;noteIndex&quot;:0},&quot;isEdited&quot;:false,&quot;manualOverride&quot;:{&quot;isManuallyOverridden&quot;:false,&quot;citeprocText&quot;:&quot;(Mildenhall et al., 2020)&quot;,&quot;manualOverrideText&quot;:&quot;&quot;},&quot;citationTag&quot;:&quot;MENDELEY_CITATION_v3_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&quot;,&quot;citationItems&quot;:[{&quot;id&quot;:&quot;6df5bf74-92af-3ee3-b52d-e7a27fa44db5&quot;,&quot;itemData&quot;:{&quot;type&quot;:&quot;article-journal&quot;,&quot;id&quot;:&quot;6df5bf74-92af-3ee3-b52d-e7a27fa44db5&quot;,&quot;title&quot;:&quot;NeRF: Representing Scenes as Neural Radiance Fields for View Synthesis&quot;,&quot;author&quot;:[{&quot;family&quot;:&quot;Mildenhall&quot;,&quot;given&quot;:&quot;Ben&quot;,&quot;parse-names&quot;:false,&quot;dropping-particle&quot;:&quot;&quot;,&quot;non-dropping-particle&quot;:&quot;&quot;},{&quot;family&quot;:&quot;Srinivasan&quot;,&quot;given&quot;:&quot;Pratul P.&quot;,&quot;parse-names&quot;:false,&quot;dropping-particle&quot;:&quot;&quot;,&quot;non-dropping-particle&quot;:&quot;&quot;},{&quot;family&quot;:&quot;Tancik&quot;,&quot;given&quot;:&quot;Matthew&quot;,&quot;parse-names&quot;:false,&quot;dropping-particle&quot;:&quot;&quot;,&quot;non-dropping-particle&quot;:&quot;&quot;},{&quot;family&quot;:&quot;Barron&quot;,&quot;given&quot;:&quot;Jonathan T.&quot;,&quot;parse-names&quot;:false,&quot;dropping-particle&quot;:&quot;&quot;,&quot;non-dropping-particle&quot;:&quot;&quot;},{&quot;family&quot;:&quot;Ramamoorthi&quot;,&quot;given&quot;:&quot;Ravi&quot;,&quot;parse-names&quot;:false,&quot;dropping-particle&quot;:&quot;&quot;,&quot;non-dropping-particle&quot;:&quot;&quot;},{&quot;family&quot;:&quot;Ng&quot;,&quot;given&quot;:&quot;Ren&quot;,&quot;parse-names&quot;:false,&quot;dropping-particle&quot;:&quot;&quot;,&quot;non-dropping-particle&quot;:&quot;&quot;}],&quot;container-title&quot;:&quot;Lecture Notes in Computer Science (including subseries Lecture Notes in Artificial Intelligence and Lecture Notes in Bioinformatics)&quot;,&quot;accessed&quot;:{&quot;date-parts&quot;:[[2023,8,8]]},&quot;DOI&quot;:&quot;10.1007/978-3-030-58452-8_24&quot;,&quot;ISBN&quot;:&quot;9783030584511&quot;,&quot;ISSN&quot;:&quot;16113349&quot;,&quot;URL&quot;:&quot;https://arxiv.org/abs/2003.08934v2&quot;,&quot;issued&quot;:{&quot;date-parts&quot;:[[2020,3,19]]},&quot;page&quot;:&quot;405-421&quot;,&quot;abstract&quot;:&quot;We present a method that achieves state-of-the-art results for synthesizing\nnovel views of complex scenes by optimizing an underlying continuous volumetric\nscene function using a sparse set of input views. Our algorithm represents a\nscene using a fully-connected (non-convolutional) deep network, whose input is\na single continuous 5D coordinate (spatial location $(x,y,z)$ and viewing\ndirection $(\\theta, \\phi)$) and whose output is the volume density and\nview-dependent emitted radiance at that spatial location. We synthesize views\nby querying 5D coordinates along camera rays and use classic volume rendering\ntechniques to project the output colors and densities into an image. Because\nvolume rendering is naturally differentiable, the only input required to\noptimize our representation is a set of images with known camera poses. We\ndescribe how to effectively optimize neural radiance fields to render\nphotorealistic novel views of scenes with complicated geometry and appearance,\nand demonstrate results that outperform prior work on neural rendering and view\nsynthesis. View synthesis results are best viewed as videos, so we urge readers\nto view our supplementary video for convincing comparisons.&quot;,&quot;publisher&quot;:&quot;Springer Science and Business Media Deutschland GmbH&quot;,&quot;volume&quot;:&quot;12346 LNCS&quot;,&quot;container-title-short&quot;:&quot;&quot;},&quot;isTemporary&quot;:false}]},{&quot;citationID&quot;:&quot;MENDELEY_CITATION_71e912f2-b711-45d4-ba0f-234193dd69f2&quot;,&quot;properties&quot;:{&quot;noteIndex&quot;:0},&quot;isEdited&quot;:false,&quot;manualOverride&quot;:{&quot;isManuallyOverridden&quot;:false,&quot;citeprocText&quot;:&quot;(Hartley &amp;#38; Zisserman, 2000)&quot;,&quot;manualOverrideText&quot;:&quot;&quot;},&quot;citationTag&quot;:&quot;MENDELEY_CITATION_v3_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&quot;,&quot;citationItems&quot;:[{&quot;id&quot;:&quot;9cf3e64b-6733-379b-84b0-f3079d33485c&quot;,&quot;itemData&quot;:{&quot;type&quot;:&quot;article-journal&quot;,&quot;id&quot;:&quot;9cf3e64b-6733-379b-84b0-f3079d33485c&quot;,&quot;title&quot;:&quot;Multiple View Geometry in Computer Vision, Second Edition&quot;,&quot;author&quot;:[{&quot;family&quot;:&quot;Hartley&quot;,&quot;given&quot;:&quot;Richard&quot;,&quot;parse-names&quot;:false,&quot;dropping-particle&quot;:&quot;&quot;,&quot;non-dropping-particle&quot;:&quot;&quot;},{&quot;family&quot;:&quot;Zisserman&quot;,&quot;given&quot;:&quot;Andrew&quot;,&quot;parse-names&quot;:false,&quot;dropping-particle&quot;:&quot;&quot;,&quot;non-dropping-particle&quot;:&quot;&quot;}],&quot;accessed&quot;:{&quot;date-parts&quot;:[[2023,9,12]]},&quot;ISBN&quot;:&quot;9780521540513&quot;,&quot;URL&quot;:&quot;www.cambridge.org/9780521540513&quot;,&quot;issued&quot;:{&quot;date-parts&quot;:[[2000]]},&quot;container-title-short&quot;:&quot;&quot;},&quot;isTemporary&quot;:false}]},{&quot;citationID&quot;:&quot;MENDELEY_CITATION_83e4913c-3e8a-48b7-b258-9efe8c0a7e70&quot;,&quot;properties&quot;:{&quot;noteIndex&quot;:0},&quot;isEdited&quot;:false,&quot;manualOverride&quot;:{&quot;isManuallyOverridden&quot;:false,&quot;citeprocText&quot;:&quot;(Heikkila &amp;#38; Silven, 1997)&quot;,&quot;manualOverrideText&quot;:&quot;&quot;},&quot;citationTag&quot;:&quot;MENDELEY_CITATION_v3_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&quot;,&quot;citationItems&quot;:[{&quot;id&quot;:&quot;358fd2eb-4101-3165-ab38-6b03b512fcf3&quot;,&quot;itemData&quot;:{&quot;type&quot;:&quot;article-journal&quot;,&quot;id&quot;:&quot;358fd2eb-4101-3165-ab38-6b03b512fcf3&quot;,&quot;title&quot;:&quot;Four-step camera calibration procedure with implicit image correction&quot;,&quot;author&quot;:[{&quot;family&quot;:&quot;Heikkila&quot;,&quot;given&quot;:&quot;Janne&quot;,&quot;parse-names&quot;:false,&quot;dropping-particle&quot;:&quot;&quot;,&quot;non-dropping-particle&quot;:&quot;&quot;},{&quot;family&quot;:&quot;Silven&quot;,&quot;given&quot;:&quot;Olli&quot;,&quot;parse-names&quot;:false,&quot;dropping-particle&quot;:&quot;&quot;,&quot;non-dropping-particle&quot;:&quot;&quot;}],&quot;container-title&quot;:&quot;Proceedings of the IEEE Computer Society Conference on Computer Vision and Pattern Recognition&quot;,&quot;accessed&quot;:{&quot;date-parts&quot;:[[2023,9,12]]},&quot;DOI&quot;:&quot;10.1109/CVPR.1997.609468&quot;,&quot;ISSN&quot;:&quot;10636919&quot;,&quot;issued&quot;:{&quot;date-parts&quot;:[[1997]]},&quot;page&quot;:&quot;1106-1112&quot;,&quot;abstract&quot;:&quot;In geometrical camera calibration the objective is to determine a set of camera parameters that describe the mapping between 3-D reference coordinates and 2-D image coordinates. Various methods for camera calibration can be found from the literature. However, surprisingly little attention has been paid to the whole calibration procedure, i.e., control point extraction from images, model fitting, image correction, and errors originating in these stages. The main interest has been in model fitting, although the other stages are also important. In this paper we present a four-step calibration procedure that is an extension to the two-step method. There is an additional step to compensate for distortion caused by circular features, and a step for correcting the distorted image coordinates. The image correction is performed with an empirical inverse model that accurately compensates for radial and tangential distortions. Finally, a linear method for solving the parameters of the inverse model is presented.&quot;,&quot;publisher&quot;:&quot;IEEE&quot;,&quot;container-title-short&quot;:&quot;&quot;},&quot;isTemporary&quot;:false}]},{&quot;citationID&quot;:&quot;MENDELEY_CITATION_5bae80fd-3619-49b7-abaf-f286785502d1&quot;,&quot;properties&quot;:{&quot;noteIndex&quot;:0},&quot;isEdited&quot;:false,&quot;manualOverride&quot;:{&quot;isManuallyOverridden&quot;:false,&quot;citeprocText&quot;:&quot;(Heikkila &amp;#38; Silven, 1997)&quot;,&quot;manualOverrideText&quot;:&quot;&quot;},&quot;citationTag&quot;:&quot;MENDELEY_CITATION_v3_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&quot;,&quot;citationItems&quot;:[{&quot;id&quot;:&quot;358fd2eb-4101-3165-ab38-6b03b512fcf3&quot;,&quot;itemData&quot;:{&quot;type&quot;:&quot;article-journal&quot;,&quot;id&quot;:&quot;358fd2eb-4101-3165-ab38-6b03b512fcf3&quot;,&quot;title&quot;:&quot;Four-step camera calibration procedure with implicit image correction&quot;,&quot;author&quot;:[{&quot;family&quot;:&quot;Heikkila&quot;,&quot;given&quot;:&quot;Janne&quot;,&quot;parse-names&quot;:false,&quot;dropping-particle&quot;:&quot;&quot;,&quot;non-dropping-particle&quot;:&quot;&quot;},{&quot;family&quot;:&quot;Silven&quot;,&quot;given&quot;:&quot;Olli&quot;,&quot;parse-names&quot;:false,&quot;dropping-particle&quot;:&quot;&quot;,&quot;non-dropping-particle&quot;:&quot;&quot;}],&quot;container-title&quot;:&quot;Proceedings of the IEEE Computer Society Conference on Computer Vision and Pattern Recognition&quot;,&quot;accessed&quot;:{&quot;date-parts&quot;:[[2023,9,12]]},&quot;DOI&quot;:&quot;10.1109/CVPR.1997.609468&quot;,&quot;ISSN&quot;:&quot;10636919&quot;,&quot;issued&quot;:{&quot;date-parts&quot;:[[1997]]},&quot;page&quot;:&quot;1106-1112&quot;,&quot;abstract&quot;:&quot;In geometrical camera calibration the objective is to determine a set of camera parameters that describe the mapping between 3-D reference coordinates and 2-D image coordinates. Various methods for camera calibration can be found from the literature. However, surprisingly little attention has been paid to the whole calibration procedure, i.e., control point extraction from images, model fitting, image correction, and errors originating in these stages. The main interest has been in model fitting, although the other stages are also important. In this paper we present a four-step calibration procedure that is an extension to the two-step method. There is an additional step to compensate for distortion caused by circular features, and a step for correcting the distorted image coordinates. The image correction is performed with an empirical inverse model that accurately compensates for radial and tangential distortions. Finally, a linear method for solving the parameters of the inverse model is presented.&quot;,&quot;publisher&quot;:&quot;IEEE&quot;,&quot;container-title-short&quot;:&quot;&quot;},&quot;isTemporary&quot;:false}]},{&quot;citationID&quot;:&quot;MENDELEY_CITATION_a2d4ca66-d1ee-4903-9842-3a3d2cd853c5&quot;,&quot;properties&quot;:{&quot;noteIndex&quot;:0},&quot;isEdited&quot;:false,&quot;manualOverride&quot;:{&quot;isManuallyOverridden&quot;:false,&quot;citeprocText&quot;:&quot;(Heikkila &amp;#38; Silven, 1997)&quot;,&quot;manualOverrideText&quot;:&quot;&quot;},&quot;citationTag&quot;:&quot;MENDELEY_CITATION_v3_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&quot;,&quot;citationItems&quot;:[{&quot;id&quot;:&quot;358fd2eb-4101-3165-ab38-6b03b512fcf3&quot;,&quot;itemData&quot;:{&quot;type&quot;:&quot;article-journal&quot;,&quot;id&quot;:&quot;358fd2eb-4101-3165-ab38-6b03b512fcf3&quot;,&quot;title&quot;:&quot;Four-step camera calibration procedure with implicit image correction&quot;,&quot;author&quot;:[{&quot;family&quot;:&quot;Heikkila&quot;,&quot;given&quot;:&quot;Janne&quot;,&quot;parse-names&quot;:false,&quot;dropping-particle&quot;:&quot;&quot;,&quot;non-dropping-particle&quot;:&quot;&quot;},{&quot;family&quot;:&quot;Silven&quot;,&quot;given&quot;:&quot;Olli&quot;,&quot;parse-names&quot;:false,&quot;dropping-particle&quot;:&quot;&quot;,&quot;non-dropping-particle&quot;:&quot;&quot;}],&quot;container-title&quot;:&quot;Proceedings of the IEEE Computer Society Conference on Computer Vision and Pattern Recognition&quot;,&quot;accessed&quot;:{&quot;date-parts&quot;:[[2023,9,12]]},&quot;DOI&quot;:&quot;10.1109/CVPR.1997.609468&quot;,&quot;ISSN&quot;:&quot;10636919&quot;,&quot;issued&quot;:{&quot;date-parts&quot;:[[1997]]},&quot;page&quot;:&quot;1106-1112&quot;,&quot;abstract&quot;:&quot;In geometrical camera calibration the objective is to determine a set of camera parameters that describe the mapping between 3-D reference coordinates and 2-D image coordinates. Various methods for camera calibration can be found from the literature. However, surprisingly little attention has been paid to the whole calibration procedure, i.e., control point extraction from images, model fitting, image correction, and errors originating in these stages. The main interest has been in model fitting, although the other stages are also important. In this paper we present a four-step calibration procedure that is an extension to the two-step method. There is an additional step to compensate for distortion caused by circular features, and a step for correcting the distorted image coordinates. The image correction is performed with an empirical inverse model that accurately compensates for radial and tangential distortions. Finally, a linear method for solving the parameters of the inverse model is presented.&quot;,&quot;publisher&quot;:&quot;IEEE&quot;,&quot;container-title-short&quot;:&quot;&quot;},&quot;isTemporary&quot;:false}]},{&quot;citationID&quot;:&quot;MENDELEY_CITATION_d8359540-784d-4205-a59e-a5c8c8fbb050&quot;,&quot;properties&quot;:{&quot;noteIndex&quot;:0},&quot;isEdited&quot;:false,&quot;manualOverride&quot;:{&quot;isManuallyOverridden&quot;:false,&quot;citeprocText&quot;:&quot;(Heikkila &amp;#38; Silven, 1997)&quot;,&quot;manualOverrideText&quot;:&quot;&quot;},&quot;citationTag&quot;:&quot;MENDELEY_CITATION_v3_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&quot;,&quot;citationItems&quot;:[{&quot;id&quot;:&quot;358fd2eb-4101-3165-ab38-6b03b512fcf3&quot;,&quot;itemData&quot;:{&quot;type&quot;:&quot;article-journal&quot;,&quot;id&quot;:&quot;358fd2eb-4101-3165-ab38-6b03b512fcf3&quot;,&quot;title&quot;:&quot;Four-step camera calibration procedure with implicit image correction&quot;,&quot;author&quot;:[{&quot;family&quot;:&quot;Heikkila&quot;,&quot;given&quot;:&quot;Janne&quot;,&quot;parse-names&quot;:false,&quot;dropping-particle&quot;:&quot;&quot;,&quot;non-dropping-particle&quot;:&quot;&quot;},{&quot;family&quot;:&quot;Silven&quot;,&quot;given&quot;:&quot;Olli&quot;,&quot;parse-names&quot;:false,&quot;dropping-particle&quot;:&quot;&quot;,&quot;non-dropping-particle&quot;:&quot;&quot;}],&quot;container-title&quot;:&quot;Proceedings of the IEEE Computer Society Conference on Computer Vision and Pattern Recognition&quot;,&quot;accessed&quot;:{&quot;date-parts&quot;:[[2023,9,12]]},&quot;DOI&quot;:&quot;10.1109/CVPR.1997.609468&quot;,&quot;ISSN&quot;:&quot;10636919&quot;,&quot;issued&quot;:{&quot;date-parts&quot;:[[1997]]},&quot;page&quot;:&quot;1106-1112&quot;,&quot;abstract&quot;:&quot;In geometrical camera calibration the objective is to determine a set of camera parameters that describe the mapping between 3-D reference coordinates and 2-D image coordinates. Various methods for camera calibration can be found from the literature. However, surprisingly little attention has been paid to the whole calibration procedure, i.e., control point extraction from images, model fitting, image correction, and errors originating in these stages. The main interest has been in model fitting, although the other stages are also important. In this paper we present a four-step calibration procedure that is an extension to the two-step method. There is an additional step to compensate for distortion caused by circular features, and a step for correcting the distorted image coordinates. The image correction is performed with an empirical inverse model that accurately compensates for radial and tangential distortions. Finally, a linear method for solving the parameters of the inverse model is presented.&quot;,&quot;publisher&quot;:&quot;IEEE&quot;,&quot;container-title-short&quot;:&quot;&quot;},&quot;isTemporary&quot;:false}]},{&quot;citationID&quot;:&quot;MENDELEY_CITATION_1f439f8a-c2bb-42e9-9921-8efc57f3ff33&quot;,&quot;properties&quot;:{&quot;noteIndex&quot;:0},&quot;isEdited&quot;:false,&quot;manualOverride&quot;:{&quot;isManuallyOverridden&quot;:false,&quot;citeprocText&quot;:&quot;(Zhang, 2000)&quot;,&quot;manualOverrideText&quot;:&quot;&quot;},&quot;citationTag&quot;:&quot;MENDELEY_CITATION_v3_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&quot;,&quot;citationItems&quot;:[{&quot;id&quot;:&quot;eb39bc3e-e35a-3282-bef9-1dc395d7f78a&quot;,&quot;itemData&quot;:{&quot;type&quot;:&quot;article-journal&quot;,&quot;id&quot;:&quot;eb39bc3e-e35a-3282-bef9-1dc395d7f78a&quot;,&quot;title&quot;:&quot;A flexible new technique for camera calibration&quot;,&quot;author&quot;:[{&quot;family&quot;:&quot;Zhang&quot;,&quot;given&quot;:&quot;Zhengyou&quot;,&quot;parse-names&quot;:false,&quot;dropping-particle&quot;:&quot;&quot;,&quot;non-dropping-particle&quot;:&quot;&quot;}],&quot;container-title&quot;:&quot;IEEE Transactions on Pattern Analysis and Machine Intelligence&quot;,&quot;container-title-short&quot;:&quot;IEEE Trans Pattern Anal Mach Intell&quot;,&quot;accessed&quot;:{&quot;date-parts&quot;:[[2023,9,12]]},&quot;DOI&quot;:&quot;10.1109/34.888718&quot;,&quot;ISSN&quot;:&quot;01628828&quot;,&quot;issued&quot;:{&quot;date-parts&quot;:[[2000,11]]},&quot;page&quot;:&quot;1330-1334&quot;,&quot;abstract&quot;:&quot;We propose a flexible new technique to easily calibrate a camera. It only requires the camera to observe a planar pattern shown at a few (at least two) different orientations. Either the camera or the planar pattern can be freely moved. The motion need not be known. Radial lens distortion is modeled. The proposed procedure consists of a closed-form solution, followed by a nonlinear refinement based on the maximum likelihood criterion. Both computer simulation and real data have been used to test the proposed technique and very good results have been obtained. Compared with classical techniques which use expensive equipment such as two or three orthogonal planes, the proposed technique is easy to use and flexible. It advances 3D computer vision one more step from laboratory environments to real world use. The corresponding software is available from the author's Web page. © 2000 IEEE.&quot;,&quot;issue&quot;:&quot;11&quot;,&quot;volume&quot;:&quot;22&quot;},&quot;isTemporary&quot;:false}]},{&quot;citationID&quot;:&quot;MENDELEY_CITATION_14ebd26c-9c6a-4a9b-9f6e-a7b81cfcc764&quot;,&quot;properties&quot;:{&quot;noteIndex&quot;:0},&quot;isEdited&quot;:false,&quot;manualOverride&quot;:{&quot;isManuallyOverridden&quot;:false,&quot;citeprocText&quot;:&quot;(Zhang, 2000)&quot;,&quot;manualOverrideText&quot;:&quot;&quot;},&quot;citationTag&quot;:&quot;MENDELEY_CITATION_v3_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&quot;,&quot;citationItems&quot;:[{&quot;id&quot;:&quot;eb39bc3e-e35a-3282-bef9-1dc395d7f78a&quot;,&quot;itemData&quot;:{&quot;type&quot;:&quot;article-journal&quot;,&quot;id&quot;:&quot;eb39bc3e-e35a-3282-bef9-1dc395d7f78a&quot;,&quot;title&quot;:&quot;A flexible new technique for camera calibration&quot;,&quot;author&quot;:[{&quot;family&quot;:&quot;Zhang&quot;,&quot;given&quot;:&quot;Zhengyou&quot;,&quot;parse-names&quot;:false,&quot;dropping-particle&quot;:&quot;&quot;,&quot;non-dropping-particle&quot;:&quot;&quot;}],&quot;container-title&quot;:&quot;IEEE Transactions on Pattern Analysis and Machine Intelligence&quot;,&quot;container-title-short&quot;:&quot;IEEE Trans Pattern Anal Mach Intell&quot;,&quot;accessed&quot;:{&quot;date-parts&quot;:[[2023,9,12]]},&quot;DOI&quot;:&quot;10.1109/34.888718&quot;,&quot;ISSN&quot;:&quot;01628828&quot;,&quot;issued&quot;:{&quot;date-parts&quot;:[[2000,11]]},&quot;page&quot;:&quot;1330-1334&quot;,&quot;abstract&quot;:&quot;We propose a flexible new technique to easily calibrate a camera. It only requires the camera to observe a planar pattern shown at a few (at least two) different orientations. Either the camera or the planar pattern can be freely moved. The motion need not be known. Radial lens distortion is modeled. The proposed procedure consists of a closed-form solution, followed by a nonlinear refinement based on the maximum likelihood criterion. Both computer simulation and real data have been used to test the proposed technique and very good results have been obtained. Compared with classical techniques which use expensive equipment such as two or three orthogonal planes, the proposed technique is easy to use and flexible. It advances 3D computer vision one more step from laboratory environments to real world use. The corresponding software is available from the author's Web page. © 2000 IEEE.&quot;,&quot;issue&quot;:&quot;11&quot;,&quot;volume&quot;:&quot;22&quot;},&quot;isTemporary&quot;:false}]},{&quot;citationID&quot;:&quot;MENDELEY_CITATION_d084fc11-0c17-4981-a899-cfdc8335a973&quot;,&quot;properties&quot;:{&quot;noteIndex&quot;:0},&quot;isEdited&quot;:false,&quot;manualOverride&quot;:{&quot;isManuallyOverridden&quot;:false,&quot;citeprocText&quot;:&quot;(Lepetit et al., 2009)&quot;,&quot;manualOverrideText&quot;:&quot;&quot;},&quot;citationTag&quot;:&quot;MENDELEY_CITATION_v3_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&quot;,&quot;citationItems&quot;:[{&quot;id&quot;:&quot;cddd966e-4993-31a5-868d-f650de9f357c&quot;,&quot;itemData&quot;:{&quot;type&quot;:&quot;article-journal&quot;,&quot;id&quot;:&quot;cddd966e-4993-31a5-868d-f650de9f357c&quot;,&quot;title&quot;:&quot;EPnP: An accurate O(n) solution to the PnP problem&quot;,&quot;author&quot;:[{&quot;family&quot;:&quot;Lepetit&quot;,&quot;given&quot;:&quot;Vincent&quot;,&quot;parse-names&quot;:false,&quot;dropping-particle&quot;:&quot;&quot;,&quot;non-dropping-particle&quot;:&quot;&quot;},{&quot;family&quot;:&quot;Moreno-Noguer&quot;,&quot;given&quot;:&quot;Francesc&quot;,&quot;parse-names&quot;:false,&quot;dropping-particle&quot;:&quot;&quot;,&quot;non-dropping-particle&quot;:&quot;&quot;},{&quot;family&quot;:&quot;Fua&quot;,&quot;given&quot;:&quot;Pascal&quot;,&quot;parse-names&quot;:false,&quot;dropping-particle&quot;:&quot;&quot;,&quot;non-dropping-particle&quot;:&quot;&quot;}],&quot;container-title&quot;:&quot;International Journal of Computer Vision&quot;,&quot;container-title-short&quot;:&quot;Int J Comput Vis&quot;,&quot;accessed&quot;:{&quot;date-parts&quot;:[[2023,9,12]]},&quot;DOI&quot;:&quot;10.1007/S11263-008-0152-6/METRICS&quot;,&quot;ISSN&quot;:&quot;09205691&quot;,&quot;URL&quot;:&quot;https://link.springer.com/article/10.1007/s11263-008-0152-6&quot;,&quot;issued&quot;:{&quot;date-parts&quot;:[[2009,2,19]]},&quot;page&quot;:&quot;155-166&quot;,&quot;abstract&quot;:&quot;We propose a non-iterative solution to the PnP problem-the estimation of the pose of a calibrated camera from n 3D-to-2D point correspondences-whose computational complexity grows linearly with n. This is in contrast to state-of-the-art methods that are O(n 5) or even O(n 8), without being more accurate. Our method is applicable for all n ≥ 4 and handles properly both planar and non-planar configurations. Our central idea is to express the n 3D points as a weighted sum of four virtual control points. The problem then reduces to estimating the coordinates of these control points in the camera referential, which can be done in O(n) time by expressing these coordinates as weighted sum of the eigenvectors of a 12 × 12 matrix and solving a small constant number of quadratic equations to pick the right weights. Furthermore, if maximal precision is required, the output of the closed-form solution can be used to initialize a Gauss-Newton scheme, which improves accuracy with negligible amount of additional time. The advantages of our method are demonstrated by thorough testing on both synthetic and real-data.&quot;,&quot;publisher&quot;:&quot;Springer&quot;,&quot;issue&quot;:&quot;2&quot;,&quot;volume&quot;:&quot;81&quot;},&quot;isTemporary&quot;:false}]},{&quot;citationID&quot;:&quot;MENDELEY_CITATION_285f38a7-0617-4efc-9b5c-5da53d4a102c&quot;,&quot;properties&quot;:{&quot;noteIndex&quot;:0},&quot;isEdited&quot;:false,&quot;manualOverride&quot;:{&quot;isManuallyOverridden&quot;:false,&quot;citeprocText&quot;:&quot;(Zhang et al., 1995)&quot;,&quot;manualOverrideText&quot;:&quot;&quot;},&quot;citationTag&quot;:&quot;MENDELEY_CITATION_v3_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&quot;,&quot;citationItems&quot;:[{&quot;id&quot;:&quot;76efa13b-33a1-3492-81ff-370d41559b7d&quot;,&quot;itemData&quot;:{&quot;type&quot;:&quot;article-journal&quot;,&quot;id&quot;:&quot;76efa13b-33a1-3492-81ff-370d41559b7d&quot;,&quot;title&quot;:&quot;A robust technique for matching two uncalibrated images through the recovery of the unknown epipolar geometry&quot;,&quot;author&quot;:[{&quot;family&quot;:&quot;Zhang&quot;,&quot;given&quot;:&quot;Zhengyou&quot;,&quot;parse-names&quot;:false,&quot;dropping-particle&quot;:&quot;&quot;,&quot;non-dropping-particle&quot;:&quot;&quot;},{&quot;family&quot;:&quot;Deriche&quot;,&quot;given&quot;:&quot;Rachid&quot;,&quot;parse-names&quot;:false,&quot;dropping-particle&quot;:&quot;&quot;,&quot;non-dropping-particle&quot;:&quot;&quot;},{&quot;family&quot;:&quot;Faugeras&quot;,&quot;given&quot;:&quot;Olivier&quot;,&quot;parse-names&quot;:false,&quot;dropping-particle&quot;:&quot;&quot;,&quot;non-dropping-particle&quot;:&quot;&quot;},{&quot;family&quot;:&quot;Luong&quot;,&quot;given&quot;:&quot;Quang Tuan&quot;,&quot;parse-names&quot;:false,&quot;dropping-particle&quot;:&quot;&quot;,&quot;non-dropping-particle&quot;:&quot;&quot;}],&quot;container-title&quot;:&quot;Artificial Intelligence&quot;,&quot;container-title-short&quot;:&quot;Artif Intell&quot;,&quot;accessed&quot;:{&quot;date-parts&quot;:[[2023,9,12]]},&quot;DOI&quot;:&quot;10.1016/0004-3702(95)00022-4&quot;,&quot;ISSN&quot;:&quot;0004-3702&quot;,&quot;issued&quot;:{&quot;date-parts&quot;:[[1995,10,1]]},&quot;page&quot;:&quot;87-119&quot;,&quot;abstract&quot;:&quot;This paper proposes a robust approach to image matching by exploiting the only available geometric constraint, namely, the epipolar constraint. The images are uncalibrated, namely the motion between them and the camera parameters are not known. Thus, the images can be taken by different cameras or a single camera at different time instants. If we make an exhaustive search for the epipolar geometry, the complexity is prohibitively high. The idea underlying our approach is to use classical techniques (correlation and relaxation methods in our particular implementation) to find an initial set of matches, and then use a robust technique-the Least Median of Squares (LMedS)-to discard false matches in this set. The epipolar geometry can then be accurately estimated using a meaningful image criterion. More matches are eventually found, as in stereo matching, by using the recovered epipolar geometry. A large number of experiments have been carried out, and very good results have been obtained. Regarding the relaxation technique, we define a new measure of matching support, which allows a higher tolerance to deformation with respect to rigid transformations in the image plane and a smaller contribution for distant matches than for nearby ones. A new strategy for updating matches is developed, which only selects those matches having both high matching support and low matching ambiguity. The update strategy is different from the classical \&quot;winner-take-all\&quot;, which is easily stuck at a local minimum, and also from \&quot;loser-take-nothing\&quot;, which is usually very slow. The proposed algorithm has been widely tested and works remarkably well in a scene with many repetitive patterns. © 1995.&quot;,&quot;publisher&quot;:&quot;Elsevier&quot;,&quot;issue&quot;:&quot;1-2&quot;,&quot;volume&quot;:&quot;78&quot;},&quot;isTemporary&quot;:false}]},{&quot;citationID&quot;:&quot;MENDELEY_CITATION_f05229c2-8e94-41e2-82fc-ec39d26faaf2&quot;,&quot;properties&quot;:{&quot;noteIndex&quot;:0},&quot;isEdited&quot;:false,&quot;manualOverride&quot;:{&quot;isManuallyOverridden&quot;:false,&quot;citeprocText&quot;:&quot;(Zhang et al., 1995)&quot;,&quot;manualOverrideText&quot;:&quot;&quot;},&quot;citationTag&quot;:&quot;MENDELEY_CITATION_v3_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&quot;,&quot;citationItems&quot;:[{&quot;id&quot;:&quot;76efa13b-33a1-3492-81ff-370d41559b7d&quot;,&quot;itemData&quot;:{&quot;type&quot;:&quot;article-journal&quot;,&quot;id&quot;:&quot;76efa13b-33a1-3492-81ff-370d41559b7d&quot;,&quot;title&quot;:&quot;A robust technique for matching two uncalibrated images through the recovery of the unknown epipolar geometry&quot;,&quot;author&quot;:[{&quot;family&quot;:&quot;Zhang&quot;,&quot;given&quot;:&quot;Zhengyou&quot;,&quot;parse-names&quot;:false,&quot;dropping-particle&quot;:&quot;&quot;,&quot;non-dropping-particle&quot;:&quot;&quot;},{&quot;family&quot;:&quot;Deriche&quot;,&quot;given&quot;:&quot;Rachid&quot;,&quot;parse-names&quot;:false,&quot;dropping-particle&quot;:&quot;&quot;,&quot;non-dropping-particle&quot;:&quot;&quot;},{&quot;family&quot;:&quot;Faugeras&quot;,&quot;given&quot;:&quot;Olivier&quot;,&quot;parse-names&quot;:false,&quot;dropping-particle&quot;:&quot;&quot;,&quot;non-dropping-particle&quot;:&quot;&quot;},{&quot;family&quot;:&quot;Luong&quot;,&quot;given&quot;:&quot;Quang Tuan&quot;,&quot;parse-names&quot;:false,&quot;dropping-particle&quot;:&quot;&quot;,&quot;non-dropping-particle&quot;:&quot;&quot;}],&quot;container-title&quot;:&quot;Artificial Intelligence&quot;,&quot;container-title-short&quot;:&quot;Artif Intell&quot;,&quot;accessed&quot;:{&quot;date-parts&quot;:[[2023,9,12]]},&quot;DOI&quot;:&quot;10.1016/0004-3702(95)00022-4&quot;,&quot;ISSN&quot;:&quot;0004-3702&quot;,&quot;issued&quot;:{&quot;date-parts&quot;:[[1995,10,1]]},&quot;page&quot;:&quot;87-119&quot;,&quot;abstract&quot;:&quot;This paper proposes a robust approach to image matching by exploiting the only available geometric constraint, namely, the epipolar constraint. The images are uncalibrated, namely the motion between them and the camera parameters are not known. Thus, the images can be taken by different cameras or a single camera at different time instants. If we make an exhaustive search for the epipolar geometry, the complexity is prohibitively high. The idea underlying our approach is to use classical techniques (correlation and relaxation methods in our particular implementation) to find an initial set of matches, and then use a robust technique-the Least Median of Squares (LMedS)-to discard false matches in this set. The epipolar geometry can then be accurately estimated using a meaningful image criterion. More matches are eventually found, as in stereo matching, by using the recovered epipolar geometry. A large number of experiments have been carried out, and very good results have been obtained. Regarding the relaxation technique, we define a new measure of matching support, which allows a higher tolerance to deformation with respect to rigid transformations in the image plane and a smaller contribution for distant matches than for nearby ones. A new strategy for updating matches is developed, which only selects those matches having both high matching support and low matching ambiguity. The update strategy is different from the classical \&quot;winner-take-all\&quot;, which is easily stuck at a local minimum, and also from \&quot;loser-take-nothing\&quot;, which is usually very slow. The proposed algorithm has been widely tested and works remarkably well in a scene with many repetitive patterns. © 1995.&quot;,&quot;publisher&quot;:&quot;Elsevier&quot;,&quot;issue&quot;:&quot;1-2&quot;,&quot;volume&quot;:&quot;78&quot;},&quot;isTemporary&quot;:false}]},{&quot;citationID&quot;:&quot;MENDELEY_CITATION_51fb9b63-9b57-48b3-a511-e11901933a61&quot;,&quot;properties&quot;:{&quot;noteIndex&quot;:0},&quot;isEdited&quot;:false,&quot;manualOverride&quot;:{&quot;isManuallyOverridden&quot;:false,&quot;citeprocText&quot;:&quot;(Zhang et al., 1995)&quot;,&quot;manualOverrideText&quot;:&quot;&quot;},&quot;citationTag&quot;:&quot;MENDELEY_CITATION_v3_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&quot;,&quot;citationItems&quot;:[{&quot;id&quot;:&quot;76efa13b-33a1-3492-81ff-370d41559b7d&quot;,&quot;itemData&quot;:{&quot;type&quot;:&quot;article-journal&quot;,&quot;id&quot;:&quot;76efa13b-33a1-3492-81ff-370d41559b7d&quot;,&quot;title&quot;:&quot;A robust technique for matching two uncalibrated images through the recovery of the unknown epipolar geometry&quot;,&quot;author&quot;:[{&quot;family&quot;:&quot;Zhang&quot;,&quot;given&quot;:&quot;Zhengyou&quot;,&quot;parse-names&quot;:false,&quot;dropping-particle&quot;:&quot;&quot;,&quot;non-dropping-particle&quot;:&quot;&quot;},{&quot;family&quot;:&quot;Deriche&quot;,&quot;given&quot;:&quot;Rachid&quot;,&quot;parse-names&quot;:false,&quot;dropping-particle&quot;:&quot;&quot;,&quot;non-dropping-particle&quot;:&quot;&quot;},{&quot;family&quot;:&quot;Faugeras&quot;,&quot;given&quot;:&quot;Olivier&quot;,&quot;parse-names&quot;:false,&quot;dropping-particle&quot;:&quot;&quot;,&quot;non-dropping-particle&quot;:&quot;&quot;},{&quot;family&quot;:&quot;Luong&quot;,&quot;given&quot;:&quot;Quang Tuan&quot;,&quot;parse-names&quot;:false,&quot;dropping-particle&quot;:&quot;&quot;,&quot;non-dropping-particle&quot;:&quot;&quot;}],&quot;container-title&quot;:&quot;Artificial Intelligence&quot;,&quot;container-title-short&quot;:&quot;Artif Intell&quot;,&quot;accessed&quot;:{&quot;date-parts&quot;:[[2023,9,12]]},&quot;DOI&quot;:&quot;10.1016/0004-3702(95)00022-4&quot;,&quot;ISSN&quot;:&quot;0004-3702&quot;,&quot;issued&quot;:{&quot;date-parts&quot;:[[1995,10,1]]},&quot;page&quot;:&quot;87-119&quot;,&quot;abstract&quot;:&quot;This paper proposes a robust approach to image matching by exploiting the only available geometric constraint, namely, the epipolar constraint. The images are uncalibrated, namely the motion between them and the camera parameters are not known. Thus, the images can be taken by different cameras or a single camera at different time instants. If we make an exhaustive search for the epipolar geometry, the complexity is prohibitively high. The idea underlying our approach is to use classical techniques (correlation and relaxation methods in our particular implementation) to find an initial set of matches, and then use a robust technique-the Least Median of Squares (LMedS)-to discard false matches in this set. The epipolar geometry can then be accurately estimated using a meaningful image criterion. More matches are eventually found, as in stereo matching, by using the recovered epipolar geometry. A large number of experiments have been carried out, and very good results have been obtained. Regarding the relaxation technique, we define a new measure of matching support, which allows a higher tolerance to deformation with respect to rigid transformations in the image plane and a smaller contribution for distant matches than for nearby ones. A new strategy for updating matches is developed, which only selects those matches having both high matching support and low matching ambiguity. The update strategy is different from the classical \&quot;winner-take-all\&quot;, which is easily stuck at a local minimum, and also from \&quot;loser-take-nothing\&quot;, which is usually very slow. The proposed algorithm has been widely tested and works remarkably well in a scene with many repetitive patterns. © 1995.&quot;,&quot;publisher&quot;:&quot;Elsevier&quot;,&quot;issue&quot;:&quot;1-2&quot;,&quot;volume&quot;:&quot;78&quot;},&quot;isTemporary&quot;:false}]},{&quot;citationID&quot;:&quot;MENDELEY_CITATION_1fb1355d-3422-491c-bb3c-15f3e729c494&quot;,&quot;properties&quot;:{&quot;noteIndex&quot;:0},&quot;isEdited&quot;:false,&quot;manualOverride&quot;:{&quot;isManuallyOverridden&quot;:false,&quot;citeprocText&quot;:&quot;(Schönberger &amp;#38; Frahm, n.d.)&quot;,&quot;manualOverrideText&quot;:&quot;&quot;},&quot;citationTag&quot;:&quot;MENDELEY_CITATION_v3_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&quot;,&quot;citationItems&quot;:[{&quot;id&quot;:&quot;74886861-4d3c-3796-8a06-0d097af204fb&quot;,&quot;itemData&quot;:{&quot;type&quot;:&quot;article-journal&quot;,&quot;id&quot;:&quot;74886861-4d3c-3796-8a06-0d097af204fb&quot;,&quot;title&quot;:&quot;Structure-from-Motion Revisited&quot;,&quot;author&quot;:[{&quot;family&quot;:&quot;Schönberger&quot;,&quot;given&quot;:&quot;Johannes L&quot;,&quot;parse-names&quot;:false,&quot;dropping-particle&quot;:&quot;&quot;,&quot;non-dropping-particle&quot;:&quot;&quot;},{&quot;family&quot;:&quot;Frahm&quot;,&quot;given&quot;:&quot;Jan-Michael&quot;,&quot;parse-names&quot;:false,&quot;dropping-particle&quot;:&quot;&quot;,&quot;non-dropping-particle&quot;:&quot;&quot;}],&quot;accessed&quot;:{&quot;date-parts&quot;:[[2023,9,13]]},&quot;URL&quot;:&quot;https://github.com/colmap/colmap.&quot;,&quot;abstract&quot;:&quot;Incremental Structure-from-Motion is a prevalent strategy for 3D reconstruction from unordered image collections. While incremental reconstruction systems have tremendously advanced in all regards, robustness, accuracy , completeness, and scalability remain the key problems towards building a truly general-purpose pipeline. We propose a new SfM technique that improves upon the state of the art to make a further step towards this ultimate goal. The full reconstruction pipeline is released to the public as an open-source implementation.&quot;,&quot;container-title-short&quot;:&quot;&quot;},&quot;isTemporary&quot;:false}]},{&quot;citationID&quot;:&quot;MENDELEY_CITATION_860a29e7-6058-49ad-8f2e-458e5b3d76fb&quot;,&quot;properties&quot;:{&quot;noteIndex&quot;:0},&quot;isEdited&quot;:false,&quot;manualOverride&quot;:{&quot;isManuallyOverridden&quot;:false,&quot;citeprocText&quot;:&quot;(Lowe, 1999)&quot;,&quot;manualOverrideText&quot;:&quot;&quot;},&quot;citationTag&quot;:&quot;MENDELEY_CITATION_v3_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&quot;,&quot;citationItems&quot;:[{&quot;id&quot;:&quot;57d54751-7e5d-3f0f-bca1-b214954320d5&quot;,&quot;itemData&quot;:{&quot;type&quot;:&quot;article-journal&quot;,&quot;id&quot;:&quot;57d54751-7e5d-3f0f-bca1-b214954320d5&quot;,&quot;title&quot;:&quot;Object recognition from local scale-invariant features&quot;,&quot;author&quot;:[{&quot;family&quot;:&quot;Lowe&quot;,&quot;given&quot;:&quot;David G.&quot;,&quot;parse-names&quot;:false,&quot;dropping-particle&quot;:&quot;&quot;,&quot;non-dropping-particle&quot;:&quot;&quot;}],&quot;container-title&quot;:&quot;Proceedings of the IEEE International Conference on Computer Vision&quot;,&quot;accessed&quot;:{&quot;date-parts&quot;:[[2023,9,13]]},&quot;DOI&quot;:&quot;10.1109/ICCV.1999.790410&quot;,&quot;issued&quot;:{&quot;date-parts&quot;:[[1999]]},&quot;page&quot;:&quot;1150-1157&quot;,&quot;abstract&quot;:&quot;An object recognition system has been developed that uses a new class of local image features. The features are invariant to image scaling, translation, and rotation, and partially invariant to illumination changes and affine or 3D projection. These features share similar properties with neurons in inferior temporal cortex that are used for object recognition in primate vision. Features are efficiently detected through a staged filtering approach that identifies stable points in scale space. Image keys are created that allow for local geometric deformations by representing blurred image gradients in multiple orientation planes and at multiple scales. The keys are used as input to a nearest-neighbor indexing method that identifies candidate object matches. Final verification of each match is achieved by finding a low-residual least-squares solution for the unknown model parameters. Experimental results show that robust object recognition can be achieved in cluttered partially-occluded images with a computation time of under 2 seconds.&quot;,&quot;publisher&quot;:&quot;IEEE&quot;,&quot;volume&quot;:&quot;2&quot;,&quot;container-title-short&quot;:&quot;&quot;},&quot;isTemporary&quot;:false}]},{&quot;citationID&quot;:&quot;MENDELEY_CITATION_5d6ffc71-3c97-44a5-97ed-f45c7a1a634c&quot;,&quot;properties&quot;:{&quot;noteIndex&quot;:0},&quot;isEdited&quot;:false,&quot;manualOverride&quot;:{&quot;isManuallyOverridden&quot;:false,&quot;citeprocText&quot;:&quot;(Lowe, 1999)&quot;,&quot;manualOverrideText&quot;:&quot;&quot;},&quot;citationTag&quot;:&quot;MENDELEY_CITATION_v3_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&quot;,&quot;citationItems&quot;:[{&quot;id&quot;:&quot;57d54751-7e5d-3f0f-bca1-b214954320d5&quot;,&quot;itemData&quot;:{&quot;type&quot;:&quot;article-journal&quot;,&quot;id&quot;:&quot;57d54751-7e5d-3f0f-bca1-b214954320d5&quot;,&quot;title&quot;:&quot;Object recognition from local scale-invariant features&quot;,&quot;author&quot;:[{&quot;family&quot;:&quot;Lowe&quot;,&quot;given&quot;:&quot;David G.&quot;,&quot;parse-names&quot;:false,&quot;dropping-particle&quot;:&quot;&quot;,&quot;non-dropping-particle&quot;:&quot;&quot;}],&quot;container-title&quot;:&quot;Proceedings of the IEEE International Conference on Computer Vision&quot;,&quot;accessed&quot;:{&quot;date-parts&quot;:[[2023,9,13]]},&quot;DOI&quot;:&quot;10.1109/ICCV.1999.790410&quot;,&quot;issued&quot;:{&quot;date-parts&quot;:[[1999]]},&quot;page&quot;:&quot;1150-1157&quot;,&quot;abstract&quot;:&quot;An object recognition system has been developed that uses a new class of local image features. The features are invariant to image scaling, translation, and rotation, and partially invariant to illumination changes and affine or 3D projection. These features share similar properties with neurons in inferior temporal cortex that are used for object recognition in primate vision. Features are efficiently detected through a staged filtering approach that identifies stable points in scale space. Image keys are created that allow for local geometric deformations by representing blurred image gradients in multiple orientation planes and at multiple scales. The keys are used as input to a nearest-neighbor indexing method that identifies candidate object matches. Final verification of each match is achieved by finding a low-residual least-squares solution for the unknown model parameters. Experimental results show that robust object recognition can be achieved in cluttered partially-occluded images with a computation time of under 2 seconds.&quot;,&quot;publisher&quot;:&quot;IEEE&quot;,&quot;volume&quot;:&quot;2&quot;,&quot;container-title-short&quot;:&quot;&quot;},&quot;isTemporary&quot;:false}]},{&quot;citationID&quot;:&quot;MENDELEY_CITATION_12b63524-ff59-4881-8cbd-19aa0195019f&quot;,&quot;properties&quot;:{&quot;noteIndex&quot;:0},&quot;isEdited&quot;:false,&quot;manualOverride&quot;:{&quot;isManuallyOverridden&quot;:false,&quot;citeprocText&quot;:&quot;(Lowe, 1999)&quot;,&quot;manualOverrideText&quot;:&quot;&quot;},&quot;citationTag&quot;:&quot;MENDELEY_CITATION_v3_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&quot;,&quot;citationItems&quot;:[{&quot;id&quot;:&quot;57d54751-7e5d-3f0f-bca1-b214954320d5&quot;,&quot;itemData&quot;:{&quot;type&quot;:&quot;article-journal&quot;,&quot;id&quot;:&quot;57d54751-7e5d-3f0f-bca1-b214954320d5&quot;,&quot;title&quot;:&quot;Object recognition from local scale-invariant features&quot;,&quot;author&quot;:[{&quot;family&quot;:&quot;Lowe&quot;,&quot;given&quot;:&quot;David G.&quot;,&quot;parse-names&quot;:false,&quot;dropping-particle&quot;:&quot;&quot;,&quot;non-dropping-particle&quot;:&quot;&quot;}],&quot;container-title&quot;:&quot;Proceedings of the IEEE International Conference on Computer Vision&quot;,&quot;accessed&quot;:{&quot;date-parts&quot;:[[2023,9,13]]},&quot;DOI&quot;:&quot;10.1109/ICCV.1999.790410&quot;,&quot;issued&quot;:{&quot;date-parts&quot;:[[1999]]},&quot;page&quot;:&quot;1150-1157&quot;,&quot;abstract&quot;:&quot;An object recognition system has been developed that uses a new class of local image features. The features are invariant to image scaling, translation, and rotation, and partially invariant to illumination changes and affine or 3D projection. These features share similar properties with neurons in inferior temporal cortex that are used for object recognition in primate vision. Features are efficiently detected through a staged filtering approach that identifies stable points in scale space. Image keys are created that allow for local geometric deformations by representing blurred image gradients in multiple orientation planes and at multiple scales. The keys are used as input to a nearest-neighbor indexing method that identifies candidate object matches. Final verification of each match is achieved by finding a low-residual least-squares solution for the unknown model parameters. Experimental results show that robust object recognition can be achieved in cluttered partially-occluded images with a computation time of under 2 seconds.&quot;,&quot;publisher&quot;:&quot;IEEE&quot;,&quot;volume&quot;:&quot;2&quot;,&quot;container-title-short&quot;:&quot;&quot;},&quot;isTemporary&quot;:false}]},{&quot;citationID&quot;:&quot;MENDELEY_CITATION_d721d4d3-45b1-4834-af28-72d89837bbdb&quot;,&quot;properties&quot;:{&quot;noteIndex&quot;:0},&quot;isEdited&quot;:false,&quot;manualOverride&quot;:{&quot;isManuallyOverridden&quot;:false,&quot;citeprocText&quot;:&quot;(Lowe, 2004)&quot;,&quot;manualOverrideText&quot;:&quot;&quot;},&quot;citationTag&quot;:&quot;MENDELEY_CITATION_v3_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&quot;,&quot;citationItems&quot;:[{&quot;id&quot;:&quot;e7e0f87b-7688-3d90-be75-b98270d484f8&quot;,&quot;itemData&quot;:{&quot;type&quot;:&quot;article-journal&quot;,&quot;id&quot;:&quot;e7e0f87b-7688-3d90-be75-b98270d484f8&quot;,&quot;title&quot;:&quot;Distinctive image features from scale-invariant keypoints&quot;,&quot;author&quot;:[{&quot;family&quot;:&quot;Lowe&quot;,&quot;given&quot;:&quot;David G.&quot;,&quot;parse-names&quot;:false,&quot;dropping-particle&quot;:&quot;&quot;,&quot;non-dropping-particle&quot;:&quot;&quot;}],&quot;container-title&quot;:&quot;International Journal of Computer Vision&quot;,&quot;container-title-short&quot;:&quot;Int J Comput Vis&quot;,&quot;accessed&quot;:{&quot;date-parts&quot;:[[2023,9,13]]},&quot;DOI&quot;:&quot;10.1023/B:VISI.0000029664.99615.94/METRICS&quot;,&quot;ISSN&quot;:&quot;09205691&quot;,&quot;URL&quot;:&quot;https://link.springer.com/article/10.1023/B:VISI.0000029664.99615.94&quot;,&quot;issued&quot;:{&quot;date-parts&quot;:[[2004,11]]},&quot;page&quot;:&quot;91-110&quot;,&quot;abstract&quot;:&quot;This paper presents a method for extracting distinctive invariant features from images that can be used to perform reliable matching between different views of an object or scene. The features are invariant to image scale and rotation, and are shown to provide robust matching across a substantial range of affine distortion, change in 3D viewpoint, addition of noise, and change in illumination. The features are highly distinctive, in the sense that a single feature can be correctly matched with high probability against a large database of features from many images. This paper also describes an approach to using these features for object recognition. The recognition proceeds by matching individual features to a database of features from known objects using a fast nearest-neighbor algorithm, followed by a Hough transform to identify clusters belonging to a single object, and finally performing verification through least-squares solution for consistent pose parameters. This approach to recognition can robustly identify objects among clutter and occlusion while achieving near real-time performance.&quot;,&quot;publisher&quot;:&quot;Springer&quot;,&quot;issue&quot;:&quot;2&quot;,&quot;volume&quot;:&quot;60&quot;},&quot;isTemporary&quot;:false}]},{&quot;citationID&quot;:&quot;MENDELEY_CITATION_d2ad48fe-56ea-42b5-aed0-84043ec28783&quot;,&quot;properties&quot;:{&quot;noteIndex&quot;:0},&quot;isEdited&quot;:false,&quot;manualOverride&quot;:{&quot;isManuallyOverridden&quot;:false,&quot;citeprocText&quot;:&quot;(Fischler &amp;#38; Bolles, 1981)&quot;,&quot;manualOverrideText&quot;:&quot;&quot;},&quot;citationTag&quot;:&quot;MENDELEY_CITATION_v3_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&quot;,&quot;citationItems&quot;:[{&quot;id&quot;:&quot;9198c7f7-339c-3d74-b531-7a23ecb730d5&quot;,&quot;itemData&quot;:{&quot;type&quot;:&quot;article-journal&quot;,&quot;id&quot;:&quot;9198c7f7-339c-3d74-b531-7a23ecb730d5&quot;,&quot;title&quot;:&quot;Random sample consensus&quot;,&quot;author&quot;:[{&quot;family&quot;:&quot;Fischler&quot;,&quot;given&quot;:&quot;Martin A.&quot;,&quot;parse-names&quot;:false,&quot;dropping-particle&quot;:&quot;&quot;,&quot;non-dropping-particle&quot;:&quot;&quot;},{&quot;family&quot;:&quot;Bolles&quot;,&quot;given&quot;:&quot;Robert C.&quot;,&quot;parse-names&quot;:false,&quot;dropping-particle&quot;:&quot;&quot;,&quot;non-dropping-particle&quot;:&quot;&quot;}],&quot;container-title&quot;:&quot;Communications of the ACM&quot;,&quot;container-title-short&quot;:&quot;Commun ACM&quot;,&quot;accessed&quot;:{&quot;date-parts&quot;:[[2023,9,13]]},&quot;DOI&quot;:&quot;10.1145/358669.358692&quot;,&quot;ISSN&quot;:&quot;15577317&quot;,&quot;URL&quot;:&quot;https://dl.acm.org/doi/10.1145/358669.358692&quot;,&quot;issued&quot;:{&quot;date-parts&quot;:[[1981,6,1]]},&quot;page&quot;:&quot;381-395&quot;,&quot;abstract&quot;:&quot;A new paradigm, Random Sample Consensus (RANSAC), for fitting a model to experimental data is introduced. RANSAC is capable of interpreting/smoothing data containing a significant percentage of gro...&quot;,&quot;publisher&quot;:&quot;\n\t\tACM\n\t\tPUB27\n\t\tNew York, NY, USA\n\t&quot;,&quot;issue&quot;:&quot;6&quot;,&quot;volume&quot;:&quot;24&quot;},&quot;isTemporary&quot;:false}]},{&quot;citationID&quot;:&quot;MENDELEY_CITATION_4344d1d7-a6cc-441b-9132-6ef3df055a48&quot;,&quot;properties&quot;:{&quot;noteIndex&quot;:0},&quot;isEdited&quot;:false,&quot;manualOverride&quot;:{&quot;isManuallyOverridden&quot;:false,&quot;citeprocText&quot;:&quot;(Fischler &amp;#38; Bolles, 1981)&quot;,&quot;manualOverrideText&quot;:&quot;&quot;},&quot;citationTag&quot;:&quot;MENDELEY_CITATION_v3_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&quot;,&quot;citationItems&quot;:[{&quot;id&quot;:&quot;9198c7f7-339c-3d74-b531-7a23ecb730d5&quot;,&quot;itemData&quot;:{&quot;type&quot;:&quot;article-journal&quot;,&quot;id&quot;:&quot;9198c7f7-339c-3d74-b531-7a23ecb730d5&quot;,&quot;title&quot;:&quot;Random sample consensus&quot;,&quot;author&quot;:[{&quot;family&quot;:&quot;Fischler&quot;,&quot;given&quot;:&quot;Martin A.&quot;,&quot;parse-names&quot;:false,&quot;dropping-particle&quot;:&quot;&quot;,&quot;non-dropping-particle&quot;:&quot;&quot;},{&quot;family&quot;:&quot;Bolles&quot;,&quot;given&quot;:&quot;Robert C.&quot;,&quot;parse-names&quot;:false,&quot;dropping-particle&quot;:&quot;&quot;,&quot;non-dropping-particle&quot;:&quot;&quot;}],&quot;container-title&quot;:&quot;Communications of the ACM&quot;,&quot;container-title-short&quot;:&quot;Commun ACM&quot;,&quot;accessed&quot;:{&quot;date-parts&quot;:[[2023,9,13]]},&quot;DOI&quot;:&quot;10.1145/358669.358692&quot;,&quot;ISSN&quot;:&quot;15577317&quot;,&quot;URL&quot;:&quot;https://dl.acm.org/doi/10.1145/358669.358692&quot;,&quot;issued&quot;:{&quot;date-parts&quot;:[[1981,6,1]]},&quot;page&quot;:&quot;381-395&quot;,&quot;abstract&quot;:&quot;A new paradigm, Random Sample Consensus (RANSAC), for fitting a model to experimental data is introduced. RANSAC is capable of interpreting/smoothing data containing a significant percentage of gro...&quot;,&quot;publisher&quot;:&quot;\n\t\tACM\n\t\tPUB27\n\t\tNew York, NY, USA\n\t&quot;,&quot;issue&quot;:&quot;6&quot;,&quot;volume&quot;:&quot;24&quot;},&quot;isTemporary&quot;:false}]},{&quot;citationID&quot;:&quot;MENDELEY_CITATION_47c8f11d-55c9-43c2-81a3-252edb696c04&quot;,&quot;properties&quot;:{&quot;noteIndex&quot;:0},&quot;isEdited&quot;:false,&quot;manualOverride&quot;:{&quot;isManuallyOverridden&quot;:false,&quot;citeprocText&quot;:&quot;(Snavely et al., n.d.)&quot;,&quot;manualOverrideText&quot;:&quot;&quot;},&quot;citationTag&quot;:&quot;MENDELEY_CITATION_v3_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&quot;,&quot;citationItems&quot;:[{&quot;id&quot;:&quot;31ffba1c-2c53-3f19-a294-51790760c668&quot;,&quot;itemData&quot;:{&quot;type&quot;:&quot;article-journal&quot;,&quot;id&quot;:&quot;31ffba1c-2c53-3f19-a294-51790760c668&quot;,&quot;title&quot;:&quot;Photo Tourism: Exploring Photo Collections in 3D&quot;,&quot;author&quot;:[{&quot;family&quot;:&quot;Snavely&quot;,&quot;given&quot;:&quot;Noah&quot;,&quot;parse-names&quot;:false,&quot;dropping-particle&quot;:&quot;&quot;,&quot;non-dropping-particle&quot;:&quot;&quot;},{&quot;family&quot;:&quot;Seitz&quot;,&quot;given&quot;:&quot;Steven M&quot;,&quot;parse-names&quot;:false,&quot;dropping-particle&quot;:&quot;&quot;,&quot;non-dropping-particle&quot;:&quot;&quot;},{&quot;family&quot;:&quot;Szeliski&quot;,&quot;given&quot;:&quot;Richard&quot;,&quot;parse-names&quot;:false,&quot;dropping-particle&quot;:&quot;&quot;,&quot;non-dropping-particle&quot;:&quot;&quot;},{&quot;family&quot;:&quot;Research&quot;,&quot;given&quot;:&quot;Microsoft&quot;,&quot;parse-names&quot;:false,&quot;dropping-particle&quot;:&quot;&quot;,&quot;non-dropping-particle&quot;:&quot;&quot;}],&quot;accessed&quot;:{&quot;date-parts&quot;:[[2023,9,13]]},&quot;URL&quot;:&quot;www.cc.gatech.edu/4d-cities&quot;,&quot;abstract&quot;:&quot;(c) Figure 1: Our system takes unstructured collections of photographs such as those from online image searches (a) and reconstructs 3D points and viewpoints (b) to enable novel ways of browsing the photos (c). Abstract We present a system for interactively browsing and exploring large unstructured collections of photographs of a scene using a novel 3D interface. Our system consists of an image-based modeling front end that automatically computes the viewpoint of each photograph as well as a sparse 3D model of the scene and image to model correspondences. Our photo explorer uses image-based rendering techniques to smoothly transition between photographs, while also enabling full 3D navigation and exploration of the set of images and world geometry, along with auxiliary information such as overhead maps. Our system also makes it easy to construct photo tours of scenic or historic locations, and to annotate image details, which are automatically transferred to other relevant images. We demonstrate our system on several large personal photo collections as well as images gathered from Internet photo sharing sites.&quot;,&quot;container-title-short&quot;:&quot;&quot;},&quot;isTemporary&quot;:false}]},{&quot;citationID&quot;:&quot;MENDELEY_CITATION_5f0b89ff-60d4-4ffc-91d9-678a6210bf58&quot;,&quot;properties&quot;:{&quot;noteIndex&quot;:0},&quot;isEdited&quot;:false,&quot;manualOverride&quot;:{&quot;isManuallyOverridden&quot;:false,&quot;citeprocText&quot;:&quot;(Heinly et al., n.d.)&quot;,&quot;manualOverrideText&quot;:&quot;&quot;},&quot;citationTag&quot;:&quot;MENDELEY_CITATION_v3_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&quot;,&quot;citationItems&quot;:[{&quot;id&quot;:&quot;9601ad9c-b874-3374-9e62-a027fe6253b8&quot;,&quot;itemData&quot;:{&quot;type&quot;:&quot;article-journal&quot;,&quot;id&quot;:&quot;9601ad9c-b874-3374-9e62-a027fe6253b8&quot;,&quot;title&quot;:&quot;Reconstructing the World* in Six Days *(As Captured by the Yahoo 100 Million Image Dataset)&quot;,&quot;author&quot;:[{&quot;family&quot;:&quot;Heinly&quot;,&quot;given&quot;:&quot;Jared&quot;,&quot;parse-names&quot;:false,&quot;dropping-particle&quot;:&quot;&quot;,&quot;non-dropping-particle&quot;:&quot;&quot;},{&quot;family&quot;:&quot;Schönberger&quot;,&quot;given&quot;:&quot;Johannes L&quot;,&quot;parse-names&quot;:false,&quot;dropping-particle&quot;:&quot;&quot;,&quot;non-dropping-particle&quot;:&quot;&quot;},{&quot;family&quot;:&quot;Dunn&quot;,&quot;given&quot;:&quot;Enrique&quot;,&quot;parse-names&quot;:false,&quot;dropping-particle&quot;:&quot;&quot;,&quot;non-dropping-particle&quot;:&quot;&quot;},{&quot;family&quot;:&quot;Frahm&quot;,&quot;given&quot;:&quot;Jan-Michael&quot;,&quot;parse-names&quot;:false,&quot;dropping-particle&quot;:&quot;&quot;,&quot;non-dropping-particle&quot;:&quot;&quot;}],&quot;accessed&quot;:{&quot;date-parts&quot;:[[2023,9,13]]},&quot;abstract&quot;:&quot;We propose a novel, large-scale, structure-from-motion framework that advances the state of the art in data scal-ability from city-scale modeling (millions of images) to world-scale modeling (several tens of millions of images) using just a single computer. The main enabling technology is the use of a streaming-based framework for connected component discovery. Moreover, our system employs an adaptive, online, iconic image clustering approach based on an augmented bag-of-words representation, in order to balance the goals of registration, comprehensiveness, and data compactness. We demonstrate our proposal by operating on a recent publicly available 100 million image crowd-sourced photo collection containing images geographically distributed throughout the entire world. Results illustrate that our streaming-based approach does not compromise model completeness, but achieves unprecedented levels of efficiency and scalability.&quot;,&quot;container-title-short&quot;:&quot;&quot;},&quot;isTemporary&quot;:false}]},{&quot;citationID&quot;:&quot;MENDELEY_CITATION_0bdca742-ba6a-41b1-874d-185675ca7234&quot;,&quot;properties&quot;:{&quot;noteIndex&quot;:0},&quot;isEdited&quot;:false,&quot;manualOverride&quot;:{&quot;isManuallyOverridden&quot;:false,&quot;citeprocText&quot;:&quot;(Triggs et al., n.d.)&quot;,&quot;manualOverrideText&quot;:&quot;&quot;},&quot;citationTag&quot;:&quot;MENDELEY_CITATION_v3_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&quot;,&quot;citationItems&quot;:[{&quot;id&quot;:&quot;b7029d0b-a557-3ce5-b838-a629810fbe20&quot;,&quot;itemData&quot;:{&quot;type&quot;:&quot;article-journal&quot;,&quot;id&quot;:&quot;b7029d0b-a557-3ce5-b838-a629810fbe20&quot;,&quot;title&quot;:&quot;Bundle Adjustment-A Modern Synthesis&quot;,&quot;author&quot;:[{&quot;family&quot;:&quot;Triggs&quot;,&quot;given&quot;:&quot;Bill&quot;,&quot;parse-names&quot;:false,&quot;dropping-particle&quot;:&quot;&quot;,&quot;non-dropping-particle&quot;:&quot;&quot;},{&quot;family&quot;:&quot;Mclauchlan&quot;,&quot;given&quot;:&quot;Philip&quot;,&quot;parse-names&quot;:false,&quot;dropping-particle&quot;:&quot;&quot;,&quot;non-dropping-particle&quot;:&quot;&quot;},{&quot;family&quot;:&quot;Hartley&quot;,&quot;given&quot;:&quot;Richard&quot;,&quot;parse-names&quot;:false,&quot;dropping-particle&quot;:&quot;&quot;,&quot;non-dropping-particle&quot;:&quot;&quot;},{&quot;family&quot;:&quot;Fitzgibbon&quot;,&quot;given&quot;:&quot;Andrew&quot;,&quot;parse-names&quot;:false,&quot;dropping-particle&quot;:&quot;&quot;,&quot;non-dropping-particle&quot;:&quot;&quot;}],&quot;accessed&quot;:{&quot;date-parts&quot;:[[2023,9,13]]},&quot;abstract&quot;:&quot;This paper is a survey of the theory and methods of photogrammetric bundle adjustment, aimed at potential implementors in the computer vision community. Bundle adjustment is the problem of refining a visual reconstruction to produce jointly optimal structure and viewing parameter estimates. Topics covered include: the choice of cost function and robustness; numerical optimization including sparse Newton methods, linearly convergent approximations, updating and recursive methods; gauge (datum) invariance; and quality control. The theory is developed for general robust cost functions rather than restricting attention to traditional nonlinear least squares.&quot;,&quot;container-title-short&quot;:&quot;&quot;},&quot;isTemporary&quot;:false}]},{&quot;citationID&quot;:&quot;MENDELEY_CITATION_6171120f-1851-4555-974b-5afe8b419c61&quot;,&quot;properties&quot;:{&quot;noteIndex&quot;:0},&quot;isEdited&quot;:false,&quot;manualOverride&quot;:{&quot;isManuallyOverridden&quot;:false,&quot;citeprocText&quot;:&quot;(Galliani et al., n.d.)&quot;,&quot;manualOverrideText&quot;:&quot;&quot;},&quot;citationTag&quot;:&quot;MENDELEY_CITATION_v3_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&quot;,&quot;citationItems&quot;:[{&quot;id&quot;:&quot;2836fe9e-2151-3c44-b5d0-31eb8052cfdf&quot;,&quot;itemData&quot;:{&quot;type&quot;:&quot;article-journal&quot;,&quot;id&quot;:&quot;2836fe9e-2151-3c44-b5d0-31eb8052cfdf&quot;,&quot;title&quot;:&quot;Massively Parallel Multiview Stereopsis by Surface Normal Diffusion&quot;,&quot;author&quot;:[{&quot;family&quot;:&quot;Galliani&quot;,&quot;given&quot;:&quot;Silvano&quot;,&quot;parse-names&quot;:false,&quot;dropping-particle&quot;:&quot;&quot;,&quot;non-dropping-particle&quot;:&quot;&quot;},{&quot;family&quot;:&quot;Lasinger&quot;,&quot;given&quot;:&quot;Katrin&quot;,&quot;parse-names&quot;:false,&quot;dropping-particle&quot;:&quot;&quot;,&quot;non-dropping-particle&quot;:&quot;&quot;},{&quot;family&quot;:&quot;Photogrammetry&quot;,&quot;given&quot;:&quot;Konrad Schindler&quot;,&quot;parse-names&quot;:false,&quot;dropping-particle&quot;:&quot;&quot;,&quot;non-dropping-particle&quot;:&quot;&quot;},{&quot;family&quot;:&quot;Sensing&quot;,&quot;given&quot;:&quot;Remote&quot;,&quot;parse-names&quot;:false,&quot;dropping-particle&quot;:&quot;&quot;,&quot;non-dropping-particle&quot;:&quot;&quot;},{&quot;family&quot;:&quot;Zurich&quot;,&quot;given&quot;:&quot;Eth&quot;,&quot;parse-names&quot;:false,&quot;dropping-particle&quot;:&quot;&quot;,&quot;non-dropping-particle&quot;:&quot;&quot;}],&quot;accessed&quot;:{&quot;date-parts&quot;:[[2023,9,13]]},&quot;abstract&quot;:&quot;We present a new, massively parallel method for high-quality multiview matching. Our work builds on the Patch-match idea: starting from randomly generated 3D planes in scene space, the best-fitting planes are iteratively propagated and refined to obtain a 3D depth and normal field per view, such that a robust photo-consistency measure over all images is maximized. Our main novelties are on the one hand to formulate Patchmatch in scene space, which makes it possible to aggregate image similarity across multiple views and obtain more accurate depth maps. And on the other hand a modified, diffusion-like propagation scheme that can be massively parallelized and delivers dense mul-tiview correspondence over ten 1.9-Megapixel images in 3 seconds, on a consumer-grade GPU. Our method uses a slanted support window and thus has no fronto-parallel bias; it is completely local and parallel, such that computation time scales linearly with image size, and inversely proportional to the number of parallel threads. Furthermore , it has low memory footprint (four values per pixel, independent of the depth range). It therefore scales exceptionally well and can handle multiple large images at high depth resolution. Experiments on the DTU and Middlebury multiview datasets as well as oblique aerial images show that our method achieves very competitive results with high accuracy and completeness, across a range of different scenarios .&quot;,&quot;container-title-short&quot;:&quot;&quot;},&quot;isTemporary&quot;:false}]},{&quot;citationID&quot;:&quot;MENDELEY_CITATION_a5c10892-21aa-45d2-bb5f-41683674c9b4&quot;,&quot;properties&quot;:{&quot;noteIndex&quot;:0},&quot;isEdited&quot;:false,&quot;manualOverride&quot;:{&quot;isManuallyOverridden&quot;:false,&quot;citeprocText&quot;:&quot;(Facciolo et al., 2015)&quot;,&quot;manualOverrideText&quot;:&quot;&quot;},&quot;citationTag&quot;:&quot;MENDELEY_CITATION_v3_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&quot;,&quot;citationItems&quot;:[{&quot;id&quot;:&quot;adc6c82a-fbbb-3c45-9aa9-ede7045aa37b&quot;,&quot;itemData&quot;:{&quot;type&quot;:&quot;article-journal&quot;,&quot;id&quot;:&quot;adc6c82a-fbbb-3c45-9aa9-ede7045aa37b&quot;,&quot;title&quot;:&quot;MGM: A Significantly More Global Matching for Stereovision&quot;,&quot;author&quot;:[{&quot;family&quot;:&quot;Facciolo&quot;,&quot;given&quot;:&quot;Gabriele&quot;,&quot;parse-names&quot;:false,&quot;dropping-particle&quot;:&quot;&quot;,&quot;non-dropping-particle&quot;:&quot;&quot;},{&quot;family&quot;:&quot;Franchis&quot;,&quot;given&quot;:&quot;Carlo&quot;,&quot;parse-names&quot;:false,&quot;dropping-particle&quot;:&quot;de&quot;,&quot;non-dropping-particle&quot;:&quot;&quot;},{&quot;family&quot;:&quot;Meinhardt&quot;,&quot;given&quot;:&quot;Enric&quot;,&quot;parse-names&quot;:false,&quot;dropping-particle&quot;:&quot;&quot;,&quot;non-dropping-particle&quot;:&quot;&quot;}],&quot;accessed&quot;:{&quot;date-parts&quot;:[[2023,9,13]]},&quot;DOI&quot;:&quot;10.5244/C.29.90&quot;,&quot;issued&quot;:{&quot;date-parts&quot;:[[2015,12,23]]},&quot;page&quot;:&quot;90.1-90.12&quot;,&quot;abstract&quot;:&quot;Semi-global matching (SGM) is among the top-ranked stereovision algorithms. SGM is an efficient strategy for approximately minimizing a global energy that comprises a pixel-wise matching cost and pair-wise smoothness terms. In SGM the two-dimensional smoothness constraint is approximated as the average of one-dimensional line optimiza-tion problems. The accuracy and speed of SGM are the main reasons for its widespread adoption, even when applied to generic problems beyond stereovision. This approximate minimization, however, also produces characteristic low amplitude streaks in the final disparity image, and is clearly suboptimal with respect to more comprehensive mini-mization strategies. Based on a recently proposed interpretation of SGM as a min-sum Belief Propagation algorithm, we propose a new algorithm that allows to reduce by a factor five the energy gap of SGM with respect to reference algorithms for MRFs with truncated smoothness terms. The proposed method comes with no compromises with respect to the baseline SGM, no parameters and virtually no computational overhead. At the same time it attains higher quality results by removing the characteristic streaking artifacts of SGM.&quot;,&quot;publisher&quot;:&quot;British Machine Vision Association and Society for Pattern Recognition&quot;,&quot;container-title-short&quot;:&quot;&quot;},&quot;isTemporary&quot;:false}]},{&quot;citationID&quot;:&quot;MENDELEY_CITATION_e8dbb92d-d5f3-46b6-8139-795d9cb17b6b&quot;,&quot;properties&quot;:{&quot;noteIndex&quot;:0},&quot;isEdited&quot;:false,&quot;manualOverride&quot;:{&quot;isManuallyOverridden&quot;:false,&quot;citeprocText&quot;:&quot;(Kazhdan et al., n.d.)&quot;,&quot;manualOverrideText&quot;:&quot;&quot;},&quot;citationTag&quot;:&quot;MENDELEY_CITATION_v3_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&quot;,&quot;citationItems&quot;:[{&quot;id&quot;:&quot;ad4b5482-c5ed-3296-a1ce-0d23794cc211&quot;,&quot;itemData&quot;:{&quot;type&quot;:&quot;article-journal&quot;,&quot;id&quot;:&quot;ad4b5482-c5ed-3296-a1ce-0d23794cc211&quot;,&quot;title&quot;:&quot;Screened Poisson Surface Reconstruction&quot;,&quot;author&quot;:[{&quot;family&quot;:&quot;Kazhdan&quot;,&quot;given&quot;:&quot;Michael&quot;,&quot;parse-names&quot;:false,&quot;dropping-particle&quot;:&quot;&quot;,&quot;non-dropping-particle&quot;:&quot;&quot;},{&quot;family&quot;:&quot;Hopkins University&quot;,&quot;given&quot;:&quot;Johns&quot;,&quot;parse-names&quot;:false,&quot;dropping-particle&quot;:&quot;&quot;,&quot;non-dropping-particle&quot;:&quot;&quot;},{&quot;family&quot;:&quot;Hoppe&quot;,&quot;given&quot;:&quot;Hugues&quot;,&quot;parse-names&quot;:false,&quot;dropping-particle&quot;:&quot;&quot;,&quot;non-dropping-particle&quot;:&quot;&quot;}],&quot;container-title&quot;:&quot;ACM Trans. Graph. NN, N, Article NN (Month YYYY)&quot;,&quot;accessed&quot;:{&quot;date-parts&quot;:[[2023,9,13]]},&quot;DOI&quot;:&quot;10.1145/XXXXXXX.YYYYYYY&quot;,&quot;URL&quot;:&quot;http://doi.acm.org/10.1145/XXXXXXX.YYYYYYY&quot;,&quot;abstract&quot;:&quot;Poisson surface reconstruction creates watertight surfaces from oriented point sets. In this work we extend the technique to explicitly incorporate the points as interpolation constraints. The extension can be interpreted as a generalization of the underlying mathematical framework to a screened Poisson equation. In contrast to other image and geometry processing techniques, the screening term is defined over a sparse set of points rather than over the full domain. We show that these sparse constraints can nonetheless be integrated efficiently. Because the modified linear system retains the same finite-element discretization, the sparsity structure is unchanged, and the system can still be solved using a multigrid approach. Moreover we present several algorithmic improvements that together reduce the time complexity of the solver to linear in the number of points, thereby enabling faster, higher-quality surface reconstructions.&quot;,&quot;container-title-short&quot;:&quot;&quot;},&quot;isTemporary&quot;:false}]},{&quot;citationID&quot;:&quot;MENDELEY_CITATION_834196cd-7c2d-4e5f-a9fc-c2dd8fd0621a&quot;,&quot;properties&quot;:{&quot;noteIndex&quot;:0},&quot;isEdited&quot;:false,&quot;manualOverride&quot;:{&quot;isManuallyOverridden&quot;:false,&quot;citeprocText&quot;:&quot;(Zhou &amp;#38; Koltun, n.d.)&quot;,&quot;manualOverrideText&quot;:&quot;&quot;},&quot;citationTag&quot;:&quot;MENDELEY_CITATION_v3_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&quot;,&quot;citationItems&quot;:[{&quot;id&quot;:&quot;e5b1a797-ec5b-3328-ae17-10aa66a2b824&quot;,&quot;itemData&quot;:{&quot;type&quot;:&quot;article-journal&quot;,&quot;id&quot;:&quot;e5b1a797-ec5b-3328-ae17-10aa66a2b824&quot;,&quot;title&quot;:&quot;Color Map Optimization for 3D Reconstruction with Consumer Depth Cameras&quot;,&quot;author&quot;:[{&quot;family&quot;:&quot;Zhou&quot;,&quot;given&quot;:&quot;Qian-Yi&quot;,&quot;parse-names&quot;:false,&quot;dropping-particle&quot;:&quot;&quot;,&quot;non-dropping-particle&quot;:&quot;&quot;},{&quot;family&quot;:&quot;Koltun&quot;,&quot;given&quot;:&quot;Vladlen&quot;,&quot;parse-names&quot;:false,&quot;dropping-particle&quot;:&quot;&quot;,&quot;non-dropping-particle&quot;:&quot;&quot;}],&quot;accessed&quot;:{&quot;date-parts&quot;:[[2023,9,13]]},&quot;abstract&quot;:&quot;Input Optimized reconstruction Figure 1: Given a geometric model and corresponding color images produced by a consumer-grade RGB-D camera (left), our approach optimizes a photometrically consistent mapping of the images to the model. Abstract We present a global optimization approach for mapping color images onto geometric reconstructions. Range and color videos produced by consumer-grade RGB-D cameras suffer from noise and optical distortions, which impede accurate mapping of the acquired color data to the reconstructed geometry. Our approach addresses these sources of error by optimizing camera poses in tandem with non-rigid correction functions for all images. All parameters are optimized jointly to maximize the photometric consistency of the reconstructed mapping. We show that this optimization can be performed efficiently by an alternating optimization algorithm that in-terleaves analytical updates of the color map with decoupled parameter updates for all images. Experimental results demonstrate that our approach substantially improves color mapping fidelity.&quot;,&quot;container-title-short&quot;:&quot;&quot;},&quot;isTemporary&quot;:false}]}]"/>
+    <we:property name="MENDELEY_CITATIONS" value="[{&quot;citationID&quot;:&quot;MENDELEY_CITATION_4a37dcd8-aa6f-4734-97ed-13e19fb0a96a&quot;,&quot;properties&quot;:{&quot;noteIndex&quot;:0},&quot;isEdited&quot;:false,&quot;manualOverride&quot;:{&quot;isManuallyOverridden&quot;:false,&quot;citeprocText&quot;:&quot;(Neumüller, 2018)&quot;,&quot;manualOverrideText&quot;:&quot;&quot;},&quot;citationTag&quot;:&quot;MENDELEY_CITATION_v3_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&quot;,&quot;citationItems&quot;:[{&quot;id&quot;:&quot;a48bb029-7ccf-3785-af35-782fc95d669d&quot;,&quot;itemData&quot;:{&quot;type&quot;:&quot;article-journal&quot;,&quot;id&quot;:&quot;a48bb029-7ccf-3785-af35-782fc95d669d&quot;,&quot;title&quot;:&quot;Electron tomography—a tool for ultrastructural 3D visualization in cell biology and histology&quot;,&quot;author&quot;:[{&quot;family&quot;:&quot;Neumüller&quot;,&quot;given&quot;:&quot;Josef&quot;,&quot;parse-names&quot;:false,&quot;dropping-particle&quot;:&quot;&quot;,&quot;non-dropping-particle&quot;:&quot;&quot;}],&quot;container-title&quot;:&quot;Wiener Medizinische Wochenschrift (1946)&quot;,&quot;container-title-short&quot;:&quot;Wien Med Wochenschr&quot;,&quot;accessed&quot;:{&quot;date-parts&quot;:[[2023,9,17]]},&quot;DOI&quot;:&quot;10.1007/S10354-018-0646-Y&quot;,&quot;ISSN&quot;:&quot;1563258X&quot;,&quot;PMID&quot;:&quot;30084092&quot;,&quot;URL&quot;:&quot;/pmc/articles/PMC6132546/&quot;,&quot;issued&quot;:{&quot;date-parts&quot;:[[2018,9,1]]},&quot;page&quot;:&quot;322&quot;,&quot;abstract&quot;:&quot;Electron tomography (ET) was developed to overcome some of the problems associated reconstructing three-dimensional (3D) images from 2D election microscopy data from ultrathin slices. Virtual sections of semithin sample are obtained by incremental rotation of the target and this information is used to assemble a 3D image. Herein, we provide an instruction to ET including the physical principle, possibilities, and limitations. We review the development of innovative methods and highlight important investigations performed in our department and with our collaborators. ET has opened up the third dimension at the ultrastructural level and represents a milestone in structural molecular biology.&quot;,&quot;publisher&quot;:&quot;Springer&quot;,&quot;issue&quot;:&quot;11&quot;,&quot;volume&quot;:&quot;168&quot;},&quot;isTemporary&quot;:false}]},{&quot;citationID&quot;:&quot;MENDELEY_CITATION_30a4cb97-c10e-4483-b328-824d8b5fa766&quot;,&quot;properties&quot;:{&quot;noteIndex&quot;:0},&quot;isEdited&quot;:false,&quot;manualOverride&quot;:{&quot;isManuallyOverridden&quot;:false,&quot;citeprocText&quot;:&quot;(Chreifi et al., 2019)&quot;,&quot;manualOverrideText&quot;:&quot;&quot;},&quot;citationTag&quot;:&quot;MENDELEY_CITATION_v3_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&quot;,&quot;citationItems&quot;:[{&quot;id&quot;:&quot;fe45eefa-0a00-35c7-b207-a84c9cf027ca&quot;,&quot;itemData&quot;:{&quot;type&quot;:&quot;article-journal&quot;,&quot;id&quot;:&quot;fe45eefa-0a00-35c7-b207-a84c9cf027ca&quot;,&quot;title&quot;:&quot;Rapid tilt-series acquisition for electron cryotomography&quot;,&quot;author&quot;:[{&quot;family&quot;:&quot;Chreifi&quot;,&quot;given&quot;:&quot;Georges&quot;,&quot;parse-names&quot;:false,&quot;dropping-particle&quot;:&quot;&quot;,&quot;non-dropping-particle&quot;:&quot;&quot;},{&quot;family&quot;:&quot;Chen&quot;,&quot;given&quot;:&quot;Songye&quot;,&quot;parse-names&quot;:false,&quot;dropping-particle&quot;:&quot;&quot;,&quot;non-dropping-particle&quot;:&quot;&quot;},{&quot;family&quot;:&quot;Metskas&quot;,&quot;given&quot;:&quot;Lauren Ann&quot;,&quot;parse-names&quot;:false,&quot;dropping-particle&quot;:&quot;&quot;,&quot;non-dropping-particle&quot;:&quot;&quot;},{&quot;family&quot;:&quot;Kaplan&quot;,&quot;given&quot;:&quot;Mohammed&quot;,&quot;parse-names&quot;:false,&quot;dropping-particle&quot;:&quot;&quot;,&quot;non-dropping-particle&quot;:&quot;&quot;},{&quot;family&quot;:&quot;Jensen&quot;,&quot;given&quot;:&quot;Grant J.&quot;,&quot;parse-names&quot;:false,&quot;dropping-particle&quot;:&quot;&quot;,&quot;non-dropping-particle&quot;:&quot;&quot;}],&quot;container-title&quot;:&quot;Journal of Structural Biology&quot;,&quot;container-title-short&quot;:&quot;J Struct Biol&quot;,&quot;accessed&quot;:{&quot;date-parts&quot;:[[2023,9,17]]},&quot;DOI&quot;:&quot;10.1016/J.JSB.2018.12.008&quot;,&quot;ISSN&quot;:&quot;1047-8477&quot;,&quot;PMID&quot;:&quot;30639925&quot;,&quot;issued&quot;:{&quot;date-parts&quot;:[[2019,2,1]]},&quot;page&quot;:&quot;163-169&quot;,&quot;abstract&quot;:&quot;Using a new Titan Krios stage equipped with a single-axis holder, we developed two methods to accelerate the collection of tilt-series. We demonstrate a continuous-tilting method that can record a tilt-series in seconds, but with loss of details finer than ∼4 nm. We also demonstrate a fast-incremental method that can record a tilt-series several-fold faster than current methods and with similar resolution. We characterize the utility of both methods in real biological electron cryotomography workflows. We identify opportunities for further improvements in hardware and software and speculate on the impact such advances could have on structural biology.&quot;,&quot;publisher&quot;:&quot;Academic Press&quot;,&quot;issue&quot;:&quot;2&quot;,&quot;volume&quot;:&quot;205&quot;},&quot;isTemporary&quot;:false}]},{&quot;citationID&quot;:&quot;MENDELEY_CITATION_e522643e-4d71-45ed-b67e-e0f082702069&quot;,&quot;properties&quot;:{&quot;noteIndex&quot;:0},&quot;isEdited&quot;:false,&quot;manualOverride&quot;:{&quot;isManuallyOverridden&quot;:false,&quot;citeprocText&quot;:&quot;(Frangakis, 2021)&quot;,&quot;manualOverrideText&quot;:&quot;&quot;},&quot;citationTag&quot;:&quot;MENDELEY_CITATION_v3_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&quot;,&quot;citationItems&quot;:[{&quot;id&quot;:&quot;9ddb4baf-88cd-3731-83b9-61bdd56b7d07&quot;,&quot;itemData&quot;:{&quot;type&quot;:&quot;article-journal&quot;,&quot;id&quot;:&quot;9ddb4baf-88cd-3731-83b9-61bdd56b7d07&quot;,&quot;title&quot;:&quot;It’s noisy out there! A review of denoising techniques in cryo-electron tomography&quot;,&quot;author&quot;:[{&quot;family&quot;:&quot;Frangakis&quot;,&quot;given&quot;:&quot;Achilleas S.&quot;,&quot;parse-names&quot;:false,&quot;dropping-particle&quot;:&quot;&quot;,&quot;non-dropping-particle&quot;:&quot;&quot;}],&quot;container-title&quot;:&quot;Journal of Structural Biology&quot;,&quot;container-title-short&quot;:&quot;J Struct Biol&quot;,&quot;accessed&quot;:{&quot;date-parts&quot;:[[2023,9,17]]},&quot;DOI&quot;:&quot;10.1016/J.JSB.2021.107804&quot;,&quot;ISSN&quot;:&quot;1047-8477&quot;,&quot;PMID&quot;:&quot;34732363&quot;,&quot;issued&quot;:{&quot;date-parts&quot;:[[2021,12,1]]},&quot;page&quot;:&quot;107804&quot;,&quot;abstract&quot;:&quot;Cryo-electron tomography is the only technique that can provide sub-nanometer resolved images of cell regions or even whole cells, without the need of labeling or staining methods. Technological advances over the past decade in electron microscope stability, cameras, stage precision and software have resulted in faster acquisition speeds and considerably improved resolution. In pursuit of even better image resolution, researchers seek to reduce noise – a crucial factor affecting the reliability of the tomogram interpretation and ultimately limiting the achieved resolution. Sub-tomogram averaging is the method of choice for reducing noise in repetitive objects. However, when averaging is not applicable, a trade-off between reducing noise and conserving genuine image details must be achieved. Thus, denoising is an important process that improves the interpretability of the tomogram not only directly but also by facilitating other downstream tasks, such as segmentation and 3D visualization. Here, I review contemporary denoising techniques for cryo-electron tomography by taking into account noise-specific properties of both reconstruction and detector noise. The outcomes of different techniques are compared, in order to help researchers select the most appropriate for each dataset and to achieve better and more reliable interpretation of the tomograms.&quot;,&quot;publisher&quot;:&quot;Academic Press&quot;,&quot;issue&quot;:&quot;4&quot;,&quot;volume&quot;:&quot;213&quot;},&quot;isTemporary&quot;:false}]},{&quot;citationID&quot;:&quot;MENDELEY_CITATION_8fe17078-4cdf-4325-ba0b-3d3e2e3832ab&quot;,&quot;properties&quot;:{&quot;noteIndex&quot;:0},&quot;isEdited&quot;:false,&quot;manualOverride&quot;:{&quot;isManuallyOverridden&quot;:false,&quot;citeprocText&quot;:&quot;(Joy, 2008)&quot;,&quot;manualOverrideText&quot;:&quot;&quot;},&quot;citationTag&quot;:&quot;MENDELEY_CITATION_v3_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&quot;,&quot;citationItems&quot;:[{&quot;id&quot;:&quot;f932539f-89ac-3571-bd03-f201e7da7995&quot;,&quot;itemData&quot;:{&quot;type&quot;:&quot;article-journal&quot;,&quot;id&quot;:&quot;f932539f-89ac-3571-bd03-f201e7da7995&quot;,&quot;title&quot;:&quot;Noise and Its Effects on the Low-Voltage SEM&quot;,&quot;author&quot;:[{&quot;family&quot;:&quot;Joy&quot;,&quot;given&quot;:&quot;David C.&quot;,&quot;parse-names&quot;:false,&quot;dropping-particle&quot;:&quot;&quot;,&quot;non-dropping-particle&quot;:&quot;&quot;}],&quot;container-title&quot;:&quot;Biological Low-Voltage Scanning Electron Microscopy&quot;,&quot;accessed&quot;:{&quot;date-parts&quot;:[[2023,9,17]]},&quot;DOI&quot;:&quot;10.1007/978-0-387-72972-5_4&quot;,&quot;URL&quot;:&quot;https://link.springer.com/chapter/10.1007/978-0-387-72972-5_4&quot;,&quot;issued&quot;:{&quot;date-parts&quot;:[[2008,11,30]]},&quot;page&quot;:&quot;129-144&quot;,&quot;abstract&quot;:&quot;Noise is the single most important limiting factor in scanning electron microscopy. Because of the presence of noise, we are forced to operate the SEM to maximize the available beam current and the beam dose (current × time) at the expense of degraded image resolution, increased charging, and more sample damage. Recent developments in high-performance electron guns, aberration correctors, and lenses are all part of an attempt to attain control of the noise while still achieving ever higher levels of resolution. In this chapter, we will examine noise in the SEM, its origin and properties, its measurement, and how the properties of the detectors used for the collection of secondary emission (SE) electrons and backscatter electrons (BSE) signals affect the noise.&quot;,&quot;publisher&quot;:&quot;Springer, New York, NY&quot;,&quot;container-title-short&quot;:&quot;&quot;},&quot;isTemporary&quot;:false}]},{&quot;citationID&quot;:&quot;MENDELEY_CITATION_df26496d-726d-417a-9394-8a133b8e0f63&quot;,&quot;properties&quot;:{&quot;noteIndex&quot;:0},&quot;isEdited&quot;:false,&quot;manualOverride&quot;:{&quot;isManuallyOverridden&quot;:false,&quot;citeprocText&quot;:&quot;(Ellis &amp;#38; Cohen-Gould, 1927)&quot;,&quot;manualOverrideText&quot;:&quot;&quot;},&quot;citationTag&quot;:&quot;MENDELEY_CITATION_v3_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&quot;,&quot;citationItems&quot;:[{&quot;id&quot;:&quot;7826557b-18b8-31da-8725-abbe9d3f1d71&quot;,&quot;itemData&quot;:{&quot;type&quot;:&quot;article-journal&quot;,&quot;id&quot;:&quot;7826557b-18b8-31da-8725-abbe9d3f1d71&quot;,&quot;title&quot;:&quot;Recognizing and Preventing Artifacts in Microscopy: A Roundtable Discussion&quot;,&quot;author&quot;:[{&quot;family&quot;:&quot;Ellis&quot;,&quot;given&quot;:&quot;E Ann&quot;,&quot;parse-names&quot;:false,&quot;dropping-particle&quot;:&quot;&quot;,&quot;non-dropping-particle&quot;:&quot;&quot;},{&quot;family&quot;:&quot;Cohen-Gould&quot;,&quot;given&quot;:&quot;Leona&quot;,&quot;parse-names&quot;:false,&quot;dropping-particle&quot;:&quot;&quot;,&quot;non-dropping-particle&quot;:&quot;&quot;}],&quot;container-title&quot;:&quot;Microsc. Microanal&quot;,&quot;accessed&quot;:{&quot;date-parts&quot;:[[2023,9,17]]},&quot;DOI&quot;:&quot;10.1017/S1431927616011211&quot;,&quot;URL&quot;:&quot;https://doi.org/10.1017/S1431927616011211&quot;,&quot;issued&quot;:{&quot;date-parts&quot;:[[1927]]},&quot;page&quot;:&quot;2016&quot;,&quot;abstract&quot;:&quot;In 1991 the Technologists' Forum presented a symposium on artifacts in biological electron microscopy [1]. Since that time the topic has not been re-visited in our symposia, special topics or rountable discussions. Artifacts are damage caused in specimen preparation and can be confused with specimen ultrastructure. Many artifacts are a result of mechanical or chemical action during sample preparation and some artifacts are due to irradiation by the electron beam during examination of the specimen in the microscope. Recognizing specimen damage is the initial step in preventing the same problem in future preparations and not reporting erroneous data. Examination of nanoparticles by transmission electron microscopy (TEM) has become an important method for characterizing these particles. Clumping of particles on grids often occurs if grids are not glow discharged before use [to change a hydrophobic surface to a hydrophilic surface] or the solution of the particles is too concentrated. If negative staining is a part of the preparation, there should be attention to the choice of stain, concentration and pH [2]. Depending on the specimen, drying artifacts may change the characterization of the nanoparticles [3]. Bacterial flagella often drop off if acidic stains are used and some structures can best be preserved by pre-fixation with 1% (vol/vol) aqueous glutaraldehyde prior to negative staining. Artifacts in sections can be the result of poor ultramicrotomy skills or problems in embedding. Microtomy problems range from loose fittings with the microtome and specimen, too large block face, improper setup of the cutting arc and dirt or damaged areas on the knife edge. Poor dehydration and infiltration as well as improperly polymerized resins contribute to artifacts in sections [4]. Uranyl acetate is an important reagent in fixation and staining of biological specimens; however, it can also be the source of significant artifacts if used inappropriately. En bloc staining with uranyl acetate extracts glycogen and use of uranyl stains in the presence of phosphate buffers results in needlelike crystals all over the specimen or grid. There are methods to remove these stain artifacts [5, 6]; but it is better not to allow the formation of these artifacts. Post staining of grids with uranyl acetate followed by lead citrate is a common source of artifacts. One source of problems is old stains which often result in poor staining or require longer staining times which can result in stain precipitates due to drying. The correct pH of lead stains is 12 and this can best be achieved by using commercially prepared carbonate-free solutions of 1N NaOH [7]. The quality of the water that is used to prepare stains and wash grids is also important. If the laboratory deionized water supply is not of the best quality, it may be necessary to purchase distilled or HPLC grade water just for preparing stains and staining grids. A perplexing problem with glutaraldehyde and osmium fixation is the presence of electron dense precipitates in sections. The use of divalent cations can result in precipitates of proteins. Magnesium (Mg ++) is preferred to calcium (Ca ++) since it is a smaller molecule and at low concentrations does not precipitate proteins as readily[8]. In some tissues this may be a problem if phosphate buffers are used 2074&quot;,&quot;volume&quot;:&quot;22&quot;,&quot;container-title-short&quot;:&quot;&quot;},&quot;isTemporary&quot;:false}]},{&quot;citationID&quot;:&quot;MENDELEY_CITATION_99e8987d-a30e-460a-8afe-484fd6a1d3e8&quot;,&quot;properties&quot;:{&quot;noteIndex&quot;:0},&quot;isEdited&quot;:false,&quot;manualOverride&quot;:{&quot;isManuallyOverridden&quot;:false,&quot;citeprocText&quot;:&quot;(Fernandez, 2009; Frangakis &amp;#38; Hegerl, 2001)&quot;,&quot;manualOverrideText&quot;:&quot;&quot;},&quot;citationTag&quot;:&quot;MENDELEY_CITATION_v3_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&quot;,&quot;citationItems&quot;:[{&quot;id&quot;:&quot;f0db71f1-4b4e-3cbc-894d-82b2218b942f&quot;,&quot;itemData&quot;:{&quot;type&quot;:&quot;article-journal&quot;,&quot;id&quot;:&quot;f0db71f1-4b4e-3cbc-894d-82b2218b942f&quot;,&quot;title&quot;:&quot;TOMOBFLOW: feature-preserving noise filtering for electron tomography&quot;,&quot;author&quot;:[{&quot;family&quot;:&quot;Fernandez&quot;,&quot;given&quot;:&quot;Jose Jesus&quot;,&quot;parse-names&quot;:false,&quot;dropping-particle&quot;:&quot;&quot;,&quot;non-dropping-particle&quot;:&quot;&quot;}],&quot;container-title&quot;:&quot;BMC bioinformatics&quot;,&quot;container-title-short&quot;:&quot;BMC Bioinformatics&quot;,&quot;accessed&quot;:{&quot;date-parts&quot;:[[2023,9,17]]},&quot;DOI&quot;:&quot;10.1186/1471-2105-10-178&quot;,&quot;ISSN&quot;:&quot;1471-2105&quot;,&quot;PMID&quot;:&quot;19523199&quot;,&quot;URL&quot;:&quot;https://pubmed.ncbi.nlm.nih.gov/19523199/&quot;,&quot;issued&quot;:{&quot;date-parts&quot;:[[2009,6,12]]},&quot;abstract&quot;:&quot;Background: Noise filtering techniques are needed in electron tomography to allow proper interpretation of datasets. The standard linear filtering techniques are characterized by a tradeoff between the amount of reduced noise and the blurring of the features of interest. On the other hand, sophisticated anisotropic nonlinear filtering techniques allow noise reduction with good preservation of structures. However, these techniques are computationally intensive and are difficult to be tuned to the problem at hand. Results: TOMOBFLOW is a program for noise filtering with capabilities of preservation of biologically relevant information. It is an efficient implementation of the Beltrami flow, a nonlinear filtering method that locally tunes the strength of the smoothing according to an edge indicator based on geometry properties. The fact that this method does not have free parameters hard to be tuned makes TOMOBFLOW a user-friendly filtering program equipped with the power of diffusion-based filtering methods. Furthermore, TOMOBFLOW is provided with abilities to deal with different types and formats of images in order to make it useful for electron tomography in particular and bioimaging in general. Conclusion: TOMOBFLOW allows efficient noise filtering of bioimaging datasets with preservation of the features of interest, thereby yielding data better suited for post-processing, visualization and interpretation. It is available at the web site http://www.ual.es/ %7ejjfdez/SW/tomobflow.html. © 2009 Fernandez; licensee BioMed Central Ltd.&quot;,&quot;publisher&quot;:&quot;BMC Bioinformatics&quot;,&quot;volume&quot;:&quot;10&quot;},&quot;isTemporary&quot;:false},{&quot;id&quot;:&quot;759784d9-eea0-3474-a00b-74a0047d2875&quot;,&quot;itemData&quot;:{&quot;type&quot;:&quot;article-journal&quot;,&quot;id&quot;:&quot;759784d9-eea0-3474-a00b-74a0047d2875&quot;,&quot;title&quot;:&quot;Noise reduction in electron tomographic reconstructions using nonlinear anisotropic diffusion&quot;,&quot;author&quot;:[{&quot;family&quot;:&quot;Frangakis&quot;,&quot;given&quot;:&quot;Achilleas S.&quot;,&quot;parse-names&quot;:false,&quot;dropping-particle&quot;:&quot;&quot;,&quot;non-dropping-particle&quot;:&quot;&quot;},{&quot;family&quot;:&quot;Hegerl&quot;,&quot;given&quot;:&quot;Reiner&quot;,&quot;parse-names&quot;:false,&quot;dropping-particle&quot;:&quot;&quot;,&quot;non-dropping-particle&quot;:&quot;&quot;}],&quot;container-title&quot;:&quot;Journal of structural biology&quot;,&quot;container-title-short&quot;:&quot;J Struct Biol&quot;,&quot;accessed&quot;:{&quot;date-parts&quot;:[[2023,9,17]]},&quot;DOI&quot;:&quot;10.1006/JSBI.2001.4406&quot;,&quot;ISSN&quot;:&quot;1047-8477&quot;,&quot;PMID&quot;:&quot;11722164&quot;,&quot;URL&quot;:&quot;https://pubmed.ncbi.nlm.nih.gov/11722164/&quot;,&quot;issued&quot;:{&quot;date-parts&quot;:[[2001]]},&quot;page&quot;:&quot;239-250&quot;,&quot;abstract&quot;:&quot;Electron tomography is a powerful technique capable of giving unique insights into the three-dimensional structural organization of pleomorphic biological objects. However, visualization and interpretation of the resulting volumetric data are hampered by an extremely low signal-to-noise ratio, especially when ice-embedded biological specimens are investigated. Usually, isosurface representation or volume rendering of such data is hindered without any further signal enhancement. We propose a novel technique for noise reduction based on nonlinear anisotropic diffusion. The approach combines efficient noise reduction with excellent signal preservation and is clearly superior to conventional methods (e.g., low-pass and median filtering) and invariant wavelet transform filtering. The gain in the signal-to-noise ratio is verified and demonstrated by means of Fourier shell correlation. Improved visualization performance after processing the 3D images is demonstrated with two examples, tomographic reconstructions of chromatin and of a mitochondrion. Parameter settings and discretization stencils are presented in detail. © 2001 Elsevier Science.&quot;,&quot;publisher&quot;:&quot;J Struct Biol&quot;,&quot;issue&quot;:&quot;3&quot;,&quot;volume&quot;:&quot;135&quot;},&quot;isTemporary&quot;:false}]},{&quot;citationID&quot;:&quot;MENDELEY_CITATION_c7df27ac-749d-41b5-8871-783f1a665cfe&quot;,&quot;properties&quot;:{&quot;noteIndex&quot;:0},&quot;isEdited&quot;:false,&quot;manualOverride&quot;:{&quot;isManuallyOverridden&quot;:false,&quot;citeprocText&quot;:&quot;(Goris et al., 2012)&quot;,&quot;manualOverrideText&quot;:&quot;&quot;},&quot;citationTag&quot;:&quot;MENDELEY_CITATION_v3_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&quot;,&quot;citationItems&quot;:[{&quot;id&quot;:&quot;8a557c98-ed98-36ff-bcdf-111a45ef042c&quot;,&quot;itemData&quot;:{&quot;type&quot;:&quot;article-journal&quot;,&quot;id&quot;:&quot;8a557c98-ed98-36ff-bcdf-111a45ef042c&quot;,&quot;title&quot;:&quot;Electron tomography based on a total variation minimization reconstruction technique&quot;,&quot;author&quot;:[{&quot;family&quot;:&quot;Goris&quot;,&quot;given&quot;:&quot;B.&quot;,&quot;parse-names&quot;:false,&quot;dropping-particle&quot;:&quot;&quot;,&quot;non-dropping-particle&quot;:&quot;&quot;},{&quot;family&quot;:&quot;Broek&quot;,&quot;given&quot;:&quot;W.&quot;,&quot;parse-names&quot;:false,&quot;dropping-particle&quot;:&quot;&quot;,&quot;non-dropping-particle&quot;:&quot;Van den&quot;},{&quot;family&quot;:&quot;Batenburg&quot;,&quot;given&quot;:&quot;K. J.&quot;,&quot;parse-names&quot;:false,&quot;dropping-particle&quot;:&quot;&quot;,&quot;non-dropping-particle&quot;:&quot;&quot;},{&quot;family&quot;:&quot;Heidari Mezerji&quot;,&quot;given&quot;:&quot;H.&quot;,&quot;parse-names&quot;:false,&quot;dropping-particle&quot;:&quot;&quot;,&quot;non-dropping-particle&quot;:&quot;&quot;},{&quot;family&quot;:&quot;Bals&quot;,&quot;given&quot;:&quot;S.&quot;,&quot;parse-names&quot;:false,&quot;dropping-particle&quot;:&quot;&quot;,&quot;non-dropping-particle&quot;:&quot;&quot;}],&quot;container-title&quot;:&quot;Ultramicroscopy&quot;,&quot;container-title-short&quot;:&quot;Ultramicroscopy&quot;,&quot;accessed&quot;:{&quot;date-parts&quot;:[[2023,9,17]]},&quot;DOI&quot;:&quot;10.1016/J.ULTRAMIC.2011.11.004&quot;,&quot;ISSN&quot;:&quot;0304-3991&quot;,&quot;issued&quot;:{&quot;date-parts&quot;:[[2012,2,1]]},&quot;page&quot;:&quot;120-130&quot;,&quot;abstract&quot;:&quot;The 3D reconstruction of a tilt series for electron tomography is mostly carried out using the weighted backprojection (WBP) algorithm or using one of the iterative algorithms such as the simultaneous iterative reconstruction technique (SIRT). However, it is known that these reconstruction algorithms cannot compensate for the missing wedge. Here, we apply a new reconstruction algorithm for electron tomography, which is based on compressive sensing. This is a field in image processing specialized in finding a sparse solution or a solution with a sparse gradient to a set of ill-posed linear equations. Therefore, it can be applied to electron tomography where the reconstructed objects often have a sparse gradient at the nanoscale. Using a combination of different simulated and experimental datasets, it is shown that missing wedge artefacts are reduced in the final reconstruction. Moreover, it seems that the reconstructed datasets have a higher fidelity and are easier to segment in comparison to reconstructions obtained by more conventional iterative algorithms. © 2011 Elsevier B.V.&quot;,&quot;publisher&quot;:&quot;North-Holland&quot;,&quot;volume&quot;:&quot;113&quot;},&quot;isTemporary&quot;:false}]},{&quot;citationID&quot;:&quot;MENDELEY_CITATION_297dc8b2-8a86-4e37-bbca-dfe30771e3ed&quot;,&quot;properties&quot;:{&quot;noteIndex&quot;:0},&quot;isEdited&quot;:false,&quot;manualOverride&quot;:{&quot;isManuallyOverridden&quot;:false,&quot;citeprocText&quot;:&quot;(González-Ruiz &amp;#38; Fernández, 2023)&quot;,&quot;manualOverrideText&quot;:&quot;&quot;},&quot;citationTag&quot;:&quot;MENDELEY_CITATION_v3_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&quot;,&quot;citationItems&quot;:[{&quot;id&quot;:&quot;35a6a057-3b9f-31f9-b851-7fb61dc5c644&quot;,&quot;itemData&quot;:{&quot;type&quot;:&quot;article-journal&quot;,&quot;id&quot;:&quot;35a6a057-3b9f-31f9-b851-7fb61dc5c644&quot;,&quot;title&quot;:&quot;FlowDenoising: Structure-preserving denoising in 3D electron microscopy (3DEM)&quot;,&quot;author&quot;:[{&quot;family&quot;:&quot;González-Ruiz&quot;,&quot;given&quot;:&quot;Vicente&quot;,&quot;parse-names&quot;:false,&quot;dropping-particle&quot;:&quot;&quot;,&quot;non-dropping-particle&quot;:&quot;&quot;},{&quot;family&quot;:&quot;Fernández&quot;,&quot;given&quot;:&quot;Jose Jesus&quot;,&quot;parse-names&quot;:false,&quot;dropping-particle&quot;:&quot;&quot;,&quot;non-dropping-particle&quot;:&quot;&quot;}],&quot;container-title&quot;:&quot;SoftwareX&quot;,&quot;container-title-short&quot;:&quot;SoftwareX&quot;,&quot;accessed&quot;:{&quot;date-parts&quot;:[[2023,9,17]]},&quot;DOI&quot;:&quot;10.1016/J.SOFTX.2023.101413&quot;,&quot;ISSN&quot;:&quot;2352-7110&quot;,&quot;issued&quot;:{&quot;date-parts&quot;:[[2023,7,1]]},&quot;page&quot;:&quot;101413&quot;,&quot;abstract&quot;:&quot;FlowDenoising is a software tool that implements an adaptive Gaussian denoising filter that preserves visually appreciable structures in volumes of 3D electron microscopy (3DEM). It proceeds by nonrigidly aligning the 2D slices in each dimension, using an optical flow estimator, prior to applying a standard separable (1D) Gaussian filter. FlowDenoising has been developed in Python leveraging well-known public domain libraries, such as OpenCV and NumPy. Furthermore, the software tool exploits data-level parallelism to significantly reduce processing times. Its abilities to denoise huge volumes in just minutes on standard multicore computers makes it a useful tool in 3DEM to explore the interior of cells and tissues at the nanoscale.&quot;,&quot;publisher&quot;:&quot;Elsevier&quot;,&quot;volume&quot;:&quot;23&quot;},&quot;isTemporary&quot;:false}]},{&quot;citationID&quot;:&quot;MENDELEY_CITATION_3149c6b9-5b7b-49da-aae8-fc9e1710e294&quot;,&quot;properties&quot;:{&quot;noteIndex&quot;:0},&quot;isEdited&quot;:false,&quot;manualOverride&quot;:{&quot;isManuallyOverridden&quot;:false,&quot;citeprocText&quot;:&quot;(Martinez-Sanchez et al., 2023)&quot;,&quot;manualOverrideText&quot;:&quot;&quot;},&quot;citationTag&quot;:&quot;MENDELEY_CITATION_v3_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&quot;,&quot;citationItems&quot;:[{&quot;id&quot;:&quot;b165431d-3c22-337f-b903-5ab8ad08264f&quot;,&quot;itemData&quot;:{&quot;type&quot;:&quot;article-journal&quot;,&quot;id&quot;:&quot;b165431d-3c22-337f-b903-5ab8ad08264f&quot;,&quot;title&quot;:&quot;Simulating the cellular context in synthetic datasets for cryo-electron tomography&quot;,&quot;author&quot;:[{&quot;family&quot;:&quot;Martinez-Sanchez&quot;,&quot;given&quot;:&quot;Antonio&quot;,&quot;parse-names&quot;:false,&quot;dropping-particle&quot;:&quot;&quot;,&quot;non-dropping-particle&quot;:&quot;&quot;},{&quot;family&quot;:&quot;Jasnin&quot;,&quot;given&quot;:&quot;Marion&quot;,&quot;parse-names&quot;:false,&quot;dropping-particle&quot;:&quot;&quot;,&quot;non-dropping-particle&quot;:&quot;&quot;},{&quot;family&quot;:&quot;Phelippeau&quot;,&quot;given&quot;:&quot;Harold&quot;,&quot;parse-names&quot;:false,&quot;dropping-particle&quot;:&quot;&quot;,&quot;non-dropping-particle&quot;:&quot;&quot;},{&quot;family&quot;:&quot;Lamm&quot;,&quot;given&quot;:&quot;Lorenz&quot;,&quot;parse-names&quot;:false,&quot;dropping-particle&quot;:&quot;&quot;,&quot;non-dropping-particle&quot;:&quot;&quot;}],&quot;container-title&quot;:&quot;bioRxiv&quot;,&quot;accessed&quot;:{&quot;date-parts&quot;:[[2023,9,17]]},&quot;DOI&quot;:&quot;10.1101/2023.05.26.542411&quot;,&quot;URL&quot;:&quot;https://www.biorxiv.org/content/10.1101/2023.05.26.542411v1&quot;,&quot;issued&quot;:{&quot;date-parts&quot;:[[2023,5,26]]},&quot;page&quot;:&quot;2023.05.26.542411&quot;,&quot;abstract&quot;:&quot;Cryo-electron tomography (cryo-ET) allows to visualize the cellular context at macromolecular level. To date, the impossibility of obtaining a reliable ground truth is limiting the application of deep learning-based image processing algorithms in this field. As a consequence, there is a growing demand of realistic synthetic datasets for training deep learning algorithms. In addition, besides assisting the acquisition and interpretation of experimental data, synthetic tomograms are used as reference models for cellular organization analysis from cellular tomograms. Current simulators in cryo-ET focus on reproducing distortions from image acquisition and tomogram reconstruction, however they cannot generate many of the low order features present in cellular tomograms.\n\nHere we propose several geometric and organization models to simulate low order cellular structures imaged by cryo-ET. Specifically, clusters of any known cytosolic or membrane-bound macromolecules, membranes with different geometries as well as different filamentous structures such as microtubules or actin networks. Moreover, we use parametrizable stochastic models to generate a high diversity of geometries and organizations to simulate representative and generalized datasets, including very crowded environments like those observed in native cells.\n\nThese models have been implemented in a multiplatform open-source Python package, including scripts to generate cryo-tomograms with adjustable sizes and resolutions. In addition, these scripts also provide distortion free density maps besides the ground truth in different file formats for an efficient access and advanced visualization. We show that such a realistic synthetic dataset can be used to train generalizable deep learning algorithms.\n\n### Competing Interest Statement\n\nThe authors have declared no competing interest.&quot;,&quot;publisher&quot;:&quot;Cold Spring Harbor Laboratory&quot;,&quot;container-title-short&quot;:&quot;&quot;},&quot;isTemporary&quot;:false}]},{&quot;citationID&quot;:&quot;MENDELEY_CITATION_5b06365e-90a0-4cf6-b735-95c474da4e61&quot;,&quot;properties&quot;:{&quot;noteIndex&quot;:0},&quot;isEdited&quot;:false,&quot;manualOverride&quot;:{&quot;isManuallyOverridden&quot;:false,&quot;citeprocText&quot;:&quot;(Mildenhall et al., 2020)&quot;,&quot;manualOverrideText&quot;:&quot;&quot;},&quot;citationTag&quot;:&quot;MENDELEY_CITATION_v3_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&quot;,&quot;citationItems&quot;:[{&quot;id&quot;:&quot;6df5bf74-92af-3ee3-b52d-e7a27fa44db5&quot;,&quot;itemData&quot;:{&quot;type&quot;:&quot;article-journal&quot;,&quot;id&quot;:&quot;6df5bf74-92af-3ee3-b52d-e7a27fa44db5&quot;,&quot;title&quot;:&quot;NeRF: Representing Scenes as Neural Radiance Fields for View Synthesis&quot;,&quot;author&quot;:[{&quot;family&quot;:&quot;Mildenhall&quot;,&quot;given&quot;:&quot;Ben&quot;,&quot;parse-names&quot;:false,&quot;dropping-particle&quot;:&quot;&quot;,&quot;non-dropping-particle&quot;:&quot;&quot;},{&quot;family&quot;:&quot;Srinivasan&quot;,&quot;given&quot;:&quot;Pratul P.&quot;,&quot;parse-names&quot;:false,&quot;dropping-particle&quot;:&quot;&quot;,&quot;non-dropping-particle&quot;:&quot;&quot;},{&quot;family&quot;:&quot;Tancik&quot;,&quot;given&quot;:&quot;Matthew&quot;,&quot;parse-names&quot;:false,&quot;dropping-particle&quot;:&quot;&quot;,&quot;non-dropping-particle&quot;:&quot;&quot;},{&quot;family&quot;:&quot;Barron&quot;,&quot;given&quot;:&quot;Jonathan T.&quot;,&quot;parse-names&quot;:false,&quot;dropping-particle&quot;:&quot;&quot;,&quot;non-dropping-particle&quot;:&quot;&quot;},{&quot;family&quot;:&quot;Ramamoorthi&quot;,&quot;given&quot;:&quot;Ravi&quot;,&quot;parse-names&quot;:false,&quot;dropping-particle&quot;:&quot;&quot;,&quot;non-dropping-particle&quot;:&quot;&quot;},{&quot;family&quot;:&quot;Ng&quot;,&quot;given&quot;:&quot;Ren&quot;,&quot;parse-names&quot;:false,&quot;dropping-particle&quot;:&quot;&quot;,&quot;non-dropping-particle&quot;:&quot;&quot;}],&quot;container-title&quot;:&quot;Lecture Notes in Computer Science (including subseries Lecture Notes in Artificial Intelligence and Lecture Notes in Bioinformatics)&quot;,&quot;accessed&quot;:{&quot;date-parts&quot;:[[2023,8,8]]},&quot;DOI&quot;:&quot;10.1007/978-3-030-58452-8_24&quot;,&quot;ISBN&quot;:&quot;9783030584511&quot;,&quot;ISSN&quot;:&quot;16113349&quot;,&quot;URL&quot;:&quot;https://arxiv.org/abs/2003.08934v2&quot;,&quot;issued&quot;:{&quot;date-parts&quot;:[[2020,3,19]]},&quot;page&quot;:&quot;405-421&quot;,&quot;abstract&quot;:&quot;We present a method that achieves state-of-the-art results for synthesizing\nnovel views of complex scenes by optimizing an underlying continuous volumetric\nscene function using a sparse set of input views. Our algorithm represents a\nscene using a fully-connected (non-convolutional) deep network, whose input is\na single continuous 5D coordinate (spatial location $(x,y,z)$ and viewing\ndirection $(\\theta, \\phi)$) and whose output is the volume density and\nview-dependent emitted radiance at that spatial location. We synthesize views\nby querying 5D coordinates along camera rays and use classic volume rendering\ntechniques to project the output colors and densities into an image. Because\nvolume rendering is naturally differentiable, the only input required to\noptimize our representation is a set of images with known camera poses. We\ndescribe how to effectively optimize neural radiance fields to render\nphotorealistic novel views of scenes with complicated geometry and appearance,\nand demonstrate results that outperform prior work on neural rendering and view\nsynthesis. View synthesis results are best viewed as videos, so we urge readers\nto view our supplementary video for convincing comparisons.&quot;,&quot;publisher&quot;:&quot;Springer Science and Business Media Deutschland GmbH&quot;,&quot;volume&quot;:&quot;12346 LNCS&quot;,&quot;container-title-short&quot;:&quot;&quot;},&quot;isTemporary&quot;:false}]},{&quot;citationID&quot;:&quot;MENDELEY_CITATION_93bc623b-9419-4697-9b33-083ca5f7800f&quot;,&quot;properties&quot;:{&quot;noteIndex&quot;:0},&quot;isEdited&quot;:false,&quot;manualOverride&quot;:{&quot;isManuallyOverridden&quot;:false,&quot;citeprocText&quot;:&quot;(Mildenhall et al., 2020)&quot;,&quot;manualOverrideText&quot;:&quot;&quot;},&quot;citationTag&quot;:&quot;MENDELEY_CITATION_v3_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&quot;,&quot;citationItems&quot;:[{&quot;id&quot;:&quot;6df5bf74-92af-3ee3-b52d-e7a27fa44db5&quot;,&quot;itemData&quot;:{&quot;type&quot;:&quot;article-journal&quot;,&quot;id&quot;:&quot;6df5bf74-92af-3ee3-b52d-e7a27fa44db5&quot;,&quot;title&quot;:&quot;NeRF: Representing Scenes as Neural Radiance Fields for View Synthesis&quot;,&quot;author&quot;:[{&quot;family&quot;:&quot;Mildenhall&quot;,&quot;given&quot;:&quot;Ben&quot;,&quot;parse-names&quot;:false,&quot;dropping-particle&quot;:&quot;&quot;,&quot;non-dropping-particle&quot;:&quot;&quot;},{&quot;family&quot;:&quot;Srinivasan&quot;,&quot;given&quot;:&quot;Pratul P.&quot;,&quot;parse-names&quot;:false,&quot;dropping-particle&quot;:&quot;&quot;,&quot;non-dropping-particle&quot;:&quot;&quot;},{&quot;family&quot;:&quot;Tancik&quot;,&quot;given&quot;:&quot;Matthew&quot;,&quot;parse-names&quot;:false,&quot;dropping-particle&quot;:&quot;&quot;,&quot;non-dropping-particle&quot;:&quot;&quot;},{&quot;family&quot;:&quot;Barron&quot;,&quot;given&quot;:&quot;Jonathan T.&quot;,&quot;parse-names&quot;:false,&quot;dropping-particle&quot;:&quot;&quot;,&quot;non-dropping-particle&quot;:&quot;&quot;},{&quot;family&quot;:&quot;Ramamoorthi&quot;,&quot;given&quot;:&quot;Ravi&quot;,&quot;parse-names&quot;:false,&quot;dropping-particle&quot;:&quot;&quot;,&quot;non-dropping-particle&quot;:&quot;&quot;},{&quot;family&quot;:&quot;Ng&quot;,&quot;given&quot;:&quot;Ren&quot;,&quot;parse-names&quot;:false,&quot;dropping-particle&quot;:&quot;&quot;,&quot;non-dropping-particle&quot;:&quot;&quot;}],&quot;container-title&quot;:&quot;Lecture Notes in Computer Science (including subseries Lecture Notes in Artificial Intelligence and Lecture Notes in Bioinformatics)&quot;,&quot;accessed&quot;:{&quot;date-parts&quot;:[[2023,8,8]]},&quot;DOI&quot;:&quot;10.1007/978-3-030-58452-8_24&quot;,&quot;ISBN&quot;:&quot;9783030584511&quot;,&quot;ISSN&quot;:&quot;16113349&quot;,&quot;URL&quot;:&quot;https://arxiv.org/abs/2003.08934v2&quot;,&quot;issued&quot;:{&quot;date-parts&quot;:[[2020,3,19]]},&quot;page&quot;:&quot;405-421&quot;,&quot;abstract&quot;:&quot;We present a method that achieves state-of-the-art results for synthesizing\nnovel views of complex scenes by optimizing an underlying continuous volumetric\nscene function using a sparse set of input views. Our algorithm represents a\nscene using a fully-connected (non-convolutional) deep network, whose input is\na single continuous 5D coordinate (spatial location $(x,y,z)$ and viewing\ndirection $(\\theta, \\phi)$) and whose output is the volume density and\nview-dependent emitted radiance at that spatial location. We synthesize views\nby querying 5D coordinates along camera rays and use classic volume rendering\ntechniques to project the output colors and densities into an image. Because\nvolume rendering is naturally differentiable, the only input required to\noptimize our representation is a set of images with known camera poses. We\ndescribe how to effectively optimize neural radiance fields to render\nphotorealistic novel views of scenes with complicated geometry and appearance,\nand demonstrate results that outperform prior work on neural rendering and view\nsynthesis. View synthesis results are best viewed as videos, so we urge readers\nto view our supplementary video for convincing comparisons.&quot;,&quot;publisher&quot;:&quot;Springer Science and Business Media Deutschland GmbH&quot;,&quot;volume&quot;:&quot;12346 LNCS&quot;,&quot;container-title-short&quot;:&quot;&quot;},&quot;isTemporary&quot;:false}]},{&quot;citationID&quot;:&quot;MENDELEY_CITATION_d26296df-3458-4920-b8ad-ae48f1b2f6a4&quot;,&quot;properties&quot;:{&quot;noteIndex&quot;:0},&quot;isEdited&quot;:false,&quot;manualOverride&quot;:{&quot;isManuallyOverridden&quot;:false,&quot;citeprocText&quot;:&quot;(&lt;i&gt;Neural Radiance Field (NeRF): A Gentle Introduction&lt;/i&gt;, n.d.)&quot;,&quot;manualOverrideText&quot;:&quot;&quot;},&quot;citationTag&quot;:&quot;MENDELEY_CITATION_v3_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&quot;,&quot;citationItems&quot;:[{&quot;id&quot;:&quot;2a07b77f-0239-3e20-8784-77e882ee08af&quot;,&quot;itemData&quot;:{&quot;type&quot;:&quot;webpage&quot;,&quot;id&quot;:&quot;2a07b77f-0239-3e20-8784-77e882ee08af&quot;,&quot;title&quot;:&quot;Neural Radiance Field (NeRF): A Gentle Introduction&quot;,&quot;accessed&quot;:{&quot;date-parts&quot;:[[2023,8,14]]},&quot;URL&quot;:&quot;https://datagen.tech/guides/synthetic-data/neural-radiance-field-nerf/#&quot;,&quot;container-title-short&quot;:&quot;&quot;},&quot;isTemporary&quot;:false}]},{&quot;citationID&quot;:&quot;MENDELEY_CITATION_f094cfdf-de7a-4d72-828f-903327f092aa&quot;,&quot;properties&quot;:{&quot;noteIndex&quot;:0},&quot;isEdited&quot;:false,&quot;manualOverride&quot;:{&quot;isManuallyOverridden&quot;:false,&quot;citeprocText&quot;:&quot;(Mildenhall et al., 2021; Pearl et al., 2022)&quot;,&quot;manualOverrideText&quot;:&quot;&quot;},&quot;citationTag&quot;:&quot;MENDELEY_CITATION_v3_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&quot;,&quot;citationItems&quot;:[{&quot;id&quot;:&quot;bb19f261-8e75-367c-94a0-3d7c1ec83829&quot;,&quot;itemData&quot;:{&quot;type&quot;:&quot;article-journal&quot;,&quot;id&quot;:&quot;bb19f261-8e75-367c-94a0-3d7c1ec83829&quot;,&quot;title&quot;:&quot;NeRF in the Dark: High Dynamic Range View Synthesis from Noisy Raw Images&quot;,&quot;author&quot;:[{&quot;family&quot;:&quot;Mildenhall&quot;,&quot;given&quot;:&quot;Ben&quot;,&quot;parse-names&quot;:false,&quot;dropping-particle&quot;:&quot;&quot;,&quot;non-dropping-particle&quot;:&quot;&quot;},{&quot;family&quot;:&quot;Hedman&quot;,&quot;given&quot;:&quot;Peter&quot;,&quot;parse-names&quot;:false,&quot;dropping-particle&quot;:&quot;&quot;,&quot;non-dropping-particle&quot;:&quot;&quot;},{&quot;family&quot;:&quot;Martin-Brualla&quot;,&quot;given&quot;:&quot;Ricardo&quot;,&quot;parse-names&quot;:false,&quot;dropping-particle&quot;:&quot;&quot;,&quot;non-dropping-particle&quot;:&quot;&quot;},{&quot;family&quot;:&quot;Srinivasan&quot;,&quot;given&quot;:&quot;Pratul&quot;,&quot;parse-names&quot;:false,&quot;dropping-particle&quot;:&quot;&quot;,&quot;non-dropping-particle&quot;:&quot;&quot;},{&quot;family&quot;:&quot;Barron&quot;,&quot;given&quot;:&quot;Jonathan T.&quot;,&quot;parse-names&quot;:false,&quot;dropping-particle&quot;:&quot;&quot;,&quot;non-dropping-particle&quot;:&quot;&quot;}],&quot;URL&quot;:&quot;http://arxiv.org/abs/2111.13679&quot;,&quot;issued&quot;:{&quot;date-parts&quot;:[[2021,11,26]]},&quot;abstract&quot;:&quot;Neural Radiance Fields (NeRF) is a technique for high quality novel view synthesis from a collection of posed input images. Like most view synthesis methods, NeRF uses tonemapped low dynamic range (LDR) as input; these images have been processed by a lossy camera pipeline that smooths detail, clips highlights, and distorts the simple noise distribution of raw sensor data. We modify NeRF to instead train directly on linear raw images, preserving the scene's full dynamic range. By rendering raw output images from the resulting NeRF, we can perform novel high dynamic range (HDR) view synthesis tasks. In addition to changing the camera viewpoint, we can manipulate focus, exposure, and tonemapping after the fact. Although a single raw image appears significantly more noisy than a postprocessed one, we show that NeRF is highly robust to the zero-mean distribution of raw noise. When optimized over many noisy raw inputs (25-200), NeRF produces a scene representation so accurate that its rendered novel views outperform dedicated single and multi-image deep raw denoisers run on the same wide baseline input images. As a result, our method, which we call RawNeRF, can reconstruct scenes from extremely noisy images captured in near-darkness.&quot;,&quot;container-title-short&quot;:&quot;&quot;},&quot;isTemporary&quot;:false},{&quot;id&quot;:&quot;1481470a-9677-3c02-82d4-951478650d1c&quot;,&quot;itemData&quot;:{&quot;type&quot;:&quot;article-journal&quot;,&quot;id&quot;:&quot;1481470a-9677-3c02-82d4-951478650d1c&quot;,&quot;title&quot;:&quot;NAN: Noise-Aware NeRFs for Burst-Denoising&quot;,&quot;author&quot;:[{&quot;family&quot;:&quot;Pearl&quot;,&quot;given&quot;:&quot;Naama&quot;,&quot;parse-names&quot;:false,&quot;dropping-particle&quot;:&quot;&quot;,&quot;non-dropping-particle&quot;:&quot;&quot;},{&quot;family&quot;:&quot;Treibitz&quot;,&quot;given&quot;:&quot;Tali&quot;,&quot;parse-names&quot;:false,&quot;dropping-particle&quot;:&quot;&quot;,&quot;non-dropping-particle&quot;:&quot;&quot;},{&quot;family&quot;:&quot;Korman&quot;,&quot;given&quot;:&quot;Simon&quot;,&quot;parse-names&quot;:false,&quot;dropping-particle&quot;:&quot;&quot;,&quot;non-dropping-particle&quot;:&quot;&quot;}],&quot;container-title&quot;:&quot;Proceedings of the IEEE Computer Society Conference on Computer Vision and Pattern Recognition&quot;,&quot;accessed&quot;:{&quot;date-parts&quot;:[[2023,8,8]]},&quot;DOI&quot;:&quot;10.1109/CVPR52688.2022.01234&quot;,&quot;ISBN&quot;:&quot;9781665469463&quot;,&quot;ISSN&quot;:&quot;10636919&quot;,&quot;URL&quot;:&quot;https://arxiv.org/abs/2204.04668v2&quot;,&quot;issued&quot;:{&quot;date-parts&quot;:[[2022,4,10]]},&quot;page&quot;:&quot;12662-12671&quot;,&quot;abstract&quot;:&quot;Burst denoising is now more relevant than ever, as computational photography\nhelps overcome sensitivity issues inherent in mobile phones and small cameras.\nA major challenge in burst-denoising is in coping with pixel misalignment,\nwhich was so far handled with rather simplistic assumptions of simple motion,\nor the ability to align in pre-processing. Such assumptions are not realistic\nin the presence of large motion and high levels of noise. We show that Neural\nRadiance Fields (NeRFs), originally suggested for physics-based novel-view\nrendering, can serve as a powerful framework for burst denoising. NeRFs have an\ninherent capability of handling noise as they integrate information from\nmultiple images, but they are limited in doing so, mainly since they build on\npixel-wise operations which are suitable to ideal imaging conditions. Our\napproach, termed NAN, leverages inter-view and spatial information in NeRFs to\nbetter deal with noise. It achieves state-of-the-art results in burst denoising\nand is especially successful in coping with large movement and occlusions,\nunder very high levels of noise. With the rapid advances in accelerating NeRFs,\nit could provide a powerful platform for denoising in challenging environments.&quot;,&quot;publisher&quot;:&quot;IEEE Computer Society&quot;,&quot;volume&quot;:&quot;2022-June&quot;,&quot;container-title-short&quot;:&quot;&quot;},&quot;isTemporary&quot;:false}]},{&quot;citationID&quot;:&quot;MENDELEY_CITATION_51389b8c-4312-4143-a9a3-7b6819f4860e&quot;,&quot;properties&quot;:{&quot;noteIndex&quot;:0},&quot;isEdited&quot;:false,&quot;manualOverride&quot;:{&quot;isManuallyOverridden&quot;:false,&quot;citeprocText&quot;:&quot;(Kniesel et al., n.d.)&quot;,&quot;manualOverrideText&quot;:&quot;&quot;},&quot;citationTag&quot;:&quot;MENDELEY_CITATION_v3_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&quot;,&quot;citationItems&quot;:[{&quot;id&quot;:&quot;d2828b42-24f2-321f-9f8c-4d1b33cb4a8f&quot;,&quot;itemData&quot;:{&quot;type&quot;:&quot;report&quot;,&quot;id&quot;:&quot;d2828b42-24f2-321f-9f8c-4d1b33cb4a8f&quot;,&quot;title&quot;:&quot;Clean Implicit 3D Structure from Noisy 2D STEM Images&quot;,&quot;author&quot;:[{&quot;family&quot;:&quot;Kniesel&quot;,&quot;given&quot;:&quot;Hannah&quot;,&quot;parse-names&quot;:false,&quot;dropping-particle&quot;:&quot;&quot;,&quot;non-dropping-particle&quot;:&quot;&quot;},{&quot;family&quot;:&quot;Ropinski&quot;,&quot;given&quot;:&quot;Timo&quot;,&quot;parse-names&quot;:false,&quot;dropping-particle&quot;:&quot;&quot;,&quot;non-dropping-particle&quot;:&quot;&quot;},{&quot;family&quot;:&quot;Bergner&quot;,&quot;given&quot;:&quot;Tim&quot;,&quot;parse-names&quot;:false,&quot;dropping-particle&quot;:&quot;&quot;,&quot;non-dropping-particle&quot;:&quot;&quot;},{&quot;family&quot;:&quot;Shaga Devan&quot;,&quot;given&quot;:&quot;Kavitha&quot;,&quot;parse-names&quot;:false,&quot;dropping-particle&quot;:&quot;&quot;,&quot;non-dropping-particle&quot;:&quot;&quot;},{&quot;family&quot;:&quot;Read&quot;,&quot;given&quot;:&quot;Clarissa&quot;,&quot;parse-names&quot;:false,&quot;dropping-particle&quot;:&quot;&quot;,&quot;non-dropping-particle&quot;:&quot;&quot;},{&quot;family&quot;:&quot;Walther&quot;,&quot;given&quot;:&quot;Paul&quot;,&quot;parse-names&quot;:false,&quot;dropping-particle&quot;:&quot;&quot;,&quot;non-dropping-particle&quot;:&quot;&quot;},{&quot;family&quot;:&quot;Ritschel&quot;,&quot;given&quot;:&quot;Tobias&quot;,&quot;parse-names&quot;:false,&quot;dropping-particle&quot;:&quot;&quot;,&quot;non-dropping-particle&quot;:&quot;&quot;},{&quot;family&quot;:&quot;Hermosilla&quot;,&quot;given&quot;:&quot;Pedro&quot;,&quot;parse-names&quot;:false,&quot;dropping-particle&quot;:&quot;&quot;,&quot;non-dropping-particle&quot;:&quot;&quot;}],&quot;URL&quot;:&quot;https://github.com/HannahKniesel/Implicit-Electron-Tomography.git&quot;,&quot;abstract&quot;:&quot;Scanning Transmission Electron Microscopes (STEMs) acquire 2D images of a 3D sample on the scale of individual cell components. Unfortunately, these 2D images can be too noisy to be fused into a useful 3D structure and facilitating good denoisers is challenging due to the lack of clean-noisy pairs. Additionally, representing detailed 3D structure can be difficult even for clean data when using regular 3D grids. Addressing these two limitations, we suggest a differentiable image formation model for STEM, allowing to learn a joint model of 2D sensor noise in STEM together with an implicit 3D model. We show, that the combination of these models are able to successfully disentangle 3D signal and noise without supervision and outperform at the same time several baselines on synthetic and real data.&quot;,&quot;container-title-short&quot;:&quot;&quot;},&quot;isTemporary&quot;:false}]},{&quot;citationID&quot;:&quot;MENDELEY_CITATION_d657a290-989f-4a93-86ae-6725ee08ffc7&quot;,&quot;properties&quot;:{&quot;noteIndex&quot;:0},&quot;isEdited&quot;:false,&quot;manualOverride&quot;:{&quot;isManuallyOverridden&quot;:false,&quot;citeprocText&quot;:&quot;(Kniesel et al., n.d.)&quot;,&quot;manualOverrideText&quot;:&quot;&quot;},&quot;citationTag&quot;:&quot;MENDELEY_CITATION_v3_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&quot;,&quot;citationItems&quot;:[{&quot;id&quot;:&quot;d2828b42-24f2-321f-9f8c-4d1b33cb4a8f&quot;,&quot;itemData&quot;:{&quot;type&quot;:&quot;report&quot;,&quot;id&quot;:&quot;d2828b42-24f2-321f-9f8c-4d1b33cb4a8f&quot;,&quot;title&quot;:&quot;Clean Implicit 3D Structure from Noisy 2D STEM Images&quot;,&quot;author&quot;:[{&quot;family&quot;:&quot;Kniesel&quot;,&quot;given&quot;:&quot;Hannah&quot;,&quot;parse-names&quot;:false,&quot;dropping-particle&quot;:&quot;&quot;,&quot;non-dropping-particle&quot;:&quot;&quot;},{&quot;family&quot;:&quot;Ropinski&quot;,&quot;given&quot;:&quot;Timo&quot;,&quot;parse-names&quot;:false,&quot;dropping-particle&quot;:&quot;&quot;,&quot;non-dropping-particle&quot;:&quot;&quot;},{&quot;family&quot;:&quot;Bergner&quot;,&quot;given&quot;:&quot;Tim&quot;,&quot;parse-names&quot;:false,&quot;dropping-particle&quot;:&quot;&quot;,&quot;non-dropping-particle&quot;:&quot;&quot;},{&quot;family&quot;:&quot;Shaga Devan&quot;,&quot;given&quot;:&quot;Kavitha&quot;,&quot;parse-names&quot;:false,&quot;dropping-particle&quot;:&quot;&quot;,&quot;non-dropping-particle&quot;:&quot;&quot;},{&quot;family&quot;:&quot;Read&quot;,&quot;given&quot;:&quot;Clarissa&quot;,&quot;parse-names&quot;:false,&quot;dropping-particle&quot;:&quot;&quot;,&quot;non-dropping-particle&quot;:&quot;&quot;},{&quot;family&quot;:&quot;Walther&quot;,&quot;given&quot;:&quot;Paul&quot;,&quot;parse-names&quot;:false,&quot;dropping-particle&quot;:&quot;&quot;,&quot;non-dropping-particle&quot;:&quot;&quot;},{&quot;family&quot;:&quot;Ritschel&quot;,&quot;given&quot;:&quot;Tobias&quot;,&quot;parse-names&quot;:false,&quot;dropping-particle&quot;:&quot;&quot;,&quot;non-dropping-particle&quot;:&quot;&quot;},{&quot;family&quot;:&quot;Hermosilla&quot;,&quot;given&quot;:&quot;Pedro&quot;,&quot;parse-names&quot;:false,&quot;dropping-particle&quot;:&quot;&quot;,&quot;non-dropping-particle&quot;:&quot;&quot;}],&quot;URL&quot;:&quot;https://github.com/HannahKniesel/Implicit-Electron-Tomography.git&quot;,&quot;abstract&quot;:&quot;Scanning Transmission Electron Microscopes (STEMs) acquire 2D images of a 3D sample on the scale of individual cell components. Unfortunately, these 2D images can be too noisy to be fused into a useful 3D structure and facilitating good denoisers is challenging due to the lack of clean-noisy pairs. Additionally, representing detailed 3D structure can be difficult even for clean data when using regular 3D grids. Addressing these two limitations, we suggest a differentiable image formation model for STEM, allowing to learn a joint model of 2D sensor noise in STEM together with an implicit 3D model. We show, that the combination of these models are able to successfully disentangle 3D signal and noise without supervision and outperform at the same time several baselines on synthetic and real data.&quot;,&quot;container-title-short&quot;:&quot;&quot;},&quot;isTemporary&quot;:false}]},{&quot;citationID&quot;:&quot;MENDELEY_CITATION_e20f959c-ea8c-40af-bfa7-ac1da6284d15&quot;,&quot;properties&quot;:{&quot;noteIndex&quot;:0},&quot;isEdited&quot;:false,&quot;manualOverride&quot;:{&quot;isManuallyOverridden&quot;:false,&quot;citeprocText&quot;:&quot;(Bian et al., 2022)&quot;,&quot;manualOverrideText&quot;:&quot;&quot;},&quot;citationTag&quot;:&quot;MENDELEY_CITATION_v3_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&quot;,&quot;citationItems&quot;:[{&quot;id&quot;:&quot;494adc10-c371-33c2-9e8b-58573a3cf630&quot;,&quot;itemData&quot;:{&quot;type&quot;:&quot;article-journal&quot;,&quot;id&quot;:&quot;494adc10-c371-33c2-9e8b-58573a3cf630&quot;,&quot;title&quot;:&quot;NoPe-NeRF: Optimising Neural Radiance Field with No Pose Prior&quot;,&quot;author&quot;:[{&quot;family&quot;:&quot;Bian&quot;,&quot;given&quot;:&quot;Wenjing&quot;,&quot;parse-names&quot;:false,&quot;dropping-particle&quot;:&quot;&quot;,&quot;non-dropping-particle&quot;:&quot;&quot;},{&quot;family&quot;:&quot;Wang&quot;,&quot;given&quot;:&quot;Zirui&quot;,&quot;parse-names&quot;:false,&quot;dropping-particle&quot;:&quot;&quot;,&quot;non-dropping-particle&quot;:&quot;&quot;},{&quot;family&quot;:&quot;Li&quot;,&quot;given&quot;:&quot;Kejie&quot;,&quot;parse-names&quot;:false,&quot;dropping-particle&quot;:&quot;&quot;,&quot;non-dropping-particle&quot;:&quot;&quot;},{&quot;family&quot;:&quot;Bian&quot;,&quot;given&quot;:&quot;Jia-Wang&quot;,&quot;parse-names&quot;:false,&quot;dropping-particle&quot;:&quot;&quot;,&quot;non-dropping-particle&quot;:&quot;&quot;},{&quot;family&quot;:&quot;Prisacariu&quot;,&quot;given&quot;:&quot;Victor Adrian&quot;,&quot;parse-names&quot;:false,&quot;dropping-particle&quot;:&quot;&quot;,&quot;non-dropping-particle&quot;:&quot;&quot;}],&quot;URL&quot;:&quot;http://arxiv.org/abs/2212.07388&quot;,&quot;issued&quot;:{&quot;date-parts&quot;:[[2022,12,14]]},&quot;abstract&quot;:&quot;Training a Neural Radiance Field (NeRF) without pre-computed camera poses is challenging. Recent advances in this direction demonstrate the possibility of jointly optimising a NeRF and camera poses in forward-facing scenes. However, these methods still face difficulties during dramatic camera movement. We tackle this challenging problem by incorporating undistorted monocular depth priors. These priors are generated by correcting scale and shift parameters during training, with which we are then able to constrain the relative poses between consecutive frames. This constraint is achieved using our proposed novel loss functions. Experiments on real-world indoor and outdoor scenes show that our method can handle challenging camera trajectories and outperforms existing methods in terms of novel view rendering quality and pose estimation accuracy. Our project page is https://nope-nerf.active.vision.&quot;,&quot;container-title-short&quot;:&quot;&quot;},&quot;isTemporary&quot;:false}]},{&quot;citationID&quot;:&quot;MENDELEY_CITATION_86f84ed3-5969-456c-86bf-ba52161b7f30&quot;,&quot;properties&quot;:{&quot;noteIndex&quot;:0},&quot;isEdited&quot;:false,&quot;manualOverride&quot;:{&quot;isManuallyOverridden&quot;:false,&quot;citeprocText&quot;:&quot;(Bian et al., 2022)&quot;,&quot;manualOverrideText&quot;:&quot;&quot;},&quot;citationTag&quot;:&quot;MENDELEY_CITATION_v3_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&quot;,&quot;citationItems&quot;:[{&quot;id&quot;:&quot;494adc10-c371-33c2-9e8b-58573a3cf630&quot;,&quot;itemData&quot;:{&quot;type&quot;:&quot;article-journal&quot;,&quot;id&quot;:&quot;494adc10-c371-33c2-9e8b-58573a3cf630&quot;,&quot;title&quot;:&quot;NoPe-NeRF: Optimising Neural Radiance Field with No Pose Prior&quot;,&quot;author&quot;:[{&quot;family&quot;:&quot;Bian&quot;,&quot;given&quot;:&quot;Wenjing&quot;,&quot;parse-names&quot;:false,&quot;dropping-particle&quot;:&quot;&quot;,&quot;non-dropping-particle&quot;:&quot;&quot;},{&quot;family&quot;:&quot;Wang&quot;,&quot;given&quot;:&quot;Zirui&quot;,&quot;parse-names&quot;:false,&quot;dropping-particle&quot;:&quot;&quot;,&quot;non-dropping-particle&quot;:&quot;&quot;},{&quot;family&quot;:&quot;Li&quot;,&quot;given&quot;:&quot;Kejie&quot;,&quot;parse-names&quot;:false,&quot;dropping-particle&quot;:&quot;&quot;,&quot;non-dropping-particle&quot;:&quot;&quot;},{&quot;family&quot;:&quot;Bian&quot;,&quot;given&quot;:&quot;Jia-Wang&quot;,&quot;parse-names&quot;:false,&quot;dropping-particle&quot;:&quot;&quot;,&quot;non-dropping-particle&quot;:&quot;&quot;},{&quot;family&quot;:&quot;Prisacariu&quot;,&quot;given&quot;:&quot;Victor Adrian&quot;,&quot;parse-names&quot;:false,&quot;dropping-particle&quot;:&quot;&quot;,&quot;non-dropping-particle&quot;:&quot;&quot;}],&quot;URL&quot;:&quot;http://arxiv.org/abs/2212.07388&quot;,&quot;issued&quot;:{&quot;date-parts&quot;:[[2022,12,14]]},&quot;abstract&quot;:&quot;Training a Neural Radiance Field (NeRF) without pre-computed camera poses is challenging. Recent advances in this direction demonstrate the possibility of jointly optimising a NeRF and camera poses in forward-facing scenes. However, these methods still face difficulties during dramatic camera movement. We tackle this challenging problem by incorporating undistorted monocular depth priors. These priors are generated by correcting scale and shift parameters during training, with which we are then able to constrain the relative poses between consecutive frames. This constraint is achieved using our proposed novel loss functions. Experiments on real-world indoor and outdoor scenes show that our method can handle challenging camera trajectories and outperforms existing methods in terms of novel view rendering quality and pose estimation accuracy. Our project page is https://nope-nerf.active.vision.&quot;,&quot;container-title-short&quot;:&quot;&quot;},&quot;isTemporary&quot;:false}]},{&quot;citationID&quot;:&quot;MENDELEY_CITATION_728d0bd8-1657-4bc1-94aa-61c50fd9ec54&quot;,&quot;properties&quot;:{&quot;noteIndex&quot;:0},&quot;isEdited&quot;:false,&quot;manualOverride&quot;:{&quot;isManuallyOverridden&quot;:false,&quot;citeprocText&quot;:&quot;(Mildenhall et al., 2020)&quot;,&quot;manualOverrideText&quot;:&quot;&quot;},&quot;citationTag&quot;:&quot;MENDELEY_CITATION_v3_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&quot;,&quot;citationItems&quot;:[{&quot;id&quot;:&quot;6df5bf74-92af-3ee3-b52d-e7a27fa44db5&quot;,&quot;itemData&quot;:{&quot;type&quot;:&quot;article-journal&quot;,&quot;id&quot;:&quot;6df5bf74-92af-3ee3-b52d-e7a27fa44db5&quot;,&quot;title&quot;:&quot;NeRF: Representing Scenes as Neural Radiance Fields for View Synthesis&quot;,&quot;author&quot;:[{&quot;family&quot;:&quot;Mildenhall&quot;,&quot;given&quot;:&quot;Ben&quot;,&quot;parse-names&quot;:false,&quot;dropping-particle&quot;:&quot;&quot;,&quot;non-dropping-particle&quot;:&quot;&quot;},{&quot;family&quot;:&quot;Srinivasan&quot;,&quot;given&quot;:&quot;Pratul P.&quot;,&quot;parse-names&quot;:false,&quot;dropping-particle&quot;:&quot;&quot;,&quot;non-dropping-particle&quot;:&quot;&quot;},{&quot;family&quot;:&quot;Tancik&quot;,&quot;given&quot;:&quot;Matthew&quot;,&quot;parse-names&quot;:false,&quot;dropping-particle&quot;:&quot;&quot;,&quot;non-dropping-particle&quot;:&quot;&quot;},{&quot;family&quot;:&quot;Barron&quot;,&quot;given&quot;:&quot;Jonathan T.&quot;,&quot;parse-names&quot;:false,&quot;dropping-particle&quot;:&quot;&quot;,&quot;non-dropping-particle&quot;:&quot;&quot;},{&quot;family&quot;:&quot;Ramamoorthi&quot;,&quot;given&quot;:&quot;Ravi&quot;,&quot;parse-names&quot;:false,&quot;dropping-particle&quot;:&quot;&quot;,&quot;non-dropping-particle&quot;:&quot;&quot;},{&quot;family&quot;:&quot;Ng&quot;,&quot;given&quot;:&quot;Ren&quot;,&quot;parse-names&quot;:false,&quot;dropping-particle&quot;:&quot;&quot;,&quot;non-dropping-particle&quot;:&quot;&quot;}],&quot;container-title&quot;:&quot;Lecture Notes in Computer Science (including subseries Lecture Notes in Artificial Intelligence and Lecture Notes in Bioinformatics)&quot;,&quot;accessed&quot;:{&quot;date-parts&quot;:[[2023,8,8]]},&quot;DOI&quot;:&quot;10.1007/978-3-030-58452-8_24&quot;,&quot;ISBN&quot;:&quot;9783030584511&quot;,&quot;ISSN&quot;:&quot;16113349&quot;,&quot;URL&quot;:&quot;https://arxiv.org/abs/2003.08934v2&quot;,&quot;issued&quot;:{&quot;date-parts&quot;:[[2020,3,19]]},&quot;page&quot;:&quot;405-421&quot;,&quot;abstract&quot;:&quot;We present a method that achieves state-of-the-art results for synthesizing\nnovel views of complex scenes by optimizing an underlying continuous volumetric\nscene function using a sparse set of input views. Our algorithm represents a\nscene using a fully-connected (non-convolutional) deep network, whose input is\na single continuous 5D coordinate (spatial location $(x,y,z)$ and viewing\ndirection $(\\theta, \\phi)$) and whose output is the volume density and\nview-dependent emitted radiance at that spatial location. We synthesize views\nby querying 5D coordinates along camera rays and use classic volume rendering\ntechniques to project the output colors and densities into an image. Because\nvolume rendering is naturally differentiable, the only input required to\noptimize our representation is a set of images with known camera poses. We\ndescribe how to effectively optimize neural radiance fields to render\nphotorealistic novel views of scenes with complicated geometry and appearance,\nand demonstrate results that outperform prior work on neural rendering and view\nsynthesis. View synthesis results are best viewed as videos, so we urge readers\nto view our supplementary video for convincing comparisons.&quot;,&quot;publisher&quot;:&quot;Springer Science and Business Media Deutschland GmbH&quot;,&quot;volume&quot;:&quot;12346 LNCS&quot;,&quot;container-title-short&quot;:&quot;&quot;},&quot;isTemporary&quot;:false}]},{&quot;citationID&quot;:&quot;MENDELEY_CITATION_e5223677-e04d-4dbe-adca-2e4899fc37fc&quot;,&quot;properties&quot;:{&quot;noteIndex&quot;:0},&quot;isEdited&quot;:false,&quot;manualOverride&quot;:{&quot;isManuallyOverridden&quot;:false,&quot;citeprocText&quot;:&quot;(Egerton et al., 2004; Tang &amp;#38; Yang, 2017)&quot;,&quot;manualOverrideText&quot;:&quot;&quot;},&quot;citationTag&quot;:&quot;MENDELEY_CITATION_v3_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&quot;,&quot;citationItems&quot;:[{&quot;id&quot;:&quot;b7b6124d-9e7e-3374-a2ac-b5eba5838b3c&quot;,&quot;itemData&quot;:{&quot;type&quot;:&quot;article-journal&quot;,&quot;id&quot;:&quot;b7b6124d-9e7e-3374-a2ac-b5eba5838b3c&quot;,&quot;title&quot;:&quot;Radiation damage in the TEM and SEM&quot;,&quot;author&quot;:[{&quot;family&quot;:&quot;Egerton&quot;,&quot;given&quot;:&quot;R. F.&quot;,&quot;parse-names&quot;:false,&quot;dropping-particle&quot;:&quot;&quot;,&quot;non-dropping-particle&quot;:&quot;&quot;},{&quot;family&quot;:&quot;Li&quot;,&quot;given&quot;:&quot;P.&quot;,&quot;parse-names&quot;:false,&quot;dropping-particle&quot;:&quot;&quot;,&quot;non-dropping-particle&quot;:&quot;&quot;},{&quot;family&quot;:&quot;Malac&quot;,&quot;given&quot;:&quot;M.&quot;,&quot;parse-names&quot;:false,&quot;dropping-particle&quot;:&quot;&quot;,&quot;non-dropping-particle&quot;:&quot;&quot;}],&quot;container-title&quot;:&quot;Micron&quot;,&quot;accessed&quot;:{&quot;date-parts&quot;:[[2023,9,11]]},&quot;DOI&quot;:&quot;10.1016/J.MICRON.2004.02.003&quot;,&quot;ISSN&quot;:&quot;0968-4328&quot;,&quot;PMID&quot;:&quot;15120123&quot;,&quot;issued&quot;:{&quot;date-parts&quot;:[[2004,8,1]]},&quot;page&quot;:&quot;399-409&quot;,&quot;abstract&quot;:&quot;We review the various ways in which an electron beam can adversely affect an organic or inorganic sample during examination in an electron microscope. The effects considered are: heating, electrostatic charging, ionization damage (radiolysis), displacement damage, sputtering and hydrocarbon contamination. In each case, strategies to minimise the damage are identified. In the light of recent experimental evidence, we re-examine two common assumptions: that the amount of radiation damage is proportional to the electron dose and is independent of beam diameter; and that the extent of the damage is proportional to the amount of energy deposited in the specimen. © 2004 Elsevier Ltd. All rights reserved.&quot;,&quot;publisher&quot;:&quot;Pergamon&quot;,&quot;issue&quot;:&quot;6&quot;,&quot;volume&quot;:&quot;35&quot;,&quot;container-title-short&quot;:&quot;&quot;},&quot;isTemporary&quot;:false},{&quot;id&quot;:&quot;ed59281b-7fae-3720-a03b-155178cb8498&quot;,&quot;itemData&quot;:{&quot;type&quot;:&quot;article-journal&quot;,&quot;id&quot;:&quot;ed59281b-7fae-3720-a03b-155178cb8498&quot;,&quot;title&quot;:&quot;Transmission Electron Microscopy (TEM)&quot;,&quot;author&quot;:[{&quot;family&quot;:&quot;Tang&quot;,&quot;given&quot;:&quot;C. Y.&quot;,&quot;parse-names&quot;:false,&quot;dropping-particle&quot;:&quot;&quot;,&quot;non-dropping-particle&quot;:&quot;&quot;},{&quot;family&quot;:&quot;Yang&quot;,&quot;given&quot;:&quot;Z.&quot;,&quot;parse-names&quot;:false,&quot;dropping-particle&quot;:&quot;&quot;,&quot;non-dropping-particle&quot;:&quot;&quot;}],&quot;container-title&quot;:&quot;Membrane Characterization&quot;,&quot;accessed&quot;:{&quot;date-parts&quot;:[[2023,8,15]]},&quot;DOI&quot;:&quot;10.1016/B978-0-444-63776-5.00008-5&quot;,&quot;ISBN&quot;:&quot;9780444637918&quot;,&quot;issued&quot;:{&quot;date-parts&quot;:[[2017,1,1]]},&quot;page&quot;:&quot;145-159&quot;,&quot;abstract&quot;:&quot;Transmission electron microscopy (TEM) has been widely applied to characterize morphology, crystalline structure, and elemental information of membrane materials. In this chapter, fundamental knowledge of TEM techniques and their applications in membrane characterization are presented. The two basic modes of TEM, i.e., the bright-field mode and dark-field mode, are introduced and illustrated with TEM micrographs. Crystalline structure and elemental information of specimens can also be obtained. After the introduction of some common membrane sample preparation techniques, the applications of TEM techniques for the detailed characterization of membranes and their building blocks are presented in detail. The application of TEM techniques to characterization the tomography of membrane rejection layer and the morphology of fouling cake layer are also illustrated.&quot;,&quot;publisher&quot;:&quot;Elsevier&quot;,&quot;container-title-short&quot;:&quot;&quot;},&quot;isTemporary&quot;:false}]},{&quot;citationID&quot;:&quot;MENDELEY_CITATION_48234c83-598c-485f-b456-1e90de4969ff&quot;,&quot;properties&quot;:{&quot;noteIndex&quot;:0},&quot;isEdited&quot;:false,&quot;manualOverride&quot;:{&quot;isManuallyOverridden&quot;:false,&quot;citeprocText&quot;:&quot;(Gault et al., 2008)&quot;,&quot;manualOverrideText&quot;:&quot;&quot;},&quot;citationTag&quot;:&quot;MENDELEY_CITATION_v3_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&quot;,&quot;citationItems&quot;:[{&quot;id&quot;:&quot;5c70cf38-aa54-3b4f-b69c-19dea5aee099&quot;,&quot;itemData&quot;:{&quot;type&quot;:&quot;article-journal&quot;,&quot;id&quot;:&quot;5c70cf38-aa54-3b4f-b69c-19dea5aee099&quot;,&quot;title&quot;:&quot;Estimation of the Reconstruction Parameters for Atom Probe Tomography&quot;,&quot;author&quot;:[{&quot;family&quot;:&quot;Gault&quot;,&quot;given&quot;:&quot;Baptiste&quot;,&quot;parse-names&quot;:false,&quot;dropping-particle&quot;:&quot;&quot;,&quot;non-dropping-particle&quot;:&quot;&quot;},{&quot;family&quot;:&quot;Geuser&quot;,&quot;given&quot;:&quot;Frederic&quot;,&quot;parse-names&quot;:false,&quot;dropping-particle&quot;:&quot;&quot;,&quot;non-dropping-particle&quot;:&quot;De&quot;},{&quot;family&quot;:&quot;Stephenson&quot;,&quot;given&quot;:&quot;Leigh T.&quot;,&quot;parse-names&quot;:false,&quot;dropping-particle&quot;:&quot;&quot;,&quot;non-dropping-particle&quot;:&quot;&quot;},{&quot;family&quot;:&quot;Moody&quot;,&quot;given&quot;:&quot;Michael P.&quot;,&quot;parse-names&quot;:false,&quot;dropping-particle&quot;:&quot;&quot;,&quot;non-dropping-particle&quot;:&quot;&quot;},{&quot;family&quot;:&quot;Muddle&quot;,&quot;given&quot;:&quot;Barrington C.&quot;,&quot;parse-names&quot;:false,&quot;dropping-particle&quot;:&quot;&quot;,&quot;non-dropping-particle&quot;:&quot;&quot;},{&quot;family&quot;:&quot;Ringer&quot;,&quot;given&quot;:&quot;Simon P.&quot;,&quot;parse-names&quot;:false,&quot;dropping-particle&quot;:&quot;&quot;,&quot;non-dropping-particle&quot;:&quot;&quot;}],&quot;container-title&quot;:&quot;Microscopy and Microanalysis&quot;,&quot;accessed&quot;:{&quot;date-parts&quot;:[[2023,9,11]]},&quot;DOI&quot;:&quot;10.1017/S1431927608080690&quot;,&quot;ISSN&quot;:&quot;1431-9276&quot;,&quot;URL&quot;:&quot;https://dx.doi.org/10.1017/S1431927608080690&quot;,&quot;issued&quot;:{&quot;date-parts&quot;:[[2008,8,1]]},&quot;page&quot;:&quot;296-305&quot;,&quot;abstract&quot;:&quot;The application of wide field-of-view detection systems to atom probe experiments emphasizes the importance of careful parameter selection in the tomographic reconstruction of the analyzed volume, as the sensitivity to errors rises steeply with increases in analysis dimensions. In this article, a self-consistent method is presented for the systematic determination of the main reconstruction parameters. In the proposed approach, the compression factor and the field factor are determined using geometrical projections from the desorption images. A three-dimensional Fourier transform is then applied to a series of reconstructions, and after comparing to the known material crystallography, the efficiency of the detector is estimated. The final results demonstrate a significant improvement in the accuracy of the reconstructed volumes. Copyright © Microscopy Society of America 2008.&quot;,&quot;publisher&quot;:&quot;Oxford Academic&quot;,&quot;issue&quot;:&quot;4&quot;,&quot;volume&quot;:&quot;14&quot;,&quot;container-title-short&quot;:&quot;&quot;},&quot;isTemporary&quot;:false}]},{&quot;citationID&quot;:&quot;MENDELEY_CITATION_f38c2ff5-34ff-4435-a53b-0d857fa38671&quot;,&quot;properties&quot;:{&quot;noteIndex&quot;:0},&quot;isEdited&quot;:false,&quot;manualOverride&quot;:{&quot;isManuallyOverridden&quot;:false,&quot;citeprocText&quot;:&quot;(Tang &amp;#38; Yang, 2017)&quot;,&quot;manualOverrideText&quot;:&quot;&quot;},&quot;citationTag&quot;:&quot;MENDELEY_CITATION_v3_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&quot;,&quot;citationItems&quot;:[{&quot;id&quot;:&quot;ed59281b-7fae-3720-a03b-155178cb8498&quot;,&quot;itemData&quot;:{&quot;type&quot;:&quot;article-journal&quot;,&quot;id&quot;:&quot;ed59281b-7fae-3720-a03b-155178cb8498&quot;,&quot;title&quot;:&quot;Transmission Electron Microscopy (TEM)&quot;,&quot;author&quot;:[{&quot;family&quot;:&quot;Tang&quot;,&quot;given&quot;:&quot;C. Y.&quot;,&quot;parse-names&quot;:false,&quot;dropping-particle&quot;:&quot;&quot;,&quot;non-dropping-particle&quot;:&quot;&quot;},{&quot;family&quot;:&quot;Yang&quot;,&quot;given&quot;:&quot;Z.&quot;,&quot;parse-names&quot;:false,&quot;dropping-particle&quot;:&quot;&quot;,&quot;non-dropping-particle&quot;:&quot;&quot;}],&quot;container-title&quot;:&quot;Membrane Characterization&quot;,&quot;accessed&quot;:{&quot;date-parts&quot;:[[2023,8,15]]},&quot;DOI&quot;:&quot;10.1016/B978-0-444-63776-5.00008-5&quot;,&quot;ISBN&quot;:&quot;9780444637918&quot;,&quot;issued&quot;:{&quot;date-parts&quot;:[[2017,1,1]]},&quot;page&quot;:&quot;145-159&quot;,&quot;abstract&quot;:&quot;Transmission electron microscopy (TEM) has been widely applied to characterize morphology, crystalline structure, and elemental information of membrane materials. In this chapter, fundamental knowledge of TEM techniques and their applications in membrane characterization are presented. The two basic modes of TEM, i.e., the bright-field mode and dark-field mode, are introduced and illustrated with TEM micrographs. Crystalline structure and elemental information of specimens can also be obtained. After the introduction of some common membrane sample preparation techniques, the applications of TEM techniques for the detailed characterization of membranes and their building blocks are presented in detail. The application of TEM techniques to characterization the tomography of membrane rejection layer and the morphology of fouling cake layer are also illustrated.&quot;,&quot;publisher&quot;:&quot;Elsevier&quot;,&quot;container-title-short&quot;:&quot;&quot;},&quot;isTemporary&quot;:false}]},{&quot;citationID&quot;:&quot;MENDELEY_CITATION_b3a30f5c-6111-44f0-8a5b-e7da59378a20&quot;,&quot;properties&quot;:{&quot;noteIndex&quot;:0},&quot;isEdited&quot;:false,&quot;manualOverride&quot;:{&quot;isManuallyOverridden&quot;:false,&quot;citeprocText&quot;:&quot;(Gault et al., 2008)&quot;,&quot;manualOverrideText&quot;:&quot;&quot;},&quot;citationTag&quot;:&quot;MENDELEY_CITATION_v3_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&quot;,&quot;citationItems&quot;:[{&quot;id&quot;:&quot;5c70cf38-aa54-3b4f-b69c-19dea5aee099&quot;,&quot;itemData&quot;:{&quot;type&quot;:&quot;article-journal&quot;,&quot;id&quot;:&quot;5c70cf38-aa54-3b4f-b69c-19dea5aee099&quot;,&quot;title&quot;:&quot;Estimation of the Reconstruction Parameters for Atom Probe Tomography&quot;,&quot;author&quot;:[{&quot;family&quot;:&quot;Gault&quot;,&quot;given&quot;:&quot;Baptiste&quot;,&quot;parse-names&quot;:false,&quot;dropping-particle&quot;:&quot;&quot;,&quot;non-dropping-particle&quot;:&quot;&quot;},{&quot;family&quot;:&quot;Geuser&quot;,&quot;given&quot;:&quot;Frederic&quot;,&quot;parse-names&quot;:false,&quot;dropping-particle&quot;:&quot;&quot;,&quot;non-dropping-particle&quot;:&quot;De&quot;},{&quot;family&quot;:&quot;Stephenson&quot;,&quot;given&quot;:&quot;Leigh T.&quot;,&quot;parse-names&quot;:false,&quot;dropping-particle&quot;:&quot;&quot;,&quot;non-dropping-particle&quot;:&quot;&quot;},{&quot;family&quot;:&quot;Moody&quot;,&quot;given&quot;:&quot;Michael P.&quot;,&quot;parse-names&quot;:false,&quot;dropping-particle&quot;:&quot;&quot;,&quot;non-dropping-particle&quot;:&quot;&quot;},{&quot;family&quot;:&quot;Muddle&quot;,&quot;given&quot;:&quot;Barrington C.&quot;,&quot;parse-names&quot;:false,&quot;dropping-particle&quot;:&quot;&quot;,&quot;non-dropping-particle&quot;:&quot;&quot;},{&quot;family&quot;:&quot;Ringer&quot;,&quot;given&quot;:&quot;Simon P.&quot;,&quot;parse-names&quot;:false,&quot;dropping-particle&quot;:&quot;&quot;,&quot;non-dropping-particle&quot;:&quot;&quot;}],&quot;container-title&quot;:&quot;Microscopy and Microanalysis&quot;,&quot;accessed&quot;:{&quot;date-parts&quot;:[[2023,9,11]]},&quot;DOI&quot;:&quot;10.1017/S1431927608080690&quot;,&quot;ISSN&quot;:&quot;1431-9276&quot;,&quot;URL&quot;:&quot;https://dx.doi.org/10.1017/S1431927608080690&quot;,&quot;issued&quot;:{&quot;date-parts&quot;:[[2008,8,1]]},&quot;page&quot;:&quot;296-305&quot;,&quot;abstract&quot;:&quot;The application of wide field-of-view detection systems to atom probe experiments emphasizes the importance of careful parameter selection in the tomographic reconstruction of the analyzed volume, as the sensitivity to errors rises steeply with increases in analysis dimensions. In this article, a self-consistent method is presented for the systematic determination of the main reconstruction parameters. In the proposed approach, the compression factor and the field factor are determined using geometrical projections from the desorption images. A three-dimensional Fourier transform is then applied to a series of reconstructions, and after comparing to the known material crystallography, the efficiency of the detector is estimated. The final results demonstrate a significant improvement in the accuracy of the reconstructed volumes. Copyright © Microscopy Society of America 2008.&quot;,&quot;publisher&quot;:&quot;Oxford Academic&quot;,&quot;issue&quot;:&quot;4&quot;,&quot;volume&quot;:&quot;14&quot;,&quot;container-title-short&quot;:&quot;&quot;},&quot;isTemporary&quot;:false}]},{&quot;citationID&quot;:&quot;MENDELEY_CITATION_57d66195-36e6-437e-8385-051329da4181&quot;,&quot;properties&quot;:{&quot;noteIndex&quot;:0},&quot;isEdited&quot;:false,&quot;manualOverride&quot;:{&quot;isManuallyOverridden&quot;:false,&quot;citeprocText&quot;:&quot;(Gault et al., 2008)&quot;,&quot;manualOverrideText&quot;:&quot;&quot;},&quot;citationTag&quot;:&quot;MENDELEY_CITATION_v3_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&quot;,&quot;citationItems&quot;:[{&quot;id&quot;:&quot;5c70cf38-aa54-3b4f-b69c-19dea5aee099&quot;,&quot;itemData&quot;:{&quot;type&quot;:&quot;article-journal&quot;,&quot;id&quot;:&quot;5c70cf38-aa54-3b4f-b69c-19dea5aee099&quot;,&quot;title&quot;:&quot;Estimation of the Reconstruction Parameters for Atom Probe Tomography&quot;,&quot;author&quot;:[{&quot;family&quot;:&quot;Gault&quot;,&quot;given&quot;:&quot;Baptiste&quot;,&quot;parse-names&quot;:false,&quot;dropping-particle&quot;:&quot;&quot;,&quot;non-dropping-particle&quot;:&quot;&quot;},{&quot;family&quot;:&quot;Geuser&quot;,&quot;given&quot;:&quot;Frederic&quot;,&quot;parse-names&quot;:false,&quot;dropping-particle&quot;:&quot;&quot;,&quot;non-dropping-particle&quot;:&quot;De&quot;},{&quot;family&quot;:&quot;Stephenson&quot;,&quot;given&quot;:&quot;Leigh T.&quot;,&quot;parse-names&quot;:false,&quot;dropping-particle&quot;:&quot;&quot;,&quot;non-dropping-particle&quot;:&quot;&quot;},{&quot;family&quot;:&quot;Moody&quot;,&quot;given&quot;:&quot;Michael P.&quot;,&quot;parse-names&quot;:false,&quot;dropping-particle&quot;:&quot;&quot;,&quot;non-dropping-particle&quot;:&quot;&quot;},{&quot;family&quot;:&quot;Muddle&quot;,&quot;given&quot;:&quot;Barrington C.&quot;,&quot;parse-names&quot;:false,&quot;dropping-particle&quot;:&quot;&quot;,&quot;non-dropping-particle&quot;:&quot;&quot;},{&quot;family&quot;:&quot;Ringer&quot;,&quot;given&quot;:&quot;Simon P.&quot;,&quot;parse-names&quot;:false,&quot;dropping-particle&quot;:&quot;&quot;,&quot;non-dropping-particle&quot;:&quot;&quot;}],&quot;container-title&quot;:&quot;Microscopy and Microanalysis&quot;,&quot;accessed&quot;:{&quot;date-parts&quot;:[[2023,9,11]]},&quot;DOI&quot;:&quot;10.1017/S1431927608080690&quot;,&quot;ISSN&quot;:&quot;1431-9276&quot;,&quot;URL&quot;:&quot;https://dx.doi.org/10.1017/S1431927608080690&quot;,&quot;issued&quot;:{&quot;date-parts&quot;:[[2008,8,1]]},&quot;page&quot;:&quot;296-305&quot;,&quot;abstract&quot;:&quot;The application of wide field-of-view detection systems to atom probe experiments emphasizes the importance of careful parameter selection in the tomographic reconstruction of the analyzed volume, as the sensitivity to errors rises steeply with increases in analysis dimensions. In this article, a self-consistent method is presented for the systematic determination of the main reconstruction parameters. In the proposed approach, the compression factor and the field factor are determined using geometrical projections from the desorption images. A three-dimensional Fourier transform is then applied to a series of reconstructions, and after comparing to the known material crystallography, the efficiency of the detector is estimated. The final results demonstrate a significant improvement in the accuracy of the reconstructed volumes. Copyright © Microscopy Society of America 2008.&quot;,&quot;publisher&quot;:&quot;Oxford Academic&quot;,&quot;issue&quot;:&quot;4&quot;,&quot;volume&quot;:&quot;14&quot;,&quot;container-title-short&quot;:&quot;&quot;},&quot;isTemporary&quot;:false}]},{&quot;citationID&quot;:&quot;MENDELEY_CITATION_4b314179-4beb-48d4-86a7-2d6d934aa816&quot;,&quot;properties&quot;:{&quot;noteIndex&quot;:0},&quot;isEdited&quot;:false,&quot;manualOverride&quot;:{&quot;isManuallyOverridden&quot;:false,&quot;citeprocText&quot;:&quot;(Egerton et al., 2004)&quot;,&quot;manualOverrideText&quot;:&quot;&quot;},&quot;citationTag&quot;:&quot;MENDELEY_CITATION_v3_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&quot;,&quot;citationItems&quot;:[{&quot;id&quot;:&quot;b7b6124d-9e7e-3374-a2ac-b5eba5838b3c&quot;,&quot;itemData&quot;:{&quot;type&quot;:&quot;article-journal&quot;,&quot;id&quot;:&quot;b7b6124d-9e7e-3374-a2ac-b5eba5838b3c&quot;,&quot;title&quot;:&quot;Radiation damage in the TEM and SEM&quot;,&quot;author&quot;:[{&quot;family&quot;:&quot;Egerton&quot;,&quot;given&quot;:&quot;R. F.&quot;,&quot;parse-names&quot;:false,&quot;dropping-particle&quot;:&quot;&quot;,&quot;non-dropping-particle&quot;:&quot;&quot;},{&quot;family&quot;:&quot;Li&quot;,&quot;given&quot;:&quot;P.&quot;,&quot;parse-names&quot;:false,&quot;dropping-particle&quot;:&quot;&quot;,&quot;non-dropping-particle&quot;:&quot;&quot;},{&quot;family&quot;:&quot;Malac&quot;,&quot;given&quot;:&quot;M.&quot;,&quot;parse-names&quot;:false,&quot;dropping-particle&quot;:&quot;&quot;,&quot;non-dropping-particle&quot;:&quot;&quot;}],&quot;container-title&quot;:&quot;Micron&quot;,&quot;accessed&quot;:{&quot;date-parts&quot;:[[2023,9,11]]},&quot;DOI&quot;:&quot;10.1016/J.MICRON.2004.02.003&quot;,&quot;ISSN&quot;:&quot;0968-4328&quot;,&quot;PMID&quot;:&quot;15120123&quot;,&quot;issued&quot;:{&quot;date-parts&quot;:[[2004,8,1]]},&quot;page&quot;:&quot;399-409&quot;,&quot;abstract&quot;:&quot;We review the various ways in which an electron beam can adversely affect an organic or inorganic sample during examination in an electron microscope. The effects considered are: heating, electrostatic charging, ionization damage (radiolysis), displacement damage, sputtering and hydrocarbon contamination. In each case, strategies to minimise the damage are identified. In the light of recent experimental evidence, we re-examine two common assumptions: that the amount of radiation damage is proportional to the electron dose and is independent of beam diameter; and that the extent of the damage is proportional to the amount of energy deposited in the specimen. © 2004 Elsevier Ltd. All rights reserved.&quot;,&quot;publisher&quot;:&quot;Pergamon&quot;,&quot;issue&quot;:&quot;6&quot;,&quot;volume&quot;:&quot;35&quot;,&quot;container-title-short&quot;:&quot;&quot;},&quot;isTemporary&quot;:false}]},{&quot;citationID&quot;:&quot;MENDELEY_CITATION_026c04fc-7181-479d-ac2e-789786e0e46d&quot;,&quot;properties&quot;:{&quot;noteIndex&quot;:0},&quot;isEdited&quot;:false,&quot;manualOverride&quot;:{&quot;isManuallyOverridden&quot;:false,&quot;citeprocText&quot;:&quot;(Egerton et al., 2004)&quot;,&quot;manualOverrideText&quot;:&quot;&quot;},&quot;citationTag&quot;:&quot;MENDELEY_CITATION_v3_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&quot;,&quot;citationItems&quot;:[{&quot;id&quot;:&quot;b7b6124d-9e7e-3374-a2ac-b5eba5838b3c&quot;,&quot;itemData&quot;:{&quot;type&quot;:&quot;article-journal&quot;,&quot;id&quot;:&quot;b7b6124d-9e7e-3374-a2ac-b5eba5838b3c&quot;,&quot;title&quot;:&quot;Radiation damage in the TEM and SEM&quot;,&quot;author&quot;:[{&quot;family&quot;:&quot;Egerton&quot;,&quot;given&quot;:&quot;R. F.&quot;,&quot;parse-names&quot;:false,&quot;dropping-particle&quot;:&quot;&quot;,&quot;non-dropping-particle&quot;:&quot;&quot;},{&quot;family&quot;:&quot;Li&quot;,&quot;given&quot;:&quot;P.&quot;,&quot;parse-names&quot;:false,&quot;dropping-particle&quot;:&quot;&quot;,&quot;non-dropping-particle&quot;:&quot;&quot;},{&quot;family&quot;:&quot;Malac&quot;,&quot;given&quot;:&quot;M.&quot;,&quot;parse-names&quot;:false,&quot;dropping-particle&quot;:&quot;&quot;,&quot;non-dropping-particle&quot;:&quot;&quot;}],&quot;container-title&quot;:&quot;Micron&quot;,&quot;accessed&quot;:{&quot;date-parts&quot;:[[2023,9,11]]},&quot;DOI&quot;:&quot;10.1016/J.MICRON.2004.02.003&quot;,&quot;ISSN&quot;:&quot;0968-4328&quot;,&quot;PMID&quot;:&quot;15120123&quot;,&quot;issued&quot;:{&quot;date-parts&quot;:[[2004,8,1]]},&quot;page&quot;:&quot;399-409&quot;,&quot;abstract&quot;:&quot;We review the various ways in which an electron beam can adversely affect an organic or inorganic sample during examination in an electron microscope. The effects considered are: heating, electrostatic charging, ionization damage (radiolysis), displacement damage, sputtering and hydrocarbon contamination. In each case, strategies to minimise the damage are identified. In the light of recent experimental evidence, we re-examine two common assumptions: that the amount of radiation damage is proportional to the electron dose and is independent of beam diameter; and that the extent of the damage is proportional to the amount of energy deposited in the specimen. © 2004 Elsevier Ltd. All rights reserved.&quot;,&quot;publisher&quot;:&quot;Pergamon&quot;,&quot;issue&quot;:&quot;6&quot;,&quot;volume&quot;:&quot;35&quot;,&quot;container-title-short&quot;:&quot;&quot;},&quot;isTemporary&quot;:false}]},{&quot;citationID&quot;:&quot;MENDELEY_CITATION_08bf0937-7b3f-432e-b6cf-959981a85954&quot;,&quot;properties&quot;:{&quot;noteIndex&quot;:0},&quot;isEdited&quot;:false,&quot;manualOverride&quot;:{&quot;isManuallyOverridden&quot;:false,&quot;citeprocText&quot;:&quot;(Adrian et al., 1984)&quot;,&quot;manualOverrideText&quot;:&quot;&quot;},&quot;citationTag&quot;:&quot;MENDELEY_CITATION_v3_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&quot;,&quot;citationItems&quot;:[{&quot;id&quot;:&quot;b956cf67-c30c-38c7-9a75-9629009e412e&quot;,&quot;itemData&quot;:{&quot;type&quot;:&quot;article-journal&quot;,&quot;id&quot;:&quot;b956cf67-c30c-38c7-9a75-9629009e412e&quot;,&quot;title&quot;:&quot;Cryo-electron microscopy of viruses&quot;,&quot;author&quot;:[{&quot;family&quot;:&quot;Adrian&quot;,&quot;given&quot;:&quot;Marc&quot;,&quot;parse-names&quot;:false,&quot;dropping-particle&quot;:&quot;&quot;,&quot;non-dropping-particle&quot;:&quot;&quot;},{&quot;family&quot;:&quot;Dubochet&quot;,&quot;given&quot;:&quot;Jacques&quot;,&quot;parse-names&quot;:false,&quot;dropping-particle&quot;:&quot;&quot;,&quot;non-dropping-particle&quot;:&quot;&quot;},{&quot;family&quot;:&quot;Lepault&quot;,&quot;given&quot;:&quot;Jean&quot;,&quot;parse-names&quot;:false,&quot;dropping-particle&quot;:&quot;&quot;,&quot;non-dropping-particle&quot;:&quot;&quot;},{&quot;family&quot;:&quot;McDowall&quot;,&quot;given&quot;:&quot;Alasdair W.&quot;,&quot;parse-names&quot;:false,&quot;dropping-particle&quot;:&quot;&quot;,&quot;non-dropping-particle&quot;:&quot;&quot;}],&quot;container-title&quot;:&quot;Nature 1984 308:5954&quot;,&quot;accessed&quot;:{&quot;date-parts&quot;:[[2023,9,11]]},&quot;DOI&quot;:&quot;10.1038/308032a0&quot;,&quot;ISSN&quot;:&quot;1476-4687&quot;,&quot;PMID&quot;:&quot;6322001&quot;,&quot;URL&quot;:&quot;https://www.nature.com/articles/308032a0&quot;,&quot;issued&quot;:{&quot;date-parts&quot;:[[1984]]},&quot;page&quot;:&quot;32-36&quot;,&quot;abstract&quot;:&quot;Thin vitrified layers of unfixed, unstained and unsupported virus suspensions can be prepared for observation by cryo-electron microscopy in easily controlled conditions. The viral particles appear free from the kind of damage caused by dehydration, freezing or adsorption to a support that is encountered in preparing biological samples for conventional electron microscopy. Cryo-electron microscopy of vitrified specimens offers possibilities for high resolution observations that compare favourably with any other electron microscopical method.&quot;,&quot;publisher&quot;:&quot;Nature Publishing Group&quot;,&quot;issue&quot;:&quot;5954&quot;,&quot;volume&quot;:&quot;308&quot;,&quot;container-title-short&quot;:&quot;&quot;},&quot;isTemporary&quot;:false}]},{&quot;citationID&quot;:&quot;MENDELEY_CITATION_7ef9379d-5afc-40fd-9bf7-f7a48db8d19d&quot;,&quot;properties&quot;:{&quot;noteIndex&quot;:0},&quot;isEdited&quot;:false,&quot;manualOverride&quot;:{&quot;isManuallyOverridden&quot;:false,&quot;citeprocText&quot;:&quot;(Adrian et al., 1984)&quot;,&quot;manualOverrideText&quot;:&quot;&quot;},&quot;citationTag&quot;:&quot;MENDELEY_CITATION_v3_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&quot;,&quot;citationItems&quot;:[{&quot;id&quot;:&quot;b956cf67-c30c-38c7-9a75-9629009e412e&quot;,&quot;itemData&quot;:{&quot;type&quot;:&quot;article-journal&quot;,&quot;id&quot;:&quot;b956cf67-c30c-38c7-9a75-9629009e412e&quot;,&quot;title&quot;:&quot;Cryo-electron microscopy of viruses&quot;,&quot;author&quot;:[{&quot;family&quot;:&quot;Adrian&quot;,&quot;given&quot;:&quot;Marc&quot;,&quot;parse-names&quot;:false,&quot;dropping-particle&quot;:&quot;&quot;,&quot;non-dropping-particle&quot;:&quot;&quot;},{&quot;family&quot;:&quot;Dubochet&quot;,&quot;given&quot;:&quot;Jacques&quot;,&quot;parse-names&quot;:false,&quot;dropping-particle&quot;:&quot;&quot;,&quot;non-dropping-particle&quot;:&quot;&quot;},{&quot;family&quot;:&quot;Lepault&quot;,&quot;given&quot;:&quot;Jean&quot;,&quot;parse-names&quot;:false,&quot;dropping-particle&quot;:&quot;&quot;,&quot;non-dropping-particle&quot;:&quot;&quot;},{&quot;family&quot;:&quot;McDowall&quot;,&quot;given&quot;:&quot;Alasdair W.&quot;,&quot;parse-names&quot;:false,&quot;dropping-particle&quot;:&quot;&quot;,&quot;non-dropping-particle&quot;:&quot;&quot;}],&quot;container-title&quot;:&quot;Nature 1984 308:5954&quot;,&quot;accessed&quot;:{&quot;date-parts&quot;:[[2023,9,11]]},&quot;DOI&quot;:&quot;10.1038/308032a0&quot;,&quot;ISSN&quot;:&quot;1476-4687&quot;,&quot;PMID&quot;:&quot;6322001&quot;,&quot;URL&quot;:&quot;https://www.nature.com/articles/308032a0&quot;,&quot;issued&quot;:{&quot;date-parts&quot;:[[1984]]},&quot;page&quot;:&quot;32-36&quot;,&quot;abstract&quot;:&quot;Thin vitrified layers of unfixed, unstained and unsupported virus suspensions can be prepared for observation by cryo-electron microscopy in easily controlled conditions. The viral particles appear free from the kind of damage caused by dehydration, freezing or adsorption to a support that is encountered in preparing biological samples for conventional electron microscopy. Cryo-electron microscopy of vitrified specimens offers possibilities for high resolution observations that compare favourably with any other electron microscopical method.&quot;,&quot;publisher&quot;:&quot;Nature Publishing Group&quot;,&quot;issue&quot;:&quot;5954&quot;,&quot;volume&quot;:&quot;308&quot;,&quot;container-title-short&quot;:&quot;&quot;},&quot;isTemporary&quot;:false}]},{&quot;citationID&quot;:&quot;MENDELEY_CITATION_61b7ab0b-4300-42e5-a294-a9ada3328c6f&quot;,&quot;properties&quot;:{&quot;noteIndex&quot;:0},&quot;isEdited&quot;:false,&quot;manualOverride&quot;:{&quot;isManuallyOverridden&quot;:false,&quot;citeprocText&quot;:&quot;(Adrian et al., 1984)&quot;,&quot;manualOverrideText&quot;:&quot;&quot;},&quot;citationTag&quot;:&quot;MENDELEY_CITATION_v3_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&quot;,&quot;citationItems&quot;:[{&quot;id&quot;:&quot;b956cf67-c30c-38c7-9a75-9629009e412e&quot;,&quot;itemData&quot;:{&quot;type&quot;:&quot;article-journal&quot;,&quot;id&quot;:&quot;b956cf67-c30c-38c7-9a75-9629009e412e&quot;,&quot;title&quot;:&quot;Cryo-electron microscopy of viruses&quot;,&quot;author&quot;:[{&quot;family&quot;:&quot;Adrian&quot;,&quot;given&quot;:&quot;Marc&quot;,&quot;parse-names&quot;:false,&quot;dropping-particle&quot;:&quot;&quot;,&quot;non-dropping-particle&quot;:&quot;&quot;},{&quot;family&quot;:&quot;Dubochet&quot;,&quot;given&quot;:&quot;Jacques&quot;,&quot;parse-names&quot;:false,&quot;dropping-particle&quot;:&quot;&quot;,&quot;non-dropping-particle&quot;:&quot;&quot;},{&quot;family&quot;:&quot;Lepault&quot;,&quot;given&quot;:&quot;Jean&quot;,&quot;parse-names&quot;:false,&quot;dropping-particle&quot;:&quot;&quot;,&quot;non-dropping-particle&quot;:&quot;&quot;},{&quot;family&quot;:&quot;McDowall&quot;,&quot;given&quot;:&quot;Alasdair W.&quot;,&quot;parse-names&quot;:false,&quot;dropping-particle&quot;:&quot;&quot;,&quot;non-dropping-particle&quot;:&quot;&quot;}],&quot;container-title&quot;:&quot;Nature 1984 308:5954&quot;,&quot;accessed&quot;:{&quot;date-parts&quot;:[[2023,9,11]]},&quot;DOI&quot;:&quot;10.1038/308032a0&quot;,&quot;ISSN&quot;:&quot;1476-4687&quot;,&quot;PMID&quot;:&quot;6322001&quot;,&quot;URL&quot;:&quot;https://www.nature.com/articles/308032a0&quot;,&quot;issued&quot;:{&quot;date-parts&quot;:[[1984]]},&quot;page&quot;:&quot;32-36&quot;,&quot;abstract&quot;:&quot;Thin vitrified layers of unfixed, unstained and unsupported virus suspensions can be prepared for observation by cryo-electron microscopy in easily controlled conditions. The viral particles appear free from the kind of damage caused by dehydration, freezing or adsorption to a support that is encountered in preparing biological samples for conventional electron microscopy. Cryo-electron microscopy of vitrified specimens offers possibilities for high resolution observations that compare favourably with any other electron microscopical method.&quot;,&quot;publisher&quot;:&quot;Nature Publishing Group&quot;,&quot;issue&quot;:&quot;5954&quot;,&quot;volume&quot;:&quot;308&quot;,&quot;container-title-short&quot;:&quot;&quot;},&quot;isTemporary&quot;:false}]},{&quot;citationID&quot;:&quot;MENDELEY_CITATION_42bc337f-c44d-4156-ba9a-ca67cb3b393a&quot;,&quot;properties&quot;:{&quot;noteIndex&quot;:0},&quot;isEdited&quot;:false,&quot;manualOverride&quot;:{&quot;isManuallyOverridden&quot;:false,&quot;citeprocText&quot;:&quot;(Adrian et al., 1984)&quot;,&quot;manualOverrideText&quot;:&quot;&quot;},&quot;citationTag&quot;:&quot;MENDELEY_CITATION_v3_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&quot;,&quot;citationItems&quot;:[{&quot;id&quot;:&quot;b956cf67-c30c-38c7-9a75-9629009e412e&quot;,&quot;itemData&quot;:{&quot;type&quot;:&quot;article-journal&quot;,&quot;id&quot;:&quot;b956cf67-c30c-38c7-9a75-9629009e412e&quot;,&quot;title&quot;:&quot;Cryo-electron microscopy of viruses&quot;,&quot;author&quot;:[{&quot;family&quot;:&quot;Adrian&quot;,&quot;given&quot;:&quot;Marc&quot;,&quot;parse-names&quot;:false,&quot;dropping-particle&quot;:&quot;&quot;,&quot;non-dropping-particle&quot;:&quot;&quot;},{&quot;family&quot;:&quot;Dubochet&quot;,&quot;given&quot;:&quot;Jacques&quot;,&quot;parse-names&quot;:false,&quot;dropping-particle&quot;:&quot;&quot;,&quot;non-dropping-particle&quot;:&quot;&quot;},{&quot;family&quot;:&quot;Lepault&quot;,&quot;given&quot;:&quot;Jean&quot;,&quot;parse-names&quot;:false,&quot;dropping-particle&quot;:&quot;&quot;,&quot;non-dropping-particle&quot;:&quot;&quot;},{&quot;family&quot;:&quot;McDowall&quot;,&quot;given&quot;:&quot;Alasdair W.&quot;,&quot;parse-names&quot;:false,&quot;dropping-particle&quot;:&quot;&quot;,&quot;non-dropping-particle&quot;:&quot;&quot;}],&quot;container-title&quot;:&quot;Nature 1984 308:5954&quot;,&quot;accessed&quot;:{&quot;date-parts&quot;:[[2023,9,11]]},&quot;DOI&quot;:&quot;10.1038/308032a0&quot;,&quot;ISSN&quot;:&quot;1476-4687&quot;,&quot;PMID&quot;:&quot;6322001&quot;,&quot;URL&quot;:&quot;https://www.nature.com/articles/308032a0&quot;,&quot;issued&quot;:{&quot;date-parts&quot;:[[1984]]},&quot;page&quot;:&quot;32-36&quot;,&quot;abstract&quot;:&quot;Thin vitrified layers of unfixed, unstained and unsupported virus suspensions can be prepared for observation by cryo-electron microscopy in easily controlled conditions. The viral particles appear free from the kind of damage caused by dehydration, freezing or adsorption to a support that is encountered in preparing biological samples for conventional electron microscopy. Cryo-electron microscopy of vitrified specimens offers possibilities for high resolution observations that compare favourably with any other electron microscopical method.&quot;,&quot;publisher&quot;:&quot;Nature Publishing Group&quot;,&quot;issue&quot;:&quot;5954&quot;,&quot;volume&quot;:&quot;308&quot;,&quot;container-title-short&quot;:&quot;&quot;},&quot;isTemporary&quot;:false}]},{&quot;citationID&quot;:&quot;MENDELEY_CITATION_ea66704f-34ef-45e4-bdfa-dd8022bfb7eb&quot;,&quot;properties&quot;:{&quot;noteIndex&quot;:0},&quot;isEdited&quot;:false,&quot;manualOverride&quot;:{&quot;isManuallyOverridden&quot;:false,&quot;citeprocText&quot;:&quot;(Adrian et al., 1984)&quot;,&quot;manualOverrideText&quot;:&quot;&quot;},&quot;citationTag&quot;:&quot;MENDELEY_CITATION_v3_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&quot;,&quot;citationItems&quot;:[{&quot;id&quot;:&quot;b956cf67-c30c-38c7-9a75-9629009e412e&quot;,&quot;itemData&quot;:{&quot;type&quot;:&quot;article-journal&quot;,&quot;id&quot;:&quot;b956cf67-c30c-38c7-9a75-9629009e412e&quot;,&quot;title&quot;:&quot;Cryo-electron microscopy of viruses&quot;,&quot;author&quot;:[{&quot;family&quot;:&quot;Adrian&quot;,&quot;given&quot;:&quot;Marc&quot;,&quot;parse-names&quot;:false,&quot;dropping-particle&quot;:&quot;&quot;,&quot;non-dropping-particle&quot;:&quot;&quot;},{&quot;family&quot;:&quot;Dubochet&quot;,&quot;given&quot;:&quot;Jacques&quot;,&quot;parse-names&quot;:false,&quot;dropping-particle&quot;:&quot;&quot;,&quot;non-dropping-particle&quot;:&quot;&quot;},{&quot;family&quot;:&quot;Lepault&quot;,&quot;given&quot;:&quot;Jean&quot;,&quot;parse-names&quot;:false,&quot;dropping-particle&quot;:&quot;&quot;,&quot;non-dropping-particle&quot;:&quot;&quot;},{&quot;family&quot;:&quot;McDowall&quot;,&quot;given&quot;:&quot;Alasdair W.&quot;,&quot;parse-names&quot;:false,&quot;dropping-particle&quot;:&quot;&quot;,&quot;non-dropping-particle&quot;:&quot;&quot;}],&quot;container-title&quot;:&quot;Nature 1984 308:5954&quot;,&quot;accessed&quot;:{&quot;date-parts&quot;:[[2023,9,11]]},&quot;DOI&quot;:&quot;10.1038/308032a0&quot;,&quot;ISSN&quot;:&quot;1476-4687&quot;,&quot;PMID&quot;:&quot;6322001&quot;,&quot;URL&quot;:&quot;https://www.nature.com/articles/308032a0&quot;,&quot;issued&quot;:{&quot;date-parts&quot;:[[1984]]},&quot;page&quot;:&quot;32-36&quot;,&quot;abstract&quot;:&quot;Thin vitrified layers of unfixed, unstained and unsupported virus suspensions can be prepared for observation by cryo-electron microscopy in easily controlled conditions. The viral particles appear free from the kind of damage caused by dehydration, freezing or adsorption to a support that is encountered in preparing biological samples for conventional electron microscopy. Cryo-electron microscopy of vitrified specimens offers possibilities for high resolution observations that compare favourably with any other electron microscopical method.&quot;,&quot;publisher&quot;:&quot;Nature Publishing Group&quot;,&quot;issue&quot;:&quot;5954&quot;,&quot;volume&quot;:&quot;308&quot;,&quot;container-title-short&quot;:&quot;&quot;},&quot;isTemporary&quot;:false}]},{&quot;citationID&quot;:&quot;MENDELEY_CITATION_544af6f3-7d8c-4482-ab12-c64650eec930&quot;,&quot;properties&quot;:{&quot;noteIndex&quot;:0},&quot;isEdited&quot;:false,&quot;manualOverride&quot;:{&quot;isManuallyOverridden&quot;:false,&quot;citeprocText&quot;:&quot;(Egerton et al., 2004)&quot;,&quot;manualOverrideText&quot;:&quot;&quot;},&quot;citationTag&quot;:&quot;MENDELEY_CITATION_v3_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&quot;,&quot;citationItems&quot;:[{&quot;id&quot;:&quot;b7b6124d-9e7e-3374-a2ac-b5eba5838b3c&quot;,&quot;itemData&quot;:{&quot;type&quot;:&quot;article-journal&quot;,&quot;id&quot;:&quot;b7b6124d-9e7e-3374-a2ac-b5eba5838b3c&quot;,&quot;title&quot;:&quot;Radiation damage in the TEM and SEM&quot;,&quot;author&quot;:[{&quot;family&quot;:&quot;Egerton&quot;,&quot;given&quot;:&quot;R. F.&quot;,&quot;parse-names&quot;:false,&quot;dropping-particle&quot;:&quot;&quot;,&quot;non-dropping-particle&quot;:&quot;&quot;},{&quot;family&quot;:&quot;Li&quot;,&quot;given&quot;:&quot;P.&quot;,&quot;parse-names&quot;:false,&quot;dropping-particle&quot;:&quot;&quot;,&quot;non-dropping-particle&quot;:&quot;&quot;},{&quot;family&quot;:&quot;Malac&quot;,&quot;given&quot;:&quot;M.&quot;,&quot;parse-names&quot;:false,&quot;dropping-particle&quot;:&quot;&quot;,&quot;non-dropping-particle&quot;:&quot;&quot;}],&quot;container-title&quot;:&quot;Micron&quot;,&quot;accessed&quot;:{&quot;date-parts&quot;:[[2023,9,11]]},&quot;DOI&quot;:&quot;10.1016/J.MICRON.2004.02.003&quot;,&quot;ISSN&quot;:&quot;0968-4328&quot;,&quot;PMID&quot;:&quot;15120123&quot;,&quot;issued&quot;:{&quot;date-parts&quot;:[[2004,8,1]]},&quot;page&quot;:&quot;399-409&quot;,&quot;abstract&quot;:&quot;We review the various ways in which an electron beam can adversely affect an organic or inorganic sample during examination in an electron microscope. The effects considered are: heating, electrostatic charging, ionization damage (radiolysis), displacement damage, sputtering and hydrocarbon contamination. In each case, strategies to minimise the damage are identified. In the light of recent experimental evidence, we re-examine two common assumptions: that the amount of radiation damage is proportional to the electron dose and is independent of beam diameter; and that the extent of the damage is proportional to the amount of energy deposited in the specimen. © 2004 Elsevier Ltd. All rights reserved.&quot;,&quot;publisher&quot;:&quot;Pergamon&quot;,&quot;issue&quot;:&quot;6&quot;,&quot;volume&quot;:&quot;35&quot;,&quot;container-title-short&quot;:&quot;&quot;},&quot;isTemporary&quot;:false}]},{&quot;citationID&quot;:&quot;MENDELEY_CITATION_d2ceef94-167a-402d-9d3a-053c10273b0d&quot;,&quot;properties&quot;:{&quot;noteIndex&quot;:0},&quot;isEdited&quot;:false,&quot;manualOverride&quot;:{&quot;isManuallyOverridden&quot;:false,&quot;citeprocText&quot;:&quot;(Egerton et al., 2004)&quot;,&quot;manualOverrideText&quot;:&quot;&quot;},&quot;citationTag&quot;:&quot;MENDELEY_CITATION_v3_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&quot;,&quot;citationItems&quot;:[{&quot;id&quot;:&quot;b7b6124d-9e7e-3374-a2ac-b5eba5838b3c&quot;,&quot;itemData&quot;:{&quot;type&quot;:&quot;article-journal&quot;,&quot;id&quot;:&quot;b7b6124d-9e7e-3374-a2ac-b5eba5838b3c&quot;,&quot;title&quot;:&quot;Radiation damage in the TEM and SEM&quot;,&quot;author&quot;:[{&quot;family&quot;:&quot;Egerton&quot;,&quot;given&quot;:&quot;R. F.&quot;,&quot;parse-names&quot;:false,&quot;dropping-particle&quot;:&quot;&quot;,&quot;non-dropping-particle&quot;:&quot;&quot;},{&quot;family&quot;:&quot;Li&quot;,&quot;given&quot;:&quot;P.&quot;,&quot;parse-names&quot;:false,&quot;dropping-particle&quot;:&quot;&quot;,&quot;non-dropping-particle&quot;:&quot;&quot;},{&quot;family&quot;:&quot;Malac&quot;,&quot;given&quot;:&quot;M.&quot;,&quot;parse-names&quot;:false,&quot;dropping-particle&quot;:&quot;&quot;,&quot;non-dropping-particle&quot;:&quot;&quot;}],&quot;container-title&quot;:&quot;Micron&quot;,&quot;accessed&quot;:{&quot;date-parts&quot;:[[2023,9,11]]},&quot;DOI&quot;:&quot;10.1016/J.MICRON.2004.02.003&quot;,&quot;ISSN&quot;:&quot;0968-4328&quot;,&quot;PMID&quot;:&quot;15120123&quot;,&quot;issued&quot;:{&quot;date-parts&quot;:[[2004,8,1]]},&quot;page&quot;:&quot;399-409&quot;,&quot;abstract&quot;:&quot;We review the various ways in which an electron beam can adversely affect an organic or inorganic sample during examination in an electron microscope. The effects considered are: heating, electrostatic charging, ionization damage (radiolysis), displacement damage, sputtering and hydrocarbon contamination. In each case, strategies to minimise the damage are identified. In the light of recent experimental evidence, we re-examine two common assumptions: that the amount of radiation damage is proportional to the electron dose and is independent of beam diameter; and that the extent of the damage is proportional to the amount of energy deposited in the specimen. © 2004 Elsevier Ltd. All rights reserved.&quot;,&quot;publisher&quot;:&quot;Pergamon&quot;,&quot;issue&quot;:&quot;6&quot;,&quot;volume&quot;:&quot;35&quot;,&quot;container-title-short&quot;:&quot;&quot;},&quot;isTemporary&quot;:false}]},{&quot;citationID&quot;:&quot;MENDELEY_CITATION_ad52549e-b26e-4e46-91e9-16fb8ddc52d8&quot;,&quot;properties&quot;:{&quot;noteIndex&quot;:0},&quot;isEdited&quot;:false,&quot;manualOverride&quot;:{&quot;isManuallyOverridden&quot;:false,&quot;citeprocText&quot;:&quot;(Egerton et al., 2004)&quot;,&quot;manualOverrideText&quot;:&quot;&quot;},&quot;citationTag&quot;:&quot;MENDELEY_CITATION_v3_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&quot;,&quot;citationItems&quot;:[{&quot;id&quot;:&quot;b7b6124d-9e7e-3374-a2ac-b5eba5838b3c&quot;,&quot;itemData&quot;:{&quot;type&quot;:&quot;article-journal&quot;,&quot;id&quot;:&quot;b7b6124d-9e7e-3374-a2ac-b5eba5838b3c&quot;,&quot;title&quot;:&quot;Radiation damage in the TEM and SEM&quot;,&quot;author&quot;:[{&quot;family&quot;:&quot;Egerton&quot;,&quot;given&quot;:&quot;R. F.&quot;,&quot;parse-names&quot;:false,&quot;dropping-particle&quot;:&quot;&quot;,&quot;non-dropping-particle&quot;:&quot;&quot;},{&quot;family&quot;:&quot;Li&quot;,&quot;given&quot;:&quot;P.&quot;,&quot;parse-names&quot;:false,&quot;dropping-particle&quot;:&quot;&quot;,&quot;non-dropping-particle&quot;:&quot;&quot;},{&quot;family&quot;:&quot;Malac&quot;,&quot;given&quot;:&quot;M.&quot;,&quot;parse-names&quot;:false,&quot;dropping-particle&quot;:&quot;&quot;,&quot;non-dropping-particle&quot;:&quot;&quot;}],&quot;container-title&quot;:&quot;Micron&quot;,&quot;accessed&quot;:{&quot;date-parts&quot;:[[2023,9,11]]},&quot;DOI&quot;:&quot;10.1016/J.MICRON.2004.02.003&quot;,&quot;ISSN&quot;:&quot;0968-4328&quot;,&quot;PMID&quot;:&quot;15120123&quot;,&quot;issued&quot;:{&quot;date-parts&quot;:[[2004,8,1]]},&quot;page&quot;:&quot;399-409&quot;,&quot;abstract&quot;:&quot;We review the various ways in which an electron beam can adversely affect an organic or inorganic sample during examination in an electron microscope. The effects considered are: heating, electrostatic charging, ionization damage (radiolysis), displacement damage, sputtering and hydrocarbon contamination. In each case, strategies to minimise the damage are identified. In the light of recent experimental evidence, we re-examine two common assumptions: that the amount of radiation damage is proportional to the electron dose and is independent of beam diameter; and that the extent of the damage is proportional to the amount of energy deposited in the specimen. © 2004 Elsevier Ltd. All rights reserved.&quot;,&quot;publisher&quot;:&quot;Pergamon&quot;,&quot;issue&quot;:&quot;6&quot;,&quot;volume&quot;:&quot;35&quot;,&quot;container-title-short&quot;:&quot;&quot;},&quot;isTemporary&quot;:false}]},{&quot;citationID&quot;:&quot;MENDELEY_CITATION_c4a5f644-182f-4605-89d9-cb2e3a19551b&quot;,&quot;properties&quot;:{&quot;noteIndex&quot;:0},&quot;isEdited&quot;:false,&quot;manualOverride&quot;:{&quot;isManuallyOverridden&quot;:false,&quot;citeprocText&quot;:&quot;(Walther &amp;#38; Müller, 2013)&quot;,&quot;manualOverrideText&quot;:&quot;&quot;},&quot;citationTag&quot;:&quot;MENDELEY_CITATION_v3_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&quot;,&quot;citationItems&quot;:[{&quot;id&quot;:&quot;50aafbbe-5eb3-3ccb-b6de-51ef4a914600&quot;,&quot;itemData&quot;:{&quot;type&quot;:&quot;article-journal&quot;,&quot;id&quot;:&quot;50aafbbe-5eb3-3ccb-b6de-51ef4a914600&quot;,&quot;title&quot;:&quot;Janus particles: Synthesis, self-assembly, physical properties, and applications&quot;,&quot;author&quot;:[{&quot;family&quot;:&quot;Walther&quot;,&quot;given&quot;:&quot;Andreas&quot;,&quot;parse-names&quot;:false,&quot;dropping-particle&quot;:&quot;&quot;,&quot;non-dropping-particle&quot;:&quot;&quot;},{&quot;family&quot;:&quot;Müller&quot;,&quot;given&quot;:&quot;Axel H.E.&quot;,&quot;parse-names&quot;:false,&quot;dropping-particle&quot;:&quot;&quot;,&quot;non-dropping-particle&quot;:&quot;&quot;}],&quot;container-title&quot;:&quot;Chemical Reviews&quot;,&quot;container-title-short&quot;:&quot;Chem Rev&quot;,&quot;accessed&quot;:{&quot;date-parts&quot;:[[2023,9,11]]},&quot;DOI&quot;:&quot;10.1021/CR300089T/ASSET/CR300089T.FP.PNG_V03&quot;,&quot;ISSN&quot;:&quot;00092665&quot;,&quot;URL&quot;:&quot;https://pubs.acs.org/doi/abs/10.1021/cr300089t&quot;,&quot;issued&quot;:{&quot;date-parts&quot;:[[2013,7,10]]},&quot;page&quot;:&quot;5194-5261&quot;,&quot;publisher&quot;:&quot;American Chemical Society&quot;,&quot;issue&quot;:&quot;7&quot;,&quot;volume&quot;:&quot;113&quot;},&quot;isTemporary&quot;:false}]},{&quot;citationID&quot;:&quot;MENDELEY_CITATION_0fcdc08e-f2ec-407c-923c-4de6886bfaa1&quot;,&quot;properties&quot;:{&quot;noteIndex&quot;:0},&quot;isEdited&quot;:false,&quot;manualOverride&quot;:{&quot;isManuallyOverridden&quot;:false,&quot;citeprocText&quot;:&quot;(Tang &amp;#38; Yang, 2017)&quot;,&quot;manualOverrideText&quot;:&quot;&quot;},&quot;citationTag&quot;:&quot;MENDELEY_CITATION_v3_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&quot;,&quot;citationItems&quot;:[{&quot;id&quot;:&quot;ed59281b-7fae-3720-a03b-155178cb8498&quot;,&quot;itemData&quot;:{&quot;type&quot;:&quot;article-journal&quot;,&quot;id&quot;:&quot;ed59281b-7fae-3720-a03b-155178cb8498&quot;,&quot;title&quot;:&quot;Transmission Electron Microscopy (TEM)&quot;,&quot;author&quot;:[{&quot;family&quot;:&quot;Tang&quot;,&quot;given&quot;:&quot;C. Y.&quot;,&quot;parse-names&quot;:false,&quot;dropping-particle&quot;:&quot;&quot;,&quot;non-dropping-particle&quot;:&quot;&quot;},{&quot;family&quot;:&quot;Yang&quot;,&quot;given&quot;:&quot;Z.&quot;,&quot;parse-names&quot;:false,&quot;dropping-particle&quot;:&quot;&quot;,&quot;non-dropping-particle&quot;:&quot;&quot;}],&quot;container-title&quot;:&quot;Membrane Characterization&quot;,&quot;accessed&quot;:{&quot;date-parts&quot;:[[2023,8,15]]},&quot;DOI&quot;:&quot;10.1016/B978-0-444-63776-5.00008-5&quot;,&quot;ISBN&quot;:&quot;9780444637918&quot;,&quot;issued&quot;:{&quot;date-parts&quot;:[[2017,1,1]]},&quot;page&quot;:&quot;145-159&quot;,&quot;abstract&quot;:&quot;Transmission electron microscopy (TEM) has been widely applied to characterize morphology, crystalline structure, and elemental information of membrane materials. In this chapter, fundamental knowledge of TEM techniques and their applications in membrane characterization are presented. The two basic modes of TEM, i.e., the bright-field mode and dark-field mode, are introduced and illustrated with TEM micrographs. Crystalline structure and elemental information of specimens can also be obtained. After the introduction of some common membrane sample preparation techniques, the applications of TEM techniques for the detailed characterization of membranes and their building blocks are presented in detail. The application of TEM techniques to characterization the tomography of membrane rejection layer and the morphology of fouling cake layer are also illustrated.&quot;,&quot;publisher&quot;:&quot;Elsevier&quot;,&quot;container-title-short&quot;:&quot;&quot;},&quot;isTemporary&quot;:false}]},{&quot;citationID&quot;:&quot;MENDELEY_CITATION_b5eabc5e-7868-4e13-87fd-ba48af8ac933&quot;,&quot;properties&quot;:{&quot;noteIndex&quot;:0},&quot;isEdited&quot;:false,&quot;manualOverride&quot;:{&quot;isManuallyOverridden&quot;:false,&quot;citeprocText&quot;:&quot;(Xia &amp;#38; Xue, n.d.)&quot;,&quot;manualOverrideText&quot;:&quot;&quot;},&quot;citationTag&quot;:&quot;MENDELEY_CITATION_v3_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&quot;,&quot;citationItems&quot;:[{&quot;id&quot;:&quot;6b17b1f1-de5b-364d-966d-e0b0bc3d4f0f&quot;,&quot;itemData&quot;:{&quot;type&quot;:&quot;article-journal&quot;,&quot;id&quot;:&quot;6b17b1f1-de5b-364d-966d-e0b0bc3d4f0f&quot;,&quot;title&quot;:&quot;A Survey on 3D-aware Image Synthesis&quot;,&quot;author&quot;:[{&quot;family&quot;:&quot;Xia&quot;,&quot;given&quot;:&quot;Weihao&quot;,&quot;parse-names&quot;:false,&quot;dropping-particle&quot;:&quot;&quot;,&quot;non-dropping-particle&quot;:&quot;&quot;},{&quot;family&quot;:&quot;Xue&quot;,&quot;given&quot;:&quot;Jing-Hao&quot;,&quot;parse-names&quot;:false,&quot;dropping-particle&quot;:&quot;&quot;,&quot;non-dropping-particle&quot;:&quot;&quot;}],&quot;accessed&quot;:{&quot;date-parts&quot;:[[2023,9,11]]},&quot;URL&quot;:&quot;https://weihaox.github.&quot;,&quot;abstract&quot;:&quot;Recent years have seen remarkable progress in deep learning powered visual content creation. This includes 3D-aware generative image synthesis, which produces high-fidelity images in a 3D-consistent manner while simultaneously capturing compact surfaces of objects from pure image collections without the need for any 3D supervision, thus bridging the gap between 2D imagery and 3D reality. The 3D-aware generative models have shown that the introduction of 3D information can lead to more controllable image generation. The task of 3D-aware image synthesis has taken the field of computer vision by storm, with hundreds of papers accepted to top-tier journals and conferences in recent year (mainly the past two years), but there lacks a comprehensive survey of this remarkable and swift progress. Our survey aims to introduce new researchers to this topic, provide a useful reference for related works, and stimulate future research directions through our discussion section. Apart from the presented papers, we aim to constantly update the latest relevant papers along with corresponding implementations at https://weihaox.github.io/awesome-3D-aware-synthesis.&quot;,&quot;container-title-short&quot;:&quot;&quot;},&quot;isTemporary&quot;:false}]},{&quot;citationID&quot;:&quot;MENDELEY_CITATION_3b5f4029-efde-4385-9fb6-7b0f27e54ca9&quot;,&quot;properties&quot;:{&quot;noteIndex&quot;:0},&quot;isEdited&quot;:false,&quot;manualOverride&quot;:{&quot;isManuallyOverridden&quot;:false,&quot;citeprocText&quot;:&quot;(Seitz et al., 2006; Xia &amp;#38; Xue, n.d.)&quot;,&quot;manualOverrideText&quot;:&quot;&quot;},&quot;citationTag&quot;:&quot;MENDELEY_CITATION_v3_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&quot;,&quot;citationItems&quot;:[{&quot;id&quot;:&quot;0808a83b-2f09-34f5-bdfb-c31142ab1f7e&quot;,&quot;itemData&quot;:{&quot;type&quot;:&quot;article-journal&quot;,&quot;id&quot;:&quot;0808a83b-2f09-34f5-bdfb-c31142ab1f7e&quot;,&quot;title&quot;:&quot;A comparison and evaluation of multi-view stereo reconstruction algorithms&quot;,&quot;author&quot;:[{&quot;family&quot;:&quot;Seitz&quot;,&quot;given&quot;:&quot;Steven M.&quot;,&quot;parse-names&quot;:false,&quot;dropping-particle&quot;:&quot;&quot;,&quot;non-dropping-particle&quot;:&quot;&quot;},{&quot;family&quot;:&quot;Curless&quot;,&quot;given&quot;:&quot;Brian&quot;,&quot;parse-names&quot;:false,&quot;dropping-particle&quot;:&quot;&quot;,&quot;non-dropping-particle&quot;:&quot;&quot;},{&quot;family&quot;:&quot;Diebel&quot;,&quot;given&quot;:&quot;James&quot;,&quot;parse-names&quot;:false,&quot;dropping-particle&quot;:&quot;&quot;,&quot;non-dropping-particle&quot;:&quot;&quot;},{&quot;family&quot;:&quot;Scharstein&quot;,&quot;given&quot;:&quot;Daniel&quot;,&quot;parse-names&quot;:false,&quot;dropping-particle&quot;:&quot;&quot;,&quot;non-dropping-particle&quot;:&quot;&quot;},{&quot;family&quot;:&quot;Szeliski&quot;,&quot;given&quot;:&quot;Richard&quot;,&quot;parse-names&quot;:false,&quot;dropping-particle&quot;:&quot;&quot;,&quot;non-dropping-particle&quot;:&quot;&quot;}],&quot;container-title&quot;:&quot;Proceedings of the IEEE Computer Society Conference on Computer Vision and Pattern Recognition&quot;,&quot;accessed&quot;:{&quot;date-parts&quot;:[[2023,9,11]]},&quot;DOI&quot;:&quot;10.1109/CVPR.2006.19&quot;,&quot;ISBN&quot;:&quot;0769525970&quot;,&quot;ISSN&quot;:&quot;10636919&quot;,&quot;issued&quot;:{&quot;date-parts&quot;:[[2006]]},&quot;page&quot;:&quot;519-526&quot;,&quot;abstract&quot;:&quot;This paper presents a quantitative comparison of several multi-view stereo reconstruction algorithms. Until now, the lack of suitable calibrated multi-view image datasets with known ground truth (3D shape models) has prevented such direct comparisons. In this paper, we first survey multi-view stereo algorithms and compare them qualitatively using a taxonomy that differentiates their key properties. We then describe our process for acquiring and calibrating multi-view image datasets with high-accuracy ground truth and introduce our evaluation methodology. Finally, we present the results of our quantitative comparison of state-of-the-art multi-view stereo reconstruction algorithms on six benchmark datasets. The datasets, evaluation details, and instructions for submitting new models are available online at http://vision.middlebury.edu/ mview. © 2006 IEEE.&quot;,&quot;volume&quot;:&quot;1&quot;,&quot;container-title-short&quot;:&quot;&quot;},&quot;isTemporary&quot;:false},{&quot;id&quot;:&quot;6b17b1f1-de5b-364d-966d-e0b0bc3d4f0f&quot;,&quot;itemData&quot;:{&quot;type&quot;:&quot;article-journal&quot;,&quot;id&quot;:&quot;6b17b1f1-de5b-364d-966d-e0b0bc3d4f0f&quot;,&quot;title&quot;:&quot;A Survey on 3D-aware Image Synthesis&quot;,&quot;author&quot;:[{&quot;family&quot;:&quot;Xia&quot;,&quot;given&quot;:&quot;Weihao&quot;,&quot;parse-names&quot;:false,&quot;dropping-particle&quot;:&quot;&quot;,&quot;non-dropping-particle&quot;:&quot;&quot;},{&quot;family&quot;:&quot;Xue&quot;,&quot;given&quot;:&quot;Jing-Hao&quot;,&quot;parse-names&quot;:false,&quot;dropping-particle&quot;:&quot;&quot;,&quot;non-dropping-particle&quot;:&quot;&quot;}],&quot;accessed&quot;:{&quot;date-parts&quot;:[[2023,9,11]]},&quot;URL&quot;:&quot;https://weihaox.github.&quot;,&quot;abstract&quot;:&quot;Recent years have seen remarkable progress in deep learning powered visual content creation. This includes 3D-aware generative image synthesis, which produces high-fidelity images in a 3D-consistent manner while simultaneously capturing compact surfaces of objects from pure image collections without the need for any 3D supervision, thus bridging the gap between 2D imagery and 3D reality. The 3D-aware generative models have shown that the introduction of 3D information can lead to more controllable image generation. The task of 3D-aware image synthesis has taken the field of computer vision by storm, with hundreds of papers accepted to top-tier journals and conferences in recent year (mainly the past two years), but there lacks a comprehensive survey of this remarkable and swift progress. Our survey aims to introduce new researchers to this topic, provide a useful reference for related works, and stimulate future research directions through our discussion section. Apart from the presented papers, we aim to constantly update the latest relevant papers along with corresponding implementations at https://weihaox.github.io/awesome-3D-aware-synthesis.&quot;,&quot;container-title-short&quot;:&quot;&quot;},&quot;isTemporary&quot;:false}]},{&quot;citationID&quot;:&quot;MENDELEY_CITATION_8b5db06d-46ae-40d0-a17f-ebdec17edfc3&quot;,&quot;properties&quot;:{&quot;noteIndex&quot;:0},&quot;isEdited&quot;:false,&quot;manualOverride&quot;:{&quot;isManuallyOverridden&quot;:false,&quot;citeprocText&quot;:&quot;(Chen &amp;#38; Williams, 2023)&quot;,&quot;manualOverrideText&quot;:&quot;&quot;},&quot;citationTag&quot;:&quot;MENDELEY_CITATION_v3_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&quot;,&quot;citationItems&quot;:[{&quot;id&quot;:&quot;7f27c67b-377b-367c-bbea-b8755123880b&quot;,&quot;itemData&quot;:{&quot;type&quot;:&quot;article-journal&quot;,&quot;id&quot;:&quot;7f27c67b-377b-367c-bbea-b8755123880b&quot;,&quot;title&quot;:&quot;View Interpolation for Image Synthesis&quot;,&quot;author&quot;:[{&quot;family&quot;:&quot;Chen&quot;,&quot;given&quot;:&quot;Shenchang Eric&quot;,&quot;parse-names&quot;:false,&quot;dropping-particle&quot;:&quot;&quot;,&quot;non-dropping-particle&quot;:&quot;&quot;},{&quot;family&quot;:&quot;Williams&quot;,&quot;given&quot;:&quot;Lance&quot;,&quot;parse-names&quot;:false,&quot;dropping-particle&quot;:&quot;&quot;,&quot;non-dropping-particle&quot;:&quot;&quot;}],&quot;container-title&quot;:&quot;Seminal Graphics Papers: Pushing the Boundaries, Volume 2&quot;,&quot;accessed&quot;:{&quot;date-parts&quot;:[[2023,9,11]]},&quot;DOI&quot;:&quot;10.1145/3596711.3596757&quot;,&quot;URL&quot;:&quot;https://dl.acm.org/doi/10.1145/3596711.3596757&quot;,&quot;issued&quot;:{&quot;date-parts&quot;:[[2023,8]]},&quot;publisher-place&quot;:&quot;New York, NY, USA&quot;,&quot;page&quot;:&quot;423-432&quot;,&quot;abstract&quot;:&quot;Image-space simplifications have been used to accelerate the calculation of computer graphic images since the dawn of visual simulation. Texture mapping has been used to provide a means by which images may themselves be used as display primitives. The work reported by this paper endeavors to carry this concept to its logical extreme by using interpolated images to portray three-dimensional scenes. The special-effects technique of morphing, which combines interpolation of texture maps and their shape, is applied to computing arbitrary intermediate frames from an array of prestored images. If the images are a structured set of views of a 3D object or scene, intermediate frames derived by morphing can be used to approximate intermediate 3D transformations of the object or scene. Using the view interpolation approach to synthesize 3D scenes has two main advantages. First, the 3D representation of the scene may be replaced with images. Second, the image synthesis time is independent of the scene complexity. The correspondence between images, required for the morphing method, can be predetermined automatically using the range data associated with the images. The method is further accelerated by a quadtree decomposition and a view-independent visible priority. Our experiments have shown that the morphing can be performed at interactive rates on today's high-end personal computers. Potential applications of the method include virtual holograms, a walkthrough in a virtual environment, image-based primitives and incremental rendering. The method also can be used to greatly accelerate the computation of motion blur and soft shadows cast by area light sources.&quot;,&quot;publisher&quot;:&quot;ACM&quot;,&quot;container-title-short&quot;:&quot;&quot;},&quot;isTemporary&quot;:false}]},{&quot;citationID&quot;:&quot;MENDELEY_CITATION_54150b3a-8321-456b-8b20-200fed4c663f&quot;,&quot;properties&quot;:{&quot;noteIndex&quot;:0},&quot;isEdited&quot;:false,&quot;manualOverride&quot;:{&quot;isManuallyOverridden&quot;:false,&quot;citeprocText&quot;:&quot;(Tewari et al., n.d.)&quot;,&quot;manualOverrideText&quot;:&quot;&quot;},&quot;citationTag&quot;:&quot;MENDELEY_CITATION_v3_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&quot;,&quot;citationItems&quot;:[{&quot;id&quot;:&quot;dfdb1628-18e6-3645-91be-a5cb0bece94a&quot;,&quot;itemData&quot;:{&quot;type&quot;:&quot;article-journal&quot;,&quot;id&quot;:&quot;dfdb1628-18e6-3645-91be-a5cb0bece94a&quot;,&quot;title&quot;:&quot;Advances in Neural Rendering&quot;,&quot;author&quot;:[{&quot;family&quot;:&quot;Tewari&quot;,&quot;given&quot;:&quot;A&quot;,&quot;parse-names&quot;:false,&quot;dropping-particle&quot;:&quot;&quot;,&quot;non-dropping-particle&quot;:&quot;&quot;},{&quot;family&quot;:&quot;Thies&quot;,&quot;given&quot;:&quot;J&quot;,&quot;parse-names&quot;:false,&quot;dropping-particle&quot;:&quot;&quot;,&quot;non-dropping-particle&quot;:&quot;&quot;},{&quot;family&quot;:&quot;Mildenhall&quot;,&quot;given&quot;:&quot;B&quot;,&quot;parse-names&quot;:false,&quot;dropping-particle&quot;:&quot;&quot;,&quot;non-dropping-particle&quot;:&quot;&quot;},{&quot;family&quot;:&quot;Srinivasan&quot;,&quot;given&quot;:&quot;P&quot;,&quot;parse-names&quot;:false,&quot;dropping-particle&quot;:&quot;&quot;,&quot;non-dropping-particle&quot;:&quot;&quot;},{&quot;family&quot;:&quot;Tretschk&quot;,&quot;given&quot;:&quot;E&quot;,&quot;parse-names&quot;:false,&quot;dropping-particle&quot;:&quot;&quot;,&quot;non-dropping-particle&quot;:&quot;&quot;},{&quot;family&quot;:&quot;Wang&quot;,&quot;given&quot;:&quot;Y&quot;,&quot;parse-names&quot;:false,&quot;dropping-particle&quot;:&quot;&quot;,&quot;non-dropping-particle&quot;:&quot;&quot;},{&quot;family&quot;:&quot;Lassner&quot;,&quot;given&quot;:&quot;C&quot;,&quot;parse-names&quot;:false,&quot;dropping-particle&quot;:&quot;&quot;,&quot;non-dropping-particle&quot;:&quot;&quot;},{&quot;family&quot;:&quot;Sitzmann&quot;,&quot;given&quot;:&quot;V&quot;,&quot;parse-names&quot;:false,&quot;dropping-particle&quot;:&quot;&quot;,&quot;non-dropping-particle&quot;:&quot;&quot;},{&quot;family&quot;:&quot;Martin-Brualla&quot;,&quot;given&quot;:&quot;R&quot;,&quot;parse-names&quot;:false,&quot;dropping-particle&quot;:&quot;&quot;,&quot;non-dropping-particle&quot;:&quot;&quot;},{&quot;family&quot;:&quot;Lombardi&quot;,&quot;given&quot;:&quot;S&quot;,&quot;parse-names&quot;:false,&quot;dropping-particle&quot;:&quot;&quot;,&quot;non-dropping-particle&quot;:&quot;&quot;},{&quot;family&quot;:&quot;Simon&quot;,&quot;given&quot;:&quot;T&quot;,&quot;parse-names&quot;:false,&quot;dropping-particle&quot;:&quot;&quot;,&quot;non-dropping-particle&quot;:&quot;&quot;},{&quot;family&quot;:&quot;Theobalt&quot;,&quot;given&quot;:&quot;C&quot;,&quot;parse-names&quot;:false,&quot;dropping-particle&quot;:&quot;&quot;,&quot;non-dropping-particle&quot;:&quot;&quot;},{&quot;family&quot;:&quot;Nießner&quot;,&quot;given&quot;:&quot;M&quot;,&quot;parse-names&quot;:false,&quot;dropping-particle&quot;:&quot;&quot;,&quot;non-dropping-particle&quot;:&quot;&quot;},{&quot;family&quot;:&quot;Barron&quot;,&quot;given&quot;:&quot;J T&quot;,&quot;parse-names&quot;:false,&quot;dropping-particle&quot;:&quot;&quot;,&quot;non-dropping-particle&quot;:&quot;&quot;},{&quot;family&quot;:&quot;Wetzstein&quot;,&quot;given&quot;:&quot;G&quot;,&quot;parse-names&quot;:false,&quot;dropping-particle&quot;:&quot;&quot;,&quot;non-dropping-particle&quot;:&quot;&quot;},{&quot;family&quot;:&quot;Zollhöfer&quot;,&quot;given&quot;:&quot;M&quot;,&quot;parse-names&quot;:false,&quot;dropping-particle&quot;:&quot;&quot;,&quot;non-dropping-particle&quot;:&quot;&quot;},{&quot;family&quot;:&quot;Golyanik&quot;,&quot;given&quot;:&quot;V&quot;,&quot;parse-names&quot;:false,&quot;dropping-particle&quot;:&quot;&quot;,&quot;non-dropping-particle&quot;:&quot;&quot;}],&quot;accessed&quot;:{&quot;date-parts&quot;:[[2023,9,11]]},&quot;ISBN&quot;:&quot;2111.05849v1&quot;,&quot;abstract&quot;:&quot;Figure 1: This state-of-the-art report discusses a large variety of neural rendering methods which enable applications such as novel-view synthesis of static and dynamic scenes, generative modeling of objects, and scene relighting. See Section 4 for more details on the various methods. Images adapted from [MST Abstract Synthesizing photo-realistic images and videos is at the heart of computer graphics and has been the focus of decades of research. Traditionally, synthetic images of a scene are generated using rendering algorithms such as rasterization or ray tracing, which take specifically defined representations of geometry and material properties as input. Collectively, these inputs define the actual scene and what is rendered, and are referred to as the scene representation (where a scene consists of one or more objects). Example scene representations are triangle meshes with accompanied textures (e.g., created by an artist), point clouds (e.g., from a depth sensor), volumetric grids (e.g., from a CT scan), or implicit surface functions (e.g., truncated signed distance fields). The reconstruction of such a scene representation from observations using differentiable rendering losses is known as inverse graphics or inverse rendering. Neural rendering is closely related, and combines ideas from classical computer graphics and machine learning to create algorithms for synthesizing images from real-world observations. Neural rendering is a leap forward towards the goal of synthesizing photo-realistic image and video content. In recent years, we have seen immense progress in this field through hundreds of publications that show different ways to inject learnable components into the rendering pipeline. This state-of-the-art report on advances in neural rendering focuses on methods that combine classical rendering principles with learned 3D scene representations, often now referred to as neural scene representations. A key advantage of these methods is that they are 3D-consistent by design, enabling applications such as novel viewpoint synthesis of a captured scene. In addition to methods that handle static scenes, we cover neural scene representations for modeling non-rigidly deforming objects and scene editing and composition. While most of these approaches are scene-specific, we also discuss techniques that generalize across object classes and can be used for generative tasks. In addition to reviewing these state-of-the-art methods, we provide an overview of fundamental concepts and definitions used in the current literature. We conclude with a discussion on open challenges and social implications.&quot;,&quot;container-title-short&quot;:&quot;&quot;},&quot;isTemporary&quot;:false}]},{&quot;citationID&quot;:&quot;MENDELEY_CITATION_c93e3112-06b5-4292-bde3-27202a58bb28&quot;,&quot;properties&quot;:{&quot;noteIndex&quot;:0},&quot;isEdited&quot;:false,&quot;manualOverride&quot;:{&quot;isManuallyOverridden&quot;:false,&quot;citeprocText&quot;:&quot;(Mildenhall et al., 2020)&quot;,&quot;manualOverrideText&quot;:&quot;&quot;},&quot;citationTag&quot;:&quot;MENDELEY_CITATION_v3_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&quot;,&quot;citationItems&quot;:[{&quot;id&quot;:&quot;6df5bf74-92af-3ee3-b52d-e7a27fa44db5&quot;,&quot;itemData&quot;:{&quot;type&quot;:&quot;article-journal&quot;,&quot;id&quot;:&quot;6df5bf74-92af-3ee3-b52d-e7a27fa44db5&quot;,&quot;title&quot;:&quot;NeRF: Representing Scenes as Neural Radiance Fields for View Synthesis&quot;,&quot;author&quot;:[{&quot;family&quot;:&quot;Mildenhall&quot;,&quot;given&quot;:&quot;Ben&quot;,&quot;parse-names&quot;:false,&quot;dropping-particle&quot;:&quot;&quot;,&quot;non-dropping-particle&quot;:&quot;&quot;},{&quot;family&quot;:&quot;Srinivasan&quot;,&quot;given&quot;:&quot;Pratul P.&quot;,&quot;parse-names&quot;:false,&quot;dropping-particle&quot;:&quot;&quot;,&quot;non-dropping-particle&quot;:&quot;&quot;},{&quot;family&quot;:&quot;Tancik&quot;,&quot;given&quot;:&quot;Matthew&quot;,&quot;parse-names&quot;:false,&quot;dropping-particle&quot;:&quot;&quot;,&quot;non-dropping-particle&quot;:&quot;&quot;},{&quot;family&quot;:&quot;Barron&quot;,&quot;given&quot;:&quot;Jonathan T.&quot;,&quot;parse-names&quot;:false,&quot;dropping-particle&quot;:&quot;&quot;,&quot;non-dropping-particle&quot;:&quot;&quot;},{&quot;family&quot;:&quot;Ramamoorthi&quot;,&quot;given&quot;:&quot;Ravi&quot;,&quot;parse-names&quot;:false,&quot;dropping-particle&quot;:&quot;&quot;,&quot;non-dropping-particle&quot;:&quot;&quot;},{&quot;family&quot;:&quot;Ng&quot;,&quot;given&quot;:&quot;Ren&quot;,&quot;parse-names&quot;:false,&quot;dropping-particle&quot;:&quot;&quot;,&quot;non-dropping-particle&quot;:&quot;&quot;}],&quot;container-title&quot;:&quot;Lecture Notes in Computer Science (including subseries Lecture Notes in Artificial Intelligence and Lecture Notes in Bioinformatics)&quot;,&quot;accessed&quot;:{&quot;date-parts&quot;:[[2023,8,8]]},&quot;DOI&quot;:&quot;10.1007/978-3-030-58452-8_24&quot;,&quot;ISBN&quot;:&quot;9783030584511&quot;,&quot;ISSN&quot;:&quot;16113349&quot;,&quot;URL&quot;:&quot;https://arxiv.org/abs/2003.08934v2&quot;,&quot;issued&quot;:{&quot;date-parts&quot;:[[2020,3,19]]},&quot;page&quot;:&quot;405-421&quot;,&quot;abstract&quot;:&quot;We present a method that achieves state-of-the-art results for synthesizing\nnovel views of complex scenes by optimizing an underlying continuous volumetric\nscene function using a sparse set of input views. Our algorithm represents a\nscene using a fully-connected (non-convolutional) deep network, whose input is\na single continuous 5D coordinate (spatial location $(x,y,z)$ and viewing\ndirection $(\\theta, \\phi)$) and whose output is the volume density and\nview-dependent emitted radiance at that spatial location. We synthesize views\nby querying 5D coordinates along camera rays and use classic volume rendering\ntechniques to project the output colors and densities into an image. Because\nvolume rendering is naturally differentiable, the only input required to\noptimize our representation is a set of images with known camera poses. We\ndescribe how to effectively optimize neural radiance fields to render\nphotorealistic novel views of scenes with complicated geometry and appearance,\nand demonstrate results that outperform prior work on neural rendering and view\nsynthesis. View synthesis results are best viewed as videos, so we urge readers\nto view our supplementary video for convincing comparisons.&quot;,&quot;publisher&quot;:&quot;Springer Science and Business Media Deutschland GmbH&quot;,&quot;volume&quot;:&quot;12346 LNCS&quot;,&quot;container-title-short&quot;:&quot;&quot;},&quot;isTemporary&quot;:false}]},{&quot;citationID&quot;:&quot;MENDELEY_CITATION_8598409e-8002-4532-8c64-00fb655c6326&quot;,&quot;properties&quot;:{&quot;noteIndex&quot;:0},&quot;isEdited&quot;:false,&quot;manualOverride&quot;:{&quot;isManuallyOverridden&quot;:false,&quot;citeprocText&quot;:&quot;(Fang et al., n.d.)&quot;,&quot;manualOverrideText&quot;:&quot;&quot;},&quot;citationTag&quot;:&quot;MENDELEY_CITATION_v3_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&quot;,&quot;citationItems&quot;:[{&quot;id&quot;:&quot;8f866d3f-35cf-3448-935b-6bf7f5f5a33c&quot;,&quot;itemData&quot;:{&quot;type&quot;:&quot;article-journal&quot;,&quot;id&quot;:&quot;8f866d3f-35cf-3448-935b-6bf7f5f5a33c&quot;,&quot;title&quot;:&quot;Fast Dynamic Radiance Fields with Time-Aware Neural Voxels TiNeuVox (ours) 1 min 4 mins 8 mins Sparse Time-View Input Images Time Synthesis View Synthesis Fast Training for Time-View Synthesis D-NeRF Training Time&quot;,&quot;author&quot;:[{&quot;family&quot;:&quot;Fang&quot;,&quot;given&quot;:&quot;Jiemin&quot;,&quot;parse-names&quot;:false,&quot;dropping-particle&quot;:&quot;&quot;,&quot;non-dropping-particle&quot;:&quot;&quot;},{&quot;family&quot;:&quot;Yi&quot;,&quot;given&quot;:&quot;Taoran&quot;,&quot;parse-names&quot;:false,&quot;dropping-particle&quot;:&quot;&quot;,&quot;non-dropping-particle&quot;:&quot;&quot;},{&quot;family&quot;:&quot;Wang&quot;,&quot;given&quot;:&quot;Xinggang&quot;,&quot;parse-names&quot;:false,&quot;dropping-particle&quot;:&quot;&quot;,&quot;non-dropping-particle&quot;:&quot;&quot;},{&quot;family&quot;:&quot;Xie&quot;,&quot;given&quot;:&quot;Lingxi&quot;,&quot;parse-names&quot;:false,&quot;dropping-particle&quot;:&quot;&quot;,&quot;non-dropping-particle&quot;:&quot;&quot;},{&quot;family&quot;:&quot;Zhang&quot;,&quot;given&quot;:&quot;Xiaopeng&quot;,&quot;parse-names&quot;:false,&quot;dropping-particle&quot;:&quot;&quot;,&quot;non-dropping-particle&quot;:&quot;&quot;},{&quot;family&quot;:&quot;Liu&quot;,&quot;given&quot;:&quot;Wenyu&quot;,&quot;parse-names&quot;:false,&quot;dropping-particle&quot;:&quot;&quot;,&quot;non-dropping-particle&quot;:&quot;&quot;},{&quot;family&quot;:&quot;Nießner&quot;,&quot;given&quot;:&quot;Matthias&quot;,&quot;parse-names&quot;:false,&quot;dropping-particle&quot;:&quot;&quot;,&quot;non-dropping-particle&quot;:&quot;&quot;},{&quot;family&quot;:&quot;Tian&quot;,&quot;given&quot;:&quot;Qi&quot;,&quot;parse-names&quot;:false,&quot;dropping-particle&quot;:&quot;&quot;,&quot;non-dropping-particle&quot;:&quot;&quot;},{&quot;family&quot;:&quot;Tian&quot;,&quot;given&quot;:&quot;Qi 2022&quot;,&quot;parse-names&quot;:false,&quot;dropping-particle&quot;:&quot;&quot;,&quot;non-dropping-particle&quot;:&quot;&quot;}],&quot;accessed&quot;:{&quot;date-parts&quot;:[[2023,9,11]]},&quot;DOI&quot;:&quot;10.1145/3550469.3555383&quot;,&quot;ISBN&quot;:&quot;9781450394703&quot;,&quot;URL&quot;:&quot;https://doi.org/10.1145/3550469.3555383&quot;,&quot;abstract&quot;:&quot;Figure 1: We propose a radiance field framework equipped with time-aware neural voxels, which can learn dynamic scenes with an extremely fast convergence speed. Comparisons with D-NeRF [Pumarola et al. 2021] are shown. Sparse time-view images are taken and novel time and view images can be synthesized with our method. ABSTRACT Neural radiance fields (NeRF) have shown great success in model-ing 3D scenes and synthesizing novel-view images. However, most previous NeRF methods take much time to optimize one single * Equal contributions. † Corresponding author. scene. Explicit data structures, e.g. voxel features, show great potential to accelerate the training process. However, voxel features face two big challenges to be applied to dynamic scenes, i.e. mod-eling temporal information and capturing different scales of point motions. We propose a radiance field framework by representing scenes with time-aware voxel features, named as TiNeuVox. A tiny coordinate deformation network is introduced to model coarse motion trajectories and temporal information is further enhanced in the radiance network. A multi-distance interpolation method is proposed and applied on voxel features to model both small and large motions. Our framework significantly accelerates the optimization of dynamic radiance fields while maintaining high rendering quality. Empirical evaluation is performed on both synthetic and real scenes. Our TiNeuVox completes training with only 8 minutes and SA '22 Conference Papers, December 6-9, 2022, Daegu, Republic of Korea Fang, Yi, et al. 8-MB storage cost while showing similar or even better rendering performance than previous dynamic NeRF methods. Code is available at https://github.com/hustvl/TiNeuVox. CCS CONCEPTS • Computing methodologies → 3D imaging; Computational photography; Image-based rendering.&quot;,&quot;container-title-short&quot;:&quot;&quot;},&quot;isTemporary&quot;:false}]},{&quot;citationID&quot;:&quot;MENDELEY_CITATION_ac787ad9-ed09-4b86-972f-2a7a45b81854&quot;,&quot;properties&quot;:{&quot;noteIndex&quot;:0},&quot;isEdited&quot;:false,&quot;manualOverride&quot;:{&quot;isManuallyOverridden&quot;:false,&quot;citeprocText&quot;:&quot;(Park et al., 2019)&quot;,&quot;manualOverrideText&quot;:&quot;&quot;},&quot;citationTag&quot;:&quot;MENDELEY_CITATION_v3_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&quot;,&quot;citationItems&quot;:[{&quot;id&quot;:&quot;9a3aecb6-56ed-3e03-99e1-ea4e8fd339cd&quot;,&quot;itemData&quot;:{&quot;type&quot;:&quot;article-journal&quot;,&quot;id&quot;:&quot;9a3aecb6-56ed-3e03-99e1-ea4e8fd339cd&quot;,&quot;title&quot;:&quot;DeepSDF: Learning Continuous Signed Distance Functions for Shape Representation&quot;,&quot;author&quot;:[{&quot;family&quot;:&quot;Park&quot;,&quot;given&quot;:&quot;Jeong Joon&quot;,&quot;parse-names&quot;:false,&quot;dropping-particle&quot;:&quot;&quot;,&quot;non-dropping-particle&quot;:&quot;&quot;},{&quot;family&quot;:&quot;Florence&quot;,&quot;given&quot;:&quot;Peter&quot;,&quot;parse-names&quot;:false,&quot;dropping-particle&quot;:&quot;&quot;,&quot;non-dropping-particle&quot;:&quot;&quot;},{&quot;family&quot;:&quot;Straub&quot;,&quot;given&quot;:&quot;Julian&quot;,&quot;parse-names&quot;:false,&quot;dropping-particle&quot;:&quot;&quot;,&quot;non-dropping-particle&quot;:&quot;&quot;},{&quot;family&quot;:&quot;Newcombe&quot;,&quot;given&quot;:&quot;Richard&quot;,&quot;parse-names&quot;:false,&quot;dropping-particle&quot;:&quot;&quot;,&quot;non-dropping-particle&quot;:&quot;&quot;},{&quot;family&quot;:&quot;Lovegrove&quot;,&quot;given&quot;:&quot;Steven&quot;,&quot;parse-names&quot;:false,&quot;dropping-particle&quot;:&quot;&quot;,&quot;non-dropping-particle&quot;:&quot;&quot;}],&quot;container-title&quot;:&quot;Proceedings of the IEEE Computer Society Conference on Computer Vision and Pattern Recognition&quot;,&quot;accessed&quot;:{&quot;date-parts&quot;:[[2023,9,12]]},&quot;DOI&quot;:&quot;10.1109/CVPR.2019.00025&quot;,&quot;ISBN&quot;:&quot;9781728132938&quot;,&quot;ISSN&quot;:&quot;10636919&quot;,&quot;URL&quot;:&quot;https://arxiv.org/abs/1901.05103v1&quot;,&quot;issued&quot;:{&quot;date-parts&quot;:[[2019,1,16]]},&quot;page&quot;:&quot;165-174&quot;,&quot;abstract&quot;:&quot;Computer graphics, 3D computer vision and robotics communities have produced\nmultiple approaches to representing 3D geometry for rendering and\nreconstruction. These provide trade-offs across fidelity, efficiency and\ncompression capabilities. In this work, we introduce DeepSDF, a learned\ncontinuous Signed Distance Function (SDF) representation of a class of shapes\nthat enables high quality shape representation, interpolation and completion\nfrom partial and noisy 3D input data. DeepSDF, like its classical counterpart,\nrepresents a shape's surface by a continuous volumetric field: the magnitude of\na point in the field represents the distance to the surface boundary and the\nsign indicates whether the region is inside (-) or outside (+) of the shape,\nhence our representation implicitly encodes a shape's boundary as the\nzero-level-set of the learned function while explicitly representing the\nclassification of space as being part of the shapes interior or not. While\nclassical SDF's both in analytical or discretized voxel form typically\nrepresent the surface of a single shape, DeepSDF can represent an entire class\nof shapes. Furthermore, we show state-of-the-art performance for learned 3D\nshape representation and completion while reducing the model size by an order\nof magnitude compared with previous work.&quot;,&quot;publisher&quot;:&quot;IEEE Computer Society&quot;,&quot;volume&quot;:&quot;2019-June&quot;,&quot;container-title-short&quot;:&quot;&quot;},&quot;isTemporary&quot;:false}]},{&quot;citationID&quot;:&quot;MENDELEY_CITATION_c263df5e-dcba-4b9a-939c-6ea9b4341bd4&quot;,&quot;properties&quot;:{&quot;noteIndex&quot;:0},&quot;isEdited&quot;:false,&quot;manualOverride&quot;:{&quot;isManuallyOverridden&quot;:false,&quot;citeprocText&quot;:&quot;(Mescheder et al., 2018; Wu et al., 2015)&quot;,&quot;manualOverrideText&quot;:&quot;&quot;},&quot;citationTag&quot;:&quot;MENDELEY_CITATION_v3_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&quot;,&quot;citationItems&quot;:[{&quot;id&quot;:&quot;7847ec28-9d0c-352e-9dfb-89eca6f201df&quot;,&quot;itemData&quot;:{&quot;type&quot;:&quot;article-journal&quot;,&quot;id&quot;:&quot;7847ec28-9d0c-352e-9dfb-89eca6f201df&quot;,&quot;title&quot;:&quot;Occupancy Networks: Learning 3D Reconstruction in Function Space&quot;,&quot;author&quot;:[{&quot;family&quot;:&quot;Mescheder&quot;,&quot;given&quot;:&quot;Lars&quot;,&quot;parse-names&quot;:false,&quot;dropping-particle&quot;:&quot;&quot;,&quot;non-dropping-particle&quot;:&quot;&quot;},{&quot;family&quot;:&quot;Oechsle&quot;,&quot;given&quot;:&quot;Michael&quot;,&quot;parse-names&quot;:false,&quot;dropping-particle&quot;:&quot;&quot;,&quot;non-dropping-particle&quot;:&quot;&quot;},{&quot;family&quot;:&quot;Niemeyer&quot;,&quot;given&quot;:&quot;Michael&quot;,&quot;parse-names&quot;:false,&quot;dropping-particle&quot;:&quot;&quot;,&quot;non-dropping-particle&quot;:&quot;&quot;},{&quot;family&quot;:&quot;Nowozin&quot;,&quot;given&quot;:&quot;Sebastian&quot;,&quot;parse-names&quot;:false,&quot;dropping-particle&quot;:&quot;&quot;,&quot;non-dropping-particle&quot;:&quot;&quot;},{&quot;family&quot;:&quot;Geiger&quot;,&quot;given&quot;:&quot;Andreas&quot;,&quot;parse-names&quot;:false,&quot;dropping-particle&quot;:&quot;&quot;,&quot;non-dropping-particle&quot;:&quot;&quot;}],&quot;container-title&quot;:&quot;Proceedings of the IEEE Computer Society Conference on Computer Vision and Pattern Recognition&quot;,&quot;accessed&quot;:{&quot;date-parts&quot;:[[2023,9,12]]},&quot;DOI&quot;:&quot;10.1109/CVPR.2019.00459&quot;,&quot;ISBN&quot;:&quot;9781728132938&quot;,&quot;ISSN&quot;:&quot;10636919&quot;,&quot;URL&quot;:&quot;https://arxiv.org/abs/1812.03828v2&quot;,&quot;issued&quot;:{&quot;date-parts&quot;:[[2018,12,10]]},&quot;page&quot;:&quot;4455-4465&quot;,&quot;abstract&quot;:&quot;With the advent of deep neural networks, learning-based approaches for 3D\nreconstruction have gained popularity. However, unlike for images, in 3D there\nis no canonical representation which is both computationally and memory\nefficient yet allows for representing high-resolution geometry of arbitrary\ntopology. Many of the state-of-the-art learning-based 3D reconstruction\napproaches can hence only represent very coarse 3D geometry or are limited to a\nrestricted domain. In this paper, we propose Occupancy Networks, a new\nrepresentation for learning-based 3D reconstruction methods. Occupancy networks\nimplicitly represent the 3D surface as the continuous decision boundary of a\ndeep neural network classifier. In contrast to existing approaches, our\nrepresentation encodes a description of the 3D output at infinite resolution\nwithout excessive memory footprint. We validate that our representation can\nefficiently encode 3D structure and can be inferred from various kinds of\ninput. Our experiments demonstrate competitive results, both qualitatively and\nquantitatively, for the challenging tasks of 3D reconstruction from single\nimages, noisy point clouds and coarse discrete voxel grids. We believe that\noccupancy networks will become a useful tool in a wide variety of\nlearning-based 3D tasks.&quot;,&quot;publisher&quot;:&quot;IEEE Computer Society&quot;,&quot;volume&quot;:&quot;2019-June&quot;,&quot;container-title-short&quot;:&quot;&quot;},&quot;isTemporary&quot;:false},{&quot;id&quot;:&quot;9e7b67d0-6b23-36d8-8184-4bd806baa744&quot;,&quot;itemData&quot;:{&quot;type&quot;:&quot;article-journal&quot;,&quot;id&quot;:&quot;9e7b67d0-6b23-36d8-8184-4bd806baa744&quot;,&quot;title&quot;:&quot;3D ShapeNets: A deep representation for volumetric shapes&quot;,&quot;author&quot;:[{&quot;family&quot;:&quot;Wu&quot;,&quot;given&quot;:&quot;Zhirong&quot;,&quot;parse-names&quot;:false,&quot;dropping-particle&quot;:&quot;&quot;,&quot;non-dropping-particle&quot;:&quot;&quot;},{&quot;family&quot;:&quot;Song&quot;,&quot;given&quot;:&quot;Shuran&quot;,&quot;parse-names&quot;:false,&quot;dropping-particle&quot;:&quot;&quot;,&quot;non-dropping-particle&quot;:&quot;&quot;},{&quot;family&quot;:&quot;Khosla&quot;,&quot;given&quot;:&quot;Aditya&quot;,&quot;parse-names&quot;:false,&quot;dropping-particle&quot;:&quot;&quot;,&quot;non-dropping-particle&quot;:&quot;&quot;},{&quot;family&quot;:&quot;Yu&quot;,&quot;given&quot;:&quot;Fisher&quot;,&quot;parse-names&quot;:false,&quot;dropping-particle&quot;:&quot;&quot;,&quot;non-dropping-particle&quot;:&quot;&quot;},{&quot;family&quot;:&quot;Zhang&quot;,&quot;given&quot;:&quot;Linguang&quot;,&quot;parse-names&quot;:false,&quot;dropping-particle&quot;:&quot;&quot;,&quot;non-dropping-particle&quot;:&quot;&quot;},{&quot;family&quot;:&quot;Tang&quot;,&quot;given&quot;:&quot;Xiaoou&quot;,&quot;parse-names&quot;:false,&quot;dropping-particle&quot;:&quot;&quot;,&quot;non-dropping-particle&quot;:&quot;&quot;},{&quot;family&quot;:&quot;Xiao&quot;,&quot;given&quot;:&quot;Jianxiong&quot;,&quot;parse-names&quot;:false,&quot;dropping-particle&quot;:&quot;&quot;,&quot;non-dropping-particle&quot;:&quot;&quot;}],&quot;container-title&quot;:&quot;Proceedings of the IEEE Computer Society Conference on Computer Vision and Pattern Recognition&quot;,&quot;accessed&quot;:{&quot;date-parts&quot;:[[2023,9,12]]},&quot;DOI&quot;:&quot;10.1109/CVPR.2015.7298801&quot;,&quot;ISBN&quot;:&quot;9781467369640&quot;,&quot;ISSN&quot;:&quot;10636919&quot;,&quot;issued&quot;:{&quot;date-parts&quot;:[[2015,10,14]]},&quot;page&quot;:&quot;1912-1920&quot;,&quot;abstract&quot;:&quot;3D shape is a crucial but heavily underutilized cue in today's computer vision systems, mostly due to the lack of a good generic shape representation. With the recent availability of inexpensive 2.5D depth sensors (e.g. Microsoft Kinect), it is becoming increasingly important to have a powerful 3D shape representation in the loop. Apart from category recognition, recovering full 3D shapes from view-based 2.5D depth maps is also a critical part of visual understanding. To this end, we propose to represent a geometric 3D shape as a probability distribution of binary variables on a 3D voxel grid, using a Convolutional Deep Belief Network. Our model, 3D ShapeNets, learns the distribution of complex 3D shapes across different object categories and arbitrary poses from raw CAD data, and discovers hierarchical compositional part representation automatically. It naturally supports joint object recognition and shape completion from 2.5D depth maps, and it enables active object recognition through view planning. To train our 3D deep learning model, we construct ModelNet - a large-scale 3D CAD model dataset. Extensive experiments show that our 3D deep representation enables significant performance improvement over the-state-of-the-arts in a variety of tasks.&quot;,&quot;publisher&quot;:&quot;IEEE Computer Society&quot;,&quot;volume&quot;:&quot;07-12-June-2015&quot;,&quot;container-title-short&quot;:&quot;&quot;},&quot;isTemporary&quot;:false}]},{&quot;citationID&quot;:&quot;MENDELEY_CITATION_b693edcb-2751-496c-889e-10d87f5b3cff&quot;,&quot;properties&quot;:{&quot;noteIndex&quot;:0},&quot;isEdited&quot;:false,&quot;manualOverride&quot;:{&quot;isManuallyOverridden&quot;:true,&quot;citeprocText&quot;:&quot;(&lt;i&gt;GIRAFFE: Representing Scenes as Compositional Generative Neural Feature Fields&lt;/i&gt;, n.d.; Sitzmann et al., 2020; Wu et al., 2015)&quot;,&quot;manualOverrideText&quot;:&quot;(Sitzmann et al., 2020; Wu et al., 2015)&quot;},&quot;citationTag&quot;:&quot;MENDELEY_CITATION_v3_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&quot;,&quot;citationItems&quot;:[{&quot;id&quot;:&quot;9e7b67d0-6b23-36d8-8184-4bd806baa744&quot;,&quot;itemData&quot;:{&quot;type&quot;:&quot;article-journal&quot;,&quot;id&quot;:&quot;9e7b67d0-6b23-36d8-8184-4bd806baa744&quot;,&quot;title&quot;:&quot;3D ShapeNets: A deep representation for volumetric shapes&quot;,&quot;author&quot;:[{&quot;family&quot;:&quot;Wu&quot;,&quot;given&quot;:&quot;Zhirong&quot;,&quot;parse-names&quot;:false,&quot;dropping-particle&quot;:&quot;&quot;,&quot;non-dropping-particle&quot;:&quot;&quot;},{&quot;family&quot;:&quot;Song&quot;,&quot;given&quot;:&quot;Shuran&quot;,&quot;parse-names&quot;:false,&quot;dropping-particle&quot;:&quot;&quot;,&quot;non-dropping-particle&quot;:&quot;&quot;},{&quot;family&quot;:&quot;Khosla&quot;,&quot;given&quot;:&quot;Aditya&quot;,&quot;parse-names&quot;:false,&quot;dropping-particle&quot;:&quot;&quot;,&quot;non-dropping-particle&quot;:&quot;&quot;},{&quot;family&quot;:&quot;Yu&quot;,&quot;given&quot;:&quot;Fisher&quot;,&quot;parse-names&quot;:false,&quot;dropping-particle&quot;:&quot;&quot;,&quot;non-dropping-particle&quot;:&quot;&quot;},{&quot;family&quot;:&quot;Zhang&quot;,&quot;given&quot;:&quot;Linguang&quot;,&quot;parse-names&quot;:false,&quot;dropping-particle&quot;:&quot;&quot;,&quot;non-dropping-particle&quot;:&quot;&quot;},{&quot;family&quot;:&quot;Tang&quot;,&quot;given&quot;:&quot;Xiaoou&quot;,&quot;parse-names&quot;:false,&quot;dropping-particle&quot;:&quot;&quot;,&quot;non-dropping-particle&quot;:&quot;&quot;},{&quot;family&quot;:&quot;Xiao&quot;,&quot;given&quot;:&quot;Jianxiong&quot;,&quot;parse-names&quot;:false,&quot;dropping-particle&quot;:&quot;&quot;,&quot;non-dropping-particle&quot;:&quot;&quot;}],&quot;container-title&quot;:&quot;Proceedings of the IEEE Computer Society Conference on Computer Vision and Pattern Recognition&quot;,&quot;accessed&quot;:{&quot;date-parts&quot;:[[2023,9,12]]},&quot;DOI&quot;:&quot;10.1109/CVPR.2015.7298801&quot;,&quot;ISBN&quot;:&quot;9781467369640&quot;,&quot;ISSN&quot;:&quot;10636919&quot;,&quot;issued&quot;:{&quot;date-parts&quot;:[[2015,10,14]]},&quot;page&quot;:&quot;1912-1920&quot;,&quot;abstract&quot;:&quot;3D shape is a crucial but heavily underutilized cue in today's computer vision systems, mostly due to the lack of a good generic shape representation. With the recent availability of inexpensive 2.5D depth sensors (e.g. Microsoft Kinect), it is becoming increasingly important to have a powerful 3D shape representation in the loop. Apart from category recognition, recovering full 3D shapes from view-based 2.5D depth maps is also a critical part of visual understanding. To this end, we propose to represent a geometric 3D shape as a probability distribution of binary variables on a 3D voxel grid, using a Convolutional Deep Belief Network. Our model, 3D ShapeNets, learns the distribution of complex 3D shapes across different object categories and arbitrary poses from raw CAD data, and discovers hierarchical compositional part representation automatically. It naturally supports joint object recognition and shape completion from 2.5D depth maps, and it enables active object recognition through view planning. To train our 3D deep learning model, we construct ModelNet - a large-scale 3D CAD model dataset. Extensive experiments show that our 3D deep representation enables significant performance improvement over the-state-of-the-arts in a variety of tasks.&quot;,&quot;publisher&quot;:&quot;IEEE Computer Society&quot;,&quot;volume&quot;:&quot;07-12-June-2015&quot;,&quot;container-title-short&quot;:&quot;&quot;},&quot;isTemporary&quot;:false},{&quot;id&quot;:&quot;8a3a14ba-508b-39fc-a9e3-a5c20dde9070&quot;,&quot;itemData&quot;:{&quot;type&quot;:&quot;webpage&quot;,&quot;id&quot;:&quot;8a3a14ba-508b-39fc-a9e3-a5c20dde9070&quot;,&quot;title&quot;:&quot;GIRAFFE: Representing Scenes as Compositional Generative Neural Feature Fields&quot;,&quot;accessed&quot;:{&quot;date-parts&quot;:[[2023,9,12]]},&quot;URL&quot;:&quot;https://m-niemeyer.github.io/project-pages/giraffe/&quot;,&quot;container-title-short&quot;:&quot;&quot;},&quot;isTemporary&quot;:false},{&quot;id&quot;:&quot;af153391-72a4-3c33-8455-8d6923c1abfa&quot;,&quot;itemData&quot;:{&quot;type&quot;:&quot;article-journal&quot;,&quot;id&quot;:&quot;af153391-72a4-3c33-8455-8d6923c1abfa&quot;,&quot;title&quot;:&quot;Implicit Neural Representations with Periodic Activation Functions&quot;,&quot;author&quot;:[{&quot;family&quot;:&quot;Sitzmann&quot;,&quot;given&quot;:&quot;Vincent&quot;,&quot;parse-names&quot;:false,&quot;dropping-particle&quot;:&quot;&quot;,&quot;non-dropping-particle&quot;:&quot;&quot;},{&quot;family&quot;:&quot;Martel&quot;,&quot;given&quot;:&quot;Julien N P&quot;,&quot;parse-names&quot;:false,&quot;dropping-particle&quot;:&quot;&quot;,&quot;non-dropping-particle&quot;:&quot;&quot;},{&quot;family&quot;:&quot;Bergman&quot;,&quot;given&quot;:&quot;Alexander W&quot;,&quot;parse-names&quot;:false,&quot;dropping-particle&quot;:&quot;&quot;,&quot;non-dropping-particle&quot;:&quot;&quot;},{&quot;family&quot;:&quot;Lindell&quot;,&quot;given&quot;:&quot;David B&quot;,&quot;parse-names&quot;:false,&quot;dropping-particle&quot;:&quot;&quot;,&quot;non-dropping-particle&quot;:&quot;&quot;},{&quot;family&quot;:&quot;Wetzstein&quot;,&quot;given&quot;:&quot;Gordon&quot;,&quot;parse-names&quot;:false,&quot;dropping-particle&quot;:&quot;&quot;,&quot;non-dropping-particle&quot;:&quot;&quot;}],&quot;container-title&quot;:&quot;Advances in Neural Information Processing Systems&quot;,&quot;container-title-short&quot;:&quot;Adv Neural Inf Process Syst&quot;,&quot;accessed&quot;:{&quot;date-parts&quot;:[[2023,9,12]]},&quot;issued&quot;:{&quot;date-parts&quot;:[[2020]]},&quot;page&quot;:&quot;7462-7473&quot;,&quot;abstract&quot;:&quot;Implicitly defined, continuous, differentiable signal representations parameterized by neural networks have emerged as a powerful paradigm, offering many possible benefits over conventional representations. However, current network architectures for such implicit neural representations are incapable of modeling signals with fine detail. They also fail to accurately model spatial and temporal derivatives, which is necessary to represent signals defined implicitly by differential equations. We propose to leverage periodic activation functions for implicit neural representations and demonstrate that these networks, dubbed sinusoidal representation networks or SIRENs, are ideally suited for representing complex natural signals and their derivatives. We analyze SIREN activation statistics to propose a principled initialization scheme and demonstrate the representation of images, wavefields, video, sound, three-dimensional shapes, and their derivatives. Further, we show how SIRENs can be leveraged to solve challenging boundary value problems, such as particular Eikonal equations (yielding signed distance functions), the Poisson equation, and the Helmholtz and wave equations. Lastly, we combine SIRENs with hypernetworks to learn priors over the space of SIREN functions. Please see the project website for a video overview of the proposed method and all applications.&quot;,&quot;volume&quot;:&quot;33&quot;},&quot;isTemporary&quot;:false}]},{&quot;citationID&quot;:&quot;MENDELEY_CITATION_06c53cd8-27a0-458c-9acc-8a00606b272b&quot;,&quot;properties&quot;:{&quot;noteIndex&quot;:0},&quot;isEdited&quot;:false,&quot;manualOverride&quot;:{&quot;isManuallyOverridden&quot;:false,&quot;citeprocText&quot;:&quot;(Mildenhall et al., 2020)&quot;,&quot;manualOverrideText&quot;:&quot;&quot;},&quot;citationTag&quot;:&quot;MENDELEY_CITATION_v3_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&quot;,&quot;citationItems&quot;:[{&quot;id&quot;:&quot;6df5bf74-92af-3ee3-b52d-e7a27fa44db5&quot;,&quot;itemData&quot;:{&quot;type&quot;:&quot;article-journal&quot;,&quot;id&quot;:&quot;6df5bf74-92af-3ee3-b52d-e7a27fa44db5&quot;,&quot;title&quot;:&quot;NeRF: Representing Scenes as Neural Radiance Fields for View Synthesis&quot;,&quot;author&quot;:[{&quot;family&quot;:&quot;Mildenhall&quot;,&quot;given&quot;:&quot;Ben&quot;,&quot;parse-names&quot;:false,&quot;dropping-particle&quot;:&quot;&quot;,&quot;non-dropping-particle&quot;:&quot;&quot;},{&quot;family&quot;:&quot;Srinivasan&quot;,&quot;given&quot;:&quot;Pratul P.&quot;,&quot;parse-names&quot;:false,&quot;dropping-particle&quot;:&quot;&quot;,&quot;non-dropping-particle&quot;:&quot;&quot;},{&quot;family&quot;:&quot;Tancik&quot;,&quot;given&quot;:&quot;Matthew&quot;,&quot;parse-names&quot;:false,&quot;dropping-particle&quot;:&quot;&quot;,&quot;non-dropping-particle&quot;:&quot;&quot;},{&quot;family&quot;:&quot;Barron&quot;,&quot;given&quot;:&quot;Jonathan T.&quot;,&quot;parse-names&quot;:false,&quot;dropping-particle&quot;:&quot;&quot;,&quot;non-dropping-particle&quot;:&quot;&quot;},{&quot;family&quot;:&quot;Ramamoorthi&quot;,&quot;given&quot;:&quot;Ravi&quot;,&quot;parse-names&quot;:false,&quot;dropping-particle&quot;:&quot;&quot;,&quot;non-dropping-particle&quot;:&quot;&quot;},{&quot;family&quot;:&quot;Ng&quot;,&quot;given&quot;:&quot;Ren&quot;,&quot;parse-names&quot;:false,&quot;dropping-particle&quot;:&quot;&quot;,&quot;non-dropping-particle&quot;:&quot;&quot;}],&quot;container-title&quot;:&quot;Lecture Notes in Computer Science (including subseries Lecture Notes in Artificial Intelligence and Lecture Notes in Bioinformatics)&quot;,&quot;accessed&quot;:{&quot;date-parts&quot;:[[2023,8,8]]},&quot;DOI&quot;:&quot;10.1007/978-3-030-58452-8_24&quot;,&quot;ISBN&quot;:&quot;9783030584511&quot;,&quot;ISSN&quot;:&quot;16113349&quot;,&quot;URL&quot;:&quot;https://arxiv.org/abs/2003.08934v2&quot;,&quot;issued&quot;:{&quot;date-parts&quot;:[[2020,3,19]]},&quot;page&quot;:&quot;405-421&quot;,&quot;abstract&quot;:&quot;We present a method that achieves state-of-the-art results for synthesizing\nnovel views of complex scenes by optimizing an underlying continuous volumetric\nscene function using a sparse set of input views. Our algorithm represents a\nscene using a fully-connected (non-convolutional) deep network, whose input is\na single continuous 5D coordinate (spatial location $(x,y,z)$ and viewing\ndirection $(\\theta, \\phi)$) and whose output is the volume density and\nview-dependent emitted radiance at that spatial location. We synthesize views\nby querying 5D coordinates along camera rays and use classic volume rendering\ntechniques to project the output colors and densities into an image. Because\nvolume rendering is naturally differentiable, the only input required to\noptimize our representation is a set of images with known camera poses. We\ndescribe how to effectively optimize neural radiance fields to render\nphotorealistic novel views of scenes with complicated geometry and appearance,\nand demonstrate results that outperform prior work on neural rendering and view\nsynthesis. View synthesis results are best viewed as videos, so we urge readers\nto view our supplementary video for convincing comparisons.&quot;,&quot;publisher&quot;:&quot;Springer Science and Business Media Deutschland GmbH&quot;,&quot;volume&quot;:&quot;12346 LNCS&quot;,&quot;container-title-short&quot;:&quot;&quot;},&quot;isTemporary&quot;:false}]},{&quot;citationID&quot;:&quot;MENDELEY_CITATION_19efcee8-fb70-4c9e-b134-076bc89b720d&quot;,&quot;properties&quot;:{&quot;noteIndex&quot;:0},&quot;isEdited&quot;:false,&quot;manualOverride&quot;:{&quot;isManuallyOverridden&quot;:false,&quot;citeprocText&quot;:&quot;(Mildenhall et al., 2020)&quot;,&quot;manualOverrideText&quot;:&quot;&quot;},&quot;citationTag&quot;:&quot;MENDELEY_CITATION_v3_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&quot;,&quot;citationItems&quot;:[{&quot;id&quot;:&quot;6df5bf74-92af-3ee3-b52d-e7a27fa44db5&quot;,&quot;itemData&quot;:{&quot;type&quot;:&quot;article-journal&quot;,&quot;id&quot;:&quot;6df5bf74-92af-3ee3-b52d-e7a27fa44db5&quot;,&quot;title&quot;:&quot;NeRF: Representing Scenes as Neural Radiance Fields for View Synthesis&quot;,&quot;author&quot;:[{&quot;family&quot;:&quot;Mildenhall&quot;,&quot;given&quot;:&quot;Ben&quot;,&quot;parse-names&quot;:false,&quot;dropping-particle&quot;:&quot;&quot;,&quot;non-dropping-particle&quot;:&quot;&quot;},{&quot;family&quot;:&quot;Srinivasan&quot;,&quot;given&quot;:&quot;Pratul P.&quot;,&quot;parse-names&quot;:false,&quot;dropping-particle&quot;:&quot;&quot;,&quot;non-dropping-particle&quot;:&quot;&quot;},{&quot;family&quot;:&quot;Tancik&quot;,&quot;given&quot;:&quot;Matthew&quot;,&quot;parse-names&quot;:false,&quot;dropping-particle&quot;:&quot;&quot;,&quot;non-dropping-particle&quot;:&quot;&quot;},{&quot;family&quot;:&quot;Barron&quot;,&quot;given&quot;:&quot;Jonathan T.&quot;,&quot;parse-names&quot;:false,&quot;dropping-particle&quot;:&quot;&quot;,&quot;non-dropping-particle&quot;:&quot;&quot;},{&quot;family&quot;:&quot;Ramamoorthi&quot;,&quot;given&quot;:&quot;Ravi&quot;,&quot;parse-names&quot;:false,&quot;dropping-particle&quot;:&quot;&quot;,&quot;non-dropping-particle&quot;:&quot;&quot;},{&quot;family&quot;:&quot;Ng&quot;,&quot;given&quot;:&quot;Ren&quot;,&quot;parse-names&quot;:false,&quot;dropping-particle&quot;:&quot;&quot;,&quot;non-dropping-particle&quot;:&quot;&quot;}],&quot;container-title&quot;:&quot;Lecture Notes in Computer Science (including subseries Lecture Notes in Artificial Intelligence and Lecture Notes in Bioinformatics)&quot;,&quot;accessed&quot;:{&quot;date-parts&quot;:[[2023,8,8]]},&quot;DOI&quot;:&quot;10.1007/978-3-030-58452-8_24&quot;,&quot;ISBN&quot;:&quot;9783030584511&quot;,&quot;ISSN&quot;:&quot;16113349&quot;,&quot;URL&quot;:&quot;https://arxiv.org/abs/2003.08934v2&quot;,&quot;issued&quot;:{&quot;date-parts&quot;:[[2020,3,19]]},&quot;page&quot;:&quot;405-421&quot;,&quot;abstract&quot;:&quot;We present a method that achieves state-of-the-art results for synthesizing\nnovel views of complex scenes by optimizing an underlying continuous volumetric\nscene function using a sparse set of input views. Our algorithm represents a\nscene using a fully-connected (non-convolutional) deep network, whose input is\na single continuous 5D coordinate (spatial location $(x,y,z)$ and viewing\ndirection $(\\theta, \\phi)$) and whose output is the volume density and\nview-dependent emitted radiance at that spatial location. We synthesize views\nby querying 5D coordinates along camera rays and use classic volume rendering\ntechniques to project the output colors and densities into an image. Because\nvolume rendering is naturally differentiable, the only input required to\noptimize our representation is a set of images with known camera poses. We\ndescribe how to effectively optimize neural radiance fields to render\nphotorealistic novel views of scenes with complicated geometry and appearance,\nand demonstrate results that outperform prior work on neural rendering and view\nsynthesis. View synthesis results are best viewed as videos, so we urge readers\nto view our supplementary video for convincing comparisons.&quot;,&quot;publisher&quot;:&quot;Springer Science and Business Media Deutschland GmbH&quot;,&quot;volume&quot;:&quot;12346 LNCS&quot;,&quot;container-title-short&quot;:&quot;&quot;},&quot;isTemporary&quot;:false}]},{&quot;citationID&quot;:&quot;MENDELEY_CITATION_71e912f2-b711-45d4-ba0f-234193dd69f2&quot;,&quot;properties&quot;:{&quot;noteIndex&quot;:0},&quot;isEdited&quot;:false,&quot;manualOverride&quot;:{&quot;isManuallyOverridden&quot;:false,&quot;citeprocText&quot;:&quot;(Hartley &amp;#38; Zisserman, 2000)&quot;,&quot;manualOverrideText&quot;:&quot;&quot;},&quot;citationTag&quot;:&quot;MENDELEY_CITATION_v3_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&quot;,&quot;citationItems&quot;:[{&quot;id&quot;:&quot;9cf3e64b-6733-379b-84b0-f3079d33485c&quot;,&quot;itemData&quot;:{&quot;type&quot;:&quot;article-journal&quot;,&quot;id&quot;:&quot;9cf3e64b-6733-379b-84b0-f3079d33485c&quot;,&quot;title&quot;:&quot;Multiple View Geometry in Computer Vision, Second Edition&quot;,&quot;author&quot;:[{&quot;family&quot;:&quot;Hartley&quot;,&quot;given&quot;:&quot;Richard&quot;,&quot;parse-names&quot;:false,&quot;dropping-particle&quot;:&quot;&quot;,&quot;non-dropping-particle&quot;:&quot;&quot;},{&quot;family&quot;:&quot;Zisserman&quot;,&quot;given&quot;:&quot;Andrew&quot;,&quot;parse-names&quot;:false,&quot;dropping-particle&quot;:&quot;&quot;,&quot;non-dropping-particle&quot;:&quot;&quot;}],&quot;accessed&quot;:{&quot;date-parts&quot;:[[2023,9,12]]},&quot;ISBN&quot;:&quot;9780521540513&quot;,&quot;URL&quot;:&quot;www.cambridge.org/9780521540513&quot;,&quot;issued&quot;:{&quot;date-parts&quot;:[[2000]]},&quot;container-title-short&quot;:&quot;&quot;},&quot;isTemporary&quot;:false}]},{&quot;citationID&quot;:&quot;MENDELEY_CITATION_83e4913c-3e8a-48b7-b258-9efe8c0a7e70&quot;,&quot;properties&quot;:{&quot;noteIndex&quot;:0},&quot;isEdited&quot;:false,&quot;manualOverride&quot;:{&quot;isManuallyOverridden&quot;:false,&quot;citeprocText&quot;:&quot;(Heikkila &amp;#38; Silven, 1997)&quot;,&quot;manualOverrideText&quot;:&quot;&quot;},&quot;citationTag&quot;:&quot;MENDELEY_CITATION_v3_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&quot;,&quot;citationItems&quot;:[{&quot;id&quot;:&quot;358fd2eb-4101-3165-ab38-6b03b512fcf3&quot;,&quot;itemData&quot;:{&quot;type&quot;:&quot;article-journal&quot;,&quot;id&quot;:&quot;358fd2eb-4101-3165-ab38-6b03b512fcf3&quot;,&quot;title&quot;:&quot;Four-step camera calibration procedure with implicit image correction&quot;,&quot;author&quot;:[{&quot;family&quot;:&quot;Heikkila&quot;,&quot;given&quot;:&quot;Janne&quot;,&quot;parse-names&quot;:false,&quot;dropping-particle&quot;:&quot;&quot;,&quot;non-dropping-particle&quot;:&quot;&quot;},{&quot;family&quot;:&quot;Silven&quot;,&quot;given&quot;:&quot;Olli&quot;,&quot;parse-names&quot;:false,&quot;dropping-particle&quot;:&quot;&quot;,&quot;non-dropping-particle&quot;:&quot;&quot;}],&quot;container-title&quot;:&quot;Proceedings of the IEEE Computer Society Conference on Computer Vision and Pattern Recognition&quot;,&quot;accessed&quot;:{&quot;date-parts&quot;:[[2023,9,12]]},&quot;DOI&quot;:&quot;10.1109/CVPR.1997.609468&quot;,&quot;ISSN&quot;:&quot;10636919&quot;,&quot;issued&quot;:{&quot;date-parts&quot;:[[1997]]},&quot;page&quot;:&quot;1106-1112&quot;,&quot;abstract&quot;:&quot;In geometrical camera calibration the objective is to determine a set of camera parameters that describe the mapping between 3-D reference coordinates and 2-D image coordinates. Various methods for camera calibration can be found from the literature. However, surprisingly little attention has been paid to the whole calibration procedure, i.e., control point extraction from images, model fitting, image correction, and errors originating in these stages. The main interest has been in model fitting, although the other stages are also important. In this paper we present a four-step calibration procedure that is an extension to the two-step method. There is an additional step to compensate for distortion caused by circular features, and a step for correcting the distorted image coordinates. The image correction is performed with an empirical inverse model that accurately compensates for radial and tangential distortions. Finally, a linear method for solving the parameters of the inverse model is presented.&quot;,&quot;publisher&quot;:&quot;IEEE&quot;,&quot;container-title-short&quot;:&quot;&quot;},&quot;isTemporary&quot;:false}]},{&quot;citationID&quot;:&quot;MENDELEY_CITATION_5bae80fd-3619-49b7-abaf-f286785502d1&quot;,&quot;properties&quot;:{&quot;noteIndex&quot;:0},&quot;isEdited&quot;:false,&quot;manualOverride&quot;:{&quot;isManuallyOverridden&quot;:false,&quot;citeprocText&quot;:&quot;(Heikkila &amp;#38; Silven, 1997)&quot;,&quot;manualOverrideText&quot;:&quot;&quot;},&quot;citationTag&quot;:&quot;MENDELEY_CITATION_v3_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&quot;,&quot;citationItems&quot;:[{&quot;id&quot;:&quot;358fd2eb-4101-3165-ab38-6b03b512fcf3&quot;,&quot;itemData&quot;:{&quot;type&quot;:&quot;article-journal&quot;,&quot;id&quot;:&quot;358fd2eb-4101-3165-ab38-6b03b512fcf3&quot;,&quot;title&quot;:&quot;Four-step camera calibration procedure with implicit image correction&quot;,&quot;author&quot;:[{&quot;family&quot;:&quot;Heikkila&quot;,&quot;given&quot;:&quot;Janne&quot;,&quot;parse-names&quot;:false,&quot;dropping-particle&quot;:&quot;&quot;,&quot;non-dropping-particle&quot;:&quot;&quot;},{&quot;family&quot;:&quot;Silven&quot;,&quot;given&quot;:&quot;Olli&quot;,&quot;parse-names&quot;:false,&quot;dropping-particle&quot;:&quot;&quot;,&quot;non-dropping-particle&quot;:&quot;&quot;}],&quot;container-title&quot;:&quot;Proceedings of the IEEE Computer Society Conference on Computer Vision and Pattern Recognition&quot;,&quot;accessed&quot;:{&quot;date-parts&quot;:[[2023,9,12]]},&quot;DOI&quot;:&quot;10.1109/CVPR.1997.609468&quot;,&quot;ISSN&quot;:&quot;10636919&quot;,&quot;issued&quot;:{&quot;date-parts&quot;:[[1997]]},&quot;page&quot;:&quot;1106-1112&quot;,&quot;abstract&quot;:&quot;In geometrical camera calibration the objective is to determine a set of camera parameters that describe the mapping between 3-D reference coordinates and 2-D image coordinates. Various methods for camera calibration can be found from the literature. However, surprisingly little attention has been paid to the whole calibration procedure, i.e., control point extraction from images, model fitting, image correction, and errors originating in these stages. The main interest has been in model fitting, although the other stages are also important. In this paper we present a four-step calibration procedure that is an extension to the two-step method. There is an additional step to compensate for distortion caused by circular features, and a step for correcting the distorted image coordinates. The image correction is performed with an empirical inverse model that accurately compensates for radial and tangential distortions. Finally, a linear method for solving the parameters of the inverse model is presented.&quot;,&quot;publisher&quot;:&quot;IEEE&quot;,&quot;container-title-short&quot;:&quot;&quot;},&quot;isTemporary&quot;:false}]},{&quot;citationID&quot;:&quot;MENDELEY_CITATION_a2d4ca66-d1ee-4903-9842-3a3d2cd853c5&quot;,&quot;properties&quot;:{&quot;noteIndex&quot;:0},&quot;isEdited&quot;:false,&quot;manualOverride&quot;:{&quot;isManuallyOverridden&quot;:false,&quot;citeprocText&quot;:&quot;(Heikkila &amp;#38; Silven, 1997)&quot;,&quot;manualOverrideText&quot;:&quot;&quot;},&quot;citationTag&quot;:&quot;MENDELEY_CITATION_v3_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&quot;,&quot;citationItems&quot;:[{&quot;id&quot;:&quot;358fd2eb-4101-3165-ab38-6b03b512fcf3&quot;,&quot;itemData&quot;:{&quot;type&quot;:&quot;article-journal&quot;,&quot;id&quot;:&quot;358fd2eb-4101-3165-ab38-6b03b512fcf3&quot;,&quot;title&quot;:&quot;Four-step camera calibration procedure with implicit image correction&quot;,&quot;author&quot;:[{&quot;family&quot;:&quot;Heikkila&quot;,&quot;given&quot;:&quot;Janne&quot;,&quot;parse-names&quot;:false,&quot;dropping-particle&quot;:&quot;&quot;,&quot;non-dropping-particle&quot;:&quot;&quot;},{&quot;family&quot;:&quot;Silven&quot;,&quot;given&quot;:&quot;Olli&quot;,&quot;parse-names&quot;:false,&quot;dropping-particle&quot;:&quot;&quot;,&quot;non-dropping-particle&quot;:&quot;&quot;}],&quot;container-title&quot;:&quot;Proceedings of the IEEE Computer Society Conference on Computer Vision and Pattern Recognition&quot;,&quot;accessed&quot;:{&quot;date-parts&quot;:[[2023,9,12]]},&quot;DOI&quot;:&quot;10.1109/CVPR.1997.609468&quot;,&quot;ISSN&quot;:&quot;10636919&quot;,&quot;issued&quot;:{&quot;date-parts&quot;:[[1997]]},&quot;page&quot;:&quot;1106-1112&quot;,&quot;abstract&quot;:&quot;In geometrical camera calibration the objective is to determine a set of camera parameters that describe the mapping between 3-D reference coordinates and 2-D image coordinates. Various methods for camera calibration can be found from the literature. However, surprisingly little attention has been paid to the whole calibration procedure, i.e., control point extraction from images, model fitting, image correction, and errors originating in these stages. The main interest has been in model fitting, although the other stages are also important. In this paper we present a four-step calibration procedure that is an extension to the two-step method. There is an additional step to compensate for distortion caused by circular features, and a step for correcting the distorted image coordinates. The image correction is performed with an empirical inverse model that accurately compensates for radial and tangential distortions. Finally, a linear method for solving the parameters of the inverse model is presented.&quot;,&quot;publisher&quot;:&quot;IEEE&quot;,&quot;container-title-short&quot;:&quot;&quot;},&quot;isTemporary&quot;:false}]},{&quot;citationID&quot;:&quot;MENDELEY_CITATION_d8359540-784d-4205-a59e-a5c8c8fbb050&quot;,&quot;properties&quot;:{&quot;noteIndex&quot;:0},&quot;isEdited&quot;:false,&quot;manualOverride&quot;:{&quot;isManuallyOverridden&quot;:false,&quot;citeprocText&quot;:&quot;(Heikkila &amp;#38; Silven, 1997)&quot;,&quot;manualOverrideText&quot;:&quot;&quot;},&quot;citationTag&quot;:&quot;MENDELEY_CITATION_v3_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&quot;,&quot;citationItems&quot;:[{&quot;id&quot;:&quot;358fd2eb-4101-3165-ab38-6b03b512fcf3&quot;,&quot;itemData&quot;:{&quot;type&quot;:&quot;article-journal&quot;,&quot;id&quot;:&quot;358fd2eb-4101-3165-ab38-6b03b512fcf3&quot;,&quot;title&quot;:&quot;Four-step camera calibration procedure with implicit image correction&quot;,&quot;author&quot;:[{&quot;family&quot;:&quot;Heikkila&quot;,&quot;given&quot;:&quot;Janne&quot;,&quot;parse-names&quot;:false,&quot;dropping-particle&quot;:&quot;&quot;,&quot;non-dropping-particle&quot;:&quot;&quot;},{&quot;family&quot;:&quot;Silven&quot;,&quot;given&quot;:&quot;Olli&quot;,&quot;parse-names&quot;:false,&quot;dropping-particle&quot;:&quot;&quot;,&quot;non-dropping-particle&quot;:&quot;&quot;}],&quot;container-title&quot;:&quot;Proceedings of the IEEE Computer Society Conference on Computer Vision and Pattern Recognition&quot;,&quot;accessed&quot;:{&quot;date-parts&quot;:[[2023,9,12]]},&quot;DOI&quot;:&quot;10.1109/CVPR.1997.609468&quot;,&quot;ISSN&quot;:&quot;10636919&quot;,&quot;issued&quot;:{&quot;date-parts&quot;:[[1997]]},&quot;page&quot;:&quot;1106-1112&quot;,&quot;abstract&quot;:&quot;In geometrical camera calibration the objective is to determine a set of camera parameters that describe the mapping between 3-D reference coordinates and 2-D image coordinates. Various methods for camera calibration can be found from the literature. However, surprisingly little attention has been paid to the whole calibration procedure, i.e., control point extraction from images, model fitting, image correction, and errors originating in these stages. The main interest has been in model fitting, although the other stages are also important. In this paper we present a four-step calibration procedure that is an extension to the two-step method. There is an additional step to compensate for distortion caused by circular features, and a step for correcting the distorted image coordinates. The image correction is performed with an empirical inverse model that accurately compensates for radial and tangential distortions. Finally, a linear method for solving the parameters of the inverse model is presented.&quot;,&quot;publisher&quot;:&quot;IEEE&quot;,&quot;container-title-short&quot;:&quot;&quot;},&quot;isTemporary&quot;:false}]},{&quot;citationID&quot;:&quot;MENDELEY_CITATION_1f439f8a-c2bb-42e9-9921-8efc57f3ff33&quot;,&quot;properties&quot;:{&quot;noteIndex&quot;:0},&quot;isEdited&quot;:false,&quot;manualOverride&quot;:{&quot;isManuallyOverridden&quot;:false,&quot;citeprocText&quot;:&quot;(Zhang, 2000)&quot;,&quot;manualOverrideText&quot;:&quot;&quot;},&quot;citationTag&quot;:&quot;MENDELEY_CITATION_v3_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&quot;,&quot;citationItems&quot;:[{&quot;id&quot;:&quot;eb39bc3e-e35a-3282-bef9-1dc395d7f78a&quot;,&quot;itemData&quot;:{&quot;type&quot;:&quot;article-journal&quot;,&quot;id&quot;:&quot;eb39bc3e-e35a-3282-bef9-1dc395d7f78a&quot;,&quot;title&quot;:&quot;A flexible new technique for camera calibration&quot;,&quot;author&quot;:[{&quot;family&quot;:&quot;Zhang&quot;,&quot;given&quot;:&quot;Zhengyou&quot;,&quot;parse-names&quot;:false,&quot;dropping-particle&quot;:&quot;&quot;,&quot;non-dropping-particle&quot;:&quot;&quot;}],&quot;container-title&quot;:&quot;IEEE Transactions on Pattern Analysis and Machine Intelligence&quot;,&quot;container-title-short&quot;:&quot;IEEE Trans Pattern Anal Mach Intell&quot;,&quot;accessed&quot;:{&quot;date-parts&quot;:[[2023,9,12]]},&quot;DOI&quot;:&quot;10.1109/34.888718&quot;,&quot;ISSN&quot;:&quot;01628828&quot;,&quot;issued&quot;:{&quot;date-parts&quot;:[[2000,11]]},&quot;page&quot;:&quot;1330-1334&quot;,&quot;abstract&quot;:&quot;We propose a flexible new technique to easily calibrate a camera. It only requires the camera to observe a planar pattern shown at a few (at least two) different orientations. Either the camera or the planar pattern can be freely moved. The motion need not be known. Radial lens distortion is modeled. The proposed procedure consists of a closed-form solution, followed by a nonlinear refinement based on the maximum likelihood criterion. Both computer simulation and real data have been used to test the proposed technique and very good results have been obtained. Compared with classical techniques which use expensive equipment such as two or three orthogonal planes, the proposed technique is easy to use and flexible. It advances 3D computer vision one more step from laboratory environments to real world use. The corresponding software is available from the author's Web page. © 2000 IEEE.&quot;,&quot;issue&quot;:&quot;11&quot;,&quot;volume&quot;:&quot;22&quot;},&quot;isTemporary&quot;:false}]},{&quot;citationID&quot;:&quot;MENDELEY_CITATION_14ebd26c-9c6a-4a9b-9f6e-a7b81cfcc764&quot;,&quot;properties&quot;:{&quot;noteIndex&quot;:0},&quot;isEdited&quot;:false,&quot;manualOverride&quot;:{&quot;isManuallyOverridden&quot;:false,&quot;citeprocText&quot;:&quot;(Zhang, 2000)&quot;,&quot;manualOverrideText&quot;:&quot;&quot;},&quot;citationTag&quot;:&quot;MENDELEY_CITATION_v3_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&quot;,&quot;citationItems&quot;:[{&quot;id&quot;:&quot;eb39bc3e-e35a-3282-bef9-1dc395d7f78a&quot;,&quot;itemData&quot;:{&quot;type&quot;:&quot;article-journal&quot;,&quot;id&quot;:&quot;eb39bc3e-e35a-3282-bef9-1dc395d7f78a&quot;,&quot;title&quot;:&quot;A flexible new technique for camera calibration&quot;,&quot;author&quot;:[{&quot;family&quot;:&quot;Zhang&quot;,&quot;given&quot;:&quot;Zhengyou&quot;,&quot;parse-names&quot;:false,&quot;dropping-particle&quot;:&quot;&quot;,&quot;non-dropping-particle&quot;:&quot;&quot;}],&quot;container-title&quot;:&quot;IEEE Transactions on Pattern Analysis and Machine Intelligence&quot;,&quot;container-title-short&quot;:&quot;IEEE Trans Pattern Anal Mach Intell&quot;,&quot;accessed&quot;:{&quot;date-parts&quot;:[[2023,9,12]]},&quot;DOI&quot;:&quot;10.1109/34.888718&quot;,&quot;ISSN&quot;:&quot;01628828&quot;,&quot;issued&quot;:{&quot;date-parts&quot;:[[2000,11]]},&quot;page&quot;:&quot;1330-1334&quot;,&quot;abstract&quot;:&quot;We propose a flexible new technique to easily calibrate a camera. It only requires the camera to observe a planar pattern shown at a few (at least two) different orientations. Either the camera or the planar pattern can be freely moved. The motion need not be known. Radial lens distortion is modeled. The proposed procedure consists of a closed-form solution, followed by a nonlinear refinement based on the maximum likelihood criterion. Both computer simulation and real data have been used to test the proposed technique and very good results have been obtained. Compared with classical techniques which use expensive equipment such as two or three orthogonal planes, the proposed technique is easy to use and flexible. It advances 3D computer vision one more step from laboratory environments to real world use. The corresponding software is available from the author's Web page. © 2000 IEEE.&quot;,&quot;issue&quot;:&quot;11&quot;,&quot;volume&quot;:&quot;22&quot;},&quot;isTemporary&quot;:false}]},{&quot;citationID&quot;:&quot;MENDELEY_CITATION_d084fc11-0c17-4981-a899-cfdc8335a973&quot;,&quot;properties&quot;:{&quot;noteIndex&quot;:0},&quot;isEdited&quot;:false,&quot;manualOverride&quot;:{&quot;isManuallyOverridden&quot;:false,&quot;citeprocText&quot;:&quot;(Lepetit et al., 2009)&quot;,&quot;manualOverrideText&quot;:&quot;&quot;},&quot;citationTag&quot;:&quot;MENDELEY_CITATION_v3_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&quot;,&quot;citationItems&quot;:[{&quot;id&quot;:&quot;cddd966e-4993-31a5-868d-f650de9f357c&quot;,&quot;itemData&quot;:{&quot;type&quot;:&quot;article-journal&quot;,&quot;id&quot;:&quot;cddd966e-4993-31a5-868d-f650de9f357c&quot;,&quot;title&quot;:&quot;EPnP: An accurate O(n) solution to the PnP problem&quot;,&quot;author&quot;:[{&quot;family&quot;:&quot;Lepetit&quot;,&quot;given&quot;:&quot;Vincent&quot;,&quot;parse-names&quot;:false,&quot;dropping-particle&quot;:&quot;&quot;,&quot;non-dropping-particle&quot;:&quot;&quot;},{&quot;family&quot;:&quot;Moreno-Noguer&quot;,&quot;given&quot;:&quot;Francesc&quot;,&quot;parse-names&quot;:false,&quot;dropping-particle&quot;:&quot;&quot;,&quot;non-dropping-particle&quot;:&quot;&quot;},{&quot;family&quot;:&quot;Fua&quot;,&quot;given&quot;:&quot;Pascal&quot;,&quot;parse-names&quot;:false,&quot;dropping-particle&quot;:&quot;&quot;,&quot;non-dropping-particle&quot;:&quot;&quot;}],&quot;container-title&quot;:&quot;International Journal of Computer Vision&quot;,&quot;container-title-short&quot;:&quot;Int J Comput Vis&quot;,&quot;accessed&quot;:{&quot;date-parts&quot;:[[2023,9,12]]},&quot;DOI&quot;:&quot;10.1007/S11263-008-0152-6/METRICS&quot;,&quot;ISSN&quot;:&quot;09205691&quot;,&quot;URL&quot;:&quot;https://link.springer.com/article/10.1007/s11263-008-0152-6&quot;,&quot;issued&quot;:{&quot;date-parts&quot;:[[2009,2,19]]},&quot;page&quot;:&quot;155-166&quot;,&quot;abstract&quot;:&quot;We propose a non-iterative solution to the PnP problem-the estimation of the pose of a calibrated camera from n 3D-to-2D point correspondences-whose computational complexity grows linearly with n. This is in contrast to state-of-the-art methods that are O(n 5) or even O(n 8), without being more accurate. Our method is applicable for all n ≥ 4 and handles properly both planar and non-planar configurations. Our central idea is to express the n 3D points as a weighted sum of four virtual control points. The problem then reduces to estimating the coordinates of these control points in the camera referential, which can be done in O(n) time by expressing these coordinates as weighted sum of the eigenvectors of a 12 × 12 matrix and solving a small constant number of quadratic equations to pick the right weights. Furthermore, if maximal precision is required, the output of the closed-form solution can be used to initialize a Gauss-Newton scheme, which improves accuracy with negligible amount of additional time. The advantages of our method are demonstrated by thorough testing on both synthetic and real-data.&quot;,&quot;publisher&quot;:&quot;Springer&quot;,&quot;issue&quot;:&quot;2&quot;,&quot;volume&quot;:&quot;81&quot;},&quot;isTemporary&quot;:false}]},{&quot;citationID&quot;:&quot;MENDELEY_CITATION_285f38a7-0617-4efc-9b5c-5da53d4a102c&quot;,&quot;properties&quot;:{&quot;noteIndex&quot;:0},&quot;isEdited&quot;:false,&quot;manualOverride&quot;:{&quot;isManuallyOverridden&quot;:false,&quot;citeprocText&quot;:&quot;(Zhang et al., 1995)&quot;,&quot;manualOverrideText&quot;:&quot;&quot;},&quot;citationTag&quot;:&quot;MENDELEY_CITATION_v3_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&quot;,&quot;citationItems&quot;:[{&quot;id&quot;:&quot;76efa13b-33a1-3492-81ff-370d41559b7d&quot;,&quot;itemData&quot;:{&quot;type&quot;:&quot;article-journal&quot;,&quot;id&quot;:&quot;76efa13b-33a1-3492-81ff-370d41559b7d&quot;,&quot;title&quot;:&quot;A robust technique for matching two uncalibrated images through the recovery of the unknown epipolar geometry&quot;,&quot;author&quot;:[{&quot;family&quot;:&quot;Zhang&quot;,&quot;given&quot;:&quot;Zhengyou&quot;,&quot;parse-names&quot;:false,&quot;dropping-particle&quot;:&quot;&quot;,&quot;non-dropping-particle&quot;:&quot;&quot;},{&quot;family&quot;:&quot;Deriche&quot;,&quot;given&quot;:&quot;Rachid&quot;,&quot;parse-names&quot;:false,&quot;dropping-particle&quot;:&quot;&quot;,&quot;non-dropping-particle&quot;:&quot;&quot;},{&quot;family&quot;:&quot;Faugeras&quot;,&quot;given&quot;:&quot;Olivier&quot;,&quot;parse-names&quot;:false,&quot;dropping-particle&quot;:&quot;&quot;,&quot;non-dropping-particle&quot;:&quot;&quot;},{&quot;family&quot;:&quot;Luong&quot;,&quot;given&quot;:&quot;Quang Tuan&quot;,&quot;parse-names&quot;:false,&quot;dropping-particle&quot;:&quot;&quot;,&quot;non-dropping-particle&quot;:&quot;&quot;}],&quot;container-title&quot;:&quot;Artificial Intelligence&quot;,&quot;container-title-short&quot;:&quot;Artif Intell&quot;,&quot;accessed&quot;:{&quot;date-parts&quot;:[[2023,9,12]]},&quot;DOI&quot;:&quot;10.1016/0004-3702(95)00022-4&quot;,&quot;ISSN&quot;:&quot;0004-3702&quot;,&quot;issued&quot;:{&quot;date-parts&quot;:[[1995,10,1]]},&quot;page&quot;:&quot;87-119&quot;,&quot;abstract&quot;:&quot;This paper proposes a robust approach to image matching by exploiting the only available geometric constraint, namely, the epipolar constraint. The images are uncalibrated, namely the motion between them and the camera parameters are not known. Thus, the images can be taken by different cameras or a single camera at different time instants. If we make an exhaustive search for the epipolar geometry, the complexity is prohibitively high. The idea underlying our approach is to use classical techniques (correlation and relaxation methods in our particular implementation) to find an initial set of matches, and then use a robust technique-the Least Median of Squares (LMedS)-to discard false matches in this set. The epipolar geometry can then be accurately estimated using a meaningful image criterion. More matches are eventually found, as in stereo matching, by using the recovered epipolar geometry. A large number of experiments have been carried out, and very good results have been obtained. Regarding the relaxation technique, we define a new measure of matching support, which allows a higher tolerance to deformation with respect to rigid transformations in the image plane and a smaller contribution for distant matches than for nearby ones. A new strategy for updating matches is developed, which only selects those matches having both high matching support and low matching ambiguity. The update strategy is different from the classical \&quot;winner-take-all\&quot;, which is easily stuck at a local minimum, and also from \&quot;loser-take-nothing\&quot;, which is usually very slow. The proposed algorithm has been widely tested and works remarkably well in a scene with many repetitive patterns. © 1995.&quot;,&quot;publisher&quot;:&quot;Elsevier&quot;,&quot;issue&quot;:&quot;1-2&quot;,&quot;volume&quot;:&quot;78&quot;},&quot;isTemporary&quot;:false}]},{&quot;citationID&quot;:&quot;MENDELEY_CITATION_f05229c2-8e94-41e2-82fc-ec39d26faaf2&quot;,&quot;properties&quot;:{&quot;noteIndex&quot;:0},&quot;isEdited&quot;:false,&quot;manualOverride&quot;:{&quot;isManuallyOverridden&quot;:false,&quot;citeprocText&quot;:&quot;(Zhang et al., 1995)&quot;,&quot;manualOverrideText&quot;:&quot;&quot;},&quot;citationTag&quot;:&quot;MENDELEY_CITATION_v3_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&quot;,&quot;citationItems&quot;:[{&quot;id&quot;:&quot;76efa13b-33a1-3492-81ff-370d41559b7d&quot;,&quot;itemData&quot;:{&quot;type&quot;:&quot;article-journal&quot;,&quot;id&quot;:&quot;76efa13b-33a1-3492-81ff-370d41559b7d&quot;,&quot;title&quot;:&quot;A robust technique for matching two uncalibrated images through the recovery of the unknown epipolar geometry&quot;,&quot;author&quot;:[{&quot;family&quot;:&quot;Zhang&quot;,&quot;given&quot;:&quot;Zhengyou&quot;,&quot;parse-names&quot;:false,&quot;dropping-particle&quot;:&quot;&quot;,&quot;non-dropping-particle&quot;:&quot;&quot;},{&quot;family&quot;:&quot;Deriche&quot;,&quot;given&quot;:&quot;Rachid&quot;,&quot;parse-names&quot;:false,&quot;dropping-particle&quot;:&quot;&quot;,&quot;non-dropping-particle&quot;:&quot;&quot;},{&quot;family&quot;:&quot;Faugeras&quot;,&quot;given&quot;:&quot;Olivier&quot;,&quot;parse-names&quot;:false,&quot;dropping-particle&quot;:&quot;&quot;,&quot;non-dropping-particle&quot;:&quot;&quot;},{&quot;family&quot;:&quot;Luong&quot;,&quot;given&quot;:&quot;Quang Tuan&quot;,&quot;parse-names&quot;:false,&quot;dropping-particle&quot;:&quot;&quot;,&quot;non-dropping-particle&quot;:&quot;&quot;}],&quot;container-title&quot;:&quot;Artificial Intelligence&quot;,&quot;container-title-short&quot;:&quot;Artif Intell&quot;,&quot;accessed&quot;:{&quot;date-parts&quot;:[[2023,9,12]]},&quot;DOI&quot;:&quot;10.1016/0004-3702(95)00022-4&quot;,&quot;ISSN&quot;:&quot;0004-3702&quot;,&quot;issued&quot;:{&quot;date-parts&quot;:[[1995,10,1]]},&quot;page&quot;:&quot;87-119&quot;,&quot;abstract&quot;:&quot;This paper proposes a robust approach to image matching by exploiting the only available geometric constraint, namely, the epipolar constraint. The images are uncalibrated, namely the motion between them and the camera parameters are not known. Thus, the images can be taken by different cameras or a single camera at different time instants. If we make an exhaustive search for the epipolar geometry, the complexity is prohibitively high. The idea underlying our approach is to use classical techniques (correlation and relaxation methods in our particular implementation) to find an initial set of matches, and then use a robust technique-the Least Median of Squares (LMedS)-to discard false matches in this set. The epipolar geometry can then be accurately estimated using a meaningful image criterion. More matches are eventually found, as in stereo matching, by using the recovered epipolar geometry. A large number of experiments have been carried out, and very good results have been obtained. Regarding the relaxation technique, we define a new measure of matching support, which allows a higher tolerance to deformation with respect to rigid transformations in the image plane and a smaller contribution for distant matches than for nearby ones. A new strategy for updating matches is developed, which only selects those matches having both high matching support and low matching ambiguity. The update strategy is different from the classical \&quot;winner-take-all\&quot;, which is easily stuck at a local minimum, and also from \&quot;loser-take-nothing\&quot;, which is usually very slow. The proposed algorithm has been widely tested and works remarkably well in a scene with many repetitive patterns. © 1995.&quot;,&quot;publisher&quot;:&quot;Elsevier&quot;,&quot;issue&quot;:&quot;1-2&quot;,&quot;volume&quot;:&quot;78&quot;},&quot;isTemporary&quot;:false}]},{&quot;citationID&quot;:&quot;MENDELEY_CITATION_51fb9b63-9b57-48b3-a511-e11901933a61&quot;,&quot;properties&quot;:{&quot;noteIndex&quot;:0},&quot;isEdited&quot;:false,&quot;manualOverride&quot;:{&quot;isManuallyOverridden&quot;:false,&quot;citeprocText&quot;:&quot;(Zhang et al., 1995)&quot;,&quot;manualOverrideText&quot;:&quot;&quot;},&quot;citationTag&quot;:&quot;MENDELEY_CITATION_v3_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&quot;,&quot;citationItems&quot;:[{&quot;id&quot;:&quot;76efa13b-33a1-3492-81ff-370d41559b7d&quot;,&quot;itemData&quot;:{&quot;type&quot;:&quot;article-journal&quot;,&quot;id&quot;:&quot;76efa13b-33a1-3492-81ff-370d41559b7d&quot;,&quot;title&quot;:&quot;A robust technique for matching two uncalibrated images through the recovery of the unknown epipolar geometry&quot;,&quot;author&quot;:[{&quot;family&quot;:&quot;Zhang&quot;,&quot;given&quot;:&quot;Zhengyou&quot;,&quot;parse-names&quot;:false,&quot;dropping-particle&quot;:&quot;&quot;,&quot;non-dropping-particle&quot;:&quot;&quot;},{&quot;family&quot;:&quot;Deriche&quot;,&quot;given&quot;:&quot;Rachid&quot;,&quot;parse-names&quot;:false,&quot;dropping-particle&quot;:&quot;&quot;,&quot;non-dropping-particle&quot;:&quot;&quot;},{&quot;family&quot;:&quot;Faugeras&quot;,&quot;given&quot;:&quot;Olivier&quot;,&quot;parse-names&quot;:false,&quot;dropping-particle&quot;:&quot;&quot;,&quot;non-dropping-particle&quot;:&quot;&quot;},{&quot;family&quot;:&quot;Luong&quot;,&quot;given&quot;:&quot;Quang Tuan&quot;,&quot;parse-names&quot;:false,&quot;dropping-particle&quot;:&quot;&quot;,&quot;non-dropping-particle&quot;:&quot;&quot;}],&quot;container-title&quot;:&quot;Artificial Intelligence&quot;,&quot;container-title-short&quot;:&quot;Artif Intell&quot;,&quot;accessed&quot;:{&quot;date-parts&quot;:[[2023,9,12]]},&quot;DOI&quot;:&quot;10.1016/0004-3702(95)00022-4&quot;,&quot;ISSN&quot;:&quot;0004-3702&quot;,&quot;issued&quot;:{&quot;date-parts&quot;:[[1995,10,1]]},&quot;page&quot;:&quot;87-119&quot;,&quot;abstract&quot;:&quot;This paper proposes a robust approach to image matching by exploiting the only available geometric constraint, namely, the epipolar constraint. The images are uncalibrated, namely the motion between them and the camera parameters are not known. Thus, the images can be taken by different cameras or a single camera at different time instants. If we make an exhaustive search for the epipolar geometry, the complexity is prohibitively high. The idea underlying our approach is to use classical techniques (correlation and relaxation methods in our particular implementation) to find an initial set of matches, and then use a robust technique-the Least Median of Squares (LMedS)-to discard false matches in this set. The epipolar geometry can then be accurately estimated using a meaningful image criterion. More matches are eventually found, as in stereo matching, by using the recovered epipolar geometry. A large number of experiments have been carried out, and very good results have been obtained. Regarding the relaxation technique, we define a new measure of matching support, which allows a higher tolerance to deformation with respect to rigid transformations in the image plane and a smaller contribution for distant matches than for nearby ones. A new strategy for updating matches is developed, which only selects those matches having both high matching support and low matching ambiguity. The update strategy is different from the classical \&quot;winner-take-all\&quot;, which is easily stuck at a local minimum, and also from \&quot;loser-take-nothing\&quot;, which is usually very slow. The proposed algorithm has been widely tested and works remarkably well in a scene with many repetitive patterns. © 1995.&quot;,&quot;publisher&quot;:&quot;Elsevier&quot;,&quot;issue&quot;:&quot;1-2&quot;,&quot;volume&quot;:&quot;78&quot;},&quot;isTemporary&quot;:false}]},{&quot;citationID&quot;:&quot;MENDELEY_CITATION_1fb1355d-3422-491c-bb3c-15f3e729c494&quot;,&quot;properties&quot;:{&quot;noteIndex&quot;:0},&quot;isEdited&quot;:false,&quot;manualOverride&quot;:{&quot;isManuallyOverridden&quot;:false,&quot;citeprocText&quot;:&quot;(Schönberger &amp;#38; Frahm, n.d.)&quot;,&quot;manualOverrideText&quot;:&quot;&quot;},&quot;citationTag&quot;:&quot;MENDELEY_CITATION_v3_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&quot;,&quot;citationItems&quot;:[{&quot;id&quot;:&quot;74886861-4d3c-3796-8a06-0d097af204fb&quot;,&quot;itemData&quot;:{&quot;type&quot;:&quot;article-journal&quot;,&quot;id&quot;:&quot;74886861-4d3c-3796-8a06-0d097af204fb&quot;,&quot;title&quot;:&quot;Structure-from-Motion Revisited&quot;,&quot;author&quot;:[{&quot;family&quot;:&quot;Schönberger&quot;,&quot;given&quot;:&quot;Johannes L&quot;,&quot;parse-names&quot;:false,&quot;dropping-particle&quot;:&quot;&quot;,&quot;non-dropping-particle&quot;:&quot;&quot;},{&quot;family&quot;:&quot;Frahm&quot;,&quot;given&quot;:&quot;Jan-Michael&quot;,&quot;parse-names&quot;:false,&quot;dropping-particle&quot;:&quot;&quot;,&quot;non-dropping-particle&quot;:&quot;&quot;}],&quot;accessed&quot;:{&quot;date-parts&quot;:[[2023,9,13]]},&quot;URL&quot;:&quot;https://github.com/colmap/colmap.&quot;,&quot;abstract&quot;:&quot;Incremental Structure-from-Motion is a prevalent strategy for 3D reconstruction from unordered image collections. While incremental reconstruction systems have tremendously advanced in all regards, robustness, accuracy , completeness, and scalability remain the key problems towards building a truly general-purpose pipeline. We propose a new SfM technique that improves upon the state of the art to make a further step towards this ultimate goal. The full reconstruction pipeline is released to the public as an open-source implementation.&quot;,&quot;container-title-short&quot;:&quot;&quot;},&quot;isTemporary&quot;:false}]},{&quot;citationID&quot;:&quot;MENDELEY_CITATION_860a29e7-6058-49ad-8f2e-458e5b3d76fb&quot;,&quot;properties&quot;:{&quot;noteIndex&quot;:0},&quot;isEdited&quot;:false,&quot;manualOverride&quot;:{&quot;isManuallyOverridden&quot;:false,&quot;citeprocText&quot;:&quot;(Lowe, 1999)&quot;,&quot;manualOverrideText&quot;:&quot;&quot;},&quot;citationTag&quot;:&quot;MENDELEY_CITATION_v3_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&quot;,&quot;citationItems&quot;:[{&quot;id&quot;:&quot;57d54751-7e5d-3f0f-bca1-b214954320d5&quot;,&quot;itemData&quot;:{&quot;type&quot;:&quot;article-journal&quot;,&quot;id&quot;:&quot;57d54751-7e5d-3f0f-bca1-b214954320d5&quot;,&quot;title&quot;:&quot;Object recognition from local scale-invariant features&quot;,&quot;author&quot;:[{&quot;family&quot;:&quot;Lowe&quot;,&quot;given&quot;:&quot;David G.&quot;,&quot;parse-names&quot;:false,&quot;dropping-particle&quot;:&quot;&quot;,&quot;non-dropping-particle&quot;:&quot;&quot;}],&quot;container-title&quot;:&quot;Proceedings of the IEEE International Conference on Computer Vision&quot;,&quot;accessed&quot;:{&quot;date-parts&quot;:[[2023,9,13]]},&quot;DOI&quot;:&quot;10.1109/ICCV.1999.790410&quot;,&quot;issued&quot;:{&quot;date-parts&quot;:[[1999]]},&quot;page&quot;:&quot;1150-1157&quot;,&quot;abstract&quot;:&quot;An object recognition system has been developed that uses a new class of local image features. The features are invariant to image scaling, translation, and rotation, and partially invariant to illumination changes and affine or 3D projection. These features share similar properties with neurons in inferior temporal cortex that are used for object recognition in primate vision. Features are efficiently detected through a staged filtering approach that identifies stable points in scale space. Image keys are created that allow for local geometric deformations by representing blurred image gradients in multiple orientation planes and at multiple scales. The keys are used as input to a nearest-neighbor indexing method that identifies candidate object matches. Final verification of each match is achieved by finding a low-residual least-squares solution for the unknown model parameters. Experimental results show that robust object recognition can be achieved in cluttered partially-occluded images with a computation time of under 2 seconds.&quot;,&quot;publisher&quot;:&quot;IEEE&quot;,&quot;volume&quot;:&quot;2&quot;,&quot;container-title-short&quot;:&quot;&quot;},&quot;isTemporary&quot;:false}]},{&quot;citationID&quot;:&quot;MENDELEY_CITATION_5d6ffc71-3c97-44a5-97ed-f45c7a1a634c&quot;,&quot;properties&quot;:{&quot;noteIndex&quot;:0},&quot;isEdited&quot;:false,&quot;manualOverride&quot;:{&quot;isManuallyOverridden&quot;:false,&quot;citeprocText&quot;:&quot;(Lowe, 1999)&quot;,&quot;manualOverrideText&quot;:&quot;&quot;},&quot;citationTag&quot;:&quot;MENDELEY_CITATION_v3_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&quot;,&quot;citationItems&quot;:[{&quot;id&quot;:&quot;57d54751-7e5d-3f0f-bca1-b214954320d5&quot;,&quot;itemData&quot;:{&quot;type&quot;:&quot;article-journal&quot;,&quot;id&quot;:&quot;57d54751-7e5d-3f0f-bca1-b214954320d5&quot;,&quot;title&quot;:&quot;Object recognition from local scale-invariant features&quot;,&quot;author&quot;:[{&quot;family&quot;:&quot;Lowe&quot;,&quot;given&quot;:&quot;David G.&quot;,&quot;parse-names&quot;:false,&quot;dropping-particle&quot;:&quot;&quot;,&quot;non-dropping-particle&quot;:&quot;&quot;}],&quot;container-title&quot;:&quot;Proceedings of the IEEE International Conference on Computer Vision&quot;,&quot;accessed&quot;:{&quot;date-parts&quot;:[[2023,9,13]]},&quot;DOI&quot;:&quot;10.1109/ICCV.1999.790410&quot;,&quot;issued&quot;:{&quot;date-parts&quot;:[[1999]]},&quot;page&quot;:&quot;1150-1157&quot;,&quot;abstract&quot;:&quot;An object recognition system has been developed that uses a new class of local image features. The features are invariant to image scaling, translation, and rotation, and partially invariant to illumination changes and affine or 3D projection. These features share similar properties with neurons in inferior temporal cortex that are used for object recognition in primate vision. Features are efficiently detected through a staged filtering approach that identifies stable points in scale space. Image keys are created that allow for local geometric deformations by representing blurred image gradients in multiple orientation planes and at multiple scales. The keys are used as input to a nearest-neighbor indexing method that identifies candidate object matches. Final verification of each match is achieved by finding a low-residual least-squares solution for the unknown model parameters. Experimental results show that robust object recognition can be achieved in cluttered partially-occluded images with a computation time of under 2 seconds.&quot;,&quot;publisher&quot;:&quot;IEEE&quot;,&quot;volume&quot;:&quot;2&quot;,&quot;container-title-short&quot;:&quot;&quot;},&quot;isTemporary&quot;:false}]},{&quot;citationID&quot;:&quot;MENDELEY_CITATION_12b63524-ff59-4881-8cbd-19aa0195019f&quot;,&quot;properties&quot;:{&quot;noteIndex&quot;:0},&quot;isEdited&quot;:false,&quot;manualOverride&quot;:{&quot;isManuallyOverridden&quot;:false,&quot;citeprocText&quot;:&quot;(Lowe, 1999)&quot;,&quot;manualOverrideText&quot;:&quot;&quot;},&quot;citationTag&quot;:&quot;MENDELEY_CITATION_v3_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&quot;,&quot;citationItems&quot;:[{&quot;id&quot;:&quot;57d54751-7e5d-3f0f-bca1-b214954320d5&quot;,&quot;itemData&quot;:{&quot;type&quot;:&quot;article-journal&quot;,&quot;id&quot;:&quot;57d54751-7e5d-3f0f-bca1-b214954320d5&quot;,&quot;title&quot;:&quot;Object recognition from local scale-invariant features&quot;,&quot;author&quot;:[{&quot;family&quot;:&quot;Lowe&quot;,&quot;given&quot;:&quot;David G.&quot;,&quot;parse-names&quot;:false,&quot;dropping-particle&quot;:&quot;&quot;,&quot;non-dropping-particle&quot;:&quot;&quot;}],&quot;container-title&quot;:&quot;Proceedings of the IEEE International Conference on Computer Vision&quot;,&quot;accessed&quot;:{&quot;date-parts&quot;:[[2023,9,13]]},&quot;DOI&quot;:&quot;10.1109/ICCV.1999.790410&quot;,&quot;issued&quot;:{&quot;date-parts&quot;:[[1999]]},&quot;page&quot;:&quot;1150-1157&quot;,&quot;abstract&quot;:&quot;An object recognition system has been developed that uses a new class of local image features. The features are invariant to image scaling, translation, and rotation, and partially invariant to illumination changes and affine or 3D projection. These features share similar properties with neurons in inferior temporal cortex that are used for object recognition in primate vision. Features are efficiently detected through a staged filtering approach that identifies stable points in scale space. Image keys are created that allow for local geometric deformations by representing blurred image gradients in multiple orientation planes and at multiple scales. The keys are used as input to a nearest-neighbor indexing method that identifies candidate object matches. Final verification of each match is achieved by finding a low-residual least-squares solution for the unknown model parameters. Experimental results show that robust object recognition can be achieved in cluttered partially-occluded images with a computation time of under 2 seconds.&quot;,&quot;publisher&quot;:&quot;IEEE&quot;,&quot;volume&quot;:&quot;2&quot;,&quot;container-title-short&quot;:&quot;&quot;},&quot;isTemporary&quot;:false}]},{&quot;citationID&quot;:&quot;MENDELEY_CITATION_d721d4d3-45b1-4834-af28-72d89837bbdb&quot;,&quot;properties&quot;:{&quot;noteIndex&quot;:0},&quot;isEdited&quot;:false,&quot;manualOverride&quot;:{&quot;isManuallyOverridden&quot;:false,&quot;citeprocText&quot;:&quot;(Lowe, 2004)&quot;,&quot;manualOverrideText&quot;:&quot;&quot;},&quot;citationTag&quot;:&quot;MENDELEY_CITATION_v3_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&quot;,&quot;citationItems&quot;:[{&quot;id&quot;:&quot;e7e0f87b-7688-3d90-be75-b98270d484f8&quot;,&quot;itemData&quot;:{&quot;type&quot;:&quot;article-journal&quot;,&quot;id&quot;:&quot;e7e0f87b-7688-3d90-be75-b98270d484f8&quot;,&quot;title&quot;:&quot;Distinctive image features from scale-invariant keypoints&quot;,&quot;author&quot;:[{&quot;family&quot;:&quot;Lowe&quot;,&quot;given&quot;:&quot;David G.&quot;,&quot;parse-names&quot;:false,&quot;dropping-particle&quot;:&quot;&quot;,&quot;non-dropping-particle&quot;:&quot;&quot;}],&quot;container-title&quot;:&quot;International Journal of Computer Vision&quot;,&quot;container-title-short&quot;:&quot;Int J Comput Vis&quot;,&quot;accessed&quot;:{&quot;date-parts&quot;:[[2023,9,13]]},&quot;DOI&quot;:&quot;10.1023/B:VISI.0000029664.99615.94/METRICS&quot;,&quot;ISSN&quot;:&quot;09205691&quot;,&quot;URL&quot;:&quot;https://link.springer.com/article/10.1023/B:VISI.0000029664.99615.94&quot;,&quot;issued&quot;:{&quot;date-parts&quot;:[[2004,11]]},&quot;page&quot;:&quot;91-110&quot;,&quot;abstract&quot;:&quot;This paper presents a method for extracting distinctive invariant features from images that can be used to perform reliable matching between different views of an object or scene. The features are invariant to image scale and rotation, and are shown to provide robust matching across a substantial range of affine distortion, change in 3D viewpoint, addition of noise, and change in illumination. The features are highly distinctive, in the sense that a single feature can be correctly matched with high probability against a large database of features from many images. This paper also describes an approach to using these features for object recognition. The recognition proceeds by matching individual features to a database of features from known objects using a fast nearest-neighbor algorithm, followed by a Hough transform to identify clusters belonging to a single object, and finally performing verification through least-squares solution for consistent pose parameters. This approach to recognition can robustly identify objects among clutter and occlusion while achieving near real-time performance.&quot;,&quot;publisher&quot;:&quot;Springer&quot;,&quot;issue&quot;:&quot;2&quot;,&quot;volume&quot;:&quot;60&quot;},&quot;isTemporary&quot;:false}]},{&quot;citationID&quot;:&quot;MENDELEY_CITATION_d2ad48fe-56ea-42b5-aed0-84043ec28783&quot;,&quot;properties&quot;:{&quot;noteIndex&quot;:0},&quot;isEdited&quot;:false,&quot;manualOverride&quot;:{&quot;isManuallyOverridden&quot;:false,&quot;citeprocText&quot;:&quot;(Fischler &amp;#38; Bolles, 1981)&quot;,&quot;manualOverrideText&quot;:&quot;&quot;},&quot;citationTag&quot;:&quot;MENDELEY_CITATION_v3_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&quot;,&quot;citationItems&quot;:[{&quot;id&quot;:&quot;9198c7f7-339c-3d74-b531-7a23ecb730d5&quot;,&quot;itemData&quot;:{&quot;type&quot;:&quot;article-journal&quot;,&quot;id&quot;:&quot;9198c7f7-339c-3d74-b531-7a23ecb730d5&quot;,&quot;title&quot;:&quot;Random sample consensus&quot;,&quot;author&quot;:[{&quot;family&quot;:&quot;Fischler&quot;,&quot;given&quot;:&quot;Martin A.&quot;,&quot;parse-names&quot;:false,&quot;dropping-particle&quot;:&quot;&quot;,&quot;non-dropping-particle&quot;:&quot;&quot;},{&quot;family&quot;:&quot;Bolles&quot;,&quot;given&quot;:&quot;Robert C.&quot;,&quot;parse-names&quot;:false,&quot;dropping-particle&quot;:&quot;&quot;,&quot;non-dropping-particle&quot;:&quot;&quot;}],&quot;container-title&quot;:&quot;Communications of the ACM&quot;,&quot;container-title-short&quot;:&quot;Commun ACM&quot;,&quot;accessed&quot;:{&quot;date-parts&quot;:[[2023,9,13]]},&quot;DOI&quot;:&quot;10.1145/358669.358692&quot;,&quot;ISSN&quot;:&quot;15577317&quot;,&quot;URL&quot;:&quot;https://dl.acm.org/doi/10.1145/358669.358692&quot;,&quot;issued&quot;:{&quot;date-parts&quot;:[[1981,6,1]]},&quot;page&quot;:&quot;381-395&quot;,&quot;abstract&quot;:&quot;A new paradigm, Random Sample Consensus (RANSAC), for fitting a model to experimental data is introduced. RANSAC is capable of interpreting/smoothing data containing a significant percentage of gro...&quot;,&quot;publisher&quot;:&quot;\n\t\tACM\n\t\tPUB27\n\t\tNew York, NY, USA\n\t&quot;,&quot;issue&quot;:&quot;6&quot;,&quot;volume&quot;:&quot;24&quot;},&quot;isTemporary&quot;:false}]},{&quot;citationID&quot;:&quot;MENDELEY_CITATION_4344d1d7-a6cc-441b-9132-6ef3df055a48&quot;,&quot;properties&quot;:{&quot;noteIndex&quot;:0},&quot;isEdited&quot;:false,&quot;manualOverride&quot;:{&quot;isManuallyOverridden&quot;:false,&quot;citeprocText&quot;:&quot;(Fischler &amp;#38; Bolles, 1981)&quot;,&quot;manualOverrideText&quot;:&quot;&quot;},&quot;citationTag&quot;:&quot;MENDELEY_CITATION_v3_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&quot;,&quot;citationItems&quot;:[{&quot;id&quot;:&quot;9198c7f7-339c-3d74-b531-7a23ecb730d5&quot;,&quot;itemData&quot;:{&quot;type&quot;:&quot;article-journal&quot;,&quot;id&quot;:&quot;9198c7f7-339c-3d74-b531-7a23ecb730d5&quot;,&quot;title&quot;:&quot;Random sample consensus&quot;,&quot;author&quot;:[{&quot;family&quot;:&quot;Fischler&quot;,&quot;given&quot;:&quot;Martin A.&quot;,&quot;parse-names&quot;:false,&quot;dropping-particle&quot;:&quot;&quot;,&quot;non-dropping-particle&quot;:&quot;&quot;},{&quot;family&quot;:&quot;Bolles&quot;,&quot;given&quot;:&quot;Robert C.&quot;,&quot;parse-names&quot;:false,&quot;dropping-particle&quot;:&quot;&quot;,&quot;non-dropping-particle&quot;:&quot;&quot;}],&quot;container-title&quot;:&quot;Communications of the ACM&quot;,&quot;container-title-short&quot;:&quot;Commun ACM&quot;,&quot;accessed&quot;:{&quot;date-parts&quot;:[[2023,9,13]]},&quot;DOI&quot;:&quot;10.1145/358669.358692&quot;,&quot;ISSN&quot;:&quot;15577317&quot;,&quot;URL&quot;:&quot;https://dl.acm.org/doi/10.1145/358669.358692&quot;,&quot;issued&quot;:{&quot;date-parts&quot;:[[1981,6,1]]},&quot;page&quot;:&quot;381-395&quot;,&quot;abstract&quot;:&quot;A new paradigm, Random Sample Consensus (RANSAC), for fitting a model to experimental data is introduced. RANSAC is capable of interpreting/smoothing data containing a significant percentage of gro...&quot;,&quot;publisher&quot;:&quot;\n\t\tACM\n\t\tPUB27\n\t\tNew York, NY, USA\n\t&quot;,&quot;issue&quot;:&quot;6&quot;,&quot;volume&quot;:&quot;24&quot;},&quot;isTemporary&quot;:false}]},{&quot;citationID&quot;:&quot;MENDELEY_CITATION_47c8f11d-55c9-43c2-81a3-252edb696c04&quot;,&quot;properties&quot;:{&quot;noteIndex&quot;:0},&quot;isEdited&quot;:false,&quot;manualOverride&quot;:{&quot;isManuallyOverridden&quot;:false,&quot;citeprocText&quot;:&quot;(Snavely et al., n.d.)&quot;,&quot;manualOverrideText&quot;:&quot;&quot;},&quot;citationTag&quot;:&quot;MENDELEY_CITATION_v3_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&quot;,&quot;citationItems&quot;:[{&quot;id&quot;:&quot;31ffba1c-2c53-3f19-a294-51790760c668&quot;,&quot;itemData&quot;:{&quot;type&quot;:&quot;article-journal&quot;,&quot;id&quot;:&quot;31ffba1c-2c53-3f19-a294-51790760c668&quot;,&quot;title&quot;:&quot;Photo Tourism: Exploring Photo Collections in 3D&quot;,&quot;author&quot;:[{&quot;family&quot;:&quot;Snavely&quot;,&quot;given&quot;:&quot;Noah&quot;,&quot;parse-names&quot;:false,&quot;dropping-particle&quot;:&quot;&quot;,&quot;non-dropping-particle&quot;:&quot;&quot;},{&quot;family&quot;:&quot;Seitz&quot;,&quot;given&quot;:&quot;Steven M&quot;,&quot;parse-names&quot;:false,&quot;dropping-particle&quot;:&quot;&quot;,&quot;non-dropping-particle&quot;:&quot;&quot;},{&quot;family&quot;:&quot;Szeliski&quot;,&quot;given&quot;:&quot;Richard&quot;,&quot;parse-names&quot;:false,&quot;dropping-particle&quot;:&quot;&quot;,&quot;non-dropping-particle&quot;:&quot;&quot;},{&quot;family&quot;:&quot;Research&quot;,&quot;given&quot;:&quot;Microsoft&quot;,&quot;parse-names&quot;:false,&quot;dropping-particle&quot;:&quot;&quot;,&quot;non-dropping-particle&quot;:&quot;&quot;}],&quot;accessed&quot;:{&quot;date-parts&quot;:[[2023,9,13]]},&quot;URL&quot;:&quot;www.cc.gatech.edu/4d-cities&quot;,&quot;abstract&quot;:&quot;(c) Figure 1: Our system takes unstructured collections of photographs such as those from online image searches (a) and reconstructs 3D points and viewpoints (b) to enable novel ways of browsing the photos (c). Abstract We present a system for interactively browsing and exploring large unstructured collections of photographs of a scene using a novel 3D interface. Our system consists of an image-based modeling front end that automatically computes the viewpoint of each photograph as well as a sparse 3D model of the scene and image to model correspondences. Our photo explorer uses image-based rendering techniques to smoothly transition between photographs, while also enabling full 3D navigation and exploration of the set of images and world geometry, along with auxiliary information such as overhead maps. Our system also makes it easy to construct photo tours of scenic or historic locations, and to annotate image details, which are automatically transferred to other relevant images. We demonstrate our system on several large personal photo collections as well as images gathered from Internet photo sharing sites.&quot;,&quot;container-title-short&quot;:&quot;&quot;},&quot;isTemporary&quot;:false}]},{&quot;citationID&quot;:&quot;MENDELEY_CITATION_5f0b89ff-60d4-4ffc-91d9-678a6210bf58&quot;,&quot;properties&quot;:{&quot;noteIndex&quot;:0},&quot;isEdited&quot;:false,&quot;manualOverride&quot;:{&quot;isManuallyOverridden&quot;:false,&quot;citeprocText&quot;:&quot;(Heinly et al., n.d.)&quot;,&quot;manualOverrideText&quot;:&quot;&quot;},&quot;citationTag&quot;:&quot;MENDELEY_CITATION_v3_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&quot;,&quot;citationItems&quot;:[{&quot;id&quot;:&quot;9601ad9c-b874-3374-9e62-a027fe6253b8&quot;,&quot;itemData&quot;:{&quot;type&quot;:&quot;article-journal&quot;,&quot;id&quot;:&quot;9601ad9c-b874-3374-9e62-a027fe6253b8&quot;,&quot;title&quot;:&quot;Reconstructing the World* in Six Days *(As Captured by the Yahoo 100 Million Image Dataset)&quot;,&quot;author&quot;:[{&quot;family&quot;:&quot;Heinly&quot;,&quot;given&quot;:&quot;Jared&quot;,&quot;parse-names&quot;:false,&quot;dropping-particle&quot;:&quot;&quot;,&quot;non-dropping-particle&quot;:&quot;&quot;},{&quot;family&quot;:&quot;Schönberger&quot;,&quot;given&quot;:&quot;Johannes L&quot;,&quot;parse-names&quot;:false,&quot;dropping-particle&quot;:&quot;&quot;,&quot;non-dropping-particle&quot;:&quot;&quot;},{&quot;family&quot;:&quot;Dunn&quot;,&quot;given&quot;:&quot;Enrique&quot;,&quot;parse-names&quot;:false,&quot;dropping-particle&quot;:&quot;&quot;,&quot;non-dropping-particle&quot;:&quot;&quot;},{&quot;family&quot;:&quot;Frahm&quot;,&quot;given&quot;:&quot;Jan-Michael&quot;,&quot;parse-names&quot;:false,&quot;dropping-particle&quot;:&quot;&quot;,&quot;non-dropping-particle&quot;:&quot;&quot;}],&quot;accessed&quot;:{&quot;date-parts&quot;:[[2023,9,13]]},&quot;abstract&quot;:&quot;We propose a novel, large-scale, structure-from-motion framework that advances the state of the art in data scal-ability from city-scale modeling (millions of images) to world-scale modeling (several tens of millions of images) using just a single computer. The main enabling technology is the use of a streaming-based framework for connected component discovery. Moreover, our system employs an adaptive, online, iconic image clustering approach based on an augmented bag-of-words representation, in order to balance the goals of registration, comprehensiveness, and data compactness. We demonstrate our proposal by operating on a recent publicly available 100 million image crowd-sourced photo collection containing images geographically distributed throughout the entire world. Results illustrate that our streaming-based approach does not compromise model completeness, but achieves unprecedented levels of efficiency and scalability.&quot;,&quot;container-title-short&quot;:&quot;&quot;},&quot;isTemporary&quot;:false}]},{&quot;citationID&quot;:&quot;MENDELEY_CITATION_0bdca742-ba6a-41b1-874d-185675ca7234&quot;,&quot;properties&quot;:{&quot;noteIndex&quot;:0},&quot;isEdited&quot;:false,&quot;manualOverride&quot;:{&quot;isManuallyOverridden&quot;:false,&quot;citeprocText&quot;:&quot;(Triggs et al., n.d.)&quot;,&quot;manualOverrideText&quot;:&quot;&quot;},&quot;citationTag&quot;:&quot;MENDELEY_CITATION_v3_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&quot;,&quot;citationItems&quot;:[{&quot;id&quot;:&quot;b7029d0b-a557-3ce5-b838-a629810fbe20&quot;,&quot;itemData&quot;:{&quot;type&quot;:&quot;article-journal&quot;,&quot;id&quot;:&quot;b7029d0b-a557-3ce5-b838-a629810fbe20&quot;,&quot;title&quot;:&quot;Bundle Adjustment-A Modern Synthesis&quot;,&quot;author&quot;:[{&quot;family&quot;:&quot;Triggs&quot;,&quot;given&quot;:&quot;Bill&quot;,&quot;parse-names&quot;:false,&quot;dropping-particle&quot;:&quot;&quot;,&quot;non-dropping-particle&quot;:&quot;&quot;},{&quot;family&quot;:&quot;Mclauchlan&quot;,&quot;given&quot;:&quot;Philip&quot;,&quot;parse-names&quot;:false,&quot;dropping-particle&quot;:&quot;&quot;,&quot;non-dropping-particle&quot;:&quot;&quot;},{&quot;family&quot;:&quot;Hartley&quot;,&quot;given&quot;:&quot;Richard&quot;,&quot;parse-names&quot;:false,&quot;dropping-particle&quot;:&quot;&quot;,&quot;non-dropping-particle&quot;:&quot;&quot;},{&quot;family&quot;:&quot;Fitzgibbon&quot;,&quot;given&quot;:&quot;Andrew&quot;,&quot;parse-names&quot;:false,&quot;dropping-particle&quot;:&quot;&quot;,&quot;non-dropping-particle&quot;:&quot;&quot;}],&quot;accessed&quot;:{&quot;date-parts&quot;:[[2023,9,13]]},&quot;abstract&quot;:&quot;This paper is a survey of the theory and methods of photogrammetric bundle adjustment, aimed at potential implementors in the computer vision community. Bundle adjustment is the problem of refining a visual reconstruction to produce jointly optimal structure and viewing parameter estimates. Topics covered include: the choice of cost function and robustness; numerical optimization including sparse Newton methods, linearly convergent approximations, updating and recursive methods; gauge (datum) invariance; and quality control. The theory is developed for general robust cost functions rather than restricting attention to traditional nonlinear least squares.&quot;,&quot;container-title-short&quot;:&quot;&quot;},&quot;isTemporary&quot;:false}]},{&quot;citationID&quot;:&quot;MENDELEY_CITATION_6171120f-1851-4555-974b-5afe8b419c61&quot;,&quot;properties&quot;:{&quot;noteIndex&quot;:0},&quot;isEdited&quot;:false,&quot;manualOverride&quot;:{&quot;isManuallyOverridden&quot;:false,&quot;citeprocText&quot;:&quot;(Galliani et al., n.d.)&quot;,&quot;manualOverrideText&quot;:&quot;&quot;},&quot;citationTag&quot;:&quot;MENDELEY_CITATION_v3_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&quot;,&quot;citationItems&quot;:[{&quot;id&quot;:&quot;2836fe9e-2151-3c44-b5d0-31eb8052cfdf&quot;,&quot;itemData&quot;:{&quot;type&quot;:&quot;article-journal&quot;,&quot;id&quot;:&quot;2836fe9e-2151-3c44-b5d0-31eb8052cfdf&quot;,&quot;title&quot;:&quot;Massively Parallel Multiview Stereopsis by Surface Normal Diffusion&quot;,&quot;author&quot;:[{&quot;family&quot;:&quot;Galliani&quot;,&quot;given&quot;:&quot;Silvano&quot;,&quot;parse-names&quot;:false,&quot;dropping-particle&quot;:&quot;&quot;,&quot;non-dropping-particle&quot;:&quot;&quot;},{&quot;family&quot;:&quot;Lasinger&quot;,&quot;given&quot;:&quot;Katrin&quot;,&quot;parse-names&quot;:false,&quot;dropping-particle&quot;:&quot;&quot;,&quot;non-dropping-particle&quot;:&quot;&quot;},{&quot;family&quot;:&quot;Photogrammetry&quot;,&quot;given&quot;:&quot;Konrad Schindler&quot;,&quot;parse-names&quot;:false,&quot;dropping-particle&quot;:&quot;&quot;,&quot;non-dropping-particle&quot;:&quot;&quot;},{&quot;family&quot;:&quot;Sensing&quot;,&quot;given&quot;:&quot;Remote&quot;,&quot;parse-names&quot;:false,&quot;dropping-particle&quot;:&quot;&quot;,&quot;non-dropping-particle&quot;:&quot;&quot;},{&quot;family&quot;:&quot;Zurich&quot;,&quot;given&quot;:&quot;Eth&quot;,&quot;parse-names&quot;:false,&quot;dropping-particle&quot;:&quot;&quot;,&quot;non-dropping-particle&quot;:&quot;&quot;}],&quot;accessed&quot;:{&quot;date-parts&quot;:[[2023,9,13]]},&quot;abstract&quot;:&quot;We present a new, massively parallel method for high-quality multiview matching. Our work builds on the Patch-match idea: starting from randomly generated 3D planes in scene space, the best-fitting planes are iteratively propagated and refined to obtain a 3D depth and normal field per view, such that a robust photo-consistency measure over all images is maximized. Our main novelties are on the one hand to formulate Patchmatch in scene space, which makes it possible to aggregate image similarity across multiple views and obtain more accurate depth maps. And on the other hand a modified, diffusion-like propagation scheme that can be massively parallelized and delivers dense mul-tiview correspondence over ten 1.9-Megapixel images in 3 seconds, on a consumer-grade GPU. Our method uses a slanted support window and thus has no fronto-parallel bias; it is completely local and parallel, such that computation time scales linearly with image size, and inversely proportional to the number of parallel threads. Furthermore , it has low memory footprint (four values per pixel, independent of the depth range). It therefore scales exceptionally well and can handle multiple large images at high depth resolution. Experiments on the DTU and Middlebury multiview datasets as well as oblique aerial images show that our method achieves very competitive results with high accuracy and completeness, across a range of different scenarios .&quot;,&quot;container-title-short&quot;:&quot;&quot;},&quot;isTemporary&quot;:false}]},{&quot;citationID&quot;:&quot;MENDELEY_CITATION_a5c10892-21aa-45d2-bb5f-41683674c9b4&quot;,&quot;properties&quot;:{&quot;noteIndex&quot;:0},&quot;isEdited&quot;:false,&quot;manualOverride&quot;:{&quot;isManuallyOverridden&quot;:false,&quot;citeprocText&quot;:&quot;(Facciolo et al., 2015)&quot;,&quot;manualOverrideText&quot;:&quot;&quot;},&quot;citationTag&quot;:&quot;MENDELEY_CITATION_v3_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&quot;,&quot;citationItems&quot;:[{&quot;id&quot;:&quot;adc6c82a-fbbb-3c45-9aa9-ede7045aa37b&quot;,&quot;itemData&quot;:{&quot;type&quot;:&quot;article-journal&quot;,&quot;id&quot;:&quot;adc6c82a-fbbb-3c45-9aa9-ede7045aa37b&quot;,&quot;title&quot;:&quot;MGM: A Significantly More Global Matching for Stereovision&quot;,&quot;author&quot;:[{&quot;family&quot;:&quot;Facciolo&quot;,&quot;given&quot;:&quot;Gabriele&quot;,&quot;parse-names&quot;:false,&quot;dropping-particle&quot;:&quot;&quot;,&quot;non-dropping-particle&quot;:&quot;&quot;},{&quot;family&quot;:&quot;Franchis&quot;,&quot;given&quot;:&quot;Carlo&quot;,&quot;parse-names&quot;:false,&quot;dropping-particle&quot;:&quot;de&quot;,&quot;non-dropping-particle&quot;:&quot;&quot;},{&quot;family&quot;:&quot;Meinhardt&quot;,&quot;given&quot;:&quot;Enric&quot;,&quot;parse-names&quot;:false,&quot;dropping-particle&quot;:&quot;&quot;,&quot;non-dropping-particle&quot;:&quot;&quot;}],&quot;accessed&quot;:{&quot;date-parts&quot;:[[2023,9,13]]},&quot;DOI&quot;:&quot;10.5244/C.29.90&quot;,&quot;issued&quot;:{&quot;date-parts&quot;:[[2015,12,23]]},&quot;page&quot;:&quot;90.1-90.12&quot;,&quot;abstract&quot;:&quot;Semi-global matching (SGM) is among the top-ranked stereovision algorithms. SGM is an efficient strategy for approximately minimizing a global energy that comprises a pixel-wise matching cost and pair-wise smoothness terms. In SGM the two-dimensional smoothness constraint is approximated as the average of one-dimensional line optimiza-tion problems. The accuracy and speed of SGM are the main reasons for its widespread adoption, even when applied to generic problems beyond stereovision. This approximate minimization, however, also produces characteristic low amplitude streaks in the final disparity image, and is clearly suboptimal with respect to more comprehensive mini-mization strategies. Based on a recently proposed interpretation of SGM as a min-sum Belief Propagation algorithm, we propose a new algorithm that allows to reduce by a factor five the energy gap of SGM with respect to reference algorithms for MRFs with truncated smoothness terms. The proposed method comes with no compromises with respect to the baseline SGM, no parameters and virtually no computational overhead. At the same time it attains higher quality results by removing the characteristic streaking artifacts of SGM.&quot;,&quot;publisher&quot;:&quot;British Machine Vision Association and Society for Pattern Recognition&quot;,&quot;container-title-short&quot;:&quot;&quot;},&quot;isTemporary&quot;:false}]},{&quot;citationID&quot;:&quot;MENDELEY_CITATION_e8dbb92d-d5f3-46b6-8139-795d9cb17b6b&quot;,&quot;properties&quot;:{&quot;noteIndex&quot;:0},&quot;isEdited&quot;:false,&quot;manualOverride&quot;:{&quot;isManuallyOverridden&quot;:false,&quot;citeprocText&quot;:&quot;(Kazhdan et al., n.d.)&quot;,&quot;manualOverrideText&quot;:&quot;&quot;},&quot;citationTag&quot;:&quot;MENDELEY_CITATION_v3_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&quot;,&quot;citationItems&quot;:[{&quot;id&quot;:&quot;ad4b5482-c5ed-3296-a1ce-0d23794cc211&quot;,&quot;itemData&quot;:{&quot;type&quot;:&quot;article-journal&quot;,&quot;id&quot;:&quot;ad4b5482-c5ed-3296-a1ce-0d23794cc211&quot;,&quot;title&quot;:&quot;Screened Poisson Surface Reconstruction&quot;,&quot;author&quot;:[{&quot;family&quot;:&quot;Kazhdan&quot;,&quot;given&quot;:&quot;Michael&quot;,&quot;parse-names&quot;:false,&quot;dropping-particle&quot;:&quot;&quot;,&quot;non-dropping-particle&quot;:&quot;&quot;},{&quot;family&quot;:&quot;Hopkins University&quot;,&quot;given&quot;:&quot;Johns&quot;,&quot;parse-names&quot;:false,&quot;dropping-particle&quot;:&quot;&quot;,&quot;non-dropping-particle&quot;:&quot;&quot;},{&quot;family&quot;:&quot;Hoppe&quot;,&quot;given&quot;:&quot;Hugues&quot;,&quot;parse-names&quot;:false,&quot;dropping-particle&quot;:&quot;&quot;,&quot;non-dropping-particle&quot;:&quot;&quot;}],&quot;container-title&quot;:&quot;ACM Trans. Graph. NN, N, Article NN (Month YYYY)&quot;,&quot;accessed&quot;:{&quot;date-parts&quot;:[[2023,9,13]]},&quot;DOI&quot;:&quot;10.1145/XXXXXXX.YYYYYYY&quot;,&quot;URL&quot;:&quot;http://doi.acm.org/10.1145/XXXXXXX.YYYYYYY&quot;,&quot;abstract&quot;:&quot;Poisson surface reconstruction creates watertight surfaces from oriented point sets. In this work we extend the technique to explicitly incorporate the points as interpolation constraints. The extension can be interpreted as a generalization of the underlying mathematical framework to a screened Poisson equation. In contrast to other image and geometry processing techniques, the screening term is defined over a sparse set of points rather than over the full domain. We show that these sparse constraints can nonetheless be integrated efficiently. Because the modified linear system retains the same finite-element discretization, the sparsity structure is unchanged, and the system can still be solved using a multigrid approach. Moreover we present several algorithmic improvements that together reduce the time complexity of the solver to linear in the number of points, thereby enabling faster, higher-quality surface reconstructions.&quot;,&quot;container-title-short&quot;:&quot;&quot;},&quot;isTemporary&quot;:false}]},{&quot;citationID&quot;:&quot;MENDELEY_CITATION_834196cd-7c2d-4e5f-a9fc-c2dd8fd0621a&quot;,&quot;properties&quot;:{&quot;noteIndex&quot;:0},&quot;isEdited&quot;:false,&quot;manualOverride&quot;:{&quot;isManuallyOverridden&quot;:false,&quot;citeprocText&quot;:&quot;(Zhou &amp;#38; Koltun, n.d.)&quot;,&quot;manualOverrideText&quot;:&quot;&quot;},&quot;citationTag&quot;:&quot;MENDELEY_CITATION_v3_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&quot;,&quot;citationItems&quot;:[{&quot;id&quot;:&quot;e5b1a797-ec5b-3328-ae17-10aa66a2b824&quot;,&quot;itemData&quot;:{&quot;type&quot;:&quot;article-journal&quot;,&quot;id&quot;:&quot;e5b1a797-ec5b-3328-ae17-10aa66a2b824&quot;,&quot;title&quot;:&quot;Color Map Optimization for 3D Reconstruction with Consumer Depth Cameras&quot;,&quot;author&quot;:[{&quot;family&quot;:&quot;Zhou&quot;,&quot;given&quot;:&quot;Qian-Yi&quot;,&quot;parse-names&quot;:false,&quot;dropping-particle&quot;:&quot;&quot;,&quot;non-dropping-particle&quot;:&quot;&quot;},{&quot;family&quot;:&quot;Koltun&quot;,&quot;given&quot;:&quot;Vladlen&quot;,&quot;parse-names&quot;:false,&quot;dropping-particle&quot;:&quot;&quot;,&quot;non-dropping-particle&quot;:&quot;&quot;}],&quot;accessed&quot;:{&quot;date-parts&quot;:[[2023,9,13]]},&quot;abstract&quot;:&quot;Input Optimized reconstruction Figure 1: Given a geometric model and corresponding color images produced by a consumer-grade RGB-D camera (left), our approach optimizes a photometrically consistent mapping of the images to the model. Abstract We present a global optimization approach for mapping color images onto geometric reconstructions. Range and color videos produced by consumer-grade RGB-D cameras suffer from noise and optical distortions, which impede accurate mapping of the acquired color data to the reconstructed geometry. Our approach addresses these sources of error by optimizing camera poses in tandem with non-rigid correction functions for all images. All parameters are optimized jointly to maximize the photometric consistency of the reconstructed mapping. We show that this optimization can be performed efficiently by an alternating optimization algorithm that in-terleaves analytical updates of the color map with decoupled parameter updates for all images. Experimental results demonstrate that our approach substantially improves color mapping fidelity.&quot;,&quot;container-title-short&quot;:&quot;&quot;},&quot;isTemporary&quot;:false}]}]"/>
     <we:property name="MENDELEY_CITATIONS_STYLE" value="{&quot;id&quot;:&quot;https://www.zotero.org/styles/apa&quot;,&quot;title&quot;:&quot;American Psychological Association 7th edition&quot;,&quot;format&quot;:&quot;author-date&quot;,&quot;defaultLocale&quot;:null,&quot;isLocaleCodeValid&quot;:true}"/>
   </we:properties>
   <we:bindings/>
@@ -8973,10 +8940,21 @@
 </file>
 
 <file path=customXml/item1.xml><?xml version="1.0" encoding="utf-8"?>
-<b:Sources xmlns:b="http://schemas.openxmlformats.org/officeDocument/2006/bibliography" xmlns="http://schemas.openxmlformats.org/officeDocument/2006/bibliography" SelectedStyle="\APASixthEditionOfficeOnline.xsl" StyleName="APA" Version="6"/>
+<p:properties xmlns:p="http://schemas.microsoft.com/office/2006/metadata/properties" xmlns:xsi="http://www.w3.org/2001/XMLSchema-instance" xmlns:pc="http://schemas.microsoft.com/office/infopath/2007/PartnerControls">
+  <documentManagement/>
+</p:properties>
 </file>
 
 <file path=customXml/item2.xml><?xml version="1.0" encoding="utf-8"?>
+<?mso-contentType ?>
+<FormTemplates xmlns="http://schemas.microsoft.com/sharepoint/v3/contenttype/forms">
+  <Display>DocumentLibraryForm</Display>
+  <Edit>DocumentLibraryForm</Edit>
+  <New>DocumentLibraryForm</New>
+</FormTemplates>
+</file>
+
+<file path=customXml/item3.xml><?xml version="1.0" encoding="utf-8"?>
 <ct:contentTypeSchema xmlns:ct="http://schemas.microsoft.com/office/2006/metadata/contentType" xmlns:ma="http://schemas.microsoft.com/office/2006/metadata/properties/metaAttributes" ct:_="" ma:_="" ma:contentTypeName="Dokument" ma:contentTypeID="0x010100C98EFE1329283A4EAF64DA67A44D2ACC" ma:contentTypeVersion="13" ma:contentTypeDescription="Ein neues Dokument erstellen." ma:contentTypeScope="" ma:versionID="b4d4383f7deb9e7d2bc60771b642792a">
   <xsd:schema xmlns:xsd="http://www.w3.org/2001/XMLSchema" xmlns:xs="http://www.w3.org/2001/XMLSchema" xmlns:p="http://schemas.microsoft.com/office/2006/metadata/properties" xmlns:ns3="d392f102-75ce-4f63-a5e8-040f5dadbd93" xmlns:ns4="b35646b5-1114-4bd8-b677-ea8c6b1eb33b" targetNamespace="http://schemas.microsoft.com/office/2006/metadata/properties" ma:root="true" ma:fieldsID="347f48d5cc1be1b5d091401d8ad69949" ns3:_="" ns4:_="">
     <xsd:import namespace="d392f102-75ce-4f63-a5e8-040f5dadbd93"/>
@@ -9199,30 +9177,28 @@
 </ct:contentTypeSchema>
 </file>
 
-<file path=customXml/item3.xml><?xml version="1.0" encoding="utf-8"?>
-<?mso-contentType ?>
-<FormTemplates xmlns="http://schemas.microsoft.com/sharepoint/v3/contenttype/forms">
-  <Display>DocumentLibraryForm</Display>
-  <Edit>DocumentLibraryForm</Edit>
-  <New>DocumentLibraryForm</New>
-</FormTemplates>
-</file>
-
 <file path=customXml/item4.xml><?xml version="1.0" encoding="utf-8"?>
-<p:properties xmlns:p="http://schemas.microsoft.com/office/2006/metadata/properties" xmlns:xsi="http://www.w3.org/2001/XMLSchema-instance" xmlns:pc="http://schemas.microsoft.com/office/infopath/2007/PartnerControls">
-  <documentManagement/>
-</p:properties>
+<b:Sources xmlns:b="http://schemas.openxmlformats.org/officeDocument/2006/bibliography" xmlns="http://schemas.openxmlformats.org/officeDocument/2006/bibliography" SelectedStyle="\APASixthEditionOfficeOnline.xsl" StyleName="APA" Version="6"/>
 </file>
 
 <file path=customXml/itemProps1.xml><?xml version="1.0" encoding="utf-8"?>
-<ds:datastoreItem xmlns:ds="http://schemas.openxmlformats.org/officeDocument/2006/customXml" ds:itemID="{56DAC460-20ED-400B-9E05-756E79DF9428}">
+<ds:datastoreItem xmlns:ds="http://schemas.openxmlformats.org/officeDocument/2006/customXml" ds:itemID="{1F322086-E445-4FDC-855D-3906D390DBDC}">
   <ds:schemaRefs>
-    <ds:schemaRef ds:uri="http://schemas.openxmlformats.org/officeDocument/2006/bibliography"/>
+    <ds:schemaRef ds:uri="http://schemas.microsoft.com/office/2006/metadata/properties"/>
+    <ds:schemaRef ds:uri="http://schemas.microsoft.com/office/infopath/2007/PartnerControls"/>
   </ds:schemaRefs>
 </ds:datastoreItem>
 </file>
 
 <file path=customXml/itemProps2.xml><?xml version="1.0" encoding="utf-8"?>
+<ds:datastoreItem xmlns:ds="http://schemas.openxmlformats.org/officeDocument/2006/customXml" ds:itemID="{4F3272AC-B7F4-449E-8945-B138A342100B}">
+  <ds:schemaRefs>
+    <ds:schemaRef ds:uri="http://schemas.microsoft.com/sharepoint/v3/contenttype/forms"/>
+  </ds:schemaRefs>
+</ds:datastoreItem>
+</file>
+
+<file path=customXml/itemProps3.xml><?xml version="1.0" encoding="utf-8"?>
 <ds:datastoreItem xmlns:ds="http://schemas.openxmlformats.org/officeDocument/2006/customXml" ds:itemID="{263CC9C4-253C-497F-90D9-D3AF06C651FF}">
   <ds:schemaRefs>
     <ds:schemaRef ds:uri="http://schemas.microsoft.com/office/2006/metadata/contentType"/>
@@ -9241,19 +9217,10 @@
 </ds:datastoreItem>
 </file>
 
-<file path=customXml/itemProps3.xml><?xml version="1.0" encoding="utf-8"?>
-<ds:datastoreItem xmlns:ds="http://schemas.openxmlformats.org/officeDocument/2006/customXml" ds:itemID="{4F3272AC-B7F4-449E-8945-B138A342100B}">
+<file path=customXml/itemProps4.xml><?xml version="1.0" encoding="utf-8"?>
+<ds:datastoreItem xmlns:ds="http://schemas.openxmlformats.org/officeDocument/2006/customXml" ds:itemID="{56DAC460-20ED-400B-9E05-756E79DF9428}">
   <ds:schemaRefs>
-    <ds:schemaRef ds:uri="http://schemas.microsoft.com/sharepoint/v3/contenttype/forms"/>
-  </ds:schemaRefs>
-</ds:datastoreItem>
-</file>
-
-<file path=customXml/itemProps4.xml><?xml version="1.0" encoding="utf-8"?>
-<ds:datastoreItem xmlns:ds="http://schemas.openxmlformats.org/officeDocument/2006/customXml" ds:itemID="{1F322086-E445-4FDC-855D-3906D390DBDC}">
-  <ds:schemaRefs>
-    <ds:schemaRef ds:uri="http://schemas.microsoft.com/office/2006/metadata/properties"/>
-    <ds:schemaRef ds:uri="http://schemas.microsoft.com/office/infopath/2007/PartnerControls"/>
+    <ds:schemaRef ds:uri="http://schemas.openxmlformats.org/officeDocument/2006/bibliography"/>
   </ds:schemaRefs>
 </ds:datastoreItem>
 </file>
</xml_diff>

<commit_message>
reladted work structure added
</commit_message>
<xml_diff>
--- a/Writing/Thesis.docx
+++ b/Writing/Thesis.docx
@@ -963,23 +963,7 @@
           <w:sz w:val="26"/>
           <w:szCs w:val="26"/>
         </w:rPr>
-        <w:t xml:space="preserve">The 3D volume of the specimen can be reproduced by first collecting a tilted set of 2D transmission electron microscopy (TEM) images over a </w:t>
-      </w:r>
-      <w:r>
-        <w:rPr>
-          <w:rFonts w:asciiTheme="minorHAnsi" w:hAnsiTheme="minorHAnsi" w:cstheme="minorHAnsi"/>
-          <w:sz w:val="26"/>
-          <w:szCs w:val="26"/>
-        </w:rPr>
-        <w:t>wide-angle</w:t>
-      </w:r>
-      <w:r>
-        <w:rPr>
-          <w:rFonts w:asciiTheme="minorHAnsi" w:hAnsiTheme="minorHAnsi" w:cstheme="minorHAnsi"/>
-          <w:sz w:val="26"/>
-          <w:szCs w:val="26"/>
-        </w:rPr>
-        <w:t xml:space="preserve"> range (usually +/- 60° to 80°), and then computationally recombining the images</w:t>
+        <w:t>The 3D volume of the specimen can be reproduced by first collecting a tilted set of 2D transmission electron microscopy (TEM) images over a wide-angle range (usually +/- 60° to 80°), and then computationally recombining the images</w:t>
       </w:r>
       <w:sdt>
         <w:sdtPr>
@@ -1041,15 +1025,7 @@
           <w:sz w:val="26"/>
           <w:szCs w:val="26"/>
         </w:rPr>
-        <w:t xml:space="preserve"> </w:t>
-      </w:r>
-      <w:r>
-        <w:rPr>
-          <w:rFonts w:asciiTheme="minorHAnsi" w:hAnsiTheme="minorHAnsi" w:cstheme="minorHAnsi"/>
-          <w:sz w:val="26"/>
-          <w:szCs w:val="26"/>
-        </w:rPr>
-        <w:t>However, the low electron doses that are applicable to biological samples (which are typically less than 100 e−/Å2) result in extremely poor signal-to-noise ratios (SNR) in the tomograms that are produced as a result</w:t>
+        <w:t xml:space="preserve"> However, the low electron doses that are applicable to biological samples (which are typically less than 100 e−/Å2) result in extremely poor signal-to-noise ratios (SNR) in the tomograms that are produced as a result</w:t>
       </w:r>
       <w:r>
         <w:rPr>
@@ -1536,61 +1512,7 @@
           <w:sz w:val="26"/>
           <w:szCs w:val="26"/>
         </w:rPr>
-        <w:t>Representations use a typical multilayer perceptron to learn a 5D radiance field in which each 3D coordinates (</w:t>
-      </w:r>
-      <w:proofErr w:type="gramStart"/>
-      <w:r>
-        <w:rPr>
-          <w:rFonts w:asciiTheme="minorHAnsi" w:hAnsiTheme="minorHAnsi" w:cstheme="minorHAnsi"/>
-          <w:sz w:val="26"/>
-          <w:szCs w:val="26"/>
-        </w:rPr>
-        <w:t>X,Y</w:t>
-      </w:r>
-      <w:proofErr w:type="gramEnd"/>
-      <w:r>
-        <w:rPr>
-          <w:rFonts w:asciiTheme="minorHAnsi" w:hAnsiTheme="minorHAnsi" w:cstheme="minorHAnsi"/>
-          <w:sz w:val="26"/>
-          <w:szCs w:val="26"/>
-        </w:rPr>
-        <w:t xml:space="preserve">,Z) is correlated to an emission color (R,G,B) and volume density (MLP). The use of NeRF to noisy TEM tilt series data is a considerable difficulty, despite the fact that it has demonstrated impressive results for the new view synthesis of uncontaminated images. The COLMAP structure-from-motion algorithm is utilized by the standard NeRF pipeline </w:t>
-      </w:r>
-      <w:proofErr w:type="gramStart"/>
-      <w:r>
-        <w:rPr>
-          <w:rFonts w:asciiTheme="minorHAnsi" w:hAnsiTheme="minorHAnsi" w:cstheme="minorHAnsi"/>
-          <w:sz w:val="26"/>
-          <w:szCs w:val="26"/>
-        </w:rPr>
-        <w:t>in order to</w:t>
-      </w:r>
-      <w:proofErr w:type="gramEnd"/>
-      <w:r>
-        <w:rPr>
-          <w:rFonts w:asciiTheme="minorHAnsi" w:hAnsiTheme="minorHAnsi" w:cstheme="minorHAnsi"/>
-          <w:sz w:val="26"/>
-          <w:szCs w:val="26"/>
-        </w:rPr>
-        <w:t xml:space="preserve"> perform camera pose estimation for each input image. The high noise levels of TEM projections, on the other hand, can make it difficult for COLMAP to properly establish the viewing angles. Because of this, it is challenging to train NeRF directly on raw TEM pictures that contain noise. Within the scope of this research, I suggest alterations to the NeRF framework that, if implemented, will make it possible to obtain a more accurate camera pose estimation from noisy TEM tilt series, where COLMAP fails to provide any camera poses. Additionally, we study various training methods to properly condition the model on the noise characteristics of actual TEM data. We hope to overcome the constraints of regular NeRF when it is used directly out of the box to electron tomography volumes by customizing it to accommodate noisy inputs in this manner. Our noise aware NeRF model has the potential to </w:t>
-      </w:r>
-      <w:proofErr w:type="gramStart"/>
-      <w:r>
-        <w:rPr>
-          <w:rFonts w:asciiTheme="minorHAnsi" w:hAnsiTheme="minorHAnsi" w:cstheme="minorHAnsi"/>
-          <w:sz w:val="26"/>
-          <w:szCs w:val="26"/>
-        </w:rPr>
-        <w:t>open up</w:t>
-      </w:r>
-      <w:proofErr w:type="gramEnd"/>
-      <w:r>
-        <w:rPr>
-          <w:rFonts w:asciiTheme="minorHAnsi" w:hAnsiTheme="minorHAnsi" w:cstheme="minorHAnsi"/>
-          <w:sz w:val="26"/>
-          <w:szCs w:val="26"/>
-        </w:rPr>
-        <w:t xml:space="preserve"> new avenues for the high-fidelity 3D denoising and analysis of ET reconstructions.</w:t>
+        <w:t>Representations use a typical multilayer perceptron to learn a 5D radiance field in which each 3D coordinates (X,Y,Z) is correlated to an emission color (R,G,B) and volume density (MLP). The use of NeRF to noisy TEM tilt series data is a considerable difficulty, despite the fact that it has demonstrated impressive results for the new view synthesis of uncontaminated images. The COLMAP structure-from-motion algorithm is utilized by the standard NeRF pipeline in order to perform camera pose estimation for each input image. The high noise levels of TEM projections, on the other hand, can make it difficult for COLMAP to properly establish the viewing angles. Because of this, it is challenging to train NeRF directly on raw TEM pictures that contain noise. Within the scope of this research, I suggest alterations to the NeRF framework that, if implemented, will make it possible to obtain a more accurate camera pose estimation from noisy TEM tilt series, where COLMAP fails to provide any camera poses. Additionally, we study various training methods to properly condition the model on the noise characteristics of actual TEM data. We hope to overcome the constraints of regular NeRF when it is used directly out of the box to electron tomography volumes by customizing it to accommodate noisy inputs in this manner. Our noise aware NeRF model has the potential to open up new avenues for the high-fidelity 3D denoising and analysis of ET reconstructions.</w:t>
       </w:r>
     </w:p>
     <w:p>
@@ -2804,21 +2726,7 @@
         <w:rPr>
           <w:rFonts w:asciiTheme="minorHAnsi" w:hAnsiTheme="minorHAnsi" w:cstheme="minorHAnsi"/>
         </w:rPr>
-        <w:t xml:space="preserve">This </w:t>
-      </w:r>
-      <w:proofErr w:type="gramStart"/>
-      <w:r>
-        <w:rPr>
-          <w:rFonts w:asciiTheme="minorHAnsi" w:hAnsiTheme="minorHAnsi" w:cstheme="minorHAnsi"/>
-        </w:rPr>
-        <w:t>allows</w:t>
-      </w:r>
-      <w:proofErr w:type="gramEnd"/>
-      <w:r>
-        <w:rPr>
-          <w:rFonts w:asciiTheme="minorHAnsi" w:hAnsiTheme="minorHAnsi" w:cstheme="minorHAnsi"/>
-        </w:rPr>
-        <w:t xml:space="preserve"> to create unique synthetic viewpoints using only a little amount of photographic data. View synthesis is useful in a variety of contexts, including virtual reality, augmented reality, and the reconstruction of three-dimensional models</w:t>
+        <w:t>This allows to create unique synthetic viewpoints using only a little amount of photographic data. View synthesis is useful in a variety of contexts, including virtual reality, augmented reality, and the reconstruction of three-dimensional models</w:t>
       </w:r>
       <w:sdt>
         <w:sdtPr>
@@ -2908,21 +2816,7 @@
         <w:rPr>
           <w:rFonts w:asciiTheme="minorHAnsi" w:hAnsiTheme="minorHAnsi" w:cstheme="minorHAnsi"/>
         </w:rPr>
-        <w:t xml:space="preserve">Then, this model may be displayed from any </w:t>
-      </w:r>
-      <w:proofErr w:type="gramStart"/>
-      <w:r>
-        <w:rPr>
-          <w:rFonts w:asciiTheme="minorHAnsi" w:hAnsiTheme="minorHAnsi" w:cstheme="minorHAnsi"/>
-        </w:rPr>
-        <w:t>perspectives</w:t>
-      </w:r>
-      <w:proofErr w:type="gramEnd"/>
-      <w:r>
-        <w:rPr>
-          <w:rFonts w:asciiTheme="minorHAnsi" w:hAnsiTheme="minorHAnsi" w:cstheme="minorHAnsi"/>
-        </w:rPr>
-        <w:t>.</w:t>
+        <w:t>Then, this model may be displayed from any perspectives.</w:t>
       </w:r>
       <w:r>
         <w:rPr>
@@ -3093,21 +2987,7 @@
         <w:rPr>
           <w:rFonts w:asciiTheme="minorHAnsi" w:hAnsiTheme="minorHAnsi" w:cstheme="minorHAnsi"/>
         </w:rPr>
-        <w:t xml:space="preserve">The continuous volumetric scene representation that </w:t>
-      </w:r>
-      <w:proofErr w:type="gramStart"/>
-      <w:r>
-        <w:rPr>
-          <w:rFonts w:asciiTheme="minorHAnsi" w:hAnsiTheme="minorHAnsi" w:cstheme="minorHAnsi"/>
-        </w:rPr>
-        <w:t>NeRF</w:t>
-      </w:r>
-      <w:proofErr w:type="gramEnd"/>
-      <w:r>
-        <w:rPr>
-          <w:rFonts w:asciiTheme="minorHAnsi" w:hAnsiTheme="minorHAnsi" w:cstheme="minorHAnsi"/>
-        </w:rPr>
-        <w:t xml:space="preserve"> provides has made it possible to do photorealistic view synthesis with only a few photos.</w:t>
+        <w:t>The continuous volumetric scene representation that NeRF provides has made it possible to do photorealistic view synthesis with only a few photos.</w:t>
       </w:r>
     </w:p>
     <w:p>
@@ -3121,21 +3001,7 @@
         <w:rPr>
           <w:rFonts w:asciiTheme="minorHAnsi" w:hAnsiTheme="minorHAnsi" w:cstheme="minorHAnsi"/>
         </w:rPr>
-        <w:t xml:space="preserve">The capacity to implicitly infer a three-dimensional structure and appearance from just two-dimensional supervision is the primary benefit offered by neural view synthesis systems. </w:t>
-      </w:r>
-      <w:proofErr w:type="gramStart"/>
-      <w:r>
-        <w:rPr>
-          <w:rFonts w:asciiTheme="minorHAnsi" w:hAnsiTheme="minorHAnsi" w:cstheme="minorHAnsi"/>
-        </w:rPr>
-        <w:t>Because of this, formal</w:t>
-      </w:r>
-      <w:proofErr w:type="gramEnd"/>
-      <w:r>
-        <w:rPr>
-          <w:rFonts w:asciiTheme="minorHAnsi" w:hAnsiTheme="minorHAnsi" w:cstheme="minorHAnsi"/>
-        </w:rPr>
-        <w:t xml:space="preserve"> three-dimensional modeling or estimate is not required. These learning-based systems continue to increase the realism and flexibility of new view creation across a wide variety of applications, including augmented reality, virtual tourism, and 3D photography </w:t>
+        <w:t xml:space="preserve">The capacity to implicitly infer a three-dimensional structure and appearance from just two-dimensional supervision is the primary benefit offered by neural view synthesis systems. Because of this, formal three-dimensional modeling or estimate is not required. These learning-based systems continue to increase the realism and flexibility of new view creation across a wide variety of applications, including augmented reality, virtual tourism, and 3D photography </w:t>
       </w:r>
       <w:sdt>
         <w:sdtPr>
@@ -3948,29 +3814,7 @@
           <w:szCs w:val="24"/>
           <w14:ligatures w14:val="none"/>
         </w:rPr>
-        <w:t xml:space="preserve">. </w:t>
-      </w:r>
-      <w:proofErr w:type="gramStart"/>
-      <w:r>
-        <w:rPr>
-          <w:rFonts w:eastAsia="Times New Roman" w:cstheme="minorHAnsi"/>
-          <w:kern w:val="0"/>
-          <w:sz w:val="24"/>
-          <w:szCs w:val="24"/>
-          <w14:ligatures w14:val="none"/>
-        </w:rPr>
-        <w:t>It is dependent</w:t>
-      </w:r>
-      <w:proofErr w:type="gramEnd"/>
-      <w:r>
-        <w:rPr>
-          <w:rFonts w:eastAsia="Times New Roman" w:cstheme="minorHAnsi"/>
-          <w:kern w:val="0"/>
-          <w:sz w:val="24"/>
-          <w:szCs w:val="24"/>
-          <w14:ligatures w14:val="none"/>
-        </w:rPr>
-        <w:t xml:space="preserve"> on how the lens is aligned.</w:t>
+        <w:t>. It is dependent on how the lens is aligned.</w:t>
       </w:r>
     </w:p>
     <w:p>
@@ -5441,14 +5285,163 @@
           <w:szCs w:val="48"/>
         </w:rPr>
       </w:pPr>
-      <w:r>
-        <w:rPr>
-          <w:b/>
-          <w:bCs/>
-          <w:sz w:val="48"/>
-          <w:szCs w:val="48"/>
-        </w:rPr>
+    </w:p>
+    <w:p>
+      <w:pPr>
+        <w:rPr>
+          <w:b/>
+          <w:bCs/>
+          <w:sz w:val="48"/>
+          <w:szCs w:val="48"/>
+        </w:rPr>
+      </w:pPr>
+      <w:r>
+        <w:rPr>
+          <w:b/>
+          <w:bCs/>
+          <w:sz w:val="48"/>
+          <w:szCs w:val="48"/>
+        </w:rPr>
+        <w:lastRenderedPageBreak/>
         <w:t>Related Work</w:t>
+      </w:r>
+    </w:p>
+    <w:p>
+      <w:pPr>
+        <w:pStyle w:val="ListParagraph"/>
+        <w:numPr>
+          <w:ilvl w:val="0"/>
+          <w:numId w:val="7"/>
+        </w:numPr>
+        <w:spacing w:line="256" w:lineRule="auto"/>
+        <w:rPr>
+          <w:b/>
+          <w:bCs/>
+          <w:sz w:val="40"/>
+          <w:szCs w:val="40"/>
+        </w:rPr>
+      </w:pPr>
+      <w:r>
+        <w:rPr>
+          <w:sz w:val="40"/>
+          <w:szCs w:val="40"/>
+        </w:rPr>
+        <w:t>Contamination Cleaning</w:t>
+      </w:r>
+    </w:p>
+    <w:p>
+      <w:pPr>
+        <w:pStyle w:val="ListParagraph"/>
+        <w:numPr>
+          <w:ilvl w:val="0"/>
+          <w:numId w:val="7"/>
+        </w:numPr>
+        <w:spacing w:line="256" w:lineRule="auto"/>
+        <w:rPr>
+          <w:b/>
+          <w:bCs/>
+          <w:sz w:val="40"/>
+          <w:szCs w:val="40"/>
+        </w:rPr>
+      </w:pPr>
+      <w:r>
+        <w:rPr>
+          <w:sz w:val="40"/>
+          <w:szCs w:val="40"/>
+        </w:rPr>
+        <w:t xml:space="preserve"> Inverse Problem</w:t>
+      </w:r>
+    </w:p>
+    <w:p>
+      <w:pPr>
+        <w:pStyle w:val="ListParagraph"/>
+        <w:numPr>
+          <w:ilvl w:val="0"/>
+          <w:numId w:val="7"/>
+        </w:numPr>
+        <w:spacing w:line="256" w:lineRule="auto"/>
+        <w:rPr>
+          <w:b/>
+          <w:bCs/>
+          <w:sz w:val="40"/>
+          <w:szCs w:val="40"/>
+        </w:rPr>
+      </w:pPr>
+      <w:r>
+        <w:rPr>
+          <w:sz w:val="40"/>
+          <w:szCs w:val="40"/>
+        </w:rPr>
+        <w:t>Noice Modeling</w:t>
+      </w:r>
+    </w:p>
+    <w:p>
+      <w:pPr>
+        <w:pStyle w:val="ListParagraph"/>
+        <w:numPr>
+          <w:ilvl w:val="0"/>
+          <w:numId w:val="7"/>
+        </w:numPr>
+        <w:spacing w:line="256" w:lineRule="auto"/>
+        <w:rPr>
+          <w:b/>
+          <w:bCs/>
+          <w:sz w:val="40"/>
+          <w:szCs w:val="40"/>
+        </w:rPr>
+      </w:pPr>
+      <w:r>
+        <w:rPr>
+          <w:sz w:val="40"/>
+          <w:szCs w:val="40"/>
+        </w:rPr>
+        <w:t>Implicit reconstruction</w:t>
+      </w:r>
+    </w:p>
+    <w:p>
+      <w:pPr>
+        <w:pStyle w:val="ListParagraph"/>
+        <w:numPr>
+          <w:ilvl w:val="0"/>
+          <w:numId w:val="7"/>
+        </w:numPr>
+        <w:spacing w:line="256" w:lineRule="auto"/>
+        <w:rPr>
+          <w:b/>
+          <w:bCs/>
+          <w:sz w:val="40"/>
+          <w:szCs w:val="40"/>
+        </w:rPr>
+      </w:pPr>
+      <w:r>
+        <w:rPr>
+          <w:sz w:val="40"/>
+          <w:szCs w:val="40"/>
+        </w:rPr>
+        <w:t>Denoising</w:t>
+      </w:r>
+    </w:p>
+    <w:p>
+      <w:pPr>
+        <w:pStyle w:val="ListParagraph"/>
+        <w:numPr>
+          <w:ilvl w:val="0"/>
+          <w:numId w:val="7"/>
+        </w:numPr>
+        <w:spacing w:line="256" w:lineRule="auto"/>
+        <w:rPr>
+          <w:b/>
+          <w:bCs/>
+          <w:sz w:val="40"/>
+          <w:szCs w:val="40"/>
+        </w:rPr>
+      </w:pPr>
+      <w:r>
+        <w:rPr>
+          <w:sz w:val="40"/>
+          <w:szCs w:val="40"/>
+        </w:rPr>
+        <w:t>View Synthesis and Image based rendering.</w:t>
       </w:r>
     </w:p>
     <w:p>
@@ -6996,6 +6989,92 @@
     </w:lvl>
   </w:abstractNum>
   <w:abstractNum w:abstractNumId="2" w15:restartNumberingAfterBreak="0">
+    <w:nsid w:val="38F005C8"/>
+    <w:multiLevelType w:val="hybridMultilevel"/>
+    <w:tmpl w:val="07221B28"/>
+    <w:lvl w:ilvl="0" w:tplc="0409000F">
+      <w:start w:val="1"/>
+      <w:numFmt w:val="decimal"/>
+      <w:lvlText w:val="%1."/>
+      <w:lvlJc w:val="left"/>
+      <w:pPr>
+        <w:ind w:left="1080" w:hanging="360"/>
+      </w:pPr>
+    </w:lvl>
+    <w:lvl w:ilvl="1" w:tplc="04090019">
+      <w:start w:val="1"/>
+      <w:numFmt w:val="lowerLetter"/>
+      <w:lvlText w:val="%2."/>
+      <w:lvlJc w:val="left"/>
+      <w:pPr>
+        <w:ind w:left="1800" w:hanging="360"/>
+      </w:pPr>
+    </w:lvl>
+    <w:lvl w:ilvl="2" w:tplc="0409001B">
+      <w:start w:val="1"/>
+      <w:numFmt w:val="lowerRoman"/>
+      <w:lvlText w:val="%3."/>
+      <w:lvlJc w:val="right"/>
+      <w:pPr>
+        <w:ind w:left="2520" w:hanging="180"/>
+      </w:pPr>
+    </w:lvl>
+    <w:lvl w:ilvl="3" w:tplc="0409000F">
+      <w:start w:val="1"/>
+      <w:numFmt w:val="decimal"/>
+      <w:lvlText w:val="%4."/>
+      <w:lvlJc w:val="left"/>
+      <w:pPr>
+        <w:ind w:left="3240" w:hanging="360"/>
+      </w:pPr>
+    </w:lvl>
+    <w:lvl w:ilvl="4" w:tplc="04090019">
+      <w:start w:val="1"/>
+      <w:numFmt w:val="lowerLetter"/>
+      <w:lvlText w:val="%5."/>
+      <w:lvlJc w:val="left"/>
+      <w:pPr>
+        <w:ind w:left="3960" w:hanging="360"/>
+      </w:pPr>
+    </w:lvl>
+    <w:lvl w:ilvl="5" w:tplc="0409001B">
+      <w:start w:val="1"/>
+      <w:numFmt w:val="lowerRoman"/>
+      <w:lvlText w:val="%6."/>
+      <w:lvlJc w:val="right"/>
+      <w:pPr>
+        <w:ind w:left="4680" w:hanging="180"/>
+      </w:pPr>
+    </w:lvl>
+    <w:lvl w:ilvl="6" w:tplc="0409000F">
+      <w:start w:val="1"/>
+      <w:numFmt w:val="decimal"/>
+      <w:lvlText w:val="%7."/>
+      <w:lvlJc w:val="left"/>
+      <w:pPr>
+        <w:ind w:left="5400" w:hanging="360"/>
+      </w:pPr>
+    </w:lvl>
+    <w:lvl w:ilvl="7" w:tplc="04090019">
+      <w:start w:val="1"/>
+      <w:numFmt w:val="lowerLetter"/>
+      <w:lvlText w:val="%8."/>
+      <w:lvlJc w:val="left"/>
+      <w:pPr>
+        <w:ind w:left="6120" w:hanging="360"/>
+      </w:pPr>
+    </w:lvl>
+    <w:lvl w:ilvl="8" w:tplc="0409001B">
+      <w:start w:val="1"/>
+      <w:numFmt w:val="lowerRoman"/>
+      <w:lvlText w:val="%9."/>
+      <w:lvlJc w:val="right"/>
+      <w:pPr>
+        <w:ind w:left="6840" w:hanging="180"/>
+      </w:pPr>
+    </w:lvl>
+  </w:abstractNum>
+  <w:abstractNum w:abstractNumId="3" w15:restartNumberingAfterBreak="0">
     <w:nsid w:val="452E3DA8"/>
     <w:multiLevelType w:val="multilevel"/>
     <w:tmpl w:val="4052DD14"/>
@@ -7144,7 +7223,7 @@
       </w:rPr>
     </w:lvl>
   </w:abstractNum>
-  <w:abstractNum w:abstractNumId="3" w15:restartNumberingAfterBreak="0">
+  <w:abstractNum w:abstractNumId="4" w15:restartNumberingAfterBreak="0">
     <w:nsid w:val="4A5558F7"/>
     <w:multiLevelType w:val="hybridMultilevel"/>
     <w:tmpl w:val="689EDB90"/>
@@ -7230,7 +7309,7 @@
       </w:pPr>
     </w:lvl>
   </w:abstractNum>
-  <w:abstractNum w:abstractNumId="4" w15:restartNumberingAfterBreak="0">
+  <w:abstractNum w:abstractNumId="5" w15:restartNumberingAfterBreak="0">
     <w:nsid w:val="4BE72C4D"/>
     <w:multiLevelType w:val="hybridMultilevel"/>
     <w:tmpl w:val="3072FB0C"/>
@@ -7343,7 +7422,7 @@
       </w:rPr>
     </w:lvl>
   </w:abstractNum>
-  <w:abstractNum w:abstractNumId="5" w15:restartNumberingAfterBreak="0">
+  <w:abstractNum w:abstractNumId="6" w15:restartNumberingAfterBreak="0">
     <w:nsid w:val="69B46532"/>
     <w:multiLevelType w:val="multilevel"/>
     <w:tmpl w:val="FE82724C"/>
@@ -7457,22 +7536,52 @@
     </w:lvl>
   </w:abstractNum>
   <w:num w:numId="1" w16cid:durableId="1278829095">
-    <w:abstractNumId w:val="3"/>
+    <w:abstractNumId w:val="4"/>
   </w:num>
   <w:num w:numId="2" w16cid:durableId="668484692">
     <w:abstractNumId w:val="0"/>
   </w:num>
   <w:num w:numId="3" w16cid:durableId="1289168561">
-    <w:abstractNumId w:val="5"/>
+    <w:abstractNumId w:val="6"/>
   </w:num>
   <w:num w:numId="4" w16cid:durableId="1435054012">
     <w:abstractNumId w:val="1"/>
   </w:num>
   <w:num w:numId="5" w16cid:durableId="1812166490">
-    <w:abstractNumId w:val="2"/>
+    <w:abstractNumId w:val="3"/>
   </w:num>
   <w:num w:numId="6" w16cid:durableId="1509635220">
-    <w:abstractNumId w:val="4"/>
+    <w:abstractNumId w:val="5"/>
+  </w:num>
+  <w:num w:numId="7" w16cid:durableId="1272585846">
+    <w:abstractNumId w:val="2"/>
+    <w:lvlOverride w:ilvl="0">
+      <w:startOverride w:val="1"/>
+    </w:lvlOverride>
+    <w:lvlOverride w:ilvl="1">
+      <w:startOverride w:val="1"/>
+    </w:lvlOverride>
+    <w:lvlOverride w:ilvl="2">
+      <w:startOverride w:val="1"/>
+    </w:lvlOverride>
+    <w:lvlOverride w:ilvl="3">
+      <w:startOverride w:val="1"/>
+    </w:lvlOverride>
+    <w:lvlOverride w:ilvl="4">
+      <w:startOverride w:val="1"/>
+    </w:lvlOverride>
+    <w:lvlOverride w:ilvl="5">
+      <w:startOverride w:val="1"/>
+    </w:lvlOverride>
+    <w:lvlOverride w:ilvl="6">
+      <w:startOverride w:val="1"/>
+    </w:lvlOverride>
+    <w:lvlOverride w:ilvl="7">
+      <w:startOverride w:val="1"/>
+    </w:lvlOverride>
+    <w:lvlOverride w:ilvl="8">
+      <w:startOverride w:val="1"/>
+    </w:lvlOverride>
   </w:num>
 </w:numbering>
 </file>
@@ -7885,6 +7994,7 @@
   <w:style w:type="character" w:default="1" w:styleId="DefaultParagraphFont">
     <w:name w:val="Default Paragraph Font"/>
     <w:uiPriority w:val="1"/>
+    <w:semiHidden/>
     <w:unhideWhenUsed/>
   </w:style>
   <w:style w:type="table" w:default="1" w:styleId="TableNormal">
@@ -8122,6 +8232,7 @@
     <w:rsidRoot w:val="00581F00"/>
     <w:rsid w:val="000359F0"/>
     <w:rsid w:val="001A29E9"/>
+    <w:rsid w:val="0023487B"/>
     <w:rsid w:val="00400AF6"/>
     <w:rsid w:val="00581F00"/>
     <w:rsid w:val="005B66A1"/>
@@ -8940,21 +9051,10 @@
 </file>
 
 <file path=customXml/item1.xml><?xml version="1.0" encoding="utf-8"?>
-<p:properties xmlns:p="http://schemas.microsoft.com/office/2006/metadata/properties" xmlns:xsi="http://www.w3.org/2001/XMLSchema-instance" xmlns:pc="http://schemas.microsoft.com/office/infopath/2007/PartnerControls">
-  <documentManagement/>
-</p:properties>
+<b:Sources xmlns:b="http://schemas.openxmlformats.org/officeDocument/2006/bibliography" xmlns="http://schemas.openxmlformats.org/officeDocument/2006/bibliography" SelectedStyle="\APASixthEditionOfficeOnline.xsl" StyleName="APA" Version="6"/>
 </file>
 
 <file path=customXml/item2.xml><?xml version="1.0" encoding="utf-8"?>
-<?mso-contentType ?>
-<FormTemplates xmlns="http://schemas.microsoft.com/sharepoint/v3/contenttype/forms">
-  <Display>DocumentLibraryForm</Display>
-  <Edit>DocumentLibraryForm</Edit>
-  <New>DocumentLibraryForm</New>
-</FormTemplates>
-</file>
-
-<file path=customXml/item3.xml><?xml version="1.0" encoding="utf-8"?>
 <ct:contentTypeSchema xmlns:ct="http://schemas.microsoft.com/office/2006/metadata/contentType" xmlns:ma="http://schemas.microsoft.com/office/2006/metadata/properties/metaAttributes" ct:_="" ma:_="" ma:contentTypeName="Dokument" ma:contentTypeID="0x010100C98EFE1329283A4EAF64DA67A44D2ACC" ma:contentTypeVersion="13" ma:contentTypeDescription="Ein neues Dokument erstellen." ma:contentTypeScope="" ma:versionID="b4d4383f7deb9e7d2bc60771b642792a">
   <xsd:schema xmlns:xsd="http://www.w3.org/2001/XMLSchema" xmlns:xs="http://www.w3.org/2001/XMLSchema" xmlns:p="http://schemas.microsoft.com/office/2006/metadata/properties" xmlns:ns3="d392f102-75ce-4f63-a5e8-040f5dadbd93" xmlns:ns4="b35646b5-1114-4bd8-b677-ea8c6b1eb33b" targetNamespace="http://schemas.microsoft.com/office/2006/metadata/properties" ma:root="true" ma:fieldsID="347f48d5cc1be1b5d091401d8ad69949" ns3:_="" ns4:_="">
     <xsd:import namespace="d392f102-75ce-4f63-a5e8-040f5dadbd93"/>
@@ -9177,28 +9277,30 @@
 </ct:contentTypeSchema>
 </file>
 
+<file path=customXml/item3.xml><?xml version="1.0" encoding="utf-8"?>
+<?mso-contentType ?>
+<FormTemplates xmlns="http://schemas.microsoft.com/sharepoint/v3/contenttype/forms">
+  <Display>DocumentLibraryForm</Display>
+  <Edit>DocumentLibraryForm</Edit>
+  <New>DocumentLibraryForm</New>
+</FormTemplates>
+</file>
+
 <file path=customXml/item4.xml><?xml version="1.0" encoding="utf-8"?>
-<b:Sources xmlns:b="http://schemas.openxmlformats.org/officeDocument/2006/bibliography" xmlns="http://schemas.openxmlformats.org/officeDocument/2006/bibliography" SelectedStyle="\APASixthEditionOfficeOnline.xsl" StyleName="APA" Version="6"/>
+<p:properties xmlns:p="http://schemas.microsoft.com/office/2006/metadata/properties" xmlns:xsi="http://www.w3.org/2001/XMLSchema-instance" xmlns:pc="http://schemas.microsoft.com/office/infopath/2007/PartnerControls">
+  <documentManagement/>
+</p:properties>
 </file>
 
 <file path=customXml/itemProps1.xml><?xml version="1.0" encoding="utf-8"?>
-<ds:datastoreItem xmlns:ds="http://schemas.openxmlformats.org/officeDocument/2006/customXml" ds:itemID="{1F322086-E445-4FDC-855D-3906D390DBDC}">
+<ds:datastoreItem xmlns:ds="http://schemas.openxmlformats.org/officeDocument/2006/customXml" ds:itemID="{56DAC460-20ED-400B-9E05-756E79DF9428}">
   <ds:schemaRefs>
-    <ds:schemaRef ds:uri="http://schemas.microsoft.com/office/2006/metadata/properties"/>
-    <ds:schemaRef ds:uri="http://schemas.microsoft.com/office/infopath/2007/PartnerControls"/>
+    <ds:schemaRef ds:uri="http://schemas.openxmlformats.org/officeDocument/2006/bibliography"/>
   </ds:schemaRefs>
 </ds:datastoreItem>
 </file>
 
 <file path=customXml/itemProps2.xml><?xml version="1.0" encoding="utf-8"?>
-<ds:datastoreItem xmlns:ds="http://schemas.openxmlformats.org/officeDocument/2006/customXml" ds:itemID="{4F3272AC-B7F4-449E-8945-B138A342100B}">
-  <ds:schemaRefs>
-    <ds:schemaRef ds:uri="http://schemas.microsoft.com/sharepoint/v3/contenttype/forms"/>
-  </ds:schemaRefs>
-</ds:datastoreItem>
-</file>
-
-<file path=customXml/itemProps3.xml><?xml version="1.0" encoding="utf-8"?>
 <ds:datastoreItem xmlns:ds="http://schemas.openxmlformats.org/officeDocument/2006/customXml" ds:itemID="{263CC9C4-253C-497F-90D9-D3AF06C651FF}">
   <ds:schemaRefs>
     <ds:schemaRef ds:uri="http://schemas.microsoft.com/office/2006/metadata/contentType"/>
@@ -9217,10 +9319,19 @@
 </ds:datastoreItem>
 </file>
 
+<file path=customXml/itemProps3.xml><?xml version="1.0" encoding="utf-8"?>
+<ds:datastoreItem xmlns:ds="http://schemas.openxmlformats.org/officeDocument/2006/customXml" ds:itemID="{4F3272AC-B7F4-449E-8945-B138A342100B}">
+  <ds:schemaRefs>
+    <ds:schemaRef ds:uri="http://schemas.microsoft.com/sharepoint/v3/contenttype/forms"/>
+  </ds:schemaRefs>
+</ds:datastoreItem>
+</file>
+
 <file path=customXml/itemProps4.xml><?xml version="1.0" encoding="utf-8"?>
-<ds:datastoreItem xmlns:ds="http://schemas.openxmlformats.org/officeDocument/2006/customXml" ds:itemID="{56DAC460-20ED-400B-9E05-756E79DF9428}">
+<ds:datastoreItem xmlns:ds="http://schemas.openxmlformats.org/officeDocument/2006/customXml" ds:itemID="{1F322086-E445-4FDC-855D-3906D390DBDC}">
   <ds:schemaRefs>
-    <ds:schemaRef ds:uri="http://schemas.openxmlformats.org/officeDocument/2006/bibliography"/>
+    <ds:schemaRef ds:uri="http://schemas.microsoft.com/office/2006/metadata/properties"/>
+    <ds:schemaRef ds:uri="http://schemas.microsoft.com/office/infopath/2007/PartnerControls"/>
   </ds:schemaRefs>
 </ds:datastoreItem>
 </file>
</xml_diff>

<commit_message>
hugging face model Real-ESRGAN applied
</commit_message>
<xml_diff>
--- a/Writing/Thesis.docx
+++ b/Writing/Thesis.docx
@@ -547,6 +547,61 @@
         </w:rPr>
         <w:t>Introduction</w:t>
       </w:r>
+      <w:r>
+        <w:rPr>
+          <w:sz w:val="32"/>
+          <w:szCs w:val="32"/>
+        </w:rPr>
+        <w:t xml:space="preserve"> </w:t>
+      </w:r>
+      <w:r>
+        <w:rPr>
+          <w:noProof/>
+          <w:sz w:val="32"/>
+          <w:szCs w:val="32"/>
+        </w:rPr>
+        <w:drawing>
+          <wp:inline distT="0" distB="0" distL="0" distR="0" wp14:anchorId="4C7D452E" wp14:editId="7B5C065D">
+            <wp:extent cx="198120" cy="212280"/>
+            <wp:effectExtent l="0" t="0" r="0" b="0"/>
+            <wp:docPr id="321834650" name="Picture 1" descr="Skill and crossbones"/>
+            <wp:cNvGraphicFramePr>
+              <a:graphicFrameLocks xmlns:a="http://schemas.openxmlformats.org/drawingml/2006/main" noChangeAspect="1"/>
+            </wp:cNvGraphicFramePr>
+            <a:graphic xmlns:a="http://schemas.openxmlformats.org/drawingml/2006/main">
+              <a:graphicData uri="http://schemas.openxmlformats.org/drawingml/2006/picture">
+                <pic:pic xmlns:pic="http://schemas.openxmlformats.org/drawingml/2006/picture">
+                  <pic:nvPicPr>
+                    <pic:cNvPr id="321834650" name="Picture 321834650" descr="Skill and crossbones"/>
+                    <pic:cNvPicPr/>
+                  </pic:nvPicPr>
+                  <pic:blipFill>
+                    <a:blip r:embed="rId9" cstate="print">
+                      <a:extLst>
+                        <a:ext uri="{28A0092B-C50C-407E-A947-70E740481C1C}">
+                          <a14:useLocalDpi xmlns:a14="http://schemas.microsoft.com/office/drawing/2010/main" val="0"/>
+                        </a:ext>
+                      </a:extLst>
+                    </a:blip>
+                    <a:stretch>
+                      <a:fillRect/>
+                    </a:stretch>
+                  </pic:blipFill>
+                  <pic:spPr>
+                    <a:xfrm flipH="1">
+                      <a:off x="0" y="0"/>
+                      <a:ext cx="204799" cy="219436"/>
+                    </a:xfrm>
+                    <a:prstGeom prst="rect">
+                      <a:avLst/>
+                    </a:prstGeom>
+                  </pic:spPr>
+                </pic:pic>
+              </a:graphicData>
+            </a:graphic>
+          </wp:inline>
+        </w:drawing>
+      </w:r>
     </w:p>
     <w:p>
       <w:pPr>
@@ -566,6 +621,61 @@
           <w:szCs w:val="32"/>
         </w:rPr>
         <w:t>Background</w:t>
+      </w:r>
+      <w:r>
+        <w:rPr>
+          <w:sz w:val="32"/>
+          <w:szCs w:val="32"/>
+        </w:rPr>
+        <w:t xml:space="preserve"> </w:t>
+      </w:r>
+      <w:r>
+        <w:rPr>
+          <w:noProof/>
+          <w:sz w:val="32"/>
+          <w:szCs w:val="32"/>
+        </w:rPr>
+        <w:drawing>
+          <wp:inline distT="0" distB="0" distL="0" distR="0" wp14:anchorId="43D5A9F5" wp14:editId="26B7FC6F">
+            <wp:extent cx="198120" cy="212280"/>
+            <wp:effectExtent l="0" t="0" r="0" b="0"/>
+            <wp:docPr id="577811501" name="Picture 577811501" descr="Skill and crossbones"/>
+            <wp:cNvGraphicFramePr>
+              <a:graphicFrameLocks xmlns:a="http://schemas.openxmlformats.org/drawingml/2006/main" noChangeAspect="1"/>
+            </wp:cNvGraphicFramePr>
+            <a:graphic xmlns:a="http://schemas.openxmlformats.org/drawingml/2006/main">
+              <a:graphicData uri="http://schemas.openxmlformats.org/drawingml/2006/picture">
+                <pic:pic xmlns:pic="http://schemas.openxmlformats.org/drawingml/2006/picture">
+                  <pic:nvPicPr>
+                    <pic:cNvPr id="321834650" name="Picture 321834650" descr="Skill and crossbones"/>
+                    <pic:cNvPicPr/>
+                  </pic:nvPicPr>
+                  <pic:blipFill>
+                    <a:blip r:embed="rId9" cstate="print">
+                      <a:extLst>
+                        <a:ext uri="{28A0092B-C50C-407E-A947-70E740481C1C}">
+                          <a14:useLocalDpi xmlns:a14="http://schemas.microsoft.com/office/drawing/2010/main" val="0"/>
+                        </a:ext>
+                      </a:extLst>
+                    </a:blip>
+                    <a:stretch>
+                      <a:fillRect/>
+                    </a:stretch>
+                  </pic:blipFill>
+                  <pic:spPr>
+                    <a:xfrm flipH="1">
+                      <a:off x="0" y="0"/>
+                      <a:ext cx="204799" cy="219436"/>
+                    </a:xfrm>
+                    <a:prstGeom prst="rect">
+                      <a:avLst/>
+                    </a:prstGeom>
+                  </pic:spPr>
+                </pic:pic>
+              </a:graphicData>
+            </a:graphic>
+          </wp:inline>
+        </w:drawing>
       </w:r>
     </w:p>
     <w:p>
@@ -1162,11 +1272,6 @@
         </w:sdtPr>
         <w:sdtContent>
           <w:r>
-            <w:rPr>
-              <w:rFonts w:asciiTheme="minorHAnsi" w:hAnsiTheme="minorHAnsi" w:cstheme="minorHAnsi"/>
-              <w:sz w:val="26"/>
-              <w:szCs w:val="26"/>
-            </w:rPr>
             <w:t>(Ellis &amp; Cohen-Gould, 1927)</w:t>
           </w:r>
         </w:sdtContent>
@@ -1197,13 +1302,23 @@
           <w:szCs w:val="26"/>
         </w:rPr>
       </w:pPr>
+      <w:proofErr w:type="gramStart"/>
       <w:r>
         <w:rPr>
           <w:rFonts w:asciiTheme="minorHAnsi" w:hAnsiTheme="minorHAnsi" w:cstheme="minorHAnsi"/>
           <w:sz w:val="26"/>
           <w:szCs w:val="26"/>
         </w:rPr>
-        <w:t>In order to improve 3D ET reconstructions, a number of different denoising algorithms have been implemented.</w:t>
+        <w:t>In order to</w:t>
+      </w:r>
+      <w:proofErr w:type="gramEnd"/>
+      <w:r>
+        <w:rPr>
+          <w:rFonts w:asciiTheme="minorHAnsi" w:hAnsiTheme="minorHAnsi" w:cstheme="minorHAnsi"/>
+          <w:sz w:val="26"/>
+          <w:szCs w:val="26"/>
+        </w:rPr>
+        <w:t xml:space="preserve"> improve 3D ET reconstructions, a number of different denoising algorithms have been implemented.</w:t>
       </w:r>
       <w:r>
         <w:rPr>
@@ -1236,47 +1351,22 @@
         </w:sdtPr>
         <w:sdtContent>
           <w:r>
-            <w:rPr>
-              <w:rFonts w:asciiTheme="minorHAnsi" w:hAnsiTheme="minorHAnsi" w:cstheme="minorHAnsi"/>
-              <w:sz w:val="26"/>
-              <w:szCs w:val="26"/>
-            </w:rPr>
             <w:t xml:space="preserve">(Fernandez, 2009; </w:t>
           </w:r>
           <w:proofErr w:type="spellStart"/>
           <w:r>
-            <w:rPr>
-              <w:rFonts w:asciiTheme="minorHAnsi" w:hAnsiTheme="minorHAnsi" w:cstheme="minorHAnsi"/>
-              <w:sz w:val="26"/>
-              <w:szCs w:val="26"/>
-            </w:rPr>
             <w:t>Frangakis</w:t>
           </w:r>
           <w:proofErr w:type="spellEnd"/>
           <w:r>
-            <w:rPr>
-              <w:rFonts w:asciiTheme="minorHAnsi" w:hAnsiTheme="minorHAnsi" w:cstheme="minorHAnsi"/>
-              <w:sz w:val="26"/>
-              <w:szCs w:val="26"/>
-            </w:rPr>
             <w:t xml:space="preserve"> &amp; </w:t>
           </w:r>
           <w:proofErr w:type="spellStart"/>
           <w:r>
-            <w:rPr>
-              <w:rFonts w:asciiTheme="minorHAnsi" w:hAnsiTheme="minorHAnsi" w:cstheme="minorHAnsi"/>
-              <w:sz w:val="26"/>
-              <w:szCs w:val="26"/>
-            </w:rPr>
             <w:t>Hegerl</w:t>
           </w:r>
           <w:proofErr w:type="spellEnd"/>
           <w:r>
-            <w:rPr>
-              <w:rFonts w:asciiTheme="minorHAnsi" w:hAnsiTheme="minorHAnsi" w:cstheme="minorHAnsi"/>
-              <w:sz w:val="26"/>
-              <w:szCs w:val="26"/>
-            </w:rPr>
             <w:t>, 2001)</w:t>
           </w:r>
         </w:sdtContent>
@@ -1345,23 +1435,59 @@
           <w:sz w:val="26"/>
           <w:szCs w:val="26"/>
         </w:rPr>
-        <w:t>Deep learning models such as DnCNN (K. Zhang et al., 2016) have shown promise for 2D image denoising tasks. However, directly implementing such networks to tomograms slice-by-slice is unable to effectively exploit 3D contextual information and the spatial relationships between coordinates.</w:t>
-      </w:r>
+        <w:t xml:space="preserve">Deep learning models such as </w:t>
+      </w:r>
+      <w:proofErr w:type="spellStart"/>
       <w:r>
         <w:rPr>
           <w:rFonts w:asciiTheme="minorHAnsi" w:hAnsiTheme="minorHAnsi" w:cstheme="minorHAnsi"/>
           <w:sz w:val="26"/>
           <w:szCs w:val="26"/>
         </w:rPr>
-        <w:t xml:space="preserve"> </w:t>
-      </w:r>
+        <w:t>DnCNN</w:t>
+      </w:r>
+      <w:proofErr w:type="spellEnd"/>
       <w:r>
         <w:rPr>
           <w:rFonts w:asciiTheme="minorHAnsi" w:hAnsiTheme="minorHAnsi" w:cstheme="minorHAnsi"/>
           <w:sz w:val="26"/>
           <w:szCs w:val="26"/>
         </w:rPr>
-        <w:t>Although several algorithms are capable of doing block-wise 3D denoising, they are restricted by computational restrictions</w:t>
+        <w:t xml:space="preserve"> (K. Zhang et al., 2016) have shown promise for 2D image denoising tasks. However, directly implementing such networks to tomograms slice-by-slice is unable to effectively exploit 3D contextual information and the spatial relationships between coordinates.</w:t>
+      </w:r>
+      <w:r>
+        <w:rPr>
+          <w:rFonts w:asciiTheme="minorHAnsi" w:hAnsiTheme="minorHAnsi" w:cstheme="minorHAnsi"/>
+          <w:sz w:val="26"/>
+          <w:szCs w:val="26"/>
+        </w:rPr>
+        <w:t xml:space="preserve"> </w:t>
+      </w:r>
+      <w:r>
+        <w:rPr>
+          <w:rFonts w:asciiTheme="minorHAnsi" w:hAnsiTheme="minorHAnsi" w:cstheme="minorHAnsi"/>
+          <w:sz w:val="26"/>
+          <w:szCs w:val="26"/>
+        </w:rPr>
+        <w:t xml:space="preserve">Although several algorithms </w:t>
+      </w:r>
+      <w:proofErr w:type="gramStart"/>
+      <w:r>
+        <w:rPr>
+          <w:rFonts w:asciiTheme="minorHAnsi" w:hAnsiTheme="minorHAnsi" w:cstheme="minorHAnsi"/>
+          <w:sz w:val="26"/>
+          <w:szCs w:val="26"/>
+        </w:rPr>
+        <w:t>are capable of doing</w:t>
+      </w:r>
+      <w:proofErr w:type="gramEnd"/>
+      <w:r>
+        <w:rPr>
+          <w:rFonts w:asciiTheme="minorHAnsi" w:hAnsiTheme="minorHAnsi" w:cstheme="minorHAnsi"/>
+          <w:sz w:val="26"/>
+          <w:szCs w:val="26"/>
+        </w:rPr>
+        <w:t xml:space="preserve"> block-wise 3D denoising, they are restricted by computational restrictions</w:t>
       </w:r>
       <w:r>
         <w:rPr>
@@ -1386,11 +1512,6 @@
         </w:sdtPr>
         <w:sdtContent>
           <w:r>
-            <w:rPr>
-              <w:rFonts w:asciiTheme="minorHAnsi" w:hAnsiTheme="minorHAnsi" w:cstheme="minorHAnsi"/>
-              <w:sz w:val="26"/>
-              <w:szCs w:val="26"/>
-            </w:rPr>
             <w:t>(González-Ruiz &amp; Fernández, 2023)</w:t>
           </w:r>
         </w:sdtContent>
@@ -1451,26 +1572,62 @@
           <w:sz w:val="26"/>
           <w:szCs w:val="26"/>
         </w:rPr>
-        <w:t>In addition, the majority of currently available deep learning algorithms lack interpretability into the newly acquired features and have difficulty denoising non-uniform noise distributions, which are frequently seen in practice.</w:t>
-      </w:r>
-    </w:p>
-    <w:p>
-      <w:pPr>
-        <w:pStyle w:val="NormalWeb"/>
+        <w:t xml:space="preserve">In addition, </w:t>
+      </w:r>
+      <w:proofErr w:type="gramStart"/>
+      <w:r>
         <w:rPr>
           <w:rFonts w:asciiTheme="minorHAnsi" w:hAnsiTheme="minorHAnsi" w:cstheme="minorHAnsi"/>
           <w:sz w:val="26"/>
           <w:szCs w:val="26"/>
         </w:rPr>
-      </w:pPr>
+        <w:t>the majority of</w:t>
+      </w:r>
+      <w:proofErr w:type="gramEnd"/>
       <w:r>
         <w:rPr>
           <w:rFonts w:asciiTheme="minorHAnsi" w:hAnsiTheme="minorHAnsi" w:cstheme="minorHAnsi"/>
           <w:sz w:val="26"/>
           <w:szCs w:val="26"/>
         </w:rPr>
+        <w:t xml:space="preserve"> currently available deep learning algorithms lack interpretability into the newly acquired features and have difficulty denoising non-uniform noise distributions, which are frequently seen in practice.</w:t>
+      </w:r>
+    </w:p>
+    <w:p>
+      <w:pPr>
+        <w:pStyle w:val="NormalWeb"/>
+        <w:rPr>
+          <w:rFonts w:asciiTheme="minorHAnsi" w:hAnsiTheme="minorHAnsi" w:cstheme="minorHAnsi"/>
+          <w:sz w:val="26"/>
+          <w:szCs w:val="26"/>
+        </w:rPr>
+      </w:pPr>
+      <w:r>
+        <w:rPr>
+          <w:rFonts w:asciiTheme="minorHAnsi" w:hAnsiTheme="minorHAnsi" w:cstheme="minorHAnsi"/>
+          <w:sz w:val="26"/>
+          <w:szCs w:val="26"/>
+        </w:rPr>
         <w:lastRenderedPageBreak/>
-        <w:t xml:space="preserve">Recently, neural radiance fields (NeRF) </w:t>
+        <w:t>Recently, neural radiance fields (</w:t>
+      </w:r>
+      <w:proofErr w:type="spellStart"/>
+      <w:r>
+        <w:rPr>
+          <w:rFonts w:asciiTheme="minorHAnsi" w:hAnsiTheme="minorHAnsi" w:cstheme="minorHAnsi"/>
+          <w:sz w:val="26"/>
+          <w:szCs w:val="26"/>
+        </w:rPr>
+        <w:t>NeRF</w:t>
+      </w:r>
+      <w:proofErr w:type="spellEnd"/>
+      <w:r>
+        <w:rPr>
+          <w:rFonts w:asciiTheme="minorHAnsi" w:hAnsiTheme="minorHAnsi" w:cstheme="minorHAnsi"/>
+          <w:sz w:val="26"/>
+          <w:szCs w:val="26"/>
+        </w:rPr>
+        <w:t xml:space="preserve">) </w:t>
       </w:r>
       <w:sdt>
         <w:sdtPr>
@@ -1512,7 +1669,187 @@
           <w:sz w:val="26"/>
           <w:szCs w:val="26"/>
         </w:rPr>
-        <w:t>Representations use a typical multilayer perceptron to learn a 5D radiance field in which each 3D coordinates (X,Y,Z) is correlated to an emission color (R,G,B) and volume density (MLP). The use of NeRF to noisy TEM tilt series data is a considerable difficulty, despite the fact that it has demonstrated impressive results for the new view synthesis of uncontaminated images. The COLMAP structure-from-motion algorithm is utilized by the standard NeRF pipeline in order to perform camera pose estimation for each input image. The high noise levels of TEM projections, on the other hand, can make it difficult for COLMAP to properly establish the viewing angles. Because of this, it is challenging to train NeRF directly on raw TEM pictures that contain noise. Within the scope of this research, I suggest alterations to the NeRF framework that, if implemented, will make it possible to obtain a more accurate camera pose estimation from noisy TEM tilt series, where COLMAP fails to provide any camera poses. Additionally, we study various training methods to properly condition the model on the noise characteristics of actual TEM data. We hope to overcome the constraints of regular NeRF when it is used directly out of the box to electron tomography volumes by customizing it to accommodate noisy inputs in this manner. Our noise aware NeRF model has the potential to open up new avenues for the high-fidelity 3D denoising and analysis of ET reconstructions.</w:t>
+        <w:t>Representations use a typical multilayer perceptron to learn a 5D radiance field in which each 3D coordinates (</w:t>
+      </w:r>
+      <w:proofErr w:type="gramStart"/>
+      <w:r>
+        <w:rPr>
+          <w:rFonts w:asciiTheme="minorHAnsi" w:hAnsiTheme="minorHAnsi" w:cstheme="minorHAnsi"/>
+          <w:sz w:val="26"/>
+          <w:szCs w:val="26"/>
+        </w:rPr>
+        <w:t>X,Y</w:t>
+      </w:r>
+      <w:proofErr w:type="gramEnd"/>
+      <w:r>
+        <w:rPr>
+          <w:rFonts w:asciiTheme="minorHAnsi" w:hAnsiTheme="minorHAnsi" w:cstheme="minorHAnsi"/>
+          <w:sz w:val="26"/>
+          <w:szCs w:val="26"/>
+        </w:rPr>
+        <w:t xml:space="preserve">,Z) is correlated to an emission color (R,G,B) and volume density (MLP). The use of </w:t>
+      </w:r>
+      <w:proofErr w:type="spellStart"/>
+      <w:r>
+        <w:rPr>
+          <w:rFonts w:asciiTheme="minorHAnsi" w:hAnsiTheme="minorHAnsi" w:cstheme="minorHAnsi"/>
+          <w:sz w:val="26"/>
+          <w:szCs w:val="26"/>
+        </w:rPr>
+        <w:t>NeRF</w:t>
+      </w:r>
+      <w:proofErr w:type="spellEnd"/>
+      <w:r>
+        <w:rPr>
+          <w:rFonts w:asciiTheme="minorHAnsi" w:hAnsiTheme="minorHAnsi" w:cstheme="minorHAnsi"/>
+          <w:sz w:val="26"/>
+          <w:szCs w:val="26"/>
+        </w:rPr>
+        <w:t xml:space="preserve"> to noisy TEM tilt series data is a considerable difficulty, </w:t>
+      </w:r>
+      <w:proofErr w:type="gramStart"/>
+      <w:r>
+        <w:rPr>
+          <w:rFonts w:asciiTheme="minorHAnsi" w:hAnsiTheme="minorHAnsi" w:cstheme="minorHAnsi"/>
+          <w:sz w:val="26"/>
+          <w:szCs w:val="26"/>
+        </w:rPr>
+        <w:t>despite the fact that</w:t>
+      </w:r>
+      <w:proofErr w:type="gramEnd"/>
+      <w:r>
+        <w:rPr>
+          <w:rFonts w:asciiTheme="minorHAnsi" w:hAnsiTheme="minorHAnsi" w:cstheme="minorHAnsi"/>
+          <w:sz w:val="26"/>
+          <w:szCs w:val="26"/>
+        </w:rPr>
+        <w:t xml:space="preserve"> it has demonstrated impressive results for the new view synthesis of uncontaminated images. The COLMAP structure-from-motion algorithm is utilized by the standard </w:t>
+      </w:r>
+      <w:proofErr w:type="spellStart"/>
+      <w:r>
+        <w:rPr>
+          <w:rFonts w:asciiTheme="minorHAnsi" w:hAnsiTheme="minorHAnsi" w:cstheme="minorHAnsi"/>
+          <w:sz w:val="26"/>
+          <w:szCs w:val="26"/>
+        </w:rPr>
+        <w:t>NeRF</w:t>
+      </w:r>
+      <w:proofErr w:type="spellEnd"/>
+      <w:r>
+        <w:rPr>
+          <w:rFonts w:asciiTheme="minorHAnsi" w:hAnsiTheme="minorHAnsi" w:cstheme="minorHAnsi"/>
+          <w:sz w:val="26"/>
+          <w:szCs w:val="26"/>
+        </w:rPr>
+        <w:t xml:space="preserve"> pipeline </w:t>
+      </w:r>
+      <w:proofErr w:type="gramStart"/>
+      <w:r>
+        <w:rPr>
+          <w:rFonts w:asciiTheme="minorHAnsi" w:hAnsiTheme="minorHAnsi" w:cstheme="minorHAnsi"/>
+          <w:sz w:val="26"/>
+          <w:szCs w:val="26"/>
+        </w:rPr>
+        <w:t>in order to</w:t>
+      </w:r>
+      <w:proofErr w:type="gramEnd"/>
+      <w:r>
+        <w:rPr>
+          <w:rFonts w:asciiTheme="minorHAnsi" w:hAnsiTheme="minorHAnsi" w:cstheme="minorHAnsi"/>
+          <w:sz w:val="26"/>
+          <w:szCs w:val="26"/>
+        </w:rPr>
+        <w:t xml:space="preserve"> perform camera pose estimation for each input image. The high noise levels of TEM projections, on the other hand, can make it difficult for COLMAP to properly establish the viewing angles. Because of this, it is challenging to train </w:t>
+      </w:r>
+      <w:proofErr w:type="spellStart"/>
+      <w:r>
+        <w:rPr>
+          <w:rFonts w:asciiTheme="minorHAnsi" w:hAnsiTheme="minorHAnsi" w:cstheme="minorHAnsi"/>
+          <w:sz w:val="26"/>
+          <w:szCs w:val="26"/>
+        </w:rPr>
+        <w:t>NeRF</w:t>
+      </w:r>
+      <w:proofErr w:type="spellEnd"/>
+      <w:r>
+        <w:rPr>
+          <w:rFonts w:asciiTheme="minorHAnsi" w:hAnsiTheme="minorHAnsi" w:cstheme="minorHAnsi"/>
+          <w:sz w:val="26"/>
+          <w:szCs w:val="26"/>
+        </w:rPr>
+        <w:t xml:space="preserve"> directly on raw TEM pictures that contain noise. Within the scope of this research, I suggest alterations to the </w:t>
+      </w:r>
+      <w:proofErr w:type="spellStart"/>
+      <w:r>
+        <w:rPr>
+          <w:rFonts w:asciiTheme="minorHAnsi" w:hAnsiTheme="minorHAnsi" w:cstheme="minorHAnsi"/>
+          <w:sz w:val="26"/>
+          <w:szCs w:val="26"/>
+        </w:rPr>
+        <w:t>NeRF</w:t>
+      </w:r>
+      <w:proofErr w:type="spellEnd"/>
+      <w:r>
+        <w:rPr>
+          <w:rFonts w:asciiTheme="minorHAnsi" w:hAnsiTheme="minorHAnsi" w:cstheme="minorHAnsi"/>
+          <w:sz w:val="26"/>
+          <w:szCs w:val="26"/>
+        </w:rPr>
+        <w:t xml:space="preserve"> framework that, if implemented, will make it possible to obtain a more accurate camera pose estimation from noisy TEM tilt series, where COLMAP fails to provide any camera poses. Additionally, we study various training methods to properly condition the model on the noise characteristics of actual TEM data. We hope to overcome the constraints of regular </w:t>
+      </w:r>
+      <w:proofErr w:type="spellStart"/>
+      <w:r>
+        <w:rPr>
+          <w:rFonts w:asciiTheme="minorHAnsi" w:hAnsiTheme="minorHAnsi" w:cstheme="minorHAnsi"/>
+          <w:sz w:val="26"/>
+          <w:szCs w:val="26"/>
+        </w:rPr>
+        <w:t>NeRF</w:t>
+      </w:r>
+      <w:proofErr w:type="spellEnd"/>
+      <w:r>
+        <w:rPr>
+          <w:rFonts w:asciiTheme="minorHAnsi" w:hAnsiTheme="minorHAnsi" w:cstheme="minorHAnsi"/>
+          <w:sz w:val="26"/>
+          <w:szCs w:val="26"/>
+        </w:rPr>
+        <w:t xml:space="preserve"> when it is used directly out of the box to electron tomography volumes by customizing it to accommodate noisy inputs in this manner. Our noise aware </w:t>
+      </w:r>
+      <w:proofErr w:type="spellStart"/>
+      <w:r>
+        <w:rPr>
+          <w:rFonts w:asciiTheme="minorHAnsi" w:hAnsiTheme="minorHAnsi" w:cstheme="minorHAnsi"/>
+          <w:sz w:val="26"/>
+          <w:szCs w:val="26"/>
+        </w:rPr>
+        <w:t>NeRF</w:t>
+      </w:r>
+      <w:proofErr w:type="spellEnd"/>
+      <w:r>
+        <w:rPr>
+          <w:rFonts w:asciiTheme="minorHAnsi" w:hAnsiTheme="minorHAnsi" w:cstheme="minorHAnsi"/>
+          <w:sz w:val="26"/>
+          <w:szCs w:val="26"/>
+        </w:rPr>
+        <w:t xml:space="preserve"> model has the potential to </w:t>
+      </w:r>
+      <w:proofErr w:type="gramStart"/>
+      <w:r>
+        <w:rPr>
+          <w:rFonts w:asciiTheme="minorHAnsi" w:hAnsiTheme="minorHAnsi" w:cstheme="minorHAnsi"/>
+          <w:sz w:val="26"/>
+          <w:szCs w:val="26"/>
+        </w:rPr>
+        <w:t>open up</w:t>
+      </w:r>
+      <w:proofErr w:type="gramEnd"/>
+      <w:r>
+        <w:rPr>
+          <w:rFonts w:asciiTheme="minorHAnsi" w:hAnsiTheme="minorHAnsi" w:cstheme="minorHAnsi"/>
+          <w:sz w:val="26"/>
+          <w:szCs w:val="26"/>
+        </w:rPr>
+        <w:t xml:space="preserve"> new avenues for the high-fidelity 3D denoising and analysis of ET reconstructions.</w:t>
       </w:r>
     </w:p>
     <w:p>
@@ -1640,7 +1977,23 @@
         <w:t>Neural radiance field:</w:t>
       </w:r>
       <w:r>
-        <w:t xml:space="preserve"> A fully connected neural network called a neural radiance field (NeRF) may provide inventive renderings of intricate 3D scenes from a sparse collection of 2D photos. It has been trained to replicate input views of a scene using a rendering loss. It functions by interpolating between input photos of a scene to create a single rendered scene. NeRF is a very efficient method for creating images from synthetic data </w:t>
+        <w:t xml:space="preserve"> A fully connected neural network called a neural radiance field (</w:t>
+      </w:r>
+      <w:proofErr w:type="spellStart"/>
+      <w:r>
+        <w:t>NeRF</w:t>
+      </w:r>
+      <w:proofErr w:type="spellEnd"/>
+      <w:r>
+        <w:t xml:space="preserve">) may provide inventive renderings of intricate 3D scenes from a sparse collection of 2D photos. It has been trained to replicate input views of a scene using a rendering loss. It functions by interpolating between input photos of a scene to create a single rendered scene. </w:t>
+      </w:r>
+      <w:proofErr w:type="spellStart"/>
+      <w:r>
+        <w:t>NeRF</w:t>
+      </w:r>
+      <w:proofErr w:type="spellEnd"/>
+      <w:r>
+        <w:t xml:space="preserve"> is a very efficient method for creating images from synthetic data </w:t>
       </w:r>
       <w:sdt>
         <w:sdtPr>
@@ -1668,7 +2021,15 @@
     </w:p>
     <w:p>
       <w:r>
-        <w:t xml:space="preserve">To render new views, a NeRF </w:t>
+        <w:t xml:space="preserve">To render new views, a </w:t>
+      </w:r>
+      <w:proofErr w:type="spellStart"/>
+      <w:r>
+        <w:t>NeRF</w:t>
+      </w:r>
+      <w:proofErr w:type="spellEnd"/>
+      <w:r>
+        <w:t xml:space="preserve"> </w:t>
       </w:r>
       <w:sdt>
         <w:sdtPr>
@@ -1691,7 +2052,25 @@
               <w:i/>
               <w:iCs/>
             </w:rPr>
-            <w:t>Neural Radiance Field (NeRF): A Gentle Introduction</w:t>
+            <w:t>Neural Radiance Field (</w:t>
+          </w:r>
+          <w:proofErr w:type="spellStart"/>
+          <w:r>
+            <w:rPr>
+              <w:rFonts w:eastAsia="Times New Roman"/>
+              <w:i/>
+              <w:iCs/>
+            </w:rPr>
+            <w:t>NeRF</w:t>
+          </w:r>
+          <w:proofErr w:type="spellEnd"/>
+          <w:r>
+            <w:rPr>
+              <w:rFonts w:eastAsia="Times New Roman"/>
+              <w:i/>
+              <w:iCs/>
+            </w:rPr>
+            <w:t>): A Gentle Introduction</w:t>
           </w:r>
           <w:r>
             <w:rPr>
@@ -1702,7 +2081,15 @@
         </w:sdtContent>
       </w:sdt>
       <w:r>
-        <w:t>network is trained to directly map from viewing direction and spatial location (5D input) to opacity and color (4D output). NeRF is a computationally demanding technique, and it might take hours or even days to process complex scenes. New algorithms, nevertheless, are readily available and significantly boost performance.</w:t>
+        <w:t xml:space="preserve">network is trained to directly map from viewing direction and spatial location (5D input) to opacity and color (4D output). </w:t>
+      </w:r>
+      <w:proofErr w:type="spellStart"/>
+      <w:r>
+        <w:t>NeRF</w:t>
+      </w:r>
+      <w:proofErr w:type="spellEnd"/>
+      <w:r>
+        <w:t xml:space="preserve"> is a computationally demanding technique, and it might take hours or even days to process complex scenes. New algorithms, nevertheless, are readily available and significantly boost performance.</w:t>
       </w:r>
     </w:p>
     <w:p>
@@ -1850,6 +2237,7 @@
           <w:color w:val="000000"/>
         </w:rPr>
       </w:pPr>
+      <w:proofErr w:type="spellStart"/>
       <w:r>
         <w:rPr>
           <w:b/>
@@ -1857,6 +2245,7 @@
         </w:rPr>
         <w:t>NeRF</w:t>
       </w:r>
+      <w:proofErr w:type="spellEnd"/>
       <w:r>
         <w:rPr>
           <w:b/>
@@ -1904,7 +2293,23 @@
           <w:b/>
           <w:color w:val="000000"/>
         </w:rPr>
-        <w:t xml:space="preserve">Joint Optimization of Poses and NeRF: </w:t>
+        <w:t xml:space="preserve">Joint Optimization of Poses and </w:t>
+      </w:r>
+      <w:proofErr w:type="spellStart"/>
+      <w:r>
+        <w:rPr>
+          <w:b/>
+          <w:color w:val="000000"/>
+        </w:rPr>
+        <w:t>NeRF</w:t>
+      </w:r>
+      <w:proofErr w:type="spellEnd"/>
+      <w:r>
+        <w:rPr>
+          <w:b/>
+          <w:color w:val="000000"/>
+        </w:rPr>
+        <w:t xml:space="preserve">: </w:t>
       </w:r>
       <w:sdt>
         <w:sdtPr>
@@ -2726,7 +3131,21 @@
         <w:rPr>
           <w:rFonts w:asciiTheme="minorHAnsi" w:hAnsiTheme="minorHAnsi" w:cstheme="minorHAnsi"/>
         </w:rPr>
-        <w:t>This allows to create unique synthetic viewpoints using only a little amount of photographic data. View synthesis is useful in a variety of contexts, including virtual reality, augmented reality, and the reconstruction of three-dimensional models</w:t>
+        <w:t xml:space="preserve">This </w:t>
+      </w:r>
+      <w:proofErr w:type="gramStart"/>
+      <w:r>
+        <w:rPr>
+          <w:rFonts w:asciiTheme="minorHAnsi" w:hAnsiTheme="minorHAnsi" w:cstheme="minorHAnsi"/>
+        </w:rPr>
+        <w:t>allows</w:t>
+      </w:r>
+      <w:proofErr w:type="gramEnd"/>
+      <w:r>
+        <w:rPr>
+          <w:rFonts w:asciiTheme="minorHAnsi" w:hAnsiTheme="minorHAnsi" w:cstheme="minorHAnsi"/>
+        </w:rPr>
+        <w:t xml:space="preserve"> to create unique synthetic viewpoints using only a little amount of photographic data. View synthesis is useful in a variety of contexts, including virtual reality, augmented reality, and the reconstruction of three-dimensional models</w:t>
       </w:r>
       <w:sdt>
         <w:sdtPr>
@@ -2816,7 +3235,21 @@
         <w:rPr>
           <w:rFonts w:asciiTheme="minorHAnsi" w:hAnsiTheme="minorHAnsi" w:cstheme="minorHAnsi"/>
         </w:rPr>
-        <w:t>Then, this model may be displayed from any perspectives.</w:t>
+        <w:t xml:space="preserve">Then, this model may be displayed from any </w:t>
+      </w:r>
+      <w:proofErr w:type="gramStart"/>
+      <w:r>
+        <w:rPr>
+          <w:rFonts w:asciiTheme="minorHAnsi" w:hAnsiTheme="minorHAnsi" w:cstheme="minorHAnsi"/>
+        </w:rPr>
+        <w:t>perspectives</w:t>
+      </w:r>
+      <w:proofErr w:type="gramEnd"/>
+      <w:r>
+        <w:rPr>
+          <w:rFonts w:asciiTheme="minorHAnsi" w:hAnsiTheme="minorHAnsi" w:cstheme="minorHAnsi"/>
+        </w:rPr>
+        <w:t>.</w:t>
       </w:r>
       <w:r>
         <w:rPr>
@@ -2953,7 +3386,21 @@
         <w:rPr>
           <w:rFonts w:asciiTheme="minorHAnsi" w:hAnsiTheme="minorHAnsi" w:cstheme="minorHAnsi"/>
         </w:rPr>
-        <w:t>Neural radiance fields (NeRF) are a method for efficiently encoding a scene as a continuous five-dimensional function that maps three-dimensional coordinates to volume density and view-dependent brightness</w:t>
+        <w:t>Neural radiance fields (</w:t>
+      </w:r>
+      <w:proofErr w:type="spellStart"/>
+      <w:r>
+        <w:rPr>
+          <w:rFonts w:asciiTheme="minorHAnsi" w:hAnsiTheme="minorHAnsi" w:cstheme="minorHAnsi"/>
+        </w:rPr>
+        <w:t>NeRF</w:t>
+      </w:r>
+      <w:proofErr w:type="spellEnd"/>
+      <w:r>
+        <w:rPr>
+          <w:rFonts w:asciiTheme="minorHAnsi" w:hAnsiTheme="minorHAnsi" w:cstheme="minorHAnsi"/>
+        </w:rPr>
+        <w:t>) are a method for efficiently encoding a scene as a continuous five-dimensional function that maps three-dimensional coordinates to volume density and view-dependent brightness</w:t>
       </w:r>
       <w:sdt>
         <w:sdtPr>
@@ -2987,7 +3434,23 @@
         <w:rPr>
           <w:rFonts w:asciiTheme="minorHAnsi" w:hAnsiTheme="minorHAnsi" w:cstheme="minorHAnsi"/>
         </w:rPr>
-        <w:t>The continuous volumetric scene representation that NeRF provides has made it possible to do photorealistic view synthesis with only a few photos.</w:t>
+        <w:t xml:space="preserve">The continuous volumetric scene representation that </w:t>
+      </w:r>
+      <w:proofErr w:type="spellStart"/>
+      <w:proofErr w:type="gramStart"/>
+      <w:r>
+        <w:rPr>
+          <w:rFonts w:asciiTheme="minorHAnsi" w:hAnsiTheme="minorHAnsi" w:cstheme="minorHAnsi"/>
+        </w:rPr>
+        <w:t>NeRF</w:t>
+      </w:r>
+      <w:proofErr w:type="spellEnd"/>
+      <w:proofErr w:type="gramEnd"/>
+      <w:r>
+        <w:rPr>
+          <w:rFonts w:asciiTheme="minorHAnsi" w:hAnsiTheme="minorHAnsi" w:cstheme="minorHAnsi"/>
+        </w:rPr>
+        <w:t xml:space="preserve"> provides has made it possible to do photorealistic view synthesis with only a few photos.</w:t>
       </w:r>
     </w:p>
     <w:p>
@@ -3001,7 +3464,21 @@
         <w:rPr>
           <w:rFonts w:asciiTheme="minorHAnsi" w:hAnsiTheme="minorHAnsi" w:cstheme="minorHAnsi"/>
         </w:rPr>
-        <w:t xml:space="preserve">The capacity to implicitly infer a three-dimensional structure and appearance from just two-dimensional supervision is the primary benefit offered by neural view synthesis systems. Because of this, formal three-dimensional modeling or estimate is not required. These learning-based systems continue to increase the realism and flexibility of new view creation across a wide variety of applications, including augmented reality, virtual tourism, and 3D photography </w:t>
+        <w:t xml:space="preserve">The capacity to implicitly infer a three-dimensional structure and appearance from just two-dimensional supervision is the primary benefit offered by neural view synthesis systems. </w:t>
+      </w:r>
+      <w:proofErr w:type="gramStart"/>
+      <w:r>
+        <w:rPr>
+          <w:rFonts w:asciiTheme="minorHAnsi" w:hAnsiTheme="minorHAnsi" w:cstheme="minorHAnsi"/>
+        </w:rPr>
+        <w:t>Because of this, formal</w:t>
+      </w:r>
+      <w:proofErr w:type="gramEnd"/>
+      <w:r>
+        <w:rPr>
+          <w:rFonts w:asciiTheme="minorHAnsi" w:hAnsiTheme="minorHAnsi" w:cstheme="minorHAnsi"/>
+        </w:rPr>
+        <w:t xml:space="preserve"> three-dimensional modeling or estimate is not required. These learning-based systems continue to increase the realism and flexibility of new view creation across a wide variety of applications, including augmented reality, virtual tourism, and 3D photography </w:t>
       </w:r>
       <w:sdt>
         <w:sdtPr>
@@ -3327,7 +3804,29 @@
           <w:szCs w:val="24"/>
           <w14:ligatures w14:val="none"/>
         </w:rPr>
-        <w:t>Neural radiance fields (NeRF), which were developed very recently, have lately shown considerable gains in modeling complicated real-world scene shape and view-dependent presentation</w:t>
+        <w:t>Neural radiance fields (</w:t>
+      </w:r>
+      <w:proofErr w:type="spellStart"/>
+      <w:r>
+        <w:rPr>
+          <w:rFonts w:eastAsia="Times New Roman" w:cstheme="minorHAnsi"/>
+          <w:kern w:val="0"/>
+          <w:sz w:val="24"/>
+          <w:szCs w:val="24"/>
+          <w14:ligatures w14:val="none"/>
+        </w:rPr>
+        <w:t>NeRF</w:t>
+      </w:r>
+      <w:proofErr w:type="spellEnd"/>
+      <w:r>
+        <w:rPr>
+          <w:rFonts w:eastAsia="Times New Roman" w:cstheme="minorHAnsi"/>
+          <w:kern w:val="0"/>
+          <w:sz w:val="24"/>
+          <w:szCs w:val="24"/>
+          <w14:ligatures w14:val="none"/>
+        </w:rPr>
+        <w:t>), which were developed very recently, have lately shown considerable gains in modeling complicated real-world scene shape and view-dependent presentation</w:t>
       </w:r>
       <w:sdt>
         <w:sdtPr>
@@ -3377,7 +3876,29 @@
           <w:szCs w:val="24"/>
           <w14:ligatures w14:val="none"/>
         </w:rPr>
-        <w:t>Using multilayer perceptron’s, NeRF describes the radiance of the scene as well as the volume density of the scene as continuous 5D functions (3D position + 2D view direction)</w:t>
+        <w:t xml:space="preserve">Using multilayer perceptron’s, </w:t>
+      </w:r>
+      <w:proofErr w:type="spellStart"/>
+      <w:r>
+        <w:rPr>
+          <w:rFonts w:eastAsia="Times New Roman" w:cstheme="minorHAnsi"/>
+          <w:kern w:val="0"/>
+          <w:sz w:val="24"/>
+          <w:szCs w:val="24"/>
+          <w14:ligatures w14:val="none"/>
+        </w:rPr>
+        <w:t>NeRF</w:t>
+      </w:r>
+      <w:proofErr w:type="spellEnd"/>
+      <w:r>
+        <w:rPr>
+          <w:rFonts w:eastAsia="Times New Roman" w:cstheme="minorHAnsi"/>
+          <w:kern w:val="0"/>
+          <w:sz w:val="24"/>
+          <w:szCs w:val="24"/>
+          <w14:ligatures w14:val="none"/>
+        </w:rPr>
+        <w:t xml:space="preserve"> describes the radiance of the scene as well as the volume density of the scene as continuous 5D functions (3D position + 2D view direction)</w:t>
       </w:r>
       <w:sdt>
         <w:sdtPr>
@@ -3517,7 +4038,51 @@
           <w:szCs w:val="24"/>
           <w14:ligatures w14:val="none"/>
         </w:rPr>
-        <w:t>In this study, we propose utilizing the capabilities of NeRF to represent and denoise 3D volumes that have been reconstructed from TEM tilt series. This will be accomplished by leveraging the strengths of NeRF. Teaching the MLP to successfully encode 3D structural priors that are crucial for biomolecular imaging might be accomplished by teaching the MLP to map noisy TEM inputs to clearer targets. It's possible that the coordinate-based volumetric modeling will be able to pick up on important local context that other 3D denoising networks overlook. The interpretability of structural features from TEM tomograms might be greatly improved because of this.</w:t>
+        <w:t xml:space="preserve">In this study, we propose utilizing the capabilities of </w:t>
+      </w:r>
+      <w:proofErr w:type="spellStart"/>
+      <w:r>
+        <w:rPr>
+          <w:rFonts w:eastAsia="Times New Roman" w:cstheme="minorHAnsi"/>
+          <w:kern w:val="0"/>
+          <w:sz w:val="24"/>
+          <w:szCs w:val="24"/>
+          <w14:ligatures w14:val="none"/>
+        </w:rPr>
+        <w:t>NeRF</w:t>
+      </w:r>
+      <w:proofErr w:type="spellEnd"/>
+      <w:r>
+        <w:rPr>
+          <w:rFonts w:eastAsia="Times New Roman" w:cstheme="minorHAnsi"/>
+          <w:kern w:val="0"/>
+          <w:sz w:val="24"/>
+          <w:szCs w:val="24"/>
+          <w14:ligatures w14:val="none"/>
+        </w:rPr>
+        <w:t xml:space="preserve"> to represent and denoise 3D volumes that have been reconstructed from TEM tilt series. This will be accomplished by leveraging the strengths of </w:t>
+      </w:r>
+      <w:proofErr w:type="spellStart"/>
+      <w:r>
+        <w:rPr>
+          <w:rFonts w:eastAsia="Times New Roman" w:cstheme="minorHAnsi"/>
+          <w:kern w:val="0"/>
+          <w:sz w:val="24"/>
+          <w:szCs w:val="24"/>
+          <w14:ligatures w14:val="none"/>
+        </w:rPr>
+        <w:t>NeRF</w:t>
+      </w:r>
+      <w:proofErr w:type="spellEnd"/>
+      <w:r>
+        <w:rPr>
+          <w:rFonts w:eastAsia="Times New Roman" w:cstheme="minorHAnsi"/>
+          <w:kern w:val="0"/>
+          <w:sz w:val="24"/>
+          <w:szCs w:val="24"/>
+          <w14:ligatures w14:val="none"/>
+        </w:rPr>
+        <w:t>. Teaching the MLP to successfully encode 3D structural priors that are crucial for biomolecular imaging might be accomplished by teaching the MLP to map noisy TEM inputs to clearer targets. It's possible that the coordinate-based volumetric modeling will be able to pick up on important local context that other 3D denoising networks overlook. The interpretability of structural features from TEM tomograms might be greatly improved because of this.</w:t>
       </w:r>
     </w:p>
     <w:p>
@@ -3814,7 +4379,29 @@
           <w:szCs w:val="24"/>
           <w14:ligatures w14:val="none"/>
         </w:rPr>
-        <w:t>. It is dependent on how the lens is aligned.</w:t>
+        <w:t xml:space="preserve">. </w:t>
+      </w:r>
+      <w:proofErr w:type="gramStart"/>
+      <w:r>
+        <w:rPr>
+          <w:rFonts w:eastAsia="Times New Roman" w:cstheme="minorHAnsi"/>
+          <w:kern w:val="0"/>
+          <w:sz w:val="24"/>
+          <w:szCs w:val="24"/>
+          <w14:ligatures w14:val="none"/>
+        </w:rPr>
+        <w:t>It is dependent</w:t>
+      </w:r>
+      <w:proofErr w:type="gramEnd"/>
+      <w:r>
+        <w:rPr>
+          <w:rFonts w:eastAsia="Times New Roman" w:cstheme="minorHAnsi"/>
+          <w:kern w:val="0"/>
+          <w:sz w:val="24"/>
+          <w:szCs w:val="24"/>
+          <w14:ligatures w14:val="none"/>
+        </w:rPr>
+        <w:t xml:space="preserve"> on how the lens is aligned.</w:t>
       </w:r>
     </w:p>
     <w:p>
@@ -8243,6 +8830,7 @@
     <w:rsid w:val="00D64ADA"/>
     <w:rsid w:val="00DF1AF3"/>
     <w:rsid w:val="00E67EA8"/>
+    <w:rsid w:val="00F102FA"/>
   </w:rsids>
   <m:mathPr>
     <m:mathFont m:val="Cambria Math"/>
@@ -9017,7 +9605,7 @@
   <wetp:taskpane dockstate="right" visibility="0" width="438" row="1">
     <wetp:webextensionref xmlns:r="http://schemas.openxmlformats.org/officeDocument/2006/relationships" r:id="rId1"/>
   </wetp:taskpane>
-  <wetp:taskpane dockstate="right" visibility="0" width="724" row="2">
+  <wetp:taskpane dockstate="right" visibility="0" width="438" row="2">
     <wetp:webextensionref xmlns:r="http://schemas.openxmlformats.org/officeDocument/2006/relationships" r:id="rId2"/>
   </wetp:taskpane>
 </wetp:taskpanes>
@@ -9051,10 +9639,21 @@
 </file>
 
 <file path=customXml/item1.xml><?xml version="1.0" encoding="utf-8"?>
-<b:Sources xmlns:b="http://schemas.openxmlformats.org/officeDocument/2006/bibliography" xmlns="http://schemas.openxmlformats.org/officeDocument/2006/bibliography" SelectedStyle="\APASixthEditionOfficeOnline.xsl" StyleName="APA" Version="6"/>
+<p:properties xmlns:p="http://schemas.microsoft.com/office/2006/metadata/properties" xmlns:xsi="http://www.w3.org/2001/XMLSchema-instance" xmlns:pc="http://schemas.microsoft.com/office/infopath/2007/PartnerControls">
+  <documentManagement/>
+</p:properties>
 </file>
 
 <file path=customXml/item2.xml><?xml version="1.0" encoding="utf-8"?>
+<?mso-contentType ?>
+<FormTemplates xmlns="http://schemas.microsoft.com/sharepoint/v3/contenttype/forms">
+  <Display>DocumentLibraryForm</Display>
+  <Edit>DocumentLibraryForm</Edit>
+  <New>DocumentLibraryForm</New>
+</FormTemplates>
+</file>
+
+<file path=customXml/item3.xml><?xml version="1.0" encoding="utf-8"?>
 <ct:contentTypeSchema xmlns:ct="http://schemas.microsoft.com/office/2006/metadata/contentType" xmlns:ma="http://schemas.microsoft.com/office/2006/metadata/properties/metaAttributes" ct:_="" ma:_="" ma:contentTypeName="Dokument" ma:contentTypeID="0x010100C98EFE1329283A4EAF64DA67A44D2ACC" ma:contentTypeVersion="13" ma:contentTypeDescription="Ein neues Dokument erstellen." ma:contentTypeScope="" ma:versionID="b4d4383f7deb9e7d2bc60771b642792a">
   <xsd:schema xmlns:xsd="http://www.w3.org/2001/XMLSchema" xmlns:xs="http://www.w3.org/2001/XMLSchema" xmlns:p="http://schemas.microsoft.com/office/2006/metadata/properties" xmlns:ns3="d392f102-75ce-4f63-a5e8-040f5dadbd93" xmlns:ns4="b35646b5-1114-4bd8-b677-ea8c6b1eb33b" targetNamespace="http://schemas.microsoft.com/office/2006/metadata/properties" ma:root="true" ma:fieldsID="347f48d5cc1be1b5d091401d8ad69949" ns3:_="" ns4:_="">
     <xsd:import namespace="d392f102-75ce-4f63-a5e8-040f5dadbd93"/>
@@ -9277,30 +9876,28 @@
 </ct:contentTypeSchema>
 </file>
 
-<file path=customXml/item3.xml><?xml version="1.0" encoding="utf-8"?>
-<?mso-contentType ?>
-<FormTemplates xmlns="http://schemas.microsoft.com/sharepoint/v3/contenttype/forms">
-  <Display>DocumentLibraryForm</Display>
-  <Edit>DocumentLibraryForm</Edit>
-  <New>DocumentLibraryForm</New>
-</FormTemplates>
-</file>
-
 <file path=customXml/item4.xml><?xml version="1.0" encoding="utf-8"?>
-<p:properties xmlns:p="http://schemas.microsoft.com/office/2006/metadata/properties" xmlns:xsi="http://www.w3.org/2001/XMLSchema-instance" xmlns:pc="http://schemas.microsoft.com/office/infopath/2007/PartnerControls">
-  <documentManagement/>
-</p:properties>
+<b:Sources xmlns:b="http://schemas.openxmlformats.org/officeDocument/2006/bibliography" xmlns="http://schemas.openxmlformats.org/officeDocument/2006/bibliography" SelectedStyle="\APASixthEditionOfficeOnline.xsl" StyleName="APA" Version="6"/>
 </file>
 
 <file path=customXml/itemProps1.xml><?xml version="1.0" encoding="utf-8"?>
-<ds:datastoreItem xmlns:ds="http://schemas.openxmlformats.org/officeDocument/2006/customXml" ds:itemID="{56DAC460-20ED-400B-9E05-756E79DF9428}">
+<ds:datastoreItem xmlns:ds="http://schemas.openxmlformats.org/officeDocument/2006/customXml" ds:itemID="{1F322086-E445-4FDC-855D-3906D390DBDC}">
   <ds:schemaRefs>
-    <ds:schemaRef ds:uri="http://schemas.openxmlformats.org/officeDocument/2006/bibliography"/>
+    <ds:schemaRef ds:uri="http://schemas.microsoft.com/office/2006/metadata/properties"/>
+    <ds:schemaRef ds:uri="http://schemas.microsoft.com/office/infopath/2007/PartnerControls"/>
   </ds:schemaRefs>
 </ds:datastoreItem>
 </file>
 
 <file path=customXml/itemProps2.xml><?xml version="1.0" encoding="utf-8"?>
+<ds:datastoreItem xmlns:ds="http://schemas.openxmlformats.org/officeDocument/2006/customXml" ds:itemID="{4F3272AC-B7F4-449E-8945-B138A342100B}">
+  <ds:schemaRefs>
+    <ds:schemaRef ds:uri="http://schemas.microsoft.com/sharepoint/v3/contenttype/forms"/>
+  </ds:schemaRefs>
+</ds:datastoreItem>
+</file>
+
+<file path=customXml/itemProps3.xml><?xml version="1.0" encoding="utf-8"?>
 <ds:datastoreItem xmlns:ds="http://schemas.openxmlformats.org/officeDocument/2006/customXml" ds:itemID="{263CC9C4-253C-497F-90D9-D3AF06C651FF}">
   <ds:schemaRefs>
     <ds:schemaRef ds:uri="http://schemas.microsoft.com/office/2006/metadata/contentType"/>
@@ -9319,19 +9916,10 @@
 </ds:datastoreItem>
 </file>
 
-<file path=customXml/itemProps3.xml><?xml version="1.0" encoding="utf-8"?>
-<ds:datastoreItem xmlns:ds="http://schemas.openxmlformats.org/officeDocument/2006/customXml" ds:itemID="{4F3272AC-B7F4-449E-8945-B138A342100B}">
+<file path=customXml/itemProps4.xml><?xml version="1.0" encoding="utf-8"?>
+<ds:datastoreItem xmlns:ds="http://schemas.openxmlformats.org/officeDocument/2006/customXml" ds:itemID="{56DAC460-20ED-400B-9E05-756E79DF9428}">
   <ds:schemaRefs>
-    <ds:schemaRef ds:uri="http://schemas.microsoft.com/sharepoint/v3/contenttype/forms"/>
-  </ds:schemaRefs>
-</ds:datastoreItem>
-</file>
-
-<file path=customXml/itemProps4.xml><?xml version="1.0" encoding="utf-8"?>
-<ds:datastoreItem xmlns:ds="http://schemas.openxmlformats.org/officeDocument/2006/customXml" ds:itemID="{1F322086-E445-4FDC-855D-3906D390DBDC}">
-  <ds:schemaRefs>
-    <ds:schemaRef ds:uri="http://schemas.microsoft.com/office/2006/metadata/properties"/>
-    <ds:schemaRef ds:uri="http://schemas.microsoft.com/office/infopath/2007/PartnerControls"/>
+    <ds:schemaRef ds:uri="http://schemas.openxmlformats.org/officeDocument/2006/bibliography"/>
   </ds:schemaRefs>
 </ds:datastoreItem>
 </file>
</xml_diff>